<commit_message>
moved animations to correct folder, updated essay
</commit_message>
<xml_diff>
--- a/Docs/Neagu_Cezara.docx
+++ b/Docs/Neagu_Cezara.docx
@@ -1124,12 +1124,14 @@
           <w:szCs w:val="28"/>
         </w:rPr>
       </w:pPr>
+      <w:proofErr w:type="gramStart"/>
       <w:r>
         <w:rPr>
           <w:rFonts w:ascii="Arial" w:hAnsi="Arial" w:cs="Arial"/>
         </w:rPr>
         <w:t>1.Introducere</w:t>
       </w:r>
+      <w:proofErr w:type="gramEnd"/>
     </w:p>
     <w:p>
       <w:pPr>
@@ -1177,7 +1179,35 @@
         <w:rPr>
           <w:rFonts w:ascii="Arial" w:hAnsi="Arial" w:cs="Arial"/>
         </w:rPr>
-        <w:t xml:space="preserve">, oamenii au incercat sa isi faca viata din ce in ce mai usoara, cautand diferite solutii, unele fizice, altele spirituale, pentru problemele lor. Toate aceste solutii au putut fi in final puse in practica pe baza unor activitati, care de-a lungul timpului au ajuns sa poarte denumirea de “meserii”. </w:t>
+        <w:t xml:space="preserve">, oamenii au incercat </w:t>
+      </w:r>
+      <w:proofErr w:type="gramStart"/>
+      <w:r>
+        <w:rPr>
+          <w:rFonts w:ascii="Arial" w:hAnsi="Arial" w:cs="Arial"/>
+        </w:rPr>
+        <w:t>sa</w:t>
+      </w:r>
+      <w:proofErr w:type="gramEnd"/>
+      <w:r>
+        <w:rPr>
+          <w:rFonts w:ascii="Arial" w:hAnsi="Arial" w:cs="Arial"/>
+        </w:rPr>
+        <w:t xml:space="preserve"> isi faca viata din ce in ce mai usoara, cautand diferite solutii, unele fizice, altele spirituale, pentru problemele lor. Toate aceste solutii au putut fi in final puse in practica pe baza unor activitati, care de-a lungul timpului au ajuns </w:t>
+      </w:r>
+      <w:proofErr w:type="gramStart"/>
+      <w:r>
+        <w:rPr>
+          <w:rFonts w:ascii="Arial" w:hAnsi="Arial" w:cs="Arial"/>
+        </w:rPr>
+        <w:t>sa</w:t>
+      </w:r>
+      <w:proofErr w:type="gramEnd"/>
+      <w:r>
+        <w:rPr>
+          <w:rFonts w:ascii="Arial" w:hAnsi="Arial" w:cs="Arial"/>
+        </w:rPr>
+        <w:t xml:space="preserve"> poarte denumirea de “meserii”. </w:t>
       </w:r>
     </w:p>
     <w:p>
@@ -1208,7 +1238,21 @@
         <w:rPr>
           <w:rFonts w:ascii="Arial" w:hAnsi="Arial" w:cs="Arial"/>
         </w:rPr>
-        <w:t>. Domenii precum medicina, constructiile sau agricultura au trecut prin nenumarate etape de dezvoltare pentru a ajunge la forma lor actuala, vizibila in viata de zi cu zi. Multe sacrificii mai mult sau mai putin stiute au fost savars</w:t>
+        <w:t xml:space="preserve">. Domenii precum medicina, constructiile sau agricultura au trecut prin nenumarate etape de dezvoltare pentru </w:t>
+      </w:r>
+      <w:proofErr w:type="gramStart"/>
+      <w:r>
+        <w:rPr>
+          <w:rFonts w:ascii="Arial" w:hAnsi="Arial" w:cs="Arial"/>
+        </w:rPr>
+        <w:t>a</w:t>
+      </w:r>
+      <w:proofErr w:type="gramEnd"/>
+      <w:r>
+        <w:rPr>
+          <w:rFonts w:ascii="Arial" w:hAnsi="Arial" w:cs="Arial"/>
+        </w:rPr>
+        <w:t xml:space="preserve"> ajunge la forma lor actuala, vizibila in viata de zi cu zi. Multe sacrificii mai mult sau mai putin stiute au fost savars</w:t>
       </w:r>
       <w:r>
         <w:rPr>
@@ -1258,7 +1302,21 @@
         <w:rPr>
           <w:rFonts w:ascii="Arial" w:hAnsi="Arial" w:cs="Arial"/>
         </w:rPr>
-        <w:t>Constructiile, un alt domeniu indispensabil in ziua de astazi, a</w:t>
+        <w:t xml:space="preserve">Constructiile, </w:t>
+      </w:r>
+      <w:proofErr w:type="gramStart"/>
+      <w:r>
+        <w:rPr>
+          <w:rFonts w:ascii="Arial" w:hAnsi="Arial" w:cs="Arial"/>
+        </w:rPr>
+        <w:t>un</w:t>
+      </w:r>
+      <w:proofErr w:type="gramEnd"/>
+      <w:r>
+        <w:rPr>
+          <w:rFonts w:ascii="Arial" w:hAnsi="Arial" w:cs="Arial"/>
+        </w:rPr>
+        <w:t xml:space="preserve"> alt domeniu indispensabil in ziua de astazi, a</w:t>
       </w:r>
       <w:r>
         <w:rPr>
@@ -1270,7 +1328,35 @@
         <w:rPr>
           <w:rFonts w:ascii="Arial" w:hAnsi="Arial" w:cs="Arial"/>
         </w:rPr>
-        <w:t xml:space="preserve"> fost de asemenea o provocare pentru civilizatie. Ca urmare a apritiei nevoii de a avea un adapost, primele fiinte umane care au simtit aceasta necesitate au incercat pe baza posibilitatilor de la acea vreme sa puna in aplicare acest lucru. Neavand cunostintele de baza in materie de fizica si matematica pe care se bazeaza acest domeniu la momentul actual, oamenii respectivi in loc sa isi construiasca un adapost, de cele mai multe ori confectionau capcane pentru ei insasi, sfarsind intr-un mod tragic. Pe masura ce tot mai multe incercari au esuat, pe baza acestora s-a imbunatit intreg procesul ajungand intr-un final sa se realizeze diferite constructii care indeplineau cu adevarat rolul pentru care acestea au fost create, nemaipunand in pericol siguranta oamenilor. </w:t>
+        <w:t xml:space="preserve"> fost de asemenea o provocare pentru civilizatie. Ca urmare </w:t>
+      </w:r>
+      <w:proofErr w:type="gramStart"/>
+      <w:r>
+        <w:rPr>
+          <w:rFonts w:ascii="Arial" w:hAnsi="Arial" w:cs="Arial"/>
+        </w:rPr>
+        <w:t>a</w:t>
+      </w:r>
+      <w:proofErr w:type="gramEnd"/>
+      <w:r>
+        <w:rPr>
+          <w:rFonts w:ascii="Arial" w:hAnsi="Arial" w:cs="Arial"/>
+        </w:rPr>
+        <w:t xml:space="preserve"> apritiei nevoii de a avea un adapost, primele fiinte umane care au simtit aceasta necesitate au incercat pe baza posibilitatilor de la acea vreme sa puna in aplicare acest lucru. Neavand cunostintele de baza in materie de fizica si matematica pe care se bazeaza acest domeniu la momentul actual, oamenii respectivi in loc sa isi construiasca un adapost, de cele mai multe ori confectionau capcane pentru ei insasi, sfarsind intr-un mod tragic. Pe masura </w:t>
+      </w:r>
+      <w:proofErr w:type="gramStart"/>
+      <w:r>
+        <w:rPr>
+          <w:rFonts w:ascii="Arial" w:hAnsi="Arial" w:cs="Arial"/>
+        </w:rPr>
+        <w:t>ce</w:t>
+      </w:r>
+      <w:proofErr w:type="gramEnd"/>
+      <w:r>
+        <w:rPr>
+          <w:rFonts w:ascii="Arial" w:hAnsi="Arial" w:cs="Arial"/>
+        </w:rPr>
+        <w:t xml:space="preserve"> tot mai multe incercari au esuat, pe baza acestora s-a imbunatit intreg procesul ajungand intr-un final sa se realizeze diferite constructii care indeplineau cu adevarat rolul pentru care acestea au fost create, nemaipunand in pericol siguranta oamenilor. </w:t>
       </w:r>
     </w:p>
     <w:p>
@@ -1289,14 +1375,56 @@
         <w:rPr>
           <w:rFonts w:ascii="Arial" w:hAnsi="Arial" w:cs="Arial"/>
         </w:rPr>
-        <w:t xml:space="preserve">Desi poate parea un domeniu cu mai putine riscuri in dezvoltarea acestuia decat cele prezentate anterior, agricultura, nu este nici pe departe. In primul rand, hrana reprezinta o necesitate primara in randul omenirii, aceasta nevoie trebuind a fi indeplinita </w:t>
+        <w:t xml:space="preserve">Desi poate parea </w:t>
+      </w:r>
+      <w:proofErr w:type="gramStart"/>
+      <w:r>
+        <w:rPr>
+          <w:rFonts w:ascii="Arial" w:hAnsi="Arial" w:cs="Arial"/>
+        </w:rPr>
+        <w:t>un</w:t>
+      </w:r>
+      <w:proofErr w:type="gramEnd"/>
+      <w:r>
+        <w:rPr>
+          <w:rFonts w:ascii="Arial" w:hAnsi="Arial" w:cs="Arial"/>
+        </w:rPr>
+        <w:t xml:space="preserve"> domeniu cu mai putine riscuri in dezvoltarea acestuia decat cele prezentate anterior, agricultura, nu este nici pe departe. In primul rand, hrana reprezinta o necesitate primara in randul omenirii, aceasta nevoie trebuind a fi indeplinita </w:t>
       </w:r>
       <w:r>
         <w:rPr>
           <w:rFonts w:ascii="Arial" w:hAnsi="Arial" w:cs="Arial"/>
         </w:rPr>
         <w:lastRenderedPageBreak/>
-        <w:t>intr-un mod constant. Aceasta este cauza pentru care agricultura si procurarea hranei au devenit un mare risc asupra oamenilor la vremea respectiva. Nestiind la inceput ce alimente pot fi considerate comestibile, omenirea a incercat de-a lungul vremii aproximativ orice forma de aliment existenta, astfel ajungandu-se la intoxicatii si alte probleme grave ce puneau in pericol sanatatea corpului uman.</w:t>
+        <w:t xml:space="preserve">intr-un mod constant. Aceasta </w:t>
+      </w:r>
+      <w:proofErr w:type="gramStart"/>
+      <w:r>
+        <w:rPr>
+          <w:rFonts w:ascii="Arial" w:hAnsi="Arial" w:cs="Arial"/>
+        </w:rPr>
+        <w:t>este</w:t>
+      </w:r>
+      <w:proofErr w:type="gramEnd"/>
+      <w:r>
+        <w:rPr>
+          <w:rFonts w:ascii="Arial" w:hAnsi="Arial" w:cs="Arial"/>
+        </w:rPr>
+        <w:t xml:space="preserve"> cauza pentru care agricultura si procurarea hranei au devenit un mare risc asupra oamenilor la vremea respectiva. Nestiind la inceput </w:t>
+      </w:r>
+      <w:proofErr w:type="gramStart"/>
+      <w:r>
+        <w:rPr>
+          <w:rFonts w:ascii="Arial" w:hAnsi="Arial" w:cs="Arial"/>
+        </w:rPr>
+        <w:t>ce</w:t>
+      </w:r>
+      <w:proofErr w:type="gramEnd"/>
+      <w:r>
+        <w:rPr>
+          <w:rFonts w:ascii="Arial" w:hAnsi="Arial" w:cs="Arial"/>
+        </w:rPr>
+        <w:t xml:space="preserve"> alimente pot fi considerate comestibile, omenirea a incercat de-a lungul vremii aproximativ orice forma de aliment existenta, astfel ajungandu-se la intoxicatii si alte probleme grave ce puneau in pericol sanatatea corpului uman.</w:t>
       </w:r>
     </w:p>
     <w:p>
@@ -1315,7 +1443,49 @@
         <w:rPr>
           <w:rFonts w:ascii="Arial" w:hAnsi="Arial" w:cs="Arial"/>
         </w:rPr>
-        <w:t>Motivul pentru care am ales sa dezvolt aceasta aplicatie este de a aduce la cunostinta oamenilor de orice varsta originile meseriilor principale din cotidian, simuland evolutia acestora intr-un mod interactiv. Nu multi oameni cunosc originea meseriilor din ziua de astazi, evolutia lor si etapele prin care s-a trecut pentru a ajunge la ceea ce astazi consideram o normalitate pentru care nu suntem suficient de recunoscatori. Consider ca fiecare persoana ar trebui sa constientizeze importanta meseriilor din cotidian, dar si cea a oamenilor care au pus bazele lor.</w:t>
+        <w:t xml:space="preserve">Motivul pentru care am ales </w:t>
+      </w:r>
+      <w:proofErr w:type="gramStart"/>
+      <w:r>
+        <w:rPr>
+          <w:rFonts w:ascii="Arial" w:hAnsi="Arial" w:cs="Arial"/>
+        </w:rPr>
+        <w:t>sa</w:t>
+      </w:r>
+      <w:proofErr w:type="gramEnd"/>
+      <w:r>
+        <w:rPr>
+          <w:rFonts w:ascii="Arial" w:hAnsi="Arial" w:cs="Arial"/>
+        </w:rPr>
+        <w:t xml:space="preserve"> dezvolt aceasta aplicatie este de a aduce la cunostinta oamenilor de orice varsta originile meseriilor principale din cotidian, simuland evolutia acestora intr-un mod interactiv. Nu multi oameni cunosc originea meseriilor din ziua de astazi, evolutia lor si etapele prin care s-a trecut pentru a ajunge la ceea </w:t>
+      </w:r>
+      <w:proofErr w:type="gramStart"/>
+      <w:r>
+        <w:rPr>
+          <w:rFonts w:ascii="Arial" w:hAnsi="Arial" w:cs="Arial"/>
+        </w:rPr>
+        <w:t>ce</w:t>
+      </w:r>
+      <w:proofErr w:type="gramEnd"/>
+      <w:r>
+        <w:rPr>
+          <w:rFonts w:ascii="Arial" w:hAnsi="Arial" w:cs="Arial"/>
+        </w:rPr>
+        <w:t xml:space="preserve"> astazi consideram o normalitate pentru care nu suntem suficient de recunoscatori. Consider ca fiecare persoana ar trebui </w:t>
+      </w:r>
+      <w:proofErr w:type="gramStart"/>
+      <w:r>
+        <w:rPr>
+          <w:rFonts w:ascii="Arial" w:hAnsi="Arial" w:cs="Arial"/>
+        </w:rPr>
+        <w:t>sa</w:t>
+      </w:r>
+      <w:proofErr w:type="gramEnd"/>
+      <w:r>
+        <w:rPr>
+          <w:rFonts w:ascii="Arial" w:hAnsi="Arial" w:cs="Arial"/>
+        </w:rPr>
+        <w:t xml:space="preserve"> constientizeze importanta meseriilor din cotidian, dar si cea a oamenilor care au pus bazele lor.</w:t>
       </w:r>
       <w:r>
         <w:rPr>
@@ -1467,7 +1637,21 @@
         <w:rPr>
           <w:rFonts w:ascii="Arial" w:hAnsi="Arial" w:cs="Arial"/>
         </w:rPr>
-        <w:t xml:space="preserve"> Elementele principale care definesc un joc sunt un obiectiv, un set de reguli si o realitate preconitaza.</w:t>
+        <w:t xml:space="preserve"> Elementele principale care definesc </w:t>
+      </w:r>
+      <w:proofErr w:type="gramStart"/>
+      <w:r>
+        <w:rPr>
+          <w:rFonts w:ascii="Arial" w:hAnsi="Arial" w:cs="Arial"/>
+        </w:rPr>
+        <w:t>un</w:t>
+      </w:r>
+      <w:proofErr w:type="gramEnd"/>
+      <w:r>
+        <w:rPr>
+          <w:rFonts w:ascii="Arial" w:hAnsi="Arial" w:cs="Arial"/>
+        </w:rPr>
+        <w:t xml:space="preserve"> joc sunt un obiectiv, un set de reguli si o realitate preconitaza.</w:t>
       </w:r>
       <w:r>
         <w:rPr>
@@ -1479,7 +1663,21 @@
         <w:rPr>
           <w:rFonts w:ascii="Arial" w:hAnsi="Arial" w:cs="Arial"/>
         </w:rPr>
-        <w:t>Jocurile video reprezinta un subset al acestei activitati, ele reusind sa      -__-</w:t>
+        <w:t xml:space="preserve">Jocurile video reprezinta </w:t>
+      </w:r>
+      <w:proofErr w:type="gramStart"/>
+      <w:r>
+        <w:rPr>
+          <w:rFonts w:ascii="Arial" w:hAnsi="Arial" w:cs="Arial"/>
+        </w:rPr>
+        <w:t>un</w:t>
+      </w:r>
+      <w:proofErr w:type="gramEnd"/>
+      <w:r>
+        <w:rPr>
+          <w:rFonts w:ascii="Arial" w:hAnsi="Arial" w:cs="Arial"/>
+        </w:rPr>
+        <w:t xml:space="preserve"> subset al acestei activitati, ele reusind sa      -__-</w:t>
       </w:r>
     </w:p>
     <w:p>
@@ -1505,7 +1703,21 @@
         <w:rPr>
           <w:rFonts w:ascii="Arial" w:hAnsi="Arial" w:cs="Arial"/>
         </w:rPr>
-        <w:t>Există o controversă în ceea ce privește care este primul joc video. Deși termenul de video se aplică unei imagini generate electronic pe un monitor, jocuri video sunt considerate a fi pe mai multe platforme.</w:t>
+        <w:t xml:space="preserve">Există o controversă în ceea ce privește care este primul joc video. Deși termenul de video se aplică unei imagini generate electronic pe </w:t>
+      </w:r>
+      <w:proofErr w:type="gramStart"/>
+      <w:r>
+        <w:rPr>
+          <w:rFonts w:ascii="Arial" w:hAnsi="Arial" w:cs="Arial"/>
+        </w:rPr>
+        <w:t>un</w:t>
+      </w:r>
+      <w:proofErr w:type="gramEnd"/>
+      <w:r>
+        <w:rPr>
+          <w:rFonts w:ascii="Arial" w:hAnsi="Arial" w:cs="Arial"/>
+        </w:rPr>
+        <w:t xml:space="preserve"> monitor, jocuri video sunt considerate a fi pe mai multe platforme.</w:t>
       </w:r>
     </w:p>
     <w:p>
@@ -1526,7 +1738,21 @@
           <w:rFonts w:ascii="Arial" w:hAnsi="Arial" w:cs="Arial"/>
         </w:rPr>
         <w:lastRenderedPageBreak/>
-        <w:t>Cel mai vechi joc electronic interactiv a fost creat de Thomas T. Goldsmith Jr. și Estle Ray Mann pe un tub catodic. Patentul invenției a fost înregistrat la 25 ianuarie 1947. Jocul era asemănător cu un radar din al doilea război mondial.</w:t>
+        <w:t xml:space="preserve">Cel mai vechi joc electronic interactiv a fost creat de Thomas T. Goldsmith Jr. și Estle Ray Mann pe </w:t>
+      </w:r>
+      <w:proofErr w:type="gramStart"/>
+      <w:r>
+        <w:rPr>
+          <w:rFonts w:ascii="Arial" w:hAnsi="Arial" w:cs="Arial"/>
+        </w:rPr>
+        <w:t>un</w:t>
+      </w:r>
+      <w:proofErr w:type="gramEnd"/>
+      <w:r>
+        <w:rPr>
+          <w:rFonts w:ascii="Arial" w:hAnsi="Arial" w:cs="Arial"/>
+        </w:rPr>
+        <w:t xml:space="preserve"> tub catodic. Patentul invenției a fost înregistrat la 25 ianuarie 1947. Jocul era asemănător cu un radar din al doilea război mondial.</w:t>
       </w:r>
       <w:r>
         <w:rPr>
@@ -1590,22 +1816,15 @@
     </w:p>
     <w:p>
       <w:pPr>
-        <w:rPr>
-          <w:rFonts w:ascii="Arial" w:hAnsi="Arial" w:cs="Arial"/>
-        </w:rPr>
-      </w:pPr>
-      <w:r>
-        <w:rPr>
-          <w:rFonts w:ascii="Arial" w:hAnsi="Arial" w:cs="Arial"/>
-        </w:rPr>
-        <w:t>2</w:t>
-      </w:r>
-      <w:r>
-        <w:rPr>
-          <w:rFonts w:ascii="Arial" w:hAnsi="Arial" w:cs="Arial"/>
-        </w:rPr>
-        <w:t xml:space="preserve">. </w:t>
-      </w:r>
+        <w:pStyle w:val="ListParagraph"/>
+        <w:numPr>
+          <w:ilvl w:val="0"/>
+          <w:numId w:val="3"/>
+        </w:numPr>
+        <w:rPr>
+          <w:rFonts w:ascii="Arial" w:hAnsi="Arial" w:cs="Arial"/>
+        </w:rPr>
+      </w:pPr>
       <w:r>
         <w:rPr>
           <w:rFonts w:ascii="Arial" w:hAnsi="Arial" w:cs="Arial"/>
@@ -1615,363 +1834,1440 @@
     </w:p>
     <w:p>
       <w:pPr>
-        <w:rPr>
-          <w:rFonts w:ascii="Arial" w:hAnsi="Arial" w:cs="Arial"/>
-        </w:rPr>
-      </w:pPr>
-      <w:r>
-        <w:rPr>
-          <w:rFonts w:ascii="Arial" w:hAnsi="Arial" w:cs="Arial"/>
-        </w:rPr>
-        <w:t>2</w:t>
-      </w:r>
-      <w:r>
-        <w:rPr>
-          <w:rFonts w:ascii="Arial" w:hAnsi="Arial" w:cs="Arial"/>
-        </w:rPr>
-        <w:t xml:space="preserve">.1. </w:t>
-      </w:r>
-      <w:r>
-        <w:rPr>
-          <w:rFonts w:ascii="Arial" w:hAnsi="Arial" w:cs="Arial"/>
-        </w:rPr>
-        <w:t>Preistoria</w:t>
-      </w:r>
-    </w:p>
-    <w:p>
-      <w:pPr>
-        <w:rPr>
-          <w:rFonts w:ascii="Arial" w:hAnsi="Arial" w:cs="Arial"/>
-        </w:rPr>
-      </w:pPr>
-      <w:r>
-        <w:rPr>
-          <w:rFonts w:ascii="Arial" w:hAnsi="Arial" w:cs="Arial"/>
-        </w:rPr>
-        <w:t>2</w:t>
-      </w:r>
-      <w:r>
-        <w:rPr>
-          <w:rFonts w:ascii="Arial" w:hAnsi="Arial" w:cs="Arial"/>
-        </w:rPr>
-        <w:t>.1.1.</w:t>
-      </w:r>
-      <w:r>
-        <w:rPr>
-          <w:rFonts w:ascii="Arial" w:hAnsi="Arial" w:cs="Arial"/>
-        </w:rPr>
-        <w:t xml:space="preserve"> </w:t>
-      </w:r>
-      <w:r>
-        <w:rPr>
-          <w:rFonts w:ascii="Arial" w:hAnsi="Arial" w:cs="Arial"/>
-        </w:rPr>
-        <w:t>Inceputul</w:t>
-      </w:r>
-    </w:p>
-    <w:p>
-      <w:pPr>
-        <w:rPr>
-          <w:rFonts w:ascii="Arial" w:hAnsi="Arial" w:cs="Arial"/>
-        </w:rPr>
-      </w:pPr>
-    </w:p>
-    <w:p>
-      <w:pPr>
-        <w:rPr>
-          <w:rFonts w:ascii="Arial" w:hAnsi="Arial" w:cs="Arial"/>
-        </w:rPr>
-      </w:pPr>
-      <w:r>
-        <w:rPr>
-          <w:rFonts w:ascii="Arial" w:hAnsi="Arial" w:cs="Arial"/>
-        </w:rPr>
-        <w:tab/>
-      </w:r>
-      <w:r>
-        <w:rPr>
-          <w:rFonts w:ascii="Arial" w:hAnsi="Arial" w:cs="Arial"/>
-        </w:rPr>
-        <w:t xml:space="preserve">„Primele rase ale lumii </w:t>
-      </w:r>
-      <w:r>
-        <w:rPr>
-          <w:rFonts w:ascii="Arial" w:hAnsi="Arial" w:cs="Arial"/>
-        </w:rPr>
-        <w:t>[...]</w:t>
-      </w:r>
-      <w:r>
-        <w:rPr>
-          <w:rFonts w:ascii="Arial" w:hAnsi="Arial" w:cs="Arial"/>
-        </w:rPr>
-        <w:t xml:space="preserve"> au călătorit fără efort pe cer și l-au întâlnit pe Dumnezeu față în față. Traversând un pod care unea cerul și pământul, au ajuns la jaluzele superioare. Dar, printr-o oarecare eroare misterioasă, această legătură a fost perturbată, podul rupt. Încetul cu încetul, după acest eveniment zguduitor din lumea primordială, ființele simțitoare și-au pierdut înțelepciunea inițială, astfel încât ceea ce era accesibil pentru toată lumea este atins astăzi doar de către șamani.</w:t>
-      </w:r>
-      <w:r>
-        <w:rPr>
-          <w:rFonts w:ascii="Arial" w:hAnsi="Arial" w:cs="Arial"/>
-        </w:rPr>
-        <w:t>”</w:t>
-      </w:r>
-    </w:p>
-    <w:p>
-      <w:pPr>
-        <w:rPr>
-          <w:rFonts w:ascii="Arial" w:hAnsi="Arial" w:cs="Arial"/>
-        </w:rPr>
-      </w:pPr>
-    </w:p>
-    <w:p>
-      <w:pPr>
-        <w:rPr>
-          <w:rFonts w:ascii="Arial" w:hAnsi="Arial" w:cs="Arial"/>
-        </w:rPr>
-      </w:pPr>
-    </w:p>
-    <w:p>
-      <w:pPr>
-        <w:rPr>
-          <w:rFonts w:ascii="Arial" w:hAnsi="Arial" w:cs="Arial"/>
-        </w:rPr>
-      </w:pPr>
-    </w:p>
-    <w:p>
-      <w:pPr>
-        <w:rPr>
-          <w:rFonts w:ascii="Arial" w:hAnsi="Arial" w:cs="Arial"/>
-        </w:rPr>
-      </w:pPr>
-      <w:r>
-        <w:rPr>
-          <w:rFonts w:ascii="Arial" w:hAnsi="Arial" w:cs="Arial"/>
-        </w:rPr>
-        <w:t>4. Tehnologiile si limbajele folosite</w:t>
-      </w:r>
-    </w:p>
-    <w:p>
-      <w:pPr>
-        <w:rPr>
-          <w:rFonts w:ascii="Arial" w:hAnsi="Arial" w:cs="Arial"/>
-        </w:rPr>
-      </w:pPr>
-      <w:r>
-        <w:rPr>
-          <w:rFonts w:ascii="Arial" w:hAnsi="Arial" w:cs="Arial"/>
-        </w:rPr>
-        <w:t>4.1. Unity</w:t>
-      </w:r>
-    </w:p>
-    <w:p>
-      <w:pPr>
-        <w:rPr>
-          <w:rFonts w:ascii="Arial" w:hAnsi="Arial" w:cs="Arial"/>
-        </w:rPr>
-      </w:pPr>
-      <w:r>
-        <w:rPr>
-          <w:rFonts w:ascii="Arial" w:hAnsi="Arial" w:cs="Arial"/>
-        </w:rPr>
-        <w:tab/>
-      </w:r>
-      <w:r>
-        <w:rPr>
-          <w:rFonts w:ascii="Arial" w:hAnsi="Arial" w:cs="Arial"/>
-        </w:rPr>
-        <w:t>Unity este un motor grafic aparut in anul 2005</w:t>
-      </w:r>
-      <w:r>
-        <w:rPr>
-          <w:rFonts w:ascii="Arial" w:hAnsi="Arial" w:cs="Arial"/>
-        </w:rPr>
-        <w:t xml:space="preserve"> ce are la baza cod sursa in limbaj C++</w:t>
-      </w:r>
-      <w:r>
-        <w:rPr>
-          <w:rFonts w:ascii="Arial" w:hAnsi="Arial" w:cs="Arial"/>
-        </w:rPr>
-        <w:t xml:space="preserve">. </w:t>
-      </w:r>
-    </w:p>
-    <w:p>
-      <w:pPr>
-        <w:rPr>
-          <w:rFonts w:ascii="Arial" w:hAnsi="Arial" w:cs="Arial"/>
-        </w:rPr>
-      </w:pPr>
-      <w:r>
-        <w:rPr>
-          <w:rFonts w:ascii="Arial" w:hAnsi="Arial" w:cs="Arial"/>
-        </w:rPr>
-        <w:t>Programul e</w:t>
-      </w:r>
-      <w:r>
-        <w:rPr>
-          <w:rFonts w:ascii="Arial" w:hAnsi="Arial" w:cs="Arial"/>
-        </w:rPr>
-        <w:t xml:space="preserve">ste folosit pentru a crea jocuri </w:t>
-      </w:r>
-      <w:r>
-        <w:rPr>
-          <w:rFonts w:ascii="Arial" w:hAnsi="Arial" w:cs="Arial"/>
-        </w:rPr>
-        <w:t xml:space="preserve">atat 3D, cat si 2D si </w:t>
-      </w:r>
-      <w:r>
-        <w:rPr>
-          <w:rFonts w:ascii="Arial" w:hAnsi="Arial" w:cs="Arial"/>
-        </w:rPr>
-        <w:t xml:space="preserve">ofera suport pentru majoritatea platformelor si sistemelor de operare, </w:t>
-      </w:r>
-      <w:r>
-        <w:rPr>
-          <w:rFonts w:ascii="Arial" w:hAnsi="Arial" w:cs="Arial"/>
-        </w:rPr>
-        <w:t>acestea</w:t>
-      </w:r>
-      <w:r>
-        <w:rPr>
-          <w:rFonts w:ascii="Arial" w:hAnsi="Arial" w:cs="Arial"/>
-        </w:rPr>
-        <w:t xml:space="preserve"> fiind </w:t>
-      </w:r>
-      <w:r>
-        <w:rPr>
-          <w:rFonts w:ascii="Arial" w:hAnsi="Arial" w:cs="Arial"/>
-        </w:rPr>
-        <w:t>doua</w:t>
-      </w:r>
-      <w:r>
-        <w:rPr>
-          <w:rFonts w:ascii="Arial" w:hAnsi="Arial" w:cs="Arial"/>
-        </w:rPr>
-        <w:t xml:space="preserve"> </w:t>
-      </w:r>
-      <w:r>
-        <w:rPr>
-          <w:rFonts w:ascii="Arial" w:hAnsi="Arial" w:cs="Arial"/>
-        </w:rPr>
-        <w:t>din</w:t>
-      </w:r>
-      <w:r>
-        <w:rPr>
-          <w:rFonts w:ascii="Arial" w:hAnsi="Arial" w:cs="Arial"/>
-        </w:rPr>
-        <w:t xml:space="preserve"> motivele pentru </w:t>
-      </w:r>
-      <w:r>
-        <w:rPr>
-          <w:rFonts w:ascii="Arial" w:hAnsi="Arial" w:cs="Arial"/>
+        <w:pStyle w:val="ListParagraph"/>
+        <w:ind w:left="465"/>
+        <w:rPr>
+          <w:noProof/>
+        </w:rPr>
+      </w:pPr>
+    </w:p>
+    <w:p>
+      <w:pPr>
+        <w:pStyle w:val="ListParagraph"/>
+        <w:ind w:left="465"/>
+        <w:rPr>
+          <w:rFonts w:ascii="Arial" w:hAnsi="Arial" w:cs="Arial"/>
+        </w:rPr>
+      </w:pPr>
+      <w:r>
+        <w:rPr>
+          <w:noProof/>
+        </w:rPr>
+        <w:drawing>
+          <wp:inline distT="0" distB="0" distL="0" distR="0" wp14:anchorId="71FC20A9" wp14:editId="68387157">
+            <wp:extent cx="1438275" cy="1619250"/>
+            <wp:effectExtent l="0" t="0" r="9525" b="0"/>
+            <wp:docPr id="2" name="Picture 2"/>
+            <wp:cNvGraphicFramePr>
+              <a:graphicFrameLocks xmlns:a="http://schemas.openxmlformats.org/drawingml/2006/main" noChangeAspect="1"/>
+            </wp:cNvGraphicFramePr>
+            <a:graphic xmlns:a="http://schemas.openxmlformats.org/drawingml/2006/main">
+              <a:graphicData uri="http://schemas.openxmlformats.org/drawingml/2006/picture">
+                <pic:pic xmlns:pic="http://schemas.openxmlformats.org/drawingml/2006/picture">
+                  <pic:nvPicPr>
+                    <pic:cNvPr id="1" name=""/>
+                    <pic:cNvPicPr/>
+                  </pic:nvPicPr>
+                  <pic:blipFill rotWithShape="1">
+                    <a:blip r:embed="rId5"/>
+                    <a:srcRect l="18910" t="16523" r="56891" b="35043"/>
+                    <a:stretch/>
+                  </pic:blipFill>
+                  <pic:spPr bwMode="auto">
+                    <a:xfrm>
+                      <a:off x="0" y="0"/>
+                      <a:ext cx="1438275" cy="1619250"/>
+                    </a:xfrm>
+                    <a:prstGeom prst="rect">
+                      <a:avLst/>
+                    </a:prstGeom>
+                    <a:ln>
+                      <a:noFill/>
+                    </a:ln>
+                    <a:extLst>
+                      <a:ext uri="{53640926-AAD7-44D8-BBD7-CCE9431645EC}">
+                        <a14:shadowObscured xmlns:a14="http://schemas.microsoft.com/office/drawing/2010/main"/>
+                      </a:ext>
+                    </a:extLst>
+                  </pic:spPr>
+                </pic:pic>
+              </a:graphicData>
+            </a:graphic>
+          </wp:inline>
+        </w:drawing>
+      </w:r>
+      <w:r>
+        <w:rPr>
+          <w:rFonts w:ascii="Arial" w:hAnsi="Arial" w:cs="Arial"/>
+        </w:rPr>
+        <w:t>pg. 18</w:t>
+      </w:r>
+      <w:r>
+        <w:rPr>
+          <w:rFonts w:ascii="Arial" w:hAnsi="Arial" w:cs="Arial"/>
+        </w:rPr>
+        <w:t>, 20</w:t>
+      </w:r>
+    </w:p>
+    <w:p>
+      <w:pPr>
+        <w:pStyle w:val="ListParagraph"/>
+        <w:ind w:left="465"/>
+        <w:rPr>
+          <w:noProof/>
+        </w:rPr>
+      </w:pPr>
+    </w:p>
+    <w:p>
+      <w:pPr>
+        <w:pStyle w:val="ListParagraph"/>
+        <w:ind w:left="465"/>
+        <w:rPr>
+          <w:rFonts w:ascii="Arial" w:hAnsi="Arial" w:cs="Arial"/>
+        </w:rPr>
+      </w:pPr>
+      <w:r>
+        <w:rPr>
+          <w:noProof/>
+        </w:rPr>
+        <w:drawing>
+          <wp:inline distT="0" distB="0" distL="0" distR="0" wp14:anchorId="726ACD5A" wp14:editId="01590773">
+            <wp:extent cx="1447800" cy="1447800"/>
+            <wp:effectExtent l="0" t="0" r="0" b="0"/>
+            <wp:docPr id="3" name="Picture 3"/>
+            <wp:cNvGraphicFramePr>
+              <a:graphicFrameLocks xmlns:a="http://schemas.openxmlformats.org/drawingml/2006/main" noChangeAspect="1"/>
+            </wp:cNvGraphicFramePr>
+            <a:graphic xmlns:a="http://schemas.openxmlformats.org/drawingml/2006/main">
+              <a:graphicData uri="http://schemas.openxmlformats.org/drawingml/2006/picture">
+                <pic:pic xmlns:pic="http://schemas.openxmlformats.org/drawingml/2006/picture">
+                  <pic:nvPicPr>
+                    <pic:cNvPr id="1" name=""/>
+                    <pic:cNvPicPr/>
+                  </pic:nvPicPr>
+                  <pic:blipFill rotWithShape="1">
+                    <a:blip r:embed="rId6"/>
+                    <a:srcRect l="24359" t="9402" r="24519" b="-284"/>
+                    <a:stretch/>
+                  </pic:blipFill>
+                  <pic:spPr bwMode="auto">
+                    <a:xfrm>
+                      <a:off x="0" y="0"/>
+                      <a:ext cx="1447800" cy="1447800"/>
+                    </a:xfrm>
+                    <a:prstGeom prst="rect">
+                      <a:avLst/>
+                    </a:prstGeom>
+                    <a:ln>
+                      <a:noFill/>
+                    </a:ln>
+                    <a:extLst>
+                      <a:ext uri="{53640926-AAD7-44D8-BBD7-CCE9431645EC}">
+                        <a14:shadowObscured xmlns:a14="http://schemas.microsoft.com/office/drawing/2010/main"/>
+                      </a:ext>
+                    </a:extLst>
+                  </pic:spPr>
+                </pic:pic>
+              </a:graphicData>
+            </a:graphic>
+          </wp:inline>
+        </w:drawing>
+      </w:r>
+      <w:r>
+        <w:rPr>
+          <w:rFonts w:ascii="Arial" w:hAnsi="Arial" w:cs="Arial"/>
+        </w:rPr>
+        <w:t>pg. 16</w:t>
+      </w:r>
+      <w:r>
+        <w:rPr>
+          <w:rFonts w:ascii="Arial" w:hAnsi="Arial" w:cs="Arial"/>
+        </w:rPr>
+        <w:t>, 18</w:t>
+      </w:r>
+    </w:p>
+    <w:p>
+      <w:pPr>
+        <w:pStyle w:val="ListParagraph"/>
+        <w:ind w:left="465"/>
+        <w:rPr>
+          <w:noProof/>
+        </w:rPr>
+      </w:pPr>
+    </w:p>
+    <w:p>
+      <w:pPr>
+        <w:pStyle w:val="ListParagraph"/>
+        <w:ind w:left="465"/>
+        <w:rPr>
+          <w:rFonts w:ascii="Arial" w:hAnsi="Arial" w:cs="Arial"/>
+        </w:rPr>
+      </w:pPr>
+      <w:r>
+        <w:rPr>
+          <w:noProof/>
         </w:rPr>
         <w:lastRenderedPageBreak/>
-        <w:t>care 50% din totalul de jocuri dezvoltate la momentul de fata au fost create folosind acest program.</w:t>
-      </w:r>
-      <w:r>
-        <w:rPr>
-          <w:rFonts w:ascii="Arial" w:hAnsi="Arial" w:cs="Arial"/>
-        </w:rPr>
-        <w:t xml:space="preserve"> Alte motive tin de usurinta folosirii interfetei si multitudinea de tutoriale aflate la dispozitia oricarui incepator.</w:t>
-      </w:r>
-    </w:p>
-    <w:p>
-      <w:pPr>
-        <w:rPr>
-          <w:rFonts w:ascii="Arial" w:hAnsi="Arial" w:cs="Arial"/>
-        </w:rPr>
-      </w:pPr>
-      <w:r>
-        <w:rPr>
-          <w:rFonts w:ascii="Arial" w:hAnsi="Arial" w:cs="Arial"/>
-        </w:rPr>
-        <w:tab/>
-      </w:r>
-      <w:r>
-        <w:rPr>
-          <w:rFonts w:ascii="Arial" w:hAnsi="Arial" w:cs="Arial"/>
-        </w:rPr>
-        <w:t>Obiectul fundamental in crearea de jocuri cu Unity este GameObject-ul, acesta fiind elementul de baza al camerei, caracterelor, decorului etc. Functionalitatea acestui obiect este data de o ‘componenta’, atasata la acesta. Exista componente predefinite, insa acestea pot fi create si de catre utilizator cu ajutorul scriputilor</w:t>
-      </w:r>
-      <w:r>
-        <w:rPr>
-          <w:rFonts w:ascii="Arial" w:hAnsi="Arial" w:cs="Arial"/>
-        </w:rPr>
-        <w:t xml:space="preserve"> pentru a-i putea indeplini exact cerintele</w:t>
-      </w:r>
-      <w:r>
-        <w:rPr>
-          <w:rFonts w:ascii="Arial" w:hAnsi="Arial" w:cs="Arial"/>
-        </w:rPr>
-        <w:t>.</w:t>
-      </w:r>
-      <w:r>
-        <w:rPr>
-          <w:rFonts w:ascii="Arial" w:hAnsi="Arial" w:cs="Arial"/>
-        </w:rPr>
-        <w:t xml:space="preserve"> Majoritatea programatorilor care folosesc acest motor grafic aleg sa creeze scripturile in C#, insa Unity ofera suport</w:t>
-      </w:r>
-      <w:r>
-        <w:rPr>
-          <w:rFonts w:ascii="Arial" w:hAnsi="Arial" w:cs="Arial"/>
-        </w:rPr>
-        <w:t xml:space="preserve"> si pentru alte limbaje, cum ar fi JavaScript</w:t>
-      </w:r>
-      <w:r>
-        <w:rPr>
-          <w:rFonts w:ascii="Arial" w:hAnsi="Arial" w:cs="Arial"/>
-        </w:rPr>
-        <w:t>.</w:t>
-      </w:r>
-    </w:p>
-    <w:p>
-      <w:pPr>
-        <w:rPr>
-          <w:rFonts w:ascii="Arial" w:hAnsi="Arial" w:cs="Arial"/>
-        </w:rPr>
-      </w:pPr>
-      <w:r>
-        <w:rPr>
-          <w:rFonts w:ascii="Arial" w:hAnsi="Arial" w:cs="Arial"/>
-        </w:rPr>
-        <w:tab/>
-      </w:r>
-      <w:r>
-        <w:rPr>
-          <w:rFonts w:ascii="Arial" w:hAnsi="Arial" w:cs="Arial"/>
-        </w:rPr>
-        <w:t>Din</w:t>
-      </w:r>
-      <w:r>
-        <w:rPr>
-          <w:rFonts w:ascii="Arial" w:hAnsi="Arial" w:cs="Arial"/>
-        </w:rPr>
-        <w:t xml:space="preserve"> multitudinea de jocuri cunoscute la nivel international create cu acest motor grafic se pot mentiona C</w:t>
-      </w:r>
-      <w:r>
-        <w:rPr>
-          <w:rFonts w:ascii="Arial" w:hAnsi="Arial" w:cs="Arial"/>
-        </w:rPr>
-        <w:t>uphead, Pokemon GO, Hearthstone.</w:t>
-      </w:r>
-    </w:p>
-    <w:p>
-      <w:pPr>
-        <w:rPr>
-          <w:rFonts w:ascii="Arial" w:hAnsi="Arial" w:cs="Arial"/>
-        </w:rPr>
-      </w:pPr>
-      <w:r>
-        <w:rPr>
-          <w:rFonts w:ascii="Arial" w:hAnsi="Arial" w:cs="Arial"/>
-        </w:rPr>
-        <w:t xml:space="preserve">( </w:t>
-      </w:r>
-      <w:hyperlink r:id="rId5" w:history="1">
+        <w:drawing>
+          <wp:inline distT="0" distB="0" distL="0" distR="0" wp14:anchorId="593FA02A" wp14:editId="12067C3E">
+            <wp:extent cx="1491722" cy="1743075"/>
+            <wp:effectExtent l="0" t="0" r="0" b="0"/>
+            <wp:docPr id="4" name="Picture 4"/>
+            <wp:cNvGraphicFramePr>
+              <a:graphicFrameLocks xmlns:a="http://schemas.openxmlformats.org/drawingml/2006/main" noChangeAspect="1"/>
+            </wp:cNvGraphicFramePr>
+            <a:graphic xmlns:a="http://schemas.openxmlformats.org/drawingml/2006/main">
+              <a:graphicData uri="http://schemas.openxmlformats.org/drawingml/2006/picture">
+                <pic:pic xmlns:pic="http://schemas.openxmlformats.org/drawingml/2006/picture">
+                  <pic:nvPicPr>
+                    <pic:cNvPr id="1" name=""/>
+                    <pic:cNvPicPr/>
+                  </pic:nvPicPr>
+                  <pic:blipFill rotWithShape="1">
+                    <a:blip r:embed="rId7"/>
+                    <a:srcRect l="26442" t="8832" r="29807" b="285"/>
+                    <a:stretch/>
+                  </pic:blipFill>
+                  <pic:spPr bwMode="auto">
+                    <a:xfrm>
+                      <a:off x="0" y="0"/>
+                      <a:ext cx="1496397" cy="1748538"/>
+                    </a:xfrm>
+                    <a:prstGeom prst="rect">
+                      <a:avLst/>
+                    </a:prstGeom>
+                    <a:ln>
+                      <a:noFill/>
+                    </a:ln>
+                    <a:extLst>
+                      <a:ext uri="{53640926-AAD7-44D8-BBD7-CCE9431645EC}">
+                        <a14:shadowObscured xmlns:a14="http://schemas.microsoft.com/office/drawing/2010/main"/>
+                      </a:ext>
+                    </a:extLst>
+                  </pic:spPr>
+                </pic:pic>
+              </a:graphicData>
+            </a:graphic>
+          </wp:inline>
+        </w:drawing>
+      </w:r>
+      <w:r>
+        <w:rPr>
+          <w:rFonts w:ascii="Arial" w:hAnsi="Arial" w:cs="Arial"/>
+        </w:rPr>
+        <w:t xml:space="preserve"> pg. 14</w:t>
+      </w:r>
+      <w:r>
+        <w:rPr>
+          <w:rFonts w:ascii="Arial" w:hAnsi="Arial" w:cs="Arial"/>
+        </w:rPr>
+        <w:t>, 16</w:t>
+      </w:r>
+    </w:p>
+    <w:p>
+      <w:pPr>
+        <w:pStyle w:val="ListParagraph"/>
+        <w:ind w:left="465"/>
+        <w:rPr>
+          <w:rFonts w:ascii="Arial" w:hAnsi="Arial" w:cs="Arial"/>
+        </w:rPr>
+      </w:pPr>
+      <w:hyperlink r:id="rId8" w:history="1">
         <w:r>
           <w:rPr>
             <w:rStyle w:val="Hyperlink"/>
-            <w:rFonts w:ascii="Arial" w:hAnsi="Arial" w:cs="Arial"/>
           </w:rPr>
-          <w:t>https://unity.com/our-company</w:t>
+          <w:t>https://www.bbc.co.uk/bitesize/topics/z82hsbk/articles/z34djxs</w:t>
         </w:r>
       </w:hyperlink>
+    </w:p>
+    <w:p>
+      <w:pPr>
+        <w:rPr>
+          <w:rFonts w:ascii="Arial" w:hAnsi="Arial" w:cs="Arial"/>
+        </w:rPr>
+      </w:pPr>
+      <w:r>
+        <w:rPr>
+          <w:rFonts w:ascii="Arial" w:hAnsi="Arial" w:cs="Arial"/>
+        </w:rPr>
+        <w:t>2</w:t>
+      </w:r>
+      <w:r>
+        <w:rPr>
+          <w:rFonts w:ascii="Arial" w:hAnsi="Arial" w:cs="Arial"/>
+        </w:rPr>
+        <w:t xml:space="preserve">.1. </w:t>
+      </w:r>
+      <w:r>
+        <w:rPr>
+          <w:rFonts w:ascii="Arial" w:hAnsi="Arial" w:cs="Arial"/>
+        </w:rPr>
+        <w:t>Preistoria</w:t>
+      </w:r>
+    </w:p>
+    <w:p>
+      <w:pPr>
+        <w:rPr>
+          <w:rFonts w:ascii="Arial" w:hAnsi="Arial" w:cs="Arial"/>
+        </w:rPr>
+      </w:pPr>
+      <w:r>
+        <w:rPr>
+          <w:rFonts w:ascii="Arial" w:hAnsi="Arial" w:cs="Arial"/>
+        </w:rPr>
+        <w:tab/>
+        <w:t xml:space="preserve">Preistoria reprezinta prima si cea mai lunga epoca </w:t>
+      </w:r>
+      <w:proofErr w:type="gramStart"/>
+      <w:r>
+        <w:rPr>
+          <w:rFonts w:ascii="Arial" w:hAnsi="Arial" w:cs="Arial"/>
+        </w:rPr>
+        <w:t>a</w:t>
+      </w:r>
+      <w:proofErr w:type="gramEnd"/>
+      <w:r>
+        <w:rPr>
+          <w:rFonts w:ascii="Arial" w:hAnsi="Arial" w:cs="Arial"/>
+        </w:rPr>
+        <w:t xml:space="preserve"> istoriei umane, ea incepand acum peste 4 milioane de ani</w:t>
+      </w:r>
+      <w:r>
+        <w:rPr>
+          <w:rFonts w:ascii="Arial" w:hAnsi="Arial" w:cs="Arial"/>
+        </w:rPr>
+        <w:t xml:space="preserve"> si terminandu-se odata cu inventarea scrisului</w:t>
+      </w:r>
+      <w:r>
+        <w:rPr>
+          <w:rFonts w:ascii="Arial" w:hAnsi="Arial" w:cs="Arial"/>
+        </w:rPr>
+        <w:t>.</w:t>
+      </w:r>
+      <w:r>
+        <w:rPr>
+          <w:rFonts w:ascii="Arial" w:hAnsi="Arial" w:cs="Arial"/>
+        </w:rPr>
+        <w:t xml:space="preserve"> Aceasta epoca se imparte in “Epoca Pietrei” (ce cuprind paleolitic, mezolitic si neolitic), “Epoca Bronzului” si “Epoca Fierului”</w:t>
+      </w:r>
+      <w:r>
+        <w:rPr>
+          <w:rFonts w:ascii="Arial" w:hAnsi="Arial" w:cs="Arial"/>
+        </w:rPr>
+        <w:t>, ele fiind denumite sugestiv dupa materialul folosit pentru crearea armelor si uneltelor.</w:t>
+      </w:r>
+    </w:p>
+    <w:p>
+      <w:pPr>
+        <w:rPr>
+          <w:rFonts w:ascii="Arial" w:hAnsi="Arial" w:cs="Arial"/>
+        </w:rPr>
+      </w:pPr>
+      <w:r>
+        <w:rPr>
+          <w:rFonts w:ascii="Arial" w:hAnsi="Arial" w:cs="Arial"/>
+        </w:rPr>
+        <w:tab/>
+        <w:t>In lucrarea mea, am ales sa impart preistoria in trei nivele, semnificative pentru evidentierea evolutiei meseriilor : “Inceputul”, cuprinzand paleolitic si mezolic, “Revolutia neolitica” si “Epoca metalelor”, cuprinzand “Epoca Bronzului” si “Epoca Fierului”.</w:t>
+      </w:r>
+    </w:p>
+    <w:p>
+      <w:pPr>
+        <w:rPr>
+          <w:rFonts w:ascii="Arial" w:hAnsi="Arial" w:cs="Arial"/>
+        </w:rPr>
+      </w:pPr>
+    </w:p>
+    <w:p>
+      <w:pPr>
+        <w:rPr>
+          <w:rFonts w:ascii="Arial" w:hAnsi="Arial" w:cs="Arial"/>
+        </w:rPr>
+      </w:pPr>
+      <w:r>
+        <w:rPr>
+          <w:rFonts w:ascii="Arial" w:hAnsi="Arial" w:cs="Arial"/>
+        </w:rPr>
+        <w:t>2</w:t>
+      </w:r>
+      <w:r>
+        <w:rPr>
+          <w:rFonts w:ascii="Arial" w:hAnsi="Arial" w:cs="Arial"/>
+        </w:rPr>
+        <w:t>.1.1.</w:t>
+      </w:r>
+      <w:r>
+        <w:rPr>
+          <w:rFonts w:ascii="Arial" w:hAnsi="Arial" w:cs="Arial"/>
+        </w:rPr>
+        <w:t xml:space="preserve"> </w:t>
+      </w:r>
+      <w:r>
+        <w:rPr>
+          <w:rFonts w:ascii="Arial" w:hAnsi="Arial" w:cs="Arial"/>
+        </w:rPr>
+        <w:t>Inceputul</w:t>
+      </w:r>
+    </w:p>
+    <w:p>
+      <w:pPr>
+        <w:rPr>
+          <w:rFonts w:ascii="Arial" w:hAnsi="Arial" w:cs="Arial"/>
+        </w:rPr>
+      </w:pPr>
+      <w:r>
+        <w:rPr>
+          <w:rFonts w:ascii="Arial" w:hAnsi="Arial" w:cs="Arial"/>
+        </w:rPr>
+        <w:tab/>
+      </w:r>
+      <w:r>
+        <w:rPr>
+          <w:rFonts w:ascii="Arial" w:hAnsi="Arial" w:cs="Arial"/>
+        </w:rPr>
+        <w:t xml:space="preserve">Procurarea hranei nu era </w:t>
+      </w:r>
+      <w:proofErr w:type="gramStart"/>
+      <w:r>
+        <w:rPr>
+          <w:rFonts w:ascii="Arial" w:hAnsi="Arial" w:cs="Arial"/>
+        </w:rPr>
+        <w:t>un</w:t>
+      </w:r>
+      <w:proofErr w:type="gramEnd"/>
+      <w:r>
+        <w:rPr>
+          <w:rFonts w:ascii="Arial" w:hAnsi="Arial" w:cs="Arial"/>
+        </w:rPr>
+        <w:t xml:space="preserve"> lucru usor pentru primii oameni, ei trebuiau sa o caute sau sa o vaneze, astfel primind numele de “culegatori-vanatori”. Organizati in cete de vanatoare, oamenii culegeau plante si fructe salbatice, pescuiau si vanau animale precum mamuti si bizoni. </w:t>
+      </w:r>
+      <w:r>
+        <w:rPr>
+          <w:rFonts w:ascii="Arial" w:hAnsi="Arial" w:cs="Arial"/>
+        </w:rPr>
+        <w:t>Pentru vanat, ei foloseau intai bete ascutite, apoi arcuri cu sageti si sulite in varful</w:t>
+      </w:r>
+      <w:r>
+        <w:rPr>
+          <w:rFonts w:ascii="Arial" w:hAnsi="Arial" w:cs="Arial"/>
+        </w:rPr>
+        <w:t xml:space="preserve"> carora puneau oase sau cremene, iar pentru pescuit foloseau harpoane si plase.</w:t>
+      </w:r>
+      <w:r>
+        <w:rPr>
+          <w:rFonts w:ascii="Arial" w:hAnsi="Arial" w:cs="Arial"/>
+        </w:rPr>
+        <w:t xml:space="preserve"> </w:t>
+      </w:r>
+      <w:r>
+        <w:rPr>
+          <w:rFonts w:ascii="Arial" w:hAnsi="Arial" w:cs="Arial"/>
+        </w:rPr>
+        <w:t xml:space="preserve">Datorita </w:t>
+      </w:r>
+      <w:r>
+        <w:rPr>
+          <w:rFonts w:ascii="Arial" w:hAnsi="Arial" w:cs="Arial"/>
+        </w:rPr>
+        <w:t>epuizarii surselor de hrana</w:t>
+      </w:r>
+      <w:r>
+        <w:rPr>
+          <w:rFonts w:ascii="Arial" w:hAnsi="Arial" w:cs="Arial"/>
+        </w:rPr>
+        <w:t xml:space="preserve">, acestia </w:t>
+      </w:r>
+      <w:r>
+        <w:rPr>
+          <w:rFonts w:ascii="Arial" w:hAnsi="Arial" w:cs="Arial"/>
+        </w:rPr>
+        <w:t>migrau</w:t>
+      </w:r>
+      <w:r>
+        <w:rPr>
+          <w:rFonts w:ascii="Arial" w:hAnsi="Arial" w:cs="Arial"/>
+        </w:rPr>
+        <w:t xml:space="preserve"> constant, ducand</w:t>
+      </w:r>
+      <w:r>
+        <w:rPr>
+          <w:rFonts w:ascii="Arial" w:hAnsi="Arial" w:cs="Arial"/>
+        </w:rPr>
+        <w:t xml:space="preserve"> astfel</w:t>
+      </w:r>
+      <w:r>
+        <w:rPr>
+          <w:rFonts w:ascii="Arial" w:hAnsi="Arial" w:cs="Arial"/>
+        </w:rPr>
+        <w:t xml:space="preserve"> o viata nomada. </w:t>
+      </w:r>
+    </w:p>
+    <w:p>
+      <w:pPr>
+        <w:rPr>
+          <w:rFonts w:ascii="Arial" w:hAnsi="Arial" w:cs="Arial"/>
+        </w:rPr>
+      </w:pPr>
+      <w:r>
+        <w:rPr>
+          <w:rFonts w:ascii="Arial" w:hAnsi="Arial" w:cs="Arial"/>
+        </w:rPr>
+        <w:tab/>
+      </w:r>
+      <w:r>
+        <w:rPr>
+          <w:rFonts w:ascii="Arial" w:hAnsi="Arial" w:cs="Arial"/>
+        </w:rPr>
+        <w:t xml:space="preserve">Neavand nevoie de o locuinta stabila, oamenii traiau initial sub cerul liber, mai apoi </w:t>
+      </w:r>
+    </w:p>
+    <w:p>
+      <w:pPr>
+        <w:rPr>
+          <w:rFonts w:ascii="Arial" w:hAnsi="Arial" w:cs="Arial"/>
+        </w:rPr>
+      </w:pPr>
+      <w:proofErr w:type="gramStart"/>
+      <w:r>
+        <w:rPr>
+          <w:rFonts w:ascii="Arial" w:hAnsi="Arial" w:cs="Arial"/>
+        </w:rPr>
+        <w:t>adapostindu-se</w:t>
+      </w:r>
+      <w:proofErr w:type="gramEnd"/>
+      <w:r>
+        <w:rPr>
+          <w:rFonts w:ascii="Arial" w:hAnsi="Arial" w:cs="Arial"/>
+        </w:rPr>
+        <w:t xml:space="preserve"> in pesteri sau la marginea stancilor.</w:t>
+      </w:r>
+      <w:r>
+        <w:rPr>
+          <w:rFonts w:ascii="Arial" w:hAnsi="Arial" w:cs="Arial"/>
+        </w:rPr>
+        <w:t xml:space="preserve"> In interiorul pesterilor se pot gasi si astazi </w:t>
+      </w:r>
+      <w:r>
+        <w:rPr>
+          <w:rFonts w:ascii="Arial" w:hAnsi="Arial" w:cs="Arial"/>
+        </w:rPr>
+        <w:t>picturi rupestre</w:t>
+      </w:r>
+      <w:r>
+        <w:rPr>
+          <w:rFonts w:ascii="Arial" w:hAnsi="Arial" w:cs="Arial"/>
+        </w:rPr>
+        <w:t xml:space="preserve"> reprezentand oameni, semne sau animale</w:t>
+      </w:r>
+      <w:r>
+        <w:rPr>
+          <w:rFonts w:ascii="Arial" w:hAnsi="Arial" w:cs="Arial"/>
+        </w:rPr>
+        <w:t>, realizate cu ajutorul mai multor pigmenti, cum ar fi ocru</w:t>
+      </w:r>
+      <w:r>
+        <w:rPr>
+          <w:rFonts w:ascii="Arial" w:hAnsi="Arial" w:cs="Arial"/>
+        </w:rPr>
+        <w:t>l sau</w:t>
+      </w:r>
+      <w:r>
+        <w:rPr>
+          <w:rFonts w:ascii="Arial" w:hAnsi="Arial" w:cs="Arial"/>
+        </w:rPr>
+        <w:t xml:space="preserve"> carbune</w:t>
+      </w:r>
+      <w:r>
+        <w:rPr>
+          <w:rFonts w:ascii="Arial" w:hAnsi="Arial" w:cs="Arial"/>
+        </w:rPr>
+        <w:t>le</w:t>
+      </w:r>
+      <w:r>
+        <w:rPr>
+          <w:rFonts w:ascii="Arial" w:hAnsi="Arial" w:cs="Arial"/>
+        </w:rPr>
+        <w:t xml:space="preserve">. </w:t>
+      </w:r>
+      <w:r>
+        <w:rPr>
+          <w:rFonts w:ascii="Arial" w:hAnsi="Arial" w:cs="Arial"/>
+        </w:rPr>
+        <w:t xml:space="preserve">Cu timpul, </w:t>
+      </w:r>
+      <w:r>
+        <w:rPr>
+          <w:rFonts w:ascii="Arial" w:hAnsi="Arial" w:cs="Arial"/>
+        </w:rPr>
+        <w:t xml:space="preserve">oamenii </w:t>
+      </w:r>
+      <w:r>
+        <w:rPr>
+          <w:rFonts w:ascii="Arial" w:hAnsi="Arial" w:cs="Arial"/>
+        </w:rPr>
+        <w:t xml:space="preserve">au inceput </w:t>
+      </w:r>
+      <w:proofErr w:type="gramStart"/>
+      <w:r>
+        <w:rPr>
+          <w:rFonts w:ascii="Arial" w:hAnsi="Arial" w:cs="Arial"/>
+        </w:rPr>
+        <w:t>sa</w:t>
+      </w:r>
+      <w:proofErr w:type="gramEnd"/>
+      <w:r>
+        <w:rPr>
+          <w:rFonts w:ascii="Arial" w:hAnsi="Arial" w:cs="Arial"/>
+        </w:rPr>
+        <w:t xml:space="preserve"> </w:t>
+      </w:r>
+      <w:r>
+        <w:rPr>
+          <w:rFonts w:ascii="Arial" w:hAnsi="Arial" w:cs="Arial"/>
+        </w:rPr>
+        <w:lastRenderedPageBreak/>
+        <w:t xml:space="preserve">construiasca </w:t>
+      </w:r>
+      <w:r>
+        <w:rPr>
+          <w:rFonts w:ascii="Arial" w:hAnsi="Arial" w:cs="Arial"/>
+        </w:rPr>
+        <w:t xml:space="preserve">bordeie, corturi acoperite cu piele de mamuts si </w:t>
+      </w:r>
+      <w:r>
+        <w:rPr>
+          <w:rFonts w:ascii="Arial" w:hAnsi="Arial" w:cs="Arial"/>
+        </w:rPr>
+        <w:t>colibe din bete de lemn si tufisuri</w:t>
+      </w:r>
+    </w:p>
+    <w:p>
+      <w:pPr>
+        <w:rPr>
+          <w:rFonts w:ascii="Arial" w:hAnsi="Arial" w:cs="Arial"/>
+        </w:rPr>
+      </w:pPr>
+    </w:p>
+    <w:p>
+      <w:pPr>
+        <w:rPr>
+          <w:rFonts w:ascii="Arial" w:hAnsi="Arial" w:cs="Arial"/>
+        </w:rPr>
+      </w:pPr>
+      <w:r>
+        <w:rPr>
+          <w:rFonts w:ascii="Arial" w:hAnsi="Arial" w:cs="Arial"/>
+        </w:rPr>
+        <w:t>2.</w:t>
+      </w:r>
+      <w:r>
+        <w:rPr>
+          <w:rFonts w:ascii="Arial" w:hAnsi="Arial" w:cs="Arial"/>
+        </w:rPr>
+        <w:t>1.</w:t>
+      </w:r>
+      <w:r>
+        <w:rPr>
+          <w:rFonts w:ascii="Arial" w:hAnsi="Arial" w:cs="Arial"/>
+        </w:rPr>
+        <w:t>2. Revolutia neolitica</w:t>
+      </w:r>
+    </w:p>
+    <w:p>
+      <w:pPr>
+        <w:rPr>
+          <w:rFonts w:ascii="Arial" w:hAnsi="Arial" w:cs="Arial"/>
+        </w:rPr>
+      </w:pPr>
+      <w:r>
+        <w:rPr>
+          <w:rFonts w:ascii="Arial" w:hAnsi="Arial" w:cs="Arial"/>
+        </w:rPr>
+        <w:tab/>
+        <w:t>Neolit</w:t>
+      </w:r>
+      <w:r>
+        <w:rPr>
+          <w:rFonts w:ascii="Arial" w:hAnsi="Arial" w:cs="Arial"/>
+        </w:rPr>
+        <w:t xml:space="preserve">icul reprezinta ultima etapa </w:t>
+      </w:r>
+      <w:proofErr w:type="gramStart"/>
+      <w:r>
+        <w:rPr>
+          <w:rFonts w:ascii="Arial" w:hAnsi="Arial" w:cs="Arial"/>
+        </w:rPr>
+        <w:t>a</w:t>
+      </w:r>
+      <w:proofErr w:type="gramEnd"/>
+      <w:r>
+        <w:rPr>
+          <w:rFonts w:ascii="Arial" w:hAnsi="Arial" w:cs="Arial"/>
+        </w:rPr>
+        <w:t xml:space="preserve"> E</w:t>
+      </w:r>
+      <w:r>
+        <w:rPr>
+          <w:rFonts w:ascii="Arial" w:hAnsi="Arial" w:cs="Arial"/>
+        </w:rPr>
+        <w:t xml:space="preserve">pocii </w:t>
+      </w:r>
+      <w:r>
+        <w:rPr>
+          <w:rFonts w:ascii="Arial" w:hAnsi="Arial" w:cs="Arial"/>
+        </w:rPr>
+        <w:t>P</w:t>
+      </w:r>
+      <w:r>
+        <w:rPr>
+          <w:rFonts w:ascii="Arial" w:hAnsi="Arial" w:cs="Arial"/>
+        </w:rPr>
+        <w:t>ietrei si a incept acum aproximativ 10.000 de ani.</w:t>
+      </w:r>
+      <w:r>
+        <w:rPr>
+          <w:rFonts w:ascii="Arial" w:hAnsi="Arial" w:cs="Arial"/>
+        </w:rPr>
+        <w:t xml:space="preserve"> </w:t>
+      </w:r>
+      <w:r>
+        <w:rPr>
+          <w:rFonts w:ascii="Arial" w:hAnsi="Arial" w:cs="Arial"/>
+        </w:rPr>
+        <w:t>In aceasta etapa, stilul de viata al oamenilor s-a schimbat radical, moment numit de istorici “revolutia neolitica”.</w:t>
+      </w:r>
+      <w:r>
+        <w:rPr>
+          <w:rFonts w:ascii="Arial" w:hAnsi="Arial" w:cs="Arial"/>
+        </w:rPr>
+        <w:t xml:space="preserve"> Motivul aceste</w:t>
+      </w:r>
+      <w:r>
+        <w:rPr>
+          <w:rFonts w:ascii="Arial" w:hAnsi="Arial" w:cs="Arial"/>
+        </w:rPr>
+        <w:t>i</w:t>
+      </w:r>
+      <w:r>
+        <w:rPr>
+          <w:rFonts w:ascii="Arial" w:hAnsi="Arial" w:cs="Arial"/>
+        </w:rPr>
+        <w:t xml:space="preserve"> schimbari </w:t>
+      </w:r>
+      <w:proofErr w:type="gramStart"/>
+      <w:r>
+        <w:rPr>
+          <w:rFonts w:ascii="Arial" w:hAnsi="Arial" w:cs="Arial"/>
+        </w:rPr>
+        <w:t>este</w:t>
+      </w:r>
+      <w:proofErr w:type="gramEnd"/>
+      <w:r>
+        <w:rPr>
+          <w:rFonts w:ascii="Arial" w:hAnsi="Arial" w:cs="Arial"/>
+        </w:rPr>
+        <w:t xml:space="preserve"> aparitia agriculturi</w:t>
+      </w:r>
+      <w:r>
+        <w:rPr>
+          <w:rFonts w:ascii="Arial" w:hAnsi="Arial" w:cs="Arial"/>
+        </w:rPr>
+        <w:t xml:space="preserve">, </w:t>
+      </w:r>
+      <w:r>
+        <w:rPr>
+          <w:rFonts w:ascii="Arial" w:hAnsi="Arial" w:cs="Arial"/>
+        </w:rPr>
+        <w:t xml:space="preserve">adica cultivarea plantelor si cresterea animalelor, </w:t>
+      </w:r>
+      <w:r>
+        <w:rPr>
+          <w:rFonts w:ascii="Arial" w:hAnsi="Arial" w:cs="Arial"/>
+        </w:rPr>
+        <w:t>lucru ce i-a facut pe oameni sa duca un mod de viata sedentar, continuand sa vaneze, pescuiasca si culeaga, insa in zone apropiate asezarilor.</w:t>
+      </w:r>
+      <w:r>
+        <w:rPr>
+          <w:rFonts w:ascii="Arial" w:hAnsi="Arial" w:cs="Arial"/>
+        </w:rPr>
+        <w:t xml:space="preserve"> </w:t>
+      </w:r>
+      <w:r>
+        <w:rPr>
+          <w:rFonts w:ascii="Arial" w:hAnsi="Arial" w:cs="Arial"/>
+        </w:rPr>
+        <w:t xml:space="preserve">In principal, oamenii cultivau cereale: orez, grau, ovaz, secara si </w:t>
+      </w:r>
+      <w:r>
+        <w:rPr>
+          <w:rFonts w:ascii="Arial" w:hAnsi="Arial" w:cs="Arial"/>
+        </w:rPr>
+        <w:t>ingradeau turme, reusind</w:t>
+      </w:r>
+      <w:r>
+        <w:rPr>
+          <w:rFonts w:ascii="Arial" w:hAnsi="Arial" w:cs="Arial"/>
+        </w:rPr>
+        <w:t xml:space="preserve"> </w:t>
+      </w:r>
+      <w:proofErr w:type="gramStart"/>
+      <w:r>
+        <w:rPr>
+          <w:rFonts w:ascii="Arial" w:hAnsi="Arial" w:cs="Arial"/>
+        </w:rPr>
+        <w:t>sa</w:t>
+      </w:r>
+      <w:proofErr w:type="gramEnd"/>
+      <w:r>
+        <w:rPr>
+          <w:rFonts w:ascii="Arial" w:hAnsi="Arial" w:cs="Arial"/>
+        </w:rPr>
+        <w:t xml:space="preserve"> imblanzeasca oi, porci, capre</w:t>
+      </w:r>
+      <w:r>
+        <w:rPr>
+          <w:rFonts w:ascii="Arial" w:hAnsi="Arial" w:cs="Arial"/>
+        </w:rPr>
+        <w:t xml:space="preserve"> si</w:t>
+      </w:r>
+      <w:r>
+        <w:rPr>
+          <w:rFonts w:ascii="Arial" w:hAnsi="Arial" w:cs="Arial"/>
+        </w:rPr>
+        <w:t xml:space="preserve"> boi, primul animal domesticit fiind cainele</w:t>
+      </w:r>
+      <w:r>
+        <w:rPr>
+          <w:rFonts w:ascii="Arial" w:hAnsi="Arial" w:cs="Arial"/>
+        </w:rPr>
+        <w:t>, el devenind “cel mai bun prieten al omului”</w:t>
+      </w:r>
+      <w:r>
+        <w:rPr>
+          <w:rFonts w:ascii="Arial" w:hAnsi="Arial" w:cs="Arial"/>
+        </w:rPr>
+        <w:t>.</w:t>
+      </w:r>
+      <w:r>
+        <w:rPr>
+          <w:rFonts w:ascii="Arial" w:hAnsi="Arial" w:cs="Arial"/>
+        </w:rPr>
+        <w:t xml:space="preserve"> </w:t>
+      </w:r>
+      <w:r>
+        <w:rPr>
+          <w:rFonts w:ascii="Arial" w:hAnsi="Arial" w:cs="Arial"/>
+        </w:rPr>
+        <w:t>U</w:t>
+      </w:r>
+      <w:r>
+        <w:rPr>
+          <w:rFonts w:ascii="Arial" w:hAnsi="Arial" w:cs="Arial"/>
+        </w:rPr>
+        <w:t xml:space="preserve">nii oameni au inceput </w:t>
+      </w:r>
+      <w:proofErr w:type="gramStart"/>
+      <w:r>
+        <w:rPr>
+          <w:rFonts w:ascii="Arial" w:hAnsi="Arial" w:cs="Arial"/>
+        </w:rPr>
+        <w:t>sa</w:t>
+      </w:r>
+      <w:proofErr w:type="gramEnd"/>
+      <w:r>
+        <w:rPr>
+          <w:rFonts w:ascii="Arial" w:hAnsi="Arial" w:cs="Arial"/>
+        </w:rPr>
+        <w:t xml:space="preserve"> se ocupe de modelarea lutului</w:t>
+      </w:r>
+      <w:r>
+        <w:rPr>
+          <w:rFonts w:ascii="Arial" w:hAnsi="Arial" w:cs="Arial"/>
+        </w:rPr>
+        <w:t xml:space="preserve"> pentru a obtine vase din ceramica, acestea fiind folosite pentru pastrarea alimentelor</w:t>
+      </w:r>
+      <w:r>
+        <w:rPr>
+          <w:rFonts w:ascii="Arial" w:hAnsi="Arial" w:cs="Arial"/>
+        </w:rPr>
+        <w:t xml:space="preserve"> si gatitul lor deasupra cuptorului,</w:t>
+      </w:r>
+      <w:r>
+        <w:rPr>
+          <w:rFonts w:ascii="Arial" w:hAnsi="Arial" w:cs="Arial"/>
+        </w:rPr>
+        <w:t xml:space="preserve"> aparut tot in aceasta etapa</w:t>
+      </w:r>
+      <w:r>
+        <w:rPr>
+          <w:rFonts w:ascii="Arial" w:hAnsi="Arial" w:cs="Arial"/>
+        </w:rPr>
+        <w:t xml:space="preserve">. </w:t>
+      </w:r>
+    </w:p>
+    <w:p>
+      <w:pPr>
+        <w:rPr>
+          <w:rFonts w:ascii="Arial" w:hAnsi="Arial" w:cs="Arial"/>
+        </w:rPr>
+      </w:pPr>
+      <w:r>
+        <w:rPr>
+          <w:rFonts w:ascii="Arial" w:hAnsi="Arial" w:cs="Arial"/>
+        </w:rPr>
+        <w:tab/>
+        <w:t xml:space="preserve">Datorita revolutiei neolitice, oamenii au inceput </w:t>
+      </w:r>
+      <w:proofErr w:type="gramStart"/>
+      <w:r>
+        <w:rPr>
+          <w:rFonts w:ascii="Arial" w:hAnsi="Arial" w:cs="Arial"/>
+        </w:rPr>
+        <w:t>sa</w:t>
+      </w:r>
+      <w:proofErr w:type="gramEnd"/>
+      <w:r>
+        <w:rPr>
+          <w:rFonts w:ascii="Arial" w:hAnsi="Arial" w:cs="Arial"/>
+        </w:rPr>
+        <w:t xml:space="preserve"> traiasca in asezari stabile si sa construiasca hambare pentru </w:t>
+      </w:r>
+      <w:r>
+        <w:rPr>
+          <w:rFonts w:ascii="Arial" w:hAnsi="Arial" w:cs="Arial"/>
+        </w:rPr>
+        <w:t xml:space="preserve">stocarea </w:t>
+      </w:r>
+      <w:r>
+        <w:rPr>
+          <w:rFonts w:ascii="Arial" w:hAnsi="Arial" w:cs="Arial"/>
+        </w:rPr>
+        <w:t>surplusul</w:t>
+      </w:r>
+      <w:r>
+        <w:rPr>
+          <w:rFonts w:ascii="Arial" w:hAnsi="Arial" w:cs="Arial"/>
+        </w:rPr>
+        <w:t>ui</w:t>
+      </w:r>
+      <w:r>
+        <w:rPr>
+          <w:rFonts w:ascii="Arial" w:hAnsi="Arial" w:cs="Arial"/>
+        </w:rPr>
+        <w:t xml:space="preserve"> de hrana</w:t>
+      </w:r>
+      <w:r>
+        <w:rPr>
+          <w:rFonts w:ascii="Arial" w:hAnsi="Arial" w:cs="Arial"/>
+        </w:rPr>
+        <w:t>, reusind astfel sa elibereze unii oameni din munca pentru procurarea hranei, dezvoltand primele mestesuguri casnice: tors, tesut si olarit</w:t>
+      </w:r>
+      <w:r>
+        <w:rPr>
+          <w:rFonts w:ascii="Arial" w:hAnsi="Arial" w:cs="Arial"/>
+        </w:rPr>
+        <w:t xml:space="preserve">. </w:t>
+      </w:r>
+      <w:r>
+        <w:rPr>
+          <w:rFonts w:ascii="Arial" w:hAnsi="Arial" w:cs="Arial"/>
+        </w:rPr>
+        <w:t>Majoritatea locuintelor din aceste asezari aveau o forma circulara si pereti din chirpici,</w:t>
+      </w:r>
+      <w:r>
+        <w:rPr>
+          <w:rFonts w:ascii="Arial" w:hAnsi="Arial" w:cs="Arial"/>
+        </w:rPr>
+        <w:t xml:space="preserve"> unii oameni folosind si caramizi de</w:t>
+      </w:r>
+      <w:r>
+        <w:rPr>
+          <w:rFonts w:ascii="Arial" w:hAnsi="Arial" w:cs="Arial"/>
+        </w:rPr>
+        <w:t xml:space="preserve"> lut. In centrul locuint</w:t>
+      </w:r>
+      <w:r>
+        <w:rPr>
+          <w:rFonts w:ascii="Arial" w:hAnsi="Arial" w:cs="Arial"/>
+        </w:rPr>
+        <w:t xml:space="preserve">or </w:t>
+      </w:r>
+      <w:r>
+        <w:rPr>
+          <w:rFonts w:ascii="Arial" w:hAnsi="Arial" w:cs="Arial"/>
+        </w:rPr>
+        <w:t>se aflau adesea</w:t>
+      </w:r>
+      <w:r>
+        <w:rPr>
+          <w:rFonts w:ascii="Arial" w:hAnsi="Arial" w:cs="Arial"/>
+        </w:rPr>
+        <w:t xml:space="preserve"> o vatra de foc si o piatra de macinat cerealele</w:t>
+      </w:r>
+      <w:r>
+        <w:rPr>
+          <w:rFonts w:ascii="Arial" w:hAnsi="Arial" w:cs="Arial"/>
+        </w:rPr>
+        <w:t>, acestea fiind folosite in pricipal de catre femei, ele realizand sarcini</w:t>
+      </w:r>
+      <w:r>
+        <w:rPr>
+          <w:rFonts w:ascii="Arial" w:hAnsi="Arial" w:cs="Arial"/>
+        </w:rPr>
+        <w:t>le</w:t>
+      </w:r>
+      <w:r>
+        <w:rPr>
+          <w:rFonts w:ascii="Arial" w:hAnsi="Arial" w:cs="Arial"/>
+        </w:rPr>
+        <w:t xml:space="preserve"> care implicau mai putin efort fizic</w:t>
+      </w:r>
+      <w:r>
+        <w:rPr>
+          <w:rFonts w:ascii="Arial" w:hAnsi="Arial" w:cs="Arial"/>
+        </w:rPr>
+        <w:t xml:space="preserve">. </w:t>
+      </w:r>
+      <w:bookmarkStart w:id="0" w:name="_GoBack"/>
+      <w:bookmarkEnd w:id="0"/>
+    </w:p>
+    <w:p>
+      <w:pPr>
+        <w:rPr>
+          <w:rFonts w:ascii="Arial" w:hAnsi="Arial" w:cs="Arial"/>
+        </w:rPr>
+      </w:pPr>
+    </w:p>
+    <w:p>
+      <w:pPr>
+        <w:rPr>
+          <w:rFonts w:ascii="Arial" w:hAnsi="Arial" w:cs="Arial"/>
+        </w:rPr>
+      </w:pPr>
+    </w:p>
+    <w:p>
+      <w:pPr>
+        <w:rPr>
+          <w:rFonts w:ascii="Arial" w:hAnsi="Arial" w:cs="Arial"/>
+        </w:rPr>
+      </w:pPr>
+    </w:p>
+    <w:p>
+      <w:pPr>
+        <w:rPr>
+          <w:rFonts w:ascii="Arial" w:hAnsi="Arial" w:cs="Arial"/>
+        </w:rPr>
+      </w:pPr>
+    </w:p>
+    <w:p>
+      <w:pPr>
+        <w:rPr>
+          <w:rFonts w:ascii="Arial" w:hAnsi="Arial" w:cs="Arial"/>
+        </w:rPr>
+      </w:pPr>
+    </w:p>
+    <w:p>
+      <w:pPr>
+        <w:rPr>
+          <w:rFonts w:ascii="Arial" w:hAnsi="Arial" w:cs="Arial"/>
+        </w:rPr>
+      </w:pPr>
+    </w:p>
+    <w:p>
+      <w:pPr>
+        <w:rPr>
+          <w:rFonts w:ascii="Arial" w:hAnsi="Arial" w:cs="Arial"/>
+        </w:rPr>
+      </w:pPr>
+      <w:r>
+        <w:rPr>
+          <w:rFonts w:ascii="Arial" w:hAnsi="Arial" w:cs="Arial"/>
+        </w:rPr>
+        <w:tab/>
+      </w:r>
+      <w:r>
+        <w:rPr>
+          <w:rFonts w:ascii="Arial" w:hAnsi="Arial" w:cs="Arial"/>
+        </w:rPr>
+        <w:t xml:space="preserve">„Primele rase ale lumii </w:t>
+      </w:r>
+      <w:r>
+        <w:rPr>
+          <w:rFonts w:ascii="Arial" w:hAnsi="Arial" w:cs="Arial"/>
+        </w:rPr>
+        <w:t>[...]</w:t>
+      </w:r>
+      <w:r>
+        <w:rPr>
+          <w:rFonts w:ascii="Arial" w:hAnsi="Arial" w:cs="Arial"/>
+        </w:rPr>
+        <w:t xml:space="preserve"> au călătorit fără efort pe cer și l-au întâlnit pe Dumnezeu față în față. Traversând un pod care unea cerul și pământul, au ajuns la jaluzele superioare. Dar, printr-o oarecare eroare misterioasă, această legătură a fost perturbată, podul rupt. Încetul cu încetul, după acest eveniment zguduitor din lumea primordială, </w:t>
+      </w:r>
+      <w:r>
+        <w:rPr>
+          <w:rFonts w:ascii="Arial" w:hAnsi="Arial" w:cs="Arial"/>
+        </w:rPr>
+        <w:lastRenderedPageBreak/>
+        <w:t xml:space="preserve">ființele simțitoare și-au pierdut înțelepciunea inițială, astfel încât ceea </w:t>
+      </w:r>
+      <w:proofErr w:type="gramStart"/>
+      <w:r>
+        <w:rPr>
+          <w:rFonts w:ascii="Arial" w:hAnsi="Arial" w:cs="Arial"/>
+        </w:rPr>
+        <w:t>ce</w:t>
+      </w:r>
+      <w:proofErr w:type="gramEnd"/>
+      <w:r>
+        <w:rPr>
+          <w:rFonts w:ascii="Arial" w:hAnsi="Arial" w:cs="Arial"/>
+        </w:rPr>
+        <w:t xml:space="preserve"> era accesibil pentru toată lumea este atins astăzi doar de către șamani.</w:t>
+      </w:r>
+      <w:r>
+        <w:rPr>
+          <w:rFonts w:ascii="Arial" w:hAnsi="Arial" w:cs="Arial"/>
+        </w:rPr>
+        <w:t>”</w:t>
+      </w:r>
+    </w:p>
+    <w:p>
+      <w:pPr>
+        <w:rPr>
+          <w:rFonts w:ascii="Arial" w:hAnsi="Arial" w:cs="Arial"/>
+        </w:rPr>
+      </w:pPr>
+    </w:p>
+    <w:p>
+      <w:pPr>
+        <w:rPr>
+          <w:rFonts w:ascii="Arial" w:hAnsi="Arial" w:cs="Arial"/>
+        </w:rPr>
+      </w:pPr>
+    </w:p>
+    <w:p>
+      <w:pPr>
+        <w:rPr>
+          <w:rFonts w:ascii="Arial" w:hAnsi="Arial" w:cs="Arial"/>
+        </w:rPr>
+      </w:pPr>
+    </w:p>
+    <w:p>
+      <w:pPr>
+        <w:rPr>
+          <w:rFonts w:ascii="Arial" w:hAnsi="Arial" w:cs="Arial"/>
+        </w:rPr>
+      </w:pPr>
+      <w:r>
+        <w:rPr>
+          <w:rFonts w:ascii="Arial" w:hAnsi="Arial" w:cs="Arial"/>
+        </w:rPr>
+        <w:t>4. Tehnologiile si limbajele folosite</w:t>
+      </w:r>
+    </w:p>
+    <w:p>
+      <w:pPr>
+        <w:rPr>
+          <w:rFonts w:ascii="Arial" w:hAnsi="Arial" w:cs="Arial"/>
+        </w:rPr>
+      </w:pPr>
+      <w:r>
+        <w:rPr>
+          <w:rFonts w:ascii="Arial" w:hAnsi="Arial" w:cs="Arial"/>
+        </w:rPr>
+        <w:t>4.1. Unity</w:t>
+      </w:r>
+    </w:p>
+    <w:p>
+      <w:pPr>
+        <w:rPr>
+          <w:rFonts w:ascii="Arial" w:hAnsi="Arial" w:cs="Arial"/>
+        </w:rPr>
+      </w:pPr>
+      <w:r>
+        <w:rPr>
+          <w:rFonts w:ascii="Arial" w:hAnsi="Arial" w:cs="Arial"/>
+        </w:rPr>
+        <w:tab/>
+      </w:r>
+      <w:r>
+        <w:rPr>
+          <w:rFonts w:ascii="Arial" w:hAnsi="Arial" w:cs="Arial"/>
+        </w:rPr>
+        <w:t xml:space="preserve">Unity </w:t>
+      </w:r>
+      <w:proofErr w:type="gramStart"/>
+      <w:r>
+        <w:rPr>
+          <w:rFonts w:ascii="Arial" w:hAnsi="Arial" w:cs="Arial"/>
+        </w:rPr>
+        <w:t>este</w:t>
+      </w:r>
+      <w:proofErr w:type="gramEnd"/>
+      <w:r>
+        <w:rPr>
+          <w:rFonts w:ascii="Arial" w:hAnsi="Arial" w:cs="Arial"/>
+        </w:rPr>
+        <w:t xml:space="preserve"> un motor grafic aparut in anul 2005</w:t>
+      </w:r>
+      <w:r>
+        <w:rPr>
+          <w:rFonts w:ascii="Arial" w:hAnsi="Arial" w:cs="Arial"/>
+        </w:rPr>
+        <w:t xml:space="preserve"> ce are la baza cod sursa in limbaj C++</w:t>
+      </w:r>
+      <w:r>
+        <w:rPr>
+          <w:rFonts w:ascii="Arial" w:hAnsi="Arial" w:cs="Arial"/>
+        </w:rPr>
+        <w:t xml:space="preserve">. </w:t>
+      </w:r>
+    </w:p>
+    <w:p>
+      <w:pPr>
+        <w:rPr>
+          <w:rFonts w:ascii="Arial" w:hAnsi="Arial" w:cs="Arial"/>
+        </w:rPr>
+      </w:pPr>
+      <w:r>
+        <w:rPr>
+          <w:rFonts w:ascii="Arial" w:hAnsi="Arial" w:cs="Arial"/>
+        </w:rPr>
+        <w:t>Programul e</w:t>
+      </w:r>
+      <w:r>
+        <w:rPr>
+          <w:rFonts w:ascii="Arial" w:hAnsi="Arial" w:cs="Arial"/>
+        </w:rPr>
+        <w:t xml:space="preserve">ste folosit pentru a crea jocuri </w:t>
+      </w:r>
+      <w:r>
+        <w:rPr>
+          <w:rFonts w:ascii="Arial" w:hAnsi="Arial" w:cs="Arial"/>
+        </w:rPr>
+        <w:t xml:space="preserve">atat 3D, cat si 2D si </w:t>
+      </w:r>
+      <w:r>
+        <w:rPr>
+          <w:rFonts w:ascii="Arial" w:hAnsi="Arial" w:cs="Arial"/>
+        </w:rPr>
+        <w:t xml:space="preserve">ofera suport pentru majoritatea platformelor si sistemelor de operare, </w:t>
+      </w:r>
+      <w:r>
+        <w:rPr>
+          <w:rFonts w:ascii="Arial" w:hAnsi="Arial" w:cs="Arial"/>
+        </w:rPr>
+        <w:t>acestea</w:t>
+      </w:r>
+      <w:r>
+        <w:rPr>
+          <w:rFonts w:ascii="Arial" w:hAnsi="Arial" w:cs="Arial"/>
+        </w:rPr>
+        <w:t xml:space="preserve"> fiind </w:t>
+      </w:r>
+      <w:r>
+        <w:rPr>
+          <w:rFonts w:ascii="Arial" w:hAnsi="Arial" w:cs="Arial"/>
+        </w:rPr>
+        <w:t>doua</w:t>
+      </w:r>
+      <w:r>
+        <w:rPr>
+          <w:rFonts w:ascii="Arial" w:hAnsi="Arial" w:cs="Arial"/>
+        </w:rPr>
+        <w:t xml:space="preserve"> </w:t>
+      </w:r>
+      <w:r>
+        <w:rPr>
+          <w:rFonts w:ascii="Arial" w:hAnsi="Arial" w:cs="Arial"/>
+        </w:rPr>
+        <w:t>din</w:t>
+      </w:r>
+      <w:r>
+        <w:rPr>
+          <w:rFonts w:ascii="Arial" w:hAnsi="Arial" w:cs="Arial"/>
+        </w:rPr>
+        <w:t xml:space="preserve"> motivele pentru care 50% din totalul de jocuri dezvoltate la momentul de fata au fost create folosind acest program.</w:t>
+      </w:r>
+      <w:r>
+        <w:rPr>
+          <w:rFonts w:ascii="Arial" w:hAnsi="Arial" w:cs="Arial"/>
+        </w:rPr>
+        <w:t xml:space="preserve"> Alte motive tin de usurinta folosirii interfetei si multitudinea de tutoriale aflate la dispozitia oricarui incepator.</w:t>
+      </w:r>
+    </w:p>
+    <w:p>
+      <w:pPr>
+        <w:rPr>
+          <w:rFonts w:ascii="Arial" w:hAnsi="Arial" w:cs="Arial"/>
+        </w:rPr>
+      </w:pPr>
+      <w:r>
+        <w:rPr>
+          <w:rFonts w:ascii="Arial" w:hAnsi="Arial" w:cs="Arial"/>
+        </w:rPr>
+        <w:tab/>
+      </w:r>
+      <w:r>
+        <w:rPr>
+          <w:rFonts w:ascii="Arial" w:hAnsi="Arial" w:cs="Arial"/>
+        </w:rPr>
+        <w:t xml:space="preserve">Obiectul fundamental in crearea de jocuri cu Unity </w:t>
+      </w:r>
+      <w:proofErr w:type="gramStart"/>
+      <w:r>
+        <w:rPr>
+          <w:rFonts w:ascii="Arial" w:hAnsi="Arial" w:cs="Arial"/>
+        </w:rPr>
+        <w:t>este</w:t>
+      </w:r>
+      <w:proofErr w:type="gramEnd"/>
+      <w:r>
+        <w:rPr>
+          <w:rFonts w:ascii="Arial" w:hAnsi="Arial" w:cs="Arial"/>
+        </w:rPr>
+        <w:t xml:space="preserve"> GameObject-ul, acesta fiind elementul de baza al camerei, caracterelor, decorului etc. Functionalitatea acestui obiect </w:t>
+      </w:r>
+      <w:proofErr w:type="gramStart"/>
+      <w:r>
+        <w:rPr>
+          <w:rFonts w:ascii="Arial" w:hAnsi="Arial" w:cs="Arial"/>
+        </w:rPr>
+        <w:t>este</w:t>
+      </w:r>
+      <w:proofErr w:type="gramEnd"/>
+      <w:r>
+        <w:rPr>
+          <w:rFonts w:ascii="Arial" w:hAnsi="Arial" w:cs="Arial"/>
+        </w:rPr>
+        <w:t xml:space="preserve"> data de o ‘componenta’, atasata la acesta. Exista componente predefinite, insa acestea pot fi create si de catre utilizator cu ajutorul scriputilor</w:t>
+      </w:r>
+      <w:r>
+        <w:rPr>
+          <w:rFonts w:ascii="Arial" w:hAnsi="Arial" w:cs="Arial"/>
+        </w:rPr>
+        <w:t xml:space="preserve"> pentru a-i putea indeplini exact cerintele</w:t>
+      </w:r>
+      <w:r>
+        <w:rPr>
+          <w:rFonts w:ascii="Arial" w:hAnsi="Arial" w:cs="Arial"/>
+        </w:rPr>
+        <w:t>.</w:t>
+      </w:r>
+      <w:r>
+        <w:rPr>
+          <w:rFonts w:ascii="Arial" w:hAnsi="Arial" w:cs="Arial"/>
+        </w:rPr>
+        <w:t xml:space="preserve"> Majoritatea programatorilor care folosesc acest motor grafic aleg </w:t>
+      </w:r>
+      <w:proofErr w:type="gramStart"/>
+      <w:r>
+        <w:rPr>
+          <w:rFonts w:ascii="Arial" w:hAnsi="Arial" w:cs="Arial"/>
+        </w:rPr>
+        <w:t>sa</w:t>
+      </w:r>
+      <w:proofErr w:type="gramEnd"/>
+      <w:r>
+        <w:rPr>
+          <w:rFonts w:ascii="Arial" w:hAnsi="Arial" w:cs="Arial"/>
+        </w:rPr>
+        <w:t xml:space="preserve"> creeze scripturile in C#, insa Unity ofera suport</w:t>
+      </w:r>
+      <w:r>
+        <w:rPr>
+          <w:rFonts w:ascii="Arial" w:hAnsi="Arial" w:cs="Arial"/>
+        </w:rPr>
+        <w:t xml:space="preserve"> si pentru alte limbaje, cum ar fi JavaScript</w:t>
+      </w:r>
+      <w:r>
+        <w:rPr>
+          <w:rFonts w:ascii="Arial" w:hAnsi="Arial" w:cs="Arial"/>
+        </w:rPr>
+        <w:t>.</w:t>
+      </w:r>
+    </w:p>
+    <w:p>
+      <w:pPr>
+        <w:rPr>
+          <w:rFonts w:ascii="Arial" w:hAnsi="Arial" w:cs="Arial"/>
+        </w:rPr>
+      </w:pPr>
+      <w:r>
+        <w:rPr>
+          <w:rFonts w:ascii="Arial" w:hAnsi="Arial" w:cs="Arial"/>
+        </w:rPr>
+        <w:tab/>
+      </w:r>
+      <w:r>
+        <w:rPr>
+          <w:rFonts w:ascii="Arial" w:hAnsi="Arial" w:cs="Arial"/>
+        </w:rPr>
+        <w:t>Din</w:t>
+      </w:r>
+      <w:r>
+        <w:rPr>
+          <w:rFonts w:ascii="Arial" w:hAnsi="Arial" w:cs="Arial"/>
+        </w:rPr>
+        <w:t xml:space="preserve"> multitudinea de jocuri cunoscute la nivel international create cu acest motor grafic se pot mentiona C</w:t>
+      </w:r>
+      <w:r>
+        <w:rPr>
+          <w:rFonts w:ascii="Arial" w:hAnsi="Arial" w:cs="Arial"/>
+        </w:rPr>
+        <w:t>uphead, Pokemon GO, Hearthstone.</w:t>
+      </w:r>
+    </w:p>
+    <w:p>
+      <w:pPr>
+        <w:rPr>
+          <w:rFonts w:ascii="Arial" w:hAnsi="Arial" w:cs="Arial"/>
+        </w:rPr>
+      </w:pPr>
+      <w:proofErr w:type="gramStart"/>
+      <w:r>
+        <w:rPr>
+          <w:rFonts w:ascii="Arial" w:hAnsi="Arial" w:cs="Arial"/>
+        </w:rPr>
+        <w:t xml:space="preserve">( </w:t>
+      </w:r>
+      <w:proofErr w:type="gramEnd"/>
+      <w:r>
+        <w:rPr>
+          <w:rStyle w:val="Hyperlink"/>
+          <w:rFonts w:ascii="Arial" w:hAnsi="Arial" w:cs="Arial"/>
+        </w:rPr>
+        <w:fldChar w:fldCharType="begin"/>
+      </w:r>
+      <w:r>
+        <w:rPr>
+          <w:rStyle w:val="Hyperlink"/>
+          <w:rFonts w:ascii="Arial" w:hAnsi="Arial" w:cs="Arial"/>
+        </w:rPr>
+        <w:instrText xml:space="preserve"> HYPERLINK "https://unity.com/our-company" </w:instrText>
+      </w:r>
+      <w:r>
+        <w:rPr>
+          <w:rStyle w:val="Hyperlink"/>
+          <w:rFonts w:ascii="Arial" w:hAnsi="Arial" w:cs="Arial"/>
+        </w:rPr>
+        <w:fldChar w:fldCharType="separate"/>
+      </w:r>
+      <w:r>
+        <w:rPr>
+          <w:rStyle w:val="Hyperlink"/>
+          <w:rFonts w:ascii="Arial" w:hAnsi="Arial" w:cs="Arial"/>
+        </w:rPr>
+        <w:t>https://unity.com/our-company</w:t>
+      </w:r>
+      <w:r>
+        <w:rPr>
+          <w:rStyle w:val="Hyperlink"/>
+          <w:rFonts w:ascii="Arial" w:hAnsi="Arial" w:cs="Arial"/>
+        </w:rPr>
+        <w:fldChar w:fldCharType="end"/>
+      </w:r>
       <w:r>
         <w:rPr>
           <w:rFonts w:ascii="Arial" w:hAnsi="Arial" w:cs="Arial"/>
@@ -1991,7 +3287,7 @@
         </w:rPr>
         <w:t>(</w:t>
       </w:r>
-      <w:hyperlink r:id="rId6" w:history="1">
+      <w:hyperlink r:id="rId9" w:history="1">
         <w:r>
           <w:rPr>
             <w:rStyle w:val="Hyperlink"/>
@@ -2064,7 +3360,21 @@
           <w:rFonts w:ascii="Arial" w:hAnsi="Arial" w:cs="Arial"/>
         </w:rPr>
         <w:tab/>
-        <w:t xml:space="preserve">C# (C-Sharp) este un limbaj de programare </w:t>
+        <w:t xml:space="preserve">C# (C-Sharp) </w:t>
+      </w:r>
+      <w:proofErr w:type="gramStart"/>
+      <w:r>
+        <w:rPr>
+          <w:rFonts w:ascii="Arial" w:hAnsi="Arial" w:cs="Arial"/>
+        </w:rPr>
+        <w:t>este</w:t>
+      </w:r>
+      <w:proofErr w:type="gramEnd"/>
+      <w:r>
+        <w:rPr>
+          <w:rFonts w:ascii="Arial" w:hAnsi="Arial" w:cs="Arial"/>
+        </w:rPr>
+        <w:t xml:space="preserve"> un limbaj de programare </w:t>
       </w:r>
       <w:r>
         <w:rPr>
@@ -2106,13 +3416,48 @@
         <w:rPr>
           <w:rFonts w:ascii="Arial" w:hAnsi="Arial" w:cs="Arial"/>
         </w:rPr>
-        <w:t xml:space="preserve"> Limbajul este asemanator sintactic cu C++ si Java, fiind usor de invatat datorita nivelul ridicat de expresivitate. Comparativ cu C++, C# aduce in plus </w:t>
-      </w:r>
-      <w:r>
-        <w:rPr>
-          <w:rFonts w:ascii="Arial" w:hAnsi="Arial" w:cs="Arial"/>
-        </w:rPr>
-        <w:t xml:space="preserve">enumeratii, expresii lambda, acces direct la memorie si multe altele pentru a usura rezolvarea problemelor in asa fel incat atentia sa cada asupra </w:t>
+        <w:t xml:space="preserve"> Limbajul </w:t>
+      </w:r>
+      <w:proofErr w:type="gramStart"/>
+      <w:r>
+        <w:rPr>
+          <w:rFonts w:ascii="Arial" w:hAnsi="Arial" w:cs="Arial"/>
+        </w:rPr>
+        <w:t>este</w:t>
+      </w:r>
+      <w:proofErr w:type="gramEnd"/>
+      <w:r>
+        <w:rPr>
+          <w:rFonts w:ascii="Arial" w:hAnsi="Arial" w:cs="Arial"/>
+        </w:rPr>
+        <w:t xml:space="preserve"> asemanator sintactic cu C++ si </w:t>
+      </w:r>
+      <w:r>
+        <w:rPr>
+          <w:rFonts w:ascii="Arial" w:hAnsi="Arial" w:cs="Arial"/>
+        </w:rPr>
+        <w:lastRenderedPageBreak/>
+        <w:t xml:space="preserve">Java, fiind usor de invatat datorita nivelul ridicat de expresivitate. Comparativ cu C++, C# aduce in plus </w:t>
+      </w:r>
+      <w:r>
+        <w:rPr>
+          <w:rFonts w:ascii="Arial" w:hAnsi="Arial" w:cs="Arial"/>
+        </w:rPr>
+        <w:t xml:space="preserve">enumeratii, expresii lambda, acces direct la memorie si multe altele pentru a usura rezolvarea problemelor in asa fel incat atentia </w:t>
+      </w:r>
+      <w:proofErr w:type="gramStart"/>
+      <w:r>
+        <w:rPr>
+          <w:rFonts w:ascii="Arial" w:hAnsi="Arial" w:cs="Arial"/>
+        </w:rPr>
+        <w:t>sa</w:t>
+      </w:r>
+      <w:proofErr w:type="gramEnd"/>
+      <w:r>
+        <w:rPr>
+          <w:rFonts w:ascii="Arial" w:hAnsi="Arial" w:cs="Arial"/>
+        </w:rPr>
+        <w:t xml:space="preserve"> cada asupra </w:t>
       </w:r>
       <w:r>
         <w:rPr>
@@ -2144,7 +3489,21 @@
           <w:rFonts w:ascii="Arial" w:hAnsi="Arial" w:cs="Arial"/>
         </w:rPr>
         <w:tab/>
-        <w:t>Fiind un limbaj orient pe obiecte, C# accepta conceptele de incapsulare, mostenire si polimorfism.</w:t>
+        <w:t xml:space="preserve">Fiind </w:t>
+      </w:r>
+      <w:proofErr w:type="gramStart"/>
+      <w:r>
+        <w:rPr>
+          <w:rFonts w:ascii="Arial" w:hAnsi="Arial" w:cs="Arial"/>
+        </w:rPr>
+        <w:t>un</w:t>
+      </w:r>
+      <w:proofErr w:type="gramEnd"/>
+      <w:r>
+        <w:rPr>
+          <w:rFonts w:ascii="Arial" w:hAnsi="Arial" w:cs="Arial"/>
+        </w:rPr>
+        <w:t xml:space="preserve"> limbaj orient pe obiecte, C# accepta conceptele de incapsulare, mostenire si polimorfism.</w:t>
       </w:r>
     </w:p>
     <w:p>
@@ -2172,7 +3531,7 @@
         </w:rPr>
         <w:t>(</w:t>
       </w:r>
-      <w:hyperlink r:id="rId7" w:history="1">
+      <w:hyperlink r:id="rId10" w:history="1">
         <w:r>
           <w:rPr>
             <w:rStyle w:val="Hyperlink"/>
@@ -2219,34 +3578,296 @@
           <w:rFonts w:ascii="Arial" w:hAnsi="Arial" w:cs="Arial"/>
         </w:rPr>
         <w:tab/>
-        <w:t xml:space="preserve">JSON (JavaScript Object Notation) este un format de reprezentare si interschimb de date intre aplicatii informatie. Este un format text, inteligibil pentru oameni, utilizat </w:t>
+        <w:t xml:space="preserve">JSON (JavaScript Object Notation) </w:t>
+      </w:r>
+      <w:proofErr w:type="gramStart"/>
+      <w:r>
+        <w:rPr>
+          <w:rFonts w:ascii="Arial" w:hAnsi="Arial" w:cs="Arial"/>
+        </w:rPr>
+        <w:t>este</w:t>
+      </w:r>
+      <w:proofErr w:type="gramEnd"/>
+      <w:r>
+        <w:rPr>
+          <w:rFonts w:ascii="Arial" w:hAnsi="Arial" w:cs="Arial"/>
+        </w:rPr>
+        <w:t xml:space="preserve"> un format de reprezentare si interschimb de date intre aplicatii informatie. Este </w:t>
+      </w:r>
+      <w:proofErr w:type="gramStart"/>
+      <w:r>
+        <w:rPr>
+          <w:rFonts w:ascii="Arial" w:hAnsi="Arial" w:cs="Arial"/>
+        </w:rPr>
+        <w:t>un</w:t>
+      </w:r>
+      <w:proofErr w:type="gramEnd"/>
+      <w:r>
+        <w:rPr>
+          <w:rFonts w:ascii="Arial" w:hAnsi="Arial" w:cs="Arial"/>
+        </w:rPr>
+        <w:t xml:space="preserve"> format text, inteligibil pentru oameni, utilizat pentru reprezentarea obiectelor și a altor structuri de date și este folosit în special pentru a transmite date structurate prin rețea, procesul purtând numele de serializare.</w:t>
+      </w:r>
+    </w:p>
+    <w:p>
+      <w:pPr>
+        <w:rPr>
+          <w:rFonts w:ascii="Arial" w:hAnsi="Arial" w:cs="Arial"/>
+        </w:rPr>
+      </w:pPr>
+    </w:p>
+    <w:p>
+      <w:pPr>
+        <w:rPr>
+          <w:rFonts w:ascii="Arial" w:hAnsi="Arial" w:cs="Arial"/>
+        </w:rPr>
+      </w:pPr>
+      <w:r>
+        <w:rPr>
+          <w:rFonts w:ascii="Arial" w:hAnsi="Arial" w:cs="Arial"/>
+        </w:rPr>
+        <w:t>4.4. Adobe Illustrator</w:t>
+      </w:r>
+    </w:p>
+    <w:p>
+      <w:pPr>
+        <w:rPr>
+          <w:rFonts w:ascii="Arial" w:hAnsi="Arial" w:cs="Arial"/>
+        </w:rPr>
+      </w:pPr>
+      <w:r>
+        <w:rPr>
+          <w:rFonts w:ascii="Arial" w:hAnsi="Arial" w:cs="Arial"/>
+        </w:rPr>
+        <w:tab/>
+      </w:r>
+      <w:r>
+        <w:rPr>
+          <w:rFonts w:ascii="Arial" w:hAnsi="Arial" w:cs="Arial"/>
+        </w:rPr>
+        <w:t xml:space="preserve">Adobe Illustrator </w:t>
+      </w:r>
+      <w:proofErr w:type="gramStart"/>
+      <w:r>
+        <w:rPr>
+          <w:rFonts w:ascii="Arial" w:hAnsi="Arial" w:cs="Arial"/>
+        </w:rPr>
+        <w:t>este</w:t>
+      </w:r>
+      <w:proofErr w:type="gramEnd"/>
+      <w:r>
+        <w:rPr>
+          <w:rFonts w:ascii="Arial" w:hAnsi="Arial" w:cs="Arial"/>
+        </w:rPr>
+        <w:t xml:space="preserve"> un editor grafic vectorial creat si distribut de Adobe </w:t>
+      </w:r>
+      <w:r>
+        <w:rPr>
+          <w:rFonts w:ascii="Arial" w:hAnsi="Arial" w:cs="Arial"/>
+        </w:rPr>
+        <w:t>Inc</w:t>
+      </w:r>
+      <w:r>
+        <w:rPr>
+          <w:rFonts w:ascii="Arial" w:hAnsi="Arial" w:cs="Arial"/>
+        </w:rPr>
+        <w:t xml:space="preserve"> in anul 1987</w:t>
+      </w:r>
+      <w:r>
+        <w:rPr>
+          <w:rFonts w:ascii="Arial" w:hAnsi="Arial" w:cs="Arial"/>
+        </w:rPr>
+        <w:t>.</w:t>
+      </w:r>
+    </w:p>
+    <w:p>
+      <w:pPr>
+        <w:rPr>
+          <w:rFonts w:ascii="Arial" w:hAnsi="Arial" w:cs="Arial"/>
+        </w:rPr>
+      </w:pPr>
+    </w:p>
+    <w:p>
+      <w:pPr>
+        <w:rPr>
+          <w:rFonts w:ascii="Arial" w:hAnsi="Arial" w:cs="Arial"/>
+        </w:rPr>
+      </w:pPr>
+    </w:p>
+    <w:p>
+      <w:pPr>
+        <w:rPr>
+          <w:rFonts w:ascii="Arial" w:hAnsi="Arial" w:cs="Arial"/>
+        </w:rPr>
+      </w:pPr>
+    </w:p>
+    <w:p>
+      <w:pPr>
+        <w:rPr>
+          <w:rFonts w:ascii="Arial" w:hAnsi="Arial" w:cs="Arial"/>
+        </w:rPr>
+      </w:pPr>
+    </w:p>
+    <w:p>
+      <w:pPr>
+        <w:rPr>
+          <w:rFonts w:ascii="Arial" w:hAnsi="Arial" w:cs="Arial"/>
+        </w:rPr>
+      </w:pPr>
+    </w:p>
+    <w:p>
+      <w:pPr>
+        <w:rPr>
+          <w:rFonts w:ascii="Arial" w:hAnsi="Arial" w:cs="Arial"/>
+        </w:rPr>
+      </w:pPr>
+    </w:p>
+    <w:p>
+      <w:pPr>
+        <w:rPr>
+          <w:rFonts w:ascii="Arial" w:hAnsi="Arial" w:cs="Arial"/>
+        </w:rPr>
+      </w:pPr>
+      <w:r>
+        <w:rPr>
+          <w:rFonts w:ascii="Arial" w:hAnsi="Arial" w:cs="Arial"/>
+        </w:rPr>
+        <w:t>5. Dezvoltarea aplicatiei</w:t>
+      </w:r>
+    </w:p>
+    <w:p>
+      <w:pPr>
+        <w:rPr>
+          <w:rFonts w:ascii="Arial" w:hAnsi="Arial" w:cs="Arial"/>
+        </w:rPr>
+      </w:pPr>
+      <w:r>
+        <w:rPr>
+          <w:rFonts w:ascii="Arial" w:hAnsi="Arial" w:cs="Arial"/>
+        </w:rPr>
+        <w:t xml:space="preserve">5.2. </w:t>
+      </w:r>
+      <w:r>
+        <w:rPr>
+          <w:rFonts w:ascii="Arial" w:hAnsi="Arial" w:cs="Arial"/>
+        </w:rPr>
+        <w:t>Clasele utilizate/create</w:t>
+      </w:r>
+    </w:p>
+    <w:p>
+      <w:pPr>
+        <w:rPr>
+          <w:rFonts w:ascii="Arial" w:hAnsi="Arial" w:cs="Arial"/>
+        </w:rPr>
+      </w:pPr>
+      <w:r>
+        <w:rPr>
+          <w:rFonts w:ascii="Arial" w:hAnsi="Arial" w:cs="Arial"/>
+        </w:rPr>
+        <w:t>5.2.1. Pachetul Model</w:t>
+      </w:r>
+    </w:p>
+    <w:p>
+      <w:pPr>
+        <w:rPr>
+          <w:rFonts w:ascii="Arial" w:hAnsi="Arial" w:cs="Arial"/>
+        </w:rPr>
+      </w:pPr>
+      <w:r>
+        <w:rPr>
+          <w:rFonts w:ascii="Arial" w:hAnsi="Arial" w:cs="Arial"/>
+        </w:rPr>
+        <w:t>5.2.1.1. GameData</w:t>
+      </w:r>
+    </w:p>
+    <w:p>
+      <w:pPr>
+        <w:rPr>
+          <w:rFonts w:ascii="Arial" w:hAnsi="Arial" w:cs="Arial"/>
+        </w:rPr>
+      </w:pPr>
+      <w:r>
+        <w:rPr>
+          <w:rFonts w:ascii="Arial" w:hAnsi="Arial" w:cs="Arial"/>
+        </w:rPr>
+        <w:tab/>
+        <w:t xml:space="preserve">Pentru a putea gestiona datele ce tin de instanta unui joc (numarul de mancare, resurse, populatie, era curenta, job-ul selectat, nivelul de energie) clasa contine atributele necesare, fiind statice pentru a asigura ca fiecare cerere a unui atribut, la un moment dat, returneaza acelasi rezultat. Pe langa atribute, clase contine si metode statice, cu nume </w:t>
       </w:r>
       <w:r>
         <w:rPr>
           <w:rFonts w:ascii="Arial" w:hAnsi="Arial" w:cs="Arial"/>
         </w:rPr>
         <w:lastRenderedPageBreak/>
-        <w:t>pentru reprezentarea obiectelor și a altor structuri de date și este folosit în special pentru a transmite date structurate prin rețea, procesul purtând numele de serializare.</w:t>
-      </w:r>
-    </w:p>
-    <w:p>
-      <w:pPr>
-        <w:rPr>
-          <w:rFonts w:ascii="Arial" w:hAnsi="Arial" w:cs="Arial"/>
-        </w:rPr>
-      </w:pPr>
-    </w:p>
-    <w:p>
-      <w:pPr>
-        <w:rPr>
-          <w:rFonts w:ascii="Arial" w:hAnsi="Arial" w:cs="Arial"/>
-        </w:rPr>
-      </w:pPr>
-      <w:r>
-        <w:rPr>
-          <w:rFonts w:ascii="Arial" w:hAnsi="Arial" w:cs="Arial"/>
-        </w:rPr>
-        <w:t>4.4. Adobe Illustrator</w:t>
+        <w:t xml:space="preserve">sugestive: </w:t>
+      </w:r>
+      <w:proofErr w:type="gramStart"/>
+      <w:r>
+        <w:rPr>
+          <w:rFonts w:ascii="Arial" w:hAnsi="Arial" w:cs="Arial"/>
+        </w:rPr>
+        <w:t>saveGame(</w:t>
+      </w:r>
+      <w:proofErr w:type="gramEnd"/>
+      <w:r>
+        <w:rPr>
+          <w:rFonts w:ascii="Arial" w:hAnsi="Arial" w:cs="Arial"/>
+        </w:rPr>
+        <w:t>) salveaza datele jocului curent in PlayerPref</w:t>
+      </w:r>
+      <w:r>
+        <w:rPr>
+          <w:rFonts w:ascii="Arial" w:hAnsi="Arial" w:cs="Arial"/>
+        </w:rPr>
+        <w:t xml:space="preserve"> (clasa predefinita </w:t>
+      </w:r>
+      <w:r>
+        <w:rPr>
+          <w:rFonts w:ascii="Arial" w:hAnsi="Arial" w:cs="Arial"/>
+        </w:rPr>
+        <w:t xml:space="preserve">de Unity </w:t>
+      </w:r>
+      <w:r>
+        <w:rPr>
+          <w:rFonts w:ascii="Arial" w:hAnsi="Arial" w:cs="Arial"/>
+        </w:rPr>
+        <w:t>ce stocheaza si acceseaza preferintele jucatorului intre sesiunile de joc)</w:t>
+      </w:r>
+      <w:r>
+        <w:rPr>
+          <w:rFonts w:ascii="Arial" w:hAnsi="Arial" w:cs="Arial"/>
+        </w:rPr>
+        <w:t>, loadGame() le incarca din PlayerPrefs, newGame() le reseteaza la cele initiale, iar restoreEnergy() restabileste nivelul de energie la cel maxim</w:t>
+      </w:r>
+      <w:r>
+        <w:rPr>
+          <w:rFonts w:ascii="Arial" w:hAnsi="Arial" w:cs="Arial"/>
+        </w:rPr>
+        <w:t>, functia fiind apelata la fiecare sfarsit de era</w:t>
+      </w:r>
+      <w:r>
+        <w:rPr>
+          <w:rFonts w:ascii="Arial" w:hAnsi="Arial" w:cs="Arial"/>
+        </w:rPr>
+        <w:t>.</w:t>
+      </w:r>
+    </w:p>
+    <w:p>
+      <w:pPr>
+        <w:rPr>
+          <w:rFonts w:ascii="Arial" w:hAnsi="Arial" w:cs="Arial"/>
+        </w:rPr>
+      </w:pPr>
+      <w:r>
+        <w:rPr>
+          <w:rFonts w:ascii="Arial" w:hAnsi="Arial" w:cs="Arial"/>
+        </w:rPr>
+        <w:t>5.2.1.2</w:t>
+      </w:r>
+      <w:r>
+        <w:rPr>
+          <w:rFonts w:ascii="Arial" w:hAnsi="Arial" w:cs="Arial"/>
+        </w:rPr>
+        <w:t>. Chromozome</w:t>
       </w:r>
     </w:p>
     <w:p>
@@ -2260,215 +3881,21 @@
           <w:rFonts w:ascii="Arial" w:hAnsi="Arial" w:cs="Arial"/>
         </w:rPr>
         <w:tab/>
-      </w:r>
-      <w:r>
-        <w:rPr>
-          <w:rFonts w:ascii="Arial" w:hAnsi="Arial" w:cs="Arial"/>
-        </w:rPr>
-        <w:t xml:space="preserve">Adobe Illustrator este un editor grafic vectorial creat si distribut de Adobe </w:t>
-      </w:r>
-      <w:r>
-        <w:rPr>
-          <w:rFonts w:ascii="Arial" w:hAnsi="Arial" w:cs="Arial"/>
-        </w:rPr>
-        <w:t>Inc</w:t>
-      </w:r>
-      <w:r>
-        <w:rPr>
-          <w:rFonts w:ascii="Arial" w:hAnsi="Arial" w:cs="Arial"/>
-        </w:rPr>
-        <w:t xml:space="preserve"> in anul 1987</w:t>
-      </w:r>
-      <w:bookmarkStart w:id="0" w:name="_GoBack"/>
-      <w:bookmarkEnd w:id="0"/>
-      <w:r>
-        <w:rPr>
-          <w:rFonts w:ascii="Arial" w:hAnsi="Arial" w:cs="Arial"/>
-        </w:rPr>
-        <w:t>.</w:t>
-      </w:r>
-    </w:p>
-    <w:p>
-      <w:pPr>
-        <w:rPr>
-          <w:rFonts w:ascii="Arial" w:hAnsi="Arial" w:cs="Arial"/>
-        </w:rPr>
-      </w:pPr>
-    </w:p>
-    <w:p>
-      <w:pPr>
-        <w:rPr>
-          <w:rFonts w:ascii="Arial" w:hAnsi="Arial" w:cs="Arial"/>
-        </w:rPr>
-      </w:pPr>
-    </w:p>
-    <w:p>
-      <w:pPr>
-        <w:rPr>
-          <w:rFonts w:ascii="Arial" w:hAnsi="Arial" w:cs="Arial"/>
-        </w:rPr>
-      </w:pPr>
-    </w:p>
-    <w:p>
-      <w:pPr>
-        <w:rPr>
-          <w:rFonts w:ascii="Arial" w:hAnsi="Arial" w:cs="Arial"/>
-        </w:rPr>
-      </w:pPr>
-    </w:p>
-    <w:p>
-      <w:pPr>
-        <w:rPr>
-          <w:rFonts w:ascii="Arial" w:hAnsi="Arial" w:cs="Arial"/>
-        </w:rPr>
-      </w:pPr>
-    </w:p>
-    <w:p>
-      <w:pPr>
-        <w:rPr>
-          <w:rFonts w:ascii="Arial" w:hAnsi="Arial" w:cs="Arial"/>
-        </w:rPr>
-      </w:pPr>
-    </w:p>
-    <w:p>
-      <w:pPr>
-        <w:rPr>
-          <w:rFonts w:ascii="Arial" w:hAnsi="Arial" w:cs="Arial"/>
-        </w:rPr>
-      </w:pPr>
-      <w:r>
-        <w:rPr>
-          <w:rFonts w:ascii="Arial" w:hAnsi="Arial" w:cs="Arial"/>
-        </w:rPr>
-        <w:t>5. Dezvoltarea aplicatiei</w:t>
-      </w:r>
-    </w:p>
-    <w:p>
-      <w:pPr>
-        <w:rPr>
-          <w:rFonts w:ascii="Arial" w:hAnsi="Arial" w:cs="Arial"/>
-        </w:rPr>
-      </w:pPr>
-      <w:r>
-        <w:rPr>
-          <w:rFonts w:ascii="Arial" w:hAnsi="Arial" w:cs="Arial"/>
-        </w:rPr>
-        <w:t xml:space="preserve">5.2. </w:t>
-      </w:r>
-      <w:r>
-        <w:rPr>
-          <w:rFonts w:ascii="Arial" w:hAnsi="Arial" w:cs="Arial"/>
-        </w:rPr>
-        <w:t>Clasele utilizate/create</w:t>
-      </w:r>
-    </w:p>
-    <w:p>
-      <w:pPr>
-        <w:rPr>
-          <w:rFonts w:ascii="Arial" w:hAnsi="Arial" w:cs="Arial"/>
-        </w:rPr>
-      </w:pPr>
-      <w:r>
-        <w:rPr>
-          <w:rFonts w:ascii="Arial" w:hAnsi="Arial" w:cs="Arial"/>
-        </w:rPr>
-        <w:t>5.2.1. Pachetul Model</w:t>
-      </w:r>
-    </w:p>
-    <w:p>
-      <w:pPr>
-        <w:rPr>
-          <w:rFonts w:ascii="Arial" w:hAnsi="Arial" w:cs="Arial"/>
-        </w:rPr>
-      </w:pPr>
-      <w:r>
-        <w:rPr>
-          <w:rFonts w:ascii="Arial" w:hAnsi="Arial" w:cs="Arial"/>
-        </w:rPr>
-        <w:t>5.2.1.1. GameData</w:t>
-      </w:r>
-    </w:p>
-    <w:p>
-      <w:pPr>
-        <w:rPr>
-          <w:rFonts w:ascii="Arial" w:hAnsi="Arial" w:cs="Arial"/>
-        </w:rPr>
-      </w:pPr>
-      <w:r>
-        <w:rPr>
-          <w:rFonts w:ascii="Arial" w:hAnsi="Arial" w:cs="Arial"/>
-        </w:rPr>
-        <w:tab/>
-        <w:t>Pentru a putea gestiona datele ce tin de instanta unui joc (numarul de mancare, resurse, populatie, era curenta, job-ul selectat, nivelul de energie) clasa contine atributele necesare, fiind statice pentru a asigura ca fiecare cerere a unui atribut, la un moment dat, returneaza acelasi rezultat. Pe langa atribute, clase contine si metode statice, cu nume sugestive: saveGame() salveaza datele jocului curent in PlayerPref</w:t>
-      </w:r>
-      <w:r>
-        <w:rPr>
-          <w:rFonts w:ascii="Arial" w:hAnsi="Arial" w:cs="Arial"/>
-        </w:rPr>
-        <w:t xml:space="preserve"> (clasa predefinita </w:t>
-      </w:r>
-      <w:r>
-        <w:rPr>
-          <w:rFonts w:ascii="Arial" w:hAnsi="Arial" w:cs="Arial"/>
-        </w:rPr>
-        <w:t xml:space="preserve">de Unity </w:t>
-      </w:r>
-      <w:r>
-        <w:rPr>
-          <w:rFonts w:ascii="Arial" w:hAnsi="Arial" w:cs="Arial"/>
-        </w:rPr>
-        <w:t>ce stocheaza si acceseaza preferintele jucatorului intre sesiunile de joc)</w:t>
-      </w:r>
-      <w:r>
-        <w:rPr>
-          <w:rFonts w:ascii="Arial" w:hAnsi="Arial" w:cs="Arial"/>
-        </w:rPr>
-        <w:t>, loadGame() le incarca din PlayerPrefs, newGame() le reseteaza la cele initiale, iar restoreEnergy() restabileste nivelul de energie la cel maxim</w:t>
-      </w:r>
-      <w:r>
-        <w:rPr>
-          <w:rFonts w:ascii="Arial" w:hAnsi="Arial" w:cs="Arial"/>
-        </w:rPr>
-        <w:t>, functia fiind apelata la fiecare sfarsit de era</w:t>
-      </w:r>
-      <w:r>
-        <w:rPr>
-          <w:rFonts w:ascii="Arial" w:hAnsi="Arial" w:cs="Arial"/>
-        </w:rPr>
-        <w:t>.</w:t>
-      </w:r>
-    </w:p>
-    <w:p>
-      <w:pPr>
-        <w:rPr>
-          <w:rFonts w:ascii="Arial" w:hAnsi="Arial" w:cs="Arial"/>
-        </w:rPr>
-      </w:pPr>
-      <w:r>
-        <w:rPr>
-          <w:rFonts w:ascii="Arial" w:hAnsi="Arial" w:cs="Arial"/>
-        </w:rPr>
-        <w:t>5.2.1.2</w:t>
-      </w:r>
-      <w:r>
-        <w:rPr>
-          <w:rFonts w:ascii="Arial" w:hAnsi="Arial" w:cs="Arial"/>
-        </w:rPr>
-        <w:t>. Chromozome</w:t>
-      </w:r>
-    </w:p>
-    <w:p>
-      <w:pPr>
-        <w:rPr>
-          <w:rFonts w:ascii="Arial" w:hAnsi="Arial" w:cs="Arial"/>
-        </w:rPr>
-      </w:pPr>
-      <w:r>
-        <w:rPr>
-          <w:rFonts w:ascii="Arial" w:hAnsi="Arial" w:cs="Arial"/>
-        </w:rPr>
-        <w:tab/>
-        <w:t xml:space="preserve">Clasa Chromozome contine atribute ce reprezinta capacitatile </w:t>
+        <w:t xml:space="preserve">Clasa Chromozome contine atribute </w:t>
+      </w:r>
+      <w:proofErr w:type="gramStart"/>
+      <w:r>
+        <w:rPr>
+          <w:rFonts w:ascii="Arial" w:hAnsi="Arial" w:cs="Arial"/>
+        </w:rPr>
+        <w:t>ce</w:t>
+      </w:r>
+      <w:proofErr w:type="gramEnd"/>
+      <w:r>
+        <w:rPr>
+          <w:rFonts w:ascii="Arial" w:hAnsi="Arial" w:cs="Arial"/>
+        </w:rPr>
+        <w:t xml:space="preserve"> reprezinta capacitatile </w:t>
       </w:r>
       <w:r>
         <w:rPr>
@@ -2513,7 +3940,6 @@
         <w:rPr>
           <w:rFonts w:ascii="Arial" w:hAnsi="Arial" w:cs="Arial"/>
         </w:rPr>
-        <w:lastRenderedPageBreak/>
         <w:t xml:space="preserve"> </w:t>
       </w:r>
       <w:r>
@@ -2526,7 +3952,21 @@
         <w:rPr>
           <w:rFonts w:ascii="Arial" w:hAnsi="Arial" w:cs="Arial"/>
         </w:rPr>
-        <w:t xml:space="preserve">Pe langa folosirea unei instante a clasei pentru a defini capacitatile populatiei, exista si instante ce vor modifica </w:t>
+        <w:t xml:space="preserve">Pe langa folosirea unei instante a clasei pentru a defini capacitatile populatiei, exista si instante </w:t>
+      </w:r>
+      <w:proofErr w:type="gramStart"/>
+      <w:r>
+        <w:rPr>
+          <w:rFonts w:ascii="Arial" w:hAnsi="Arial" w:cs="Arial"/>
+        </w:rPr>
+        <w:t>ce</w:t>
+      </w:r>
+      <w:proofErr w:type="gramEnd"/>
+      <w:r>
+        <w:rPr>
+          <w:rFonts w:ascii="Arial" w:hAnsi="Arial" w:cs="Arial"/>
+        </w:rPr>
+        <w:t xml:space="preserve"> vor modifica </w:t>
       </w:r>
       <w:r>
         <w:rPr>
@@ -2602,7 +4042,35 @@
           <w:rFonts w:ascii="Arial" w:hAnsi="Arial" w:cs="Arial"/>
         </w:rPr>
         <w:tab/>
-        <w:t>Pentru fiecare meserie, utilizatorul poate selecta dintr-o lista actiuni ce vor trebui indeplinite de catre muncitorul respectiv. Aceste date sunt salvate in fisiere json cu nume ales strategic pentru o mai buna abastractizare. De exemplu, pentru saman, path-ul fisierului este “Era1/shaman”, acesta fiind format din numele erei curente impreuna cu numele job-ului selectat.</w:t>
+        <w:t xml:space="preserve">Pentru fiecare meserie, utilizatorul poate selecta dintr-o lista actiuni </w:t>
+      </w:r>
+      <w:proofErr w:type="gramStart"/>
+      <w:r>
+        <w:rPr>
+          <w:rFonts w:ascii="Arial" w:hAnsi="Arial" w:cs="Arial"/>
+        </w:rPr>
+        <w:t>ce</w:t>
+      </w:r>
+      <w:proofErr w:type="gramEnd"/>
+      <w:r>
+        <w:rPr>
+          <w:rFonts w:ascii="Arial" w:hAnsi="Arial" w:cs="Arial"/>
+        </w:rPr>
+        <w:t xml:space="preserve"> vor trebui indeplinite de catre muncitorul respectiv. Aceste date sunt salvate in fisiere json cu nume ales strategic pentru o mai buna abastractizare. De exemplu, pentru saman, path-ul fisierului </w:t>
+      </w:r>
+      <w:proofErr w:type="gramStart"/>
+      <w:r>
+        <w:rPr>
+          <w:rFonts w:ascii="Arial" w:hAnsi="Arial" w:cs="Arial"/>
+        </w:rPr>
+        <w:t>este</w:t>
+      </w:r>
+      <w:proofErr w:type="gramEnd"/>
+      <w:r>
+        <w:rPr>
+          <w:rFonts w:ascii="Arial" w:hAnsi="Arial" w:cs="Arial"/>
+        </w:rPr>
+        <w:t xml:space="preserve"> “Era1/shaman”, acesta fiind format din numele erei curente impreuna cu numele job-ului selectat.</w:t>
       </w:r>
       <w:r>
         <w:rPr>
@@ -2658,7 +4126,7 @@
                     <pic:cNvPicPr/>
                   </pic:nvPicPr>
                   <pic:blipFill>
-                    <a:blip r:embed="rId8">
+                    <a:blip r:embed="rId11">
                       <a:extLst>
                         <a:ext uri="{28A0092B-C50C-407E-A947-70E740481C1C}">
                           <a14:useLocalDpi xmlns:a14="http://schemas.microsoft.com/office/drawing/2010/main" val="0"/>
@@ -2715,7 +4183,21 @@
         <w:rPr>
           <w:rFonts w:ascii="Arial" w:hAnsi="Arial" w:cs="Arial"/>
         </w:rPr>
-        <w:t>Astfel, un obiect de tip ActionButtonData contine urmatoarele atribute:</w:t>
+        <w:t xml:space="preserve">Astfel, </w:t>
+      </w:r>
+      <w:proofErr w:type="gramStart"/>
+      <w:r>
+        <w:rPr>
+          <w:rFonts w:ascii="Arial" w:hAnsi="Arial" w:cs="Arial"/>
+        </w:rPr>
+        <w:t>un</w:t>
+      </w:r>
+      <w:proofErr w:type="gramEnd"/>
+      <w:r>
+        <w:rPr>
+          <w:rFonts w:ascii="Arial" w:hAnsi="Arial" w:cs="Arial"/>
+        </w:rPr>
+        <w:t xml:space="preserve"> obiect de tip ActionButtonData contine urmatoarele atribute:</w:t>
       </w:r>
     </w:p>
     <w:p>
@@ -2729,7 +4211,21 @@
           <w:rFonts w:ascii="Arial" w:hAnsi="Arial" w:cs="Arial"/>
         </w:rPr>
         <w:tab/>
-        <w:t>- atribute observate de catre utilizator</w:t>
+        <w:t xml:space="preserve">- </w:t>
+      </w:r>
+      <w:proofErr w:type="gramStart"/>
+      <w:r>
+        <w:rPr>
+          <w:rFonts w:ascii="Arial" w:hAnsi="Arial" w:cs="Arial"/>
+        </w:rPr>
+        <w:t>atribute</w:t>
+      </w:r>
+      <w:proofErr w:type="gramEnd"/>
+      <w:r>
+        <w:rPr>
+          <w:rFonts w:ascii="Arial" w:hAnsi="Arial" w:cs="Arial"/>
+        </w:rPr>
+        <w:t xml:space="preserve"> observate de catre utilizator</w:t>
       </w:r>
     </w:p>
     <w:p>
@@ -2754,190 +4250,21 @@
         <w:rPr>
           <w:rFonts w:ascii="Arial" w:hAnsi="Arial" w:cs="Arial"/>
         </w:rPr>
-        <w:t>-text:string</w:t>
-      </w:r>
+        <w:t>-text</w:t>
+      </w:r>
+      <w:proofErr w:type="gramStart"/>
+      <w:r>
+        <w:rPr>
+          <w:rFonts w:ascii="Arial" w:hAnsi="Arial" w:cs="Arial"/>
+        </w:rPr>
+        <w:t>:string</w:t>
+      </w:r>
+      <w:proofErr w:type="gramEnd"/>
       <w:r>
         <w:rPr>
           <w:rFonts w:ascii="Arial" w:hAnsi="Arial" w:cs="Arial"/>
         </w:rPr>
         <w:t>, numele actiunii, in exemplu : “Construieste corturi”</w:t>
-      </w:r>
-    </w:p>
-    <w:p>
-      <w:pPr>
-        <w:rPr>
-          <w:rFonts w:ascii="Arial" w:hAnsi="Arial" w:cs="Arial"/>
-        </w:rPr>
-      </w:pPr>
-      <w:r>
-        <w:rPr>
-          <w:rFonts w:ascii="Arial" w:hAnsi="Arial" w:cs="Arial"/>
-        </w:rPr>
-        <w:tab/>
-      </w:r>
-      <w:r>
-        <w:rPr>
-          <w:rFonts w:ascii="Arial" w:hAnsi="Arial" w:cs="Arial"/>
-        </w:rPr>
-        <w:tab/>
-      </w:r>
-      <w:r>
-        <w:rPr>
-          <w:rFonts w:ascii="Arial" w:hAnsi="Arial" w:cs="Arial"/>
-        </w:rPr>
-        <w:t>-subtext:string</w:t>
-      </w:r>
-      <w:r>
-        <w:rPr>
-          <w:rFonts w:ascii="Arial" w:hAnsi="Arial" w:cs="Arial"/>
-        </w:rPr>
-        <w:t>, cerintele necesare pentru a putea indeplini actiunea, in exemplu: “Ai nevoie de 10 mancare, 20 resurse”</w:t>
-      </w:r>
-    </w:p>
-    <w:p>
-      <w:pPr>
-        <w:rPr>
-          <w:rFonts w:ascii="Arial" w:hAnsi="Arial" w:cs="Arial"/>
-        </w:rPr>
-      </w:pPr>
-    </w:p>
-    <w:p>
-      <w:pPr>
-        <w:rPr>
-          <w:rFonts w:ascii="Arial" w:hAnsi="Arial" w:cs="Arial"/>
-        </w:rPr>
-      </w:pPr>
-      <w:r>
-        <w:rPr>
-          <w:rFonts w:ascii="Arial" w:hAnsi="Arial" w:cs="Arial"/>
-        </w:rPr>
-        <w:tab/>
-      </w:r>
-      <w:r>
-        <w:rPr>
-          <w:rFonts w:ascii="Arial" w:hAnsi="Arial" w:cs="Arial"/>
-        </w:rPr>
-        <w:t>-atribute ce tin de decizia de a executa actiunea:</w:t>
-      </w:r>
-    </w:p>
-    <w:p>
-      <w:pPr>
-        <w:rPr>
-          <w:rFonts w:ascii="Arial" w:hAnsi="Arial" w:cs="Arial"/>
-        </w:rPr>
-      </w:pPr>
-      <w:r>
-        <w:rPr>
-          <w:rFonts w:ascii="Arial" w:hAnsi="Arial" w:cs="Arial"/>
-        </w:rPr>
-        <w:tab/>
-      </w:r>
-      <w:r>
-        <w:rPr>
-          <w:rFonts w:ascii="Arial" w:hAnsi="Arial" w:cs="Arial"/>
-        </w:rPr>
-        <w:tab/>
-      </w:r>
-      <w:r>
-        <w:rPr>
-          <w:rFonts w:ascii="Arial" w:hAnsi="Arial" w:cs="Arial"/>
-        </w:rPr>
-        <w:t>-requested_ability:string</w:t>
-      </w:r>
-      <w:r>
-        <w:rPr>
-          <w:rFonts w:ascii="Arial" w:hAnsi="Arial" w:cs="Arial"/>
-        </w:rPr>
-        <w:t>, abilitatea solicitata pentru indeplinirea actiunii</w:t>
-      </w:r>
-    </w:p>
-    <w:p>
-      <w:pPr>
-        <w:rPr>
-          <w:rFonts w:ascii="Arial" w:hAnsi="Arial" w:cs="Arial"/>
-        </w:rPr>
-      </w:pPr>
-      <w:r>
-        <w:rPr>
-          <w:rFonts w:ascii="Arial" w:hAnsi="Arial" w:cs="Arial"/>
-        </w:rPr>
-        <w:tab/>
-      </w:r>
-      <w:r>
-        <w:rPr>
-          <w:rFonts w:ascii="Arial" w:hAnsi="Arial" w:cs="Arial"/>
-        </w:rPr>
-        <w:tab/>
-      </w:r>
-      <w:r>
-        <w:rPr>
-          <w:rFonts w:ascii="Arial" w:hAnsi="Arial" w:cs="Arial"/>
-        </w:rPr>
-        <w:t>-requested_ability_percentage:double</w:t>
-      </w:r>
-      <w:r>
-        <w:rPr>
-          <w:rFonts w:ascii="Arial" w:hAnsi="Arial" w:cs="Arial"/>
-        </w:rPr>
-        <w:t>, procentul minim necesar corespunzator abilitatii declarate anterior</w:t>
-      </w:r>
-    </w:p>
-    <w:p>
-      <w:pPr>
-        <w:rPr>
-          <w:rFonts w:ascii="Arial" w:hAnsi="Arial" w:cs="Arial"/>
-        </w:rPr>
-      </w:pPr>
-    </w:p>
-    <w:p>
-      <w:pPr>
-        <w:rPr>
-          <w:rFonts w:ascii="Arial" w:hAnsi="Arial" w:cs="Arial"/>
-        </w:rPr>
-      </w:pPr>
-      <w:r>
-        <w:rPr>
-          <w:rFonts w:ascii="Arial" w:hAnsi="Arial" w:cs="Arial"/>
-        </w:rPr>
-        <w:tab/>
-        <w:t>-atribute ce modifica datele jocului, daca actiunea poate fi indeplinita:</w:t>
-      </w:r>
-    </w:p>
-    <w:p>
-      <w:pPr>
-        <w:rPr>
-          <w:rFonts w:ascii="Arial" w:hAnsi="Arial" w:cs="Arial"/>
-        </w:rPr>
-      </w:pPr>
-      <w:r>
-        <w:rPr>
-          <w:rFonts w:ascii="Arial" w:hAnsi="Arial" w:cs="Arial"/>
-        </w:rPr>
-        <w:tab/>
-      </w:r>
-      <w:r>
-        <w:rPr>
-          <w:rFonts w:ascii="Arial" w:hAnsi="Arial" w:cs="Arial"/>
-        </w:rPr>
-        <w:tab/>
-      </w:r>
-      <w:r>
-        <w:rPr>
-          <w:rFonts w:ascii="Arial" w:hAnsi="Arial" w:cs="Arial"/>
-        </w:rPr>
-        <w:t>-affected_food:int</w:t>
-      </w:r>
-      <w:r>
-        <w:rPr>
-          <w:rFonts w:ascii="Arial" w:hAnsi="Arial" w:cs="Arial"/>
-        </w:rPr>
-        <w:t>,</w:t>
-      </w:r>
-      <w:r>
-        <w:rPr>
-          <w:rFonts w:ascii="Arial" w:hAnsi="Arial" w:cs="Arial"/>
-        </w:rPr>
-        <w:t xml:space="preserve"> daca numarul este pozitiv, mancarea curenta va creste, insa daca este negativ, atunci va folosi </w:t>
       </w:r>
     </w:p>
     <w:p>
@@ -2963,8 +4290,253 @@
         <w:rPr>
           <w:rFonts w:ascii="Arial" w:hAnsi="Arial" w:cs="Arial"/>
         </w:rPr>
-        <w:t>-affected_resources:int</w:t>
-      </w:r>
+        <w:t>-subtext</w:t>
+      </w:r>
+      <w:proofErr w:type="gramStart"/>
+      <w:r>
+        <w:rPr>
+          <w:rFonts w:ascii="Arial" w:hAnsi="Arial" w:cs="Arial"/>
+        </w:rPr>
+        <w:t>:string</w:t>
+      </w:r>
+      <w:proofErr w:type="gramEnd"/>
+      <w:r>
+        <w:rPr>
+          <w:rFonts w:ascii="Arial" w:hAnsi="Arial" w:cs="Arial"/>
+        </w:rPr>
+        <w:t>, cerintele necesare pentru a putea indeplini actiunea, in exemplu: “Ai nevoie de 10 mancare, 20 resurse”</w:t>
+      </w:r>
+    </w:p>
+    <w:p>
+      <w:pPr>
+        <w:rPr>
+          <w:rFonts w:ascii="Arial" w:hAnsi="Arial" w:cs="Arial"/>
+        </w:rPr>
+      </w:pPr>
+    </w:p>
+    <w:p>
+      <w:pPr>
+        <w:rPr>
+          <w:rFonts w:ascii="Arial" w:hAnsi="Arial" w:cs="Arial"/>
+        </w:rPr>
+      </w:pPr>
+      <w:r>
+        <w:rPr>
+          <w:rFonts w:ascii="Arial" w:hAnsi="Arial" w:cs="Arial"/>
+        </w:rPr>
+        <w:tab/>
+      </w:r>
+      <w:r>
+        <w:rPr>
+          <w:rFonts w:ascii="Arial" w:hAnsi="Arial" w:cs="Arial"/>
+        </w:rPr>
+        <w:t xml:space="preserve">-atribute </w:t>
+      </w:r>
+      <w:proofErr w:type="gramStart"/>
+      <w:r>
+        <w:rPr>
+          <w:rFonts w:ascii="Arial" w:hAnsi="Arial" w:cs="Arial"/>
+        </w:rPr>
+        <w:t>ce</w:t>
+      </w:r>
+      <w:proofErr w:type="gramEnd"/>
+      <w:r>
+        <w:rPr>
+          <w:rFonts w:ascii="Arial" w:hAnsi="Arial" w:cs="Arial"/>
+        </w:rPr>
+        <w:t xml:space="preserve"> tin de decizia de a executa actiunea:</w:t>
+      </w:r>
+    </w:p>
+    <w:p>
+      <w:pPr>
+        <w:rPr>
+          <w:rFonts w:ascii="Arial" w:hAnsi="Arial" w:cs="Arial"/>
+        </w:rPr>
+      </w:pPr>
+      <w:r>
+        <w:rPr>
+          <w:rFonts w:ascii="Arial" w:hAnsi="Arial" w:cs="Arial"/>
+        </w:rPr>
+        <w:tab/>
+      </w:r>
+      <w:r>
+        <w:rPr>
+          <w:rFonts w:ascii="Arial" w:hAnsi="Arial" w:cs="Arial"/>
+        </w:rPr>
+        <w:tab/>
+      </w:r>
+      <w:r>
+        <w:rPr>
+          <w:rFonts w:ascii="Arial" w:hAnsi="Arial" w:cs="Arial"/>
+        </w:rPr>
+        <w:t>-requested_ability</w:t>
+      </w:r>
+      <w:proofErr w:type="gramStart"/>
+      <w:r>
+        <w:rPr>
+          <w:rFonts w:ascii="Arial" w:hAnsi="Arial" w:cs="Arial"/>
+        </w:rPr>
+        <w:t>:string</w:t>
+      </w:r>
+      <w:proofErr w:type="gramEnd"/>
+      <w:r>
+        <w:rPr>
+          <w:rFonts w:ascii="Arial" w:hAnsi="Arial" w:cs="Arial"/>
+        </w:rPr>
+        <w:t>, abilitatea solicitata pentru indeplinirea actiunii</w:t>
+      </w:r>
+    </w:p>
+    <w:p>
+      <w:pPr>
+        <w:rPr>
+          <w:rFonts w:ascii="Arial" w:hAnsi="Arial" w:cs="Arial"/>
+        </w:rPr>
+      </w:pPr>
+      <w:r>
+        <w:rPr>
+          <w:rFonts w:ascii="Arial" w:hAnsi="Arial" w:cs="Arial"/>
+        </w:rPr>
+        <w:tab/>
+      </w:r>
+      <w:r>
+        <w:rPr>
+          <w:rFonts w:ascii="Arial" w:hAnsi="Arial" w:cs="Arial"/>
+        </w:rPr>
+        <w:tab/>
+      </w:r>
+      <w:r>
+        <w:rPr>
+          <w:rFonts w:ascii="Arial" w:hAnsi="Arial" w:cs="Arial"/>
+        </w:rPr>
+        <w:t>-requested_ability_percentage</w:t>
+      </w:r>
+      <w:proofErr w:type="gramStart"/>
+      <w:r>
+        <w:rPr>
+          <w:rFonts w:ascii="Arial" w:hAnsi="Arial" w:cs="Arial"/>
+        </w:rPr>
+        <w:t>:double</w:t>
+      </w:r>
+      <w:proofErr w:type="gramEnd"/>
+      <w:r>
+        <w:rPr>
+          <w:rFonts w:ascii="Arial" w:hAnsi="Arial" w:cs="Arial"/>
+        </w:rPr>
+        <w:t>, procentul minim necesar corespunzator abilitatii declarate anterior</w:t>
+      </w:r>
+    </w:p>
+    <w:p>
+      <w:pPr>
+        <w:rPr>
+          <w:rFonts w:ascii="Arial" w:hAnsi="Arial" w:cs="Arial"/>
+        </w:rPr>
+      </w:pPr>
+    </w:p>
+    <w:p>
+      <w:pPr>
+        <w:rPr>
+          <w:rFonts w:ascii="Arial" w:hAnsi="Arial" w:cs="Arial"/>
+        </w:rPr>
+      </w:pPr>
+      <w:r>
+        <w:rPr>
+          <w:rFonts w:ascii="Arial" w:hAnsi="Arial" w:cs="Arial"/>
+        </w:rPr>
+        <w:tab/>
+        <w:t xml:space="preserve">-atribute </w:t>
+      </w:r>
+      <w:proofErr w:type="gramStart"/>
+      <w:r>
+        <w:rPr>
+          <w:rFonts w:ascii="Arial" w:hAnsi="Arial" w:cs="Arial"/>
+        </w:rPr>
+        <w:t>ce</w:t>
+      </w:r>
+      <w:proofErr w:type="gramEnd"/>
+      <w:r>
+        <w:rPr>
+          <w:rFonts w:ascii="Arial" w:hAnsi="Arial" w:cs="Arial"/>
+        </w:rPr>
+        <w:t xml:space="preserve"> modifica datele jocului, daca actiunea poate fi indeplinita:</w:t>
+      </w:r>
+    </w:p>
+    <w:p>
+      <w:pPr>
+        <w:rPr>
+          <w:rFonts w:ascii="Arial" w:hAnsi="Arial" w:cs="Arial"/>
+        </w:rPr>
+      </w:pPr>
+      <w:r>
+        <w:rPr>
+          <w:rFonts w:ascii="Arial" w:hAnsi="Arial" w:cs="Arial"/>
+        </w:rPr>
+        <w:tab/>
+      </w:r>
+      <w:r>
+        <w:rPr>
+          <w:rFonts w:ascii="Arial" w:hAnsi="Arial" w:cs="Arial"/>
+        </w:rPr>
+        <w:tab/>
+      </w:r>
+      <w:r>
+        <w:rPr>
+          <w:rFonts w:ascii="Arial" w:hAnsi="Arial" w:cs="Arial"/>
+        </w:rPr>
+        <w:t>-affected_food</w:t>
+      </w:r>
+      <w:proofErr w:type="gramStart"/>
+      <w:r>
+        <w:rPr>
+          <w:rFonts w:ascii="Arial" w:hAnsi="Arial" w:cs="Arial"/>
+        </w:rPr>
+        <w:t>:int</w:t>
+      </w:r>
+      <w:proofErr w:type="gramEnd"/>
+      <w:r>
+        <w:rPr>
+          <w:rFonts w:ascii="Arial" w:hAnsi="Arial" w:cs="Arial"/>
+        </w:rPr>
+        <w:t>,</w:t>
+      </w:r>
+      <w:r>
+        <w:rPr>
+          <w:rFonts w:ascii="Arial" w:hAnsi="Arial" w:cs="Arial"/>
+        </w:rPr>
+        <w:t xml:space="preserve"> daca numarul este pozitiv, mancarea curenta va creste, insa daca este negativ, atunci va folosi </w:t>
+      </w:r>
+    </w:p>
+    <w:p>
+      <w:pPr>
+        <w:rPr>
+          <w:rFonts w:ascii="Arial" w:hAnsi="Arial" w:cs="Arial"/>
+        </w:rPr>
+      </w:pPr>
+      <w:r>
+        <w:rPr>
+          <w:rFonts w:ascii="Arial" w:hAnsi="Arial" w:cs="Arial"/>
+        </w:rPr>
+        <w:tab/>
+      </w:r>
+      <w:r>
+        <w:rPr>
+          <w:rFonts w:ascii="Arial" w:hAnsi="Arial" w:cs="Arial"/>
+        </w:rPr>
+        <w:tab/>
+      </w:r>
+      <w:r>
+        <w:rPr>
+          <w:rFonts w:ascii="Arial" w:hAnsi="Arial" w:cs="Arial"/>
+        </w:rPr>
+        <w:t>-affected_resources</w:t>
+      </w:r>
+      <w:proofErr w:type="gramStart"/>
+      <w:r>
+        <w:rPr>
+          <w:rFonts w:ascii="Arial" w:hAnsi="Arial" w:cs="Arial"/>
+        </w:rPr>
+        <w:t>:int</w:t>
+      </w:r>
+      <w:proofErr w:type="gramEnd"/>
       <w:r>
         <w:rPr>
           <w:rFonts w:ascii="Arial" w:hAnsi="Arial" w:cs="Arial"/>
@@ -2994,8 +4566,16 @@
         <w:rPr>
           <w:rFonts w:ascii="Arial" w:hAnsi="Arial" w:cs="Arial"/>
         </w:rPr>
-        <w:t>-affected_people:int</w:t>
-      </w:r>
+        <w:t>-affected_people</w:t>
+      </w:r>
+      <w:proofErr w:type="gramStart"/>
+      <w:r>
+        <w:rPr>
+          <w:rFonts w:ascii="Arial" w:hAnsi="Arial" w:cs="Arial"/>
+        </w:rPr>
+        <w:t>:int</w:t>
+      </w:r>
+      <w:proofErr w:type="gramEnd"/>
       <w:r>
         <w:rPr>
           <w:rFonts w:ascii="Arial" w:hAnsi="Arial" w:cs="Arial"/>
@@ -3020,7 +4600,21 @@
           <w:rFonts w:ascii="Arial" w:hAnsi="Arial" w:cs="Arial"/>
         </w:rPr>
         <w:tab/>
-        <w:t xml:space="preserve">- affected_chromozome:Chromozome </w:t>
+        <w:t>- affected_chromozome</w:t>
+      </w:r>
+      <w:proofErr w:type="gramStart"/>
+      <w:r>
+        <w:rPr>
+          <w:rFonts w:ascii="Arial" w:hAnsi="Arial" w:cs="Arial"/>
+        </w:rPr>
+        <w:t>:Chromozome</w:t>
+      </w:r>
+      <w:proofErr w:type="gramEnd"/>
+      <w:r>
+        <w:rPr>
+          <w:rFonts w:ascii="Arial" w:hAnsi="Arial" w:cs="Arial"/>
+        </w:rPr>
+        <w:t xml:space="preserve"> </w:t>
       </w:r>
     </w:p>
     <w:p>
@@ -3066,8 +4660,16 @@
         <w:rPr>
           <w:rFonts w:ascii="Arial" w:hAnsi="Arial" w:cs="Arial"/>
         </w:rPr>
-        <w:t>-bad_message:string</w:t>
-      </w:r>
+        <w:t>-bad_message</w:t>
+      </w:r>
+      <w:proofErr w:type="gramStart"/>
+      <w:r>
+        <w:rPr>
+          <w:rFonts w:ascii="Arial" w:hAnsi="Arial" w:cs="Arial"/>
+        </w:rPr>
+        <w:t>:string</w:t>
+      </w:r>
+      <w:proofErr w:type="gramEnd"/>
       <w:r>
         <w:rPr>
           <w:rFonts w:ascii="Arial" w:hAnsi="Arial" w:cs="Arial"/>
@@ -3103,8 +4705,16 @@
         <w:rPr>
           <w:rFonts w:ascii="Arial" w:hAnsi="Arial" w:cs="Arial"/>
         </w:rPr>
-        <w:t>-lose_food:int</w:t>
-      </w:r>
+        <w:t>-lose_food</w:t>
+      </w:r>
+      <w:proofErr w:type="gramStart"/>
+      <w:r>
+        <w:rPr>
+          <w:rFonts w:ascii="Arial" w:hAnsi="Arial" w:cs="Arial"/>
+        </w:rPr>
+        <w:t>:int</w:t>
+      </w:r>
+      <w:proofErr w:type="gramEnd"/>
     </w:p>
     <w:p>
       <w:pPr>
@@ -3128,8 +4738,16 @@
         <w:rPr>
           <w:rFonts w:ascii="Arial" w:hAnsi="Arial" w:cs="Arial"/>
         </w:rPr>
-        <w:t>-lose_resources:int</w:t>
-      </w:r>
+        <w:t>-lose_resources</w:t>
+      </w:r>
+      <w:proofErr w:type="gramStart"/>
+      <w:r>
+        <w:rPr>
+          <w:rFonts w:ascii="Arial" w:hAnsi="Arial" w:cs="Arial"/>
+        </w:rPr>
+        <w:t>:int</w:t>
+      </w:r>
+      <w:proofErr w:type="gramEnd"/>
     </w:p>
     <w:p>
       <w:pPr>
@@ -3153,8 +4771,16 @@
         <w:rPr>
           <w:rFonts w:ascii="Arial" w:hAnsi="Arial" w:cs="Arial"/>
         </w:rPr>
-        <w:t>-lose_people:int</w:t>
-      </w:r>
+        <w:t>-lose_people</w:t>
+      </w:r>
+      <w:proofErr w:type="gramStart"/>
+      <w:r>
+        <w:rPr>
+          <w:rFonts w:ascii="Arial" w:hAnsi="Arial" w:cs="Arial"/>
+        </w:rPr>
+        <w:t>:int</w:t>
+      </w:r>
+      <w:proofErr w:type="gramEnd"/>
     </w:p>
     <w:p>
       <w:pPr>
@@ -3190,7 +4816,21 @@
         <w:rPr>
           <w:rFonts w:ascii="Arial" w:hAnsi="Arial" w:cs="Arial"/>
         </w:rPr>
-        <w:t xml:space="preserve">affected_chromozome:Chromozome </w:t>
+        <w:t>affected_chromozome</w:t>
+      </w:r>
+      <w:proofErr w:type="gramStart"/>
+      <w:r>
+        <w:rPr>
+          <w:rFonts w:ascii="Arial" w:hAnsi="Arial" w:cs="Arial"/>
+        </w:rPr>
+        <w:t>:Chromozome</w:t>
+      </w:r>
+      <w:proofErr w:type="gramEnd"/>
+      <w:r>
+        <w:rPr>
+          <w:rFonts w:ascii="Arial" w:hAnsi="Arial" w:cs="Arial"/>
+        </w:rPr>
+        <w:t xml:space="preserve"> </w:t>
       </w:r>
     </w:p>
     <w:p>

</xml_diff>

<commit_message>
iron age + shamans - essay
</commit_message>
<xml_diff>
--- a/Docs/Neagu_Cezara.docx
+++ b/Docs/Neagu_Cezara.docx
@@ -1124,14 +1124,12 @@
           <w:szCs w:val="28"/>
         </w:rPr>
       </w:pPr>
-      <w:proofErr w:type="gramStart"/>
       <w:r>
         <w:rPr>
           <w:rFonts w:ascii="Arial" w:hAnsi="Arial" w:cs="Arial"/>
         </w:rPr>
         <w:t>1.Introducere</w:t>
       </w:r>
-      <w:proofErr w:type="gramEnd"/>
     </w:p>
     <w:p>
       <w:pPr>
@@ -1179,35 +1177,7 @@
         <w:rPr>
           <w:rFonts w:ascii="Arial" w:hAnsi="Arial" w:cs="Arial"/>
         </w:rPr>
-        <w:t xml:space="preserve">, oamenii au incercat </w:t>
-      </w:r>
-      <w:proofErr w:type="gramStart"/>
-      <w:r>
-        <w:rPr>
-          <w:rFonts w:ascii="Arial" w:hAnsi="Arial" w:cs="Arial"/>
-        </w:rPr>
-        <w:t>sa</w:t>
-      </w:r>
-      <w:proofErr w:type="gramEnd"/>
-      <w:r>
-        <w:rPr>
-          <w:rFonts w:ascii="Arial" w:hAnsi="Arial" w:cs="Arial"/>
-        </w:rPr>
-        <w:t xml:space="preserve"> isi faca viata din ce in ce mai usoara, cautand diferite solutii, unele fizice, altele spirituale, pentru problemele lor. Toate aceste solutii au putut fi in final puse in practica pe baza unor activitati, care de-a lungul timpului au ajuns </w:t>
-      </w:r>
-      <w:proofErr w:type="gramStart"/>
-      <w:r>
-        <w:rPr>
-          <w:rFonts w:ascii="Arial" w:hAnsi="Arial" w:cs="Arial"/>
-        </w:rPr>
-        <w:t>sa</w:t>
-      </w:r>
-      <w:proofErr w:type="gramEnd"/>
-      <w:r>
-        <w:rPr>
-          <w:rFonts w:ascii="Arial" w:hAnsi="Arial" w:cs="Arial"/>
-        </w:rPr>
-        <w:t xml:space="preserve"> poarte denumirea de “meserii”. </w:t>
+        <w:t xml:space="preserve">, oamenii au incercat sa isi faca viata din ce in ce mai usoara, cautand diferite solutii, unele fizice, altele spirituale, pentru problemele lor. Toate aceste solutii au putut fi in final puse in practica pe baza unor activitati, care de-a lungul timpului au ajuns sa poarte denumirea de “meserii”. </w:t>
       </w:r>
     </w:p>
     <w:p>
@@ -1238,21 +1208,7 @@
         <w:rPr>
           <w:rFonts w:ascii="Arial" w:hAnsi="Arial" w:cs="Arial"/>
         </w:rPr>
-        <w:t xml:space="preserve">. Domenii precum medicina, constructiile sau agricultura au trecut prin nenumarate etape de dezvoltare pentru </w:t>
-      </w:r>
-      <w:proofErr w:type="gramStart"/>
-      <w:r>
-        <w:rPr>
-          <w:rFonts w:ascii="Arial" w:hAnsi="Arial" w:cs="Arial"/>
-        </w:rPr>
-        <w:t>a</w:t>
-      </w:r>
-      <w:proofErr w:type="gramEnd"/>
-      <w:r>
-        <w:rPr>
-          <w:rFonts w:ascii="Arial" w:hAnsi="Arial" w:cs="Arial"/>
-        </w:rPr>
-        <w:t xml:space="preserve"> ajunge la forma lor actuala, vizibila in viata de zi cu zi. Multe sacrificii mai mult sau mai putin stiute au fost savars</w:t>
+        <w:t>. Domenii precum medicina, constructiile sau agricultura au trecut prin nenumarate etape de dezvoltare pentru a ajunge la forma lor actuala, vizibila in viata de zi cu zi. Multe sacrificii mai mult sau mai putin stiute au fost savars</w:t>
       </w:r>
       <w:r>
         <w:rPr>
@@ -1302,21 +1258,7 @@
         <w:rPr>
           <w:rFonts w:ascii="Arial" w:hAnsi="Arial" w:cs="Arial"/>
         </w:rPr>
-        <w:t xml:space="preserve">Constructiile, </w:t>
-      </w:r>
-      <w:proofErr w:type="gramStart"/>
-      <w:r>
-        <w:rPr>
-          <w:rFonts w:ascii="Arial" w:hAnsi="Arial" w:cs="Arial"/>
-        </w:rPr>
-        <w:t>un</w:t>
-      </w:r>
-      <w:proofErr w:type="gramEnd"/>
-      <w:r>
-        <w:rPr>
-          <w:rFonts w:ascii="Arial" w:hAnsi="Arial" w:cs="Arial"/>
-        </w:rPr>
-        <w:t xml:space="preserve"> alt domeniu indispensabil in ziua de astazi, a</w:t>
+        <w:t>Constructiile, un alt domeniu indispensabil in ziua de astazi, a</w:t>
       </w:r>
       <w:r>
         <w:rPr>
@@ -1328,164 +1270,52 @@
         <w:rPr>
           <w:rFonts w:ascii="Arial" w:hAnsi="Arial" w:cs="Arial"/>
         </w:rPr>
-        <w:t xml:space="preserve"> fost de asemenea o provocare pentru civilizatie. Ca urmare </w:t>
-      </w:r>
-      <w:proofErr w:type="gramStart"/>
-      <w:r>
-        <w:rPr>
-          <w:rFonts w:ascii="Arial" w:hAnsi="Arial" w:cs="Arial"/>
-        </w:rPr>
-        <w:t>a</w:t>
-      </w:r>
-      <w:proofErr w:type="gramEnd"/>
-      <w:r>
-        <w:rPr>
-          <w:rFonts w:ascii="Arial" w:hAnsi="Arial" w:cs="Arial"/>
-        </w:rPr>
-        <w:t xml:space="preserve"> apritiei nevoii de a avea un adapost, primele fiinte umane care au simtit aceasta necesitate au incercat pe baza posibilitatilor de la acea vreme sa puna in aplicare acest lucru. Neavand cunostintele de baza in materie de fizica si matematica pe care se bazeaza acest domeniu la momentul actual, oamenii respectivi in loc sa isi construiasca un adapost, de cele mai multe ori confectionau capcane pentru ei insasi, sfarsind intr-un mod tragic. Pe masura </w:t>
-      </w:r>
-      <w:proofErr w:type="gramStart"/>
-      <w:r>
-        <w:rPr>
-          <w:rFonts w:ascii="Arial" w:hAnsi="Arial" w:cs="Arial"/>
-        </w:rPr>
-        <w:t>ce</w:t>
-      </w:r>
-      <w:proofErr w:type="gramEnd"/>
-      <w:r>
-        <w:rPr>
-          <w:rFonts w:ascii="Arial" w:hAnsi="Arial" w:cs="Arial"/>
-        </w:rPr>
-        <w:t xml:space="preserve"> tot mai multe incercari au esuat, pe baza acestora s-a imbunatit intreg procesul ajungand intr-un final sa se realizeze diferite constructii care indeplineau cu adevarat rolul pentru care acestea au fost create, nemaipunand in pericol siguranta oamenilor. </w:t>
-      </w:r>
-    </w:p>
-    <w:p>
-      <w:pPr>
-        <w:rPr>
-          <w:rFonts w:ascii="Arial" w:hAnsi="Arial" w:cs="Arial"/>
-        </w:rPr>
-      </w:pPr>
-      <w:r>
-        <w:rPr>
-          <w:rFonts w:ascii="Arial" w:hAnsi="Arial" w:cs="Arial"/>
-        </w:rPr>
-        <w:tab/>
-      </w:r>
-      <w:r>
-        <w:rPr>
-          <w:rFonts w:ascii="Arial" w:hAnsi="Arial" w:cs="Arial"/>
-        </w:rPr>
-        <w:t xml:space="preserve">Desi poate parea </w:t>
-      </w:r>
-      <w:proofErr w:type="gramStart"/>
-      <w:r>
-        <w:rPr>
-          <w:rFonts w:ascii="Arial" w:hAnsi="Arial" w:cs="Arial"/>
-        </w:rPr>
-        <w:t>un</w:t>
-      </w:r>
-      <w:proofErr w:type="gramEnd"/>
-      <w:r>
-        <w:rPr>
-          <w:rFonts w:ascii="Arial" w:hAnsi="Arial" w:cs="Arial"/>
-        </w:rPr>
-        <w:t xml:space="preserve"> domeniu cu mai putine riscuri in dezvoltarea acestuia decat cele prezentate anterior, agricultura, nu este nici pe departe. In primul rand, hrana reprezinta o necesitate primara in randul omenirii, aceasta nevoie trebuind a fi indeplinita </w:t>
+        <w:t xml:space="preserve"> fost de asemenea o provocare pentru civilizatie. Ca urmare a apritiei nevoii de a avea un adapost, primele fiinte umane care au simtit aceasta necesitate au incercat pe baza posibilitatilor de la acea vreme sa puna in aplicare acest lucru. Neavand cunostintele de baza in materie de fizica si matematica pe care se bazeaza acest domeniu la momentul actual, oamenii respectivi in loc sa isi construiasca un adapost, de cele mai multe ori confectionau capcane pentru ei insasi, sfarsind intr-un mod tragic. Pe masura ce tot mai multe incercari au esuat, pe baza acestora s-a imbunatit intreg procesul ajungand intr-un final sa se realizeze diferite constructii care indeplineau cu adevarat rolul pentru care acestea au fost create, nemaipunand in pericol siguranta oamenilor. </w:t>
+      </w:r>
+    </w:p>
+    <w:p>
+      <w:pPr>
+        <w:rPr>
+          <w:rFonts w:ascii="Arial" w:hAnsi="Arial" w:cs="Arial"/>
+        </w:rPr>
+      </w:pPr>
+      <w:r>
+        <w:rPr>
+          <w:rFonts w:ascii="Arial" w:hAnsi="Arial" w:cs="Arial"/>
+        </w:rPr>
+        <w:tab/>
+      </w:r>
+      <w:r>
+        <w:rPr>
+          <w:rFonts w:ascii="Arial" w:hAnsi="Arial" w:cs="Arial"/>
+        </w:rPr>
+        <w:t xml:space="preserve">Desi poate parea un domeniu cu mai putine riscuri in dezvoltarea acestuia decat cele prezentate anterior, agricultura, nu este nici pe departe. In primul rand, hrana reprezinta o necesitate primara in randul omenirii, aceasta nevoie trebuind a fi indeplinita </w:t>
       </w:r>
       <w:r>
         <w:rPr>
           <w:rFonts w:ascii="Arial" w:hAnsi="Arial" w:cs="Arial"/>
         </w:rPr>
         <w:lastRenderedPageBreak/>
-        <w:t xml:space="preserve">intr-un mod constant. Aceasta </w:t>
-      </w:r>
-      <w:proofErr w:type="gramStart"/>
-      <w:r>
-        <w:rPr>
-          <w:rFonts w:ascii="Arial" w:hAnsi="Arial" w:cs="Arial"/>
-        </w:rPr>
-        <w:t>este</w:t>
-      </w:r>
-      <w:proofErr w:type="gramEnd"/>
-      <w:r>
-        <w:rPr>
-          <w:rFonts w:ascii="Arial" w:hAnsi="Arial" w:cs="Arial"/>
-        </w:rPr>
-        <w:t xml:space="preserve"> cauza pentru care agricultura si procurarea hranei au devenit un mare risc asupra oamenilor la vremea respectiva. Nestiind la inceput </w:t>
-      </w:r>
-      <w:proofErr w:type="gramStart"/>
-      <w:r>
-        <w:rPr>
-          <w:rFonts w:ascii="Arial" w:hAnsi="Arial" w:cs="Arial"/>
-        </w:rPr>
-        <w:t>ce</w:t>
-      </w:r>
-      <w:proofErr w:type="gramEnd"/>
-      <w:r>
-        <w:rPr>
-          <w:rFonts w:ascii="Arial" w:hAnsi="Arial" w:cs="Arial"/>
-        </w:rPr>
-        <w:t xml:space="preserve"> alimente pot fi considerate comestibile, omenirea a incercat de-a lungul vremii aproximativ orice forma de aliment existenta, astfel ajungandu-se la intoxicatii si alte probleme grave ce puneau in pericol sanatatea corpului uman.</w:t>
-      </w:r>
-    </w:p>
-    <w:p>
-      <w:pPr>
-        <w:rPr>
-          <w:rFonts w:ascii="Arial" w:hAnsi="Arial" w:cs="Arial"/>
-        </w:rPr>
-      </w:pPr>
-      <w:r>
-        <w:rPr>
-          <w:rFonts w:ascii="Arial" w:hAnsi="Arial" w:cs="Arial"/>
-        </w:rPr>
-        <w:tab/>
-      </w:r>
-      <w:r>
-        <w:rPr>
-          <w:rFonts w:ascii="Arial" w:hAnsi="Arial" w:cs="Arial"/>
-        </w:rPr>
-        <w:t xml:space="preserve">Motivul pentru care am ales </w:t>
-      </w:r>
-      <w:proofErr w:type="gramStart"/>
-      <w:r>
-        <w:rPr>
-          <w:rFonts w:ascii="Arial" w:hAnsi="Arial" w:cs="Arial"/>
-        </w:rPr>
-        <w:t>sa</w:t>
-      </w:r>
-      <w:proofErr w:type="gramEnd"/>
-      <w:r>
-        <w:rPr>
-          <w:rFonts w:ascii="Arial" w:hAnsi="Arial" w:cs="Arial"/>
-        </w:rPr>
-        <w:t xml:space="preserve"> dezvolt aceasta aplicatie este de a aduce la cunostinta oamenilor de orice varsta originile meseriilor principale din cotidian, simuland evolutia acestora intr-un mod interactiv. Nu multi oameni cunosc originea meseriilor din ziua de astazi, evolutia lor si etapele prin care s-a trecut pentru a ajunge la ceea </w:t>
-      </w:r>
-      <w:proofErr w:type="gramStart"/>
-      <w:r>
-        <w:rPr>
-          <w:rFonts w:ascii="Arial" w:hAnsi="Arial" w:cs="Arial"/>
-        </w:rPr>
-        <w:t>ce</w:t>
-      </w:r>
-      <w:proofErr w:type="gramEnd"/>
-      <w:r>
-        <w:rPr>
-          <w:rFonts w:ascii="Arial" w:hAnsi="Arial" w:cs="Arial"/>
-        </w:rPr>
-        <w:t xml:space="preserve"> astazi consideram o normalitate pentru care nu suntem suficient de recunoscatori. Consider ca fiecare persoana ar trebui </w:t>
-      </w:r>
-      <w:proofErr w:type="gramStart"/>
-      <w:r>
-        <w:rPr>
-          <w:rFonts w:ascii="Arial" w:hAnsi="Arial" w:cs="Arial"/>
-        </w:rPr>
-        <w:t>sa</w:t>
-      </w:r>
-      <w:proofErr w:type="gramEnd"/>
-      <w:r>
-        <w:rPr>
-          <w:rFonts w:ascii="Arial" w:hAnsi="Arial" w:cs="Arial"/>
-        </w:rPr>
-        <w:t xml:space="preserve"> constientizeze importanta meseriilor din cotidian, dar si cea a oamenilor care au pus bazele lor.</w:t>
+        <w:t>intr-un mod constant. Aceasta este cauza pentru care agricultura si procurarea hranei au devenit un mare risc asupra oamenilor la vremea respectiva. Nestiind la inceput ce alimente pot fi considerate comestibile, omenirea a incercat de-a lungul vremii aproximativ orice forma de aliment existenta, astfel ajungandu-se la intoxicatii si alte probleme grave ce puneau in pericol sanatatea corpului uman.</w:t>
+      </w:r>
+    </w:p>
+    <w:p>
+      <w:pPr>
+        <w:rPr>
+          <w:rFonts w:ascii="Arial" w:hAnsi="Arial" w:cs="Arial"/>
+        </w:rPr>
+      </w:pPr>
+      <w:r>
+        <w:rPr>
+          <w:rFonts w:ascii="Arial" w:hAnsi="Arial" w:cs="Arial"/>
+        </w:rPr>
+        <w:tab/>
+      </w:r>
+      <w:r>
+        <w:rPr>
+          <w:rFonts w:ascii="Arial" w:hAnsi="Arial" w:cs="Arial"/>
+        </w:rPr>
+        <w:t>Motivul pentru care am ales sa dezvolt aceasta aplicatie este de a aduce la cunostinta oamenilor de orice varsta originile meseriilor principale din cotidian, simuland evolutia acestora intr-un mod interactiv. Nu multi oameni cunosc originea meseriilor din ziua de astazi, evolutia lor si etapele prin care s-a trecut pentru a ajunge la ceea ce astazi consideram o normalitate pentru care nu suntem suficient de recunoscatori. Consider ca fiecare persoana ar trebui sa constientizeze importanta meseriilor din cotidian, dar si cea a oamenilor care au pus bazele lor.</w:t>
       </w:r>
       <w:r>
         <w:rPr>
@@ -1637,21 +1467,7 @@
         <w:rPr>
           <w:rFonts w:ascii="Arial" w:hAnsi="Arial" w:cs="Arial"/>
         </w:rPr>
-        <w:t xml:space="preserve"> Elementele principale care definesc </w:t>
-      </w:r>
-      <w:proofErr w:type="gramStart"/>
-      <w:r>
-        <w:rPr>
-          <w:rFonts w:ascii="Arial" w:hAnsi="Arial" w:cs="Arial"/>
-        </w:rPr>
-        <w:t>un</w:t>
-      </w:r>
-      <w:proofErr w:type="gramEnd"/>
-      <w:r>
-        <w:rPr>
-          <w:rFonts w:ascii="Arial" w:hAnsi="Arial" w:cs="Arial"/>
-        </w:rPr>
-        <w:t xml:space="preserve"> joc sunt un obiectiv, un set de reguli si o realitate preconitaza.</w:t>
+        <w:t xml:space="preserve"> Elementele principale care definesc un joc sunt un obiectiv, un set de reguli si o realitate preconitaza.</w:t>
       </w:r>
       <w:r>
         <w:rPr>
@@ -1663,21 +1479,7 @@
         <w:rPr>
           <w:rFonts w:ascii="Arial" w:hAnsi="Arial" w:cs="Arial"/>
         </w:rPr>
-        <w:t xml:space="preserve">Jocurile video reprezinta </w:t>
-      </w:r>
-      <w:proofErr w:type="gramStart"/>
-      <w:r>
-        <w:rPr>
-          <w:rFonts w:ascii="Arial" w:hAnsi="Arial" w:cs="Arial"/>
-        </w:rPr>
-        <w:t>un</w:t>
-      </w:r>
-      <w:proofErr w:type="gramEnd"/>
-      <w:r>
-        <w:rPr>
-          <w:rFonts w:ascii="Arial" w:hAnsi="Arial" w:cs="Arial"/>
-        </w:rPr>
-        <w:t xml:space="preserve"> subset al acestei activitati, ele reusind sa      -__-</w:t>
+        <w:t>Jocurile video reprezinta un subset al acestei activitati, ele reusind sa      -__-</w:t>
       </w:r>
     </w:p>
     <w:p>
@@ -1703,21 +1505,7 @@
         <w:rPr>
           <w:rFonts w:ascii="Arial" w:hAnsi="Arial" w:cs="Arial"/>
         </w:rPr>
-        <w:t xml:space="preserve">Există o controversă în ceea ce privește care este primul joc video. Deși termenul de video se aplică unei imagini generate electronic pe </w:t>
-      </w:r>
-      <w:proofErr w:type="gramStart"/>
-      <w:r>
-        <w:rPr>
-          <w:rFonts w:ascii="Arial" w:hAnsi="Arial" w:cs="Arial"/>
-        </w:rPr>
-        <w:t>un</w:t>
-      </w:r>
-      <w:proofErr w:type="gramEnd"/>
-      <w:r>
-        <w:rPr>
-          <w:rFonts w:ascii="Arial" w:hAnsi="Arial" w:cs="Arial"/>
-        </w:rPr>
-        <w:t xml:space="preserve"> monitor, jocuri video sunt considerate a fi pe mai multe platforme.</w:t>
+        <w:t>Există o controversă în ceea ce privește care este primul joc video. Deși termenul de video se aplică unei imagini generate electronic pe un monitor, jocuri video sunt considerate a fi pe mai multe platforme.</w:t>
       </w:r>
     </w:p>
     <w:p>
@@ -1738,21 +1526,7 @@
           <w:rFonts w:ascii="Arial" w:hAnsi="Arial" w:cs="Arial"/>
         </w:rPr>
         <w:lastRenderedPageBreak/>
-        <w:t xml:space="preserve">Cel mai vechi joc electronic interactiv a fost creat de Thomas T. Goldsmith Jr. și Estle Ray Mann pe </w:t>
-      </w:r>
-      <w:proofErr w:type="gramStart"/>
-      <w:r>
-        <w:rPr>
-          <w:rFonts w:ascii="Arial" w:hAnsi="Arial" w:cs="Arial"/>
-        </w:rPr>
-        <w:t>un</w:t>
-      </w:r>
-      <w:proofErr w:type="gramEnd"/>
-      <w:r>
-        <w:rPr>
-          <w:rFonts w:ascii="Arial" w:hAnsi="Arial" w:cs="Arial"/>
-        </w:rPr>
-        <w:t xml:space="preserve"> tub catodic. Patentul invenției a fost înregistrat la 25 ianuarie 1947. Jocul era asemănător cu un radar din al doilea război mondial.</w:t>
+        <w:t>Cel mai vechi joc electronic interactiv a fost creat de Thomas T. Goldsmith Jr. și Estle Ray Mann pe un tub catodic. Patentul invenției a fost înregistrat la 25 ianuarie 1947. Jocul era asemănător cu un radar din al doilea război mondial.</w:t>
       </w:r>
       <w:r>
         <w:rPr>
@@ -1908,6 +1682,12 @@
         </w:rPr>
         <w:t>, 20</w:t>
       </w:r>
+      <w:r>
+        <w:rPr>
+          <w:rFonts w:ascii="Arial" w:hAnsi="Arial" w:cs="Arial"/>
+        </w:rPr>
+        <w:t>, 22</w:t>
+      </w:r>
     </w:p>
     <w:p>
       <w:pPr>
@@ -1984,6 +1764,12 @@
           <w:rFonts w:ascii="Arial" w:hAnsi="Arial" w:cs="Arial"/>
         </w:rPr>
         <w:t>, 18</w:t>
+      </w:r>
+      <w:r>
+        <w:rPr>
+          <w:rFonts w:ascii="Arial" w:hAnsi="Arial" w:cs="Arial"/>
+        </w:rPr>
+        <w:t>, 20</w:t>
       </w:r>
     </w:p>
     <w:p>
@@ -2063,6 +1849,12 @@
         </w:rPr>
         <w:t>, 16</w:t>
       </w:r>
+      <w:r>
+        <w:rPr>
+          <w:rFonts w:ascii="Arial" w:hAnsi="Arial" w:cs="Arial"/>
+        </w:rPr>
+        <w:t>, 18</w:t>
+      </w:r>
     </w:p>
     <w:p>
       <w:pPr>
@@ -2117,21 +1909,7 @@
           <w:rFonts w:ascii="Arial" w:hAnsi="Arial" w:cs="Arial"/>
         </w:rPr>
         <w:tab/>
-        <w:t xml:space="preserve">Preistoria reprezinta prima si cea mai lunga epoca </w:t>
-      </w:r>
-      <w:proofErr w:type="gramStart"/>
-      <w:r>
-        <w:rPr>
-          <w:rFonts w:ascii="Arial" w:hAnsi="Arial" w:cs="Arial"/>
-        </w:rPr>
-        <w:t>a</w:t>
-      </w:r>
-      <w:proofErr w:type="gramEnd"/>
-      <w:r>
-        <w:rPr>
-          <w:rFonts w:ascii="Arial" w:hAnsi="Arial" w:cs="Arial"/>
-        </w:rPr>
-        <w:t xml:space="preserve"> istoriei umane, ea incepand acum peste 4 milioane de ani</w:t>
+        <w:t>Preistoria reprezinta prima si cea mai lunga epoca a istoriei umane, ea incepand acum peste 4 milioane de ani</w:t>
       </w:r>
       <w:r>
         <w:rPr>
@@ -2226,21 +2004,7 @@
         <w:rPr>
           <w:rFonts w:ascii="Arial" w:hAnsi="Arial" w:cs="Arial"/>
         </w:rPr>
-        <w:t xml:space="preserve">Procurarea hranei nu era </w:t>
-      </w:r>
-      <w:proofErr w:type="gramStart"/>
-      <w:r>
-        <w:rPr>
-          <w:rFonts w:ascii="Arial" w:hAnsi="Arial" w:cs="Arial"/>
-        </w:rPr>
-        <w:t>un</w:t>
-      </w:r>
-      <w:proofErr w:type="gramEnd"/>
-      <w:r>
-        <w:rPr>
-          <w:rFonts w:ascii="Arial" w:hAnsi="Arial" w:cs="Arial"/>
-        </w:rPr>
-        <w:t xml:space="preserve"> lucru usor pentru primii oameni, ei trebuiau sa o caute sau sa o vaneze, astfel primind numele de “culegatori-vanatori”. Organizati in cete de vanatoare, oamenii culegeau plante si fructe salbatice, pescuiau si vanau animale precum mamuti si bizoni. </w:t>
+        <w:t xml:space="preserve">Procurarea hranei nu era un lucru usor pentru primii oameni, ei trebuiau sa o caute sau sa o vaneze, astfel primind numele de “culegatori-vanatori”. Organizati in cete de vanatoare, oamenii culegeau plante si fructe salbatice, pescuiau si vanau animale precum mamuti si bizoni. </w:t>
       </w:r>
       <w:r>
         <w:rPr>
@@ -2328,19 +2092,11 @@
           <w:rFonts w:ascii="Arial" w:hAnsi="Arial" w:cs="Arial"/>
         </w:rPr>
       </w:pPr>
-      <w:proofErr w:type="gramStart"/>
-      <w:r>
-        <w:rPr>
-          <w:rFonts w:ascii="Arial" w:hAnsi="Arial" w:cs="Arial"/>
-        </w:rPr>
-        <w:t>adapostindu-se</w:t>
-      </w:r>
-      <w:proofErr w:type="gramEnd"/>
-      <w:r>
-        <w:rPr>
-          <w:rFonts w:ascii="Arial" w:hAnsi="Arial" w:cs="Arial"/>
-        </w:rPr>
-        <w:t xml:space="preserve"> in pesteri sau la marginea stancilor.</w:t>
+      <w:r>
+        <w:rPr>
+          <w:rFonts w:ascii="Arial" w:hAnsi="Arial" w:cs="Arial"/>
+        </w:rPr>
+        <w:t>adapostindu-se in pesteri sau la marginea stancilor.</w:t>
       </w:r>
       <w:r>
         <w:rPr>
@@ -2358,13 +2114,7 @@
         <w:rPr>
           <w:rFonts w:ascii="Arial" w:hAnsi="Arial" w:cs="Arial"/>
         </w:rPr>
-        <w:t xml:space="preserve"> reprezentand oameni, semne sau animale</w:t>
-      </w:r>
-      <w:r>
-        <w:rPr>
-          <w:rFonts w:ascii="Arial" w:hAnsi="Arial" w:cs="Arial"/>
-        </w:rPr>
-        <w:t>, realizate cu ajutorul mai multor pigmenti, cum ar fi ocru</w:t>
+        <w:t xml:space="preserve"> reprezentand oameni, semne sau animale, realizate cu ajutorul mai multor pigmenti, cum ar fi ocru</w:t>
       </w:r>
       <w:r>
         <w:rPr>
@@ -2406,21 +2156,7 @@
         <w:rPr>
           <w:rFonts w:ascii="Arial" w:hAnsi="Arial" w:cs="Arial"/>
         </w:rPr>
-        <w:t xml:space="preserve">au inceput </w:t>
-      </w:r>
-      <w:proofErr w:type="gramStart"/>
-      <w:r>
-        <w:rPr>
-          <w:rFonts w:ascii="Arial" w:hAnsi="Arial" w:cs="Arial"/>
-        </w:rPr>
-        <w:t>sa</w:t>
-      </w:r>
-      <w:proofErr w:type="gramEnd"/>
-      <w:r>
-        <w:rPr>
-          <w:rFonts w:ascii="Arial" w:hAnsi="Arial" w:cs="Arial"/>
-        </w:rPr>
-        <w:t xml:space="preserve"> </w:t>
+        <w:t xml:space="preserve">au inceput sa </w:t>
       </w:r>
       <w:r>
         <w:rPr>
@@ -2459,19 +2195,7 @@
         <w:rPr>
           <w:rFonts w:ascii="Arial" w:hAnsi="Arial" w:cs="Arial"/>
         </w:rPr>
-        <w:t>2.</w:t>
-      </w:r>
-      <w:r>
-        <w:rPr>
-          <w:rFonts w:ascii="Arial" w:hAnsi="Arial" w:cs="Arial"/>
-        </w:rPr>
-        <w:t>1.</w:t>
-      </w:r>
-      <w:r>
-        <w:rPr>
-          <w:rFonts w:ascii="Arial" w:hAnsi="Arial" w:cs="Arial"/>
-        </w:rPr>
-        <w:t>2. Revolutia neolitica</w:t>
+        <w:t>2.1.2. Revolutia neolitica</w:t>
       </w:r>
     </w:p>
     <w:p>
@@ -2491,39 +2215,805 @@
         <w:rPr>
           <w:rFonts w:ascii="Arial" w:hAnsi="Arial" w:cs="Arial"/>
         </w:rPr>
-        <w:t xml:space="preserve">icul reprezinta ultima etapa </w:t>
-      </w:r>
-      <w:proofErr w:type="gramStart"/>
+        <w:t>icul reprezinta ultima etapa a E</w:t>
+      </w:r>
+      <w:r>
+        <w:rPr>
+          <w:rFonts w:ascii="Arial" w:hAnsi="Arial" w:cs="Arial"/>
+        </w:rPr>
+        <w:t xml:space="preserve">pocii </w:t>
+      </w:r>
+      <w:r>
+        <w:rPr>
+          <w:rFonts w:ascii="Arial" w:hAnsi="Arial" w:cs="Arial"/>
+        </w:rPr>
+        <w:t>P</w:t>
+      </w:r>
+      <w:r>
+        <w:rPr>
+          <w:rFonts w:ascii="Arial" w:hAnsi="Arial" w:cs="Arial"/>
+        </w:rPr>
+        <w:t>ietrei si a incept acum aproximativ 10.000 de ani.</w:t>
+      </w:r>
+      <w:r>
+        <w:rPr>
+          <w:rFonts w:ascii="Arial" w:hAnsi="Arial" w:cs="Arial"/>
+        </w:rPr>
+        <w:t xml:space="preserve"> </w:t>
+      </w:r>
+      <w:r>
+        <w:rPr>
+          <w:rFonts w:ascii="Arial" w:hAnsi="Arial" w:cs="Arial"/>
+        </w:rPr>
+        <w:t>In aceasta etapa, stilul de viata al oamenilor s-a schimbat radical, moment numit de istorici “revolutia neolitica”.</w:t>
+      </w:r>
+      <w:r>
+        <w:rPr>
+          <w:rFonts w:ascii="Arial" w:hAnsi="Arial" w:cs="Arial"/>
+        </w:rPr>
+        <w:t xml:space="preserve"> Motivul aceste</w:t>
+      </w:r>
+      <w:r>
+        <w:rPr>
+          <w:rFonts w:ascii="Arial" w:hAnsi="Arial" w:cs="Arial"/>
+        </w:rPr>
+        <w:t>i</w:t>
+      </w:r>
+      <w:r>
+        <w:rPr>
+          <w:rFonts w:ascii="Arial" w:hAnsi="Arial" w:cs="Arial"/>
+        </w:rPr>
+        <w:t xml:space="preserve"> schimbari este</w:t>
+      </w:r>
+      <w:r>
+        <w:rPr>
+          <w:rFonts w:ascii="Arial" w:hAnsi="Arial" w:cs="Arial"/>
+        </w:rPr>
+        <w:t xml:space="preserve"> aparitia agriculturi</w:t>
+      </w:r>
+      <w:r>
+        <w:rPr>
+          <w:rFonts w:ascii="Arial" w:hAnsi="Arial" w:cs="Arial"/>
+        </w:rPr>
+        <w:t xml:space="preserve">, </w:t>
+      </w:r>
+      <w:r>
+        <w:rPr>
+          <w:rFonts w:ascii="Arial" w:hAnsi="Arial" w:cs="Arial"/>
+        </w:rPr>
+        <w:t xml:space="preserve">adica cultivarea plantelor si cresterea animalelor, </w:t>
+      </w:r>
+      <w:r>
+        <w:rPr>
+          <w:rFonts w:ascii="Arial" w:hAnsi="Arial" w:cs="Arial"/>
+        </w:rPr>
+        <w:t>lucru ce i-a facut pe oameni sa duca un mod de viata sedentar, continuand sa vaneze, pescuiasca si culeaga, insa in zone apropiate asezarilor.</w:t>
+      </w:r>
+      <w:r>
+        <w:rPr>
+          <w:rFonts w:ascii="Arial" w:hAnsi="Arial" w:cs="Arial"/>
+        </w:rPr>
+        <w:t xml:space="preserve"> </w:t>
+      </w:r>
+      <w:r>
+        <w:rPr>
+          <w:rFonts w:ascii="Arial" w:hAnsi="Arial" w:cs="Arial"/>
+        </w:rPr>
+        <w:t xml:space="preserve">In principal, oamenii cultivau cereale: orez, grau, ovaz, secara si </w:t>
+      </w:r>
+      <w:r>
+        <w:rPr>
+          <w:rFonts w:ascii="Arial" w:hAnsi="Arial" w:cs="Arial"/>
+        </w:rPr>
+        <w:t>ingradeau turme, reusind</w:t>
+      </w:r>
+      <w:r>
+        <w:rPr>
+          <w:rFonts w:ascii="Arial" w:hAnsi="Arial" w:cs="Arial"/>
+        </w:rPr>
+        <w:t xml:space="preserve"> sa imblanzeasca oi, porci, capre</w:t>
+      </w:r>
+      <w:r>
+        <w:rPr>
+          <w:rFonts w:ascii="Arial" w:hAnsi="Arial" w:cs="Arial"/>
+        </w:rPr>
+        <w:t xml:space="preserve"> si</w:t>
+      </w:r>
+      <w:r>
+        <w:rPr>
+          <w:rFonts w:ascii="Arial" w:hAnsi="Arial" w:cs="Arial"/>
+        </w:rPr>
+        <w:t xml:space="preserve"> boi, primul animal domesticit fiind cainele</w:t>
+      </w:r>
+      <w:r>
+        <w:rPr>
+          <w:rFonts w:ascii="Arial" w:hAnsi="Arial" w:cs="Arial"/>
+        </w:rPr>
+        <w:t>, el devenind “cel mai bun prieten al omului”</w:t>
+      </w:r>
+      <w:r>
+        <w:rPr>
+          <w:rFonts w:ascii="Arial" w:hAnsi="Arial" w:cs="Arial"/>
+        </w:rPr>
+        <w:t>.</w:t>
+      </w:r>
+      <w:r>
+        <w:rPr>
+          <w:rFonts w:ascii="Arial" w:hAnsi="Arial" w:cs="Arial"/>
+        </w:rPr>
+        <w:t xml:space="preserve"> </w:t>
+      </w:r>
+      <w:r>
+        <w:rPr>
+          <w:rFonts w:ascii="Arial" w:hAnsi="Arial" w:cs="Arial"/>
+        </w:rPr>
+        <w:t>U</w:t>
+      </w:r>
+      <w:r>
+        <w:rPr>
+          <w:rFonts w:ascii="Arial" w:hAnsi="Arial" w:cs="Arial"/>
+        </w:rPr>
+        <w:t>nii oameni au inceput sa se ocupe de modelarea lutului</w:t>
+      </w:r>
+      <w:r>
+        <w:rPr>
+          <w:rFonts w:ascii="Arial" w:hAnsi="Arial" w:cs="Arial"/>
+        </w:rPr>
+        <w:t xml:space="preserve"> pentru a obtine vase din ceramica, acestea fiind folosite pentru pastrarea alimentelor</w:t>
+      </w:r>
+      <w:r>
+        <w:rPr>
+          <w:rFonts w:ascii="Arial" w:hAnsi="Arial" w:cs="Arial"/>
+        </w:rPr>
+        <w:t xml:space="preserve"> si gatitul lor deasupra cuptorului,</w:t>
+      </w:r>
+      <w:r>
+        <w:rPr>
+          <w:rFonts w:ascii="Arial" w:hAnsi="Arial" w:cs="Arial"/>
+        </w:rPr>
+        <w:t xml:space="preserve"> aparut tot in aceasta etapa</w:t>
+      </w:r>
+      <w:r>
+        <w:rPr>
+          <w:rFonts w:ascii="Arial" w:hAnsi="Arial" w:cs="Arial"/>
+        </w:rPr>
+        <w:t xml:space="preserve">. </w:t>
+      </w:r>
+    </w:p>
+    <w:p>
+      <w:pPr>
+        <w:rPr>
+          <w:rFonts w:ascii="Arial" w:hAnsi="Arial" w:cs="Arial"/>
+        </w:rPr>
+      </w:pPr>
+      <w:r>
+        <w:rPr>
+          <w:rFonts w:ascii="Arial" w:hAnsi="Arial" w:cs="Arial"/>
+        </w:rPr>
+        <w:tab/>
+        <w:t xml:space="preserve">Datorita revolutiei neolitice, oamenii au inceput sa traiasca in asezari stabile si sa construiasca hambare pentru </w:t>
+      </w:r>
+      <w:r>
+        <w:rPr>
+          <w:rFonts w:ascii="Arial" w:hAnsi="Arial" w:cs="Arial"/>
+        </w:rPr>
+        <w:t xml:space="preserve">stocarea </w:t>
+      </w:r>
+      <w:r>
+        <w:rPr>
+          <w:rFonts w:ascii="Arial" w:hAnsi="Arial" w:cs="Arial"/>
+        </w:rPr>
+        <w:t>surplusul</w:t>
+      </w:r>
+      <w:r>
+        <w:rPr>
+          <w:rFonts w:ascii="Arial" w:hAnsi="Arial" w:cs="Arial"/>
+        </w:rPr>
+        <w:t>ui</w:t>
+      </w:r>
+      <w:r>
+        <w:rPr>
+          <w:rFonts w:ascii="Arial" w:hAnsi="Arial" w:cs="Arial"/>
+        </w:rPr>
+        <w:t xml:space="preserve"> de hrana</w:t>
+      </w:r>
+      <w:r>
+        <w:rPr>
+          <w:rFonts w:ascii="Arial" w:hAnsi="Arial" w:cs="Arial"/>
+        </w:rPr>
+        <w:t>, reusind astfel sa elibereze unii oameni din munca pentru procurarea hranei, dezvoltand primele mestesuguri casnice: tors, tesut si olarit</w:t>
+      </w:r>
+      <w:r>
+        <w:rPr>
+          <w:rFonts w:ascii="Arial" w:hAnsi="Arial" w:cs="Arial"/>
+        </w:rPr>
+        <w:t xml:space="preserve">. </w:t>
+      </w:r>
+      <w:r>
+        <w:rPr>
+          <w:rFonts w:ascii="Arial" w:hAnsi="Arial" w:cs="Arial"/>
+        </w:rPr>
+        <w:t>Majoritatea locuintelor din aceste asezari aveau o forma circulara si pereti din chirpici,</w:t>
+      </w:r>
+      <w:r>
+        <w:rPr>
+          <w:rFonts w:ascii="Arial" w:hAnsi="Arial" w:cs="Arial"/>
+        </w:rPr>
+        <w:t xml:space="preserve"> unii oameni folosind si caramizi de</w:t>
+      </w:r>
+      <w:r>
+        <w:rPr>
+          <w:rFonts w:ascii="Arial" w:hAnsi="Arial" w:cs="Arial"/>
+        </w:rPr>
+        <w:t xml:space="preserve"> lut. In centrul locuint</w:t>
+      </w:r>
+      <w:r>
+        <w:rPr>
+          <w:rFonts w:ascii="Arial" w:hAnsi="Arial" w:cs="Arial"/>
+        </w:rPr>
+        <w:t xml:space="preserve">or </w:t>
+      </w:r>
+      <w:r>
+        <w:rPr>
+          <w:rFonts w:ascii="Arial" w:hAnsi="Arial" w:cs="Arial"/>
+        </w:rPr>
+        <w:t>se aflau adesea</w:t>
+      </w:r>
+      <w:r>
+        <w:rPr>
+          <w:rFonts w:ascii="Arial" w:hAnsi="Arial" w:cs="Arial"/>
+        </w:rPr>
+        <w:t xml:space="preserve"> o vatra de foc si o piatra de macinat cerealele</w:t>
+      </w:r>
+      <w:r>
+        <w:rPr>
+          <w:rFonts w:ascii="Arial" w:hAnsi="Arial" w:cs="Arial"/>
+        </w:rPr>
+        <w:t>, acestea fiind folosite in pricipal de catre femei, ele realizand sarcini</w:t>
+      </w:r>
+      <w:r>
+        <w:rPr>
+          <w:rFonts w:ascii="Arial" w:hAnsi="Arial" w:cs="Arial"/>
+        </w:rPr>
+        <w:t>le</w:t>
+      </w:r>
+      <w:r>
+        <w:rPr>
+          <w:rFonts w:ascii="Arial" w:hAnsi="Arial" w:cs="Arial"/>
+        </w:rPr>
+        <w:t xml:space="preserve"> care implicau mai putin efort fizic</w:t>
+      </w:r>
+      <w:r>
+        <w:rPr>
+          <w:rFonts w:ascii="Arial" w:hAnsi="Arial" w:cs="Arial"/>
+        </w:rPr>
+        <w:t xml:space="preserve">. </w:t>
+      </w:r>
+    </w:p>
+    <w:p>
+      <w:pPr>
+        <w:rPr>
+          <w:rFonts w:ascii="Arial" w:hAnsi="Arial" w:cs="Arial"/>
+        </w:rPr>
+      </w:pPr>
+    </w:p>
+    <w:p>
+      <w:pPr>
+        <w:rPr>
+          <w:rFonts w:ascii="Arial" w:hAnsi="Arial" w:cs="Arial"/>
+        </w:rPr>
+      </w:pPr>
+      <w:r>
+        <w:rPr>
+          <w:rFonts w:ascii="Arial" w:hAnsi="Arial" w:cs="Arial"/>
+        </w:rPr>
+        <w:t>2.1.3. Epoca Metalelor</w:t>
+      </w:r>
+    </w:p>
+    <w:p>
+      <w:pPr>
+        <w:rPr>
+          <w:rFonts w:ascii="Arial" w:hAnsi="Arial" w:cs="Arial"/>
+        </w:rPr>
+      </w:pPr>
+      <w:r>
+        <w:rPr>
+          <w:rFonts w:ascii="Arial" w:hAnsi="Arial" w:cs="Arial"/>
+        </w:rPr>
+        <w:tab/>
+        <w:t>In ultima epoca a preistoriei, Epoca Metalelor, dupa cum sugereaza si numele, oamenii inventeaza metalurgia. Primele metale utilizate au fost cuprul, cositorul, aurul si argintul, mai apoi descoperindu-se ca prin combinarea acestora se obtin materiale mai puternice, cel mai folosit aliaj la inceputul epocii fiind bronzul, dand astfel nastere Epocii Bronzului.</w:t>
+      </w:r>
+      <w:r>
+        <w:rPr>
+          <w:rFonts w:ascii="Arial" w:hAnsi="Arial" w:cs="Arial"/>
+        </w:rPr>
+        <w:t xml:space="preserve"> Odata cu extragerea fierului incepe Epoca Fierului, oamenii renuntand complet la folosirea pietrelor pentru construirea uneltelor si armelor.</w:t>
+      </w:r>
+    </w:p>
+    <w:p>
+      <w:pPr>
+        <w:rPr>
+          <w:rFonts w:ascii="Arial" w:hAnsi="Arial" w:cs="Arial"/>
+        </w:rPr>
+      </w:pPr>
+      <w:r>
+        <w:rPr>
+          <w:rFonts w:ascii="Arial" w:hAnsi="Arial" w:cs="Arial"/>
+        </w:rPr>
+        <w:tab/>
+      </w:r>
+      <w:r>
+        <w:rPr>
+          <w:rFonts w:ascii="Arial" w:hAnsi="Arial" w:cs="Arial"/>
+        </w:rPr>
+        <w:t xml:space="preserve">Descoperirea metalurgiei a usurat munca agricultorilor. </w:t>
+      </w:r>
+      <w:r>
+        <w:rPr>
+          <w:rFonts w:ascii="Arial" w:hAnsi="Arial" w:cs="Arial"/>
+        </w:rPr>
+        <w:t>Au aparut</w:t>
+      </w:r>
+      <w:r>
+        <w:rPr>
+          <w:rFonts w:ascii="Arial" w:hAnsi="Arial" w:cs="Arial"/>
+        </w:rPr>
+        <w:t xml:space="preserve"> </w:t>
+      </w:r>
+      <w:r>
+        <w:rPr>
+          <w:rFonts w:ascii="Arial" w:hAnsi="Arial" w:cs="Arial"/>
+        </w:rPr>
+        <w:t>sulita cu varf de fier, secera,</w:t>
+      </w:r>
+      <w:r>
+        <w:rPr>
+          <w:rFonts w:ascii="Arial" w:hAnsi="Arial" w:cs="Arial"/>
+        </w:rPr>
+        <w:t xml:space="preserve"> </w:t>
+      </w:r>
+      <w:r>
+        <w:rPr>
+          <w:rFonts w:ascii="Arial" w:hAnsi="Arial" w:cs="Arial"/>
+        </w:rPr>
+        <w:t>plugul cu brazda</w:t>
+      </w:r>
+      <w:r>
+        <w:rPr>
+          <w:rFonts w:ascii="Arial" w:hAnsi="Arial" w:cs="Arial"/>
+        </w:rPr>
+        <w:t xml:space="preserve">r de fier, tras cu ajutorul a doi boi si multe alte unelte ce au </w:t>
+      </w:r>
+      <w:r>
+        <w:rPr>
+          <w:rFonts w:ascii="Arial" w:hAnsi="Arial" w:cs="Arial"/>
+        </w:rPr>
+        <w:lastRenderedPageBreak/>
+        <w:t xml:space="preserve">ajutat la realizarea sarcinilor agricole eficient si intr-un timp </w:t>
+      </w:r>
+      <w:r>
+        <w:rPr>
+          <w:rFonts w:ascii="Arial" w:hAnsi="Arial" w:cs="Arial"/>
+        </w:rPr>
+        <w:t xml:space="preserve">mult mai </w:t>
+      </w:r>
+      <w:r>
+        <w:rPr>
+          <w:rFonts w:ascii="Arial" w:hAnsi="Arial" w:cs="Arial"/>
+        </w:rPr>
+        <w:t>scurt</w:t>
+      </w:r>
+      <w:r>
+        <w:rPr>
+          <w:rFonts w:ascii="Arial" w:hAnsi="Arial" w:cs="Arial"/>
+        </w:rPr>
+        <w:t xml:space="preserve"> fata de epocile anterioare</w:t>
+      </w:r>
+      <w:r>
+        <w:rPr>
+          <w:rFonts w:ascii="Arial" w:hAnsi="Arial" w:cs="Arial"/>
+        </w:rPr>
+        <w:t>.</w:t>
+      </w:r>
+      <w:r>
+        <w:rPr>
+          <w:rFonts w:ascii="Arial" w:hAnsi="Arial" w:cs="Arial"/>
+        </w:rPr>
+        <w:t xml:space="preserve"> </w:t>
+      </w:r>
+      <w:r>
+        <w:rPr>
+          <w:rFonts w:ascii="Arial" w:hAnsi="Arial" w:cs="Arial"/>
+        </w:rPr>
+        <w:t>Astfel,</w:t>
+      </w:r>
+      <w:r>
+        <w:rPr>
+          <w:rFonts w:ascii="Arial" w:hAnsi="Arial" w:cs="Arial"/>
+        </w:rPr>
+        <w:t xml:space="preserve"> recoltele cresc semnificativ, drept consecinta crescand si populatia.</w:t>
+      </w:r>
+      <w:r>
+        <w:rPr>
+          <w:rFonts w:ascii="Arial" w:hAnsi="Arial" w:cs="Arial"/>
+        </w:rPr>
+        <w:t xml:space="preserve"> Un animal important pentru oamenii Epocii Fierului era vaca, ei folosindu-i carnea, laptele pentru producerea altor alimente, precum untul si branza, coarnele drept pahare si pielea pentru producerea hainelor si incaltamintelor.</w:t>
+      </w:r>
+    </w:p>
+    <w:p>
+      <w:pPr>
+        <w:rPr>
+          <w:rFonts w:ascii="Arial" w:hAnsi="Arial" w:cs="Arial"/>
+        </w:rPr>
+      </w:pPr>
+      <w:r>
+        <w:rPr>
+          <w:rFonts w:ascii="Arial" w:hAnsi="Arial" w:cs="Arial"/>
+        </w:rPr>
+        <w:tab/>
+      </w:r>
+      <w:r>
+        <w:rPr>
+          <w:rFonts w:ascii="Arial" w:hAnsi="Arial" w:cs="Arial"/>
+        </w:rPr>
+        <w:t>Arhitecutura se dezvolta semnificativ in Epoca Metalelor, aparand case cu patru camer</w:t>
+      </w:r>
+      <w:r>
+        <w:rPr>
+          <w:rFonts w:ascii="Arial" w:hAnsi="Arial" w:cs="Arial"/>
+        </w:rPr>
+        <w:t>e</w:t>
+      </w:r>
+      <w:r>
+        <w:rPr>
+          <w:rFonts w:ascii="Arial" w:hAnsi="Arial" w:cs="Arial"/>
+        </w:rPr>
+        <w:t xml:space="preserve">, unele avand si grajd pentru animale. </w:t>
+      </w:r>
+      <w:r>
+        <w:rPr>
+          <w:rFonts w:ascii="Arial" w:hAnsi="Arial" w:cs="Arial"/>
+        </w:rPr>
+        <w:t>Atunci incepe dezvoltarea primelor orase,</w:t>
+      </w:r>
+      <w:r>
+        <w:rPr>
+          <w:rFonts w:ascii="Arial" w:hAnsi="Arial" w:cs="Arial"/>
+        </w:rPr>
+        <w:t xml:space="preserve"> in mare parte pe dealuri fortificate,</w:t>
+      </w:r>
+      <w:r>
+        <w:rPr>
+          <w:rFonts w:ascii="Arial" w:hAnsi="Arial" w:cs="Arial"/>
+        </w:rPr>
+        <w:t xml:space="preserve"> avand case </w:t>
+      </w:r>
+      <w:r>
+        <w:rPr>
+          <w:rFonts w:ascii="Arial" w:hAnsi="Arial" w:cs="Arial"/>
+        </w:rPr>
+        <w:t>plasate de-a lungul aleelor pavate sau pietruite.</w:t>
+      </w:r>
+      <w:r>
+        <w:rPr>
+          <w:rFonts w:ascii="Arial" w:hAnsi="Arial" w:cs="Arial"/>
+        </w:rPr>
+        <w:t xml:space="preserve"> Majoritatea caselor din aceste orase erau simple, rotunde, facute din nor</w:t>
+      </w:r>
+      <w:r>
+        <w:rPr>
+          <w:rFonts w:ascii="Arial" w:hAnsi="Arial" w:cs="Arial"/>
+        </w:rPr>
+        <w:t>oi si lemn, cu acoperis</w:t>
+      </w:r>
+      <w:r>
+        <w:rPr>
+          <w:rFonts w:ascii="Arial" w:hAnsi="Arial" w:cs="Arial"/>
+        </w:rPr>
+        <w:t xml:space="preserve"> de paie, in jur</w:t>
+      </w:r>
+      <w:r>
+        <w:rPr>
+          <w:rFonts w:ascii="Arial" w:hAnsi="Arial" w:cs="Arial"/>
+        </w:rPr>
+        <w:t xml:space="preserve">ul carora oamenii se ingrijeau de diferite animale: capre, oi, porci, vaci, gaste, gaini. </w:t>
+      </w:r>
+    </w:p>
+    <w:p>
+      <w:pPr>
+        <w:rPr>
+          <w:rFonts w:ascii="Arial" w:hAnsi="Arial" w:cs="Arial"/>
+        </w:rPr>
+      </w:pPr>
+    </w:p>
+    <w:p>
+      <w:pPr>
+        <w:rPr>
+          <w:rFonts w:ascii="Arial" w:hAnsi="Arial" w:cs="Arial"/>
+        </w:rPr>
+      </w:pPr>
+      <w:hyperlink r:id="rId9" w:history="1">
+        <w:r>
+          <w:rPr>
+            <w:rStyle w:val="Hyperlink"/>
+          </w:rPr>
+          <w:t>https://www.history.com/topics/pre-history/iron-age</w:t>
+        </w:r>
+      </w:hyperlink>
+    </w:p>
+    <w:p>
+      <w:hyperlink r:id="rId10" w:history="1">
+        <w:r>
+          <w:rPr>
+            <w:rStyle w:val="Hyperlink"/>
+          </w:rPr>
+          <w:t>https://exarc.net/questions/which-types-animals-did-people-keep-iron-age-se</w:t>
+        </w:r>
+      </w:hyperlink>
+    </w:p>
+    <w:p>
+      <w:pPr>
+        <w:rPr>
+          <w:rFonts w:ascii="Arial" w:hAnsi="Arial" w:cs="Arial"/>
+        </w:rPr>
+      </w:pPr>
+      <w:hyperlink r:id="rId11" w:history="1">
+        <w:r>
+          <w:rPr>
+            <w:rStyle w:val="Hyperlink"/>
+          </w:rPr>
+          <w:t>https://www.history.com/news/prehistoric-ages-timeline</w:t>
+        </w:r>
+      </w:hyperlink>
+    </w:p>
+    <w:p>
+      <w:pPr>
+        <w:rPr>
+          <w:rFonts w:ascii="Arial" w:hAnsi="Arial" w:cs="Arial"/>
+        </w:rPr>
+      </w:pPr>
+      <w:r>
+        <w:rPr>
+          <w:rFonts w:ascii="Arial" w:hAnsi="Arial" w:cs="Arial"/>
+        </w:rPr>
+        <w:t>2.1.4. Samanii, “medicii” preistoriei</w:t>
+      </w:r>
+    </w:p>
+    <w:p>
+      <w:pPr>
+        <w:rPr>
+          <w:rFonts w:ascii="Arial" w:hAnsi="Arial" w:cs="Arial"/>
+        </w:rPr>
+      </w:pPr>
+      <w:r>
+        <w:rPr>
+          <w:rFonts w:ascii="Arial" w:hAnsi="Arial" w:cs="Arial"/>
+        </w:rPr>
+        <w:tab/>
+        <w:t>In P</w:t>
+      </w:r>
+      <w:r>
+        <w:rPr>
+          <w:rFonts w:ascii="Arial" w:hAnsi="Arial" w:cs="Arial"/>
+        </w:rPr>
+        <w:t xml:space="preserve">reistorie, </w:t>
+      </w:r>
+      <w:r>
+        <w:rPr>
+          <w:rFonts w:ascii="Arial" w:hAnsi="Arial" w:cs="Arial"/>
+        </w:rPr>
+        <w:t xml:space="preserve">nu </w:t>
+      </w:r>
+      <w:r>
+        <w:rPr>
+          <w:rFonts w:ascii="Arial" w:hAnsi="Arial" w:cs="Arial"/>
+        </w:rPr>
+        <w:t>existau</w:t>
+      </w:r>
+      <w:r>
+        <w:rPr>
+          <w:rFonts w:ascii="Arial" w:hAnsi="Arial" w:cs="Arial"/>
+        </w:rPr>
+        <w:t xml:space="preserve"> destule cunostinte pentru vindecarea oamenilor</w:t>
+      </w:r>
+      <w:r>
+        <w:rPr>
+          <w:rFonts w:ascii="Arial" w:hAnsi="Arial" w:cs="Arial"/>
+        </w:rPr>
+        <w:t>, ei folosindu-se</w:t>
+      </w:r>
+      <w:r>
+        <w:rPr>
+          <w:rFonts w:ascii="Arial" w:hAnsi="Arial" w:cs="Arial"/>
+        </w:rPr>
+        <w:t xml:space="preserve"> in mare parte de magie pentru a rezolva orice fel de problema ce tinea de corpul uman.</w:t>
+      </w:r>
+      <w:r>
+        <w:rPr>
+          <w:rFonts w:ascii="Arial" w:hAnsi="Arial" w:cs="Arial"/>
+        </w:rPr>
+        <w:t xml:space="preserve"> </w:t>
+      </w:r>
+      <w:r>
+        <w:rPr>
+          <w:rFonts w:ascii="Arial" w:hAnsi="Arial" w:cs="Arial"/>
+        </w:rPr>
+        <w:t xml:space="preserve">Totusi, unii oameni aveau sensul realitatii, acoperind ranile </w:t>
+      </w:r>
+      <w:r>
+        <w:rPr>
+          <w:rFonts w:ascii="Arial" w:hAnsi="Arial" w:cs="Arial"/>
+        </w:rPr>
+        <w:t>cu grasim</w:t>
+      </w:r>
+      <w:r>
+        <w:rPr>
+          <w:rFonts w:ascii="Arial" w:hAnsi="Arial" w:cs="Arial"/>
+        </w:rPr>
+        <w:t xml:space="preserve">e sau argila si invelindu-le cu </w:t>
+      </w:r>
+      <w:r>
+        <w:rPr>
+          <w:rFonts w:ascii="Arial" w:hAnsi="Arial" w:cs="Arial"/>
+        </w:rPr>
+        <w:t xml:space="preserve">piei de animale sau scoarta de copac </w:t>
+      </w:r>
+      <w:r>
+        <w:rPr>
+          <w:rFonts w:ascii="Arial" w:hAnsi="Arial" w:cs="Arial"/>
+        </w:rPr>
+        <w:t>sau</w:t>
+      </w:r>
+      <w:r>
+        <w:rPr>
+          <w:rFonts w:ascii="Arial" w:hAnsi="Arial" w:cs="Arial"/>
+        </w:rPr>
+        <w:t xml:space="preserve"> acoperind membrele rupte in lut, care se intarea la soare, lasandu-le sa se vindece. </w:t>
+      </w:r>
+      <w:r>
+        <w:rPr>
+          <w:rFonts w:ascii="Arial" w:hAnsi="Arial" w:cs="Arial"/>
+        </w:rPr>
+        <w:t xml:space="preserve">Cu toate acestea, oamenii primitivi nu intelegeau ce cauzeaza bolile, crezand ca sunt blestemati, posedati de </w:t>
+      </w:r>
+      <w:r>
+        <w:rPr>
+          <w:rFonts w:ascii="Arial" w:hAnsi="Arial" w:cs="Arial"/>
+        </w:rPr>
+        <w:t>spirite</w:t>
+      </w:r>
+      <w:r>
+        <w:rPr>
+          <w:rFonts w:ascii="Arial" w:hAnsi="Arial" w:cs="Arial"/>
+        </w:rPr>
+        <w:t xml:space="preserve"> rele. </w:t>
+      </w:r>
+      <w:r>
+        <w:rPr>
+          <w:rFonts w:ascii="Arial" w:hAnsi="Arial" w:cs="Arial"/>
+        </w:rPr>
+        <w:t xml:space="preserve">O </w:t>
+      </w:r>
+      <w:r>
+        <w:rPr>
+          <w:rFonts w:ascii="Arial" w:hAnsi="Arial" w:cs="Arial"/>
+        </w:rPr>
+        <w:t>“</w:t>
+      </w:r>
+      <w:r>
+        <w:rPr>
+          <w:rFonts w:ascii="Arial" w:hAnsi="Arial" w:cs="Arial"/>
+        </w:rPr>
+        <w:t>operatie</w:t>
+      </w:r>
+      <w:r>
+        <w:rPr>
+          <w:rFonts w:ascii="Arial" w:hAnsi="Arial" w:cs="Arial"/>
+        </w:rPr>
+        <w:t>”</w:t>
+      </w:r>
+      <w:r>
+        <w:rPr>
+          <w:rFonts w:ascii="Arial" w:hAnsi="Arial" w:cs="Arial"/>
+        </w:rPr>
+        <w:t xml:space="preserve"> intalnita in aceasta perioada este perforarea craniului, care se presupunea ca alunga</w:t>
+      </w:r>
+      <w:r>
+        <w:rPr>
+          <w:rFonts w:ascii="Arial" w:hAnsi="Arial" w:cs="Arial"/>
+        </w:rPr>
+        <w:t xml:space="preserve"> aceste</w:t>
+      </w:r>
+      <w:r>
+        <w:rPr>
+          <w:rFonts w:ascii="Arial" w:hAnsi="Arial" w:cs="Arial"/>
+        </w:rPr>
+        <w:t xml:space="preserve"> spiritele</w:t>
+      </w:r>
+      <w:r>
+        <w:rPr>
+          <w:rFonts w:ascii="Arial" w:hAnsi="Arial" w:cs="Arial"/>
+        </w:rPr>
+        <w:t>, unii oameni reusind sa supravietuiasca</w:t>
+      </w:r>
+      <w:r>
+        <w:rPr>
+          <w:rFonts w:ascii="Arial" w:hAnsi="Arial" w:cs="Arial"/>
+        </w:rPr>
+        <w:t>, osul crescand inapoi</w:t>
+      </w:r>
+      <w:r>
+        <w:rPr>
+          <w:rFonts w:ascii="Arial" w:hAnsi="Arial" w:cs="Arial"/>
+        </w:rPr>
+        <w:t xml:space="preserve"> (nu in totalitate)</w:t>
+      </w:r>
+      <w:r>
+        <w:rPr>
+          <w:rFonts w:ascii="Arial" w:hAnsi="Arial" w:cs="Arial"/>
+        </w:rPr>
+        <w:t>.</w:t>
+      </w:r>
+      <w:r>
+        <w:rPr>
+          <w:rFonts w:ascii="Arial" w:hAnsi="Arial" w:cs="Arial"/>
+        </w:rPr>
+        <w:t xml:space="preserve"> Astfel, oamenii din preistorie erau vindecati, in majoritatea timpului, de catre samani.</w:t>
+      </w:r>
+    </w:p>
+    <w:p>
+      <w:pPr>
+        <w:rPr>
+          <w:rFonts w:ascii="Arial" w:hAnsi="Arial" w:cs="Arial"/>
+        </w:rPr>
+      </w:pPr>
+      <w:r>
+        <w:rPr>
+          <w:rFonts w:ascii="Arial" w:hAnsi="Arial" w:cs="Arial"/>
+        </w:rPr>
+        <w:tab/>
+      </w:r>
+      <w:r>
+        <w:rPr>
+          <w:rFonts w:ascii="Arial" w:hAnsi="Arial" w:cs="Arial"/>
+        </w:rPr>
+        <w:t xml:space="preserve">Se considera ca samanii </w:t>
+      </w:r>
+      <w:r>
+        <w:rPr>
+          <w:rFonts w:ascii="Arial" w:hAnsi="Arial" w:cs="Arial"/>
+        </w:rPr>
+        <w:t>exista de la inceputul lumii, ei fiind</w:t>
+      </w:r>
+      <w:r>
+        <w:rPr>
+          <w:rFonts w:ascii="Arial" w:hAnsi="Arial" w:cs="Arial"/>
+        </w:rPr>
+        <w:t xml:space="preserve"> singurii care pot comunica cu Creatorul</w:t>
+      </w:r>
+      <w:r>
+        <w:rPr>
+          <w:rFonts w:ascii="Arial" w:hAnsi="Arial" w:cs="Arial"/>
+        </w:rPr>
+        <w:t>.</w:t>
+      </w:r>
+      <w:r>
+        <w:rPr>
+          <w:rFonts w:ascii="Arial" w:hAnsi="Arial" w:cs="Arial"/>
+        </w:rPr>
+        <w:t xml:space="preserve"> Samanismul presupune vindecare</w:t>
+      </w:r>
       <w:r>
         <w:rPr>
           <w:rFonts w:ascii="Arial" w:hAnsi="Arial" w:cs="Arial"/>
         </w:rPr>
         <w:t>a</w:t>
       </w:r>
-      <w:proofErr w:type="gramEnd"/>
-      <w:r>
-        <w:rPr>
-          <w:rFonts w:ascii="Arial" w:hAnsi="Arial" w:cs="Arial"/>
-        </w:rPr>
-        <w:t xml:space="preserve"> E</w:t>
-      </w:r>
-      <w:r>
-        <w:rPr>
-          <w:rFonts w:ascii="Arial" w:hAnsi="Arial" w:cs="Arial"/>
-        </w:rPr>
-        <w:t xml:space="preserve">pocii </w:t>
-      </w:r>
-      <w:r>
-        <w:rPr>
-          <w:rFonts w:ascii="Arial" w:hAnsi="Arial" w:cs="Arial"/>
-        </w:rPr>
-        <w:t>P</w:t>
-      </w:r>
-      <w:r>
-        <w:rPr>
-          <w:rFonts w:ascii="Arial" w:hAnsi="Arial" w:cs="Arial"/>
-        </w:rPr>
-        <w:t>ietrei si a incept acum aproximativ 10.000 de ani.</w:t>
+      <w:r>
+        <w:rPr>
+          <w:rFonts w:ascii="Arial" w:hAnsi="Arial" w:cs="Arial"/>
+        </w:rPr>
+        <w:t xml:space="preserve"> sufletului intai de toate, aducerea armoniei in minte si corp.</w:t>
       </w:r>
       <w:r>
         <w:rPr>
@@ -2535,281 +3025,19 @@
         <w:rPr>
           <w:rFonts w:ascii="Arial" w:hAnsi="Arial" w:cs="Arial"/>
         </w:rPr>
-        <w:t>In aceasta etapa, stilul de viata al oamenilor s-a schimbat radical, moment numit de istorici “revolutia neolitica”.</w:t>
-      </w:r>
-      <w:r>
-        <w:rPr>
-          <w:rFonts w:ascii="Arial" w:hAnsi="Arial" w:cs="Arial"/>
-        </w:rPr>
-        <w:t xml:space="preserve"> Motivul aceste</w:t>
-      </w:r>
-      <w:r>
-        <w:rPr>
-          <w:rFonts w:ascii="Arial" w:hAnsi="Arial" w:cs="Arial"/>
-        </w:rPr>
-        <w:t>i</w:t>
-      </w:r>
-      <w:r>
-        <w:rPr>
-          <w:rFonts w:ascii="Arial" w:hAnsi="Arial" w:cs="Arial"/>
-        </w:rPr>
-        <w:t xml:space="preserve"> schimbari </w:t>
-      </w:r>
-      <w:proofErr w:type="gramStart"/>
-      <w:r>
-        <w:rPr>
-          <w:rFonts w:ascii="Arial" w:hAnsi="Arial" w:cs="Arial"/>
-        </w:rPr>
-        <w:t>este</w:t>
-      </w:r>
-      <w:proofErr w:type="gramEnd"/>
-      <w:r>
-        <w:rPr>
-          <w:rFonts w:ascii="Arial" w:hAnsi="Arial" w:cs="Arial"/>
-        </w:rPr>
-        <w:t xml:space="preserve"> aparitia agriculturi</w:t>
-      </w:r>
-      <w:r>
-        <w:rPr>
-          <w:rFonts w:ascii="Arial" w:hAnsi="Arial" w:cs="Arial"/>
-        </w:rPr>
-        <w:t xml:space="preserve">, </w:t>
-      </w:r>
-      <w:r>
-        <w:rPr>
-          <w:rFonts w:ascii="Arial" w:hAnsi="Arial" w:cs="Arial"/>
-        </w:rPr>
-        <w:t xml:space="preserve">adica cultivarea plantelor si cresterea animalelor, </w:t>
-      </w:r>
-      <w:r>
-        <w:rPr>
-          <w:rFonts w:ascii="Arial" w:hAnsi="Arial" w:cs="Arial"/>
-        </w:rPr>
-        <w:t>lucru ce i-a facut pe oameni sa duca un mod de viata sedentar, continuand sa vaneze, pescuiasca si culeaga, insa in zone apropiate asezarilor.</w:t>
-      </w:r>
-      <w:r>
-        <w:rPr>
-          <w:rFonts w:ascii="Arial" w:hAnsi="Arial" w:cs="Arial"/>
-        </w:rPr>
-        <w:t xml:space="preserve"> </w:t>
-      </w:r>
-      <w:r>
-        <w:rPr>
-          <w:rFonts w:ascii="Arial" w:hAnsi="Arial" w:cs="Arial"/>
-        </w:rPr>
-        <w:t xml:space="preserve">In principal, oamenii cultivau cereale: orez, grau, ovaz, secara si </w:t>
-      </w:r>
-      <w:r>
-        <w:rPr>
-          <w:rFonts w:ascii="Arial" w:hAnsi="Arial" w:cs="Arial"/>
-        </w:rPr>
-        <w:t>ingradeau turme, reusind</w:t>
-      </w:r>
-      <w:r>
-        <w:rPr>
-          <w:rFonts w:ascii="Arial" w:hAnsi="Arial" w:cs="Arial"/>
-        </w:rPr>
-        <w:t xml:space="preserve"> </w:t>
-      </w:r>
-      <w:proofErr w:type="gramStart"/>
-      <w:r>
-        <w:rPr>
-          <w:rFonts w:ascii="Arial" w:hAnsi="Arial" w:cs="Arial"/>
-        </w:rPr>
-        <w:t>sa</w:t>
-      </w:r>
-      <w:proofErr w:type="gramEnd"/>
-      <w:r>
-        <w:rPr>
-          <w:rFonts w:ascii="Arial" w:hAnsi="Arial" w:cs="Arial"/>
-        </w:rPr>
-        <w:t xml:space="preserve"> imblanzeasca oi, porci, capre</w:t>
-      </w:r>
-      <w:r>
-        <w:rPr>
-          <w:rFonts w:ascii="Arial" w:hAnsi="Arial" w:cs="Arial"/>
-        </w:rPr>
-        <w:t xml:space="preserve"> si</w:t>
-      </w:r>
-      <w:r>
-        <w:rPr>
-          <w:rFonts w:ascii="Arial" w:hAnsi="Arial" w:cs="Arial"/>
-        </w:rPr>
-        <w:t xml:space="preserve"> boi, primul animal domesticit fiind cainele</w:t>
-      </w:r>
-      <w:r>
-        <w:rPr>
-          <w:rFonts w:ascii="Arial" w:hAnsi="Arial" w:cs="Arial"/>
-        </w:rPr>
-        <w:t>, el devenind “cel mai bun prieten al omului”</w:t>
-      </w:r>
-      <w:r>
-        <w:rPr>
-          <w:rFonts w:ascii="Arial" w:hAnsi="Arial" w:cs="Arial"/>
-        </w:rPr>
-        <w:t>.</w:t>
-      </w:r>
-      <w:r>
-        <w:rPr>
-          <w:rFonts w:ascii="Arial" w:hAnsi="Arial" w:cs="Arial"/>
-        </w:rPr>
-        <w:t xml:space="preserve"> </w:t>
-      </w:r>
-      <w:r>
-        <w:rPr>
-          <w:rFonts w:ascii="Arial" w:hAnsi="Arial" w:cs="Arial"/>
-        </w:rPr>
-        <w:t>U</w:t>
-      </w:r>
-      <w:r>
-        <w:rPr>
-          <w:rFonts w:ascii="Arial" w:hAnsi="Arial" w:cs="Arial"/>
-        </w:rPr>
-        <w:t xml:space="preserve">nii oameni au inceput </w:t>
-      </w:r>
-      <w:proofErr w:type="gramStart"/>
-      <w:r>
-        <w:rPr>
-          <w:rFonts w:ascii="Arial" w:hAnsi="Arial" w:cs="Arial"/>
-        </w:rPr>
-        <w:t>sa</w:t>
-      </w:r>
-      <w:proofErr w:type="gramEnd"/>
-      <w:r>
-        <w:rPr>
-          <w:rFonts w:ascii="Arial" w:hAnsi="Arial" w:cs="Arial"/>
-        </w:rPr>
-        <w:t xml:space="preserve"> se ocupe de modelarea lutului</w:t>
-      </w:r>
-      <w:r>
-        <w:rPr>
-          <w:rFonts w:ascii="Arial" w:hAnsi="Arial" w:cs="Arial"/>
-        </w:rPr>
-        <w:t xml:space="preserve"> pentru a obtine vase din ceramica, acestea fiind folosite pentru pastrarea alimentelor</w:t>
-      </w:r>
-      <w:r>
-        <w:rPr>
-          <w:rFonts w:ascii="Arial" w:hAnsi="Arial" w:cs="Arial"/>
-        </w:rPr>
-        <w:t xml:space="preserve"> si gatitul lor deasupra cuptorului,</w:t>
-      </w:r>
-      <w:r>
-        <w:rPr>
-          <w:rFonts w:ascii="Arial" w:hAnsi="Arial" w:cs="Arial"/>
-        </w:rPr>
-        <w:t xml:space="preserve"> aparut tot in aceasta etapa</w:t>
-      </w:r>
-      <w:r>
-        <w:rPr>
-          <w:rFonts w:ascii="Arial" w:hAnsi="Arial" w:cs="Arial"/>
-        </w:rPr>
-        <w:t xml:space="preserve">. </w:t>
-      </w:r>
-    </w:p>
-    <w:p>
-      <w:pPr>
-        <w:rPr>
-          <w:rFonts w:ascii="Arial" w:hAnsi="Arial" w:cs="Arial"/>
-        </w:rPr>
-      </w:pPr>
-      <w:r>
-        <w:rPr>
-          <w:rFonts w:ascii="Arial" w:hAnsi="Arial" w:cs="Arial"/>
-        </w:rPr>
-        <w:tab/>
-        <w:t xml:space="preserve">Datorita revolutiei neolitice, oamenii au inceput </w:t>
-      </w:r>
-      <w:proofErr w:type="gramStart"/>
-      <w:r>
-        <w:rPr>
-          <w:rFonts w:ascii="Arial" w:hAnsi="Arial" w:cs="Arial"/>
-        </w:rPr>
-        <w:t>sa</w:t>
-      </w:r>
-      <w:proofErr w:type="gramEnd"/>
-      <w:r>
-        <w:rPr>
-          <w:rFonts w:ascii="Arial" w:hAnsi="Arial" w:cs="Arial"/>
-        </w:rPr>
-        <w:t xml:space="preserve"> traiasca in asezari stabile si sa construiasca hambare pentru </w:t>
-      </w:r>
-      <w:r>
-        <w:rPr>
-          <w:rFonts w:ascii="Arial" w:hAnsi="Arial" w:cs="Arial"/>
-        </w:rPr>
-        <w:t xml:space="preserve">stocarea </w:t>
-      </w:r>
-      <w:r>
-        <w:rPr>
-          <w:rFonts w:ascii="Arial" w:hAnsi="Arial" w:cs="Arial"/>
-        </w:rPr>
-        <w:t>surplusul</w:t>
-      </w:r>
-      <w:r>
-        <w:rPr>
-          <w:rFonts w:ascii="Arial" w:hAnsi="Arial" w:cs="Arial"/>
-        </w:rPr>
-        <w:t>ui</w:t>
-      </w:r>
-      <w:r>
-        <w:rPr>
-          <w:rFonts w:ascii="Arial" w:hAnsi="Arial" w:cs="Arial"/>
-        </w:rPr>
-        <w:t xml:space="preserve"> de hrana</w:t>
-      </w:r>
-      <w:r>
-        <w:rPr>
-          <w:rFonts w:ascii="Arial" w:hAnsi="Arial" w:cs="Arial"/>
-        </w:rPr>
-        <w:t>, reusind astfel sa elibereze unii oameni din munca pentru procurarea hranei, dezvoltand primele mestesuguri casnice: tors, tesut si olarit</w:t>
-      </w:r>
-      <w:r>
-        <w:rPr>
-          <w:rFonts w:ascii="Arial" w:hAnsi="Arial" w:cs="Arial"/>
-        </w:rPr>
-        <w:t xml:space="preserve">. </w:t>
-      </w:r>
-      <w:r>
-        <w:rPr>
-          <w:rFonts w:ascii="Arial" w:hAnsi="Arial" w:cs="Arial"/>
-        </w:rPr>
-        <w:t>Majoritatea locuintelor din aceste asezari aveau o forma circulara si pereti din chirpici,</w:t>
-      </w:r>
-      <w:r>
-        <w:rPr>
-          <w:rFonts w:ascii="Arial" w:hAnsi="Arial" w:cs="Arial"/>
-        </w:rPr>
-        <w:t xml:space="preserve"> unii oameni folosind si caramizi de</w:t>
-      </w:r>
-      <w:r>
-        <w:rPr>
-          <w:rFonts w:ascii="Arial" w:hAnsi="Arial" w:cs="Arial"/>
-        </w:rPr>
-        <w:t xml:space="preserve"> lut. In centrul locuint</w:t>
-      </w:r>
-      <w:r>
-        <w:rPr>
-          <w:rFonts w:ascii="Arial" w:hAnsi="Arial" w:cs="Arial"/>
-        </w:rPr>
-        <w:t xml:space="preserve">or </w:t>
-      </w:r>
-      <w:r>
-        <w:rPr>
-          <w:rFonts w:ascii="Arial" w:hAnsi="Arial" w:cs="Arial"/>
-        </w:rPr>
-        <w:t>se aflau adesea</w:t>
-      </w:r>
-      <w:r>
-        <w:rPr>
-          <w:rFonts w:ascii="Arial" w:hAnsi="Arial" w:cs="Arial"/>
-        </w:rPr>
-        <w:t xml:space="preserve"> o vatra de foc si o piatra de macinat cerealele</w:t>
-      </w:r>
-      <w:r>
-        <w:rPr>
-          <w:rFonts w:ascii="Arial" w:hAnsi="Arial" w:cs="Arial"/>
-        </w:rPr>
-        <w:t>, acestea fiind folosite in pricipal de catre femei, ele realizand sarcini</w:t>
+        <w:t>Samanii</w:t>
+      </w:r>
+      <w:r>
+        <w:rPr>
+          <w:rFonts w:ascii="Arial" w:hAnsi="Arial" w:cs="Arial"/>
+        </w:rPr>
+        <w:t xml:space="preserve"> ajutau oamenii sa renunte la ego, sa se purifice si sa isi restabileasca stima de sine prin diferite ritualuri ce presupuneau cantece, dansuri, rugaciuni sau folosirea anumitor ierburi.</w:t>
+      </w:r>
+      <w:r>
+        <w:rPr>
+          <w:rFonts w:ascii="Arial" w:hAnsi="Arial" w:cs="Arial"/>
+        </w:rPr>
+        <w:t xml:space="preserve"> Samanii folosesc ierburi</w:t>
       </w:r>
       <w:r>
         <w:rPr>
@@ -2821,123 +3049,156 @@
         <w:rPr>
           <w:rFonts w:ascii="Arial" w:hAnsi="Arial" w:cs="Arial"/>
         </w:rPr>
-        <w:t xml:space="preserve"> care implicau mai putin efort fizic</w:t>
-      </w:r>
-      <w:r>
-        <w:rPr>
-          <w:rFonts w:ascii="Arial" w:hAnsi="Arial" w:cs="Arial"/>
-        </w:rPr>
-        <w:t xml:space="preserve">. </w:t>
+        <w:t xml:space="preserve"> nu pentru </w:t>
+      </w:r>
+      <w:r>
+        <w:rPr>
+          <w:rFonts w:ascii="Arial" w:hAnsi="Arial" w:cs="Arial"/>
+        </w:rPr>
+        <w:lastRenderedPageBreak/>
+        <w:t>compusi, ci pentru spiritele care traiesc in ele.</w:t>
+      </w:r>
+      <w:r>
+        <w:rPr>
+          <w:rFonts w:ascii="Arial" w:hAnsi="Arial" w:cs="Arial"/>
+        </w:rPr>
+        <w:t xml:space="preserve"> Se crede ca ei visau plante si experimentau pentru a vedea efectele lor, </w:t>
+      </w:r>
+      <w:r>
+        <w:rPr>
+          <w:rFonts w:ascii="Arial" w:hAnsi="Arial" w:cs="Arial"/>
+        </w:rPr>
+        <w:t>pregatind</w:t>
       </w:r>
       <w:bookmarkStart w:id="0" w:name="_GoBack"/>
       <w:bookmarkEnd w:id="0"/>
-    </w:p>
-    <w:p>
-      <w:pPr>
-        <w:rPr>
-          <w:rFonts w:ascii="Arial" w:hAnsi="Arial" w:cs="Arial"/>
-        </w:rPr>
-      </w:pPr>
-    </w:p>
-    <w:p>
-      <w:pPr>
-        <w:rPr>
-          <w:rFonts w:ascii="Arial" w:hAnsi="Arial" w:cs="Arial"/>
-        </w:rPr>
-      </w:pPr>
-    </w:p>
-    <w:p>
-      <w:pPr>
-        <w:rPr>
-          <w:rFonts w:ascii="Arial" w:hAnsi="Arial" w:cs="Arial"/>
-        </w:rPr>
-      </w:pPr>
-    </w:p>
-    <w:p>
-      <w:pPr>
-        <w:rPr>
-          <w:rFonts w:ascii="Arial" w:hAnsi="Arial" w:cs="Arial"/>
-        </w:rPr>
-      </w:pPr>
-    </w:p>
-    <w:p>
-      <w:pPr>
-        <w:rPr>
-          <w:rFonts w:ascii="Arial" w:hAnsi="Arial" w:cs="Arial"/>
-        </w:rPr>
-      </w:pPr>
-    </w:p>
-    <w:p>
-      <w:pPr>
-        <w:rPr>
-          <w:rFonts w:ascii="Arial" w:hAnsi="Arial" w:cs="Arial"/>
-        </w:rPr>
-      </w:pPr>
-    </w:p>
-    <w:p>
-      <w:pPr>
-        <w:rPr>
-          <w:rFonts w:ascii="Arial" w:hAnsi="Arial" w:cs="Arial"/>
-        </w:rPr>
-      </w:pPr>
-      <w:r>
-        <w:rPr>
-          <w:rFonts w:ascii="Arial" w:hAnsi="Arial" w:cs="Arial"/>
-        </w:rPr>
-        <w:tab/>
-      </w:r>
-      <w:r>
-        <w:rPr>
-          <w:rFonts w:ascii="Arial" w:hAnsi="Arial" w:cs="Arial"/>
-        </w:rPr>
-        <w:t xml:space="preserve">„Primele rase ale lumii </w:t>
-      </w:r>
-      <w:r>
-        <w:rPr>
-          <w:rFonts w:ascii="Arial" w:hAnsi="Arial" w:cs="Arial"/>
-        </w:rPr>
-        <w:t>[...]</w:t>
-      </w:r>
-      <w:r>
-        <w:rPr>
-          <w:rFonts w:ascii="Arial" w:hAnsi="Arial" w:cs="Arial"/>
-        </w:rPr>
-        <w:t xml:space="preserve"> au călătorit fără efort pe cer și l-au întâlnit pe Dumnezeu față în față. Traversând un pod care unea cerul și pământul, au ajuns la jaluzele superioare. Dar, printr-o oarecare eroare misterioasă, această legătură a fost perturbată, podul rupt. Încetul cu încetul, după acest eveniment zguduitor din lumea primordială, </w:t>
-      </w:r>
-      <w:r>
-        <w:rPr>
-          <w:rFonts w:ascii="Arial" w:hAnsi="Arial" w:cs="Arial"/>
-        </w:rPr>
-        <w:lastRenderedPageBreak/>
-        <w:t xml:space="preserve">ființele simțitoare și-au pierdut înțelepciunea inițială, astfel încât ceea </w:t>
-      </w:r>
-      <w:proofErr w:type="gramStart"/>
-      <w:r>
-        <w:rPr>
-          <w:rFonts w:ascii="Arial" w:hAnsi="Arial" w:cs="Arial"/>
-        </w:rPr>
-        <w:t>ce</w:t>
-      </w:r>
-      <w:proofErr w:type="gramEnd"/>
-      <w:r>
-        <w:rPr>
-          <w:rFonts w:ascii="Arial" w:hAnsi="Arial" w:cs="Arial"/>
-        </w:rPr>
-        <w:t xml:space="preserve"> era accesibil pentru toată lumea este atins astăzi doar de către șamani.</w:t>
-      </w:r>
-      <w:r>
-        <w:rPr>
-          <w:rFonts w:ascii="Arial" w:hAnsi="Arial" w:cs="Arial"/>
-        </w:rPr>
-        <w:t>”</w:t>
-      </w:r>
-    </w:p>
-    <w:p>
-      <w:pPr>
-        <w:rPr>
-          <w:rFonts w:ascii="Arial" w:hAnsi="Arial" w:cs="Arial"/>
-        </w:rPr>
-      </w:pPr>
+      <w:r>
+        <w:rPr>
+          <w:rFonts w:ascii="Arial" w:hAnsi="Arial" w:cs="Arial"/>
+        </w:rPr>
+        <w:t xml:space="preserve"> ceaiuri sau </w:t>
+      </w:r>
+      <w:r>
+        <w:rPr>
+          <w:rFonts w:ascii="Arial" w:hAnsi="Arial" w:cs="Arial"/>
+        </w:rPr>
+        <w:t>bai</w:t>
+      </w:r>
+      <w:r>
+        <w:rPr>
+          <w:rFonts w:ascii="Arial" w:hAnsi="Arial" w:cs="Arial"/>
+        </w:rPr>
+        <w:t xml:space="preserve"> pentru spalarea ranilor.</w:t>
+      </w:r>
+      <w:r>
+        <w:rPr>
+          <w:rFonts w:ascii="Arial" w:hAnsi="Arial" w:cs="Arial"/>
+        </w:rPr>
+        <w:t xml:space="preserve"> </w:t>
+      </w:r>
+    </w:p>
+    <w:p>
+      <w:pPr>
+        <w:rPr>
+          <w:rFonts w:ascii="Arial" w:hAnsi="Arial" w:cs="Arial"/>
+        </w:rPr>
+      </w:pPr>
+    </w:p>
+    <w:p>
+      <w:hyperlink r:id="rId12" w:history="1">
+        <w:r>
+          <w:rPr>
+            <w:rStyle w:val="Hyperlink"/>
+          </w:rPr>
+          <w:t>http://www.localhistories.org/medicine.html</w:t>
+        </w:r>
+      </w:hyperlink>
+    </w:p>
+    <w:p>
+      <w:pPr>
+        <w:shd w:val="clear" w:color="auto" w:fill="FFFFFF"/>
+        <w:spacing w:before="75" w:after="30" w:line="240" w:lineRule="auto"/>
+        <w:outlineLvl w:val="1"/>
+        <w:rPr>
+          <w:rFonts w:ascii="Helvetica" w:eastAsia="Times New Roman" w:hAnsi="Helvetica" w:cs="Helvetica"/>
+          <w:color w:val="4A4A4A"/>
+          <w:spacing w:val="6"/>
+          <w:kern w:val="36"/>
+          <w:sz w:val="21"/>
+          <w:szCs w:val="21"/>
+        </w:rPr>
+      </w:pPr>
+      <w:hyperlink r:id="rId13" w:history="1">
+        <w:r>
+          <w:rPr>
+            <w:rFonts w:ascii="Helvetica" w:eastAsia="Times New Roman" w:hAnsi="Helvetica" w:cs="Helvetica"/>
+            <w:caps/>
+            <w:color w:val="2D2D2D"/>
+            <w:u w:val="single"/>
+          </w:rPr>
+          <w:t>HOLGER KALWEIT</w:t>
+        </w:r>
+      </w:hyperlink>
+      <w:r>
+        <w:rPr>
+          <w:rFonts w:ascii="Helvetica" w:eastAsia="Times New Roman" w:hAnsi="Helvetica" w:cs="Helvetica"/>
+          <w:caps/>
+          <w:color w:val="2D2D2D"/>
+          <w:u w:val="single"/>
+        </w:rPr>
+        <w:t xml:space="preserve">, </w:t>
+      </w:r>
+      <w:r>
+        <w:rPr>
+          <w:rFonts w:ascii="Helvetica" w:eastAsia="Times New Roman" w:hAnsi="Helvetica" w:cs="Helvetica"/>
+          <w:color w:val="4A4A4A"/>
+          <w:spacing w:val="6"/>
+          <w:kern w:val="36"/>
+          <w:sz w:val="21"/>
+          <w:szCs w:val="21"/>
+        </w:rPr>
+        <w:t>Sham</w:t>
+      </w:r>
+      <w:r>
+        <w:rPr>
+          <w:rFonts w:ascii="Helvetica" w:eastAsia="Times New Roman" w:hAnsi="Helvetica" w:cs="Helvetica"/>
+          <w:color w:val="4A4A4A"/>
+          <w:spacing w:val="6"/>
+          <w:kern w:val="36"/>
+          <w:sz w:val="21"/>
+          <w:szCs w:val="21"/>
+        </w:rPr>
+        <w:t>ans, Healers, and Medicine Men</w:t>
+      </w:r>
+      <w:r>
+        <w:t xml:space="preserve"> </w:t>
+      </w:r>
+    </w:p>
+    <w:p>
+      <w:pPr>
+        <w:shd w:val="clear" w:color="auto" w:fill="FFFFFF"/>
+        <w:spacing w:before="75" w:after="30" w:line="240" w:lineRule="auto"/>
+        <w:outlineLvl w:val="1"/>
+        <w:rPr>
+          <w:rFonts w:ascii="Helvetica" w:eastAsia="Times New Roman" w:hAnsi="Helvetica" w:cs="Helvetica"/>
+          <w:color w:val="4A4A4A"/>
+          <w:spacing w:val="6"/>
+          <w:kern w:val="36"/>
+          <w:sz w:val="21"/>
+          <w:szCs w:val="21"/>
+        </w:rPr>
+      </w:pPr>
+      <w:r>
+        <w:rPr>
+          <w:rFonts w:ascii="Helvetica" w:eastAsia="Times New Roman" w:hAnsi="Helvetica" w:cs="Helvetica"/>
+          <w:color w:val="4A4A4A"/>
+          <w:spacing w:val="6"/>
+          <w:kern w:val="36"/>
+          <w:sz w:val="21"/>
+          <w:szCs w:val="21"/>
+        </w:rPr>
+        <w:t>Shamans – Kallen, Stuart A.</w:t>
+      </w:r>
     </w:p>
     <w:p>
       <w:pPr>
@@ -2995,21 +3256,7 @@
         <w:rPr>
           <w:rFonts w:ascii="Arial" w:hAnsi="Arial" w:cs="Arial"/>
         </w:rPr>
-        <w:t xml:space="preserve">Unity </w:t>
-      </w:r>
-      <w:proofErr w:type="gramStart"/>
-      <w:r>
-        <w:rPr>
-          <w:rFonts w:ascii="Arial" w:hAnsi="Arial" w:cs="Arial"/>
-        </w:rPr>
-        <w:t>este</w:t>
-      </w:r>
-      <w:proofErr w:type="gramEnd"/>
-      <w:r>
-        <w:rPr>
-          <w:rFonts w:ascii="Arial" w:hAnsi="Arial" w:cs="Arial"/>
-        </w:rPr>
-        <w:t xml:space="preserve"> un motor grafic aparut in anul 2005</w:t>
+        <w:t>Unity este un motor grafic aparut in anul 2005</w:t>
       </w:r>
       <w:r>
         <w:rPr>
@@ -3113,35 +3360,7 @@
         <w:rPr>
           <w:rFonts w:ascii="Arial" w:hAnsi="Arial" w:cs="Arial"/>
         </w:rPr>
-        <w:t xml:space="preserve">Obiectul fundamental in crearea de jocuri cu Unity </w:t>
-      </w:r>
-      <w:proofErr w:type="gramStart"/>
-      <w:r>
-        <w:rPr>
-          <w:rFonts w:ascii="Arial" w:hAnsi="Arial" w:cs="Arial"/>
-        </w:rPr>
-        <w:t>este</w:t>
-      </w:r>
-      <w:proofErr w:type="gramEnd"/>
-      <w:r>
-        <w:rPr>
-          <w:rFonts w:ascii="Arial" w:hAnsi="Arial" w:cs="Arial"/>
-        </w:rPr>
-        <w:t xml:space="preserve"> GameObject-ul, acesta fiind elementul de baza al camerei, caracterelor, decorului etc. Functionalitatea acestui obiect </w:t>
-      </w:r>
-      <w:proofErr w:type="gramStart"/>
-      <w:r>
-        <w:rPr>
-          <w:rFonts w:ascii="Arial" w:hAnsi="Arial" w:cs="Arial"/>
-        </w:rPr>
-        <w:t>este</w:t>
-      </w:r>
-      <w:proofErr w:type="gramEnd"/>
-      <w:r>
-        <w:rPr>
-          <w:rFonts w:ascii="Arial" w:hAnsi="Arial" w:cs="Arial"/>
-        </w:rPr>
-        <w:t xml:space="preserve"> data de o ‘componenta’, atasata la acesta. Exista componente predefinite, insa acestea pot fi create si de catre utilizator cu ajutorul scriputilor</w:t>
+        <w:t>Obiectul fundamental in crearea de jocuri cu Unity este GameObject-ul, acesta fiind elementul de baza al camerei, caracterelor, decorului etc. Functionalitatea acestui obiect este data de o ‘componenta’, atasata la acesta. Exista componente predefinite, insa acestea pot fi create si de catre utilizator cu ajutorul scriputilor</w:t>
       </w:r>
       <w:r>
         <w:rPr>
@@ -3159,21 +3378,7 @@
         <w:rPr>
           <w:rFonts w:ascii="Arial" w:hAnsi="Arial" w:cs="Arial"/>
         </w:rPr>
-        <w:t xml:space="preserve"> Majoritatea programatorilor care folosesc acest motor grafic aleg </w:t>
-      </w:r>
-      <w:proofErr w:type="gramStart"/>
-      <w:r>
-        <w:rPr>
-          <w:rFonts w:ascii="Arial" w:hAnsi="Arial" w:cs="Arial"/>
-        </w:rPr>
-        <w:t>sa</w:t>
-      </w:r>
-      <w:proofErr w:type="gramEnd"/>
-      <w:r>
-        <w:rPr>
-          <w:rFonts w:ascii="Arial" w:hAnsi="Arial" w:cs="Arial"/>
-        </w:rPr>
-        <w:t xml:space="preserve"> creeze scripturile in C#, insa Unity ofera suport</w:t>
+        <w:t xml:space="preserve"> Majoritatea programatorilor care folosesc acest motor grafic aleg sa creeze scripturile in C#, insa Unity ofera suport</w:t>
       </w:r>
       <w:r>
         <w:rPr>
@@ -3225,49 +3430,21 @@
           <w:rFonts w:ascii="Arial" w:hAnsi="Arial" w:cs="Arial"/>
         </w:rPr>
       </w:pPr>
-      <w:proofErr w:type="gramStart"/>
       <w:r>
         <w:rPr>
           <w:rFonts w:ascii="Arial" w:hAnsi="Arial" w:cs="Arial"/>
         </w:rPr>
         <w:t xml:space="preserve">( </w:t>
       </w:r>
-      <w:proofErr w:type="gramEnd"/>
-      <w:r>
-        <w:rPr>
-          <w:rStyle w:val="Hyperlink"/>
-          <w:rFonts w:ascii="Arial" w:hAnsi="Arial" w:cs="Arial"/>
-        </w:rPr>
-        <w:fldChar w:fldCharType="begin"/>
-      </w:r>
-      <w:r>
-        <w:rPr>
-          <w:rStyle w:val="Hyperlink"/>
-          <w:rFonts w:ascii="Arial" w:hAnsi="Arial" w:cs="Arial"/>
-        </w:rPr>
-        <w:instrText xml:space="preserve"> HYPERLINK "https://unity.com/our-company" </w:instrText>
-      </w:r>
-      <w:r>
-        <w:rPr>
-          <w:rStyle w:val="Hyperlink"/>
-          <w:rFonts w:ascii="Arial" w:hAnsi="Arial" w:cs="Arial"/>
-        </w:rPr>
-        <w:fldChar w:fldCharType="separate"/>
-      </w:r>
-      <w:r>
-        <w:rPr>
-          <w:rStyle w:val="Hyperlink"/>
-          <w:rFonts w:ascii="Arial" w:hAnsi="Arial" w:cs="Arial"/>
-        </w:rPr>
-        <w:t>https://unity.com/our-company</w:t>
-      </w:r>
-      <w:r>
-        <w:rPr>
-          <w:rStyle w:val="Hyperlink"/>
-          <w:rFonts w:ascii="Arial" w:hAnsi="Arial" w:cs="Arial"/>
-        </w:rPr>
-        <w:fldChar w:fldCharType="end"/>
-      </w:r>
+      <w:hyperlink r:id="rId14" w:history="1">
+        <w:r>
+          <w:rPr>
+            <w:rStyle w:val="Hyperlink"/>
+            <w:rFonts w:ascii="Arial" w:hAnsi="Arial" w:cs="Arial"/>
+          </w:rPr>
+          <w:t>https://unity.com/our-company</w:t>
+        </w:r>
+      </w:hyperlink>
       <w:r>
         <w:rPr>
           <w:rFonts w:ascii="Arial" w:hAnsi="Arial" w:cs="Arial"/>
@@ -3287,7 +3464,7 @@
         </w:rPr>
         <w:t>(</w:t>
       </w:r>
-      <w:hyperlink r:id="rId9" w:history="1">
+      <w:hyperlink r:id="rId15" w:history="1">
         <w:r>
           <w:rPr>
             <w:rStyle w:val="Hyperlink"/>
@@ -3334,6 +3511,7 @@
         <w:rPr>
           <w:rFonts w:ascii="Arial" w:hAnsi="Arial" w:cs="Arial"/>
         </w:rPr>
+        <w:lastRenderedPageBreak/>
         <w:t>4.2</w:t>
       </w:r>
       <w:r>
@@ -3360,21 +3538,7 @@
           <w:rFonts w:ascii="Arial" w:hAnsi="Arial" w:cs="Arial"/>
         </w:rPr>
         <w:tab/>
-        <w:t xml:space="preserve">C# (C-Sharp) </w:t>
-      </w:r>
-      <w:proofErr w:type="gramStart"/>
-      <w:r>
-        <w:rPr>
-          <w:rFonts w:ascii="Arial" w:hAnsi="Arial" w:cs="Arial"/>
-        </w:rPr>
-        <w:t>este</w:t>
-      </w:r>
-      <w:proofErr w:type="gramEnd"/>
-      <w:r>
-        <w:rPr>
-          <w:rFonts w:ascii="Arial" w:hAnsi="Arial" w:cs="Arial"/>
-        </w:rPr>
-        <w:t xml:space="preserve"> un limbaj de programare </w:t>
+        <w:t xml:space="preserve">C# (C-Sharp) este un limbaj de programare </w:t>
       </w:r>
       <w:r>
         <w:rPr>
@@ -3416,48 +3580,13 @@
         <w:rPr>
           <w:rFonts w:ascii="Arial" w:hAnsi="Arial" w:cs="Arial"/>
         </w:rPr>
-        <w:t xml:space="preserve"> Limbajul </w:t>
-      </w:r>
-      <w:proofErr w:type="gramStart"/>
-      <w:r>
-        <w:rPr>
-          <w:rFonts w:ascii="Arial" w:hAnsi="Arial" w:cs="Arial"/>
-        </w:rPr>
-        <w:t>este</w:t>
-      </w:r>
-      <w:proofErr w:type="gramEnd"/>
-      <w:r>
-        <w:rPr>
-          <w:rFonts w:ascii="Arial" w:hAnsi="Arial" w:cs="Arial"/>
-        </w:rPr>
-        <w:t xml:space="preserve"> asemanator sintactic cu C++ si </w:t>
-      </w:r>
-      <w:r>
-        <w:rPr>
-          <w:rFonts w:ascii="Arial" w:hAnsi="Arial" w:cs="Arial"/>
-        </w:rPr>
-        <w:lastRenderedPageBreak/>
-        <w:t xml:space="preserve">Java, fiind usor de invatat datorita nivelul ridicat de expresivitate. Comparativ cu C++, C# aduce in plus </w:t>
-      </w:r>
-      <w:r>
-        <w:rPr>
-          <w:rFonts w:ascii="Arial" w:hAnsi="Arial" w:cs="Arial"/>
-        </w:rPr>
-        <w:t xml:space="preserve">enumeratii, expresii lambda, acces direct la memorie si multe altele pentru a usura rezolvarea problemelor in asa fel incat atentia </w:t>
-      </w:r>
-      <w:proofErr w:type="gramStart"/>
-      <w:r>
-        <w:rPr>
-          <w:rFonts w:ascii="Arial" w:hAnsi="Arial" w:cs="Arial"/>
-        </w:rPr>
-        <w:t>sa</w:t>
-      </w:r>
-      <w:proofErr w:type="gramEnd"/>
-      <w:r>
-        <w:rPr>
-          <w:rFonts w:ascii="Arial" w:hAnsi="Arial" w:cs="Arial"/>
-        </w:rPr>
-        <w:t xml:space="preserve"> cada asupra </w:t>
+        <w:t xml:space="preserve"> Limbajul este asemanator sintactic cu C++ si Java, fiind usor de invatat datorita nivelul ridicat de expresivitate. Comparativ cu C++, C# aduce in plus </w:t>
+      </w:r>
+      <w:r>
+        <w:rPr>
+          <w:rFonts w:ascii="Arial" w:hAnsi="Arial" w:cs="Arial"/>
+        </w:rPr>
+        <w:t xml:space="preserve">enumeratii, expresii lambda, acces direct la memorie si multe altele pentru a usura rezolvarea problemelor in asa fel incat atentia sa cada asupra </w:t>
       </w:r>
       <w:r>
         <w:rPr>
@@ -3489,21 +3618,7 @@
           <w:rFonts w:ascii="Arial" w:hAnsi="Arial" w:cs="Arial"/>
         </w:rPr>
         <w:tab/>
-        <w:t xml:space="preserve">Fiind </w:t>
-      </w:r>
-      <w:proofErr w:type="gramStart"/>
-      <w:r>
-        <w:rPr>
-          <w:rFonts w:ascii="Arial" w:hAnsi="Arial" w:cs="Arial"/>
-        </w:rPr>
-        <w:t>un</w:t>
-      </w:r>
-      <w:proofErr w:type="gramEnd"/>
-      <w:r>
-        <w:rPr>
-          <w:rFonts w:ascii="Arial" w:hAnsi="Arial" w:cs="Arial"/>
-        </w:rPr>
-        <w:t xml:space="preserve"> limbaj orient pe obiecte, C# accepta conceptele de incapsulare, mostenire si polimorfism.</w:t>
+        <w:t>Fiind un limbaj orient pe obiecte, C# accepta conceptele de incapsulare, mostenire si polimorfism.</w:t>
       </w:r>
     </w:p>
     <w:p>
@@ -3531,7 +3646,7 @@
         </w:rPr>
         <w:t>(</w:t>
       </w:r>
-      <w:hyperlink r:id="rId10" w:history="1">
+      <w:hyperlink r:id="rId16" w:history="1">
         <w:r>
           <w:rPr>
             <w:rStyle w:val="Hyperlink"/>
@@ -3578,35 +3693,7 @@
           <w:rFonts w:ascii="Arial" w:hAnsi="Arial" w:cs="Arial"/>
         </w:rPr>
         <w:tab/>
-        <w:t xml:space="preserve">JSON (JavaScript Object Notation) </w:t>
-      </w:r>
-      <w:proofErr w:type="gramStart"/>
-      <w:r>
-        <w:rPr>
-          <w:rFonts w:ascii="Arial" w:hAnsi="Arial" w:cs="Arial"/>
-        </w:rPr>
-        <w:t>este</w:t>
-      </w:r>
-      <w:proofErr w:type="gramEnd"/>
-      <w:r>
-        <w:rPr>
-          <w:rFonts w:ascii="Arial" w:hAnsi="Arial" w:cs="Arial"/>
-        </w:rPr>
-        <w:t xml:space="preserve"> un format de reprezentare si interschimb de date intre aplicatii informatie. Este </w:t>
-      </w:r>
-      <w:proofErr w:type="gramStart"/>
-      <w:r>
-        <w:rPr>
-          <w:rFonts w:ascii="Arial" w:hAnsi="Arial" w:cs="Arial"/>
-        </w:rPr>
-        <w:t>un</w:t>
-      </w:r>
-      <w:proofErr w:type="gramEnd"/>
-      <w:r>
-        <w:rPr>
-          <w:rFonts w:ascii="Arial" w:hAnsi="Arial" w:cs="Arial"/>
-        </w:rPr>
-        <w:t xml:space="preserve"> format text, inteligibil pentru oameni, utilizat pentru reprezentarea obiectelor și a altor structuri de date și este folosit în special pentru a transmite date structurate prin rețea, procesul purtând numele de serializare.</w:t>
+        <w:t>JSON (JavaScript Object Notation) este un format de reprezentare si interschimb de date intre aplicatii informatie. Este un format text, inteligibil pentru oameni, utilizat pentru reprezentarea obiectelor și a altor structuri de date și este folosit în special pentru a transmite date structurate prin rețea, procesul purtând numele de serializare.</w:t>
       </w:r>
     </w:p>
     <w:p>
@@ -3645,21 +3732,7 @@
         <w:rPr>
           <w:rFonts w:ascii="Arial" w:hAnsi="Arial" w:cs="Arial"/>
         </w:rPr>
-        <w:t xml:space="preserve">Adobe Illustrator </w:t>
-      </w:r>
-      <w:proofErr w:type="gramStart"/>
-      <w:r>
-        <w:rPr>
-          <w:rFonts w:ascii="Arial" w:hAnsi="Arial" w:cs="Arial"/>
-        </w:rPr>
-        <w:t>este</w:t>
-      </w:r>
-      <w:proofErr w:type="gramEnd"/>
-      <w:r>
-        <w:rPr>
-          <w:rFonts w:ascii="Arial" w:hAnsi="Arial" w:cs="Arial"/>
-        </w:rPr>
-        <w:t xml:space="preserve"> un editor grafic vectorial creat si distribut de Adobe </w:t>
+        <w:t xml:space="preserve">Adobe Illustrator este un editor grafic vectorial creat si distribut de Adobe </w:t>
       </w:r>
       <w:r>
         <w:rPr>
@@ -3790,29 +3863,9 @@
         <w:rPr>
           <w:rFonts w:ascii="Arial" w:hAnsi="Arial" w:cs="Arial"/>
         </w:rPr>
-        <w:tab/>
-        <w:t xml:space="preserve">Pentru a putea gestiona datele ce tin de instanta unui joc (numarul de mancare, resurse, populatie, era curenta, job-ul selectat, nivelul de energie) clasa contine atributele necesare, fiind statice pentru a asigura ca fiecare cerere a unui atribut, la un moment dat, returneaza acelasi rezultat. Pe langa atribute, clase contine si metode statice, cu nume </w:t>
-      </w:r>
-      <w:r>
-        <w:rPr>
-          <w:rFonts w:ascii="Arial" w:hAnsi="Arial" w:cs="Arial"/>
-        </w:rPr>
         <w:lastRenderedPageBreak/>
-        <w:t xml:space="preserve">sugestive: </w:t>
-      </w:r>
-      <w:proofErr w:type="gramStart"/>
-      <w:r>
-        <w:rPr>
-          <w:rFonts w:ascii="Arial" w:hAnsi="Arial" w:cs="Arial"/>
-        </w:rPr>
-        <w:t>saveGame(</w:t>
-      </w:r>
-      <w:proofErr w:type="gramEnd"/>
-      <w:r>
-        <w:rPr>
-          <w:rFonts w:ascii="Arial" w:hAnsi="Arial" w:cs="Arial"/>
-        </w:rPr>
-        <w:t>) salveaza datele jocului curent in PlayerPref</w:t>
+        <w:tab/>
+        <w:t>Pentru a putea gestiona datele ce tin de instanta unui joc (numarul de mancare, resurse, populatie, era curenta, job-ul selectat, nivelul de energie) clasa contine atributele necesare, fiind statice pentru a asigura ca fiecare cerere a unui atribut, la un moment dat, returneaza acelasi rezultat. Pe langa atribute, clase contine si metode statice, cu nume sugestive: saveGame() salveaza datele jocului curent in PlayerPref</w:t>
       </w:r>
       <w:r>
         <w:rPr>
@@ -3881,21 +3934,7 @@
           <w:rFonts w:ascii="Arial" w:hAnsi="Arial" w:cs="Arial"/>
         </w:rPr>
         <w:tab/>
-        <w:t xml:space="preserve">Clasa Chromozome contine atribute </w:t>
-      </w:r>
-      <w:proofErr w:type="gramStart"/>
-      <w:r>
-        <w:rPr>
-          <w:rFonts w:ascii="Arial" w:hAnsi="Arial" w:cs="Arial"/>
-        </w:rPr>
-        <w:t>ce</w:t>
-      </w:r>
-      <w:proofErr w:type="gramEnd"/>
-      <w:r>
-        <w:rPr>
-          <w:rFonts w:ascii="Arial" w:hAnsi="Arial" w:cs="Arial"/>
-        </w:rPr>
-        <w:t xml:space="preserve"> reprezinta capacitatile </w:t>
+        <w:t xml:space="preserve">Clasa Chromozome contine atribute ce reprezinta capacitatile </w:t>
       </w:r>
       <w:r>
         <w:rPr>
@@ -3952,21 +3991,7 @@
         <w:rPr>
           <w:rFonts w:ascii="Arial" w:hAnsi="Arial" w:cs="Arial"/>
         </w:rPr>
-        <w:t xml:space="preserve">Pe langa folosirea unei instante a clasei pentru a defini capacitatile populatiei, exista si instante </w:t>
-      </w:r>
-      <w:proofErr w:type="gramStart"/>
-      <w:r>
-        <w:rPr>
-          <w:rFonts w:ascii="Arial" w:hAnsi="Arial" w:cs="Arial"/>
-        </w:rPr>
-        <w:t>ce</w:t>
-      </w:r>
-      <w:proofErr w:type="gramEnd"/>
-      <w:r>
-        <w:rPr>
-          <w:rFonts w:ascii="Arial" w:hAnsi="Arial" w:cs="Arial"/>
-        </w:rPr>
-        <w:t xml:space="preserve"> vor modifica </w:t>
+        <w:t xml:space="preserve">Pe langa folosirea unei instante a clasei pentru a defini capacitatile populatiei, exista si instante ce vor modifica </w:t>
       </w:r>
       <w:r>
         <w:rPr>
@@ -4042,35 +4067,7 @@
           <w:rFonts w:ascii="Arial" w:hAnsi="Arial" w:cs="Arial"/>
         </w:rPr>
         <w:tab/>
-        <w:t xml:space="preserve">Pentru fiecare meserie, utilizatorul poate selecta dintr-o lista actiuni </w:t>
-      </w:r>
-      <w:proofErr w:type="gramStart"/>
-      <w:r>
-        <w:rPr>
-          <w:rFonts w:ascii="Arial" w:hAnsi="Arial" w:cs="Arial"/>
-        </w:rPr>
-        <w:t>ce</w:t>
-      </w:r>
-      <w:proofErr w:type="gramEnd"/>
-      <w:r>
-        <w:rPr>
-          <w:rFonts w:ascii="Arial" w:hAnsi="Arial" w:cs="Arial"/>
-        </w:rPr>
-        <w:t xml:space="preserve"> vor trebui indeplinite de catre muncitorul respectiv. Aceste date sunt salvate in fisiere json cu nume ales strategic pentru o mai buna abastractizare. De exemplu, pentru saman, path-ul fisierului </w:t>
-      </w:r>
-      <w:proofErr w:type="gramStart"/>
-      <w:r>
-        <w:rPr>
-          <w:rFonts w:ascii="Arial" w:hAnsi="Arial" w:cs="Arial"/>
-        </w:rPr>
-        <w:t>este</w:t>
-      </w:r>
-      <w:proofErr w:type="gramEnd"/>
-      <w:r>
-        <w:rPr>
-          <w:rFonts w:ascii="Arial" w:hAnsi="Arial" w:cs="Arial"/>
-        </w:rPr>
-        <w:t xml:space="preserve"> “Era1/shaman”, acesta fiind format din numele erei curente impreuna cu numele job-ului selectat.</w:t>
+        <w:t>Pentru fiecare meserie, utilizatorul poate selecta dintr-o lista actiuni ce vor trebui indeplinite de catre muncitorul respectiv. Aceste date sunt salvate in fisiere json cu nume ales strategic pentru o mai buna abastractizare. De exemplu, pentru saman, path-ul fisierului este “Era1/shaman”, acesta fiind format din numele erei curente impreuna cu numele job-ului selectat.</w:t>
       </w:r>
       <w:r>
         <w:rPr>
@@ -4126,7 +4123,7 @@
                     <pic:cNvPicPr/>
                   </pic:nvPicPr>
                   <pic:blipFill>
-                    <a:blip r:embed="rId11">
+                    <a:blip r:embed="rId17">
                       <a:extLst>
                         <a:ext uri="{28A0092B-C50C-407E-A947-70E740481C1C}">
                           <a14:useLocalDpi xmlns:a14="http://schemas.microsoft.com/office/drawing/2010/main" val="0"/>
@@ -4183,83 +4180,48 @@
         <w:rPr>
           <w:rFonts w:ascii="Arial" w:hAnsi="Arial" w:cs="Arial"/>
         </w:rPr>
-        <w:t xml:space="preserve">Astfel, </w:t>
-      </w:r>
-      <w:proofErr w:type="gramStart"/>
-      <w:r>
-        <w:rPr>
-          <w:rFonts w:ascii="Arial" w:hAnsi="Arial" w:cs="Arial"/>
-        </w:rPr>
-        <w:t>un</w:t>
-      </w:r>
-      <w:proofErr w:type="gramEnd"/>
-      <w:r>
-        <w:rPr>
-          <w:rFonts w:ascii="Arial" w:hAnsi="Arial" w:cs="Arial"/>
-        </w:rPr>
-        <w:t xml:space="preserve"> obiect de tip ActionButtonData contine urmatoarele atribute:</w:t>
-      </w:r>
-    </w:p>
-    <w:p>
-      <w:pPr>
-        <w:rPr>
-          <w:rFonts w:ascii="Arial" w:hAnsi="Arial" w:cs="Arial"/>
-        </w:rPr>
-      </w:pPr>
-      <w:r>
-        <w:rPr>
-          <w:rFonts w:ascii="Arial" w:hAnsi="Arial" w:cs="Arial"/>
-        </w:rPr>
-        <w:tab/>
-        <w:t xml:space="preserve">- </w:t>
-      </w:r>
-      <w:proofErr w:type="gramStart"/>
-      <w:r>
-        <w:rPr>
-          <w:rFonts w:ascii="Arial" w:hAnsi="Arial" w:cs="Arial"/>
-        </w:rPr>
-        <w:t>atribute</w:t>
-      </w:r>
-      <w:proofErr w:type="gramEnd"/>
-      <w:r>
-        <w:rPr>
-          <w:rFonts w:ascii="Arial" w:hAnsi="Arial" w:cs="Arial"/>
-        </w:rPr>
-        <w:t xml:space="preserve"> observate de catre utilizator</w:t>
-      </w:r>
-    </w:p>
-    <w:p>
-      <w:pPr>
-        <w:rPr>
-          <w:rFonts w:ascii="Arial" w:hAnsi="Arial" w:cs="Arial"/>
-        </w:rPr>
-      </w:pPr>
-      <w:r>
-        <w:rPr>
-          <w:rFonts w:ascii="Arial" w:hAnsi="Arial" w:cs="Arial"/>
-        </w:rPr>
-        <w:tab/>
-      </w:r>
-      <w:r>
-        <w:rPr>
-          <w:rFonts w:ascii="Arial" w:hAnsi="Arial" w:cs="Arial"/>
-        </w:rPr>
-        <w:tab/>
-      </w:r>
-      <w:r>
-        <w:rPr>
-          <w:rFonts w:ascii="Arial" w:hAnsi="Arial" w:cs="Arial"/>
-        </w:rPr>
-        <w:t>-text</w:t>
-      </w:r>
-      <w:proofErr w:type="gramStart"/>
-      <w:r>
-        <w:rPr>
-          <w:rFonts w:ascii="Arial" w:hAnsi="Arial" w:cs="Arial"/>
-        </w:rPr>
-        <w:t>:string</w:t>
-      </w:r>
-      <w:proofErr w:type="gramEnd"/>
+        <w:lastRenderedPageBreak/>
+        <w:t>Astfel, un obiect de tip ActionButtonData contine urmatoarele atribute:</w:t>
+      </w:r>
+    </w:p>
+    <w:p>
+      <w:pPr>
+        <w:rPr>
+          <w:rFonts w:ascii="Arial" w:hAnsi="Arial" w:cs="Arial"/>
+        </w:rPr>
+      </w:pPr>
+      <w:r>
+        <w:rPr>
+          <w:rFonts w:ascii="Arial" w:hAnsi="Arial" w:cs="Arial"/>
+        </w:rPr>
+        <w:tab/>
+        <w:t>- atribute observate de catre utilizator</w:t>
+      </w:r>
+    </w:p>
+    <w:p>
+      <w:pPr>
+        <w:rPr>
+          <w:rFonts w:ascii="Arial" w:hAnsi="Arial" w:cs="Arial"/>
+        </w:rPr>
+      </w:pPr>
+      <w:r>
+        <w:rPr>
+          <w:rFonts w:ascii="Arial" w:hAnsi="Arial" w:cs="Arial"/>
+        </w:rPr>
+        <w:tab/>
+      </w:r>
+      <w:r>
+        <w:rPr>
+          <w:rFonts w:ascii="Arial" w:hAnsi="Arial" w:cs="Arial"/>
+        </w:rPr>
+        <w:tab/>
+      </w:r>
+      <w:r>
+        <w:rPr>
+          <w:rFonts w:ascii="Arial" w:hAnsi="Arial" w:cs="Arial"/>
+        </w:rPr>
+        <w:t>-text:string</w:t>
+      </w:r>
       <w:r>
         <w:rPr>
           <w:rFonts w:ascii="Arial" w:hAnsi="Arial" w:cs="Arial"/>
@@ -4277,29 +4239,20 @@
         <w:rPr>
           <w:rFonts w:ascii="Arial" w:hAnsi="Arial" w:cs="Arial"/>
         </w:rPr>
-        <w:lastRenderedPageBreak/>
-        <w:tab/>
-      </w:r>
-      <w:r>
-        <w:rPr>
-          <w:rFonts w:ascii="Arial" w:hAnsi="Arial" w:cs="Arial"/>
-        </w:rPr>
-        <w:tab/>
-      </w:r>
-      <w:r>
-        <w:rPr>
-          <w:rFonts w:ascii="Arial" w:hAnsi="Arial" w:cs="Arial"/>
-        </w:rPr>
-        <w:t>-subtext</w:t>
-      </w:r>
-      <w:proofErr w:type="gramStart"/>
-      <w:r>
-        <w:rPr>
-          <w:rFonts w:ascii="Arial" w:hAnsi="Arial" w:cs="Arial"/>
-        </w:rPr>
-        <w:t>:string</w:t>
-      </w:r>
-      <w:proofErr w:type="gramEnd"/>
+        <w:tab/>
+      </w:r>
+      <w:r>
+        <w:rPr>
+          <w:rFonts w:ascii="Arial" w:hAnsi="Arial" w:cs="Arial"/>
+        </w:rPr>
+        <w:tab/>
+      </w:r>
+      <w:r>
+        <w:rPr>
+          <w:rFonts w:ascii="Arial" w:hAnsi="Arial" w:cs="Arial"/>
+        </w:rPr>
+        <w:t>-subtext:string</w:t>
+      </w:r>
       <w:r>
         <w:rPr>
           <w:rFonts w:ascii="Arial" w:hAnsi="Arial" w:cs="Arial"/>
@@ -4330,55 +4283,33 @@
         <w:rPr>
           <w:rFonts w:ascii="Arial" w:hAnsi="Arial" w:cs="Arial"/>
         </w:rPr>
-        <w:t xml:space="preserve">-atribute </w:t>
-      </w:r>
-      <w:proofErr w:type="gramStart"/>
-      <w:r>
-        <w:rPr>
-          <w:rFonts w:ascii="Arial" w:hAnsi="Arial" w:cs="Arial"/>
-        </w:rPr>
-        <w:t>ce</w:t>
-      </w:r>
-      <w:proofErr w:type="gramEnd"/>
-      <w:r>
-        <w:rPr>
-          <w:rFonts w:ascii="Arial" w:hAnsi="Arial" w:cs="Arial"/>
-        </w:rPr>
-        <w:t xml:space="preserve"> tin de decizia de a executa actiunea:</w:t>
-      </w:r>
-    </w:p>
-    <w:p>
-      <w:pPr>
-        <w:rPr>
-          <w:rFonts w:ascii="Arial" w:hAnsi="Arial" w:cs="Arial"/>
-        </w:rPr>
-      </w:pPr>
-      <w:r>
-        <w:rPr>
-          <w:rFonts w:ascii="Arial" w:hAnsi="Arial" w:cs="Arial"/>
-        </w:rPr>
-        <w:tab/>
-      </w:r>
-      <w:r>
-        <w:rPr>
-          <w:rFonts w:ascii="Arial" w:hAnsi="Arial" w:cs="Arial"/>
-        </w:rPr>
-        <w:tab/>
-      </w:r>
-      <w:r>
-        <w:rPr>
-          <w:rFonts w:ascii="Arial" w:hAnsi="Arial" w:cs="Arial"/>
-        </w:rPr>
-        <w:t>-requested_ability</w:t>
-      </w:r>
-      <w:proofErr w:type="gramStart"/>
-      <w:r>
-        <w:rPr>
-          <w:rFonts w:ascii="Arial" w:hAnsi="Arial" w:cs="Arial"/>
-        </w:rPr>
-        <w:t>:string</w:t>
-      </w:r>
-      <w:proofErr w:type="gramEnd"/>
+        <w:t>-atribute ce tin de decizia de a executa actiunea:</w:t>
+      </w:r>
+    </w:p>
+    <w:p>
+      <w:pPr>
+        <w:rPr>
+          <w:rFonts w:ascii="Arial" w:hAnsi="Arial" w:cs="Arial"/>
+        </w:rPr>
+      </w:pPr>
+      <w:r>
+        <w:rPr>
+          <w:rFonts w:ascii="Arial" w:hAnsi="Arial" w:cs="Arial"/>
+        </w:rPr>
+        <w:tab/>
+      </w:r>
+      <w:r>
+        <w:rPr>
+          <w:rFonts w:ascii="Arial" w:hAnsi="Arial" w:cs="Arial"/>
+        </w:rPr>
+        <w:tab/>
+      </w:r>
+      <w:r>
+        <w:rPr>
+          <w:rFonts w:ascii="Arial" w:hAnsi="Arial" w:cs="Arial"/>
+        </w:rPr>
+        <w:t>-requested_ability:string</w:t>
+      </w:r>
       <w:r>
         <w:rPr>
           <w:rFonts w:ascii="Arial" w:hAnsi="Arial" w:cs="Arial"/>
@@ -4408,16 +4339,8 @@
         <w:rPr>
           <w:rFonts w:ascii="Arial" w:hAnsi="Arial" w:cs="Arial"/>
         </w:rPr>
-        <w:t>-requested_ability_percentage</w:t>
-      </w:r>
-      <w:proofErr w:type="gramStart"/>
-      <w:r>
-        <w:rPr>
-          <w:rFonts w:ascii="Arial" w:hAnsi="Arial" w:cs="Arial"/>
-        </w:rPr>
-        <w:t>:double</w:t>
-      </w:r>
-      <w:proofErr w:type="gramEnd"/>
+        <w:t>-requested_ability_percentage:double</w:t>
+      </w:r>
       <w:r>
         <w:rPr>
           <w:rFonts w:ascii="Arial" w:hAnsi="Arial" w:cs="Arial"/>
@@ -4443,55 +4366,33 @@
           <w:rFonts w:ascii="Arial" w:hAnsi="Arial" w:cs="Arial"/>
         </w:rPr>
         <w:tab/>
-        <w:t xml:space="preserve">-atribute </w:t>
-      </w:r>
-      <w:proofErr w:type="gramStart"/>
-      <w:r>
-        <w:rPr>
-          <w:rFonts w:ascii="Arial" w:hAnsi="Arial" w:cs="Arial"/>
-        </w:rPr>
-        <w:t>ce</w:t>
-      </w:r>
-      <w:proofErr w:type="gramEnd"/>
-      <w:r>
-        <w:rPr>
-          <w:rFonts w:ascii="Arial" w:hAnsi="Arial" w:cs="Arial"/>
-        </w:rPr>
-        <w:t xml:space="preserve"> modifica datele jocului, daca actiunea poate fi indeplinita:</w:t>
-      </w:r>
-    </w:p>
-    <w:p>
-      <w:pPr>
-        <w:rPr>
-          <w:rFonts w:ascii="Arial" w:hAnsi="Arial" w:cs="Arial"/>
-        </w:rPr>
-      </w:pPr>
-      <w:r>
-        <w:rPr>
-          <w:rFonts w:ascii="Arial" w:hAnsi="Arial" w:cs="Arial"/>
-        </w:rPr>
-        <w:tab/>
-      </w:r>
-      <w:r>
-        <w:rPr>
-          <w:rFonts w:ascii="Arial" w:hAnsi="Arial" w:cs="Arial"/>
-        </w:rPr>
-        <w:tab/>
-      </w:r>
-      <w:r>
-        <w:rPr>
-          <w:rFonts w:ascii="Arial" w:hAnsi="Arial" w:cs="Arial"/>
-        </w:rPr>
-        <w:t>-affected_food</w:t>
-      </w:r>
-      <w:proofErr w:type="gramStart"/>
-      <w:r>
-        <w:rPr>
-          <w:rFonts w:ascii="Arial" w:hAnsi="Arial" w:cs="Arial"/>
-        </w:rPr>
-        <w:t>:int</w:t>
-      </w:r>
-      <w:proofErr w:type="gramEnd"/>
+        <w:t>-atribute ce modifica datele jocului, daca actiunea poate fi indeplinita:</w:t>
+      </w:r>
+    </w:p>
+    <w:p>
+      <w:pPr>
+        <w:rPr>
+          <w:rFonts w:ascii="Arial" w:hAnsi="Arial" w:cs="Arial"/>
+        </w:rPr>
+      </w:pPr>
+      <w:r>
+        <w:rPr>
+          <w:rFonts w:ascii="Arial" w:hAnsi="Arial" w:cs="Arial"/>
+        </w:rPr>
+        <w:tab/>
+      </w:r>
+      <w:r>
+        <w:rPr>
+          <w:rFonts w:ascii="Arial" w:hAnsi="Arial" w:cs="Arial"/>
+        </w:rPr>
+        <w:tab/>
+      </w:r>
+      <w:r>
+        <w:rPr>
+          <w:rFonts w:ascii="Arial" w:hAnsi="Arial" w:cs="Arial"/>
+        </w:rPr>
+        <w:t>-affected_food:int</w:t>
+      </w:r>
       <w:r>
         <w:rPr>
           <w:rFonts w:ascii="Arial" w:hAnsi="Arial" w:cs="Arial"/>
@@ -4527,16 +4428,8 @@
         <w:rPr>
           <w:rFonts w:ascii="Arial" w:hAnsi="Arial" w:cs="Arial"/>
         </w:rPr>
-        <w:t>-affected_resources</w:t>
-      </w:r>
-      <w:proofErr w:type="gramStart"/>
-      <w:r>
-        <w:rPr>
-          <w:rFonts w:ascii="Arial" w:hAnsi="Arial" w:cs="Arial"/>
-        </w:rPr>
-        <w:t>:int</w:t>
-      </w:r>
-      <w:proofErr w:type="gramEnd"/>
+        <w:t>-affected_resources:int</w:t>
+      </w:r>
       <w:r>
         <w:rPr>
           <w:rFonts w:ascii="Arial" w:hAnsi="Arial" w:cs="Arial"/>
@@ -4566,16 +4459,8 @@
         <w:rPr>
           <w:rFonts w:ascii="Arial" w:hAnsi="Arial" w:cs="Arial"/>
         </w:rPr>
-        <w:t>-affected_people</w:t>
-      </w:r>
-      <w:proofErr w:type="gramStart"/>
-      <w:r>
-        <w:rPr>
-          <w:rFonts w:ascii="Arial" w:hAnsi="Arial" w:cs="Arial"/>
-        </w:rPr>
-        <w:t>:int</w:t>
-      </w:r>
-      <w:proofErr w:type="gramEnd"/>
+        <w:t>-affected_people:int</w:t>
+      </w:r>
       <w:r>
         <w:rPr>
           <w:rFonts w:ascii="Arial" w:hAnsi="Arial" w:cs="Arial"/>
@@ -4600,21 +4485,7 @@
           <w:rFonts w:ascii="Arial" w:hAnsi="Arial" w:cs="Arial"/>
         </w:rPr>
         <w:tab/>
-        <w:t>- affected_chromozome</w:t>
-      </w:r>
-      <w:proofErr w:type="gramStart"/>
-      <w:r>
-        <w:rPr>
-          <w:rFonts w:ascii="Arial" w:hAnsi="Arial" w:cs="Arial"/>
-        </w:rPr>
-        <w:t>:Chromozome</w:t>
-      </w:r>
-      <w:proofErr w:type="gramEnd"/>
-      <w:r>
-        <w:rPr>
-          <w:rFonts w:ascii="Arial" w:hAnsi="Arial" w:cs="Arial"/>
-        </w:rPr>
-        <w:t xml:space="preserve"> </w:t>
+        <w:t xml:space="preserve">- affected_chromozome:Chromozome </w:t>
       </w:r>
     </w:p>
     <w:p>
@@ -4660,16 +4531,8 @@
         <w:rPr>
           <w:rFonts w:ascii="Arial" w:hAnsi="Arial" w:cs="Arial"/>
         </w:rPr>
-        <w:t>-bad_message</w:t>
-      </w:r>
-      <w:proofErr w:type="gramStart"/>
-      <w:r>
-        <w:rPr>
-          <w:rFonts w:ascii="Arial" w:hAnsi="Arial" w:cs="Arial"/>
-        </w:rPr>
-        <w:t>:string</w:t>
-      </w:r>
-      <w:proofErr w:type="gramEnd"/>
+        <w:t>-bad_message:string</w:t>
+      </w:r>
       <w:r>
         <w:rPr>
           <w:rFonts w:ascii="Arial" w:hAnsi="Arial" w:cs="Arial"/>
@@ -4705,82 +4568,58 @@
         <w:rPr>
           <w:rFonts w:ascii="Arial" w:hAnsi="Arial" w:cs="Arial"/>
         </w:rPr>
-        <w:t>-lose_food</w:t>
-      </w:r>
-      <w:proofErr w:type="gramStart"/>
-      <w:r>
-        <w:rPr>
-          <w:rFonts w:ascii="Arial" w:hAnsi="Arial" w:cs="Arial"/>
-        </w:rPr>
-        <w:t>:int</w:t>
-      </w:r>
-      <w:proofErr w:type="gramEnd"/>
-    </w:p>
-    <w:p>
-      <w:pPr>
-        <w:rPr>
-          <w:rFonts w:ascii="Arial" w:hAnsi="Arial" w:cs="Arial"/>
-        </w:rPr>
-      </w:pPr>
-      <w:r>
-        <w:rPr>
-          <w:rFonts w:ascii="Arial" w:hAnsi="Arial" w:cs="Arial"/>
-        </w:rPr>
-        <w:tab/>
-      </w:r>
-      <w:r>
-        <w:rPr>
-          <w:rFonts w:ascii="Arial" w:hAnsi="Arial" w:cs="Arial"/>
-        </w:rPr>
-        <w:tab/>
-      </w:r>
-      <w:r>
-        <w:rPr>
-          <w:rFonts w:ascii="Arial" w:hAnsi="Arial" w:cs="Arial"/>
-        </w:rPr>
-        <w:t>-lose_resources</w:t>
-      </w:r>
-      <w:proofErr w:type="gramStart"/>
-      <w:r>
-        <w:rPr>
-          <w:rFonts w:ascii="Arial" w:hAnsi="Arial" w:cs="Arial"/>
-        </w:rPr>
-        <w:t>:int</w:t>
-      </w:r>
-      <w:proofErr w:type="gramEnd"/>
-    </w:p>
-    <w:p>
-      <w:pPr>
-        <w:rPr>
-          <w:rFonts w:ascii="Arial" w:hAnsi="Arial" w:cs="Arial"/>
-        </w:rPr>
-      </w:pPr>
-      <w:r>
-        <w:rPr>
-          <w:rFonts w:ascii="Arial" w:hAnsi="Arial" w:cs="Arial"/>
-        </w:rPr>
-        <w:tab/>
-      </w:r>
-      <w:r>
-        <w:rPr>
-          <w:rFonts w:ascii="Arial" w:hAnsi="Arial" w:cs="Arial"/>
-        </w:rPr>
-        <w:tab/>
-      </w:r>
-      <w:r>
-        <w:rPr>
-          <w:rFonts w:ascii="Arial" w:hAnsi="Arial" w:cs="Arial"/>
-        </w:rPr>
-        <w:t>-lose_people</w:t>
-      </w:r>
-      <w:proofErr w:type="gramStart"/>
-      <w:r>
-        <w:rPr>
-          <w:rFonts w:ascii="Arial" w:hAnsi="Arial" w:cs="Arial"/>
-        </w:rPr>
-        <w:t>:int</w:t>
-      </w:r>
-      <w:proofErr w:type="gramEnd"/>
+        <w:t>-lose_food:int</w:t>
+      </w:r>
+    </w:p>
+    <w:p>
+      <w:pPr>
+        <w:rPr>
+          <w:rFonts w:ascii="Arial" w:hAnsi="Arial" w:cs="Arial"/>
+        </w:rPr>
+      </w:pPr>
+      <w:r>
+        <w:rPr>
+          <w:rFonts w:ascii="Arial" w:hAnsi="Arial" w:cs="Arial"/>
+        </w:rPr>
+        <w:tab/>
+      </w:r>
+      <w:r>
+        <w:rPr>
+          <w:rFonts w:ascii="Arial" w:hAnsi="Arial" w:cs="Arial"/>
+        </w:rPr>
+        <w:tab/>
+      </w:r>
+      <w:r>
+        <w:rPr>
+          <w:rFonts w:ascii="Arial" w:hAnsi="Arial" w:cs="Arial"/>
+        </w:rPr>
+        <w:t>-lose_resources:int</w:t>
+      </w:r>
+    </w:p>
+    <w:p>
+      <w:pPr>
+        <w:rPr>
+          <w:rFonts w:ascii="Arial" w:hAnsi="Arial" w:cs="Arial"/>
+        </w:rPr>
+      </w:pPr>
+      <w:r>
+        <w:rPr>
+          <w:rFonts w:ascii="Arial" w:hAnsi="Arial" w:cs="Arial"/>
+        </w:rPr>
+        <w:tab/>
+      </w:r>
+      <w:r>
+        <w:rPr>
+          <w:rFonts w:ascii="Arial" w:hAnsi="Arial" w:cs="Arial"/>
+        </w:rPr>
+        <w:tab/>
+      </w:r>
+      <w:r>
+        <w:rPr>
+          <w:rFonts w:ascii="Arial" w:hAnsi="Arial" w:cs="Arial"/>
+        </w:rPr>
+        <w:t>-lose_people:int</w:t>
+      </w:r>
     </w:p>
     <w:p>
       <w:pPr>
@@ -4816,21 +4655,7 @@
         <w:rPr>
           <w:rFonts w:ascii="Arial" w:hAnsi="Arial" w:cs="Arial"/>
         </w:rPr>
-        <w:t>affected_chromozome</w:t>
-      </w:r>
-      <w:proofErr w:type="gramStart"/>
-      <w:r>
-        <w:rPr>
-          <w:rFonts w:ascii="Arial" w:hAnsi="Arial" w:cs="Arial"/>
-        </w:rPr>
-        <w:t>:Chromozome</w:t>
-      </w:r>
-      <w:proofErr w:type="gramEnd"/>
-      <w:r>
-        <w:rPr>
-          <w:rFonts w:ascii="Arial" w:hAnsi="Arial" w:cs="Arial"/>
-        </w:rPr>
-        <w:t xml:space="preserve"> </w:t>
+        <w:t xml:space="preserve">affected_chromozome:Chromozome </w:t>
       </w:r>
     </w:p>
     <w:p>

</xml_diff>

<commit_message>
added iron age house and background
</commit_message>
<xml_diff>
--- a/Docs/Neagu_Cezara.docx
+++ b/Docs/Neagu_Cezara.docx
@@ -2674,7 +2674,15 @@
         <w:rPr>
           <w:rFonts w:ascii="Arial" w:hAnsi="Arial" w:cs="Arial"/>
         </w:rPr>
-        <w:t>Atunci incepe dezvoltarea primelor orase,</w:t>
+        <w:t>Tot atunci</w:t>
+      </w:r>
+      <w:bookmarkStart w:id="0" w:name="_GoBack"/>
+      <w:bookmarkEnd w:id="0"/>
+      <w:r>
+        <w:rPr>
+          <w:rFonts w:ascii="Arial" w:hAnsi="Arial" w:cs="Arial"/>
+        </w:rPr>
+        <w:t xml:space="preserve"> incepe dezvoltarea primelor orase,</w:t>
       </w:r>
       <w:r>
         <w:rPr>
@@ -2886,13 +2894,7 @@
         <w:rPr>
           <w:rFonts w:ascii="Arial" w:hAnsi="Arial" w:cs="Arial"/>
         </w:rPr>
-        <w:t xml:space="preserve"> rele. </w:t>
-      </w:r>
-      <w:r>
-        <w:rPr>
-          <w:rFonts w:ascii="Arial" w:hAnsi="Arial" w:cs="Arial"/>
-        </w:rPr>
-        <w:t xml:space="preserve">O </w:t>
+        <w:t xml:space="preserve"> rele. O </w:t>
       </w:r>
       <w:r>
         <w:rPr>
@@ -3070,8 +3072,6 @@
         </w:rPr>
         <w:t>pregatind</w:t>
       </w:r>
-      <w:bookmarkStart w:id="0" w:name="_GoBack"/>
-      <w:bookmarkEnd w:id="0"/>
       <w:r>
         <w:rPr>
           <w:rFonts w:ascii="Arial" w:hAnsi="Arial" w:cs="Arial"/>

</xml_diff>

<commit_message>
added era 6 h+f, era 5 h, finished ancient subchapter
</commit_message>
<xml_diff>
--- a/Docs/Neagu_Cezara.docx
+++ b/Docs/Neagu_Cezara.docx
@@ -3868,31 +3868,25 @@
         <w:rPr>
           <w:rFonts w:ascii="Arial" w:hAnsi="Arial" w:cs="Arial"/>
         </w:rPr>
-        <w:t xml:space="preserve"> [</w:t>
-      </w:r>
-      <w:r>
-        <w:rPr>
-          <w:rFonts w:ascii="Arial" w:hAnsi="Arial" w:cs="Arial"/>
-        </w:rPr>
-        <w:t>Stoica</w:t>
-      </w:r>
-      <w:r>
-        <w:rPr>
-          <w:rFonts w:ascii="Arial" w:hAnsi="Arial" w:cs="Arial"/>
-        </w:rPr>
-        <w:t>]</w:t>
-      </w:r>
-      <w:r>
-        <w:rPr>
-          <w:rFonts w:ascii="Arial" w:hAnsi="Arial" w:cs="Arial"/>
-        </w:rPr>
         <w:t>.</w:t>
       </w:r>
       <w:r>
         <w:rPr>
           <w:rFonts w:ascii="Arial" w:hAnsi="Arial" w:cs="Arial"/>
         </w:rPr>
-        <w:t xml:space="preserve"> Toate aceste case adaposteau mai multe familii din acelasi trib.</w:t>
+        <w:t xml:space="preserve"> Toate aceste case adaposteau mai multe familii din acelasi trib</w:t>
+      </w:r>
+      <w:r>
+        <w:rPr>
+          <w:rFonts w:ascii="Arial" w:hAnsi="Arial" w:cs="Arial"/>
+        </w:rPr>
+        <w:t xml:space="preserve"> [Stoica]</w:t>
+      </w:r>
+      <w:r>
+        <w:rPr>
+          <w:rFonts w:ascii="Arial" w:hAnsi="Arial" w:cs="Arial"/>
+        </w:rPr>
+        <w:t>.</w:t>
       </w:r>
       <w:r>
         <w:rPr>
@@ -3916,7 +3910,21 @@
         <w:rPr>
           <w:rFonts w:ascii="Arial" w:hAnsi="Arial" w:cs="Arial"/>
         </w:rPr>
-        <w:t xml:space="preserve">ate, conduse de un rege, formate din o cetate si teritoriul din jurul </w:t>
+        <w:t xml:space="preserve">ate, conduse de </w:t>
+      </w:r>
+      <w:proofErr w:type="gramStart"/>
+      <w:r>
+        <w:rPr>
+          <w:rFonts w:ascii="Arial" w:hAnsi="Arial" w:cs="Arial"/>
+        </w:rPr>
+        <w:t>un</w:t>
+      </w:r>
+      <w:proofErr w:type="gramEnd"/>
+      <w:r>
+        <w:rPr>
+          <w:rFonts w:ascii="Arial" w:hAnsi="Arial" w:cs="Arial"/>
+        </w:rPr>
+        <w:t xml:space="preserve"> rege, formate din o cetate si teritoriul din jurul </w:t>
       </w:r>
       <w:r>
         <w:rPr>
@@ -4096,26 +4104,185 @@
         </w:rPr>
         <w:tab/>
       </w:r>
-    </w:p>
-    <w:p>
-      <w:pPr>
-        <w:rPr>
-          <w:rFonts w:ascii="Arial" w:hAnsi="Arial" w:cs="Arial"/>
-        </w:rPr>
-      </w:pPr>
-      <w:r>
-        <w:rPr>
-          <w:rFonts w:ascii="Arial" w:hAnsi="Arial" w:cs="Arial"/>
-        </w:rPr>
-        <w:tab/>
-      </w:r>
-      <w:r>
-        <w:rPr>
-          <w:rFonts w:ascii="Arial" w:hAnsi="Arial" w:cs="Arial"/>
-        </w:rPr>
-        <w:tab/>
-        <w:t>***MEDICINA***</w:t>
-      </w:r>
+      <w:r>
+        <w:rPr>
+          <w:rFonts w:ascii="Arial" w:hAnsi="Arial" w:cs="Arial"/>
+        </w:rPr>
+        <w:t xml:space="preserve">Cand vine vorba de tratarea bolilor, oamenii din Orientul Antic nu renunta la ideea ca acestea sunt cauzate de fiinte supranaturale, fie ele zei sau fantome ale membrilor de familie morti. Pentru a trata boala, oamenii trebuiau </w:t>
+      </w:r>
+      <w:proofErr w:type="gramStart"/>
+      <w:r>
+        <w:rPr>
+          <w:rFonts w:ascii="Arial" w:hAnsi="Arial" w:cs="Arial"/>
+        </w:rPr>
+        <w:t>sa</w:t>
+      </w:r>
+      <w:proofErr w:type="gramEnd"/>
+      <w:r>
+        <w:rPr>
+          <w:rFonts w:ascii="Arial" w:hAnsi="Arial" w:cs="Arial"/>
+        </w:rPr>
+        <w:t xml:space="preserve"> marturiseaza pacatele pe care le-au savarsit, iar doctorii rosteau incantatii </w:t>
+      </w:r>
+      <w:r>
+        <w:rPr>
+          <w:rFonts w:ascii="Arial" w:hAnsi="Arial" w:cs="Arial"/>
+        </w:rPr>
+        <w:t xml:space="preserve">si foloseau amulete </w:t>
+      </w:r>
+      <w:r>
+        <w:rPr>
+          <w:rFonts w:ascii="Arial" w:hAnsi="Arial" w:cs="Arial"/>
+        </w:rPr>
+        <w:t>pentru a incerca sa-i salveze</w:t>
+      </w:r>
+      <w:r>
+        <w:rPr>
+          <w:rFonts w:ascii="Arial" w:hAnsi="Arial" w:cs="Arial"/>
+        </w:rPr>
+        <w:t>. Totusi, existau doctori care incercau leacuri cu diferite plante</w:t>
+      </w:r>
+      <w:r>
+        <w:rPr>
+          <w:rFonts w:ascii="Arial" w:hAnsi="Arial" w:cs="Arial"/>
+        </w:rPr>
+        <w:t>, recomandau diete</w:t>
+      </w:r>
+      <w:r>
+        <w:rPr>
+          <w:rFonts w:ascii="Arial" w:hAnsi="Arial" w:cs="Arial"/>
+        </w:rPr>
+        <w:t xml:space="preserve"> si</w:t>
+      </w:r>
+      <w:r>
+        <w:rPr>
+          <w:rFonts w:ascii="Arial" w:hAnsi="Arial" w:cs="Arial"/>
+        </w:rPr>
+        <w:t xml:space="preserve"> efectuau interventii chirugicale, spalandu-se pe maini si folosind</w:t>
+      </w:r>
+      <w:r>
+        <w:rPr>
+          <w:rFonts w:ascii="Arial" w:hAnsi="Arial" w:cs="Arial"/>
+        </w:rPr>
+        <w:t xml:space="preserve"> instrumente pr</w:t>
+      </w:r>
+      <w:r>
+        <w:rPr>
+          <w:rFonts w:ascii="Arial" w:hAnsi="Arial" w:cs="Arial"/>
+        </w:rPr>
+        <w:t>ecum cleste, bisturiu, foarfece</w:t>
+      </w:r>
+      <w:r>
+        <w:rPr>
+          <w:rFonts w:ascii="Arial" w:hAnsi="Arial" w:cs="Arial"/>
+        </w:rPr>
+        <w:t>.</w:t>
+      </w:r>
+      <w:r>
+        <w:rPr>
+          <w:rFonts w:ascii="Arial" w:hAnsi="Arial" w:cs="Arial"/>
+        </w:rPr>
+        <w:t xml:space="preserve"> </w:t>
+      </w:r>
+      <w:r>
+        <w:rPr>
+          <w:rFonts w:ascii="Arial" w:hAnsi="Arial" w:cs="Arial"/>
+        </w:rPr>
+        <w:t xml:space="preserve">Considerat “primul medic” si apoi zeu, Imhotep, arhitect din Egipt, considera ca boala apare din cauze naturale, nu din mania zeilor. </w:t>
+      </w:r>
+      <w:r>
+        <w:rPr>
+          <w:rFonts w:ascii="Arial" w:hAnsi="Arial" w:cs="Arial"/>
+        </w:rPr>
+        <w:t>Ranile</w:t>
+      </w:r>
+      <w:r>
+        <w:rPr>
+          <w:rFonts w:ascii="Arial" w:hAnsi="Arial" w:cs="Arial"/>
+        </w:rPr>
+        <w:t xml:space="preserve"> (cauzate de lupte, animale)</w:t>
+      </w:r>
+      <w:r>
+        <w:rPr>
+          <w:rFonts w:ascii="Arial" w:hAnsi="Arial" w:cs="Arial"/>
+        </w:rPr>
+        <w:t xml:space="preserve"> nu erau tr</w:t>
+      </w:r>
+      <w:r>
+        <w:rPr>
+          <w:rFonts w:ascii="Arial" w:hAnsi="Arial" w:cs="Arial"/>
+        </w:rPr>
+        <w:t>atate prin farmece datorita idei</w:t>
+      </w:r>
+      <w:r>
+        <w:rPr>
+          <w:rFonts w:ascii="Arial" w:hAnsi="Arial" w:cs="Arial"/>
+        </w:rPr>
+        <w:t>i de cauza-efect, acestea fiind tratate cu medicamente si bangajate</w:t>
+      </w:r>
+      <w:r>
+        <w:rPr>
+          <w:rFonts w:ascii="Arial" w:hAnsi="Arial" w:cs="Arial"/>
+        </w:rPr>
+        <w:t xml:space="preserve">. Pentru </w:t>
+      </w:r>
+      <w:proofErr w:type="gramStart"/>
+      <w:r>
+        <w:rPr>
+          <w:rFonts w:ascii="Arial" w:hAnsi="Arial" w:cs="Arial"/>
+        </w:rPr>
+        <w:t>a</w:t>
+      </w:r>
+      <w:proofErr w:type="gramEnd"/>
+      <w:r>
+        <w:rPr>
+          <w:rFonts w:ascii="Arial" w:hAnsi="Arial" w:cs="Arial"/>
+        </w:rPr>
+        <w:t xml:space="preserve"> </w:t>
+      </w:r>
+      <w:r>
+        <w:rPr>
+          <w:rFonts w:ascii="Arial" w:hAnsi="Arial" w:cs="Arial"/>
+        </w:rPr>
+        <w:t>indeplini atributiile de</w:t>
+      </w:r>
+      <w:r>
+        <w:rPr>
+          <w:rFonts w:ascii="Arial" w:hAnsi="Arial" w:cs="Arial"/>
+        </w:rPr>
+        <w:t xml:space="preserve"> doctor, atat barbatii, cat si femeile din Egipt, trebuiau sa invete in “Casa Vietii”, o scoala in care se depozitau papirusuri cu invataturi medicale si predau </w:t>
+      </w:r>
+      <w:r>
+        <w:rPr>
+          <w:rFonts w:ascii="Arial" w:hAnsi="Arial" w:cs="Arial"/>
+        </w:rPr>
+        <w:t xml:space="preserve">cei deveniti deja </w:t>
+      </w:r>
+      <w:r>
+        <w:rPr>
+          <w:rFonts w:ascii="Arial" w:hAnsi="Arial" w:cs="Arial"/>
+        </w:rPr>
+        <w:t>doctori</w:t>
+      </w:r>
+      <w:r>
+        <w:rPr>
+          <w:rFonts w:ascii="Arial" w:hAnsi="Arial" w:cs="Arial"/>
+        </w:rPr>
+        <w:t xml:space="preserve"> [Mark]</w:t>
+      </w:r>
+      <w:r>
+        <w:rPr>
+          <w:rFonts w:ascii="Arial" w:hAnsi="Arial" w:cs="Arial"/>
+        </w:rPr>
+        <w:t>.</w:t>
+      </w:r>
+    </w:p>
+    <w:p>
+      <w:pPr>
+        <w:rPr>
+          <w:rFonts w:ascii="Arial" w:hAnsi="Arial" w:cs="Arial"/>
+        </w:rPr>
+      </w:pPr>
     </w:p>
     <w:p>
       <w:pPr>
@@ -4327,7 +4494,14 @@
         <w:rPr>
           <w:rFonts w:ascii="Arial" w:hAnsi="Arial" w:cs="Arial"/>
         </w:rPr>
-        <w:t xml:space="preserve">, fiecare avand o acropola si o agora. Acropola, initial folosita ca scop de refugiu in timpul unei invazii, era cel mai intalt loc din cetate, </w:t>
+        <w:t xml:space="preserve">, fiecare avand o acropola si </w:t>
+      </w:r>
+      <w:r>
+        <w:rPr>
+          <w:rFonts w:ascii="Arial" w:hAnsi="Arial" w:cs="Arial"/>
+        </w:rPr>
+        <w:lastRenderedPageBreak/>
+        <w:t xml:space="preserve">o agora. Acropola, initial folosita ca scop de refugiu in timpul unei invazii, era cel mai intalt loc din cetate, </w:t>
       </w:r>
       <w:proofErr w:type="gramStart"/>
       <w:r>
@@ -4361,7 +4535,19 @@
         <w:rPr>
           <w:rFonts w:ascii="Arial" w:hAnsi="Arial" w:cs="Arial"/>
         </w:rPr>
-        <w:t xml:space="preserve"> polis foarte important din Grecia antica, era inchinata Atenei, zeita Intelepciunii. Agora era centrul polisului, piata orasului, locuitorii construindu-si case in jurul acesteia.</w:t>
+        <w:t xml:space="preserve"> polis foarte </w:t>
+      </w:r>
+      <w:r>
+        <w:rPr>
+          <w:rFonts w:ascii="Arial" w:hAnsi="Arial" w:cs="Arial"/>
+        </w:rPr>
+        <w:t>cunoscut</w:t>
+      </w:r>
+      <w:r>
+        <w:rPr>
+          <w:rFonts w:ascii="Arial" w:hAnsi="Arial" w:cs="Arial"/>
+        </w:rPr>
+        <w:t xml:space="preserve"> din Grecia antica, era inchinata Atenei, zeita Intelepciunii. Agora era centrul polisului, piata orasului, locuitorii construindu-si case in jurul acesteia.</w:t>
       </w:r>
       <w:r>
         <w:rPr>
@@ -4417,15 +4603,242 @@
           <w:rFonts w:ascii="Arial" w:hAnsi="Arial" w:cs="Arial"/>
         </w:rPr>
         <w:tab/>
-        <w:t>***MEDICINA – HIPOCRATE + ACADEMIA LUI PLATON?*</w:t>
-      </w:r>
-    </w:p>
-    <w:p>
-      <w:pPr>
-        <w:rPr>
-          <w:rFonts w:ascii="Arial" w:hAnsi="Arial" w:cs="Arial"/>
-        </w:rPr>
-      </w:pPr>
+        <w:t xml:space="preserve">Inspirandu-se de la egiptenii, grecii antici </w:t>
+      </w:r>
+      <w:r>
+        <w:rPr>
+          <w:rFonts w:ascii="Arial" w:hAnsi="Arial" w:cs="Arial"/>
+        </w:rPr>
+        <w:t>folosesc medicamente sau magie pentru a vindeca bolile oamenilor, insa apeleaza la operatii doar in cele mai grave situatii.</w:t>
+      </w:r>
+      <w:r>
+        <w:rPr>
+          <w:rFonts w:ascii="Arial" w:hAnsi="Arial" w:cs="Arial"/>
+        </w:rPr>
+        <w:t xml:space="preserve"> Datorita soldatilor raniti in razboaie, acestia puteau </w:t>
+      </w:r>
+      <w:proofErr w:type="gramStart"/>
+      <w:r>
+        <w:rPr>
+          <w:rFonts w:ascii="Arial" w:hAnsi="Arial" w:cs="Arial"/>
+        </w:rPr>
+        <w:t>sa</w:t>
+      </w:r>
+      <w:proofErr w:type="gramEnd"/>
+      <w:r>
+        <w:rPr>
+          <w:rFonts w:ascii="Arial" w:hAnsi="Arial" w:cs="Arial"/>
+        </w:rPr>
+        <w:t xml:space="preserve"> experimenteze tratamente </w:t>
+      </w:r>
+      <w:r>
+        <w:rPr>
+          <w:rFonts w:ascii="Arial" w:hAnsi="Arial" w:cs="Arial"/>
+        </w:rPr>
+        <w:t xml:space="preserve">pentru a vindeca ranile si sa cunoasca mai bine corpul </w:t>
+      </w:r>
+      <w:r>
+        <w:rPr>
+          <w:rFonts w:ascii="Arial" w:hAnsi="Arial" w:cs="Arial"/>
+        </w:rPr>
+        <w:t>uman</w:t>
+      </w:r>
+      <w:r>
+        <w:rPr>
+          <w:rFonts w:ascii="Arial" w:hAnsi="Arial" w:cs="Arial"/>
+        </w:rPr>
+        <w:t xml:space="preserve">. Leziunile erau cusute, spalate cu </w:t>
+      </w:r>
+      <w:proofErr w:type="gramStart"/>
+      <w:r>
+        <w:rPr>
+          <w:rFonts w:ascii="Arial" w:hAnsi="Arial" w:cs="Arial"/>
+        </w:rPr>
+        <w:t>vin</w:t>
+      </w:r>
+      <w:proofErr w:type="gramEnd"/>
+      <w:r>
+        <w:rPr>
+          <w:rFonts w:ascii="Arial" w:hAnsi="Arial" w:cs="Arial"/>
+        </w:rPr>
+        <w:t xml:space="preserve"> sau ulei si acoperite cu bandaje sau </w:t>
+      </w:r>
+      <w:r>
+        <w:rPr>
+          <w:rFonts w:ascii="Arial" w:hAnsi="Arial" w:cs="Arial"/>
+        </w:rPr>
+        <w:t>bureti</w:t>
+      </w:r>
+      <w:r>
+        <w:rPr>
+          <w:rFonts w:ascii="Arial" w:hAnsi="Arial" w:cs="Arial"/>
+        </w:rPr>
+        <w:t xml:space="preserve"> [</w:t>
+      </w:r>
+      <w:r>
+        <w:rPr>
+          <w:rFonts w:ascii="Arial" w:hAnsi="Arial" w:cs="Arial"/>
+        </w:rPr>
+        <w:t>Cartwright</w:t>
+      </w:r>
+      <w:r>
+        <w:rPr>
+          <w:rFonts w:ascii="Arial" w:hAnsi="Arial" w:cs="Arial"/>
+        </w:rPr>
+        <w:t>1</w:t>
+      </w:r>
+      <w:r>
+        <w:rPr>
+          <w:rFonts w:ascii="Arial" w:hAnsi="Arial" w:cs="Arial"/>
+        </w:rPr>
+        <w:t>]</w:t>
+      </w:r>
+      <w:r>
+        <w:rPr>
+          <w:rFonts w:ascii="Arial" w:hAnsi="Arial" w:cs="Arial"/>
+        </w:rPr>
+        <w:t>.</w:t>
+      </w:r>
+      <w:r>
+        <w:rPr>
+          <w:rFonts w:ascii="Arial" w:hAnsi="Arial" w:cs="Arial"/>
+        </w:rPr>
+        <w:t xml:space="preserve"> In Grecia Antica apare o figura importanta, Hippocrate, numit si “</w:t>
+      </w:r>
+      <w:r>
+        <w:rPr>
+          <w:rFonts w:ascii="Arial" w:hAnsi="Arial" w:cs="Arial"/>
+        </w:rPr>
+        <w:t>parintele</w:t>
+      </w:r>
+      <w:r>
+        <w:rPr>
+          <w:rFonts w:ascii="Arial" w:hAnsi="Arial" w:cs="Arial"/>
+        </w:rPr>
+        <w:t xml:space="preserve"> medicinei”, juramantul </w:t>
+      </w:r>
+      <w:r>
+        <w:rPr>
+          <w:rFonts w:ascii="Arial" w:hAnsi="Arial" w:cs="Arial"/>
+        </w:rPr>
+        <w:t>inspirat din invataturile sale</w:t>
+      </w:r>
+      <w:r>
+        <w:rPr>
+          <w:rFonts w:ascii="Arial" w:hAnsi="Arial" w:cs="Arial"/>
+        </w:rPr>
+        <w:t xml:space="preserve"> ramanand relevat si in prezent.</w:t>
+      </w:r>
+      <w:r>
+        <w:rPr>
+          <w:rFonts w:ascii="Arial" w:hAnsi="Arial" w:cs="Arial"/>
+        </w:rPr>
+        <w:t xml:space="preserve"> </w:t>
+      </w:r>
+      <w:r>
+        <w:rPr>
+          <w:rFonts w:ascii="Arial" w:hAnsi="Arial" w:cs="Arial"/>
+        </w:rPr>
+        <w:t>Acesta</w:t>
+      </w:r>
+      <w:r>
+        <w:rPr>
+          <w:rFonts w:ascii="Arial" w:hAnsi="Arial" w:cs="Arial"/>
+        </w:rPr>
+        <w:t xml:space="preserve"> promova moralitatea, </w:t>
+      </w:r>
+      <w:r>
+        <w:rPr>
+          <w:rFonts w:ascii="Arial" w:hAnsi="Arial" w:cs="Arial"/>
+        </w:rPr>
+        <w:t>observa simptome</w:t>
+      </w:r>
+      <w:r>
+        <w:rPr>
+          <w:rFonts w:ascii="Arial" w:hAnsi="Arial" w:cs="Arial"/>
+        </w:rPr>
+        <w:t>le</w:t>
+      </w:r>
+      <w:r>
+        <w:rPr>
+          <w:rFonts w:ascii="Arial" w:hAnsi="Arial" w:cs="Arial"/>
+        </w:rPr>
+        <w:t xml:space="preserve"> pentru </w:t>
+      </w:r>
+      <w:proofErr w:type="gramStart"/>
+      <w:r>
+        <w:rPr>
+          <w:rFonts w:ascii="Arial" w:hAnsi="Arial" w:cs="Arial"/>
+        </w:rPr>
+        <w:t>a</w:t>
+      </w:r>
+      <w:proofErr w:type="gramEnd"/>
+      <w:r>
+        <w:rPr>
+          <w:rFonts w:ascii="Arial" w:hAnsi="Arial" w:cs="Arial"/>
+        </w:rPr>
+        <w:t xml:space="preserve"> afla cauza</w:t>
+      </w:r>
+      <w:r>
+        <w:rPr>
+          <w:rFonts w:ascii="Arial" w:hAnsi="Arial" w:cs="Arial"/>
+        </w:rPr>
+        <w:t>, vedea corpul ca fiind complex si instabil, deci tratamentele sale nu se bazau pe magie</w:t>
+      </w:r>
+      <w:r>
+        <w:rPr>
+          <w:rFonts w:ascii="Arial" w:hAnsi="Arial" w:cs="Arial"/>
+        </w:rPr>
+        <w:t>.</w:t>
+      </w:r>
+      <w:r>
+        <w:rPr>
+          <w:rFonts w:ascii="Arial" w:hAnsi="Arial" w:cs="Arial"/>
+        </w:rPr>
+        <w:t xml:space="preserve"> </w:t>
+      </w:r>
+      <w:r>
+        <w:rPr>
+          <w:rFonts w:ascii="Arial" w:hAnsi="Arial" w:cs="Arial"/>
+        </w:rPr>
+        <w:t>Herophilus</w:t>
+      </w:r>
+      <w:r>
+        <w:rPr>
+          <w:rFonts w:ascii="Arial" w:hAnsi="Arial" w:cs="Arial"/>
+        </w:rPr>
+        <w:t xml:space="preserve"> si </w:t>
+      </w:r>
+      <w:r>
+        <w:rPr>
+          <w:rFonts w:ascii="Arial" w:hAnsi="Arial" w:cs="Arial"/>
+        </w:rPr>
+        <w:t>Erasistratus</w:t>
+      </w:r>
+      <w:r>
+        <w:rPr>
+          <w:rFonts w:ascii="Arial" w:hAnsi="Arial" w:cs="Arial"/>
+        </w:rPr>
+        <w:t xml:space="preserve"> sunt printre primii care </w:t>
+      </w:r>
+      <w:r>
+        <w:rPr>
+          <w:rFonts w:ascii="Arial" w:hAnsi="Arial" w:cs="Arial"/>
+        </w:rPr>
+        <w:t>diseca parti ale corpului uman, punand astfel bazele anatomiei [</w:t>
+      </w:r>
+      <w:r>
+        <w:rPr>
+          <w:rFonts w:ascii="Arial" w:hAnsi="Arial" w:cs="Arial"/>
+        </w:rPr>
+        <w:t>Porter</w:t>
+      </w:r>
+      <w:r>
+        <w:rPr>
+          <w:rFonts w:ascii="Arial" w:hAnsi="Arial" w:cs="Arial"/>
+        </w:rPr>
+        <w:t>].</w:t>
+      </w:r>
     </w:p>
     <w:p>
       <w:pPr>
@@ -4446,185 +4859,203 @@
           <w:rFonts w:ascii="Arial" w:hAnsi="Arial" w:cs="Arial"/>
           <w:sz w:val="28"/>
         </w:rPr>
+        <w:t>2.2.3. Imperiul Roman</w:t>
+      </w:r>
+    </w:p>
+    <w:p>
+      <w:pPr>
+        <w:rPr>
+          <w:rFonts w:ascii="Arial" w:hAnsi="Arial" w:cs="Arial"/>
+        </w:rPr>
+      </w:pPr>
+      <w:r>
+        <w:rPr>
+          <w:rFonts w:ascii="Arial" w:hAnsi="Arial" w:cs="Arial"/>
+        </w:rPr>
+        <w:tab/>
+      </w:r>
+      <w:r>
+        <w:rPr>
+          <w:rFonts w:ascii="Arial" w:hAnsi="Arial" w:cs="Arial"/>
+        </w:rPr>
+        <w:t>Acoperind</w:t>
+      </w:r>
+      <w:r>
+        <w:rPr>
+          <w:rFonts w:ascii="Arial" w:hAnsi="Arial" w:cs="Arial"/>
+        </w:rPr>
+        <w:t xml:space="preserve"> o suprafata imensa </w:t>
+      </w:r>
+      <w:r>
+        <w:rPr>
+          <w:rFonts w:ascii="Arial" w:hAnsi="Arial" w:cs="Arial"/>
+        </w:rPr>
+        <w:t>din</w:t>
+      </w:r>
+      <w:r>
+        <w:rPr>
+          <w:rFonts w:ascii="Arial" w:hAnsi="Arial" w:cs="Arial"/>
+        </w:rPr>
+        <w:t xml:space="preserve"> jurul</w:t>
+      </w:r>
+      <w:r>
+        <w:rPr>
+          <w:rFonts w:ascii="Arial" w:hAnsi="Arial" w:cs="Arial"/>
+        </w:rPr>
+        <w:t xml:space="preserve"> Marii Mediteraneene, Imperiul Roman</w:t>
+      </w:r>
+      <w:r>
+        <w:rPr>
+          <w:rFonts w:ascii="Arial" w:hAnsi="Arial" w:cs="Arial"/>
+        </w:rPr>
+        <w:t xml:space="preserve"> </w:t>
+      </w:r>
+      <w:r>
+        <w:rPr>
+          <w:rFonts w:ascii="Arial" w:hAnsi="Arial" w:cs="Arial"/>
+        </w:rPr>
+        <w:t xml:space="preserve">a ramas </w:t>
+      </w:r>
+      <w:r>
+        <w:rPr>
+          <w:rFonts w:ascii="Arial" w:hAnsi="Arial" w:cs="Arial"/>
+        </w:rPr>
+        <w:t xml:space="preserve">in istorie drept cel mai mai imperiu din Antichitate. </w:t>
+      </w:r>
+      <w:r>
+        <w:rPr>
+          <w:rFonts w:ascii="Arial" w:hAnsi="Arial" w:cs="Arial"/>
+        </w:rPr>
+        <w:t xml:space="preserve">Terenul acestuia cuprindea atat munti, cat si campii roditoare, fapt pentru care romanii se bucurau de o multitudine de </w:t>
+      </w:r>
+      <w:r>
+        <w:rPr>
+          <w:rFonts w:ascii="Arial" w:hAnsi="Arial" w:cs="Arial"/>
+        </w:rPr>
+        <w:t>alimente</w:t>
+      </w:r>
+      <w:r>
+        <w:rPr>
+          <w:rFonts w:ascii="Arial" w:hAnsi="Arial" w:cs="Arial"/>
+        </w:rPr>
+        <w:t>.</w:t>
+      </w:r>
+      <w:r>
+        <w:rPr>
+          <w:rFonts w:ascii="Arial" w:hAnsi="Arial" w:cs="Arial"/>
+        </w:rPr>
+        <w:t xml:space="preserve"> Agricultura se baza in principal pe cresterea graului, maslinilor si vitei-de-vie, fiecare activitate fiind constient asignata oamenilor cu diferite calitati si varste. De exemplu, de cultivarea graului se ocupau adultii puternici, aceasta munca avand nevoie de multa forta si rabdare, urmand </w:t>
+      </w:r>
+      <w:proofErr w:type="gramStart"/>
+      <w:r>
+        <w:rPr>
+          <w:rFonts w:ascii="Arial" w:hAnsi="Arial" w:cs="Arial"/>
+        </w:rPr>
+        <w:t>un</w:t>
+      </w:r>
+      <w:proofErr w:type="gramEnd"/>
+      <w:r>
+        <w:rPr>
+          <w:rFonts w:ascii="Arial" w:hAnsi="Arial" w:cs="Arial"/>
+        </w:rPr>
+        <w:t xml:space="preserve"> proces </w:t>
+      </w:r>
+      <w:r>
+        <w:rPr>
+          <w:rFonts w:ascii="Arial" w:hAnsi="Arial" w:cs="Arial"/>
+        </w:rPr>
+        <w:t>complex</w:t>
+      </w:r>
+      <w:r>
+        <w:rPr>
+          <w:rFonts w:ascii="Arial" w:hAnsi="Arial" w:cs="Arial"/>
+        </w:rPr>
+        <w:t>: pamantul era mai intai arat de mai multe ori, fertilizat manual</w:t>
+      </w:r>
+      <w:r>
+        <w:rPr>
+          <w:rFonts w:ascii="Arial" w:hAnsi="Arial" w:cs="Arial"/>
+        </w:rPr>
+        <w:t xml:space="preserve"> si </w:t>
+      </w:r>
+      <w:r>
+        <w:rPr>
+          <w:rFonts w:ascii="Arial" w:hAnsi="Arial" w:cs="Arial"/>
+        </w:rPr>
+        <w:t>semanat</w:t>
+      </w:r>
+      <w:r>
+        <w:rPr>
+          <w:rFonts w:ascii="Arial" w:hAnsi="Arial" w:cs="Arial"/>
+        </w:rPr>
+        <w:t>, apoi curatat de ierburi</w:t>
+      </w:r>
+      <w:r>
+        <w:rPr>
+          <w:rFonts w:ascii="Arial" w:hAnsi="Arial" w:cs="Arial"/>
+        </w:rPr>
+        <w:t>,</w:t>
+      </w:r>
+      <w:r>
+        <w:rPr>
+          <w:rFonts w:ascii="Arial" w:hAnsi="Arial" w:cs="Arial"/>
+        </w:rPr>
+        <w:t xml:space="preserve"> pentru ca in final graul sa fie cules si apoi treierat.</w:t>
+      </w:r>
+      <w:r>
+        <w:rPr>
+          <w:rFonts w:ascii="Arial" w:hAnsi="Arial" w:cs="Arial"/>
+        </w:rPr>
+        <w:t xml:space="preserve"> Din acest motiv, de vita-de-vie aveau grija batranii si copii, procesul cultivarii strugurilor fiind unul simplu</w:t>
+      </w:r>
+      <w:r>
+        <w:rPr>
+          <w:rFonts w:ascii="Arial" w:hAnsi="Arial" w:cs="Arial"/>
+        </w:rPr>
+        <w:t xml:space="preserve">, </w:t>
+      </w:r>
+      <w:r>
+        <w:rPr>
+          <w:rFonts w:ascii="Arial" w:hAnsi="Arial" w:cs="Arial"/>
+        </w:rPr>
+        <w:t>avand drept produs final</w:t>
+      </w:r>
+      <w:r>
+        <w:rPr>
+          <w:rFonts w:ascii="Arial" w:hAnsi="Arial" w:cs="Arial"/>
+        </w:rPr>
+        <w:t xml:space="preserve">, de cele mai multe ori, </w:t>
+      </w:r>
+      <w:r>
+        <w:rPr>
+          <w:rFonts w:ascii="Arial" w:hAnsi="Arial" w:cs="Arial"/>
+        </w:rPr>
+        <w:t>vinul</w:t>
+      </w:r>
+      <w:r>
+        <w:rPr>
+          <w:rFonts w:ascii="Arial" w:hAnsi="Arial" w:cs="Arial"/>
+        </w:rPr>
+        <w:t>.</w:t>
+      </w:r>
+      <w:r>
+        <w:rPr>
+          <w:rFonts w:ascii="Arial" w:hAnsi="Arial" w:cs="Arial"/>
+        </w:rPr>
+        <w:t xml:space="preserve"> </w:t>
+      </w:r>
+      <w:r>
+        <w:rPr>
+          <w:rFonts w:ascii="Arial" w:hAnsi="Arial" w:cs="Arial"/>
+        </w:rPr>
+        <w:t xml:space="preserve">Folosind campiile in scopul agriculturii, romanilor le ramaneau muntii pentru a </w:t>
+      </w:r>
+      <w:r>
+        <w:rPr>
+          <w:rFonts w:ascii="Arial" w:hAnsi="Arial" w:cs="Arial"/>
+        </w:rPr>
         <w:lastRenderedPageBreak/>
-        <w:t>2.2.3. Imperiul Roman</w:t>
-      </w:r>
-    </w:p>
-    <w:p>
-      <w:pPr>
-        <w:rPr>
-          <w:rFonts w:ascii="Arial" w:hAnsi="Arial" w:cs="Arial"/>
-        </w:rPr>
-      </w:pPr>
-      <w:r>
-        <w:rPr>
-          <w:rFonts w:ascii="Arial" w:hAnsi="Arial" w:cs="Arial"/>
-        </w:rPr>
-        <w:tab/>
-      </w:r>
-      <w:r>
-        <w:rPr>
-          <w:rFonts w:ascii="Arial" w:hAnsi="Arial" w:cs="Arial"/>
-        </w:rPr>
-        <w:t>Acoperind</w:t>
-      </w:r>
-      <w:r>
-        <w:rPr>
-          <w:rFonts w:ascii="Arial" w:hAnsi="Arial" w:cs="Arial"/>
-        </w:rPr>
-        <w:t xml:space="preserve"> o suprafata imensa </w:t>
-      </w:r>
-      <w:r>
-        <w:rPr>
-          <w:rFonts w:ascii="Arial" w:hAnsi="Arial" w:cs="Arial"/>
-        </w:rPr>
-        <w:t>din</w:t>
-      </w:r>
-      <w:r>
-        <w:rPr>
-          <w:rFonts w:ascii="Arial" w:hAnsi="Arial" w:cs="Arial"/>
-        </w:rPr>
-        <w:t xml:space="preserve"> jurul</w:t>
-      </w:r>
-      <w:r>
-        <w:rPr>
-          <w:rFonts w:ascii="Arial" w:hAnsi="Arial" w:cs="Arial"/>
-        </w:rPr>
-        <w:t xml:space="preserve"> Marii Mediteraneene, Imperiul Roman</w:t>
-      </w:r>
-      <w:r>
-        <w:rPr>
-          <w:rFonts w:ascii="Arial" w:hAnsi="Arial" w:cs="Arial"/>
-        </w:rPr>
-        <w:t xml:space="preserve"> </w:t>
-      </w:r>
-      <w:r>
-        <w:rPr>
-          <w:rFonts w:ascii="Arial" w:hAnsi="Arial" w:cs="Arial"/>
-        </w:rPr>
-        <w:t xml:space="preserve">a ramas </w:t>
-      </w:r>
-      <w:r>
-        <w:rPr>
-          <w:rFonts w:ascii="Arial" w:hAnsi="Arial" w:cs="Arial"/>
-        </w:rPr>
-        <w:t xml:space="preserve">in istorie drept cel mai mai imperiu din Antichitate. </w:t>
-      </w:r>
-      <w:r>
-        <w:rPr>
-          <w:rFonts w:ascii="Arial" w:hAnsi="Arial" w:cs="Arial"/>
-        </w:rPr>
-        <w:t xml:space="preserve">Terenul acestuia cuprindea atat munti, cat si campii roditoare, fapt pentru care romanii se bucurau de o multitudine de </w:t>
-      </w:r>
-      <w:r>
-        <w:rPr>
-          <w:rFonts w:ascii="Arial" w:hAnsi="Arial" w:cs="Arial"/>
-        </w:rPr>
-        <w:t>alimente</w:t>
-      </w:r>
-      <w:r>
-        <w:rPr>
-          <w:rFonts w:ascii="Arial" w:hAnsi="Arial" w:cs="Arial"/>
-        </w:rPr>
-        <w:t>.</w:t>
-      </w:r>
-      <w:r>
-        <w:rPr>
-          <w:rFonts w:ascii="Arial" w:hAnsi="Arial" w:cs="Arial"/>
-        </w:rPr>
-        <w:t xml:space="preserve"> Agricultura se baza in principal pe cresterea graului, maslinilor si vitei-de-vie, fiecare activitate fiind constient asignata oamenilor cu diferite calitati si varste. De exemplu, de cultivarea graului se ocupau adultii puternici, aceasta munca avand nevoie de multa forta si rabdare, urmand </w:t>
-      </w:r>
-      <w:proofErr w:type="gramStart"/>
-      <w:r>
-        <w:rPr>
-          <w:rFonts w:ascii="Arial" w:hAnsi="Arial" w:cs="Arial"/>
-        </w:rPr>
-        <w:t>un</w:t>
-      </w:r>
-      <w:proofErr w:type="gramEnd"/>
-      <w:r>
-        <w:rPr>
-          <w:rFonts w:ascii="Arial" w:hAnsi="Arial" w:cs="Arial"/>
-        </w:rPr>
-        <w:t xml:space="preserve"> proces </w:t>
-      </w:r>
-      <w:r>
-        <w:rPr>
-          <w:rFonts w:ascii="Arial" w:hAnsi="Arial" w:cs="Arial"/>
-        </w:rPr>
-        <w:t>complex</w:t>
-      </w:r>
-      <w:r>
-        <w:rPr>
-          <w:rFonts w:ascii="Arial" w:hAnsi="Arial" w:cs="Arial"/>
-        </w:rPr>
-        <w:t>: pamantul era mai intai arat de mai multe ori, fertilizat manual</w:t>
-      </w:r>
-      <w:r>
-        <w:rPr>
-          <w:rFonts w:ascii="Arial" w:hAnsi="Arial" w:cs="Arial"/>
-        </w:rPr>
-        <w:t xml:space="preserve"> si </w:t>
-      </w:r>
-      <w:r>
-        <w:rPr>
-          <w:rFonts w:ascii="Arial" w:hAnsi="Arial" w:cs="Arial"/>
-        </w:rPr>
-        <w:t>semanat</w:t>
-      </w:r>
-      <w:r>
-        <w:rPr>
-          <w:rFonts w:ascii="Arial" w:hAnsi="Arial" w:cs="Arial"/>
-        </w:rPr>
-        <w:t>, apoi curatat de ierburi</w:t>
-      </w:r>
-      <w:r>
-        <w:rPr>
-          <w:rFonts w:ascii="Arial" w:hAnsi="Arial" w:cs="Arial"/>
-        </w:rPr>
-        <w:t>,</w:t>
-      </w:r>
-      <w:r>
-        <w:rPr>
-          <w:rFonts w:ascii="Arial" w:hAnsi="Arial" w:cs="Arial"/>
-        </w:rPr>
-        <w:t xml:space="preserve"> pentru ca in final graul sa fie cules si apoi treierat.</w:t>
-      </w:r>
-      <w:r>
-        <w:rPr>
-          <w:rFonts w:ascii="Arial" w:hAnsi="Arial" w:cs="Arial"/>
-        </w:rPr>
-        <w:t xml:space="preserve"> Din acest motiv, de vita-de-vie aveau grija batranii si copii, procesul cultivarii strugurilor fiind unul simplu</w:t>
-      </w:r>
-      <w:r>
-        <w:rPr>
-          <w:rFonts w:ascii="Arial" w:hAnsi="Arial" w:cs="Arial"/>
-        </w:rPr>
-        <w:t xml:space="preserve">, </w:t>
-      </w:r>
-      <w:r>
-        <w:rPr>
-          <w:rFonts w:ascii="Arial" w:hAnsi="Arial" w:cs="Arial"/>
-        </w:rPr>
-        <w:t>avand drept produs final, de cele mai multe, vinul</w:t>
-      </w:r>
-      <w:r>
-        <w:rPr>
-          <w:rFonts w:ascii="Arial" w:hAnsi="Arial" w:cs="Arial"/>
-        </w:rPr>
-        <w:t>.</w:t>
-      </w:r>
-      <w:r>
-        <w:rPr>
-          <w:rFonts w:ascii="Arial" w:hAnsi="Arial" w:cs="Arial"/>
-        </w:rPr>
-        <w:t xml:space="preserve"> </w:t>
-      </w:r>
-      <w:r>
-        <w:rPr>
-          <w:rFonts w:ascii="Arial" w:hAnsi="Arial" w:cs="Arial"/>
-        </w:rPr>
-        <w:t>Folosind campiile in scopul agriculturii, romanilor le ramaneau muntii pentru a creste animale, deci se ingrijeau in principal de oi si capre, acestea pascand fara probleme pe terenul muntos.</w:t>
+        <w:t>creste animale, deci se ingrijeau in principal de oi si capre, acestea pascand fara probleme pe terenul muntos.</w:t>
       </w:r>
       <w:r>
         <w:rPr>
@@ -4748,7 +5179,13 @@
         <w:rPr>
           <w:rFonts w:ascii="Arial" w:hAnsi="Arial" w:cs="Arial"/>
         </w:rPr>
-        <w:t xml:space="preserve"> Al doilea tip de locuinta, insulae, </w:t>
+        <w:t xml:space="preserve"> Al doilea tip de locuinta, insulae, era destinat</w:t>
+      </w:r>
+      <w:r>
+        <w:rPr>
+          <w:rFonts w:ascii="Arial" w:hAnsi="Arial" w:cs="Arial"/>
+        </w:rPr>
+        <w:t xml:space="preserve"> oamenilor mai putin instariti, </w:t>
       </w:r>
       <w:proofErr w:type="gramStart"/>
       <w:r>
@@ -4762,7 +5199,19 @@
         <w:rPr>
           <w:rFonts w:ascii="Arial" w:hAnsi="Arial" w:cs="Arial"/>
         </w:rPr>
-        <w:t xml:space="preserve"> destinat oamenilor mai putin instariti si era compus din mai multe etaje cu apartamente inchiriate. </w:t>
+        <w:t xml:space="preserve"> compus din mai multe etaje cu apartamente inchiriate</w:t>
+      </w:r>
+      <w:r>
+        <w:rPr>
+          <w:rFonts w:ascii="Arial" w:hAnsi="Arial" w:cs="Arial"/>
+        </w:rPr>
+        <w:t xml:space="preserve"> si la parterul acesteia erau adesea magazine</w:t>
+      </w:r>
+      <w:r>
+        <w:rPr>
+          <w:rFonts w:ascii="Arial" w:hAnsi="Arial" w:cs="Arial"/>
+        </w:rPr>
+        <w:t xml:space="preserve">. </w:t>
       </w:r>
       <w:r>
         <w:rPr>
@@ -4842,7 +5291,19 @@
         <w:rPr>
           <w:rFonts w:ascii="Arial" w:hAnsi="Arial" w:cs="Arial"/>
         </w:rPr>
-        <w:t>, ei avand sisteme de drumuri ce se intindeau pe mii de metri</w:t>
+        <w:t xml:space="preserve">, ei avand </w:t>
+      </w:r>
+      <w:r>
+        <w:rPr>
+          <w:rFonts w:ascii="Arial" w:hAnsi="Arial" w:cs="Arial"/>
+        </w:rPr>
+        <w:t>retele</w:t>
+      </w:r>
+      <w:r>
+        <w:rPr>
+          <w:rFonts w:ascii="Arial" w:hAnsi="Arial" w:cs="Arial"/>
+        </w:rPr>
+        <w:t xml:space="preserve"> de drumuri ce se intindeau pe mii de metri</w:t>
       </w:r>
       <w:r>
         <w:rPr>
@@ -4893,36 +5354,198 @@
           <w:rFonts w:ascii="Arial" w:hAnsi="Arial" w:cs="Arial"/>
         </w:rPr>
       </w:pPr>
-    </w:p>
-    <w:p>
-      <w:pPr>
-        <w:rPr>
-          <w:rFonts w:ascii="Arial" w:hAnsi="Arial" w:cs="Arial"/>
-        </w:rPr>
-      </w:pPr>
-      <w:r>
-        <w:rPr>
-          <w:rFonts w:ascii="Arial" w:hAnsi="Arial" w:cs="Arial"/>
-        </w:rPr>
-        <w:t>**MEDICINA FURATA DE LA GRECI**</w:t>
-      </w:r>
-    </w:p>
-    <w:p>
-      <w:pPr>
-        <w:rPr>
-          <w:rFonts w:ascii="Arial" w:hAnsi="Arial" w:cs="Arial"/>
-        </w:rPr>
-      </w:pPr>
-    </w:p>
-    <w:p>
-      <w:pPr>
-        <w:rPr>
-          <w:rFonts w:ascii="Arial" w:hAnsi="Arial" w:cs="Arial"/>
-          <w:sz w:val="32"/>
+      <w:r>
+        <w:rPr>
+          <w:rFonts w:ascii="Arial" w:hAnsi="Arial" w:cs="Arial"/>
+        </w:rPr>
+        <w:tab/>
+        <w:t>Romanii, cucerind Grecia, adopta</w:t>
+      </w:r>
+      <w:r>
+        <w:rPr>
+          <w:rFonts w:ascii="Arial" w:hAnsi="Arial" w:cs="Arial"/>
+        </w:rPr>
+        <w:t xml:space="preserve"> din</w:t>
+      </w:r>
+      <w:r>
+        <w:rPr>
+          <w:rFonts w:ascii="Arial" w:hAnsi="Arial" w:cs="Arial"/>
+        </w:rPr>
+        <w:t xml:space="preserve"> practicile medicale grecesti.</w:t>
+      </w:r>
+      <w:r>
+        <w:rPr>
+          <w:rFonts w:ascii="Arial" w:hAnsi="Arial" w:cs="Arial"/>
+        </w:rPr>
+        <w:t xml:space="preserve"> Credinta in potiunile magice nu dispare. Totusi, se credea ca stilul de viata influenteaza sanatatea si ca, atat timp cat ai o minte sanatoasa, boala </w:t>
+      </w:r>
+      <w:proofErr w:type="gramStart"/>
+      <w:r>
+        <w:rPr>
+          <w:rFonts w:ascii="Arial" w:hAnsi="Arial" w:cs="Arial"/>
+        </w:rPr>
+        <w:t>te</w:t>
+      </w:r>
+      <w:proofErr w:type="gramEnd"/>
+      <w:r>
+        <w:rPr>
+          <w:rFonts w:ascii="Arial" w:hAnsi="Arial" w:cs="Arial"/>
+        </w:rPr>
+        <w:t xml:space="preserve"> ocoleste. Astfel, doctorii erau necesari doar soldatilor raniti in razboi si </w:t>
+      </w:r>
+      <w:r>
+        <w:rPr>
+          <w:rFonts w:ascii="Arial" w:hAnsi="Arial" w:cs="Arial"/>
+        </w:rPr>
+        <w:t xml:space="preserve">familiilor instarite </w:t>
+      </w:r>
+      <w:proofErr w:type="gramStart"/>
+      <w:r>
+        <w:rPr>
+          <w:rFonts w:ascii="Arial" w:hAnsi="Arial" w:cs="Arial"/>
+        </w:rPr>
+        <w:t>ce</w:t>
+      </w:r>
+      <w:proofErr w:type="gramEnd"/>
+      <w:r>
+        <w:rPr>
+          <w:rFonts w:ascii="Arial" w:hAnsi="Arial" w:cs="Arial"/>
+        </w:rPr>
+        <w:t xml:space="preserve"> angajau doctori personali</w:t>
+      </w:r>
+      <w:r>
+        <w:rPr>
+          <w:rFonts w:ascii="Arial" w:hAnsi="Arial" w:cs="Arial"/>
+        </w:rPr>
+        <w:t xml:space="preserve">. </w:t>
+      </w:r>
+      <w:r>
+        <w:rPr>
+          <w:rFonts w:ascii="Arial" w:hAnsi="Arial" w:cs="Arial"/>
+        </w:rPr>
+        <w:t>Cel mai important medic din Imperiul Roman era Galen, acesta</w:t>
+      </w:r>
+      <w:r>
+        <w:rPr>
+          <w:rFonts w:ascii="Arial" w:hAnsi="Arial" w:cs="Arial"/>
+        </w:rPr>
+        <w:t xml:space="preserve"> contribuind semnificativ la punerea bazelor anatomiei, disecand multiple animale, in special maimute, acestea asemanandu-se cel mai mult omului. El considera ca </w:t>
+      </w:r>
+      <w:proofErr w:type="gramStart"/>
+      <w:r>
+        <w:rPr>
+          <w:rFonts w:ascii="Arial" w:hAnsi="Arial" w:cs="Arial"/>
+        </w:rPr>
+        <w:t>un</w:t>
+      </w:r>
+      <w:proofErr w:type="gramEnd"/>
+      <w:r>
+        <w:rPr>
+          <w:rFonts w:ascii="Arial" w:hAnsi="Arial" w:cs="Arial"/>
+        </w:rPr>
+        <w:t xml:space="preserve"> doctor bun</w:t>
+      </w:r>
+      <w:r>
+        <w:rPr>
+          <w:rFonts w:ascii="Arial" w:hAnsi="Arial" w:cs="Arial"/>
+        </w:rPr>
+        <w:t xml:space="preserve"> cunoaste atat medicina, cat si filozifie si</w:t>
+      </w:r>
+      <w:r>
+        <w:rPr>
+          <w:rFonts w:ascii="Arial" w:hAnsi="Arial" w:cs="Arial"/>
+        </w:rPr>
+        <w:t xml:space="preserve"> isi practica meseria din placere, </w:t>
+      </w:r>
+      <w:r>
+        <w:rPr>
+          <w:rFonts w:ascii="Arial" w:hAnsi="Arial" w:cs="Arial"/>
+        </w:rPr>
+        <w:t>nu pentru bani [Aldrete].</w:t>
+      </w:r>
+      <w:r>
+        <w:rPr>
+          <w:rFonts w:ascii="Arial" w:hAnsi="Arial" w:cs="Arial"/>
+        </w:rPr>
+        <w:t xml:space="preserve"> Multe boli nu erau tratate de catre doctori pentru a nu-si strica reputatia, nu existau destule cunostinte pentru a gasi cauza si nu doreau </w:t>
+      </w:r>
+      <w:proofErr w:type="gramStart"/>
+      <w:r>
+        <w:rPr>
+          <w:rFonts w:ascii="Arial" w:hAnsi="Arial" w:cs="Arial"/>
+        </w:rPr>
+        <w:t>sa</w:t>
+      </w:r>
+      <w:proofErr w:type="gramEnd"/>
+      <w:r>
+        <w:rPr>
+          <w:rFonts w:ascii="Arial" w:hAnsi="Arial" w:cs="Arial"/>
+        </w:rPr>
+        <w:t xml:space="preserve"> riste viata lor si a pacientilor cautand un tratament</w:t>
+      </w:r>
+      <w:r>
+        <w:rPr>
+          <w:rFonts w:ascii="Arial" w:hAnsi="Arial" w:cs="Arial"/>
+        </w:rPr>
+        <w:t xml:space="preserve"> [</w:t>
+      </w:r>
+      <w:r>
+        <w:rPr>
+          <w:rFonts w:ascii="Arial" w:hAnsi="Arial" w:cs="Arial"/>
+        </w:rPr>
+        <w:t>Cartwright</w:t>
+      </w:r>
+      <w:r>
+        <w:rPr>
+          <w:rFonts w:ascii="Arial" w:hAnsi="Arial" w:cs="Arial"/>
+        </w:rPr>
+        <w:t>2]</w:t>
+      </w:r>
+      <w:r>
+        <w:rPr>
+          <w:rFonts w:ascii="Arial" w:hAnsi="Arial" w:cs="Arial"/>
+        </w:rPr>
+        <w:t>.</w:t>
+      </w:r>
+    </w:p>
+    <w:p>
+      <w:pPr>
+        <w:rPr>
+          <w:rFonts w:ascii="Arial" w:hAnsi="Arial" w:cs="Arial"/>
+        </w:rPr>
+      </w:pPr>
+    </w:p>
+    <w:p>
+      <w:pPr>
+        <w:rPr>
+          <w:rFonts w:ascii="Arial" w:hAnsi="Arial" w:cs="Arial"/>
+          <w:sz w:val="28"/>
+        </w:rPr>
+      </w:pPr>
+      <w:r>
+        <w:rPr>
+          <w:rFonts w:ascii="Arial" w:hAnsi="Arial" w:cs="Arial"/>
+          <w:sz w:val="28"/>
+        </w:rPr>
+        <w:t>2.3. Evul Mediu</w:t>
+      </w:r>
+    </w:p>
+    <w:p>
+      <w:pPr>
+        <w:rPr>
+          <w:rFonts w:ascii="Arial" w:hAnsi="Arial" w:cs="Arial"/>
         </w:rPr>
       </w:pPr>
       <w:bookmarkStart w:id="0" w:name="_GoBack"/>
       <w:bookmarkEnd w:id="0"/>
+    </w:p>
+    <w:p>
+      <w:pPr>
+        <w:rPr>
+          <w:rFonts w:ascii="Arial" w:hAnsi="Arial" w:cs="Arial"/>
+          <w:sz w:val="32"/>
+        </w:rPr>
+      </w:pPr>
       <w:r>
         <w:rPr>
           <w:rFonts w:ascii="Arial" w:hAnsi="Arial" w:cs="Arial"/>
@@ -5028,11 +5651,13 @@
         </w:numPr>
         <w:rPr>
           <w:rFonts w:ascii="Arial" w:hAnsi="Arial" w:cs="Arial"/>
-        </w:rPr>
-      </w:pPr>
-      <w:r>
-        <w:rPr>
-          <w:rFonts w:ascii="Arial" w:hAnsi="Arial" w:cs="Arial"/>
+          <w:sz w:val="24"/>
+        </w:rPr>
+      </w:pPr>
+      <w:r>
+        <w:rPr>
+          <w:rFonts w:ascii="Arial" w:hAnsi="Arial" w:cs="Arial"/>
+          <w:sz w:val="24"/>
         </w:rPr>
         <w:t>Preistorie, Inceputul</w:t>
       </w:r>
@@ -5046,11 +5671,13 @@
         </w:numPr>
         <w:rPr>
           <w:rFonts w:ascii="Arial" w:hAnsi="Arial" w:cs="Arial"/>
-        </w:rPr>
-      </w:pPr>
-      <w:r>
-        <w:rPr>
-          <w:rFonts w:ascii="Arial" w:hAnsi="Arial" w:cs="Arial"/>
+          <w:sz w:val="24"/>
+        </w:rPr>
+      </w:pPr>
+      <w:r>
+        <w:rPr>
+          <w:rFonts w:ascii="Arial" w:hAnsi="Arial" w:cs="Arial"/>
+          <w:sz w:val="24"/>
         </w:rPr>
         <w:t>Preistorie, Revolutia neolitica</w:t>
       </w:r>
@@ -5064,11 +5691,13 @@
         </w:numPr>
         <w:rPr>
           <w:rFonts w:ascii="Arial" w:hAnsi="Arial" w:cs="Arial"/>
-        </w:rPr>
-      </w:pPr>
-      <w:r>
-        <w:rPr>
-          <w:rFonts w:ascii="Arial" w:hAnsi="Arial" w:cs="Arial"/>
+          <w:sz w:val="24"/>
+        </w:rPr>
+      </w:pPr>
+      <w:r>
+        <w:rPr>
+          <w:rFonts w:ascii="Arial" w:hAnsi="Arial" w:cs="Arial"/>
+          <w:sz w:val="24"/>
         </w:rPr>
         <w:t>Preistoie, Epoca Metalelor</w:t>
       </w:r>
@@ -5082,19 +5711,157 @@
         </w:numPr>
         <w:rPr>
           <w:rFonts w:ascii="Arial" w:hAnsi="Arial" w:cs="Arial"/>
-        </w:rPr>
-      </w:pPr>
-      <w:r>
-        <w:rPr>
-          <w:rFonts w:ascii="Arial" w:hAnsi="Arial" w:cs="Arial"/>
+          <w:sz w:val="24"/>
+        </w:rPr>
+      </w:pPr>
+      <w:r>
+        <w:rPr>
+          <w:rFonts w:ascii="Arial" w:hAnsi="Arial" w:cs="Arial"/>
+          <w:sz w:val="24"/>
         </w:rPr>
         <w:t>Antichitate</w:t>
       </w:r>
       <w:r>
         <w:rPr>
           <w:rFonts w:ascii="Arial" w:hAnsi="Arial" w:cs="Arial"/>
-        </w:rPr>
-        <w:t>, Calatorie</w:t>
+          <w:sz w:val="24"/>
+        </w:rPr>
+        <w:t xml:space="preserve">, </w:t>
+      </w:r>
+      <w:r>
+        <w:rPr>
+          <w:rFonts w:ascii="Arial" w:hAnsi="Arial" w:cs="Arial"/>
+          <w:sz w:val="24"/>
+        </w:rPr>
+        <w:t>Orientul Antic</w:t>
+      </w:r>
+    </w:p>
+    <w:p>
+      <w:pPr>
+        <w:pStyle w:val="ListParagraph"/>
+        <w:numPr>
+          <w:ilvl w:val="0"/>
+          <w:numId w:val="4"/>
+        </w:numPr>
+        <w:rPr>
+          <w:rFonts w:ascii="Arial" w:hAnsi="Arial" w:cs="Arial"/>
+          <w:sz w:val="24"/>
+        </w:rPr>
+      </w:pPr>
+      <w:r>
+        <w:rPr>
+          <w:rFonts w:ascii="Arial" w:hAnsi="Arial" w:cs="Arial"/>
+          <w:sz w:val="24"/>
+        </w:rPr>
+        <w:t>Antichitate, Grecia Antica</w:t>
+      </w:r>
+    </w:p>
+    <w:p>
+      <w:pPr>
+        <w:pStyle w:val="ListParagraph"/>
+        <w:numPr>
+          <w:ilvl w:val="0"/>
+          <w:numId w:val="4"/>
+        </w:numPr>
+        <w:rPr>
+          <w:rFonts w:ascii="Arial" w:hAnsi="Arial" w:cs="Arial"/>
+          <w:sz w:val="24"/>
+        </w:rPr>
+      </w:pPr>
+      <w:r>
+        <w:rPr>
+          <w:rFonts w:ascii="Arial" w:hAnsi="Arial" w:cs="Arial"/>
+          <w:sz w:val="24"/>
+        </w:rPr>
+        <w:t>Antichitate, Imperiul Roman</w:t>
+      </w:r>
+    </w:p>
+    <w:p>
+      <w:pPr>
+        <w:pStyle w:val="ListParagraph"/>
+        <w:rPr>
+          <w:rFonts w:ascii="Arial" w:hAnsi="Arial" w:cs="Arial"/>
+        </w:rPr>
+      </w:pPr>
+    </w:p>
+    <w:p>
+      <w:pPr>
+        <w:rPr>
+          <w:rFonts w:ascii="Arial" w:hAnsi="Arial" w:cs="Arial"/>
+          <w:sz w:val="28"/>
+        </w:rPr>
+      </w:pPr>
+      <w:r>
+        <w:rPr>
+          <w:rFonts w:ascii="Arial" w:hAnsi="Arial" w:cs="Arial"/>
+          <w:sz w:val="28"/>
+        </w:rPr>
+        <w:t>3.2. Sfarsitul de era</w:t>
+      </w:r>
+    </w:p>
+    <w:p>
+      <w:pPr>
+        <w:rPr>
+          <w:rFonts w:ascii="Arial" w:hAnsi="Arial" w:cs="Arial"/>
+        </w:rPr>
+      </w:pPr>
+      <w:r>
+        <w:rPr>
+          <w:rFonts w:ascii="Arial" w:hAnsi="Arial" w:cs="Arial"/>
+        </w:rPr>
+        <w:tab/>
+      </w:r>
+      <w:r>
+        <w:rPr>
+          <w:rFonts w:ascii="Arial" w:hAnsi="Arial" w:cs="Arial"/>
+        </w:rPr>
+        <w:t xml:space="preserve">Butonul “Era urmatoare” </w:t>
+      </w:r>
+      <w:proofErr w:type="gramStart"/>
+      <w:r>
+        <w:rPr>
+          <w:rFonts w:ascii="Arial" w:hAnsi="Arial" w:cs="Arial"/>
+        </w:rPr>
+        <w:t>este</w:t>
+      </w:r>
+      <w:proofErr w:type="gramEnd"/>
+      <w:r>
+        <w:rPr>
+          <w:rFonts w:ascii="Arial" w:hAnsi="Arial" w:cs="Arial"/>
+        </w:rPr>
+        <w:t xml:space="preserve"> disponibil in orice moment al jocului, indiferent daca energia a fost epuizata sau nu, apasarea acestuia incheand era curenta. </w:t>
+      </w:r>
+      <w:r>
+        <w:rPr>
+          <w:rFonts w:ascii="Arial" w:hAnsi="Arial" w:cs="Arial"/>
+        </w:rPr>
+        <w:t xml:space="preserve">La sfarsitul fiecarei ere, utilizatorul </w:t>
+      </w:r>
+      <w:proofErr w:type="gramStart"/>
+      <w:r>
+        <w:rPr>
+          <w:rFonts w:ascii="Arial" w:hAnsi="Arial" w:cs="Arial"/>
+        </w:rPr>
+        <w:t>va</w:t>
+      </w:r>
+      <w:proofErr w:type="gramEnd"/>
+      <w:r>
+        <w:rPr>
+          <w:rFonts w:ascii="Arial" w:hAnsi="Arial" w:cs="Arial"/>
+        </w:rPr>
+        <w:t xml:space="preserve"> avea de ales </w:t>
+      </w:r>
+      <w:r>
+        <w:rPr>
+          <w:rFonts w:ascii="Arial" w:hAnsi="Arial" w:cs="Arial"/>
+        </w:rPr>
+        <w:t xml:space="preserve">doua actiuni importante pentru viata oamenilor din joc: una ce le va ingreuna viata si una ce </w:t>
+      </w:r>
+      <w:r>
+        <w:rPr>
+          <w:rFonts w:ascii="Arial" w:hAnsi="Arial" w:cs="Arial"/>
+        </w:rPr>
+        <w:t>le-o va imbunatati.</w:t>
       </w:r>
       <w:r>
         <w:rPr>
@@ -5102,190 +5869,6 @@
         </w:rPr>
         <w:t xml:space="preserve"> </w:t>
       </w:r>
-      <w:r>
-        <w:rPr>
-          <w:rFonts w:ascii="Arial" w:hAnsi="Arial" w:cs="Arial"/>
-        </w:rPr>
-        <w:t>in Orient, Grecia si Imperiul Roman</w:t>
-      </w:r>
-    </w:p>
-    <w:p>
-      <w:pPr>
-        <w:pStyle w:val="ListParagraph"/>
-        <w:rPr>
-          <w:rFonts w:ascii="Arial" w:hAnsi="Arial" w:cs="Arial"/>
-        </w:rPr>
-      </w:pPr>
-    </w:p>
-    <w:p>
-      <w:pPr>
-        <w:rPr>
-          <w:rFonts w:ascii="Arial" w:hAnsi="Arial" w:cs="Arial"/>
-          <w:sz w:val="28"/>
-        </w:rPr>
-      </w:pPr>
-      <w:r>
-        <w:rPr>
-          <w:rFonts w:ascii="Arial" w:hAnsi="Arial" w:cs="Arial"/>
-          <w:sz w:val="28"/>
-        </w:rPr>
-        <w:t>3.2. Sfarsitul de era</w:t>
-      </w:r>
-    </w:p>
-    <w:p>
-      <w:pPr>
-        <w:rPr>
-          <w:rFonts w:ascii="Arial" w:hAnsi="Arial" w:cs="Arial"/>
-        </w:rPr>
-      </w:pPr>
-      <w:r>
-        <w:rPr>
-          <w:rFonts w:ascii="Arial" w:hAnsi="Arial" w:cs="Arial"/>
-        </w:rPr>
-        <w:tab/>
-      </w:r>
-      <w:r>
-        <w:rPr>
-          <w:rFonts w:ascii="Arial" w:hAnsi="Arial" w:cs="Arial"/>
-        </w:rPr>
-        <w:t xml:space="preserve">Butonul “Era urmatoare” </w:t>
-      </w:r>
-      <w:proofErr w:type="gramStart"/>
-      <w:r>
-        <w:rPr>
-          <w:rFonts w:ascii="Arial" w:hAnsi="Arial" w:cs="Arial"/>
-        </w:rPr>
-        <w:t>este</w:t>
-      </w:r>
-      <w:proofErr w:type="gramEnd"/>
-      <w:r>
-        <w:rPr>
-          <w:rFonts w:ascii="Arial" w:hAnsi="Arial" w:cs="Arial"/>
-        </w:rPr>
-        <w:t xml:space="preserve"> disponibil in orice moment al jocului, indiferent daca energia a fost epuizata sau nu, apasarea acestuia incheand era curenta. </w:t>
-      </w:r>
-      <w:r>
-        <w:rPr>
-          <w:rFonts w:ascii="Arial" w:hAnsi="Arial" w:cs="Arial"/>
-        </w:rPr>
-        <w:t xml:space="preserve">La sfarsitul fiecarei ere, utilizatorul </w:t>
-      </w:r>
-      <w:proofErr w:type="gramStart"/>
-      <w:r>
-        <w:rPr>
-          <w:rFonts w:ascii="Arial" w:hAnsi="Arial" w:cs="Arial"/>
-        </w:rPr>
-        <w:t>va</w:t>
-      </w:r>
-      <w:proofErr w:type="gramEnd"/>
-      <w:r>
-        <w:rPr>
-          <w:rFonts w:ascii="Arial" w:hAnsi="Arial" w:cs="Arial"/>
-        </w:rPr>
-        <w:t xml:space="preserve"> avea de ales </w:t>
-      </w:r>
-      <w:r>
-        <w:rPr>
-          <w:rFonts w:ascii="Arial" w:hAnsi="Arial" w:cs="Arial"/>
-        </w:rPr>
-        <w:t xml:space="preserve">doua actiuni importante pentru viata oamenilor din joc: una ce le va ingreuna viata si una ce </w:t>
-      </w:r>
-      <w:r>
-        <w:rPr>
-          <w:rFonts w:ascii="Arial" w:hAnsi="Arial" w:cs="Arial"/>
-        </w:rPr>
-        <w:t>le-o va imbunatati.</w:t>
-      </w:r>
-      <w:r>
-        <w:rPr>
-          <w:rFonts w:ascii="Arial" w:hAnsi="Arial" w:cs="Arial"/>
-        </w:rPr>
-        <w:t xml:space="preserve"> </w:t>
-      </w:r>
-    </w:p>
-    <w:p>
-      <w:pPr>
-        <w:rPr>
-          <w:rFonts w:ascii="Arial" w:hAnsi="Arial" w:cs="Arial"/>
-        </w:rPr>
-      </w:pPr>
-    </w:p>
-    <w:p>
-      <w:pPr>
-        <w:rPr>
-          <w:rFonts w:ascii="Arial" w:hAnsi="Arial" w:cs="Arial"/>
-        </w:rPr>
-      </w:pPr>
-    </w:p>
-    <w:p>
-      <w:pPr>
-        <w:rPr>
-          <w:rFonts w:ascii="Arial" w:hAnsi="Arial" w:cs="Arial"/>
-        </w:rPr>
-      </w:pPr>
-    </w:p>
-    <w:p>
-      <w:pPr>
-        <w:rPr>
-          <w:rFonts w:ascii="Arial" w:hAnsi="Arial" w:cs="Arial"/>
-        </w:rPr>
-      </w:pPr>
-    </w:p>
-    <w:p>
-      <w:pPr>
-        <w:rPr>
-          <w:rFonts w:ascii="Arial" w:hAnsi="Arial" w:cs="Arial"/>
-        </w:rPr>
-      </w:pPr>
-    </w:p>
-    <w:p>
-      <w:pPr>
-        <w:rPr>
-          <w:rFonts w:ascii="Arial" w:hAnsi="Arial" w:cs="Arial"/>
-        </w:rPr>
-      </w:pPr>
-    </w:p>
-    <w:p>
-      <w:pPr>
-        <w:rPr>
-          <w:rFonts w:ascii="Arial" w:hAnsi="Arial" w:cs="Arial"/>
-        </w:rPr>
-      </w:pPr>
-    </w:p>
-    <w:p>
-      <w:pPr>
-        <w:rPr>
-          <w:rFonts w:ascii="Arial" w:hAnsi="Arial" w:cs="Arial"/>
-        </w:rPr>
-      </w:pPr>
-    </w:p>
-    <w:p>
-      <w:pPr>
-        <w:rPr>
-          <w:rFonts w:ascii="Arial" w:hAnsi="Arial" w:cs="Arial"/>
-        </w:rPr>
-      </w:pPr>
-    </w:p>
-    <w:p>
-      <w:pPr>
-        <w:rPr>
-          <w:rFonts w:ascii="Arial" w:hAnsi="Arial" w:cs="Arial"/>
-        </w:rPr>
-      </w:pPr>
-    </w:p>
-    <w:p>
-      <w:pPr>
-        <w:rPr>
-          <w:rFonts w:ascii="Arial" w:hAnsi="Arial" w:cs="Arial"/>
-        </w:rPr>
-      </w:pPr>
-    </w:p>
-    <w:p>
-      <w:pPr>
-        <w:rPr>
-          <w:rFonts w:ascii="Arial" w:hAnsi="Arial" w:cs="Arial"/>
-        </w:rPr>
-      </w:pPr>
     </w:p>
     <w:p>
       <w:pPr>
@@ -5301,12 +5884,19 @@
           <w:sz w:val="32"/>
         </w:rPr>
       </w:pPr>
-      <w:r>
+    </w:p>
+    <w:p>
+      <w:pPr>
         <w:rPr>
           <w:rFonts w:ascii="Arial" w:hAnsi="Arial" w:cs="Arial"/>
           <w:sz w:val="32"/>
         </w:rPr>
-        <w:lastRenderedPageBreak/>
+      </w:pPr>
+      <w:r>
+        <w:rPr>
+          <w:rFonts w:ascii="Arial" w:hAnsi="Arial" w:cs="Arial"/>
+          <w:sz w:val="32"/>
+        </w:rPr>
         <w:t>Capitolul 4. Aplicatii si limbaje folosite in contextul lucrarii</w:t>
       </w:r>
     </w:p>
@@ -5358,7 +5948,14 @@
         <w:rPr>
           <w:rFonts w:ascii="Arial" w:hAnsi="Arial" w:cs="Arial"/>
         </w:rPr>
-        <w:t xml:space="preserve"> un motor grafic aparut in anul 2005 ce are la baza cod sursa in limbaj C++. Programul este folosit pentru a crea jocuri atat 3D, cat si 2D si ofera suport pentru majoritatea platformelor si sistemelor de operare, acestea fiind doua din motivele pentru care 50% din totalul de jocuri dezvoltate la momentul de fata au fost create folosind acest program [Unity1]. Alte motive tin de usurinta folosirii interfetei si multitudinea de tutoriale aflate la dispozitia oricarui incepator.</w:t>
+        <w:t xml:space="preserve"> un motor grafic aparut in anul 2005 ce are la baza cod sursa in limbaj C++. Programul este folosit pentru a crea jocuri atat 3D, cat si 2D si ofera suport pentru majoritatea platformelor si sistemelor de operare, acestea fiind doua din motivele pentru care 50% din totalul de jocuri dezvoltate la momentul de fata au fost create folosind acest </w:t>
+      </w:r>
+      <w:r>
+        <w:rPr>
+          <w:rFonts w:ascii="Arial" w:hAnsi="Arial" w:cs="Arial"/>
+        </w:rPr>
+        <w:lastRenderedPageBreak/>
+        <w:t>program [Unity1]. Alte motive tin de usurinta folosirii interfetei si multitudinea de tutoriale aflate la dispozitia oricarui incepator.</w:t>
       </w:r>
     </w:p>
     <w:p>
@@ -5603,14 +6200,7 @@
         <w:rPr>
           <w:rFonts w:ascii="Arial" w:hAnsi="Arial" w:cs="Arial"/>
         </w:rPr>
-        <w:t xml:space="preserve"> un limbaj de nivel inalt si pur orientat pe obiecte, are notiunea de “garbage colletor”, suporta bucle “for </w:t>
-      </w:r>
-      <w:r>
-        <w:rPr>
-          <w:rFonts w:ascii="Arial" w:hAnsi="Arial" w:cs="Arial"/>
-        </w:rPr>
-        <w:lastRenderedPageBreak/>
-        <w:t>each”, insa este mai mult orientat pentru platforma Windows, pe cand C++ poate fi folosit pentru orice platforma</w:t>
+        <w:t xml:space="preserve"> un limbaj de nivel inalt si pur orientat pe obiecte, are notiunea de “garbage colletor”, suporta bucle “for each”, insa este mai mult orientat pentru platforma Windows, pe cand C++ poate fi folosit pentru orice platforma</w:t>
       </w:r>
       <w:r>
         <w:rPr>
@@ -5685,6 +6275,7 @@
         <w:rPr>
           <w:rFonts w:ascii="Arial" w:hAnsi="Arial" w:cs="Arial"/>
         </w:rPr>
+        <w:lastRenderedPageBreak/>
         <w:tab/>
         <w:t xml:space="preserve">JSON (JavaScript Object Notation) </w:t>
       </w:r>
@@ -5905,33 +6496,18 @@
           <w:rFonts w:ascii="Arial" w:hAnsi="Arial" w:cs="Arial"/>
         </w:rPr>
       </w:pPr>
-    </w:p>
-    <w:p>
-      <w:pPr>
-        <w:rPr>
-          <w:rFonts w:ascii="Arial" w:hAnsi="Arial" w:cs="Arial"/>
-        </w:rPr>
-      </w:pPr>
-    </w:p>
-    <w:p>
-      <w:pPr>
+      <w:r>
         <w:rPr>
           <w:rFonts w:ascii="Arial" w:hAnsi="Arial" w:cs="Arial"/>
           <w:sz w:val="32"/>
         </w:rPr>
-      </w:pPr>
+        <w:t xml:space="preserve">Capitolul </w:t>
+      </w:r>
       <w:r>
         <w:rPr>
           <w:rFonts w:ascii="Arial" w:hAnsi="Arial" w:cs="Arial"/>
           <w:sz w:val="32"/>
         </w:rPr>
-        <w:t xml:space="preserve">Capitolul </w:t>
-      </w:r>
-      <w:r>
-        <w:rPr>
-          <w:rFonts w:ascii="Arial" w:hAnsi="Arial" w:cs="Arial"/>
-          <w:sz w:val="32"/>
-        </w:rPr>
         <w:t>5. Dezvoltarea aplicatiei</w:t>
       </w:r>
     </w:p>
@@ -5998,7 +6574,14 @@
           <w:rFonts w:ascii="Arial" w:hAnsi="Arial" w:cs="Arial"/>
         </w:rPr>
         <w:tab/>
-        <w:t xml:space="preserve">Pentru a putea gestiona datele ce tin de instanta unui joc (numarul de mancare, resurse, populatie, era curenta, job-ul selectat, nivelul de energie) clasa contine atributele necesare, fiind statice pentru a asigura ca fiecare cerere a unui atribut, la un moment dat, returneaza acelasi rezultat. Pe langa atribute, clase contine si metode statice, cu nume sugestive: </w:t>
+        <w:t xml:space="preserve">Pentru a putea gestiona datele ce tin de instanta unui joc (numarul de mancare, resurse, populatie, era curenta, job-ul selectat, nivelul de energie) clasa contine atributele necesare, fiind statice pentru a asigura ca fiecare cerere a unui atribut, la un moment dat, </w:t>
+      </w:r>
+      <w:r>
+        <w:rPr>
+          <w:rFonts w:ascii="Arial" w:hAnsi="Arial" w:cs="Arial"/>
+        </w:rPr>
+        <w:lastRenderedPageBreak/>
+        <w:t xml:space="preserve">returneaza acelasi rezultat. Pe langa atribute, clase contine si metode statice, cu nume sugestive: </w:t>
       </w:r>
       <w:proofErr w:type="gramStart"/>
       <w:r>
@@ -6276,14 +6859,7 @@
         <w:rPr>
           <w:rFonts w:ascii="Arial" w:hAnsi="Arial" w:cs="Arial"/>
         </w:rPr>
-        <w:t xml:space="preserve"> “Era1/shaman”, acesta fiind format din numele erei curente impreuna cu </w:t>
-      </w:r>
-      <w:r>
-        <w:rPr>
-          <w:rFonts w:ascii="Arial" w:hAnsi="Arial" w:cs="Arial"/>
-        </w:rPr>
-        <w:lastRenderedPageBreak/>
-        <w:t>numele job-ului selectat.</w:t>
+        <w:t xml:space="preserve"> “Era1/shaman”, acesta fiind format din numele erei curente impreuna cu numele job-ului selectat.</w:t>
       </w:r>
       <w:r>
         <w:rPr>
@@ -6490,6 +7066,7 @@
         <w:rPr>
           <w:rFonts w:ascii="Arial" w:hAnsi="Arial" w:cs="Arial"/>
         </w:rPr>
+        <w:lastRenderedPageBreak/>
         <w:tab/>
       </w:r>
       <w:r>
@@ -6971,7 +7548,6 @@
         <w:rPr>
           <w:rFonts w:ascii="Arial" w:hAnsi="Arial" w:cs="Arial"/>
         </w:rPr>
-        <w:lastRenderedPageBreak/>
         <w:tab/>
       </w:r>
       <w:r>
@@ -7950,6 +8526,29 @@
       <w:szCs w:val="48"/>
     </w:rPr>
   </w:style>
+  <w:style w:type="paragraph" w:styleId="Heading2">
+    <w:name w:val="heading 2"/>
+    <w:basedOn w:val="Normal"/>
+    <w:next w:val="Normal"/>
+    <w:link w:val="Heading2Char"/>
+    <w:uiPriority w:val="9"/>
+    <w:semiHidden/>
+    <w:unhideWhenUsed/>
+    <w:qFormat/>
+    <w:rsid w:val="00493725"/>
+    <w:pPr>
+      <w:keepNext/>
+      <w:keepLines/>
+      <w:spacing w:before="40"/>
+      <w:outlineLvl w:val="1"/>
+    </w:pPr>
+    <w:rPr>
+      <w:rFonts w:asciiTheme="majorHAnsi" w:eastAsiaTheme="majorEastAsia" w:hAnsiTheme="majorHAnsi" w:cstheme="majorBidi"/>
+      <w:color w:val="2E74B5" w:themeColor="accent1" w:themeShade="BF"/>
+      <w:sz w:val="26"/>
+      <w:szCs w:val="26"/>
+    </w:rPr>
+  </w:style>
   <w:style w:type="character" w:default="1" w:styleId="DefaultParagraphFont">
     <w:name w:val="Default Paragraph Font"/>
     <w:uiPriority w:val="1"/>
@@ -8051,6 +8650,20 @@
       <w:kern w:val="36"/>
       <w:sz w:val="48"/>
       <w:szCs w:val="48"/>
+    </w:rPr>
+  </w:style>
+  <w:style w:type="character" w:customStyle="1" w:styleId="Heading2Char">
+    <w:name w:val="Heading 2 Char"/>
+    <w:basedOn w:val="DefaultParagraphFont"/>
+    <w:link w:val="Heading2"/>
+    <w:uiPriority w:val="9"/>
+    <w:semiHidden/>
+    <w:rsid w:val="00493725"/>
+    <w:rPr>
+      <w:rFonts w:asciiTheme="majorHAnsi" w:eastAsiaTheme="majorEastAsia" w:hAnsiTheme="majorHAnsi" w:cstheme="majorBidi"/>
+      <w:color w:val="2E74B5" w:themeColor="accent1" w:themeShade="BF"/>
+      <w:sz w:val="26"/>
+      <w:szCs w:val="26"/>
     </w:rPr>
   </w:style>
 </w:styles>

</xml_diff>

<commit_message>
jocuri notabile - subcapitol
</commit_message>
<xml_diff>
--- a/Docs/Neagu_Cezara.docx
+++ b/Docs/Neagu_Cezara.docx
@@ -597,7 +597,14 @@
           <w:rFonts w:ascii="Arial" w:hAnsi="Arial" w:cs="Arial"/>
           <w:sz w:val="24"/>
         </w:rPr>
-        <w:t>Jocuri educationale, de strategie si simulare</w:t>
+        <w:t xml:space="preserve">Jocuri </w:t>
+      </w:r>
+      <w:r>
+        <w:rPr>
+          <w:rFonts w:ascii="Arial" w:hAnsi="Arial" w:cs="Arial"/>
+          <w:sz w:val="24"/>
+        </w:rPr>
+        <w:t>notabile</w:t>
       </w:r>
     </w:p>
     <w:p>
@@ -617,7 +624,21 @@
           <w:rFonts w:ascii="Arial" w:hAnsi="Arial" w:cs="Arial"/>
           <w:sz w:val="24"/>
         </w:rPr>
-        <w:t>Descriere capitolelor</w:t>
+        <w:t>Descriere</w:t>
+      </w:r>
+      <w:r>
+        <w:rPr>
+          <w:rFonts w:ascii="Arial" w:hAnsi="Arial" w:cs="Arial"/>
+          <w:sz w:val="24"/>
+        </w:rPr>
+        <w:t>a</w:t>
+      </w:r>
+      <w:r>
+        <w:rPr>
+          <w:rFonts w:ascii="Arial" w:hAnsi="Arial" w:cs="Arial"/>
+          <w:sz w:val="24"/>
+        </w:rPr>
+        <w:t xml:space="preserve"> capitolelor</w:t>
       </w:r>
     </w:p>
     <w:p>
@@ -1426,8 +1447,6 @@
         </w:rPr>
         <w:t xml:space="preserve"> video </w:t>
       </w:r>
-      <w:bookmarkStart w:id="0" w:name="_GoBack"/>
-      <w:bookmarkEnd w:id="0"/>
     </w:p>
     <w:p>
       <w:pPr>
@@ -1525,7 +1544,7 @@
           <w:color w:val="000000"/>
           <w:shd w:val="clear" w:color="auto" w:fill="FFFFFF"/>
         </w:rPr>
-        <w:t xml:space="preserve"> afirma</w:t>
+        <w:t xml:space="preserve"> afirma ca acestea sunt jucate de  65% dintre adultii americani [ESA].</w:t>
       </w:r>
       <w:r>
         <w:rPr>
@@ -1533,7 +1552,7 @@
           <w:color w:val="000000"/>
           <w:shd w:val="clear" w:color="auto" w:fill="FFFFFF"/>
         </w:rPr>
-        <w:t xml:space="preserve"> ca</w:t>
+        <w:t xml:space="preserve"> Jocurile video prezinta caracteristicile mentionate, dar modul in care acestea </w:t>
       </w:r>
       <w:r>
         <w:rPr>
@@ -1541,7 +1560,7 @@
           <w:color w:val="000000"/>
           <w:shd w:val="clear" w:color="auto" w:fill="FFFFFF"/>
         </w:rPr>
-        <w:t xml:space="preserve"> acestea sunt jucate de </w:t>
+        <w:t>se regasesc</w:t>
       </w:r>
       <w:r>
         <w:rPr>
@@ -1549,7 +1568,7 @@
           <w:color w:val="000000"/>
           <w:shd w:val="clear" w:color="auto" w:fill="FFFFFF"/>
         </w:rPr>
-        <w:t xml:space="preserve"> 65% dintre adultii americani</w:t>
+        <w:t xml:space="preserve"> este diferit: regulile sunt de multe ori ascunse, obiectivul este bine definit si indeplinirea sa imposibil de trisat, iar </w:t>
       </w:r>
       <w:r>
         <w:rPr>
@@ -1557,7 +1576,7 @@
           <w:color w:val="000000"/>
           <w:shd w:val="clear" w:color="auto" w:fill="FFFFFF"/>
         </w:rPr>
-        <w:t xml:space="preserve"> [ESA].</w:t>
+        <w:t>mediul inconjurator este mai realist datorita aspectului vizual.</w:t>
       </w:r>
       <w:r>
         <w:rPr>
@@ -1565,7 +1584,7 @@
           <w:color w:val="000000"/>
           <w:shd w:val="clear" w:color="auto" w:fill="FFFFFF"/>
         </w:rPr>
-        <w:t xml:space="preserve"> Jocurile video prezinta caracteristicile mentionate, dar modul in care acestea </w:t>
+        <w:t xml:space="preserve"> De-a lungul timpului, datorita aparitiei </w:t>
       </w:r>
       <w:r>
         <w:rPr>
@@ -1573,7 +1592,7 @@
           <w:color w:val="000000"/>
           <w:shd w:val="clear" w:color="auto" w:fill="FFFFFF"/>
         </w:rPr>
-        <w:t>se regasesc</w:t>
+        <w:t xml:space="preserve">de </w:t>
       </w:r>
       <w:r>
         <w:rPr>
@@ -1581,7 +1600,7 @@
           <w:color w:val="000000"/>
           <w:shd w:val="clear" w:color="auto" w:fill="FFFFFF"/>
         </w:rPr>
-        <w:t xml:space="preserve"> este diferit: regulile sunt de multe ori ascunse, obiectivul este bine definit si indeplinirea sa imposibil de trisat, iar </w:t>
+        <w:t>noi tehnologii</w:t>
       </w:r>
       <w:r>
         <w:rPr>
@@ -1589,7 +1608,7 @@
           <w:color w:val="000000"/>
           <w:shd w:val="clear" w:color="auto" w:fill="FFFFFF"/>
         </w:rPr>
-        <w:t>mediul inconjurator este mai realist datorita aspectului vizual.</w:t>
+        <w:t>,</w:t>
       </w:r>
       <w:r>
         <w:rPr>
@@ -1597,7 +1616,7 @@
           <w:color w:val="000000"/>
           <w:shd w:val="clear" w:color="auto" w:fill="FFFFFF"/>
         </w:rPr>
-        <w:t xml:space="preserve"> De-a lungul timpului, datorita aparitiei </w:t>
+        <w:t xml:space="preserve"> </w:t>
       </w:r>
       <w:r>
         <w:rPr>
@@ -1605,7 +1624,7 @@
           <w:color w:val="000000"/>
           <w:shd w:val="clear" w:color="auto" w:fill="FFFFFF"/>
         </w:rPr>
-        <w:t xml:space="preserve">de </w:t>
+        <w:t>definitia jocului video s-a schimbat</w:t>
       </w:r>
       <w:r>
         <w:rPr>
@@ -1613,7 +1632,7 @@
           <w:color w:val="000000"/>
           <w:shd w:val="clear" w:color="auto" w:fill="FFFFFF"/>
         </w:rPr>
-        <w:t>noi tehnologii</w:t>
+        <w:t xml:space="preserve">, initial </w:t>
       </w:r>
       <w:r>
         <w:rPr>
@@ -1621,7 +1640,7 @@
           <w:color w:val="000000"/>
           <w:shd w:val="clear" w:color="auto" w:fill="FFFFFF"/>
         </w:rPr>
-        <w:t>,</w:t>
+        <w:t>fiind nevoie doar de un semnal</w:t>
       </w:r>
       <w:r>
         <w:rPr>
@@ -1629,7 +1648,7 @@
           <w:color w:val="000000"/>
           <w:shd w:val="clear" w:color="auto" w:fill="FFFFFF"/>
         </w:rPr>
-        <w:t xml:space="preserve"> </w:t>
+        <w:t xml:space="preserve"> analog</w:t>
       </w:r>
       <w:r>
         <w:rPr>
@@ -1637,7 +1656,7 @@
           <w:color w:val="000000"/>
           <w:shd w:val="clear" w:color="auto" w:fill="FFFFFF"/>
         </w:rPr>
-        <w:t>definitia jocului video s-a schimbat</w:t>
+        <w:t xml:space="preserve"> afisat pe un tub catodic,</w:t>
       </w:r>
       <w:r>
         <w:rPr>
@@ -1645,7 +1664,7 @@
           <w:color w:val="000000"/>
           <w:shd w:val="clear" w:color="auto" w:fill="FFFFFF"/>
         </w:rPr>
-        <w:t xml:space="preserve">, initial </w:t>
+        <w:t xml:space="preserve"> producand o imagine de tip raster</w:t>
       </w:r>
       <w:r>
         <w:rPr>
@@ -1653,7 +1672,7 @@
           <w:color w:val="000000"/>
           <w:shd w:val="clear" w:color="auto" w:fill="FFFFFF"/>
         </w:rPr>
-        <w:t>fiind nevoie doar de un semnal</w:t>
+        <w:t>.</w:t>
       </w:r>
       <w:r>
         <w:rPr>
@@ -1661,7 +1680,7 @@
           <w:color w:val="000000"/>
           <w:shd w:val="clear" w:color="auto" w:fill="FFFFFF"/>
         </w:rPr>
-        <w:t xml:space="preserve"> analog</w:t>
+        <w:t xml:space="preserve"> </w:t>
       </w:r>
       <w:r>
         <w:rPr>
@@ -1669,7 +1688,7 @@
           <w:color w:val="000000"/>
           <w:shd w:val="clear" w:color="auto" w:fill="FFFFFF"/>
         </w:rPr>
-        <w:t xml:space="preserve"> afisat pe un tub catodic,</w:t>
+        <w:t>In prezent, definitia este deschisa schimbarilor, jocurile video rula</w:t>
       </w:r>
       <w:r>
         <w:rPr>
@@ -1677,7 +1696,7 @@
           <w:color w:val="000000"/>
           <w:shd w:val="clear" w:color="auto" w:fill="FFFFFF"/>
         </w:rPr>
-        <w:t xml:space="preserve"> producand o imagine de tip raster</w:t>
+        <w:t xml:space="preserve">nd pe mai multe platforme, pe sisteme hardware diferite si </w:t>
       </w:r>
       <w:r>
         <w:rPr>
@@ -1685,7 +1704,7 @@
           <w:color w:val="000000"/>
           <w:shd w:val="clear" w:color="auto" w:fill="FFFFFF"/>
         </w:rPr>
-        <w:t>.</w:t>
+        <w:t>folosind</w:t>
       </w:r>
       <w:r>
         <w:rPr>
@@ -1693,15 +1712,23 @@
           <w:color w:val="000000"/>
           <w:shd w:val="clear" w:color="auto" w:fill="FFFFFF"/>
         </w:rPr>
-        <w:t xml:space="preserve"> </w:t>
-      </w:r>
+        <w:t xml:space="preserve"> tehnologii diferite pentru afisarea imaginilor [Wolf].</w:t>
+      </w:r>
+    </w:p>
+    <w:p>
+      <w:pPr>
+        <w:rPr>
+          <w:rFonts w:ascii="Arial" w:hAnsi="Arial" w:cs="Arial"/>
+        </w:rPr>
+      </w:pPr>
       <w:r>
         <w:rPr>
           <w:rFonts w:ascii="Arial" w:hAnsi="Arial" w:cs="Arial"/>
           <w:color w:val="000000"/>
           <w:shd w:val="clear" w:color="auto" w:fill="FFFFFF"/>
         </w:rPr>
-        <w:t>In prezent, definitia este deschisa schimbarilor, jocurile video rula</w:t>
+        <w:lastRenderedPageBreak/>
+        <w:tab/>
       </w:r>
       <w:r>
         <w:rPr>
@@ -1709,7 +1736,7 @@
           <w:color w:val="000000"/>
           <w:shd w:val="clear" w:color="auto" w:fill="FFFFFF"/>
         </w:rPr>
-        <w:t xml:space="preserve">nd pe mai multe platforme, pe sisteme hardware diferite si </w:t>
+        <w:t xml:space="preserve"> </w:t>
       </w:r>
       <w:r>
         <w:rPr>
@@ -1717,7 +1744,7 @@
           <w:color w:val="000000"/>
           <w:shd w:val="clear" w:color="auto" w:fill="FFFFFF"/>
         </w:rPr>
-        <w:t>folosind</w:t>
+        <w:t>Primul joc video</w:t>
       </w:r>
       <w:r>
         <w:rPr>
@@ -1725,23 +1752,15 @@
           <w:color w:val="000000"/>
           <w:shd w:val="clear" w:color="auto" w:fill="FFFFFF"/>
         </w:rPr>
-        <w:t xml:space="preserve"> tehnologii diferite pentru afisarea imaginilor [Wolf].</w:t>
-      </w:r>
-    </w:p>
-    <w:p>
-      <w:pPr>
-        <w:rPr>
-          <w:rFonts w:ascii="Arial" w:hAnsi="Arial" w:cs="Arial"/>
-        </w:rPr>
-      </w:pPr>
+        <w:t xml:space="preserve"> difera in mai multe surse datorita definitiei acestuia, nefiind inca clar ce joc ar trebuie sa primeasca acest titlu.</w:t>
+      </w:r>
       <w:r>
         <w:rPr>
           <w:rFonts w:ascii="Arial" w:hAnsi="Arial" w:cs="Arial"/>
           <w:color w:val="000000"/>
           <w:shd w:val="clear" w:color="auto" w:fill="FFFFFF"/>
         </w:rPr>
-        <w:lastRenderedPageBreak/>
-        <w:tab/>
+        <w:t xml:space="preserve"> Jocuri mainframe precum “X si Zero” sau sah nu trimiteau semnale pentur a produce imagini, deci nu se incadreaza in definitia </w:t>
       </w:r>
       <w:r>
         <w:rPr>
@@ -1749,7 +1768,7 @@
           <w:color w:val="000000"/>
           <w:shd w:val="clear" w:color="auto" w:fill="FFFFFF"/>
         </w:rPr>
-        <w:t xml:space="preserve"> </w:t>
+        <w:t>prezentata mai sus</w:t>
       </w:r>
       <w:r>
         <w:rPr>
@@ -1757,7 +1776,7 @@
           <w:color w:val="000000"/>
           <w:shd w:val="clear" w:color="auto" w:fill="FFFFFF"/>
         </w:rPr>
-        <w:t>Primul joc video</w:t>
+        <w:t xml:space="preserve">. </w:t>
       </w:r>
       <w:r>
         <w:rPr>
@@ -1765,7 +1784,7 @@
           <w:color w:val="000000"/>
           <w:shd w:val="clear" w:color="auto" w:fill="FFFFFF"/>
         </w:rPr>
-        <w:t xml:space="preserve"> difera in mai multe surse datorita definitiei acestuia, nefiind inca clar ce joc ar trebuie sa primeasca acest titlu.</w:t>
+        <w:t xml:space="preserve">Asemanator, alte jocuri electronice nu se incadreaza datorita faptului ca se abat de la definitie, </w:t>
       </w:r>
       <w:r>
         <w:rPr>
@@ -1773,7 +1792,7 @@
           <w:color w:val="000000"/>
           <w:shd w:val="clear" w:color="auto" w:fill="FFFFFF"/>
         </w:rPr>
-        <w:t xml:space="preserve"> Jocuri mainframe precum “X si Zero” sau sah nu trimiteau semnale pentur a produce imagini, deci nu se incadreaza in definitia </w:t>
+        <w:t>insa jocul care</w:t>
       </w:r>
       <w:r>
         <w:rPr>
@@ -1781,7 +1800,7 @@
           <w:color w:val="000000"/>
           <w:shd w:val="clear" w:color="auto" w:fill="FFFFFF"/>
         </w:rPr>
-        <w:t>prezentata mai sus</w:t>
+        <w:t xml:space="preserve"> </w:t>
       </w:r>
       <w:r>
         <w:rPr>
@@ -1789,7 +1808,7 @@
           <w:color w:val="000000"/>
           <w:shd w:val="clear" w:color="auto" w:fill="FFFFFF"/>
         </w:rPr>
-        <w:t xml:space="preserve">. </w:t>
+        <w:t>este de cele mai multe ori numit “primul” este “Spacewar!” din 1962, cu toate ca imaginea afisata nu este de tip raster</w:t>
       </w:r>
       <w:r>
         <w:rPr>
@@ -1797,7 +1816,7 @@
           <w:color w:val="000000"/>
           <w:shd w:val="clear" w:color="auto" w:fill="FFFFFF"/>
         </w:rPr>
-        <w:t xml:space="preserve">Asemanator, alte jocuri electronice nu se incadreaza datorita faptului ca se abat de la definitie, </w:t>
+        <w:t xml:space="preserve"> [Wolf2]</w:t>
       </w:r>
       <w:r>
         <w:rPr>
@@ -1805,7 +1824,7 @@
           <w:color w:val="000000"/>
           <w:shd w:val="clear" w:color="auto" w:fill="FFFFFF"/>
         </w:rPr>
-        <w:t>insa jocul care</w:t>
+        <w:t>.</w:t>
       </w:r>
       <w:r>
         <w:rPr>
@@ -1821,7 +1840,7 @@
           <w:color w:val="000000"/>
           <w:shd w:val="clear" w:color="auto" w:fill="FFFFFF"/>
         </w:rPr>
-        <w:t>este de cele mai multe ori numit “primul” este “Spacewar!” din 1962, cu toate ca imaginea afisata nu este de tip raster</w:t>
+        <w:t xml:space="preserve">Prima consola de jocuri, </w:t>
       </w:r>
       <w:r>
         <w:rPr>
@@ -1829,7 +1848,7 @@
           <w:color w:val="000000"/>
           <w:shd w:val="clear" w:color="auto" w:fill="FFFFFF"/>
         </w:rPr>
-        <w:t xml:space="preserve"> [Wolf2]</w:t>
+        <w:t xml:space="preserve">cea care da nastere industriei jocurilor video, </w:t>
       </w:r>
       <w:r>
         <w:rPr>
@@ -1837,7 +1856,7 @@
           <w:color w:val="000000"/>
           <w:shd w:val="clear" w:color="auto" w:fill="FFFFFF"/>
         </w:rPr>
-        <w:t>.</w:t>
+        <w:t>Magnavox Odyssey</w:t>
       </w:r>
       <w:r>
         <w:rPr>
@@ -1845,7 +1864,7 @@
           <w:color w:val="000000"/>
           <w:shd w:val="clear" w:color="auto" w:fill="FFFFFF"/>
         </w:rPr>
-        <w:t xml:space="preserve"> </w:t>
+        <w:t>, apare in 1972</w:t>
       </w:r>
       <w:r>
         <w:rPr>
@@ -1853,7 +1872,7 @@
           <w:color w:val="000000"/>
           <w:shd w:val="clear" w:color="auto" w:fill="FFFFFF"/>
         </w:rPr>
-        <w:t xml:space="preserve">Prima consola de jocuri, </w:t>
+        <w:t xml:space="preserve"> si aduce jocurile video la dispozitia </w:t>
       </w:r>
       <w:r>
         <w:rPr>
@@ -1861,7 +1880,7 @@
           <w:color w:val="000000"/>
           <w:shd w:val="clear" w:color="auto" w:fill="FFFFFF"/>
         </w:rPr>
-        <w:t xml:space="preserve">cea care da nastere industriei jocurilor video, </w:t>
+        <w:t>oamenilor, acasa, acestea folosindu-se de televizor</w:t>
       </w:r>
       <w:r>
         <w:rPr>
@@ -1869,7 +1888,7 @@
           <w:color w:val="000000"/>
           <w:shd w:val="clear" w:color="auto" w:fill="FFFFFF"/>
         </w:rPr>
-        <w:t>Magnavox Odyssey</w:t>
+        <w:t>, doua controllere</w:t>
       </w:r>
       <w:r>
         <w:rPr>
@@ -1877,7 +1896,7 @@
           <w:color w:val="000000"/>
           <w:shd w:val="clear" w:color="auto" w:fill="FFFFFF"/>
         </w:rPr>
-        <w:t>, apare in 1972</w:t>
+        <w:t xml:space="preserve"> si </w:t>
       </w:r>
       <w:r>
         <w:rPr>
@@ -1885,7 +1904,7 @@
           <w:color w:val="000000"/>
           <w:shd w:val="clear" w:color="auto" w:fill="FFFFFF"/>
         </w:rPr>
-        <w:t xml:space="preserve"> si aduce jocurile video la dispozitia </w:t>
+        <w:t xml:space="preserve">diferite </w:t>
       </w:r>
       <w:r>
         <w:rPr>
@@ -1893,7 +1912,7 @@
           <w:color w:val="000000"/>
           <w:shd w:val="clear" w:color="auto" w:fill="FFFFFF"/>
         </w:rPr>
-        <w:t>oamenilor, acasa, acestea folosindu-se de televizor</w:t>
+        <w:t>folii</w:t>
       </w:r>
       <w:r>
         <w:rPr>
@@ -1901,7 +1920,7 @@
           <w:color w:val="000000"/>
           <w:shd w:val="clear" w:color="auto" w:fill="FFFFFF"/>
         </w:rPr>
-        <w:t>, doua controllere</w:t>
+        <w:t xml:space="preserve"> de plastic</w:t>
       </w:r>
       <w:r>
         <w:rPr>
@@ -1909,7 +1928,7 @@
           <w:color w:val="000000"/>
           <w:shd w:val="clear" w:color="auto" w:fill="FFFFFF"/>
         </w:rPr>
-        <w:t xml:space="preserve"> si </w:t>
+        <w:t xml:space="preserve">, creand scene de jocuri cunoscute, precum </w:t>
       </w:r>
       <w:r>
         <w:rPr>
@@ -1917,7 +1936,7 @@
           <w:color w:val="000000"/>
           <w:shd w:val="clear" w:color="auto" w:fill="FFFFFF"/>
         </w:rPr>
-        <w:t xml:space="preserve">diferite </w:t>
+        <w:t>fotbal, hochei sau tenis de masa</w:t>
       </w:r>
       <w:r>
         <w:rPr>
@@ -1925,7 +1944,7 @@
           <w:color w:val="000000"/>
           <w:shd w:val="clear" w:color="auto" w:fill="FFFFFF"/>
         </w:rPr>
-        <w:t>folii</w:t>
+        <w:t xml:space="preserve"> [Cohen]</w:t>
       </w:r>
       <w:r>
         <w:rPr>
@@ -1933,38 +1952,6 @@
           <w:color w:val="000000"/>
           <w:shd w:val="clear" w:color="auto" w:fill="FFFFFF"/>
         </w:rPr>
-        <w:t xml:space="preserve"> de plastic</w:t>
-      </w:r>
-      <w:r>
-        <w:rPr>
-          <w:rFonts w:ascii="Arial" w:hAnsi="Arial" w:cs="Arial"/>
-          <w:color w:val="000000"/>
-          <w:shd w:val="clear" w:color="auto" w:fill="FFFFFF"/>
-        </w:rPr>
-        <w:t xml:space="preserve">, creand scene de jocuri cunoscute, precum </w:t>
-      </w:r>
-      <w:r>
-        <w:rPr>
-          <w:rFonts w:ascii="Arial" w:hAnsi="Arial" w:cs="Arial"/>
-          <w:color w:val="000000"/>
-          <w:shd w:val="clear" w:color="auto" w:fill="FFFFFF"/>
-        </w:rPr>
-        <w:t>fotbal, hochei sau tenis de masa</w:t>
-      </w:r>
-      <w:r>
-        <w:rPr>
-          <w:rFonts w:ascii="Arial" w:hAnsi="Arial" w:cs="Arial"/>
-          <w:color w:val="000000"/>
-          <w:shd w:val="clear" w:color="auto" w:fill="FFFFFF"/>
-        </w:rPr>
-        <w:t xml:space="preserve"> [Cohen]</w:t>
-      </w:r>
-      <w:r>
-        <w:rPr>
-          <w:rFonts w:ascii="Arial" w:hAnsi="Arial" w:cs="Arial"/>
-          <w:color w:val="000000"/>
-          <w:shd w:val="clear" w:color="auto" w:fill="FFFFFF"/>
-        </w:rPr>
         <w:t>.</w:t>
       </w:r>
     </w:p>
@@ -2190,8 +2177,291 @@
       <w:pPr>
         <w:rPr>
           <w:rFonts w:ascii="Arial" w:hAnsi="Arial" w:cs="Arial"/>
-        </w:rPr>
-      </w:pPr>
+          <w:sz w:val="28"/>
+        </w:rPr>
+      </w:pPr>
+      <w:r>
+        <w:rPr>
+          <w:rFonts w:ascii="Arial" w:hAnsi="Arial" w:cs="Arial"/>
+          <w:sz w:val="28"/>
+        </w:rPr>
+        <w:t>1.</w:t>
+      </w:r>
+      <w:r>
+        <w:rPr>
+          <w:rFonts w:ascii="Arial" w:hAnsi="Arial" w:cs="Arial"/>
+          <w:sz w:val="28"/>
+        </w:rPr>
+        <w:t>3</w:t>
+      </w:r>
+      <w:r>
+        <w:rPr>
+          <w:rFonts w:ascii="Arial" w:hAnsi="Arial" w:cs="Arial"/>
+          <w:sz w:val="28"/>
+        </w:rPr>
+        <w:t xml:space="preserve">. </w:t>
+      </w:r>
+      <w:r>
+        <w:rPr>
+          <w:rFonts w:ascii="Arial" w:hAnsi="Arial" w:cs="Arial"/>
+          <w:sz w:val="28"/>
+        </w:rPr>
+        <w:t>Jocuri asemanatoare</w:t>
+      </w:r>
+    </w:p>
+    <w:p>
+      <w:pPr>
+        <w:rPr>
+          <w:rFonts w:ascii="Arial" w:hAnsi="Arial" w:cs="Arial"/>
+        </w:rPr>
+      </w:pPr>
+      <w:r>
+        <w:rPr>
+          <w:rFonts w:ascii="Arial" w:hAnsi="Arial" w:cs="Arial"/>
+          <w:sz w:val="28"/>
+        </w:rPr>
+        <w:tab/>
+      </w:r>
+      <w:r>
+        <w:rPr>
+          <w:rFonts w:ascii="Arial" w:hAnsi="Arial" w:cs="Arial"/>
+        </w:rPr>
+        <w:t xml:space="preserve">Istoria este </w:t>
+      </w:r>
+      <w:r>
+        <w:rPr>
+          <w:rFonts w:ascii="Arial" w:hAnsi="Arial" w:cs="Arial"/>
+        </w:rPr>
+        <w:t>un subiect abordat in multe jocuri</w:t>
+      </w:r>
+      <w:r>
+        <w:rPr>
+          <w:rFonts w:ascii="Arial" w:hAnsi="Arial" w:cs="Arial"/>
+        </w:rPr>
+        <w:t xml:space="preserve"> de strategie, insa, de cele mai multe ori, aceasta a fost utilizata doar in scopul de a crea o ambianta incitanta, nu si de a educa, jocurile au fost create dintr-o perspectiva a razboiului si a extinderii teritoriului, nu neaparat cea de a cunoaste viata cotidiana.</w:t>
+      </w:r>
+    </w:p>
+    <w:p>
+      <w:pPr>
+        <w:rPr>
+          <w:rFonts w:ascii="Arial" w:hAnsi="Arial" w:cs="Arial"/>
+        </w:rPr>
+      </w:pPr>
+      <w:r>
+        <w:rPr>
+          <w:rFonts w:ascii="Arial" w:hAnsi="Arial" w:cs="Arial"/>
+        </w:rPr>
+        <w:tab/>
+        <w:t xml:space="preserve">Seria de jocuri </w:t>
+      </w:r>
+      <w:r>
+        <w:rPr>
+          <w:rFonts w:ascii="Arial" w:hAnsi="Arial" w:cs="Arial"/>
+        </w:rPr>
+        <w:t>Sid Meier's Civilization</w:t>
+      </w:r>
+      <w:r>
+        <w:rPr>
+          <w:rFonts w:ascii="Arial" w:hAnsi="Arial" w:cs="Arial"/>
+        </w:rPr>
+        <w:t xml:space="preserve"> [</w:t>
+      </w:r>
+      <w:r>
+        <w:rPr>
+          <w:rFonts w:ascii="Arial" w:hAnsi="Arial" w:cs="Arial"/>
+        </w:rPr>
+        <w:t>MicroProse</w:t>
+      </w:r>
+      <w:r>
+        <w:rPr>
+          <w:rFonts w:ascii="Arial" w:hAnsi="Arial" w:cs="Arial"/>
+        </w:rPr>
+        <w:t>]</w:t>
+      </w:r>
+      <w:r>
+        <w:rPr>
+          <w:rFonts w:ascii="Arial" w:hAnsi="Arial" w:cs="Arial"/>
+        </w:rPr>
+        <w:t xml:space="preserve"> debuteaza in anul 1991 si urmareste evolutia oamenilor, a civilizatiilor, de la Epoca Pietrei pana in viitorul apropiat. Aceste jocuri video fac parte din categoria “</w:t>
+      </w:r>
+      <w:r>
+        <w:rPr>
+          <w:rFonts w:ascii="Arial" w:hAnsi="Arial" w:cs="Arial"/>
+        </w:rPr>
+        <w:t>explorează, extinde, exploatează și extermina</w:t>
+      </w:r>
+      <w:r>
+        <w:rPr>
+          <w:rFonts w:ascii="Arial" w:hAnsi="Arial" w:cs="Arial"/>
+        </w:rPr>
+        <w:t xml:space="preserve">” (4X), concentrandu-se deci mai ales pe expansiune teritoriala, cucerire si exercitarea puterii, lumea fiind privita din perspectiva unui conducator, nu din cea a </w:t>
+      </w:r>
+      <w:r>
+        <w:rPr>
+          <w:rFonts w:ascii="Arial" w:hAnsi="Arial" w:cs="Arial"/>
+        </w:rPr>
+        <w:lastRenderedPageBreak/>
+        <w:t xml:space="preserve">omului de rand. De-a lungul anilor, </w:t>
+      </w:r>
+      <w:r>
+        <w:rPr>
+          <w:rFonts w:ascii="Arial" w:hAnsi="Arial" w:cs="Arial"/>
+        </w:rPr>
+        <w:t>jocurile</w:t>
+      </w:r>
+      <w:r>
+        <w:rPr>
+          <w:rFonts w:ascii="Arial" w:hAnsi="Arial" w:cs="Arial"/>
+        </w:rPr>
+        <w:t xml:space="preserve"> seriei devin mai complexe, abordand tematici din diferite domenii, precum religa, economia sau diplomatia, actiunea avand lo</w:t>
+      </w:r>
+      <w:r>
+        <w:rPr>
+          <w:rFonts w:ascii="Arial" w:hAnsi="Arial" w:cs="Arial"/>
+        </w:rPr>
+        <w:t>c in diferite zone demografice</w:t>
+      </w:r>
+      <w:r>
+        <w:rPr>
+          <w:rFonts w:ascii="Arial" w:hAnsi="Arial" w:cs="Arial"/>
+        </w:rPr>
+        <w:t>. Totusi, acesta serie nu evidentiaza realitatea istorica in totalitate, neputand fi un exemplu sau sursa atunci cand vine vorba de educatie.</w:t>
+      </w:r>
+    </w:p>
+    <w:p>
+      <w:pPr>
+        <w:rPr>
+          <w:rFonts w:ascii="Arial" w:hAnsi="Arial" w:cs="Arial"/>
+        </w:rPr>
+      </w:pPr>
+      <w:r>
+        <w:rPr>
+          <w:rFonts w:ascii="Arial" w:hAnsi="Arial" w:cs="Arial"/>
+        </w:rPr>
+        <w:tab/>
+        <w:t>O alta serie de jocuri, Age of Empires</w:t>
+      </w:r>
+      <w:r>
+        <w:rPr>
+          <w:rFonts w:ascii="Arial" w:hAnsi="Arial" w:cs="Arial"/>
+        </w:rPr>
+        <w:t xml:space="preserve"> </w:t>
+      </w:r>
+      <w:r>
+        <w:rPr>
+          <w:rFonts w:ascii="Arial" w:hAnsi="Arial" w:cs="Arial"/>
+        </w:rPr>
+        <w:t>[</w:t>
+      </w:r>
+      <w:r>
+        <w:rPr>
+          <w:rFonts w:ascii="Arial" w:hAnsi="Arial" w:cs="Arial"/>
+        </w:rPr>
+        <w:t>Ensemble</w:t>
+      </w:r>
+      <w:r>
+        <w:rPr>
+          <w:rFonts w:ascii="Arial" w:hAnsi="Arial" w:cs="Arial"/>
+        </w:rPr>
+        <w:t>]</w:t>
+      </w:r>
+      <w:r>
+        <w:rPr>
+          <w:rFonts w:ascii="Arial" w:hAnsi="Arial" w:cs="Arial"/>
+        </w:rPr>
+        <w:t xml:space="preserve">, apare in 1997 si incearca sa reprezinte cat mai bine perioade scurte din istoria umanitatii, decat intreaga istorie. Aceasta se concentreaza mai mult spre razboi, fata de anterioara, neavand aceleasi </w:t>
+      </w:r>
+      <w:r>
+        <w:rPr>
+          <w:rFonts w:ascii="Arial" w:hAnsi="Arial" w:cs="Arial"/>
+        </w:rPr>
+        <w:t>posibilitati</w:t>
+      </w:r>
+      <w:r>
+        <w:rPr>
+          <w:rFonts w:ascii="Arial" w:hAnsi="Arial" w:cs="Arial"/>
+        </w:rPr>
+        <w:t xml:space="preserve"> de evolutie in mai multe domenii. </w:t>
+      </w:r>
+    </w:p>
+    <w:p>
+      <w:pPr>
+        <w:ind w:firstLine="720"/>
+        <w:rPr>
+          <w:rFonts w:ascii="Arial" w:hAnsi="Arial" w:cs="Arial"/>
+        </w:rPr>
+      </w:pPr>
+      <w:r>
+        <w:rPr>
+          <w:rFonts w:ascii="Arial" w:hAnsi="Arial" w:cs="Arial"/>
+        </w:rPr>
+        <w:t xml:space="preserve">Cu toate ca ambele serii mentionate fac parte din categoria jocurilor de strategie 4X, cele doua difera in prinicipal prin modul de </w:t>
+      </w:r>
+      <w:r>
+        <w:rPr>
+          <w:rFonts w:ascii="Arial" w:hAnsi="Arial" w:cs="Arial"/>
+        </w:rPr>
+        <w:t>progres</w:t>
+      </w:r>
+      <w:r>
+        <w:rPr>
+          <w:rFonts w:ascii="Arial" w:hAnsi="Arial" w:cs="Arial"/>
+        </w:rPr>
+        <w:t>: seria Civilization se bazeaza pe ture, in timp ce seria Age of Empires este in timp real, jucatorii nefiind obligati sa astepte pentru a realiza o activitate.</w:t>
+      </w:r>
+    </w:p>
+    <w:p>
+      <w:pPr>
+        <w:rPr>
+          <w:rFonts w:ascii="Arial" w:hAnsi="Arial" w:cs="Arial"/>
+        </w:rPr>
+      </w:pPr>
+      <w:r>
+        <w:rPr>
+          <w:rFonts w:ascii="Arial" w:hAnsi="Arial" w:cs="Arial"/>
+        </w:rPr>
+        <w:tab/>
+        <w:t>Multe jocuri, majoritatea inspirate din anterioarele, abordeaza istoria din diferite domenii. In cercetarea mea nu am gasit unul care sa se bazeze strict pe viata cotidiana a oamenilor, activitatile si problemele zilnice, modalitatile de supravietuire. Astfel, prin lucrarea realizata aduc elemente originale in acest sens, intr-un mod educativ si interactiv, incercand sa capteze atentia oamenilor de diferite varste, introducandu-i intr-o realitate istorica si dandu-le posibilitatea de a face alegeri in stilul de viata al civilizatiei, evitand ideea de razboi evidentiata in jocurile mentionate anterior, chiar daca acesta reprezenta un aspect important</w:t>
+      </w:r>
+      <w:r>
+        <w:rPr>
+          <w:rFonts w:ascii="Arial" w:hAnsi="Arial" w:cs="Arial"/>
+        </w:rPr>
+        <w:t xml:space="preserve"> in trecut</w:t>
+      </w:r>
+      <w:r>
+        <w:rPr>
+          <w:rFonts w:ascii="Arial" w:hAnsi="Arial" w:cs="Arial"/>
+        </w:rPr>
+        <w:t>.</w:t>
+      </w:r>
+    </w:p>
+    <w:p>
+      <w:pPr>
+        <w:rPr>
+          <w:rFonts w:ascii="Arial" w:hAnsi="Arial" w:cs="Arial"/>
+        </w:rPr>
+      </w:pPr>
+    </w:p>
+    <w:p>
+      <w:pPr>
+        <w:pStyle w:val="ListParagraph"/>
+        <w:numPr>
+          <w:ilvl w:val="1"/>
+          <w:numId w:val="5"/>
+        </w:numPr>
+        <w:rPr>
+          <w:rFonts w:ascii="Arial" w:hAnsi="Arial" w:cs="Arial"/>
+          <w:sz w:val="28"/>
+        </w:rPr>
+      </w:pPr>
+      <w:r>
+        <w:rPr>
+          <w:rFonts w:ascii="Arial" w:hAnsi="Arial" w:cs="Arial"/>
+          <w:sz w:val="28"/>
+        </w:rPr>
+        <w:t>Descrierea capitolelor</w:t>
+      </w:r>
     </w:p>
     <w:p>
       <w:pPr>
@@ -6267,11 +6537,52 @@
           <w:sz w:val="32"/>
         </w:rPr>
       </w:pPr>
-      <w:r>
+    </w:p>
+    <w:p>
+      <w:pPr>
         <w:rPr>
           <w:rFonts w:ascii="Arial" w:hAnsi="Arial" w:cs="Arial"/>
           <w:sz w:val="32"/>
         </w:rPr>
+      </w:pPr>
+    </w:p>
+    <w:p>
+      <w:pPr>
+        <w:rPr>
+          <w:rFonts w:ascii="Arial" w:hAnsi="Arial" w:cs="Arial"/>
+          <w:sz w:val="32"/>
+        </w:rPr>
+      </w:pPr>
+    </w:p>
+    <w:p>
+      <w:pPr>
+        <w:rPr>
+          <w:rFonts w:ascii="Arial" w:hAnsi="Arial" w:cs="Arial"/>
+          <w:sz w:val="32"/>
+        </w:rPr>
+      </w:pPr>
+    </w:p>
+    <w:p>
+      <w:pPr>
+        <w:rPr>
+          <w:rFonts w:ascii="Arial" w:hAnsi="Arial" w:cs="Arial"/>
+          <w:sz w:val="32"/>
+        </w:rPr>
+      </w:pPr>
+    </w:p>
+    <w:p>
+      <w:pPr>
+        <w:rPr>
+          <w:rFonts w:ascii="Arial" w:hAnsi="Arial" w:cs="Arial"/>
+          <w:sz w:val="32"/>
+        </w:rPr>
+      </w:pPr>
+      <w:r>
+        <w:rPr>
+          <w:rFonts w:ascii="Arial" w:hAnsi="Arial" w:cs="Arial"/>
+          <w:sz w:val="32"/>
+        </w:rPr>
+        <w:lastRenderedPageBreak/>
         <w:t>Capitolul 4. Aplicatii si limbaje folosite in contextul lucrarii</w:t>
       </w:r>
     </w:p>
@@ -6309,14 +6620,7 @@
           <w:rFonts w:ascii="Arial" w:hAnsi="Arial" w:cs="Arial"/>
         </w:rPr>
         <w:tab/>
-        <w:t xml:space="preserve">Unity este un motor grafic aparut in anul 2005 ce are la baza cod sursa in limbaj C++. Programul este folosit pentru a crea jocuri atat 3D, cat si 2D si ofera suport pentru </w:t>
-      </w:r>
-      <w:r>
-        <w:rPr>
-          <w:rFonts w:ascii="Arial" w:hAnsi="Arial" w:cs="Arial"/>
-        </w:rPr>
-        <w:lastRenderedPageBreak/>
-        <w:t>majoritatea platformelor si sistemelor de operare, acestea fiind doua din motivele pentru care 50% din totalul de jocuri dezvoltate la momentul de fata au fost create folosind acest program [Unity1]. Alte motive tin de usurinta folosirii interfetei si multitudinea de tutoriale aflate la dispozitia oricarui incepator.</w:t>
+        <w:t>Unity este un motor grafic aparut in anul 2005 ce are la baza cod sursa in limbaj C++. Programul este folosit pentru a crea jocuri atat 3D, cat si 2D si ofera suport pentru majoritatea platformelor si sistemelor de operare, acestea fiind doua din motivele pentru care 50% din totalul de jocuri dezvoltate la momentul de fata au fost create folosind acest program [Unity1]. Alte motive tin de usurinta folosirii interfetei si multitudinea de tutoriale aflate la dispozitia oricarui incepator.</w:t>
       </w:r>
     </w:p>
     <w:p>
@@ -6449,7 +6753,14 @@
         <w:rPr>
           <w:rFonts w:ascii="Arial" w:hAnsi="Arial" w:cs="Arial"/>
         </w:rPr>
-        <w:t>]. Limbajul este asemanator sintactic cu C++ si Java, fiind usor de invatat datorita nivelul ridicat de expresivitate. Fata de Java, acesta aduce in plus delegari, declaratii “goto”, suport pentru structuri, insa nu face diferenta intre exceptii verificate si neverificate. Fata de C++, C# este un limbaj de nivel inalt si pur orientat pe obiecte, are notiunea de “garbage colletor”, suporta bucle “for each”, insa este mai mult orientat pentru platforma Windows, pe cand C++ poate fi folosit pentru orice platforma</w:t>
+        <w:t xml:space="preserve">]. Limbajul este asemanator sintactic cu C++ si Java, fiind usor de invatat datorita nivelul ridicat de expresivitate. Fata de Java, acesta aduce in plus delegari, declaratii “goto”, suport pentru structuri, insa nu face diferenta intre exceptii verificate si neverificate. Fata de C++, C# este un limbaj de nivel inalt si pur orientat pe obiecte, are notiunea de “garbage colletor”, suporta bucle “for </w:t>
+      </w:r>
+      <w:r>
+        <w:rPr>
+          <w:rFonts w:ascii="Arial" w:hAnsi="Arial" w:cs="Arial"/>
+        </w:rPr>
+        <w:lastRenderedPageBreak/>
+        <w:t>each”, insa este mai mult orientat pentru platforma Windows, pe cand C++ poate fi folosit pentru orice platforma</w:t>
       </w:r>
       <w:r>
         <w:rPr>
@@ -6632,11 +6943,14 @@
           <w:rFonts w:ascii="Arial" w:hAnsi="Arial" w:cs="Arial"/>
         </w:rPr>
       </w:pPr>
+      <w:bookmarkStart w:id="0" w:name="_GoBack"/>
+      <w:bookmarkEnd w:id="0"/>
       <w:r>
         <w:rPr>
           <w:rFonts w:ascii="Arial" w:hAnsi="Arial" w:cs="Arial"/>
           <w:sz w:val="32"/>
         </w:rPr>
+        <w:lastRenderedPageBreak/>
         <w:t xml:space="preserve">Capitolul </w:t>
       </w:r>
       <w:r>
@@ -6709,7 +7023,6 @@
         <w:rPr>
           <w:rFonts w:ascii="Arial" w:hAnsi="Arial" w:cs="Arial"/>
         </w:rPr>
-        <w:lastRenderedPageBreak/>
         <w:tab/>
         <w:t>Pentru a putea gestiona datele ce tin de instanta unui joc (numarul de mancare, resurse, populatie, era curenta, job-ul selectat, nivelul de energie) clasa contine atributele necesare, fiind statice pentru a asigura ca fiecare cerere a unui atribut, la un moment dat, returneaza acelasi rezultat. Pe langa atribute, clase contine si metode statice, cu nume sugestive: saveGame() salveaza datele jocului curent in PlayerPref</w:t>
       </w:r>
@@ -6925,7 +7238,14 @@
         <w:rPr>
           <w:rFonts w:ascii="Arial" w:hAnsi="Arial" w:cs="Arial"/>
         </w:rPr>
-        <w:t xml:space="preserve"> In acest fisier se afla o lista de obiecte de tip ActionButtonData (clasa regasita in pachetul “model” al solutiei), insa pentru a intelege structura butonului de actiune, pun la dispozitie un exemplu</w:t>
+        <w:t xml:space="preserve"> In acest fisier se afla o lista de obiecte de tip ActionButtonData (clasa regasita in pachetul “model” al solutiei), insa pentru a intelege structura butonului </w:t>
+      </w:r>
+      <w:r>
+        <w:rPr>
+          <w:rFonts w:ascii="Arial" w:hAnsi="Arial" w:cs="Arial"/>
+        </w:rPr>
+        <w:lastRenderedPageBreak/>
+        <w:t>de actiune, pun la dispozitie un exemplu</w:t>
       </w:r>
       <w:r>
         <w:rPr>
@@ -7032,7 +7352,6 @@
         <w:rPr>
           <w:rFonts w:ascii="Arial" w:hAnsi="Arial" w:cs="Arial"/>
         </w:rPr>
-        <w:lastRenderedPageBreak/>
         <w:t>Astfel, un obiect de tip ActionButtonData contine urmatoarele atribute:</w:t>
       </w:r>
     </w:p>
@@ -7871,6 +8190,119 @@
     </w:lvl>
   </w:abstractNum>
   <w:abstractNum w:abstractNumId="3" w15:restartNumberingAfterBreak="0">
+    <w:nsid w:val="46986ACD"/>
+    <w:multiLevelType w:val="multilevel"/>
+    <w:tmpl w:val="F0D6D47C"/>
+    <w:lvl w:ilvl="0">
+      <w:start w:val="1"/>
+      <w:numFmt w:val="decimal"/>
+      <w:lvlText w:val="%1."/>
+      <w:lvlJc w:val="left"/>
+      <w:pPr>
+        <w:ind w:left="480" w:hanging="480"/>
+      </w:pPr>
+      <w:rPr>
+        <w:rFonts w:hint="default"/>
+      </w:rPr>
+    </w:lvl>
+    <w:lvl w:ilvl="1">
+      <w:start w:val="4"/>
+      <w:numFmt w:val="decimal"/>
+      <w:lvlText w:val="%1.%2."/>
+      <w:lvlJc w:val="left"/>
+      <w:pPr>
+        <w:ind w:left="720" w:hanging="720"/>
+      </w:pPr>
+      <w:rPr>
+        <w:rFonts w:hint="default"/>
+      </w:rPr>
+    </w:lvl>
+    <w:lvl w:ilvl="2">
+      <w:start w:val="1"/>
+      <w:numFmt w:val="decimal"/>
+      <w:lvlText w:val="%1.%2.%3."/>
+      <w:lvlJc w:val="left"/>
+      <w:pPr>
+        <w:ind w:left="720" w:hanging="720"/>
+      </w:pPr>
+      <w:rPr>
+        <w:rFonts w:hint="default"/>
+      </w:rPr>
+    </w:lvl>
+    <w:lvl w:ilvl="3">
+      <w:start w:val="1"/>
+      <w:numFmt w:val="decimal"/>
+      <w:lvlText w:val="%1.%2.%3.%4."/>
+      <w:lvlJc w:val="left"/>
+      <w:pPr>
+        <w:ind w:left="1080" w:hanging="1080"/>
+      </w:pPr>
+      <w:rPr>
+        <w:rFonts w:hint="default"/>
+      </w:rPr>
+    </w:lvl>
+    <w:lvl w:ilvl="4">
+      <w:start w:val="1"/>
+      <w:numFmt w:val="decimal"/>
+      <w:lvlText w:val="%1.%2.%3.%4.%5."/>
+      <w:lvlJc w:val="left"/>
+      <w:pPr>
+        <w:ind w:left="1440" w:hanging="1440"/>
+      </w:pPr>
+      <w:rPr>
+        <w:rFonts w:hint="default"/>
+      </w:rPr>
+    </w:lvl>
+    <w:lvl w:ilvl="5">
+      <w:start w:val="1"/>
+      <w:numFmt w:val="decimal"/>
+      <w:lvlText w:val="%1.%2.%3.%4.%5.%6."/>
+      <w:lvlJc w:val="left"/>
+      <w:pPr>
+        <w:ind w:left="1440" w:hanging="1440"/>
+      </w:pPr>
+      <w:rPr>
+        <w:rFonts w:hint="default"/>
+      </w:rPr>
+    </w:lvl>
+    <w:lvl w:ilvl="6">
+      <w:start w:val="1"/>
+      <w:numFmt w:val="decimal"/>
+      <w:lvlText w:val="%1.%2.%3.%4.%5.%6.%7."/>
+      <w:lvlJc w:val="left"/>
+      <w:pPr>
+        <w:ind w:left="1800" w:hanging="1800"/>
+      </w:pPr>
+      <w:rPr>
+        <w:rFonts w:hint="default"/>
+      </w:rPr>
+    </w:lvl>
+    <w:lvl w:ilvl="7">
+      <w:start w:val="1"/>
+      <w:numFmt w:val="decimal"/>
+      <w:lvlText w:val="%1.%2.%3.%4.%5.%6.%7.%8."/>
+      <w:lvlJc w:val="left"/>
+      <w:pPr>
+        <w:ind w:left="2160" w:hanging="2160"/>
+      </w:pPr>
+      <w:rPr>
+        <w:rFonts w:hint="default"/>
+      </w:rPr>
+    </w:lvl>
+    <w:lvl w:ilvl="8">
+      <w:start w:val="1"/>
+      <w:numFmt w:val="decimal"/>
+      <w:lvlText w:val="%1.%2.%3.%4.%5.%6.%7.%8.%9."/>
+      <w:lvlJc w:val="left"/>
+      <w:pPr>
+        <w:ind w:left="2160" w:hanging="2160"/>
+      </w:pPr>
+      <w:rPr>
+        <w:rFonts w:hint="default"/>
+      </w:rPr>
+    </w:lvl>
+  </w:abstractNum>
+  <w:abstractNum w:abstractNumId="4" w15:restartNumberingAfterBreak="0">
     <w:nsid w:val="69D608B0"/>
     <w:multiLevelType w:val="hybridMultilevel"/>
     <w:tmpl w:val="4E241C64"/>
@@ -7969,6 +8401,9 @@
     <w:abstractNumId w:val="2"/>
   </w:num>
   <w:num w:numId="4">
+    <w:abstractNumId w:val="4"/>
+  </w:num>
+  <w:num w:numId="5">
     <w:abstractNumId w:val="3"/>
   </w:num>
 </w:numbering>

</xml_diff>

<commit_message>
scris in capitolul 3, pus diacritice in nume ere json
</commit_message>
<xml_diff>
--- a/Docs/Neagu_Cezara.docx
+++ b/Docs/Neagu_Cezara.docx
@@ -186,15 +186,6 @@
           <w:lang w:val="ro-RO"/>
         </w:rPr>
       </w:pPr>
-    </w:p>
-    <w:p>
-      <w:pPr>
-        <w:jc w:val="center"/>
-        <w:rPr>
-          <w:rFonts w:ascii="Arial" w:hAnsi="Arial" w:cs="Arial"/>
-          <w:lang w:val="ro-RO"/>
-        </w:rPr>
-      </w:pPr>
       <w:r>
         <w:rPr>
           <w:rFonts w:ascii="Arial" w:hAnsi="Arial" w:cs="Arial"/>
@@ -246,6 +237,15 @@
         <w:jc w:val="center"/>
         <w:rPr>
           <w:rFonts w:ascii="Arial" w:hAnsi="Arial" w:cs="Arial"/>
+          <w:lang w:val="ro-RO"/>
+        </w:rPr>
+      </w:pPr>
+    </w:p>
+    <w:p>
+      <w:pPr>
+        <w:jc w:val="center"/>
+        <w:rPr>
+          <w:rFonts w:ascii="Arial" w:hAnsi="Arial" w:cs="Arial"/>
           <w:b/>
           <w:sz w:val="36"/>
           <w:lang w:val="ro-RO"/>
@@ -298,15 +298,15 @@
           <w:lang w:val="ro-RO"/>
         </w:rPr>
       </w:pPr>
-    </w:p>
-    <w:p>
-      <w:pPr>
-        <w:jc w:val="center"/>
-        <w:rPr>
-          <w:rFonts w:ascii="Arial" w:hAnsi="Arial" w:cs="Arial"/>
+      <w:r>
+        <w:rPr>
+          <w:rFonts w:ascii="Arial" w:hAnsi="Arial" w:cs="Arial"/>
+          <w:b/>
+          <w:sz w:val="36"/>
           <w:lang w:val="ro-RO"/>
         </w:rPr>
-      </w:pPr>
+        <w:t>Evolusis</w:t>
+      </w:r>
     </w:p>
     <w:p>
       <w:pPr>
@@ -821,6 +821,13 @@
         </w:rPr>
         <w:t>Studiu de caz</w:t>
       </w:r>
+      <w:r>
+        <w:rPr>
+          <w:rFonts w:ascii="Arial" w:hAnsi="Arial" w:cs="Arial"/>
+          <w:sz w:val="24"/>
+        </w:rPr>
+        <w:t>: Evolusis</w:t>
+      </w:r>
     </w:p>
     <w:p>
       <w:pPr>
@@ -839,7 +846,7 @@
           <w:rFonts w:ascii="Arial" w:hAnsi="Arial" w:cs="Arial"/>
           <w:sz w:val="24"/>
         </w:rPr>
-        <w:t>Erele</w:t>
+        <w:t>Elementele de interfata</w:t>
       </w:r>
     </w:p>
     <w:p>
@@ -859,7 +866,7 @@
           <w:rFonts w:ascii="Arial" w:hAnsi="Arial" w:cs="Arial"/>
           <w:sz w:val="24"/>
         </w:rPr>
-        <w:t>Sfarsitul de era</w:t>
+        <w:t>Erele</w:t>
       </w:r>
     </w:p>
     <w:p>
@@ -879,6 +886,26 @@
           <w:rFonts w:ascii="Arial" w:hAnsi="Arial" w:cs="Arial"/>
           <w:sz w:val="24"/>
         </w:rPr>
+        <w:t>Sfarsitul de era</w:t>
+      </w:r>
+    </w:p>
+    <w:p>
+      <w:pPr>
+        <w:pStyle w:val="ListParagraph"/>
+        <w:numPr>
+          <w:ilvl w:val="1"/>
+          <w:numId w:val="1"/>
+        </w:numPr>
+        <w:rPr>
+          <w:rFonts w:ascii="Arial" w:hAnsi="Arial" w:cs="Arial"/>
+          <w:sz w:val="24"/>
+        </w:rPr>
+      </w:pPr>
+      <w:r>
+        <w:rPr>
+          <w:rFonts w:ascii="Arial" w:hAnsi="Arial" w:cs="Arial"/>
+          <w:sz w:val="24"/>
+        </w:rPr>
         <w:t>Gameplay</w:t>
       </w:r>
     </w:p>
@@ -6215,6 +6242,43 @@
       <w:pPr>
         <w:rPr>
           <w:rFonts w:ascii="Arial" w:hAnsi="Arial" w:cs="Arial"/>
+          <w:sz w:val="32"/>
+        </w:rPr>
+      </w:pPr>
+      <w:r>
+        <w:rPr>
+          <w:rFonts w:ascii="Arial" w:hAnsi="Arial" w:cs="Arial"/>
+          <w:sz w:val="32"/>
+        </w:rPr>
+        <w:lastRenderedPageBreak/>
+        <w:t xml:space="preserve">Capitolul </w:t>
+      </w:r>
+      <w:r>
+        <w:rPr>
+          <w:rFonts w:ascii="Arial" w:hAnsi="Arial" w:cs="Arial"/>
+          <w:sz w:val="32"/>
+        </w:rPr>
+        <w:t>3.</w:t>
+      </w:r>
+      <w:r>
+        <w:rPr>
+          <w:rFonts w:ascii="Arial" w:hAnsi="Arial" w:cs="Arial"/>
+          <w:sz w:val="32"/>
+        </w:rPr>
+        <w:t xml:space="preserve"> Studiu de caz</w:t>
+      </w:r>
+      <w:r>
+        <w:rPr>
+          <w:rFonts w:ascii="Arial" w:hAnsi="Arial" w:cs="Arial"/>
+          <w:sz w:val="32"/>
+        </w:rPr>
+        <w:t>: Evolusis</w:t>
+      </w:r>
+    </w:p>
+    <w:p>
+      <w:pPr>
+        <w:rPr>
+          <w:rFonts w:ascii="Arial" w:hAnsi="Arial" w:cs="Arial"/>
           <w:sz w:val="28"/>
         </w:rPr>
       </w:pPr>
@@ -6223,30 +6287,1140 @@
       <w:pPr>
         <w:rPr>
           <w:rFonts w:ascii="Arial" w:hAnsi="Arial" w:cs="Arial"/>
+          <w:sz w:val="28"/>
+        </w:rPr>
+      </w:pPr>
+      <w:r>
+        <w:rPr>
+          <w:rFonts w:ascii="Arial" w:hAnsi="Arial" w:cs="Arial"/>
+          <w:sz w:val="28"/>
+        </w:rPr>
+        <w:t xml:space="preserve">3.1. Elementele </w:t>
+      </w:r>
+      <w:r>
+        <w:rPr>
+          <w:rFonts w:ascii="Arial" w:hAnsi="Arial" w:cs="Arial"/>
+          <w:sz w:val="28"/>
+        </w:rPr>
+        <w:t>de interfata</w:t>
+      </w:r>
+    </w:p>
+    <w:p>
+      <w:pPr>
+        <w:rPr>
+          <w:rFonts w:ascii="Arial" w:hAnsi="Arial" w:cs="Arial"/>
+          <w:sz w:val="28"/>
+        </w:rPr>
+      </w:pPr>
+      <w:r>
+        <w:rPr>
+          <w:noProof/>
+        </w:rPr>
+        <w:pict>
+          <v:shapetype id="_x0000_t75" coordsize="21600,21600" o:spt="75" o:preferrelative="t" path="m@4@5l@4@11@9@11@9@5xe" filled="f" stroked="f">
+            <v:stroke joinstyle="miter"/>
+            <v:formulas>
+              <v:f eqn="if lineDrawn pixelLineWidth 0"/>
+              <v:f eqn="sum @0 1 0"/>
+              <v:f eqn="sum 0 0 @1"/>
+              <v:f eqn="prod @2 1 2"/>
+              <v:f eqn="prod @3 21600 pixelWidth"/>
+              <v:f eqn="prod @3 21600 pixelHeight"/>
+              <v:f eqn="sum @0 0 1"/>
+              <v:f eqn="prod @6 1 2"/>
+              <v:f eqn="prod @7 21600 pixelWidth"/>
+              <v:f eqn="sum @8 21600 0"/>
+              <v:f eqn="prod @7 21600 pixelHeight"/>
+              <v:f eqn="sum @10 21600 0"/>
+            </v:formulas>
+            <v:path o:extrusionok="f" gradientshapeok="t" o:connecttype="rect"/>
+            <o:lock v:ext="edit" aspectratio="t"/>
+          </v:shapetype>
+          <v:shape id="_x0000_s1026" type="#_x0000_t75" style="position:absolute;left:0;text-align:left;margin-left:0;margin-top:14.55pt;width:162.55pt;height:268.95pt;z-index:251660288;mso-position-horizontal-relative:text;mso-position-vertical-relative:text;mso-width-relative:page;mso-height-relative:page">
+            <v:imagedata r:id="rId5" o:title="Untitled-1" cropbottom="417f"/>
+            <w10:wrap type="square"/>
+          </v:shape>
+        </w:pict>
+      </w:r>
+    </w:p>
+    <w:p>
+      <w:pPr>
+        <w:rPr>
+          <w:rFonts w:ascii="Arial" w:hAnsi="Arial" w:cs="Arial"/>
+        </w:rPr>
+      </w:pPr>
+      <w:r>
+        <w:rPr>
+          <w:rFonts w:ascii="Arial" w:hAnsi="Arial" w:cs="Arial"/>
+        </w:rPr>
+        <w:t xml:space="preserve"> </w:t>
+      </w:r>
+      <w:r>
+        <w:rPr>
+          <w:rFonts w:ascii="Arial" w:hAnsi="Arial" w:cs="Arial"/>
+        </w:rPr>
+        <w:t>Panou</w:t>
+      </w:r>
+      <w:r>
+        <w:rPr>
+          <w:rFonts w:ascii="Arial" w:hAnsi="Arial" w:cs="Arial"/>
+        </w:rPr>
+        <w:t xml:space="preserve"> principal</w:t>
+      </w:r>
+    </w:p>
+    <w:p>
+      <w:pPr>
+        <w:rPr>
+          <w:rFonts w:ascii="Arial" w:hAnsi="Arial" w:cs="Arial"/>
+        </w:rPr>
+      </w:pPr>
+      <w:r>
+        <w:rPr>
+          <w:rFonts w:ascii="Arial" w:hAnsi="Arial" w:cs="Arial"/>
+        </w:rPr>
+        <w:t xml:space="preserve"> </w:t>
+      </w:r>
+      <w:r>
+        <w:rPr>
+          <w:rFonts w:ascii="Arial" w:hAnsi="Arial" w:cs="Arial"/>
+        </w:rPr>
+        <w:t xml:space="preserve">1 – </w:t>
+      </w:r>
+      <w:r>
+        <w:rPr>
+          <w:rFonts w:ascii="Arial" w:hAnsi="Arial" w:cs="Arial"/>
+        </w:rPr>
+        <w:t>Populatia curenta (numarul de oameni)</w:t>
+      </w:r>
+    </w:p>
+    <w:p>
+      <w:pPr>
+        <w:rPr>
+          <w:rFonts w:ascii="Arial" w:hAnsi="Arial" w:cs="Arial"/>
+        </w:rPr>
+      </w:pPr>
+      <w:r>
+        <w:rPr>
+          <w:rFonts w:ascii="Arial" w:hAnsi="Arial" w:cs="Arial"/>
+        </w:rPr>
+        <w:t xml:space="preserve"> </w:t>
+      </w:r>
+      <w:r>
+        <w:rPr>
+          <w:rFonts w:ascii="Arial" w:hAnsi="Arial" w:cs="Arial"/>
+        </w:rPr>
+        <w:t>2 –</w:t>
+      </w:r>
+      <w:r>
+        <w:rPr>
+          <w:rFonts w:ascii="Arial" w:hAnsi="Arial" w:cs="Arial"/>
+        </w:rPr>
+        <w:t xml:space="preserve"> Numarul resurselor de hrana</w:t>
+      </w:r>
+    </w:p>
+    <w:p>
+      <w:pPr>
+        <w:rPr>
+          <w:rFonts w:ascii="Arial" w:hAnsi="Arial" w:cs="Arial"/>
+        </w:rPr>
+      </w:pPr>
+      <w:r>
+        <w:rPr>
+          <w:rFonts w:ascii="Arial" w:hAnsi="Arial" w:cs="Arial"/>
+        </w:rPr>
+        <w:t xml:space="preserve"> </w:t>
+      </w:r>
+      <w:r>
+        <w:rPr>
+          <w:rFonts w:ascii="Arial" w:hAnsi="Arial" w:cs="Arial"/>
+        </w:rPr>
+        <w:t>3 –</w:t>
+      </w:r>
+      <w:r>
+        <w:rPr>
+          <w:rFonts w:ascii="Arial" w:hAnsi="Arial" w:cs="Arial"/>
+        </w:rPr>
+        <w:t xml:space="preserve"> Numarul resurselor de constructie</w:t>
+      </w:r>
+    </w:p>
+    <w:p>
+      <w:pPr>
+        <w:rPr>
+          <w:rFonts w:ascii="Arial" w:hAnsi="Arial" w:cs="Arial"/>
+        </w:rPr>
+      </w:pPr>
+      <w:r>
+        <w:rPr>
+          <w:rFonts w:ascii="Arial" w:hAnsi="Arial" w:cs="Arial"/>
+        </w:rPr>
+        <w:t xml:space="preserve"> </w:t>
+      </w:r>
+      <w:r>
+        <w:rPr>
+          <w:rFonts w:ascii="Arial" w:hAnsi="Arial" w:cs="Arial"/>
+        </w:rPr>
+        <w:t xml:space="preserve">4 – </w:t>
+      </w:r>
+      <w:r>
+        <w:rPr>
+          <w:rFonts w:ascii="Arial" w:hAnsi="Arial" w:cs="Arial"/>
+        </w:rPr>
+        <w:t xml:space="preserve">Buton </w:t>
+      </w:r>
+      <w:r>
+        <w:rPr>
+          <w:rFonts w:ascii="Arial" w:hAnsi="Arial" w:cs="Arial"/>
+        </w:rPr>
+        <w:t>“</w:t>
+      </w:r>
+      <w:r>
+        <w:rPr>
+          <w:rFonts w:ascii="Arial" w:hAnsi="Arial" w:cs="Arial"/>
+        </w:rPr>
+        <w:t>Meniu</w:t>
+      </w:r>
+      <w:r>
+        <w:rPr>
+          <w:rFonts w:ascii="Arial" w:hAnsi="Arial" w:cs="Arial"/>
+        </w:rPr>
+        <w:t>”</w:t>
+      </w:r>
+    </w:p>
+    <w:p>
+      <w:pPr>
+        <w:rPr>
+          <w:rFonts w:ascii="Arial" w:hAnsi="Arial" w:cs="Arial"/>
+        </w:rPr>
+      </w:pPr>
+      <w:r>
+        <w:rPr>
+          <w:rFonts w:ascii="Arial" w:hAnsi="Arial" w:cs="Arial"/>
+        </w:rPr>
+        <w:t xml:space="preserve"> </w:t>
+      </w:r>
+      <w:r>
+        <w:rPr>
+          <w:rFonts w:ascii="Arial" w:hAnsi="Arial" w:cs="Arial"/>
+        </w:rPr>
+        <w:t xml:space="preserve">5 – </w:t>
+      </w:r>
+      <w:r>
+        <w:rPr>
+          <w:rFonts w:ascii="Arial" w:hAnsi="Arial" w:cs="Arial"/>
+        </w:rPr>
+        <w:t xml:space="preserve">Buton </w:t>
+      </w:r>
+      <w:r>
+        <w:rPr>
+          <w:rFonts w:ascii="Arial" w:hAnsi="Arial" w:cs="Arial"/>
+        </w:rPr>
+        <w:t>“</w:t>
+      </w:r>
+      <w:r>
+        <w:rPr>
+          <w:rFonts w:ascii="Arial" w:hAnsi="Arial" w:cs="Arial"/>
+        </w:rPr>
+        <w:t>Era Urmatoare</w:t>
+      </w:r>
+      <w:r>
+        <w:rPr>
+          <w:rFonts w:ascii="Arial" w:hAnsi="Arial" w:cs="Arial"/>
+        </w:rPr>
+        <w:t>”. L</w:t>
+      </w:r>
+      <w:r>
+        <w:rPr>
+          <w:rFonts w:ascii="Arial" w:hAnsi="Arial" w:cs="Arial"/>
+        </w:rPr>
+        <w:t xml:space="preserve">a apasarea </w:t>
+      </w:r>
+      <w:r>
+        <w:rPr>
+          <w:rFonts w:ascii="Arial" w:hAnsi="Arial" w:cs="Arial"/>
+        </w:rPr>
+        <w:t>acestui buton</w:t>
+      </w:r>
+      <w:r>
+        <w:rPr>
+          <w:rFonts w:ascii="Arial" w:hAnsi="Arial" w:cs="Arial"/>
+        </w:rPr>
+        <w:t xml:space="preserve"> se deschide un </w:t>
+      </w:r>
+      <w:r>
+        <w:rPr>
+          <w:rFonts w:ascii="Arial" w:hAnsi="Arial" w:cs="Arial"/>
+        </w:rPr>
+        <w:t xml:space="preserve">nou </w:t>
+      </w:r>
+      <w:r>
+        <w:rPr>
+          <w:rFonts w:ascii="Arial" w:hAnsi="Arial" w:cs="Arial"/>
+        </w:rPr>
+        <w:t>panou, functionalitatea acestui element fiind descrisa in subcapitolul 3.4. Sfarsit de era.</w:t>
+      </w:r>
+    </w:p>
+    <w:p>
+      <w:pPr>
+        <w:rPr>
+          <w:rFonts w:ascii="Arial" w:hAnsi="Arial" w:cs="Arial"/>
+        </w:rPr>
+      </w:pPr>
+      <w:r>
+        <w:rPr>
+          <w:rFonts w:ascii="Arial" w:hAnsi="Arial" w:cs="Arial"/>
+        </w:rPr>
+        <w:t xml:space="preserve"> </w:t>
+      </w:r>
+      <w:r>
+        <w:rPr>
+          <w:rFonts w:ascii="Arial" w:hAnsi="Arial" w:cs="Arial"/>
+        </w:rPr>
+        <w:t>6 –</w:t>
+      </w:r>
+      <w:r>
+        <w:rPr>
+          <w:rFonts w:ascii="Arial" w:hAnsi="Arial" w:cs="Arial"/>
+        </w:rPr>
+        <w:t xml:space="preserve"> Numele erei curente </w:t>
+      </w:r>
+      <w:r>
+        <w:rPr>
+          <w:rFonts w:ascii="Arial" w:hAnsi="Arial" w:cs="Arial"/>
+        </w:rPr>
+        <w:t>(perioada istorica in care se desfasoara actiunea curenta)</w:t>
+      </w:r>
+    </w:p>
+    <w:p>
+      <w:pPr>
+        <w:rPr>
+          <w:rFonts w:ascii="Arial" w:hAnsi="Arial" w:cs="Arial"/>
+        </w:rPr>
+      </w:pPr>
+      <w:r>
+        <w:rPr>
+          <w:rFonts w:ascii="Arial" w:hAnsi="Arial" w:cs="Arial"/>
+        </w:rPr>
+        <w:t xml:space="preserve"> </w:t>
+      </w:r>
+      <w:r>
+        <w:rPr>
+          <w:rFonts w:ascii="Arial" w:hAnsi="Arial" w:cs="Arial"/>
+        </w:rPr>
+        <w:t>7 –</w:t>
+      </w:r>
+      <w:r>
+        <w:rPr>
+          <w:rFonts w:ascii="Arial" w:hAnsi="Arial" w:cs="Arial"/>
+        </w:rPr>
+        <w:t xml:space="preserve"> Numele suberei curente (numele nivelului curent)</w:t>
+      </w:r>
+    </w:p>
+    <w:p>
+      <w:pPr>
+        <w:rPr>
+          <w:rFonts w:ascii="Arial" w:hAnsi="Arial" w:cs="Arial"/>
+        </w:rPr>
+      </w:pPr>
+      <w:r>
+        <w:rPr>
+          <w:rFonts w:ascii="Arial" w:hAnsi="Arial" w:cs="Arial"/>
+        </w:rPr>
+        <w:t xml:space="preserve"> </w:t>
+      </w:r>
+      <w:r>
+        <w:rPr>
+          <w:rFonts w:ascii="Arial" w:hAnsi="Arial" w:cs="Arial"/>
+        </w:rPr>
+        <w:t>8 –</w:t>
+      </w:r>
+      <w:r>
+        <w:rPr>
+          <w:rFonts w:ascii="Arial" w:hAnsi="Arial" w:cs="Arial"/>
+        </w:rPr>
+        <w:t xml:space="preserve"> Butonul Informatii era curenta</w:t>
+      </w:r>
+    </w:p>
+    <w:p>
+      <w:pPr>
+        <w:rPr>
+          <w:rFonts w:ascii="Arial" w:hAnsi="Arial" w:cs="Arial"/>
+        </w:rPr>
+      </w:pPr>
+    </w:p>
+    <w:p>
+      <w:pPr>
+        <w:rPr>
+          <w:rFonts w:ascii="Arial" w:hAnsi="Arial" w:cs="Arial"/>
+        </w:rPr>
+      </w:pPr>
+      <w:r>
+        <w:rPr>
+          <w:rFonts w:ascii="Arial" w:hAnsi="Arial" w:cs="Arial"/>
+        </w:rPr>
+        <w:tab/>
+        <w:t xml:space="preserve">In interfata prezentata se regasesc si butoanele “Saman”, “Culegatori Vanatori” si “Omul pesterii”, acestea schimband scena curenta in cea reprezentativa unei activitati: “Saman” – vindecarea oamenilor, “Culegatori Vanatori” – procurarea hranei, “Omul pesterii” – construirea locuintelor. </w:t>
+      </w:r>
+    </w:p>
+    <w:p>
+      <w:pPr>
+        <w:rPr>
+          <w:rFonts w:ascii="Arial" w:hAnsi="Arial" w:cs="Arial"/>
+        </w:rPr>
+      </w:pPr>
+    </w:p>
+    <w:p>
+      <w:pPr>
+        <w:rPr>
+          <w:rFonts w:ascii="Arial" w:hAnsi="Arial" w:cs="Arial"/>
           <w:sz w:val="32"/>
         </w:rPr>
       </w:pPr>
       <w:r>
         <w:rPr>
           <w:rFonts w:ascii="Arial" w:hAnsi="Arial" w:cs="Arial"/>
+        </w:rPr>
+        <w:t>Meniul aparut la apasarea butonului (4)</w:t>
+      </w:r>
+    </w:p>
+    <w:p>
+      <w:pPr>
+        <w:rPr>
+          <w:rFonts w:ascii="Arial" w:hAnsi="Arial" w:cs="Arial"/>
+        </w:rPr>
+      </w:pPr>
+      <w:r>
+        <w:rPr>
+          <w:noProof/>
+        </w:rPr>
+        <w:drawing>
+          <wp:anchor distT="0" distB="0" distL="114300" distR="114300" simplePos="0" relativeHeight="251658240" behindDoc="0" locked="0" layoutInCell="1" allowOverlap="1">
+            <wp:simplePos x="0" y="0"/>
+            <wp:positionH relativeFrom="column">
+              <wp:posOffset>341906</wp:posOffset>
+            </wp:positionH>
+            <wp:positionV relativeFrom="paragraph">
+              <wp:posOffset>124212</wp:posOffset>
+            </wp:positionV>
+            <wp:extent cx="1552575" cy="1334770"/>
+            <wp:effectExtent l="0" t="0" r="9525" b="0"/>
+            <wp:wrapSquare wrapText="bothSides"/>
+            <wp:docPr id="8" name="Picture 8" descr="C:\Users\Snutzy\AppData\Local\Microsoft\Windows\INetCache\Content.Word\Untitled-4.png"/>
+            <wp:cNvGraphicFramePr>
+              <a:graphicFrameLocks xmlns:a="http://schemas.openxmlformats.org/drawingml/2006/main" noChangeAspect="1"/>
+            </wp:cNvGraphicFramePr>
+            <a:graphic xmlns:a="http://schemas.openxmlformats.org/drawingml/2006/main">
+              <a:graphicData uri="http://schemas.openxmlformats.org/drawingml/2006/picture">
+                <pic:pic xmlns:pic="http://schemas.openxmlformats.org/drawingml/2006/picture">
+                  <pic:nvPicPr>
+                    <pic:cNvPr id="0" name="Picture 6" descr="C:\Users\Snutzy\AppData\Local\Microsoft\Windows\INetCache\Content.Word\Untitled-4.png"/>
+                    <pic:cNvPicPr>
+                      <a:picLocks noChangeAspect="1" noChangeArrowheads="1"/>
+                    </pic:cNvPicPr>
+                  </pic:nvPicPr>
+                  <pic:blipFill>
+                    <a:blip r:embed="rId6">
+                      <a:extLst>
+                        <a:ext uri="{28A0092B-C50C-407E-A947-70E740481C1C}">
+                          <a14:useLocalDpi xmlns:a14="http://schemas.microsoft.com/office/drawing/2010/main" val="0"/>
+                        </a:ext>
+                      </a:extLst>
+                    </a:blip>
+                    <a:srcRect/>
+                    <a:stretch>
+                      <a:fillRect/>
+                    </a:stretch>
+                  </pic:blipFill>
+                  <pic:spPr bwMode="auto">
+                    <a:xfrm>
+                      <a:off x="0" y="0"/>
+                      <a:ext cx="1552575" cy="1334770"/>
+                    </a:xfrm>
+                    <a:prstGeom prst="rect">
+                      <a:avLst/>
+                    </a:prstGeom>
+                    <a:noFill/>
+                    <a:ln>
+                      <a:noFill/>
+                    </a:ln>
+                  </pic:spPr>
+                </pic:pic>
+              </a:graphicData>
+            </a:graphic>
+            <wp14:sizeRelH relativeFrom="page">
+              <wp14:pctWidth>0</wp14:pctWidth>
+            </wp14:sizeRelH>
+            <wp14:sizeRelV relativeFrom="page">
+              <wp14:pctHeight>0</wp14:pctHeight>
+            </wp14:sizeRelV>
+          </wp:anchor>
+        </w:drawing>
+      </w:r>
+    </w:p>
+    <w:p>
+      <w:pPr>
+        <w:rPr>
+          <w:rFonts w:ascii="Arial" w:hAnsi="Arial" w:cs="Arial"/>
+        </w:rPr>
+      </w:pPr>
+      <w:r>
+        <w:rPr>
+          <w:rFonts w:ascii="Arial" w:hAnsi="Arial" w:cs="Arial"/>
+        </w:rPr>
+        <w:t>20 – Buton pentru oprirea/ pornirea sonorului</w:t>
+      </w:r>
+    </w:p>
+    <w:p>
+      <w:pPr>
+        <w:rPr>
+          <w:rFonts w:ascii="Arial" w:hAnsi="Arial" w:cs="Arial"/>
+        </w:rPr>
+      </w:pPr>
+      <w:r>
+        <w:rPr>
+          <w:rFonts w:ascii="Arial" w:hAnsi="Arial" w:cs="Arial"/>
+        </w:rPr>
+        <w:t>21 – Buton pentru salvarea jocului curent</w:t>
+      </w:r>
+    </w:p>
+    <w:p>
+      <w:pPr>
+        <w:rPr>
+          <w:rFonts w:ascii="Arial" w:hAnsi="Arial" w:cs="Arial"/>
+        </w:rPr>
+      </w:pPr>
+      <w:r>
+        <w:rPr>
+          <w:rFonts w:ascii="Arial" w:hAnsi="Arial" w:cs="Arial"/>
+        </w:rPr>
+        <w:t>22 – Buton pentru continuarea ultimului joc salvat</w:t>
+      </w:r>
+    </w:p>
+    <w:p>
+      <w:pPr>
+        <w:rPr>
+          <w:rFonts w:ascii="Arial" w:hAnsi="Arial" w:cs="Arial"/>
+        </w:rPr>
+      </w:pPr>
+      <w:r>
+        <w:rPr>
+          <w:rFonts w:ascii="Arial" w:hAnsi="Arial" w:cs="Arial"/>
+        </w:rPr>
+        <w:t>23 – Buton pentru inceperea unui joc nou</w:t>
+      </w:r>
+    </w:p>
+    <w:p>
+      <w:pPr>
+        <w:rPr>
+          <w:rFonts w:ascii="Arial" w:hAnsi="Arial" w:cs="Arial"/>
+        </w:rPr>
+      </w:pPr>
+    </w:p>
+    <w:p>
+      <w:pPr>
+        <w:rPr>
+          <w:rFonts w:ascii="Arial" w:hAnsi="Arial" w:cs="Arial"/>
+        </w:rPr>
+      </w:pPr>
+      <w:r>
+        <w:rPr>
+          <w:noProof/>
+        </w:rPr>
+        <w:lastRenderedPageBreak/>
+        <w:pict>
+          <v:shape id="_x0000_s1027" type="#_x0000_t75" style="position:absolute;left:0;text-align:left;margin-left:0;margin-top:.75pt;width:163.4pt;height:272.4pt;z-index:251662336;mso-position-horizontal-relative:text;mso-position-vertical-relative:text;mso-width-relative:page;mso-height-relative:page">
+            <v:imagedata r:id="rId7" o:title="Untitled-2" croptop="402f" cropleft="880f"/>
+            <w10:wrap type="square"/>
+          </v:shape>
+        </w:pict>
+      </w:r>
+      <w:r>
+        <w:rPr>
+          <w:rFonts w:ascii="Arial" w:hAnsi="Arial" w:cs="Arial"/>
+        </w:rPr>
+        <w:t xml:space="preserve">  </w:t>
+      </w:r>
+    </w:p>
+    <w:p>
+      <w:pPr>
+        <w:rPr>
+          <w:rFonts w:ascii="Arial" w:hAnsi="Arial" w:cs="Arial"/>
+        </w:rPr>
+      </w:pPr>
+    </w:p>
+    <w:p>
+      <w:pPr>
+        <w:rPr>
+          <w:rFonts w:ascii="Arial" w:hAnsi="Arial" w:cs="Arial"/>
+        </w:rPr>
+      </w:pPr>
+      <w:r>
+        <w:rPr>
+          <w:rFonts w:ascii="Arial" w:hAnsi="Arial" w:cs="Arial"/>
+        </w:rPr>
+        <w:t>Panou</w:t>
+      </w:r>
+      <w:r>
+        <w:rPr>
+          <w:rFonts w:ascii="Arial" w:hAnsi="Arial" w:cs="Arial"/>
+        </w:rPr>
+        <w:t xml:space="preserve"> activitate</w:t>
+      </w:r>
+    </w:p>
+    <w:p>
+      <w:pPr>
+        <w:rPr>
+          <w:rFonts w:ascii="Arial" w:hAnsi="Arial" w:cs="Arial"/>
+        </w:rPr>
+      </w:pPr>
+      <w:r>
+        <w:rPr>
+          <w:rFonts w:ascii="Arial" w:hAnsi="Arial" w:cs="Arial"/>
+        </w:rPr>
+        <w:t xml:space="preserve">  </w:t>
+      </w:r>
+      <w:r>
+        <w:rPr>
+          <w:rFonts w:ascii="Arial" w:hAnsi="Arial" w:cs="Arial"/>
+        </w:rPr>
+        <w:t>9 – Buton afisare hint (apare butonul 11)</w:t>
+      </w:r>
+    </w:p>
+    <w:p>
+      <w:pPr>
+        <w:rPr>
+          <w:rFonts w:ascii="Arial" w:hAnsi="Arial" w:cs="Arial"/>
+        </w:rPr>
+      </w:pPr>
+      <w:r>
+        <w:rPr>
+          <w:rFonts w:ascii="Arial" w:hAnsi="Arial" w:cs="Arial"/>
+        </w:rPr>
+        <w:t xml:space="preserve">10 – Buton intoarcere </w:t>
+      </w:r>
+      <w:r>
+        <w:rPr>
+          <w:rFonts w:ascii="Arial" w:hAnsi="Arial" w:cs="Arial"/>
+        </w:rPr>
+        <w:t>panou</w:t>
+      </w:r>
+      <w:r>
+        <w:rPr>
+          <w:rFonts w:ascii="Arial" w:hAnsi="Arial" w:cs="Arial"/>
+        </w:rPr>
+        <w:t xml:space="preserve"> principal</w:t>
+      </w:r>
+    </w:p>
+    <w:p>
+      <w:pPr>
+        <w:rPr>
+          <w:rFonts w:ascii="Arial" w:hAnsi="Arial" w:cs="Arial"/>
+        </w:rPr>
+      </w:pPr>
+      <w:r>
+        <w:rPr>
+          <w:rFonts w:ascii="Arial" w:hAnsi="Arial" w:cs="Arial"/>
+        </w:rPr>
+        <w:t>11 – Hint buton deschidere panou informatii si actiuni</w:t>
+      </w:r>
+      <w:r>
+        <w:rPr>
+          <w:rFonts w:ascii="Arial" w:hAnsi="Arial" w:cs="Arial"/>
+        </w:rPr>
+        <w:t>; la apasarea acestuia, sageata dispare</w:t>
+      </w:r>
+    </w:p>
+    <w:p>
+      <w:pPr>
+        <w:rPr>
+          <w:rFonts w:ascii="Arial" w:hAnsi="Arial" w:cs="Arial"/>
+        </w:rPr>
+      </w:pPr>
+      <w:r>
+        <w:rPr>
+          <w:rFonts w:ascii="Arial" w:hAnsi="Arial" w:cs="Arial"/>
+        </w:rPr>
+        <w:t>12 – Buton deschidere informatii si actiuni</w:t>
+      </w:r>
+      <w:r>
+        <w:rPr>
+          <w:rFonts w:ascii="Arial" w:hAnsi="Arial" w:cs="Arial"/>
+        </w:rPr>
+        <w:t>;</w:t>
+      </w:r>
+      <w:r>
+        <w:rPr>
+          <w:rFonts w:ascii="Arial" w:hAnsi="Arial" w:cs="Arial"/>
+        </w:rPr>
+        <w:t xml:space="preserve"> locatia si imaginea acestuia difera in fiecare era si panou din era</w:t>
+      </w:r>
+    </w:p>
+    <w:p>
+      <w:pPr>
+        <w:rPr>
+          <w:rFonts w:ascii="Arial" w:hAnsi="Arial" w:cs="Arial"/>
           <w:sz w:val="32"/>
         </w:rPr>
-        <w:t xml:space="preserve">Capitolul </w:t>
-      </w:r>
-      <w:r>
+      </w:pPr>
+    </w:p>
+    <w:p>
+      <w:pPr>
         <w:rPr>
           <w:rFonts w:ascii="Arial" w:hAnsi="Arial" w:cs="Arial"/>
           <w:sz w:val="32"/>
         </w:rPr>
-        <w:t>3.</w:t>
-      </w:r>
-      <w:r>
+      </w:pPr>
+    </w:p>
+    <w:p>
+      <w:pPr>
         <w:rPr>
           <w:rFonts w:ascii="Arial" w:hAnsi="Arial" w:cs="Arial"/>
           <w:sz w:val="32"/>
         </w:rPr>
-        <w:t xml:space="preserve"> Studiu de caz</w:t>
-      </w:r>
+      </w:pPr>
+    </w:p>
+    <w:p>
+      <w:pPr>
+        <w:rPr>
+          <w:rFonts w:ascii="Arial" w:hAnsi="Arial" w:cs="Arial"/>
+          <w:sz w:val="16"/>
+        </w:rPr>
+      </w:pPr>
+    </w:p>
+    <w:p>
+      <w:pPr>
+        <w:rPr>
+          <w:rFonts w:ascii="Arial" w:hAnsi="Arial" w:cs="Arial"/>
+          <w:sz w:val="32"/>
+        </w:rPr>
+      </w:pPr>
+      <w:r>
+        <w:rPr>
+          <w:noProof/>
+        </w:rPr>
+        <w:pict>
+          <v:shape id="_x0000_s1028" type="#_x0000_t75" style="position:absolute;left:0;text-align:left;margin-left:0;margin-top:18.95pt;width:161.55pt;height:288.45pt;z-index:251664384;mso-position-horizontal-relative:text;mso-position-vertical-relative:text;mso-width-relative:page;mso-height-relative:page">
+            <v:imagedata r:id="rId8" o:title="Untitled-3" croptop="3251f" cropbottom="3306f" cropleft="5273f" cropright="5257f"/>
+            <w10:wrap type="square"/>
+          </v:shape>
+        </w:pict>
+      </w:r>
+    </w:p>
+    <w:p>
+      <w:pPr>
+        <w:rPr>
+          <w:rFonts w:ascii="Arial" w:hAnsi="Arial" w:cs="Arial"/>
+          <w:sz w:val="32"/>
+        </w:rPr>
+      </w:pPr>
+      <w:r>
+        <w:rPr>
+          <w:rFonts w:ascii="Arial" w:hAnsi="Arial" w:cs="Arial"/>
+        </w:rPr>
+        <w:t>P</w:t>
+      </w:r>
+      <w:r>
+        <w:rPr>
+          <w:rFonts w:ascii="Arial" w:hAnsi="Arial" w:cs="Arial"/>
+        </w:rPr>
+        <w:t>anou “Actiuni si Informatii”</w:t>
+      </w:r>
+    </w:p>
+    <w:p>
+      <w:pPr>
+        <w:rPr>
+          <w:rFonts w:ascii="Arial" w:hAnsi="Arial" w:cs="Arial"/>
+        </w:rPr>
+      </w:pPr>
+      <w:r>
+        <w:rPr>
+          <w:rFonts w:ascii="Arial" w:hAnsi="Arial" w:cs="Arial"/>
+        </w:rPr>
+        <w:t xml:space="preserve">13 – </w:t>
+      </w:r>
+      <w:r>
+        <w:rPr>
+          <w:rFonts w:ascii="Arial" w:hAnsi="Arial" w:cs="Arial"/>
+        </w:rPr>
+        <w:t>Panoul deschis prin apasarea butonului (12)</w:t>
+      </w:r>
+    </w:p>
+    <w:p>
+      <w:pPr>
+        <w:rPr>
+          <w:rFonts w:ascii="Arial" w:hAnsi="Arial" w:cs="Arial"/>
+        </w:rPr>
+      </w:pPr>
+      <w:r>
+        <w:rPr>
+          <w:rFonts w:ascii="Arial" w:hAnsi="Arial" w:cs="Arial"/>
+        </w:rPr>
+        <w:t>14 –</w:t>
+      </w:r>
+      <w:r>
+        <w:rPr>
+          <w:rFonts w:ascii="Arial" w:hAnsi="Arial" w:cs="Arial"/>
+        </w:rPr>
+        <w:t xml:space="preserve"> Butonul care indica faptul ca panoul “Actiuni” este activ</w:t>
+      </w:r>
+    </w:p>
+    <w:p>
+      <w:pPr>
+        <w:rPr>
+          <w:rFonts w:ascii="Arial" w:hAnsi="Arial" w:cs="Arial"/>
+        </w:rPr>
+      </w:pPr>
+      <w:r>
+        <w:rPr>
+          <w:rFonts w:ascii="Arial" w:hAnsi="Arial" w:cs="Arial"/>
+        </w:rPr>
+        <w:t>15 –</w:t>
+      </w:r>
+      <w:r>
+        <w:rPr>
+          <w:rFonts w:ascii="Arial" w:hAnsi="Arial" w:cs="Arial"/>
+        </w:rPr>
+        <w:t xml:space="preserve"> Butonul care indica faptul ca panoul “Infomatii” este inactiv, acesta poate fi activat in urma apasarii</w:t>
+      </w:r>
+    </w:p>
+    <w:p>
+      <w:pPr>
+        <w:rPr>
+          <w:rFonts w:ascii="Arial" w:hAnsi="Arial" w:cs="Arial"/>
+        </w:rPr>
+      </w:pPr>
+      <w:r>
+        <w:rPr>
+          <w:rFonts w:ascii="Arial" w:hAnsi="Arial" w:cs="Arial"/>
+        </w:rPr>
+        <w:t>16 –</w:t>
+      </w:r>
+      <w:r>
+        <w:rPr>
+          <w:rFonts w:ascii="Arial" w:hAnsi="Arial" w:cs="Arial"/>
+        </w:rPr>
+        <w:t xml:space="preserve"> Butonul de actiune</w:t>
+      </w:r>
+    </w:p>
+    <w:p>
+      <w:pPr>
+        <w:rPr>
+          <w:rFonts w:ascii="Arial" w:hAnsi="Arial" w:cs="Arial"/>
+        </w:rPr>
+      </w:pPr>
+      <w:r>
+        <w:rPr>
+          <w:rFonts w:ascii="Arial" w:hAnsi="Arial" w:cs="Arial"/>
+        </w:rPr>
+        <w:t>17 –</w:t>
+      </w:r>
+      <w:r>
+        <w:rPr>
+          <w:rFonts w:ascii="Arial" w:hAnsi="Arial" w:cs="Arial"/>
+        </w:rPr>
+        <w:t xml:space="preserve"> Numele activitatii</w:t>
+      </w:r>
+    </w:p>
+    <w:p>
+      <w:pPr>
+        <w:rPr>
+          <w:rFonts w:ascii="Arial" w:hAnsi="Arial" w:cs="Arial"/>
+        </w:rPr>
+      </w:pPr>
+      <w:r>
+        <w:rPr>
+          <w:rFonts w:ascii="Arial" w:hAnsi="Arial" w:cs="Arial"/>
+        </w:rPr>
+        <w:t>18 –</w:t>
+      </w:r>
+      <w:r>
+        <w:rPr>
+          <w:rFonts w:ascii="Arial" w:hAnsi="Arial" w:cs="Arial"/>
+        </w:rPr>
+        <w:t xml:space="preserve"> Informatii legate de activitate</w:t>
+      </w:r>
+    </w:p>
+    <w:p>
+      <w:pPr>
+        <w:rPr>
+          <w:rFonts w:ascii="Arial" w:hAnsi="Arial" w:cs="Arial"/>
+        </w:rPr>
+      </w:pPr>
+      <w:r>
+        <w:rPr>
+          <w:rFonts w:ascii="Arial" w:hAnsi="Arial" w:cs="Arial"/>
+        </w:rPr>
+        <w:t xml:space="preserve">19 – </w:t>
+      </w:r>
+      <w:r>
+        <w:rPr>
+          <w:rFonts w:ascii="Arial" w:hAnsi="Arial" w:cs="Arial"/>
+        </w:rPr>
+        <w:t xml:space="preserve">Energia utilizatorului, maximul este 20, fiecare apasare a unui buton de actiune scade din aceastra o unitate. </w:t>
+      </w:r>
+    </w:p>
+    <w:p>
+      <w:pPr>
+        <w:rPr>
+          <w:rFonts w:ascii="Arial" w:hAnsi="Arial" w:cs="Arial"/>
+        </w:rPr>
+      </w:pPr>
+    </w:p>
+    <w:p>
+      <w:pPr>
+        <w:rPr>
+          <w:rFonts w:ascii="Arial" w:hAnsi="Arial" w:cs="Arial"/>
+        </w:rPr>
+      </w:pPr>
+    </w:p>
+    <w:p>
+      <w:pPr>
+        <w:rPr>
+          <w:rFonts w:ascii="Arial" w:hAnsi="Arial" w:cs="Arial"/>
+        </w:rPr>
+      </w:pPr>
+      <w:r>
+        <w:rPr>
+          <w:rFonts w:ascii="Arial" w:hAnsi="Arial" w:cs="Arial"/>
+        </w:rPr>
+        <w:tab/>
+      </w:r>
+    </w:p>
+    <w:p>
+      <w:pPr>
+        <w:rPr>
+          <w:rFonts w:ascii="Arial" w:hAnsi="Arial" w:cs="Arial"/>
+        </w:rPr>
+      </w:pPr>
+    </w:p>
+    <w:p>
+      <w:pPr>
+        <w:rPr>
+          <w:rFonts w:ascii="Arial" w:hAnsi="Arial" w:cs="Arial"/>
+        </w:rPr>
+      </w:pPr>
+      <w:r>
+        <w:rPr>
+          <w:rFonts w:ascii="Arial" w:hAnsi="Arial" w:cs="Arial"/>
+          <w:noProof/>
+          <w:sz w:val="32"/>
+        </w:rPr>
+        <w:lastRenderedPageBreak/>
+        <w:drawing>
+          <wp:anchor distT="0" distB="0" distL="114300" distR="114300" simplePos="0" relativeHeight="251665408" behindDoc="0" locked="0" layoutInCell="1" allowOverlap="1">
+            <wp:simplePos x="0" y="0"/>
+            <wp:positionH relativeFrom="column">
+              <wp:posOffset>3582035</wp:posOffset>
+            </wp:positionH>
+            <wp:positionV relativeFrom="paragraph">
+              <wp:posOffset>5439</wp:posOffset>
+            </wp:positionV>
+            <wp:extent cx="2574290" cy="694055"/>
+            <wp:effectExtent l="0" t="0" r="0" b="0"/>
+            <wp:wrapSquare wrapText="bothSides"/>
+            <wp:docPr id="5" name="Picture 5"/>
+            <wp:cNvGraphicFramePr>
+              <a:graphicFrameLocks xmlns:a="http://schemas.openxmlformats.org/drawingml/2006/main" noChangeAspect="1"/>
+            </wp:cNvGraphicFramePr>
+            <a:graphic xmlns:a="http://schemas.openxmlformats.org/drawingml/2006/main">
+              <a:graphicData uri="http://schemas.openxmlformats.org/drawingml/2006/picture">
+                <pic:pic xmlns:pic="http://schemas.openxmlformats.org/drawingml/2006/picture">
+                  <pic:nvPicPr>
+                    <pic:cNvPr id="0" name="Picture 26"/>
+                    <pic:cNvPicPr>
+                      <a:picLocks noChangeAspect="1" noChangeArrowheads="1"/>
+                    </pic:cNvPicPr>
+                  </pic:nvPicPr>
+                  <pic:blipFill rotWithShape="1">
+                    <a:blip r:embed="rId9">
+                      <a:extLst>
+                        <a:ext uri="{28A0092B-C50C-407E-A947-70E740481C1C}">
+                          <a14:useLocalDpi xmlns:a14="http://schemas.microsoft.com/office/drawing/2010/main" val="0"/>
+                        </a:ext>
+                      </a:extLst>
+                    </a:blip>
+                    <a:srcRect l="640" r="1449"/>
+                    <a:stretch/>
+                  </pic:blipFill>
+                  <pic:spPr bwMode="auto">
+                    <a:xfrm>
+                      <a:off x="0" y="0"/>
+                      <a:ext cx="2574290" cy="694055"/>
+                    </a:xfrm>
+                    <a:prstGeom prst="rect">
+                      <a:avLst/>
+                    </a:prstGeom>
+                    <a:noFill/>
+                    <a:ln>
+                      <a:noFill/>
+                    </a:ln>
+                    <a:extLst>
+                      <a:ext uri="{53640926-AAD7-44D8-BBD7-CCE9431645EC}">
+                        <a14:shadowObscured xmlns:a14="http://schemas.microsoft.com/office/drawing/2010/main"/>
+                      </a:ext>
+                    </a:extLst>
+                  </pic:spPr>
+                </pic:pic>
+              </a:graphicData>
+            </a:graphic>
+            <wp14:sizeRelH relativeFrom="margin">
+              <wp14:pctWidth>0</wp14:pctWidth>
+            </wp14:sizeRelH>
+          </wp:anchor>
+        </w:drawing>
+      </w:r>
+      <w:r>
+        <w:rPr>
+          <w:rFonts w:ascii="Arial" w:hAnsi="Arial" w:cs="Arial"/>
+        </w:rPr>
+        <w:t>In cazul in care actiunea nu poate fi indeplinita datorita insuficientei de</w:t>
+      </w:r>
+      <w:r>
+        <w:rPr>
+          <w:rFonts w:ascii="Arial" w:hAnsi="Arial" w:cs="Arial"/>
+        </w:rPr>
+        <w:t xml:space="preserve"> energie,</w:t>
+      </w:r>
+      <w:r>
+        <w:rPr>
+          <w:rFonts w:ascii="Arial" w:hAnsi="Arial" w:cs="Arial"/>
+        </w:rPr>
+        <w:t xml:space="preserve"> resurse sau abilitati, va aparea un panou de alerta, asemanator:</w:t>
+      </w:r>
+    </w:p>
+    <w:p>
+      <w:pPr>
+        <w:rPr>
+          <w:rFonts w:ascii="Arial" w:hAnsi="Arial" w:cs="Arial"/>
+        </w:rPr>
+      </w:pPr>
+      <w:r>
+        <w:rPr>
+          <w:noProof/>
+        </w:rPr>
+        <w:drawing>
+          <wp:anchor distT="0" distB="0" distL="114300" distR="114300" simplePos="0" relativeHeight="251666432" behindDoc="0" locked="0" layoutInCell="1" allowOverlap="1">
+            <wp:simplePos x="0" y="0"/>
+            <wp:positionH relativeFrom="margin">
+              <wp:posOffset>4343400</wp:posOffset>
+            </wp:positionH>
+            <wp:positionV relativeFrom="paragraph">
+              <wp:posOffset>192405</wp:posOffset>
+            </wp:positionV>
+            <wp:extent cx="1452245" cy="2238375"/>
+            <wp:effectExtent l="0" t="0" r="0" b="9525"/>
+            <wp:wrapSquare wrapText="bothSides"/>
+            <wp:docPr id="6" name="Picture 6"/>
+            <wp:cNvGraphicFramePr>
+              <a:graphicFrameLocks xmlns:a="http://schemas.openxmlformats.org/drawingml/2006/main" noChangeAspect="1"/>
+            </wp:cNvGraphicFramePr>
+            <a:graphic xmlns:a="http://schemas.openxmlformats.org/drawingml/2006/main">
+              <a:graphicData uri="http://schemas.openxmlformats.org/drawingml/2006/picture">
+                <pic:pic xmlns:pic="http://schemas.openxmlformats.org/drawingml/2006/picture">
+                  <pic:nvPicPr>
+                    <pic:cNvPr id="1" name=""/>
+                    <pic:cNvPicPr/>
+                  </pic:nvPicPr>
+                  <pic:blipFill rotWithShape="1">
+                    <a:blip r:embed="rId10">
+                      <a:extLst>
+                        <a:ext uri="{28A0092B-C50C-407E-A947-70E740481C1C}">
+                          <a14:useLocalDpi xmlns:a14="http://schemas.microsoft.com/office/drawing/2010/main" val="0"/>
+                        </a:ext>
+                      </a:extLst>
+                    </a:blip>
+                    <a:srcRect r="2248"/>
+                    <a:stretch/>
+                  </pic:blipFill>
+                  <pic:spPr bwMode="auto">
+                    <a:xfrm>
+                      <a:off x="0" y="0"/>
+                      <a:ext cx="1452245" cy="2238375"/>
+                    </a:xfrm>
+                    <a:prstGeom prst="rect">
+                      <a:avLst/>
+                    </a:prstGeom>
+                    <a:ln>
+                      <a:noFill/>
+                    </a:ln>
+                    <a:extLst>
+                      <a:ext uri="{53640926-AAD7-44D8-BBD7-CCE9431645EC}">
+                        <a14:shadowObscured xmlns:a14="http://schemas.microsoft.com/office/drawing/2010/main"/>
+                      </a:ext>
+                    </a:extLst>
+                  </pic:spPr>
+                </pic:pic>
+              </a:graphicData>
+            </a:graphic>
+            <wp14:sizeRelH relativeFrom="margin">
+              <wp14:pctWidth>0</wp14:pctWidth>
+            </wp14:sizeRelH>
+            <wp14:sizeRelV relativeFrom="margin">
+              <wp14:pctHeight>0</wp14:pctHeight>
+            </wp14:sizeRelV>
+          </wp:anchor>
+        </w:drawing>
+      </w:r>
+      <w:r>
+        <w:rPr>
+          <w:rFonts w:ascii="Arial" w:hAnsi="Arial" w:cs="Arial"/>
+        </w:rPr>
+        <w:tab/>
+      </w:r>
+    </w:p>
+    <w:p>
+      <w:pPr>
+        <w:rPr>
+          <w:rFonts w:ascii="Arial" w:hAnsi="Arial" w:cs="Arial"/>
+        </w:rPr>
+      </w:pPr>
+    </w:p>
+    <w:p>
+      <w:pPr>
+        <w:rPr>
+          <w:rFonts w:ascii="Arial" w:hAnsi="Arial" w:cs="Arial"/>
+        </w:rPr>
+      </w:pPr>
+    </w:p>
+    <w:p>
+      <w:pPr>
+        <w:rPr>
+          <w:rFonts w:ascii="Arial" w:hAnsi="Arial" w:cs="Arial"/>
+        </w:rPr>
+      </w:pPr>
+      <w:r>
+        <w:rPr>
+          <w:rFonts w:ascii="Arial" w:hAnsi="Arial" w:cs="Arial"/>
+        </w:rPr>
+        <w:t>Butonul “Informatii” (15) afiseaza informatiile legate de activitatea reprezentata in panou</w:t>
+      </w:r>
+      <w:r>
+        <w:rPr>
+          <w:rFonts w:ascii="Arial" w:hAnsi="Arial" w:cs="Arial"/>
+        </w:rPr>
+        <w:t xml:space="preserve">l curent. </w:t>
+      </w:r>
+      <w:r>
+        <w:rPr>
+          <w:rFonts w:ascii="Arial" w:hAnsi="Arial" w:cs="Arial"/>
+        </w:rPr>
+        <w:t>In exemplul alaturat sunt afisate informatiile din era “Preistorie”, nivelul “Inceputul”, activitatea “procurarea hranei”.</w:t>
+      </w:r>
+    </w:p>
+    <w:p>
+      <w:pPr>
+        <w:rPr>
+          <w:rFonts w:ascii="Arial" w:hAnsi="Arial" w:cs="Arial"/>
+          <w:sz w:val="32"/>
+        </w:rPr>
+      </w:pPr>
+    </w:p>
+    <w:p>
+      <w:pPr>
+        <w:rPr>
+          <w:rFonts w:ascii="Arial" w:hAnsi="Arial" w:cs="Arial"/>
+          <w:sz w:val="32"/>
+        </w:rPr>
+      </w:pPr>
     </w:p>
     <w:p>
       <w:pPr>
@@ -6260,7 +7434,14 @@
           <w:rFonts w:ascii="Arial" w:hAnsi="Arial" w:cs="Arial"/>
           <w:sz w:val="28"/>
         </w:rPr>
-        <w:t>3.1. Erele</w:t>
+        <w:t>3.2</w:t>
+      </w:r>
+      <w:r>
+        <w:rPr>
+          <w:rFonts w:ascii="Arial" w:hAnsi="Arial" w:cs="Arial"/>
+          <w:sz w:val="28"/>
+        </w:rPr>
+        <w:t>. Erele</w:t>
       </w:r>
     </w:p>
     <w:p>
@@ -6285,27 +7466,62 @@
         <w:rPr>
           <w:rFonts w:ascii="Arial" w:hAnsi="Arial" w:cs="Arial"/>
         </w:rPr>
-        <w:t xml:space="preserve"> Fiecare era corespunde unei e</w:t>
-      </w:r>
-      <w:r>
-        <w:rPr>
-          <w:rFonts w:ascii="Arial" w:hAnsi="Arial" w:cs="Arial"/>
-        </w:rPr>
-        <w:t>poci prezentate in capitolul 2, acestea fiind descrise</w:t>
-      </w:r>
-      <w:r>
-        <w:rPr>
-          <w:rFonts w:ascii="Arial" w:hAnsi="Arial" w:cs="Arial"/>
-        </w:rPr>
-        <w:t xml:space="preserve"> in continuare prin nume si pozele scenei principale si ale celor trei activitati (procurarea hranei, constructia locuintelor si vindecarea bolilor).</w:t>
-      </w:r>
-    </w:p>
-    <w:p>
-      <w:pPr>
-        <w:rPr>
-          <w:rFonts w:ascii="Arial" w:hAnsi="Arial" w:cs="Arial"/>
-        </w:rPr>
-      </w:pPr>
+        <w:t xml:space="preserve"> Fiecare era corespunde </w:t>
+      </w:r>
+      <w:r>
+        <w:rPr>
+          <w:rFonts w:ascii="Arial" w:hAnsi="Arial" w:cs="Arial"/>
+        </w:rPr>
+        <w:t>unui</w:t>
+      </w:r>
+      <w:r>
+        <w:rPr>
+          <w:rFonts w:ascii="Arial" w:hAnsi="Arial" w:cs="Arial"/>
+        </w:rPr>
+        <w:t xml:space="preserve"> </w:t>
+      </w:r>
+      <w:r>
+        <w:rPr>
+          <w:rFonts w:ascii="Arial" w:hAnsi="Arial" w:cs="Arial"/>
+        </w:rPr>
+        <w:t>subcapitol</w:t>
+      </w:r>
+      <w:r>
+        <w:rPr>
+          <w:rFonts w:ascii="Arial" w:hAnsi="Arial" w:cs="Arial"/>
+        </w:rPr>
+        <w:t xml:space="preserve"> prezentat in capitolul 2, acestea fiind descrise</w:t>
+      </w:r>
+      <w:r>
+        <w:rPr>
+          <w:rFonts w:ascii="Arial" w:hAnsi="Arial" w:cs="Arial"/>
+        </w:rPr>
+        <w:t xml:space="preserve"> in continuare prin nume si pozele scenei principale si ale celor trei activitati</w:t>
+      </w:r>
+      <w:r>
+        <w:rPr>
+          <w:rFonts w:ascii="Arial" w:hAnsi="Arial" w:cs="Arial"/>
+        </w:rPr>
+        <w:t xml:space="preserve"> din viata cotidiana</w:t>
+      </w:r>
+      <w:r>
+        <w:rPr>
+          <w:rFonts w:ascii="Arial" w:hAnsi="Arial" w:cs="Arial"/>
+        </w:rPr>
+        <w:t xml:space="preserve"> (procurarea hranei, constructia locuintelor si vindecarea </w:t>
+      </w:r>
+      <w:r>
+        <w:rPr>
+          <w:rFonts w:ascii="Arial" w:hAnsi="Arial" w:cs="Arial"/>
+        </w:rPr>
+        <w:t>oamenilor</w:t>
+      </w:r>
+      <w:r>
+        <w:rPr>
+          <w:rFonts w:ascii="Arial" w:hAnsi="Arial" w:cs="Arial"/>
+        </w:rPr>
+        <w:t>).</w:t>
+      </w:r>
     </w:p>
     <w:p>
       <w:pPr>
@@ -6330,22 +7546,370 @@
     <w:p>
       <w:pPr>
         <w:pStyle w:val="ListParagraph"/>
-        <w:numPr>
-          <w:ilvl w:val="0"/>
-          <w:numId w:val="4"/>
-        </w:numPr>
-        <w:rPr>
-          <w:rFonts w:ascii="Arial" w:hAnsi="Arial" w:cs="Arial"/>
-          <w:sz w:val="24"/>
-        </w:rPr>
-      </w:pPr>
-      <w:r>
-        <w:rPr>
-          <w:rFonts w:ascii="Arial" w:hAnsi="Arial" w:cs="Arial"/>
-          <w:sz w:val="24"/>
-        </w:rPr>
-        <w:t>Preistorie, Revolutia neolitica</w:t>
-      </w:r>
+        <w:rPr>
+          <w:rFonts w:ascii="Arial" w:hAnsi="Arial" w:cs="Arial"/>
+          <w:sz w:val="24"/>
+        </w:rPr>
+      </w:pPr>
+      <w:r>
+        <w:rPr>
+          <w:noProof/>
+        </w:rPr>
+        <w:drawing>
+          <wp:anchor distT="0" distB="0" distL="114300" distR="114300" simplePos="0" relativeHeight="251670528" behindDoc="1" locked="0" layoutInCell="1" allowOverlap="1">
+            <wp:simplePos x="0" y="0"/>
+            <wp:positionH relativeFrom="margin">
+              <wp:posOffset>4496753</wp:posOffset>
+            </wp:positionH>
+            <wp:positionV relativeFrom="paragraph">
+              <wp:posOffset>139700</wp:posOffset>
+            </wp:positionV>
+            <wp:extent cx="1337945" cy="2421890"/>
+            <wp:effectExtent l="0" t="0" r="0" b="0"/>
+            <wp:wrapNone/>
+            <wp:docPr id="12" name="Picture 12"/>
+            <wp:cNvGraphicFramePr>
+              <a:graphicFrameLocks xmlns:a="http://schemas.openxmlformats.org/drawingml/2006/main" noChangeAspect="1"/>
+            </wp:cNvGraphicFramePr>
+            <a:graphic xmlns:a="http://schemas.openxmlformats.org/drawingml/2006/main">
+              <a:graphicData uri="http://schemas.openxmlformats.org/drawingml/2006/picture">
+                <pic:pic xmlns:pic="http://schemas.openxmlformats.org/drawingml/2006/picture">
+                  <pic:nvPicPr>
+                    <pic:cNvPr id="1" name=""/>
+                    <pic:cNvPicPr/>
+                  </pic:nvPicPr>
+                  <pic:blipFill rotWithShape="1">
+                    <a:blip r:embed="rId11" cstate="print">
+                      <a:extLst>
+                        <a:ext uri="{28A0092B-C50C-407E-A947-70E740481C1C}">
+                          <a14:useLocalDpi xmlns:a14="http://schemas.microsoft.com/office/drawing/2010/main" val="0"/>
+                        </a:ext>
+                      </a:extLst>
+                    </a:blip>
+                    <a:srcRect l="1094" r="1943"/>
+                    <a:stretch/>
+                  </pic:blipFill>
+                  <pic:spPr bwMode="auto">
+                    <a:xfrm>
+                      <a:off x="0" y="0"/>
+                      <a:ext cx="1337945" cy="2421890"/>
+                    </a:xfrm>
+                    <a:prstGeom prst="rect">
+                      <a:avLst/>
+                    </a:prstGeom>
+                    <a:ln>
+                      <a:noFill/>
+                    </a:ln>
+                    <a:extLst>
+                      <a:ext uri="{53640926-AAD7-44D8-BBD7-CCE9431645EC}">
+                        <a14:shadowObscured xmlns:a14="http://schemas.microsoft.com/office/drawing/2010/main"/>
+                      </a:ext>
+                    </a:extLst>
+                  </pic:spPr>
+                </pic:pic>
+              </a:graphicData>
+            </a:graphic>
+            <wp14:sizeRelH relativeFrom="margin">
+              <wp14:pctWidth>0</wp14:pctWidth>
+            </wp14:sizeRelH>
+            <wp14:sizeRelV relativeFrom="margin">
+              <wp14:pctHeight>0</wp14:pctHeight>
+            </wp14:sizeRelV>
+          </wp:anchor>
+        </w:drawing>
+      </w:r>
+      <w:r>
+        <w:rPr>
+          <w:noProof/>
+        </w:rPr>
+        <w:drawing>
+          <wp:anchor distT="0" distB="0" distL="114300" distR="114300" simplePos="0" relativeHeight="251669504" behindDoc="0" locked="0" layoutInCell="1" allowOverlap="1">
+            <wp:simplePos x="0" y="0"/>
+            <wp:positionH relativeFrom="column">
+              <wp:posOffset>3068320</wp:posOffset>
+            </wp:positionH>
+            <wp:positionV relativeFrom="paragraph">
+              <wp:posOffset>142875</wp:posOffset>
+            </wp:positionV>
+            <wp:extent cx="1355090" cy="2397760"/>
+            <wp:effectExtent l="0" t="0" r="0" b="2540"/>
+            <wp:wrapSquare wrapText="bothSides"/>
+            <wp:docPr id="11" name="Picture 11"/>
+            <wp:cNvGraphicFramePr>
+              <a:graphicFrameLocks xmlns:a="http://schemas.openxmlformats.org/drawingml/2006/main" noChangeAspect="1"/>
+            </wp:cNvGraphicFramePr>
+            <a:graphic xmlns:a="http://schemas.openxmlformats.org/drawingml/2006/main">
+              <a:graphicData uri="http://schemas.openxmlformats.org/drawingml/2006/picture">
+                <pic:pic xmlns:pic="http://schemas.openxmlformats.org/drawingml/2006/picture">
+                  <pic:nvPicPr>
+                    <pic:cNvPr id="1" name=""/>
+                    <pic:cNvPicPr/>
+                  </pic:nvPicPr>
+                  <pic:blipFill rotWithShape="1">
+                    <a:blip r:embed="rId12" cstate="print">
+                      <a:extLst>
+                        <a:ext uri="{28A0092B-C50C-407E-A947-70E740481C1C}">
+                          <a14:useLocalDpi xmlns:a14="http://schemas.microsoft.com/office/drawing/2010/main" val="0"/>
+                        </a:ext>
+                      </a:extLst>
+                    </a:blip>
+                    <a:srcRect r="1001"/>
+                    <a:stretch/>
+                  </pic:blipFill>
+                  <pic:spPr bwMode="auto">
+                    <a:xfrm>
+                      <a:off x="0" y="0"/>
+                      <a:ext cx="1355090" cy="2397760"/>
+                    </a:xfrm>
+                    <a:prstGeom prst="rect">
+                      <a:avLst/>
+                    </a:prstGeom>
+                    <a:ln>
+                      <a:noFill/>
+                    </a:ln>
+                    <a:extLst>
+                      <a:ext uri="{53640926-AAD7-44D8-BBD7-CCE9431645EC}">
+                        <a14:shadowObscured xmlns:a14="http://schemas.microsoft.com/office/drawing/2010/main"/>
+                      </a:ext>
+                    </a:extLst>
+                  </pic:spPr>
+                </pic:pic>
+              </a:graphicData>
+            </a:graphic>
+            <wp14:sizeRelH relativeFrom="margin">
+              <wp14:pctWidth>0</wp14:pctWidth>
+            </wp14:sizeRelH>
+            <wp14:sizeRelV relativeFrom="margin">
+              <wp14:pctHeight>0</wp14:pctHeight>
+            </wp14:sizeRelV>
+          </wp:anchor>
+        </w:drawing>
+      </w:r>
+      <w:r>
+        <w:rPr>
+          <w:noProof/>
+        </w:rPr>
+        <w:drawing>
+          <wp:anchor distT="0" distB="0" distL="114300" distR="114300" simplePos="0" relativeHeight="251668480" behindDoc="0" locked="0" layoutInCell="1" allowOverlap="1">
+            <wp:simplePos x="0" y="0"/>
+            <wp:positionH relativeFrom="column">
+              <wp:posOffset>1627505</wp:posOffset>
+            </wp:positionH>
+            <wp:positionV relativeFrom="paragraph">
+              <wp:posOffset>139700</wp:posOffset>
+            </wp:positionV>
+            <wp:extent cx="1356995" cy="2406650"/>
+            <wp:effectExtent l="0" t="0" r="0" b="0"/>
+            <wp:wrapSquare wrapText="bothSides"/>
+            <wp:docPr id="10" name="Picture 10"/>
+            <wp:cNvGraphicFramePr>
+              <a:graphicFrameLocks xmlns:a="http://schemas.openxmlformats.org/drawingml/2006/main" noChangeAspect="1"/>
+            </wp:cNvGraphicFramePr>
+            <a:graphic xmlns:a="http://schemas.openxmlformats.org/drawingml/2006/main">
+              <a:graphicData uri="http://schemas.openxmlformats.org/drawingml/2006/picture">
+                <pic:pic xmlns:pic="http://schemas.openxmlformats.org/drawingml/2006/picture">
+                  <pic:nvPicPr>
+                    <pic:cNvPr id="1" name=""/>
+                    <pic:cNvPicPr/>
+                  </pic:nvPicPr>
+                  <pic:blipFill rotWithShape="1">
+                    <a:blip r:embed="rId13" cstate="print">
+                      <a:extLst>
+                        <a:ext uri="{28A0092B-C50C-407E-A947-70E740481C1C}">
+                          <a14:useLocalDpi xmlns:a14="http://schemas.microsoft.com/office/drawing/2010/main" val="0"/>
+                        </a:ext>
+                      </a:extLst>
+                    </a:blip>
+                    <a:srcRect l="1074" t="-1" b="1099"/>
+                    <a:stretch/>
+                  </pic:blipFill>
+                  <pic:spPr bwMode="auto">
+                    <a:xfrm>
+                      <a:off x="0" y="0"/>
+                      <a:ext cx="1356995" cy="2406650"/>
+                    </a:xfrm>
+                    <a:prstGeom prst="rect">
+                      <a:avLst/>
+                    </a:prstGeom>
+                    <a:ln>
+                      <a:noFill/>
+                    </a:ln>
+                    <a:extLst>
+                      <a:ext uri="{53640926-AAD7-44D8-BBD7-CCE9431645EC}">
+                        <a14:shadowObscured xmlns:a14="http://schemas.microsoft.com/office/drawing/2010/main"/>
+                      </a:ext>
+                    </a:extLst>
+                  </pic:spPr>
+                </pic:pic>
+              </a:graphicData>
+            </a:graphic>
+            <wp14:sizeRelH relativeFrom="margin">
+              <wp14:pctWidth>0</wp14:pctWidth>
+            </wp14:sizeRelH>
+            <wp14:sizeRelV relativeFrom="margin">
+              <wp14:pctHeight>0</wp14:pctHeight>
+            </wp14:sizeRelV>
+          </wp:anchor>
+        </w:drawing>
+      </w:r>
+      <w:r>
+        <w:rPr>
+          <w:noProof/>
+        </w:rPr>
+        <w:drawing>
+          <wp:anchor distT="0" distB="0" distL="114300" distR="114300" simplePos="0" relativeHeight="251667456" behindDoc="0" locked="0" layoutInCell="1" allowOverlap="1">
+            <wp:simplePos x="0" y="0"/>
+            <wp:positionH relativeFrom="column">
+              <wp:posOffset>194945</wp:posOffset>
+            </wp:positionH>
+            <wp:positionV relativeFrom="paragraph">
+              <wp:posOffset>133350</wp:posOffset>
+            </wp:positionV>
+            <wp:extent cx="1356995" cy="2407920"/>
+            <wp:effectExtent l="0" t="0" r="0" b="0"/>
+            <wp:wrapSquare wrapText="bothSides"/>
+            <wp:docPr id="9" name="Picture 9"/>
+            <wp:cNvGraphicFramePr>
+              <a:graphicFrameLocks xmlns:a="http://schemas.openxmlformats.org/drawingml/2006/main" noChangeAspect="1"/>
+            </wp:cNvGraphicFramePr>
+            <a:graphic xmlns:a="http://schemas.openxmlformats.org/drawingml/2006/main">
+              <a:graphicData uri="http://schemas.openxmlformats.org/drawingml/2006/picture">
+                <pic:pic xmlns:pic="http://schemas.openxmlformats.org/drawingml/2006/picture">
+                  <pic:nvPicPr>
+                    <pic:cNvPr id="1" name=""/>
+                    <pic:cNvPicPr/>
+                  </pic:nvPicPr>
+                  <pic:blipFill>
+                    <a:blip r:embed="rId14" cstate="print">
+                      <a:extLst>
+                        <a:ext uri="{28A0092B-C50C-407E-A947-70E740481C1C}">
+                          <a14:useLocalDpi xmlns:a14="http://schemas.microsoft.com/office/drawing/2010/main" val="0"/>
+                        </a:ext>
+                      </a:extLst>
+                    </a:blip>
+                    <a:stretch>
+                      <a:fillRect/>
+                    </a:stretch>
+                  </pic:blipFill>
+                  <pic:spPr>
+                    <a:xfrm>
+                      <a:off x="0" y="0"/>
+                      <a:ext cx="1356995" cy="2407920"/>
+                    </a:xfrm>
+                    <a:prstGeom prst="rect">
+                      <a:avLst/>
+                    </a:prstGeom>
+                  </pic:spPr>
+                </pic:pic>
+              </a:graphicData>
+            </a:graphic>
+            <wp14:sizeRelH relativeFrom="margin">
+              <wp14:pctWidth>0</wp14:pctWidth>
+            </wp14:sizeRelH>
+            <wp14:sizeRelV relativeFrom="margin">
+              <wp14:pctHeight>0</wp14:pctHeight>
+            </wp14:sizeRelV>
+          </wp:anchor>
+        </w:drawing>
+      </w:r>
+    </w:p>
+    <w:p>
+      <w:pPr>
+        <w:ind w:left="360"/>
+        <w:rPr>
+          <w:rFonts w:ascii="Arial" w:hAnsi="Arial" w:cs="Arial"/>
+        </w:rPr>
+      </w:pPr>
+    </w:p>
+    <w:p>
+      <w:pPr>
+        <w:pStyle w:val="ListParagraph"/>
+        <w:rPr>
+          <w:rFonts w:ascii="Arial" w:hAnsi="Arial" w:cs="Arial"/>
+          <w:sz w:val="24"/>
+        </w:rPr>
+      </w:pPr>
+    </w:p>
+    <w:p>
+      <w:pPr>
+        <w:pStyle w:val="ListParagraph"/>
+        <w:rPr>
+          <w:rFonts w:ascii="Arial" w:hAnsi="Arial" w:cs="Arial"/>
+          <w:sz w:val="24"/>
+        </w:rPr>
+      </w:pPr>
+    </w:p>
+    <w:p>
+      <w:pPr>
+        <w:pStyle w:val="ListParagraph"/>
+        <w:rPr>
+          <w:rFonts w:ascii="Arial" w:hAnsi="Arial" w:cs="Arial"/>
+          <w:sz w:val="24"/>
+        </w:rPr>
+      </w:pPr>
+    </w:p>
+    <w:p>
+      <w:pPr>
+        <w:pStyle w:val="ListParagraph"/>
+        <w:rPr>
+          <w:rFonts w:ascii="Arial" w:hAnsi="Arial" w:cs="Arial"/>
+          <w:sz w:val="24"/>
+        </w:rPr>
+      </w:pPr>
+    </w:p>
+    <w:p>
+      <w:pPr>
+        <w:pStyle w:val="ListParagraph"/>
+        <w:rPr>
+          <w:rFonts w:ascii="Arial" w:hAnsi="Arial" w:cs="Arial"/>
+          <w:sz w:val="24"/>
+        </w:rPr>
+      </w:pPr>
+    </w:p>
+    <w:p>
+      <w:pPr>
+        <w:pStyle w:val="ListParagraph"/>
+        <w:rPr>
+          <w:rFonts w:ascii="Arial" w:hAnsi="Arial" w:cs="Arial"/>
+          <w:sz w:val="24"/>
+        </w:rPr>
+      </w:pPr>
+    </w:p>
+    <w:p>
+      <w:pPr>
+        <w:pStyle w:val="ListParagraph"/>
+        <w:rPr>
+          <w:rFonts w:ascii="Arial" w:hAnsi="Arial" w:cs="Arial"/>
+          <w:sz w:val="24"/>
+        </w:rPr>
+      </w:pPr>
+    </w:p>
+    <w:p>
+      <w:pPr>
+        <w:pStyle w:val="ListParagraph"/>
+        <w:rPr>
+          <w:rFonts w:ascii="Arial" w:hAnsi="Arial" w:cs="Arial"/>
+          <w:sz w:val="24"/>
+        </w:rPr>
+      </w:pPr>
+    </w:p>
+    <w:p>
+      <w:pPr>
+        <w:pStyle w:val="ListParagraph"/>
+        <w:rPr>
+          <w:rFonts w:ascii="Arial" w:hAnsi="Arial" w:cs="Arial"/>
+          <w:sz w:val="24"/>
+        </w:rPr>
+      </w:pPr>
+    </w:p>
+    <w:p>
+      <w:pPr>
+        <w:pStyle w:val="ListParagraph"/>
+        <w:rPr>
+          <w:rFonts w:ascii="Arial" w:hAnsi="Arial" w:cs="Arial"/>
+          <w:sz w:val="24"/>
+        </w:rPr>
+      </w:pPr>
     </w:p>
     <w:p>
       <w:pPr>
@@ -6364,8 +7928,336 @@
           <w:rFonts w:ascii="Arial" w:hAnsi="Arial" w:cs="Arial"/>
           <w:sz w:val="24"/>
         </w:rPr>
-        <w:t>Preistoie, Epoca Metalelor</w:t>
-      </w:r>
+        <w:lastRenderedPageBreak/>
+        <w:t>Preistorie, Revolutia neolitica</w:t>
+      </w:r>
+    </w:p>
+    <w:p>
+      <w:pPr>
+        <w:pStyle w:val="ListParagraph"/>
+        <w:rPr>
+          <w:rFonts w:ascii="Arial" w:hAnsi="Arial" w:cs="Arial"/>
+          <w:sz w:val="12"/>
+        </w:rPr>
+      </w:pPr>
+      <w:r>
+        <w:rPr>
+          <w:noProof/>
+        </w:rPr>
+        <w:drawing>
+          <wp:anchor distT="0" distB="0" distL="114300" distR="114300" simplePos="0" relativeHeight="251675648" behindDoc="0" locked="0" layoutInCell="1" allowOverlap="1">
+            <wp:simplePos x="0" y="0"/>
+            <wp:positionH relativeFrom="margin">
+              <wp:align>center</wp:align>
+            </wp:positionH>
+            <wp:positionV relativeFrom="paragraph">
+              <wp:posOffset>96520</wp:posOffset>
+            </wp:positionV>
+            <wp:extent cx="1276350" cy="2276475"/>
+            <wp:effectExtent l="0" t="0" r="0" b="9525"/>
+            <wp:wrapSquare wrapText="bothSides"/>
+            <wp:docPr id="16" name="Picture 16"/>
+            <wp:cNvGraphicFramePr>
+              <a:graphicFrameLocks xmlns:a="http://schemas.openxmlformats.org/drawingml/2006/main" noChangeAspect="1"/>
+            </wp:cNvGraphicFramePr>
+            <a:graphic xmlns:a="http://schemas.openxmlformats.org/drawingml/2006/main">
+              <a:graphicData uri="http://schemas.openxmlformats.org/drawingml/2006/picture">
+                <pic:pic xmlns:pic="http://schemas.openxmlformats.org/drawingml/2006/picture">
+                  <pic:nvPicPr>
+                    <pic:cNvPr id="1" name=""/>
+                    <pic:cNvPicPr/>
+                  </pic:nvPicPr>
+                  <pic:blipFill rotWithShape="1">
+                    <a:blip r:embed="rId15" cstate="print">
+                      <a:extLst>
+                        <a:ext uri="{28A0092B-C50C-407E-A947-70E740481C1C}">
+                          <a14:useLocalDpi xmlns:a14="http://schemas.microsoft.com/office/drawing/2010/main" val="0"/>
+                        </a:ext>
+                      </a:extLst>
+                    </a:blip>
+                    <a:srcRect l="758" r="1226" b="540"/>
+                    <a:stretch/>
+                  </pic:blipFill>
+                  <pic:spPr bwMode="auto">
+                    <a:xfrm>
+                      <a:off x="0" y="0"/>
+                      <a:ext cx="1276350" cy="2276475"/>
+                    </a:xfrm>
+                    <a:prstGeom prst="rect">
+                      <a:avLst/>
+                    </a:prstGeom>
+                    <a:ln>
+                      <a:noFill/>
+                    </a:ln>
+                    <a:extLst>
+                      <a:ext uri="{53640926-AAD7-44D8-BBD7-CCE9431645EC}">
+                        <a14:shadowObscured xmlns:a14="http://schemas.microsoft.com/office/drawing/2010/main"/>
+                      </a:ext>
+                    </a:extLst>
+                  </pic:spPr>
+                </pic:pic>
+              </a:graphicData>
+            </a:graphic>
+            <wp14:sizeRelH relativeFrom="margin">
+              <wp14:pctWidth>0</wp14:pctWidth>
+            </wp14:sizeRelH>
+            <wp14:sizeRelV relativeFrom="margin">
+              <wp14:pctHeight>0</wp14:pctHeight>
+            </wp14:sizeRelV>
+          </wp:anchor>
+        </w:drawing>
+      </w:r>
+    </w:p>
+    <w:p>
+      <w:pPr>
+        <w:pStyle w:val="ListParagraph"/>
+        <w:rPr>
+          <w:rFonts w:ascii="Arial" w:hAnsi="Arial" w:cs="Arial"/>
+          <w:sz w:val="24"/>
+        </w:rPr>
+      </w:pPr>
+      <w:r>
+        <w:rPr>
+          <w:noProof/>
+        </w:rPr>
+        <w:drawing>
+          <wp:anchor distT="0" distB="0" distL="114300" distR="114300" simplePos="0" relativeHeight="251676672" behindDoc="0" locked="0" layoutInCell="1" allowOverlap="1">
+            <wp:simplePos x="0" y="0"/>
+            <wp:positionH relativeFrom="column">
+              <wp:posOffset>3976794</wp:posOffset>
+            </wp:positionH>
+            <wp:positionV relativeFrom="paragraph">
+              <wp:posOffset>7620</wp:posOffset>
+            </wp:positionV>
+            <wp:extent cx="1264920" cy="2267585"/>
+            <wp:effectExtent l="0" t="0" r="0" b="0"/>
+            <wp:wrapSquare wrapText="bothSides"/>
+            <wp:docPr id="17" name="Picture 17"/>
+            <wp:cNvGraphicFramePr>
+              <a:graphicFrameLocks xmlns:a="http://schemas.openxmlformats.org/drawingml/2006/main" noChangeAspect="1"/>
+            </wp:cNvGraphicFramePr>
+            <a:graphic xmlns:a="http://schemas.openxmlformats.org/drawingml/2006/main">
+              <a:graphicData uri="http://schemas.openxmlformats.org/drawingml/2006/picture">
+                <pic:pic xmlns:pic="http://schemas.openxmlformats.org/drawingml/2006/picture">
+                  <pic:nvPicPr>
+                    <pic:cNvPr id="1" name=""/>
+                    <pic:cNvPicPr/>
+                  </pic:nvPicPr>
+                  <pic:blipFill rotWithShape="1">
+                    <a:blip r:embed="rId16" cstate="print">
+                      <a:extLst>
+                        <a:ext uri="{28A0092B-C50C-407E-A947-70E740481C1C}">
+                          <a14:useLocalDpi xmlns:a14="http://schemas.microsoft.com/office/drawing/2010/main" val="0"/>
+                        </a:ext>
+                      </a:extLst>
+                    </a:blip>
+                    <a:srcRect l="538" t="1" r="1718" b="751"/>
+                    <a:stretch/>
+                  </pic:blipFill>
+                  <pic:spPr bwMode="auto">
+                    <a:xfrm>
+                      <a:off x="0" y="0"/>
+                      <a:ext cx="1264920" cy="2267585"/>
+                    </a:xfrm>
+                    <a:prstGeom prst="rect">
+                      <a:avLst/>
+                    </a:prstGeom>
+                    <a:ln>
+                      <a:noFill/>
+                    </a:ln>
+                    <a:extLst>
+                      <a:ext uri="{53640926-AAD7-44D8-BBD7-CCE9431645EC}">
+                        <a14:shadowObscured xmlns:a14="http://schemas.microsoft.com/office/drawing/2010/main"/>
+                      </a:ext>
+                    </a:extLst>
+                  </pic:spPr>
+                </pic:pic>
+              </a:graphicData>
+            </a:graphic>
+            <wp14:sizeRelH relativeFrom="margin">
+              <wp14:pctWidth>0</wp14:pctWidth>
+            </wp14:sizeRelH>
+            <wp14:sizeRelV relativeFrom="margin">
+              <wp14:pctHeight>0</wp14:pctHeight>
+            </wp14:sizeRelV>
+          </wp:anchor>
+        </w:drawing>
+      </w:r>
+      <w:r>
+        <w:rPr>
+          <w:noProof/>
+        </w:rPr>
+        <w:drawing>
+          <wp:anchor distT="0" distB="0" distL="114300" distR="114300" simplePos="0" relativeHeight="251674624" behindDoc="0" locked="0" layoutInCell="1" allowOverlap="1">
+            <wp:simplePos x="0" y="0"/>
+            <wp:positionH relativeFrom="column">
+              <wp:posOffset>751431</wp:posOffset>
+            </wp:positionH>
+            <wp:positionV relativeFrom="paragraph">
+              <wp:posOffset>16086</wp:posOffset>
+            </wp:positionV>
+            <wp:extent cx="1267460" cy="2262505"/>
+            <wp:effectExtent l="0" t="0" r="8890" b="4445"/>
+            <wp:wrapSquare wrapText="bothSides"/>
+            <wp:docPr id="15" name="Picture 15"/>
+            <wp:cNvGraphicFramePr>
+              <a:graphicFrameLocks xmlns:a="http://schemas.openxmlformats.org/drawingml/2006/main" noChangeAspect="1"/>
+            </wp:cNvGraphicFramePr>
+            <a:graphic xmlns:a="http://schemas.openxmlformats.org/drawingml/2006/main">
+              <a:graphicData uri="http://schemas.openxmlformats.org/drawingml/2006/picture">
+                <pic:pic xmlns:pic="http://schemas.openxmlformats.org/drawingml/2006/picture">
+                  <pic:nvPicPr>
+                    <pic:cNvPr id="1" name=""/>
+                    <pic:cNvPicPr/>
+                  </pic:nvPicPr>
+                  <pic:blipFill rotWithShape="1">
+                    <a:blip r:embed="rId17" cstate="print">
+                      <a:extLst>
+                        <a:ext uri="{28A0092B-C50C-407E-A947-70E740481C1C}">
+                          <a14:useLocalDpi xmlns:a14="http://schemas.microsoft.com/office/drawing/2010/main" val="0"/>
+                        </a:ext>
+                      </a:extLst>
+                    </a:blip>
+                    <a:srcRect l="977" r="1059" b="933"/>
+                    <a:stretch/>
+                  </pic:blipFill>
+                  <pic:spPr bwMode="auto">
+                    <a:xfrm>
+                      <a:off x="0" y="0"/>
+                      <a:ext cx="1267460" cy="2262505"/>
+                    </a:xfrm>
+                    <a:prstGeom prst="rect">
+                      <a:avLst/>
+                    </a:prstGeom>
+                    <a:ln>
+                      <a:noFill/>
+                    </a:ln>
+                    <a:extLst>
+                      <a:ext uri="{53640926-AAD7-44D8-BBD7-CCE9431645EC}">
+                        <a14:shadowObscured xmlns:a14="http://schemas.microsoft.com/office/drawing/2010/main"/>
+                      </a:ext>
+                    </a:extLst>
+                  </pic:spPr>
+                </pic:pic>
+              </a:graphicData>
+            </a:graphic>
+            <wp14:sizeRelH relativeFrom="margin">
+              <wp14:pctWidth>0</wp14:pctWidth>
+            </wp14:sizeRelH>
+            <wp14:sizeRelV relativeFrom="margin">
+              <wp14:pctHeight>0</wp14:pctHeight>
+            </wp14:sizeRelV>
+          </wp:anchor>
+        </w:drawing>
+      </w:r>
+    </w:p>
+    <w:p>
+      <w:pPr>
+        <w:pStyle w:val="ListParagraph"/>
+        <w:rPr>
+          <w:rFonts w:ascii="Arial" w:hAnsi="Arial" w:cs="Arial"/>
+          <w:sz w:val="24"/>
+        </w:rPr>
+      </w:pPr>
+    </w:p>
+    <w:p>
+      <w:pPr>
+        <w:pStyle w:val="ListParagraph"/>
+        <w:rPr>
+          <w:rFonts w:ascii="Arial" w:hAnsi="Arial" w:cs="Arial"/>
+          <w:sz w:val="24"/>
+        </w:rPr>
+      </w:pPr>
+    </w:p>
+    <w:p>
+      <w:pPr>
+        <w:pStyle w:val="ListParagraph"/>
+        <w:rPr>
+          <w:rFonts w:ascii="Arial" w:hAnsi="Arial" w:cs="Arial"/>
+          <w:sz w:val="24"/>
+        </w:rPr>
+      </w:pPr>
+    </w:p>
+    <w:p>
+      <w:pPr>
+        <w:pStyle w:val="ListParagraph"/>
+        <w:rPr>
+          <w:rFonts w:ascii="Arial" w:hAnsi="Arial" w:cs="Arial"/>
+          <w:sz w:val="24"/>
+        </w:rPr>
+      </w:pPr>
+    </w:p>
+    <w:p>
+      <w:pPr>
+        <w:pStyle w:val="ListParagraph"/>
+        <w:rPr>
+          <w:rFonts w:ascii="Arial" w:hAnsi="Arial" w:cs="Arial"/>
+          <w:sz w:val="24"/>
+        </w:rPr>
+      </w:pPr>
+    </w:p>
+    <w:p>
+      <w:pPr>
+        <w:pStyle w:val="ListParagraph"/>
+        <w:rPr>
+          <w:rFonts w:ascii="Arial" w:hAnsi="Arial" w:cs="Arial"/>
+          <w:sz w:val="24"/>
+        </w:rPr>
+      </w:pPr>
+    </w:p>
+    <w:p>
+      <w:pPr>
+        <w:pStyle w:val="ListParagraph"/>
+        <w:rPr>
+          <w:rFonts w:ascii="Arial" w:hAnsi="Arial" w:cs="Arial"/>
+          <w:sz w:val="24"/>
+        </w:rPr>
+      </w:pPr>
+    </w:p>
+    <w:p>
+      <w:pPr>
+        <w:pStyle w:val="ListParagraph"/>
+        <w:rPr>
+          <w:rFonts w:ascii="Arial" w:hAnsi="Arial" w:cs="Arial"/>
+          <w:sz w:val="24"/>
+        </w:rPr>
+      </w:pPr>
+    </w:p>
+    <w:p>
+      <w:pPr>
+        <w:pStyle w:val="ListParagraph"/>
+        <w:rPr>
+          <w:rFonts w:ascii="Arial" w:hAnsi="Arial" w:cs="Arial"/>
+          <w:sz w:val="24"/>
+        </w:rPr>
+      </w:pPr>
+    </w:p>
+    <w:p>
+      <w:pPr>
+        <w:pStyle w:val="ListParagraph"/>
+        <w:rPr>
+          <w:rFonts w:ascii="Arial" w:hAnsi="Arial" w:cs="Arial"/>
+          <w:sz w:val="24"/>
+        </w:rPr>
+      </w:pPr>
+    </w:p>
+    <w:p>
+      <w:pPr>
+        <w:pStyle w:val="ListParagraph"/>
+        <w:rPr>
+          <w:rFonts w:ascii="Arial" w:hAnsi="Arial" w:cs="Arial"/>
+          <w:sz w:val="24"/>
+        </w:rPr>
+      </w:pPr>
+    </w:p>
+    <w:p>
+      <w:pPr>
+        <w:pStyle w:val="ListParagraph"/>
+        <w:rPr>
+          <w:rFonts w:ascii="Arial" w:hAnsi="Arial" w:cs="Arial"/>
+          <w:sz w:val="24"/>
+        </w:rPr>
+      </w:pPr>
     </w:p>
     <w:p>
       <w:pPr>
@@ -6384,22 +8276,492 @@
           <w:rFonts w:ascii="Arial" w:hAnsi="Arial" w:cs="Arial"/>
           <w:sz w:val="24"/>
         </w:rPr>
-        <w:t>Antichitate</w:t>
-      </w:r>
-      <w:r>
-        <w:rPr>
-          <w:rFonts w:ascii="Arial" w:hAnsi="Arial" w:cs="Arial"/>
-          <w:sz w:val="24"/>
-        </w:rPr>
-        <w:t xml:space="preserve">, </w:t>
-      </w:r>
-      <w:r>
-        <w:rPr>
-          <w:rFonts w:ascii="Arial" w:hAnsi="Arial" w:cs="Arial"/>
-          <w:sz w:val="24"/>
-        </w:rPr>
-        <w:t>Orientul Antic</w:t>
-      </w:r>
+        <w:t>Preistoie, Epoca Metalelor</w:t>
+      </w:r>
+    </w:p>
+    <w:p>
+      <w:pPr>
+        <w:pStyle w:val="ListParagraph"/>
+        <w:rPr>
+          <w:rFonts w:ascii="Arial" w:hAnsi="Arial" w:cs="Arial"/>
+          <w:sz w:val="12"/>
+        </w:rPr>
+      </w:pPr>
+      <w:r>
+        <w:rPr>
+          <w:noProof/>
+        </w:rPr>
+        <w:drawing>
+          <wp:anchor distT="0" distB="0" distL="114300" distR="114300" simplePos="0" relativeHeight="251678720" behindDoc="0" locked="0" layoutInCell="1" allowOverlap="1">
+            <wp:simplePos x="0" y="0"/>
+            <wp:positionH relativeFrom="margin">
+              <wp:posOffset>2338705</wp:posOffset>
+            </wp:positionH>
+            <wp:positionV relativeFrom="paragraph">
+              <wp:posOffset>36195</wp:posOffset>
+            </wp:positionV>
+            <wp:extent cx="1290320" cy="2277110"/>
+            <wp:effectExtent l="0" t="0" r="5080" b="8890"/>
+            <wp:wrapSquare wrapText="bothSides"/>
+            <wp:docPr id="19" name="Picture 19"/>
+            <wp:cNvGraphicFramePr>
+              <a:graphicFrameLocks xmlns:a="http://schemas.openxmlformats.org/drawingml/2006/main" noChangeAspect="1"/>
+            </wp:cNvGraphicFramePr>
+            <a:graphic xmlns:a="http://schemas.openxmlformats.org/drawingml/2006/main">
+              <a:graphicData uri="http://schemas.openxmlformats.org/drawingml/2006/picture">
+                <pic:pic xmlns:pic="http://schemas.openxmlformats.org/drawingml/2006/picture">
+                  <pic:nvPicPr>
+                    <pic:cNvPr id="1" name=""/>
+                    <pic:cNvPicPr/>
+                  </pic:nvPicPr>
+                  <pic:blipFill>
+                    <a:blip r:embed="rId18" cstate="print">
+                      <a:extLst>
+                        <a:ext uri="{28A0092B-C50C-407E-A947-70E740481C1C}">
+                          <a14:useLocalDpi xmlns:a14="http://schemas.microsoft.com/office/drawing/2010/main" val="0"/>
+                        </a:ext>
+                      </a:extLst>
+                    </a:blip>
+                    <a:stretch>
+                      <a:fillRect/>
+                    </a:stretch>
+                  </pic:blipFill>
+                  <pic:spPr>
+                    <a:xfrm>
+                      <a:off x="0" y="0"/>
+                      <a:ext cx="1290320" cy="2277110"/>
+                    </a:xfrm>
+                    <a:prstGeom prst="rect">
+                      <a:avLst/>
+                    </a:prstGeom>
+                  </pic:spPr>
+                </pic:pic>
+              </a:graphicData>
+            </a:graphic>
+            <wp14:sizeRelH relativeFrom="margin">
+              <wp14:pctWidth>0</wp14:pctWidth>
+            </wp14:sizeRelH>
+            <wp14:sizeRelV relativeFrom="margin">
+              <wp14:pctHeight>0</wp14:pctHeight>
+            </wp14:sizeRelV>
+          </wp:anchor>
+        </w:drawing>
+      </w:r>
+      <w:r>
+        <w:rPr>
+          <w:noProof/>
+        </w:rPr>
+        <w:drawing>
+          <wp:anchor distT="0" distB="0" distL="114300" distR="114300" simplePos="0" relativeHeight="251679744" behindDoc="0" locked="0" layoutInCell="1" allowOverlap="1">
+            <wp:simplePos x="0" y="0"/>
+            <wp:positionH relativeFrom="column">
+              <wp:posOffset>4022090</wp:posOffset>
+            </wp:positionH>
+            <wp:positionV relativeFrom="paragraph">
+              <wp:posOffset>34185</wp:posOffset>
+            </wp:positionV>
+            <wp:extent cx="1267460" cy="2270760"/>
+            <wp:effectExtent l="0" t="0" r="8890" b="0"/>
+            <wp:wrapSquare wrapText="bothSides"/>
+            <wp:docPr id="20" name="Picture 20"/>
+            <wp:cNvGraphicFramePr>
+              <a:graphicFrameLocks xmlns:a="http://schemas.openxmlformats.org/drawingml/2006/main" noChangeAspect="1"/>
+            </wp:cNvGraphicFramePr>
+            <a:graphic xmlns:a="http://schemas.openxmlformats.org/drawingml/2006/main">
+              <a:graphicData uri="http://schemas.openxmlformats.org/drawingml/2006/picture">
+                <pic:pic xmlns:pic="http://schemas.openxmlformats.org/drawingml/2006/picture">
+                  <pic:nvPicPr>
+                    <pic:cNvPr id="1" name=""/>
+                    <pic:cNvPicPr/>
+                  </pic:nvPicPr>
+                  <pic:blipFill>
+                    <a:blip r:embed="rId19" cstate="print">
+                      <a:extLst>
+                        <a:ext uri="{28A0092B-C50C-407E-A947-70E740481C1C}">
+                          <a14:useLocalDpi xmlns:a14="http://schemas.microsoft.com/office/drawing/2010/main" val="0"/>
+                        </a:ext>
+                      </a:extLst>
+                    </a:blip>
+                    <a:stretch>
+                      <a:fillRect/>
+                    </a:stretch>
+                  </pic:blipFill>
+                  <pic:spPr>
+                    <a:xfrm>
+                      <a:off x="0" y="0"/>
+                      <a:ext cx="1267460" cy="2270760"/>
+                    </a:xfrm>
+                    <a:prstGeom prst="rect">
+                      <a:avLst/>
+                    </a:prstGeom>
+                  </pic:spPr>
+                </pic:pic>
+              </a:graphicData>
+            </a:graphic>
+            <wp14:sizeRelH relativeFrom="margin">
+              <wp14:pctWidth>0</wp14:pctWidth>
+            </wp14:sizeRelH>
+            <wp14:sizeRelV relativeFrom="margin">
+              <wp14:pctHeight>0</wp14:pctHeight>
+            </wp14:sizeRelV>
+          </wp:anchor>
+        </w:drawing>
+      </w:r>
+      <w:r>
+        <w:rPr>
+          <w:noProof/>
+        </w:rPr>
+        <w:drawing>
+          <wp:anchor distT="0" distB="0" distL="114300" distR="114300" simplePos="0" relativeHeight="251677696" behindDoc="0" locked="0" layoutInCell="1" allowOverlap="1">
+            <wp:simplePos x="0" y="0"/>
+            <wp:positionH relativeFrom="column">
+              <wp:posOffset>751205</wp:posOffset>
+            </wp:positionH>
+            <wp:positionV relativeFrom="paragraph">
+              <wp:posOffset>46250</wp:posOffset>
+            </wp:positionV>
+            <wp:extent cx="1276350" cy="2282825"/>
+            <wp:effectExtent l="0" t="0" r="0" b="3175"/>
+            <wp:wrapSquare wrapText="bothSides"/>
+            <wp:docPr id="18" name="Picture 18"/>
+            <wp:cNvGraphicFramePr>
+              <a:graphicFrameLocks xmlns:a="http://schemas.openxmlformats.org/drawingml/2006/main" noChangeAspect="1"/>
+            </wp:cNvGraphicFramePr>
+            <a:graphic xmlns:a="http://schemas.openxmlformats.org/drawingml/2006/main">
+              <a:graphicData uri="http://schemas.openxmlformats.org/drawingml/2006/picture">
+                <pic:pic xmlns:pic="http://schemas.openxmlformats.org/drawingml/2006/picture">
+                  <pic:nvPicPr>
+                    <pic:cNvPr id="1" name=""/>
+                    <pic:cNvPicPr/>
+                  </pic:nvPicPr>
+                  <pic:blipFill rotWithShape="1">
+                    <a:blip r:embed="rId20" cstate="print">
+                      <a:extLst>
+                        <a:ext uri="{28A0092B-C50C-407E-A947-70E740481C1C}">
+                          <a14:useLocalDpi xmlns:a14="http://schemas.microsoft.com/office/drawing/2010/main" val="0"/>
+                        </a:ext>
+                      </a:extLst>
+                    </a:blip>
+                    <a:srcRect l="707"/>
+                    <a:stretch/>
+                  </pic:blipFill>
+                  <pic:spPr bwMode="auto">
+                    <a:xfrm>
+                      <a:off x="0" y="0"/>
+                      <a:ext cx="1276350" cy="2282825"/>
+                    </a:xfrm>
+                    <a:prstGeom prst="rect">
+                      <a:avLst/>
+                    </a:prstGeom>
+                    <a:ln>
+                      <a:noFill/>
+                    </a:ln>
+                    <a:extLst>
+                      <a:ext uri="{53640926-AAD7-44D8-BBD7-CCE9431645EC}">
+                        <a14:shadowObscured xmlns:a14="http://schemas.microsoft.com/office/drawing/2010/main"/>
+                      </a:ext>
+                    </a:extLst>
+                  </pic:spPr>
+                </pic:pic>
+              </a:graphicData>
+            </a:graphic>
+            <wp14:sizeRelH relativeFrom="margin">
+              <wp14:pctWidth>0</wp14:pctWidth>
+            </wp14:sizeRelH>
+            <wp14:sizeRelV relativeFrom="margin">
+              <wp14:pctHeight>0</wp14:pctHeight>
+            </wp14:sizeRelV>
+          </wp:anchor>
+        </w:drawing>
+      </w:r>
+    </w:p>
+    <w:p>
+      <w:pPr>
+        <w:pStyle w:val="ListParagraph"/>
+        <w:rPr>
+          <w:rFonts w:ascii="Arial" w:hAnsi="Arial" w:cs="Arial"/>
+          <w:sz w:val="10"/>
+        </w:rPr>
+      </w:pPr>
+    </w:p>
+    <w:p>
+      <w:pPr>
+        <w:pStyle w:val="ListParagraph"/>
+        <w:rPr>
+          <w:rFonts w:ascii="Arial" w:hAnsi="Arial" w:cs="Arial"/>
+          <w:sz w:val="10"/>
+        </w:rPr>
+      </w:pPr>
+    </w:p>
+    <w:p>
+      <w:pPr>
+        <w:pStyle w:val="ListParagraph"/>
+        <w:rPr>
+          <w:rFonts w:ascii="Arial" w:hAnsi="Arial" w:cs="Arial"/>
+          <w:sz w:val="10"/>
+        </w:rPr>
+      </w:pPr>
+    </w:p>
+    <w:p>
+      <w:pPr>
+        <w:pStyle w:val="ListParagraph"/>
+        <w:rPr>
+          <w:rFonts w:ascii="Arial" w:hAnsi="Arial" w:cs="Arial"/>
+          <w:sz w:val="10"/>
+        </w:rPr>
+      </w:pPr>
+    </w:p>
+    <w:p>
+      <w:pPr>
+        <w:pStyle w:val="ListParagraph"/>
+        <w:rPr>
+          <w:rFonts w:ascii="Arial" w:hAnsi="Arial" w:cs="Arial"/>
+          <w:sz w:val="10"/>
+        </w:rPr>
+      </w:pPr>
+    </w:p>
+    <w:p>
+      <w:pPr>
+        <w:pStyle w:val="ListParagraph"/>
+        <w:rPr>
+          <w:rFonts w:ascii="Arial" w:hAnsi="Arial" w:cs="Arial"/>
+          <w:sz w:val="10"/>
+        </w:rPr>
+      </w:pPr>
+    </w:p>
+    <w:p>
+      <w:pPr>
+        <w:pStyle w:val="ListParagraph"/>
+        <w:rPr>
+          <w:rFonts w:ascii="Arial" w:hAnsi="Arial" w:cs="Arial"/>
+          <w:sz w:val="10"/>
+        </w:rPr>
+      </w:pPr>
+    </w:p>
+    <w:p>
+      <w:pPr>
+        <w:pStyle w:val="ListParagraph"/>
+        <w:rPr>
+          <w:rFonts w:ascii="Arial" w:hAnsi="Arial" w:cs="Arial"/>
+          <w:sz w:val="10"/>
+        </w:rPr>
+      </w:pPr>
+    </w:p>
+    <w:p>
+      <w:pPr>
+        <w:pStyle w:val="ListParagraph"/>
+        <w:rPr>
+          <w:rFonts w:ascii="Arial" w:hAnsi="Arial" w:cs="Arial"/>
+          <w:sz w:val="10"/>
+        </w:rPr>
+      </w:pPr>
+    </w:p>
+    <w:p>
+      <w:pPr>
+        <w:pStyle w:val="ListParagraph"/>
+        <w:rPr>
+          <w:rFonts w:ascii="Arial" w:hAnsi="Arial" w:cs="Arial"/>
+          <w:sz w:val="10"/>
+        </w:rPr>
+      </w:pPr>
+    </w:p>
+    <w:p>
+      <w:pPr>
+        <w:pStyle w:val="ListParagraph"/>
+        <w:rPr>
+          <w:rFonts w:ascii="Arial" w:hAnsi="Arial" w:cs="Arial"/>
+          <w:sz w:val="10"/>
+        </w:rPr>
+      </w:pPr>
+    </w:p>
+    <w:p>
+      <w:pPr>
+        <w:pStyle w:val="ListParagraph"/>
+        <w:rPr>
+          <w:rFonts w:ascii="Arial" w:hAnsi="Arial" w:cs="Arial"/>
+          <w:sz w:val="10"/>
+        </w:rPr>
+      </w:pPr>
+    </w:p>
+    <w:p>
+      <w:pPr>
+        <w:pStyle w:val="ListParagraph"/>
+        <w:rPr>
+          <w:rFonts w:ascii="Arial" w:hAnsi="Arial" w:cs="Arial"/>
+          <w:sz w:val="10"/>
+        </w:rPr>
+      </w:pPr>
+    </w:p>
+    <w:p>
+      <w:pPr>
+        <w:pStyle w:val="ListParagraph"/>
+        <w:rPr>
+          <w:rFonts w:ascii="Arial" w:hAnsi="Arial" w:cs="Arial"/>
+          <w:sz w:val="10"/>
+        </w:rPr>
+      </w:pPr>
+    </w:p>
+    <w:p>
+      <w:pPr>
+        <w:pStyle w:val="ListParagraph"/>
+        <w:rPr>
+          <w:rFonts w:ascii="Arial" w:hAnsi="Arial" w:cs="Arial"/>
+          <w:sz w:val="10"/>
+        </w:rPr>
+      </w:pPr>
+    </w:p>
+    <w:p>
+      <w:pPr>
+        <w:pStyle w:val="ListParagraph"/>
+        <w:rPr>
+          <w:rFonts w:ascii="Arial" w:hAnsi="Arial" w:cs="Arial"/>
+          <w:sz w:val="10"/>
+        </w:rPr>
+      </w:pPr>
+    </w:p>
+    <w:p>
+      <w:pPr>
+        <w:pStyle w:val="ListParagraph"/>
+        <w:rPr>
+          <w:rFonts w:ascii="Arial" w:hAnsi="Arial" w:cs="Arial"/>
+          <w:sz w:val="10"/>
+        </w:rPr>
+      </w:pPr>
+    </w:p>
+    <w:p>
+      <w:pPr>
+        <w:pStyle w:val="ListParagraph"/>
+        <w:rPr>
+          <w:rFonts w:ascii="Arial" w:hAnsi="Arial" w:cs="Arial"/>
+          <w:sz w:val="10"/>
+        </w:rPr>
+      </w:pPr>
+    </w:p>
+    <w:p>
+      <w:pPr>
+        <w:pStyle w:val="ListParagraph"/>
+        <w:rPr>
+          <w:rFonts w:ascii="Arial" w:hAnsi="Arial" w:cs="Arial"/>
+          <w:sz w:val="10"/>
+        </w:rPr>
+      </w:pPr>
+    </w:p>
+    <w:p>
+      <w:pPr>
+        <w:pStyle w:val="ListParagraph"/>
+        <w:rPr>
+          <w:rFonts w:ascii="Arial" w:hAnsi="Arial" w:cs="Arial"/>
+          <w:sz w:val="10"/>
+        </w:rPr>
+      </w:pPr>
+    </w:p>
+    <w:p>
+      <w:pPr>
+        <w:pStyle w:val="ListParagraph"/>
+        <w:rPr>
+          <w:rFonts w:ascii="Arial" w:hAnsi="Arial" w:cs="Arial"/>
+          <w:sz w:val="10"/>
+        </w:rPr>
+      </w:pPr>
+    </w:p>
+    <w:p>
+      <w:pPr>
+        <w:pStyle w:val="ListParagraph"/>
+        <w:rPr>
+          <w:rFonts w:ascii="Arial" w:hAnsi="Arial" w:cs="Arial"/>
+          <w:sz w:val="10"/>
+        </w:rPr>
+      </w:pPr>
+    </w:p>
+    <w:p>
+      <w:pPr>
+        <w:pStyle w:val="ListParagraph"/>
+        <w:rPr>
+          <w:rFonts w:ascii="Arial" w:hAnsi="Arial" w:cs="Arial"/>
+          <w:sz w:val="10"/>
+        </w:rPr>
+      </w:pPr>
+    </w:p>
+    <w:p>
+      <w:pPr>
+        <w:pStyle w:val="ListParagraph"/>
+        <w:rPr>
+          <w:rFonts w:ascii="Arial" w:hAnsi="Arial" w:cs="Arial"/>
+          <w:sz w:val="10"/>
+        </w:rPr>
+      </w:pPr>
+    </w:p>
+    <w:p>
+      <w:pPr>
+        <w:pStyle w:val="ListParagraph"/>
+        <w:rPr>
+          <w:rFonts w:ascii="Arial" w:hAnsi="Arial" w:cs="Arial"/>
+          <w:sz w:val="10"/>
+        </w:rPr>
+      </w:pPr>
+    </w:p>
+    <w:p>
+      <w:pPr>
+        <w:pStyle w:val="ListParagraph"/>
+        <w:rPr>
+          <w:rFonts w:ascii="Arial" w:hAnsi="Arial" w:cs="Arial"/>
+          <w:sz w:val="10"/>
+        </w:rPr>
+      </w:pPr>
+    </w:p>
+    <w:p>
+      <w:pPr>
+        <w:pStyle w:val="ListParagraph"/>
+        <w:rPr>
+          <w:rFonts w:ascii="Arial" w:hAnsi="Arial" w:cs="Arial"/>
+          <w:sz w:val="10"/>
+        </w:rPr>
+      </w:pPr>
+    </w:p>
+    <w:p>
+      <w:pPr>
+        <w:pStyle w:val="ListParagraph"/>
+        <w:rPr>
+          <w:rFonts w:ascii="Arial" w:hAnsi="Arial" w:cs="Arial"/>
+          <w:sz w:val="10"/>
+        </w:rPr>
+      </w:pPr>
+    </w:p>
+    <w:p>
+      <w:pPr>
+        <w:pStyle w:val="ListParagraph"/>
+        <w:rPr>
+          <w:rFonts w:ascii="Arial" w:hAnsi="Arial" w:cs="Arial"/>
+          <w:sz w:val="10"/>
+        </w:rPr>
+      </w:pPr>
+    </w:p>
+    <w:p>
+      <w:pPr>
+        <w:pStyle w:val="ListParagraph"/>
+        <w:rPr>
+          <w:rFonts w:ascii="Arial" w:hAnsi="Arial" w:cs="Arial"/>
+          <w:sz w:val="10"/>
+        </w:rPr>
+      </w:pPr>
+    </w:p>
+    <w:p>
+      <w:pPr>
+        <w:pStyle w:val="ListParagraph"/>
+        <w:rPr>
+          <w:rFonts w:ascii="Arial" w:hAnsi="Arial" w:cs="Arial"/>
+          <w:sz w:val="10"/>
+        </w:rPr>
+      </w:pPr>
+    </w:p>
+    <w:p>
+      <w:pPr>
+        <w:pStyle w:val="ListParagraph"/>
+        <w:rPr>
+          <w:rFonts w:ascii="Arial" w:hAnsi="Arial" w:cs="Arial"/>
+          <w:sz w:val="10"/>
+        </w:rPr>
+      </w:pPr>
     </w:p>
     <w:p>
       <w:pPr>
@@ -6418,8 +8780,386 @@
           <w:rFonts w:ascii="Arial" w:hAnsi="Arial" w:cs="Arial"/>
           <w:sz w:val="24"/>
         </w:rPr>
-        <w:t>Antichitate, Grecia Antica</w:t>
-      </w:r>
+        <w:t>Antichitate</w:t>
+      </w:r>
+      <w:r>
+        <w:rPr>
+          <w:rFonts w:ascii="Arial" w:hAnsi="Arial" w:cs="Arial"/>
+          <w:sz w:val="24"/>
+        </w:rPr>
+        <w:t xml:space="preserve">, </w:t>
+      </w:r>
+      <w:r>
+        <w:rPr>
+          <w:rFonts w:ascii="Arial" w:hAnsi="Arial" w:cs="Arial"/>
+          <w:sz w:val="24"/>
+        </w:rPr>
+        <w:t>Orientul Antic</w:t>
+      </w:r>
+    </w:p>
+    <w:p>
+      <w:pPr>
+        <w:pStyle w:val="ListParagraph"/>
+        <w:rPr>
+          <w:rFonts w:ascii="Arial" w:hAnsi="Arial" w:cs="Arial"/>
+          <w:sz w:val="24"/>
+        </w:rPr>
+      </w:pPr>
+      <w:r>
+        <w:rPr>
+          <w:noProof/>
+        </w:rPr>
+        <w:drawing>
+          <wp:anchor distT="0" distB="0" distL="114300" distR="114300" simplePos="0" relativeHeight="251685888" behindDoc="0" locked="0" layoutInCell="1" allowOverlap="1" wp14:anchorId="5AF0F8A7" wp14:editId="697FF25C">
+            <wp:simplePos x="0" y="0"/>
+            <wp:positionH relativeFrom="margin">
+              <wp:posOffset>286199</wp:posOffset>
+            </wp:positionH>
+            <wp:positionV relativeFrom="paragraph">
+              <wp:posOffset>180340</wp:posOffset>
+            </wp:positionV>
+            <wp:extent cx="1303020" cy="2309495"/>
+            <wp:effectExtent l="0" t="0" r="0" b="0"/>
+            <wp:wrapSquare wrapText="bothSides"/>
+            <wp:docPr id="24" name="Picture 24"/>
+            <wp:cNvGraphicFramePr>
+              <a:graphicFrameLocks xmlns:a="http://schemas.openxmlformats.org/drawingml/2006/main" noChangeAspect="1"/>
+            </wp:cNvGraphicFramePr>
+            <a:graphic xmlns:a="http://schemas.openxmlformats.org/drawingml/2006/main">
+              <a:graphicData uri="http://schemas.openxmlformats.org/drawingml/2006/picture">
+                <pic:pic xmlns:pic="http://schemas.openxmlformats.org/drawingml/2006/picture">
+                  <pic:nvPicPr>
+                    <pic:cNvPr id="1" name=""/>
+                    <pic:cNvPicPr/>
+                  </pic:nvPicPr>
+                  <pic:blipFill>
+                    <a:blip r:embed="rId21" cstate="print">
+                      <a:extLst>
+                        <a:ext uri="{28A0092B-C50C-407E-A947-70E740481C1C}">
+                          <a14:useLocalDpi xmlns:a14="http://schemas.microsoft.com/office/drawing/2010/main" val="0"/>
+                        </a:ext>
+                      </a:extLst>
+                    </a:blip>
+                    <a:stretch>
+                      <a:fillRect/>
+                    </a:stretch>
+                  </pic:blipFill>
+                  <pic:spPr>
+                    <a:xfrm>
+                      <a:off x="0" y="0"/>
+                      <a:ext cx="1303020" cy="2309495"/>
+                    </a:xfrm>
+                    <a:prstGeom prst="rect">
+                      <a:avLst/>
+                    </a:prstGeom>
+                  </pic:spPr>
+                </pic:pic>
+              </a:graphicData>
+            </a:graphic>
+            <wp14:sizeRelH relativeFrom="margin">
+              <wp14:pctWidth>0</wp14:pctWidth>
+            </wp14:sizeRelH>
+            <wp14:sizeRelV relativeFrom="margin">
+              <wp14:pctHeight>0</wp14:pctHeight>
+            </wp14:sizeRelV>
+          </wp:anchor>
+        </w:drawing>
+      </w:r>
+      <w:r>
+        <w:rPr>
+          <w:noProof/>
+        </w:rPr>
+        <w:drawing>
+          <wp:anchor distT="0" distB="0" distL="114300" distR="114300" simplePos="0" relativeHeight="251683840" behindDoc="1" locked="0" layoutInCell="1" allowOverlap="1" wp14:anchorId="5AF0F8A7" wp14:editId="697FF25C">
+            <wp:simplePos x="0" y="0"/>
+            <wp:positionH relativeFrom="margin">
+              <wp:posOffset>1750359</wp:posOffset>
+            </wp:positionH>
+            <wp:positionV relativeFrom="paragraph">
+              <wp:posOffset>182880</wp:posOffset>
+            </wp:positionV>
+            <wp:extent cx="1303020" cy="2309495"/>
+            <wp:effectExtent l="0" t="0" r="0" b="0"/>
+            <wp:wrapNone/>
+            <wp:docPr id="23" name="Picture 23"/>
+            <wp:cNvGraphicFramePr>
+              <a:graphicFrameLocks xmlns:a="http://schemas.openxmlformats.org/drawingml/2006/main" noChangeAspect="1"/>
+            </wp:cNvGraphicFramePr>
+            <a:graphic xmlns:a="http://schemas.openxmlformats.org/drawingml/2006/main">
+              <a:graphicData uri="http://schemas.openxmlformats.org/drawingml/2006/picture">
+                <pic:pic xmlns:pic="http://schemas.openxmlformats.org/drawingml/2006/picture">
+                  <pic:nvPicPr>
+                    <pic:cNvPr id="1" name=""/>
+                    <pic:cNvPicPr/>
+                  </pic:nvPicPr>
+                  <pic:blipFill>
+                    <a:blip r:embed="rId21" cstate="print">
+                      <a:extLst>
+                        <a:ext uri="{28A0092B-C50C-407E-A947-70E740481C1C}">
+                          <a14:useLocalDpi xmlns:a14="http://schemas.microsoft.com/office/drawing/2010/main" val="0"/>
+                        </a:ext>
+                      </a:extLst>
+                    </a:blip>
+                    <a:stretch>
+                      <a:fillRect/>
+                    </a:stretch>
+                  </pic:blipFill>
+                  <pic:spPr>
+                    <a:xfrm>
+                      <a:off x="0" y="0"/>
+                      <a:ext cx="1303020" cy="2309495"/>
+                    </a:xfrm>
+                    <a:prstGeom prst="rect">
+                      <a:avLst/>
+                    </a:prstGeom>
+                  </pic:spPr>
+                </pic:pic>
+              </a:graphicData>
+            </a:graphic>
+            <wp14:sizeRelH relativeFrom="margin">
+              <wp14:pctWidth>0</wp14:pctWidth>
+            </wp14:sizeRelH>
+            <wp14:sizeRelV relativeFrom="margin">
+              <wp14:pctHeight>0</wp14:pctHeight>
+            </wp14:sizeRelV>
+          </wp:anchor>
+        </w:drawing>
+      </w:r>
+      <w:r>
+        <w:rPr>
+          <w:noProof/>
+        </w:rPr>
+        <w:drawing>
+          <wp:anchor distT="0" distB="0" distL="114300" distR="114300" simplePos="0" relativeHeight="251680768" behindDoc="0" locked="0" layoutInCell="1" allowOverlap="1">
+            <wp:simplePos x="0" y="0"/>
+            <wp:positionH relativeFrom="margin">
+              <wp:posOffset>3196329</wp:posOffset>
+            </wp:positionH>
+            <wp:positionV relativeFrom="paragraph">
+              <wp:posOffset>180340</wp:posOffset>
+            </wp:positionV>
+            <wp:extent cx="1303020" cy="2309495"/>
+            <wp:effectExtent l="0" t="0" r="0" b="0"/>
+            <wp:wrapSquare wrapText="bothSides"/>
+            <wp:docPr id="21" name="Picture 21"/>
+            <wp:cNvGraphicFramePr>
+              <a:graphicFrameLocks xmlns:a="http://schemas.openxmlformats.org/drawingml/2006/main" noChangeAspect="1"/>
+            </wp:cNvGraphicFramePr>
+            <a:graphic xmlns:a="http://schemas.openxmlformats.org/drawingml/2006/main">
+              <a:graphicData uri="http://schemas.openxmlformats.org/drawingml/2006/picture">
+                <pic:pic xmlns:pic="http://schemas.openxmlformats.org/drawingml/2006/picture">
+                  <pic:nvPicPr>
+                    <pic:cNvPr id="1" name=""/>
+                    <pic:cNvPicPr/>
+                  </pic:nvPicPr>
+                  <pic:blipFill>
+                    <a:blip r:embed="rId21" cstate="print">
+                      <a:extLst>
+                        <a:ext uri="{28A0092B-C50C-407E-A947-70E740481C1C}">
+                          <a14:useLocalDpi xmlns:a14="http://schemas.microsoft.com/office/drawing/2010/main" val="0"/>
+                        </a:ext>
+                      </a:extLst>
+                    </a:blip>
+                    <a:stretch>
+                      <a:fillRect/>
+                    </a:stretch>
+                  </pic:blipFill>
+                  <pic:spPr>
+                    <a:xfrm>
+                      <a:off x="0" y="0"/>
+                      <a:ext cx="1303020" cy="2309495"/>
+                    </a:xfrm>
+                    <a:prstGeom prst="rect">
+                      <a:avLst/>
+                    </a:prstGeom>
+                  </pic:spPr>
+                </pic:pic>
+              </a:graphicData>
+            </a:graphic>
+            <wp14:sizeRelH relativeFrom="margin">
+              <wp14:pctWidth>0</wp14:pctWidth>
+            </wp14:sizeRelH>
+            <wp14:sizeRelV relativeFrom="margin">
+              <wp14:pctHeight>0</wp14:pctHeight>
+            </wp14:sizeRelV>
+          </wp:anchor>
+        </w:drawing>
+      </w:r>
+      <w:r>
+        <w:rPr>
+          <w:noProof/>
+        </w:rPr>
+        <w:drawing>
+          <wp:anchor distT="0" distB="0" distL="114300" distR="114300" simplePos="0" relativeHeight="251681792" behindDoc="0" locked="0" layoutInCell="1" allowOverlap="1">
+            <wp:simplePos x="0" y="0"/>
+            <wp:positionH relativeFrom="margin">
+              <wp:align>right</wp:align>
+            </wp:positionH>
+            <wp:positionV relativeFrom="paragraph">
+              <wp:posOffset>180340</wp:posOffset>
+            </wp:positionV>
+            <wp:extent cx="1293495" cy="2309495"/>
+            <wp:effectExtent l="0" t="0" r="1905" b="0"/>
+            <wp:wrapSquare wrapText="bothSides"/>
+            <wp:docPr id="22" name="Picture 22"/>
+            <wp:cNvGraphicFramePr>
+              <a:graphicFrameLocks xmlns:a="http://schemas.openxmlformats.org/drawingml/2006/main" noChangeAspect="1"/>
+            </wp:cNvGraphicFramePr>
+            <a:graphic xmlns:a="http://schemas.openxmlformats.org/drawingml/2006/main">
+              <a:graphicData uri="http://schemas.openxmlformats.org/drawingml/2006/picture">
+                <pic:pic xmlns:pic="http://schemas.openxmlformats.org/drawingml/2006/picture">
+                  <pic:nvPicPr>
+                    <pic:cNvPr id="1" name=""/>
+                    <pic:cNvPicPr/>
+                  </pic:nvPicPr>
+                  <pic:blipFill rotWithShape="1">
+                    <a:blip r:embed="rId22" cstate="print">
+                      <a:extLst>
+                        <a:ext uri="{28A0092B-C50C-407E-A947-70E740481C1C}">
+                          <a14:useLocalDpi xmlns:a14="http://schemas.microsoft.com/office/drawing/2010/main" val="0"/>
+                        </a:ext>
+                      </a:extLst>
+                    </a:blip>
+                    <a:srcRect l="1340" t="1" b="818"/>
+                    <a:stretch/>
+                  </pic:blipFill>
+                  <pic:spPr bwMode="auto">
+                    <a:xfrm>
+                      <a:off x="0" y="0"/>
+                      <a:ext cx="1293495" cy="2309495"/>
+                    </a:xfrm>
+                    <a:prstGeom prst="rect">
+                      <a:avLst/>
+                    </a:prstGeom>
+                    <a:ln>
+                      <a:noFill/>
+                    </a:ln>
+                    <a:extLst>
+                      <a:ext uri="{53640926-AAD7-44D8-BBD7-CCE9431645EC}">
+                        <a14:shadowObscured xmlns:a14="http://schemas.microsoft.com/office/drawing/2010/main"/>
+                      </a:ext>
+                    </a:extLst>
+                  </pic:spPr>
+                </pic:pic>
+              </a:graphicData>
+            </a:graphic>
+            <wp14:sizeRelH relativeFrom="margin">
+              <wp14:pctWidth>0</wp14:pctWidth>
+            </wp14:sizeRelH>
+            <wp14:sizeRelV relativeFrom="margin">
+              <wp14:pctHeight>0</wp14:pctHeight>
+            </wp14:sizeRelV>
+          </wp:anchor>
+        </w:drawing>
+      </w:r>
+    </w:p>
+    <w:p>
+      <w:pPr>
+        <w:pStyle w:val="ListParagraph"/>
+        <w:rPr>
+          <w:rFonts w:ascii="Arial" w:hAnsi="Arial" w:cs="Arial"/>
+          <w:sz w:val="24"/>
+        </w:rPr>
+      </w:pPr>
+    </w:p>
+    <w:p>
+      <w:pPr>
+        <w:pStyle w:val="ListParagraph"/>
+        <w:rPr>
+          <w:rFonts w:ascii="Arial" w:hAnsi="Arial" w:cs="Arial"/>
+          <w:sz w:val="24"/>
+        </w:rPr>
+      </w:pPr>
+    </w:p>
+    <w:p>
+      <w:pPr>
+        <w:pStyle w:val="ListParagraph"/>
+        <w:rPr>
+          <w:rFonts w:ascii="Arial" w:hAnsi="Arial" w:cs="Arial"/>
+          <w:sz w:val="24"/>
+        </w:rPr>
+      </w:pPr>
+    </w:p>
+    <w:p>
+      <w:pPr>
+        <w:pStyle w:val="ListParagraph"/>
+        <w:rPr>
+          <w:rFonts w:ascii="Arial" w:hAnsi="Arial" w:cs="Arial"/>
+          <w:sz w:val="24"/>
+        </w:rPr>
+      </w:pPr>
+    </w:p>
+    <w:p>
+      <w:pPr>
+        <w:pStyle w:val="ListParagraph"/>
+        <w:rPr>
+          <w:rFonts w:ascii="Arial" w:hAnsi="Arial" w:cs="Arial"/>
+          <w:sz w:val="24"/>
+        </w:rPr>
+      </w:pPr>
+    </w:p>
+    <w:p>
+      <w:pPr>
+        <w:pStyle w:val="ListParagraph"/>
+        <w:rPr>
+          <w:rFonts w:ascii="Arial" w:hAnsi="Arial" w:cs="Arial"/>
+          <w:sz w:val="24"/>
+        </w:rPr>
+      </w:pPr>
+    </w:p>
+    <w:p>
+      <w:pPr>
+        <w:pStyle w:val="ListParagraph"/>
+        <w:rPr>
+          <w:rFonts w:ascii="Arial" w:hAnsi="Arial" w:cs="Arial"/>
+          <w:sz w:val="24"/>
+        </w:rPr>
+      </w:pPr>
+    </w:p>
+    <w:p>
+      <w:pPr>
+        <w:pStyle w:val="ListParagraph"/>
+        <w:rPr>
+          <w:rFonts w:ascii="Arial" w:hAnsi="Arial" w:cs="Arial"/>
+          <w:sz w:val="24"/>
+        </w:rPr>
+      </w:pPr>
+    </w:p>
+    <w:p>
+      <w:pPr>
+        <w:pStyle w:val="ListParagraph"/>
+        <w:rPr>
+          <w:rFonts w:ascii="Arial" w:hAnsi="Arial" w:cs="Arial"/>
+          <w:sz w:val="24"/>
+        </w:rPr>
+      </w:pPr>
+    </w:p>
+    <w:p>
+      <w:pPr>
+        <w:pStyle w:val="ListParagraph"/>
+        <w:rPr>
+          <w:rFonts w:ascii="Arial" w:hAnsi="Arial" w:cs="Arial"/>
+          <w:sz w:val="24"/>
+        </w:rPr>
+      </w:pPr>
+    </w:p>
+    <w:p>
+      <w:pPr>
+        <w:pStyle w:val="ListParagraph"/>
+        <w:rPr>
+          <w:rFonts w:ascii="Arial" w:hAnsi="Arial" w:cs="Arial"/>
+          <w:sz w:val="24"/>
+        </w:rPr>
+      </w:pPr>
+    </w:p>
+    <w:p>
+      <w:pPr>
+        <w:pStyle w:val="ListParagraph"/>
+        <w:rPr>
+          <w:rFonts w:ascii="Arial" w:hAnsi="Arial" w:cs="Arial"/>
+          <w:sz w:val="24"/>
+        </w:rPr>
+      </w:pPr>
     </w:p>
     <w:p>
       <w:pPr>
@@ -6438,6 +9178,306 @@
           <w:rFonts w:ascii="Arial" w:hAnsi="Arial" w:cs="Arial"/>
           <w:sz w:val="24"/>
         </w:rPr>
+        <w:lastRenderedPageBreak/>
+        <w:t>Antichitate, Grecia Antica</w:t>
+      </w:r>
+    </w:p>
+    <w:p>
+      <w:pPr>
+        <w:pStyle w:val="ListParagraph"/>
+        <w:rPr>
+          <w:rFonts w:ascii="Arial" w:hAnsi="Arial" w:cs="Arial"/>
+          <w:sz w:val="12"/>
+        </w:rPr>
+      </w:pPr>
+      <w:r>
+        <w:rPr>
+          <w:noProof/>
+        </w:rPr>
+        <w:drawing>
+          <wp:anchor distT="0" distB="0" distL="114300" distR="114300" simplePos="0" relativeHeight="251691008" behindDoc="0" locked="0" layoutInCell="1" allowOverlap="1" wp14:anchorId="4CA89CFD" wp14:editId="7B9B8121">
+            <wp:simplePos x="0" y="0"/>
+            <wp:positionH relativeFrom="column">
+              <wp:posOffset>143841</wp:posOffset>
+            </wp:positionH>
+            <wp:positionV relativeFrom="paragraph">
+              <wp:posOffset>106100</wp:posOffset>
+            </wp:positionV>
+            <wp:extent cx="1311910" cy="2338070"/>
+            <wp:effectExtent l="0" t="0" r="2540" b="5080"/>
+            <wp:wrapSquare wrapText="bothSides"/>
+            <wp:docPr id="29" name="Picture 29"/>
+            <wp:cNvGraphicFramePr>
+              <a:graphicFrameLocks xmlns:a="http://schemas.openxmlformats.org/drawingml/2006/main" noChangeAspect="1"/>
+            </wp:cNvGraphicFramePr>
+            <a:graphic xmlns:a="http://schemas.openxmlformats.org/drawingml/2006/main">
+              <a:graphicData uri="http://schemas.openxmlformats.org/drawingml/2006/picture">
+                <pic:pic xmlns:pic="http://schemas.openxmlformats.org/drawingml/2006/picture">
+                  <pic:nvPicPr>
+                    <pic:cNvPr id="1" name=""/>
+                    <pic:cNvPicPr/>
+                  </pic:nvPicPr>
+                  <pic:blipFill rotWithShape="1">
+                    <a:blip r:embed="rId23" cstate="print">
+                      <a:extLst>
+                        <a:ext uri="{28A0092B-C50C-407E-A947-70E740481C1C}">
+                          <a14:useLocalDpi xmlns:a14="http://schemas.microsoft.com/office/drawing/2010/main" val="0"/>
+                        </a:ext>
+                      </a:extLst>
+                    </a:blip>
+                    <a:srcRect l="-1" r="895" b="673"/>
+                    <a:stretch/>
+                  </pic:blipFill>
+                  <pic:spPr bwMode="auto">
+                    <a:xfrm>
+                      <a:off x="0" y="0"/>
+                      <a:ext cx="1311910" cy="2338070"/>
+                    </a:xfrm>
+                    <a:prstGeom prst="rect">
+                      <a:avLst/>
+                    </a:prstGeom>
+                    <a:ln>
+                      <a:noFill/>
+                    </a:ln>
+                    <a:extLst>
+                      <a:ext uri="{53640926-AAD7-44D8-BBD7-CCE9431645EC}">
+                        <a14:shadowObscured xmlns:a14="http://schemas.microsoft.com/office/drawing/2010/main"/>
+                      </a:ext>
+                    </a:extLst>
+                  </pic:spPr>
+                </pic:pic>
+              </a:graphicData>
+            </a:graphic>
+            <wp14:sizeRelH relativeFrom="margin">
+              <wp14:pctWidth>0</wp14:pctWidth>
+            </wp14:sizeRelH>
+            <wp14:sizeRelV relativeFrom="margin">
+              <wp14:pctHeight>0</wp14:pctHeight>
+            </wp14:sizeRelV>
+          </wp:anchor>
+        </w:drawing>
+      </w:r>
+    </w:p>
+    <w:p>
+      <w:pPr>
+        <w:pStyle w:val="ListParagraph"/>
+        <w:rPr>
+          <w:rFonts w:ascii="Arial" w:hAnsi="Arial" w:cs="Arial"/>
+          <w:sz w:val="24"/>
+        </w:rPr>
+      </w:pPr>
+      <w:r>
+        <w:rPr>
+          <w:noProof/>
+        </w:rPr>
+        <w:drawing>
+          <wp:anchor distT="0" distB="0" distL="114300" distR="114300" simplePos="0" relativeHeight="251693056" behindDoc="0" locked="0" layoutInCell="1" allowOverlap="1" wp14:anchorId="4CA89CFD" wp14:editId="7B9B8121">
+            <wp:simplePos x="0" y="0"/>
+            <wp:positionH relativeFrom="column">
+              <wp:posOffset>1598985</wp:posOffset>
+            </wp:positionH>
+            <wp:positionV relativeFrom="paragraph">
+              <wp:posOffset>11540</wp:posOffset>
+            </wp:positionV>
+            <wp:extent cx="1311910" cy="2338070"/>
+            <wp:effectExtent l="0" t="0" r="2540" b="5080"/>
+            <wp:wrapSquare wrapText="bothSides"/>
+            <wp:docPr id="30" name="Picture 30"/>
+            <wp:cNvGraphicFramePr>
+              <a:graphicFrameLocks xmlns:a="http://schemas.openxmlformats.org/drawingml/2006/main" noChangeAspect="1"/>
+            </wp:cNvGraphicFramePr>
+            <a:graphic xmlns:a="http://schemas.openxmlformats.org/drawingml/2006/main">
+              <a:graphicData uri="http://schemas.openxmlformats.org/drawingml/2006/picture">
+                <pic:pic xmlns:pic="http://schemas.openxmlformats.org/drawingml/2006/picture">
+                  <pic:nvPicPr>
+                    <pic:cNvPr id="1" name=""/>
+                    <pic:cNvPicPr/>
+                  </pic:nvPicPr>
+                  <pic:blipFill rotWithShape="1">
+                    <a:blip r:embed="rId23" cstate="print">
+                      <a:extLst>
+                        <a:ext uri="{28A0092B-C50C-407E-A947-70E740481C1C}">
+                          <a14:useLocalDpi xmlns:a14="http://schemas.microsoft.com/office/drawing/2010/main" val="0"/>
+                        </a:ext>
+                      </a:extLst>
+                    </a:blip>
+                    <a:srcRect l="-1" r="895" b="673"/>
+                    <a:stretch/>
+                  </pic:blipFill>
+                  <pic:spPr bwMode="auto">
+                    <a:xfrm>
+                      <a:off x="0" y="0"/>
+                      <a:ext cx="1311910" cy="2338070"/>
+                    </a:xfrm>
+                    <a:prstGeom prst="rect">
+                      <a:avLst/>
+                    </a:prstGeom>
+                    <a:ln>
+                      <a:noFill/>
+                    </a:ln>
+                    <a:extLst>
+                      <a:ext uri="{53640926-AAD7-44D8-BBD7-CCE9431645EC}">
+                        <a14:shadowObscured xmlns:a14="http://schemas.microsoft.com/office/drawing/2010/main"/>
+                      </a:ext>
+                    </a:extLst>
+                  </pic:spPr>
+                </pic:pic>
+              </a:graphicData>
+            </a:graphic>
+            <wp14:sizeRelH relativeFrom="margin">
+              <wp14:pctWidth>0</wp14:pctWidth>
+            </wp14:sizeRelH>
+            <wp14:sizeRelV relativeFrom="margin">
+              <wp14:pctHeight>0</wp14:pctHeight>
+            </wp14:sizeRelV>
+          </wp:anchor>
+        </w:drawing>
+      </w:r>
+      <w:r>
+        <w:rPr>
+          <w:noProof/>
+        </w:rPr>
+        <w:drawing>
+          <wp:anchor distT="0" distB="0" distL="114300" distR="114300" simplePos="0" relativeHeight="251688960" behindDoc="0" locked="0" layoutInCell="1" allowOverlap="1">
+            <wp:simplePos x="0" y="0"/>
+            <wp:positionH relativeFrom="column">
+              <wp:posOffset>3092809</wp:posOffset>
+            </wp:positionH>
+            <wp:positionV relativeFrom="paragraph">
+              <wp:posOffset>9828</wp:posOffset>
+            </wp:positionV>
+            <wp:extent cx="1311910" cy="2338070"/>
+            <wp:effectExtent l="0" t="0" r="2540" b="5080"/>
+            <wp:wrapSquare wrapText="bothSides"/>
+            <wp:docPr id="28" name="Picture 28"/>
+            <wp:cNvGraphicFramePr>
+              <a:graphicFrameLocks xmlns:a="http://schemas.openxmlformats.org/drawingml/2006/main" noChangeAspect="1"/>
+            </wp:cNvGraphicFramePr>
+            <a:graphic xmlns:a="http://schemas.openxmlformats.org/drawingml/2006/main">
+              <a:graphicData uri="http://schemas.openxmlformats.org/drawingml/2006/picture">
+                <pic:pic xmlns:pic="http://schemas.openxmlformats.org/drawingml/2006/picture">
+                  <pic:nvPicPr>
+                    <pic:cNvPr id="1" name=""/>
+                    <pic:cNvPicPr/>
+                  </pic:nvPicPr>
+                  <pic:blipFill rotWithShape="1">
+                    <a:blip r:embed="rId23" cstate="print">
+                      <a:extLst>
+                        <a:ext uri="{28A0092B-C50C-407E-A947-70E740481C1C}">
+                          <a14:useLocalDpi xmlns:a14="http://schemas.microsoft.com/office/drawing/2010/main" val="0"/>
+                        </a:ext>
+                      </a:extLst>
+                    </a:blip>
+                    <a:srcRect l="-1" r="895" b="673"/>
+                    <a:stretch/>
+                  </pic:blipFill>
+                  <pic:spPr bwMode="auto">
+                    <a:xfrm>
+                      <a:off x="0" y="0"/>
+                      <a:ext cx="1311910" cy="2338070"/>
+                    </a:xfrm>
+                    <a:prstGeom prst="rect">
+                      <a:avLst/>
+                    </a:prstGeom>
+                    <a:ln>
+                      <a:noFill/>
+                    </a:ln>
+                    <a:extLst>
+                      <a:ext uri="{53640926-AAD7-44D8-BBD7-CCE9431645EC}">
+                        <a14:shadowObscured xmlns:a14="http://schemas.microsoft.com/office/drawing/2010/main"/>
+                      </a:ext>
+                    </a:extLst>
+                  </pic:spPr>
+                </pic:pic>
+              </a:graphicData>
+            </a:graphic>
+            <wp14:sizeRelH relativeFrom="margin">
+              <wp14:pctWidth>0</wp14:pctWidth>
+            </wp14:sizeRelH>
+            <wp14:sizeRelV relativeFrom="margin">
+              <wp14:pctHeight>0</wp14:pctHeight>
+            </wp14:sizeRelV>
+          </wp:anchor>
+        </w:drawing>
+      </w:r>
+      <w:r>
+        <w:rPr>
+          <w:noProof/>
+        </w:rPr>
+        <w:drawing>
+          <wp:anchor distT="0" distB="0" distL="114300" distR="114300" simplePos="0" relativeHeight="251687936" behindDoc="1" locked="0" layoutInCell="1" allowOverlap="1">
+            <wp:simplePos x="0" y="0"/>
+            <wp:positionH relativeFrom="margin">
+              <wp:align>right</wp:align>
+            </wp:positionH>
+            <wp:positionV relativeFrom="paragraph">
+              <wp:posOffset>10160</wp:posOffset>
+            </wp:positionV>
+            <wp:extent cx="1311910" cy="2332355"/>
+            <wp:effectExtent l="0" t="0" r="2540" b="0"/>
+            <wp:wrapSquare wrapText="bothSides"/>
+            <wp:docPr id="27" name="Picture 27"/>
+            <wp:cNvGraphicFramePr>
+              <a:graphicFrameLocks xmlns:a="http://schemas.openxmlformats.org/drawingml/2006/main" noChangeAspect="1"/>
+            </wp:cNvGraphicFramePr>
+            <a:graphic xmlns:a="http://schemas.openxmlformats.org/drawingml/2006/main">
+              <a:graphicData uri="http://schemas.openxmlformats.org/drawingml/2006/picture">
+                <pic:pic xmlns:pic="http://schemas.openxmlformats.org/drawingml/2006/picture">
+                  <pic:nvPicPr>
+                    <pic:cNvPr id="1" name=""/>
+                    <pic:cNvPicPr/>
+                  </pic:nvPicPr>
+                  <pic:blipFill>
+                    <a:blip r:embed="rId24" cstate="print">
+                      <a:extLst>
+                        <a:ext uri="{28A0092B-C50C-407E-A947-70E740481C1C}">
+                          <a14:useLocalDpi xmlns:a14="http://schemas.microsoft.com/office/drawing/2010/main" val="0"/>
+                        </a:ext>
+                      </a:extLst>
+                    </a:blip>
+                    <a:stretch>
+                      <a:fillRect/>
+                    </a:stretch>
+                  </pic:blipFill>
+                  <pic:spPr>
+                    <a:xfrm>
+                      <a:off x="0" y="0"/>
+                      <a:ext cx="1311910" cy="2332355"/>
+                    </a:xfrm>
+                    <a:prstGeom prst="rect">
+                      <a:avLst/>
+                    </a:prstGeom>
+                  </pic:spPr>
+                </pic:pic>
+              </a:graphicData>
+            </a:graphic>
+            <wp14:sizeRelH relativeFrom="margin">
+              <wp14:pctWidth>0</wp14:pctWidth>
+            </wp14:sizeRelH>
+            <wp14:sizeRelV relativeFrom="margin">
+              <wp14:pctHeight>0</wp14:pctHeight>
+            </wp14:sizeRelV>
+          </wp:anchor>
+        </w:drawing>
+      </w:r>
+    </w:p>
+    <w:p>
+      <w:pPr>
+        <w:pStyle w:val="ListParagraph"/>
+        <w:numPr>
+          <w:ilvl w:val="0"/>
+          <w:numId w:val="4"/>
+        </w:numPr>
+        <w:rPr>
+          <w:rFonts w:ascii="Arial" w:hAnsi="Arial" w:cs="Arial"/>
+          <w:sz w:val="24"/>
+        </w:rPr>
+      </w:pPr>
+      <w:r>
+        <w:rPr>
+          <w:rFonts w:ascii="Arial" w:hAnsi="Arial" w:cs="Arial"/>
+          <w:sz w:val="24"/>
+        </w:rPr>
         <w:t>Antichitate, Imperiul Roman</w:t>
       </w:r>
     </w:p>
@@ -6446,6 +9486,1173 @@
         <w:pStyle w:val="ListParagraph"/>
         <w:rPr>
           <w:rFonts w:ascii="Arial" w:hAnsi="Arial" w:cs="Arial"/>
+          <w:sz w:val="12"/>
+        </w:rPr>
+      </w:pPr>
+      <w:r>
+        <w:rPr>
+          <w:noProof/>
+        </w:rPr>
+        <w:drawing>
+          <wp:anchor distT="0" distB="0" distL="114300" distR="114300" simplePos="0" relativeHeight="251698176" behindDoc="0" locked="0" layoutInCell="1" allowOverlap="1" wp14:anchorId="09CE056F" wp14:editId="3FB339E8">
+            <wp:simplePos x="0" y="0"/>
+            <wp:positionH relativeFrom="column">
+              <wp:posOffset>167005</wp:posOffset>
+            </wp:positionH>
+            <wp:positionV relativeFrom="paragraph">
+              <wp:posOffset>112699</wp:posOffset>
+            </wp:positionV>
+            <wp:extent cx="1289050" cy="2305685"/>
+            <wp:effectExtent l="0" t="0" r="6350" b="0"/>
+            <wp:wrapSquare wrapText="bothSides"/>
+            <wp:docPr id="34" name="Picture 34"/>
+            <wp:cNvGraphicFramePr>
+              <a:graphicFrameLocks xmlns:a="http://schemas.openxmlformats.org/drawingml/2006/main" noChangeAspect="1"/>
+            </wp:cNvGraphicFramePr>
+            <a:graphic xmlns:a="http://schemas.openxmlformats.org/drawingml/2006/main">
+              <a:graphicData uri="http://schemas.openxmlformats.org/drawingml/2006/picture">
+                <pic:pic xmlns:pic="http://schemas.openxmlformats.org/drawingml/2006/picture">
+                  <pic:nvPicPr>
+                    <pic:cNvPr id="1" name=""/>
+                    <pic:cNvPicPr/>
+                  </pic:nvPicPr>
+                  <pic:blipFill rotWithShape="1">
+                    <a:blip r:embed="rId25" cstate="print">
+                      <a:extLst>
+                        <a:ext uri="{28A0092B-C50C-407E-A947-70E740481C1C}">
+                          <a14:useLocalDpi xmlns:a14="http://schemas.microsoft.com/office/drawing/2010/main" val="0"/>
+                        </a:ext>
+                      </a:extLst>
+                    </a:blip>
+                    <a:srcRect l="819" r="956" b="638"/>
+                    <a:stretch/>
+                  </pic:blipFill>
+                  <pic:spPr bwMode="auto">
+                    <a:xfrm>
+                      <a:off x="0" y="0"/>
+                      <a:ext cx="1289050" cy="2305685"/>
+                    </a:xfrm>
+                    <a:prstGeom prst="rect">
+                      <a:avLst/>
+                    </a:prstGeom>
+                    <a:ln>
+                      <a:noFill/>
+                    </a:ln>
+                    <a:extLst>
+                      <a:ext uri="{53640926-AAD7-44D8-BBD7-CCE9431645EC}">
+                        <a14:shadowObscured xmlns:a14="http://schemas.microsoft.com/office/drawing/2010/main"/>
+                      </a:ext>
+                    </a:extLst>
+                  </pic:spPr>
+                </pic:pic>
+              </a:graphicData>
+            </a:graphic>
+            <wp14:sizeRelH relativeFrom="margin">
+              <wp14:pctWidth>0</wp14:pctWidth>
+            </wp14:sizeRelH>
+            <wp14:sizeRelV relativeFrom="margin">
+              <wp14:pctHeight>0</wp14:pctHeight>
+            </wp14:sizeRelV>
+          </wp:anchor>
+        </w:drawing>
+      </w:r>
+      <w:r>
+        <w:rPr>
+          <w:noProof/>
+        </w:rPr>
+        <w:drawing>
+          <wp:anchor distT="0" distB="0" distL="114300" distR="114300" simplePos="0" relativeHeight="251700224" behindDoc="0" locked="0" layoutInCell="1" allowOverlap="1" wp14:anchorId="09CE056F" wp14:editId="3FB339E8">
+            <wp:simplePos x="0" y="0"/>
+            <wp:positionH relativeFrom="column">
+              <wp:posOffset>1621790</wp:posOffset>
+            </wp:positionH>
+            <wp:positionV relativeFrom="paragraph">
+              <wp:posOffset>119684</wp:posOffset>
+            </wp:positionV>
+            <wp:extent cx="1289050" cy="2305685"/>
+            <wp:effectExtent l="0" t="0" r="6350" b="0"/>
+            <wp:wrapSquare wrapText="bothSides"/>
+            <wp:docPr id="35" name="Picture 35"/>
+            <wp:cNvGraphicFramePr>
+              <a:graphicFrameLocks xmlns:a="http://schemas.openxmlformats.org/drawingml/2006/main" noChangeAspect="1"/>
+            </wp:cNvGraphicFramePr>
+            <a:graphic xmlns:a="http://schemas.openxmlformats.org/drawingml/2006/main">
+              <a:graphicData uri="http://schemas.openxmlformats.org/drawingml/2006/picture">
+                <pic:pic xmlns:pic="http://schemas.openxmlformats.org/drawingml/2006/picture">
+                  <pic:nvPicPr>
+                    <pic:cNvPr id="1" name=""/>
+                    <pic:cNvPicPr/>
+                  </pic:nvPicPr>
+                  <pic:blipFill rotWithShape="1">
+                    <a:blip r:embed="rId25" cstate="print">
+                      <a:extLst>
+                        <a:ext uri="{28A0092B-C50C-407E-A947-70E740481C1C}">
+                          <a14:useLocalDpi xmlns:a14="http://schemas.microsoft.com/office/drawing/2010/main" val="0"/>
+                        </a:ext>
+                      </a:extLst>
+                    </a:blip>
+                    <a:srcRect l="819" r="956" b="638"/>
+                    <a:stretch/>
+                  </pic:blipFill>
+                  <pic:spPr bwMode="auto">
+                    <a:xfrm>
+                      <a:off x="0" y="0"/>
+                      <a:ext cx="1289050" cy="2305685"/>
+                    </a:xfrm>
+                    <a:prstGeom prst="rect">
+                      <a:avLst/>
+                    </a:prstGeom>
+                    <a:ln>
+                      <a:noFill/>
+                    </a:ln>
+                    <a:extLst>
+                      <a:ext uri="{53640926-AAD7-44D8-BBD7-CCE9431645EC}">
+                        <a14:shadowObscured xmlns:a14="http://schemas.microsoft.com/office/drawing/2010/main"/>
+                      </a:ext>
+                    </a:extLst>
+                  </pic:spPr>
+                </pic:pic>
+              </a:graphicData>
+            </a:graphic>
+            <wp14:sizeRelH relativeFrom="margin">
+              <wp14:pctWidth>0</wp14:pctWidth>
+            </wp14:sizeRelH>
+            <wp14:sizeRelV relativeFrom="margin">
+              <wp14:pctHeight>0</wp14:pctHeight>
+            </wp14:sizeRelV>
+          </wp:anchor>
+        </w:drawing>
+      </w:r>
+      <w:r>
+        <w:rPr>
+          <w:noProof/>
+        </w:rPr>
+        <w:drawing>
+          <wp:anchor distT="0" distB="0" distL="114300" distR="114300" simplePos="0" relativeHeight="251696128" behindDoc="0" locked="0" layoutInCell="1" allowOverlap="1">
+            <wp:simplePos x="0" y="0"/>
+            <wp:positionH relativeFrom="column">
+              <wp:posOffset>3138501</wp:posOffset>
+            </wp:positionH>
+            <wp:positionV relativeFrom="paragraph">
+              <wp:posOffset>112395</wp:posOffset>
+            </wp:positionV>
+            <wp:extent cx="1289050" cy="2305685"/>
+            <wp:effectExtent l="0" t="0" r="6350" b="0"/>
+            <wp:wrapSquare wrapText="bothSides"/>
+            <wp:docPr id="33" name="Picture 33"/>
+            <wp:cNvGraphicFramePr>
+              <a:graphicFrameLocks xmlns:a="http://schemas.openxmlformats.org/drawingml/2006/main" noChangeAspect="1"/>
+            </wp:cNvGraphicFramePr>
+            <a:graphic xmlns:a="http://schemas.openxmlformats.org/drawingml/2006/main">
+              <a:graphicData uri="http://schemas.openxmlformats.org/drawingml/2006/picture">
+                <pic:pic xmlns:pic="http://schemas.openxmlformats.org/drawingml/2006/picture">
+                  <pic:nvPicPr>
+                    <pic:cNvPr id="1" name=""/>
+                    <pic:cNvPicPr/>
+                  </pic:nvPicPr>
+                  <pic:blipFill rotWithShape="1">
+                    <a:blip r:embed="rId25" cstate="print">
+                      <a:extLst>
+                        <a:ext uri="{28A0092B-C50C-407E-A947-70E740481C1C}">
+                          <a14:useLocalDpi xmlns:a14="http://schemas.microsoft.com/office/drawing/2010/main" val="0"/>
+                        </a:ext>
+                      </a:extLst>
+                    </a:blip>
+                    <a:srcRect l="819" r="956" b="638"/>
+                    <a:stretch/>
+                  </pic:blipFill>
+                  <pic:spPr bwMode="auto">
+                    <a:xfrm>
+                      <a:off x="0" y="0"/>
+                      <a:ext cx="1289050" cy="2305685"/>
+                    </a:xfrm>
+                    <a:prstGeom prst="rect">
+                      <a:avLst/>
+                    </a:prstGeom>
+                    <a:ln>
+                      <a:noFill/>
+                    </a:ln>
+                    <a:extLst>
+                      <a:ext uri="{53640926-AAD7-44D8-BBD7-CCE9431645EC}">
+                        <a14:shadowObscured xmlns:a14="http://schemas.microsoft.com/office/drawing/2010/main"/>
+                      </a:ext>
+                    </a:extLst>
+                  </pic:spPr>
+                </pic:pic>
+              </a:graphicData>
+            </a:graphic>
+            <wp14:sizeRelH relativeFrom="margin">
+              <wp14:pctWidth>0</wp14:pctWidth>
+            </wp14:sizeRelH>
+            <wp14:sizeRelV relativeFrom="margin">
+              <wp14:pctHeight>0</wp14:pctHeight>
+            </wp14:sizeRelV>
+          </wp:anchor>
+        </w:drawing>
+      </w:r>
+    </w:p>
+    <w:p>
+      <w:pPr>
+        <w:pStyle w:val="ListParagraph"/>
+        <w:rPr>
+          <w:rFonts w:ascii="Arial" w:hAnsi="Arial" w:cs="Arial"/>
+          <w:sz w:val="24"/>
+        </w:rPr>
+      </w:pPr>
+      <w:r>
+        <w:rPr>
+          <w:noProof/>
+        </w:rPr>
+        <w:drawing>
+          <wp:anchor distT="0" distB="0" distL="114300" distR="114300" simplePos="0" relativeHeight="251695104" behindDoc="0" locked="0" layoutInCell="1" allowOverlap="1">
+            <wp:simplePos x="0" y="0"/>
+            <wp:positionH relativeFrom="margin">
+              <wp:align>right</wp:align>
+            </wp:positionH>
+            <wp:positionV relativeFrom="paragraph">
+              <wp:posOffset>10160</wp:posOffset>
+            </wp:positionV>
+            <wp:extent cx="1287145" cy="2294255"/>
+            <wp:effectExtent l="0" t="0" r="8255" b="0"/>
+            <wp:wrapSquare wrapText="bothSides"/>
+            <wp:docPr id="32" name="Picture 32"/>
+            <wp:cNvGraphicFramePr>
+              <a:graphicFrameLocks xmlns:a="http://schemas.openxmlformats.org/drawingml/2006/main" noChangeAspect="1"/>
+            </wp:cNvGraphicFramePr>
+            <a:graphic xmlns:a="http://schemas.openxmlformats.org/drawingml/2006/main">
+              <a:graphicData uri="http://schemas.openxmlformats.org/drawingml/2006/picture">
+                <pic:pic xmlns:pic="http://schemas.openxmlformats.org/drawingml/2006/picture">
+                  <pic:nvPicPr>
+                    <pic:cNvPr id="1" name=""/>
+                    <pic:cNvPicPr/>
+                  </pic:nvPicPr>
+                  <pic:blipFill>
+                    <a:blip r:embed="rId26" cstate="print">
+                      <a:extLst>
+                        <a:ext uri="{28A0092B-C50C-407E-A947-70E740481C1C}">
+                          <a14:useLocalDpi xmlns:a14="http://schemas.microsoft.com/office/drawing/2010/main" val="0"/>
+                        </a:ext>
+                      </a:extLst>
+                    </a:blip>
+                    <a:stretch>
+                      <a:fillRect/>
+                    </a:stretch>
+                  </pic:blipFill>
+                  <pic:spPr>
+                    <a:xfrm>
+                      <a:off x="0" y="0"/>
+                      <a:ext cx="1287145" cy="2294255"/>
+                    </a:xfrm>
+                    <a:prstGeom prst="rect">
+                      <a:avLst/>
+                    </a:prstGeom>
+                  </pic:spPr>
+                </pic:pic>
+              </a:graphicData>
+            </a:graphic>
+            <wp14:sizeRelH relativeFrom="margin">
+              <wp14:pctWidth>0</wp14:pctWidth>
+            </wp14:sizeRelH>
+            <wp14:sizeRelV relativeFrom="margin">
+              <wp14:pctHeight>0</wp14:pctHeight>
+            </wp14:sizeRelV>
+          </wp:anchor>
+        </w:drawing>
+      </w:r>
+    </w:p>
+    <w:p>
+      <w:pPr>
+        <w:pStyle w:val="ListParagraph"/>
+        <w:numPr>
+          <w:ilvl w:val="0"/>
+          <w:numId w:val="4"/>
+        </w:numPr>
+        <w:rPr>
+          <w:rFonts w:ascii="Arial" w:hAnsi="Arial" w:cs="Arial"/>
+          <w:sz w:val="24"/>
+        </w:rPr>
+      </w:pPr>
+      <w:r>
+        <w:rPr>
+          <w:rFonts w:ascii="Arial" w:hAnsi="Arial" w:cs="Arial"/>
+          <w:sz w:val="24"/>
+        </w:rPr>
+        <w:drawing>
+          <wp:anchor distT="0" distB="0" distL="114300" distR="114300" simplePos="0" relativeHeight="251702272" behindDoc="0" locked="0" layoutInCell="1" allowOverlap="1" wp14:anchorId="36A73868" wp14:editId="482BC273">
+            <wp:simplePos x="0" y="0"/>
+            <wp:positionH relativeFrom="margin">
+              <wp:posOffset>4658360</wp:posOffset>
+            </wp:positionH>
+            <wp:positionV relativeFrom="paragraph">
+              <wp:posOffset>339725</wp:posOffset>
+            </wp:positionV>
+            <wp:extent cx="1287145" cy="2294255"/>
+            <wp:effectExtent l="0" t="0" r="8255" b="0"/>
+            <wp:wrapSquare wrapText="bothSides"/>
+            <wp:docPr id="40" name="Picture 40"/>
+            <wp:cNvGraphicFramePr>
+              <a:graphicFrameLocks xmlns:a="http://schemas.openxmlformats.org/drawingml/2006/main" noChangeAspect="1"/>
+            </wp:cNvGraphicFramePr>
+            <a:graphic xmlns:a="http://schemas.openxmlformats.org/drawingml/2006/main">
+              <a:graphicData uri="http://schemas.openxmlformats.org/drawingml/2006/picture">
+                <pic:pic xmlns:pic="http://schemas.openxmlformats.org/drawingml/2006/picture">
+                  <pic:nvPicPr>
+                    <pic:cNvPr id="1" name=""/>
+                    <pic:cNvPicPr/>
+                  </pic:nvPicPr>
+                  <pic:blipFill>
+                    <a:blip r:embed="rId26" cstate="print">
+                      <a:extLst>
+                        <a:ext uri="{28A0092B-C50C-407E-A947-70E740481C1C}">
+                          <a14:useLocalDpi xmlns:a14="http://schemas.microsoft.com/office/drawing/2010/main" val="0"/>
+                        </a:ext>
+                      </a:extLst>
+                    </a:blip>
+                    <a:stretch>
+                      <a:fillRect/>
+                    </a:stretch>
+                  </pic:blipFill>
+                  <pic:spPr>
+                    <a:xfrm>
+                      <a:off x="0" y="0"/>
+                      <a:ext cx="1287145" cy="2294255"/>
+                    </a:xfrm>
+                    <a:prstGeom prst="rect">
+                      <a:avLst/>
+                    </a:prstGeom>
+                  </pic:spPr>
+                </pic:pic>
+              </a:graphicData>
+            </a:graphic>
+            <wp14:sizeRelH relativeFrom="margin">
+              <wp14:pctWidth>0</wp14:pctWidth>
+            </wp14:sizeRelH>
+            <wp14:sizeRelV relativeFrom="margin">
+              <wp14:pctHeight>0</wp14:pctHeight>
+            </wp14:sizeRelV>
+          </wp:anchor>
+        </w:drawing>
+      </w:r>
+      <w:r>
+        <w:rPr>
+          <w:rFonts w:ascii="Arial" w:hAnsi="Arial" w:cs="Arial"/>
+          <w:sz w:val="24"/>
+        </w:rPr>
+        <w:drawing>
+          <wp:anchor distT="0" distB="0" distL="114300" distR="114300" simplePos="0" relativeHeight="251703296" behindDoc="0" locked="0" layoutInCell="1" allowOverlap="1" wp14:anchorId="243B2143" wp14:editId="0B77BBB8">
+            <wp:simplePos x="0" y="0"/>
+            <wp:positionH relativeFrom="column">
+              <wp:posOffset>3153410</wp:posOffset>
+            </wp:positionH>
+            <wp:positionV relativeFrom="paragraph">
+              <wp:posOffset>328295</wp:posOffset>
+            </wp:positionV>
+            <wp:extent cx="1289050" cy="2305685"/>
+            <wp:effectExtent l="0" t="0" r="6350" b="0"/>
+            <wp:wrapSquare wrapText="bothSides"/>
+            <wp:docPr id="41" name="Picture 41"/>
+            <wp:cNvGraphicFramePr>
+              <a:graphicFrameLocks xmlns:a="http://schemas.openxmlformats.org/drawingml/2006/main" noChangeAspect="1"/>
+            </wp:cNvGraphicFramePr>
+            <a:graphic xmlns:a="http://schemas.openxmlformats.org/drawingml/2006/main">
+              <a:graphicData uri="http://schemas.openxmlformats.org/drawingml/2006/picture">
+                <pic:pic xmlns:pic="http://schemas.openxmlformats.org/drawingml/2006/picture">
+                  <pic:nvPicPr>
+                    <pic:cNvPr id="1" name=""/>
+                    <pic:cNvPicPr/>
+                  </pic:nvPicPr>
+                  <pic:blipFill rotWithShape="1">
+                    <a:blip r:embed="rId25" cstate="print">
+                      <a:extLst>
+                        <a:ext uri="{28A0092B-C50C-407E-A947-70E740481C1C}">
+                          <a14:useLocalDpi xmlns:a14="http://schemas.microsoft.com/office/drawing/2010/main" val="0"/>
+                        </a:ext>
+                      </a:extLst>
+                    </a:blip>
+                    <a:srcRect l="819" r="956" b="638"/>
+                    <a:stretch/>
+                  </pic:blipFill>
+                  <pic:spPr bwMode="auto">
+                    <a:xfrm>
+                      <a:off x="0" y="0"/>
+                      <a:ext cx="1289050" cy="2305685"/>
+                    </a:xfrm>
+                    <a:prstGeom prst="rect">
+                      <a:avLst/>
+                    </a:prstGeom>
+                    <a:ln>
+                      <a:noFill/>
+                    </a:ln>
+                    <a:extLst>
+                      <a:ext uri="{53640926-AAD7-44D8-BBD7-CCE9431645EC}">
+                        <a14:shadowObscured xmlns:a14="http://schemas.microsoft.com/office/drawing/2010/main"/>
+                      </a:ext>
+                    </a:extLst>
+                  </pic:spPr>
+                </pic:pic>
+              </a:graphicData>
+            </a:graphic>
+            <wp14:sizeRelH relativeFrom="margin">
+              <wp14:pctWidth>0</wp14:pctWidth>
+            </wp14:sizeRelH>
+            <wp14:sizeRelV relativeFrom="margin">
+              <wp14:pctHeight>0</wp14:pctHeight>
+            </wp14:sizeRelV>
+          </wp:anchor>
+        </w:drawing>
+      </w:r>
+      <w:r>
+        <w:rPr>
+          <w:rFonts w:ascii="Arial" w:hAnsi="Arial" w:cs="Arial"/>
+          <w:sz w:val="24"/>
+        </w:rPr>
+        <w:drawing>
+          <wp:anchor distT="0" distB="0" distL="114300" distR="114300" simplePos="0" relativeHeight="251704320" behindDoc="0" locked="0" layoutInCell="1" allowOverlap="1" wp14:anchorId="5DFE7EA8" wp14:editId="074DEC1F">
+            <wp:simplePos x="0" y="0"/>
+            <wp:positionH relativeFrom="column">
+              <wp:posOffset>181610</wp:posOffset>
+            </wp:positionH>
+            <wp:positionV relativeFrom="paragraph">
+              <wp:posOffset>328295</wp:posOffset>
+            </wp:positionV>
+            <wp:extent cx="1289050" cy="2305685"/>
+            <wp:effectExtent l="0" t="0" r="6350" b="0"/>
+            <wp:wrapSquare wrapText="bothSides"/>
+            <wp:docPr id="42" name="Picture 42"/>
+            <wp:cNvGraphicFramePr>
+              <a:graphicFrameLocks xmlns:a="http://schemas.openxmlformats.org/drawingml/2006/main" noChangeAspect="1"/>
+            </wp:cNvGraphicFramePr>
+            <a:graphic xmlns:a="http://schemas.openxmlformats.org/drawingml/2006/main">
+              <a:graphicData uri="http://schemas.openxmlformats.org/drawingml/2006/picture">
+                <pic:pic xmlns:pic="http://schemas.openxmlformats.org/drawingml/2006/picture">
+                  <pic:nvPicPr>
+                    <pic:cNvPr id="1" name=""/>
+                    <pic:cNvPicPr/>
+                  </pic:nvPicPr>
+                  <pic:blipFill rotWithShape="1">
+                    <a:blip r:embed="rId25" cstate="print">
+                      <a:extLst>
+                        <a:ext uri="{28A0092B-C50C-407E-A947-70E740481C1C}">
+                          <a14:useLocalDpi xmlns:a14="http://schemas.microsoft.com/office/drawing/2010/main" val="0"/>
+                        </a:ext>
+                      </a:extLst>
+                    </a:blip>
+                    <a:srcRect l="819" r="956" b="638"/>
+                    <a:stretch/>
+                  </pic:blipFill>
+                  <pic:spPr bwMode="auto">
+                    <a:xfrm>
+                      <a:off x="0" y="0"/>
+                      <a:ext cx="1289050" cy="2305685"/>
+                    </a:xfrm>
+                    <a:prstGeom prst="rect">
+                      <a:avLst/>
+                    </a:prstGeom>
+                    <a:ln>
+                      <a:noFill/>
+                    </a:ln>
+                    <a:extLst>
+                      <a:ext uri="{53640926-AAD7-44D8-BBD7-CCE9431645EC}">
+                        <a14:shadowObscured xmlns:a14="http://schemas.microsoft.com/office/drawing/2010/main"/>
+                      </a:ext>
+                    </a:extLst>
+                  </pic:spPr>
+                </pic:pic>
+              </a:graphicData>
+            </a:graphic>
+            <wp14:sizeRelH relativeFrom="margin">
+              <wp14:pctWidth>0</wp14:pctWidth>
+            </wp14:sizeRelH>
+            <wp14:sizeRelV relativeFrom="margin">
+              <wp14:pctHeight>0</wp14:pctHeight>
+            </wp14:sizeRelV>
+          </wp:anchor>
+        </w:drawing>
+      </w:r>
+      <w:r>
+        <w:rPr>
+          <w:rFonts w:ascii="Arial" w:hAnsi="Arial" w:cs="Arial"/>
+          <w:sz w:val="24"/>
+        </w:rPr>
+        <w:drawing>
+          <wp:anchor distT="0" distB="0" distL="114300" distR="114300" simplePos="0" relativeHeight="251705344" behindDoc="0" locked="0" layoutInCell="1" allowOverlap="1" wp14:anchorId="583E875E" wp14:editId="71DC1882">
+            <wp:simplePos x="0" y="0"/>
+            <wp:positionH relativeFrom="column">
+              <wp:posOffset>1638935</wp:posOffset>
+            </wp:positionH>
+            <wp:positionV relativeFrom="paragraph">
+              <wp:posOffset>328295</wp:posOffset>
+            </wp:positionV>
+            <wp:extent cx="1289050" cy="2305685"/>
+            <wp:effectExtent l="0" t="0" r="6350" b="0"/>
+            <wp:wrapSquare wrapText="bothSides"/>
+            <wp:docPr id="43" name="Picture 43"/>
+            <wp:cNvGraphicFramePr>
+              <a:graphicFrameLocks xmlns:a="http://schemas.openxmlformats.org/drawingml/2006/main" noChangeAspect="1"/>
+            </wp:cNvGraphicFramePr>
+            <a:graphic xmlns:a="http://schemas.openxmlformats.org/drawingml/2006/main">
+              <a:graphicData uri="http://schemas.openxmlformats.org/drawingml/2006/picture">
+                <pic:pic xmlns:pic="http://schemas.openxmlformats.org/drawingml/2006/picture">
+                  <pic:nvPicPr>
+                    <pic:cNvPr id="1" name=""/>
+                    <pic:cNvPicPr/>
+                  </pic:nvPicPr>
+                  <pic:blipFill rotWithShape="1">
+                    <a:blip r:embed="rId25" cstate="print">
+                      <a:extLst>
+                        <a:ext uri="{28A0092B-C50C-407E-A947-70E740481C1C}">
+                          <a14:useLocalDpi xmlns:a14="http://schemas.microsoft.com/office/drawing/2010/main" val="0"/>
+                        </a:ext>
+                      </a:extLst>
+                    </a:blip>
+                    <a:srcRect l="819" r="956" b="638"/>
+                    <a:stretch/>
+                  </pic:blipFill>
+                  <pic:spPr bwMode="auto">
+                    <a:xfrm>
+                      <a:off x="0" y="0"/>
+                      <a:ext cx="1289050" cy="2305685"/>
+                    </a:xfrm>
+                    <a:prstGeom prst="rect">
+                      <a:avLst/>
+                    </a:prstGeom>
+                    <a:ln>
+                      <a:noFill/>
+                    </a:ln>
+                    <a:extLst>
+                      <a:ext uri="{53640926-AAD7-44D8-BBD7-CCE9431645EC}">
+                        <a14:shadowObscured xmlns:a14="http://schemas.microsoft.com/office/drawing/2010/main"/>
+                      </a:ext>
+                    </a:extLst>
+                  </pic:spPr>
+                </pic:pic>
+              </a:graphicData>
+            </a:graphic>
+            <wp14:sizeRelH relativeFrom="margin">
+              <wp14:pctWidth>0</wp14:pctWidth>
+            </wp14:sizeRelH>
+            <wp14:sizeRelV relativeFrom="margin">
+              <wp14:pctHeight>0</wp14:pctHeight>
+            </wp14:sizeRelV>
+          </wp:anchor>
+        </w:drawing>
+      </w:r>
+      <w:r>
+        <w:rPr>
+          <w:rFonts w:ascii="Arial" w:hAnsi="Arial" w:cs="Arial"/>
+          <w:sz w:val="24"/>
+        </w:rPr>
+        <w:t>Evul Mediu</w:t>
+      </w:r>
+    </w:p>
+    <w:p>
+      <w:pPr>
+        <w:pStyle w:val="ListParagraph"/>
+        <w:numPr>
+          <w:ilvl w:val="0"/>
+          <w:numId w:val="4"/>
+        </w:numPr>
+        <w:rPr>
+          <w:rFonts w:ascii="Arial" w:hAnsi="Arial" w:cs="Arial"/>
+          <w:sz w:val="24"/>
+        </w:rPr>
+      </w:pPr>
+      <w:r>
+        <w:rPr>
+          <w:rFonts w:ascii="Arial" w:hAnsi="Arial" w:cs="Arial"/>
+        </w:rPr>
+        <w:lastRenderedPageBreak/>
+        <w:drawing>
+          <wp:anchor distT="0" distB="0" distL="114300" distR="114300" simplePos="0" relativeHeight="251707392" behindDoc="0" locked="0" layoutInCell="1" allowOverlap="1" wp14:anchorId="36A73868" wp14:editId="482BC273">
+            <wp:simplePos x="0" y="0"/>
+            <wp:positionH relativeFrom="margin">
+              <wp:posOffset>4649470</wp:posOffset>
+            </wp:positionH>
+            <wp:positionV relativeFrom="paragraph">
+              <wp:posOffset>366395</wp:posOffset>
+            </wp:positionV>
+            <wp:extent cx="1287145" cy="2294255"/>
+            <wp:effectExtent l="0" t="0" r="8255" b="0"/>
+            <wp:wrapSquare wrapText="bothSides"/>
+            <wp:docPr id="44" name="Picture 44"/>
+            <wp:cNvGraphicFramePr>
+              <a:graphicFrameLocks xmlns:a="http://schemas.openxmlformats.org/drawingml/2006/main" noChangeAspect="1"/>
+            </wp:cNvGraphicFramePr>
+            <a:graphic xmlns:a="http://schemas.openxmlformats.org/drawingml/2006/main">
+              <a:graphicData uri="http://schemas.openxmlformats.org/drawingml/2006/picture">
+                <pic:pic xmlns:pic="http://schemas.openxmlformats.org/drawingml/2006/picture">
+                  <pic:nvPicPr>
+                    <pic:cNvPr id="1" name=""/>
+                    <pic:cNvPicPr/>
+                  </pic:nvPicPr>
+                  <pic:blipFill>
+                    <a:blip r:embed="rId26" cstate="print">
+                      <a:extLst>
+                        <a:ext uri="{28A0092B-C50C-407E-A947-70E740481C1C}">
+                          <a14:useLocalDpi xmlns:a14="http://schemas.microsoft.com/office/drawing/2010/main" val="0"/>
+                        </a:ext>
+                      </a:extLst>
+                    </a:blip>
+                    <a:stretch>
+                      <a:fillRect/>
+                    </a:stretch>
+                  </pic:blipFill>
+                  <pic:spPr>
+                    <a:xfrm>
+                      <a:off x="0" y="0"/>
+                      <a:ext cx="1287145" cy="2294255"/>
+                    </a:xfrm>
+                    <a:prstGeom prst="rect">
+                      <a:avLst/>
+                    </a:prstGeom>
+                  </pic:spPr>
+                </pic:pic>
+              </a:graphicData>
+            </a:graphic>
+            <wp14:sizeRelH relativeFrom="margin">
+              <wp14:pctWidth>0</wp14:pctWidth>
+            </wp14:sizeRelH>
+            <wp14:sizeRelV relativeFrom="margin">
+              <wp14:pctHeight>0</wp14:pctHeight>
+            </wp14:sizeRelV>
+          </wp:anchor>
+        </w:drawing>
+      </w:r>
+      <w:r>
+        <w:rPr>
+          <w:rFonts w:ascii="Arial" w:hAnsi="Arial" w:cs="Arial"/>
+        </w:rPr>
+        <w:drawing>
+          <wp:anchor distT="0" distB="0" distL="114300" distR="114300" simplePos="0" relativeHeight="251708416" behindDoc="0" locked="0" layoutInCell="1" allowOverlap="1" wp14:anchorId="243B2143" wp14:editId="0B77BBB8">
+            <wp:simplePos x="0" y="0"/>
+            <wp:positionH relativeFrom="column">
+              <wp:posOffset>3139440</wp:posOffset>
+            </wp:positionH>
+            <wp:positionV relativeFrom="paragraph">
+              <wp:posOffset>374015</wp:posOffset>
+            </wp:positionV>
+            <wp:extent cx="1289050" cy="2305685"/>
+            <wp:effectExtent l="0" t="0" r="6350" b="0"/>
+            <wp:wrapSquare wrapText="bothSides"/>
+            <wp:docPr id="45" name="Picture 45"/>
+            <wp:cNvGraphicFramePr>
+              <a:graphicFrameLocks xmlns:a="http://schemas.openxmlformats.org/drawingml/2006/main" noChangeAspect="1"/>
+            </wp:cNvGraphicFramePr>
+            <a:graphic xmlns:a="http://schemas.openxmlformats.org/drawingml/2006/main">
+              <a:graphicData uri="http://schemas.openxmlformats.org/drawingml/2006/picture">
+                <pic:pic xmlns:pic="http://schemas.openxmlformats.org/drawingml/2006/picture">
+                  <pic:nvPicPr>
+                    <pic:cNvPr id="1" name=""/>
+                    <pic:cNvPicPr/>
+                  </pic:nvPicPr>
+                  <pic:blipFill rotWithShape="1">
+                    <a:blip r:embed="rId25" cstate="print">
+                      <a:extLst>
+                        <a:ext uri="{28A0092B-C50C-407E-A947-70E740481C1C}">
+                          <a14:useLocalDpi xmlns:a14="http://schemas.microsoft.com/office/drawing/2010/main" val="0"/>
+                        </a:ext>
+                      </a:extLst>
+                    </a:blip>
+                    <a:srcRect l="819" r="956" b="638"/>
+                    <a:stretch/>
+                  </pic:blipFill>
+                  <pic:spPr bwMode="auto">
+                    <a:xfrm>
+                      <a:off x="0" y="0"/>
+                      <a:ext cx="1289050" cy="2305685"/>
+                    </a:xfrm>
+                    <a:prstGeom prst="rect">
+                      <a:avLst/>
+                    </a:prstGeom>
+                    <a:ln>
+                      <a:noFill/>
+                    </a:ln>
+                    <a:extLst>
+                      <a:ext uri="{53640926-AAD7-44D8-BBD7-CCE9431645EC}">
+                        <a14:shadowObscured xmlns:a14="http://schemas.microsoft.com/office/drawing/2010/main"/>
+                      </a:ext>
+                    </a:extLst>
+                  </pic:spPr>
+                </pic:pic>
+              </a:graphicData>
+            </a:graphic>
+            <wp14:sizeRelH relativeFrom="margin">
+              <wp14:pctWidth>0</wp14:pctWidth>
+            </wp14:sizeRelH>
+            <wp14:sizeRelV relativeFrom="margin">
+              <wp14:pctHeight>0</wp14:pctHeight>
+            </wp14:sizeRelV>
+          </wp:anchor>
+        </w:drawing>
+      </w:r>
+      <w:r>
+        <w:rPr>
+          <w:rFonts w:ascii="Arial" w:hAnsi="Arial" w:cs="Arial"/>
+        </w:rPr>
+        <w:drawing>
+          <wp:anchor distT="0" distB="0" distL="114300" distR="114300" simplePos="0" relativeHeight="251709440" behindDoc="0" locked="0" layoutInCell="1" allowOverlap="1" wp14:anchorId="5DFE7EA8" wp14:editId="074DEC1F">
+            <wp:simplePos x="0" y="0"/>
+            <wp:positionH relativeFrom="column">
+              <wp:posOffset>168275</wp:posOffset>
+            </wp:positionH>
+            <wp:positionV relativeFrom="paragraph">
+              <wp:posOffset>374015</wp:posOffset>
+            </wp:positionV>
+            <wp:extent cx="1289050" cy="2305685"/>
+            <wp:effectExtent l="0" t="0" r="6350" b="0"/>
+            <wp:wrapSquare wrapText="bothSides"/>
+            <wp:docPr id="46" name="Picture 46"/>
+            <wp:cNvGraphicFramePr>
+              <a:graphicFrameLocks xmlns:a="http://schemas.openxmlformats.org/drawingml/2006/main" noChangeAspect="1"/>
+            </wp:cNvGraphicFramePr>
+            <a:graphic xmlns:a="http://schemas.openxmlformats.org/drawingml/2006/main">
+              <a:graphicData uri="http://schemas.openxmlformats.org/drawingml/2006/picture">
+                <pic:pic xmlns:pic="http://schemas.openxmlformats.org/drawingml/2006/picture">
+                  <pic:nvPicPr>
+                    <pic:cNvPr id="1" name=""/>
+                    <pic:cNvPicPr/>
+                  </pic:nvPicPr>
+                  <pic:blipFill rotWithShape="1">
+                    <a:blip r:embed="rId25" cstate="print">
+                      <a:extLst>
+                        <a:ext uri="{28A0092B-C50C-407E-A947-70E740481C1C}">
+                          <a14:useLocalDpi xmlns:a14="http://schemas.microsoft.com/office/drawing/2010/main" val="0"/>
+                        </a:ext>
+                      </a:extLst>
+                    </a:blip>
+                    <a:srcRect l="819" r="956" b="638"/>
+                    <a:stretch/>
+                  </pic:blipFill>
+                  <pic:spPr bwMode="auto">
+                    <a:xfrm>
+                      <a:off x="0" y="0"/>
+                      <a:ext cx="1289050" cy="2305685"/>
+                    </a:xfrm>
+                    <a:prstGeom prst="rect">
+                      <a:avLst/>
+                    </a:prstGeom>
+                    <a:ln>
+                      <a:noFill/>
+                    </a:ln>
+                    <a:extLst>
+                      <a:ext uri="{53640926-AAD7-44D8-BBD7-CCE9431645EC}">
+                        <a14:shadowObscured xmlns:a14="http://schemas.microsoft.com/office/drawing/2010/main"/>
+                      </a:ext>
+                    </a:extLst>
+                  </pic:spPr>
+                </pic:pic>
+              </a:graphicData>
+            </a:graphic>
+            <wp14:sizeRelH relativeFrom="margin">
+              <wp14:pctWidth>0</wp14:pctWidth>
+            </wp14:sizeRelH>
+            <wp14:sizeRelV relativeFrom="margin">
+              <wp14:pctHeight>0</wp14:pctHeight>
+            </wp14:sizeRelV>
+          </wp:anchor>
+        </w:drawing>
+      </w:r>
+      <w:r>
+        <w:rPr>
+          <w:rFonts w:ascii="Arial" w:hAnsi="Arial" w:cs="Arial"/>
+        </w:rPr>
+        <w:drawing>
+          <wp:anchor distT="0" distB="0" distL="114300" distR="114300" simplePos="0" relativeHeight="251710464" behindDoc="0" locked="0" layoutInCell="1" allowOverlap="1" wp14:anchorId="583E875E" wp14:editId="71DC1882">
+            <wp:simplePos x="0" y="0"/>
+            <wp:positionH relativeFrom="column">
+              <wp:posOffset>1623060</wp:posOffset>
+            </wp:positionH>
+            <wp:positionV relativeFrom="paragraph">
+              <wp:posOffset>381000</wp:posOffset>
+            </wp:positionV>
+            <wp:extent cx="1289050" cy="2305685"/>
+            <wp:effectExtent l="0" t="0" r="6350" b="0"/>
+            <wp:wrapSquare wrapText="bothSides"/>
+            <wp:docPr id="47" name="Picture 47"/>
+            <wp:cNvGraphicFramePr>
+              <a:graphicFrameLocks xmlns:a="http://schemas.openxmlformats.org/drawingml/2006/main" noChangeAspect="1"/>
+            </wp:cNvGraphicFramePr>
+            <a:graphic xmlns:a="http://schemas.openxmlformats.org/drawingml/2006/main">
+              <a:graphicData uri="http://schemas.openxmlformats.org/drawingml/2006/picture">
+                <pic:pic xmlns:pic="http://schemas.openxmlformats.org/drawingml/2006/picture">
+                  <pic:nvPicPr>
+                    <pic:cNvPr id="1" name=""/>
+                    <pic:cNvPicPr/>
+                  </pic:nvPicPr>
+                  <pic:blipFill rotWithShape="1">
+                    <a:blip r:embed="rId25" cstate="print">
+                      <a:extLst>
+                        <a:ext uri="{28A0092B-C50C-407E-A947-70E740481C1C}">
+                          <a14:useLocalDpi xmlns:a14="http://schemas.microsoft.com/office/drawing/2010/main" val="0"/>
+                        </a:ext>
+                      </a:extLst>
+                    </a:blip>
+                    <a:srcRect l="819" r="956" b="638"/>
+                    <a:stretch/>
+                  </pic:blipFill>
+                  <pic:spPr bwMode="auto">
+                    <a:xfrm>
+                      <a:off x="0" y="0"/>
+                      <a:ext cx="1289050" cy="2305685"/>
+                    </a:xfrm>
+                    <a:prstGeom prst="rect">
+                      <a:avLst/>
+                    </a:prstGeom>
+                    <a:ln>
+                      <a:noFill/>
+                    </a:ln>
+                    <a:extLst>
+                      <a:ext uri="{53640926-AAD7-44D8-BBD7-CCE9431645EC}">
+                        <a14:shadowObscured xmlns:a14="http://schemas.microsoft.com/office/drawing/2010/main"/>
+                      </a:ext>
+                    </a:extLst>
+                  </pic:spPr>
+                </pic:pic>
+              </a:graphicData>
+            </a:graphic>
+            <wp14:sizeRelH relativeFrom="margin">
+              <wp14:pctWidth>0</wp14:pctWidth>
+            </wp14:sizeRelH>
+            <wp14:sizeRelV relativeFrom="margin">
+              <wp14:pctHeight>0</wp14:pctHeight>
+            </wp14:sizeRelV>
+          </wp:anchor>
+        </w:drawing>
+      </w:r>
+      <w:r>
+        <w:rPr>
+          <w:rFonts w:ascii="Arial" w:hAnsi="Arial" w:cs="Arial"/>
+          <w:sz w:val="24"/>
+        </w:rPr>
+        <w:t>Epoca Moderna</w:t>
+      </w:r>
+    </w:p>
+    <w:p>
+      <w:pPr>
+        <w:pStyle w:val="ListParagraph"/>
+        <w:rPr>
+          <w:rFonts w:ascii="Arial" w:hAnsi="Arial" w:cs="Arial"/>
+          <w:sz w:val="12"/>
+        </w:rPr>
+      </w:pPr>
+    </w:p>
+    <w:p>
+      <w:pPr>
+        <w:pStyle w:val="ListParagraph"/>
+        <w:rPr>
+          <w:rFonts w:ascii="Arial" w:hAnsi="Arial" w:cs="Arial"/>
+          <w:sz w:val="24"/>
+        </w:rPr>
+      </w:pPr>
+    </w:p>
+    <w:p>
+      <w:pPr>
+        <w:pStyle w:val="ListParagraph"/>
+        <w:numPr>
+          <w:ilvl w:val="0"/>
+          <w:numId w:val="4"/>
+        </w:numPr>
+        <w:rPr>
+          <w:rFonts w:ascii="Arial" w:hAnsi="Arial" w:cs="Arial"/>
+          <w:sz w:val="24"/>
+        </w:rPr>
+      </w:pPr>
+      <w:r>
+        <w:rPr>
+          <w:rFonts w:ascii="Arial" w:hAnsi="Arial" w:cs="Arial"/>
+          <w:sz w:val="24"/>
+        </w:rPr>
+        <w:drawing>
+          <wp:anchor distT="0" distB="0" distL="114300" distR="114300" simplePos="0" relativeHeight="251712512" behindDoc="0" locked="0" layoutInCell="1" allowOverlap="1" wp14:anchorId="36A73868" wp14:editId="482BC273">
+            <wp:simplePos x="0" y="0"/>
+            <wp:positionH relativeFrom="margin">
+              <wp:posOffset>4652645</wp:posOffset>
+            </wp:positionH>
+            <wp:positionV relativeFrom="paragraph">
+              <wp:posOffset>351155</wp:posOffset>
+            </wp:positionV>
+            <wp:extent cx="1287145" cy="2294255"/>
+            <wp:effectExtent l="0" t="0" r="8255" b="0"/>
+            <wp:wrapSquare wrapText="bothSides"/>
+            <wp:docPr id="48" name="Picture 48"/>
+            <wp:cNvGraphicFramePr>
+              <a:graphicFrameLocks xmlns:a="http://schemas.openxmlformats.org/drawingml/2006/main" noChangeAspect="1"/>
+            </wp:cNvGraphicFramePr>
+            <a:graphic xmlns:a="http://schemas.openxmlformats.org/drawingml/2006/main">
+              <a:graphicData uri="http://schemas.openxmlformats.org/drawingml/2006/picture">
+                <pic:pic xmlns:pic="http://schemas.openxmlformats.org/drawingml/2006/picture">
+                  <pic:nvPicPr>
+                    <pic:cNvPr id="1" name=""/>
+                    <pic:cNvPicPr/>
+                  </pic:nvPicPr>
+                  <pic:blipFill>
+                    <a:blip r:embed="rId26" cstate="print">
+                      <a:extLst>
+                        <a:ext uri="{28A0092B-C50C-407E-A947-70E740481C1C}">
+                          <a14:useLocalDpi xmlns:a14="http://schemas.microsoft.com/office/drawing/2010/main" val="0"/>
+                        </a:ext>
+                      </a:extLst>
+                    </a:blip>
+                    <a:stretch>
+                      <a:fillRect/>
+                    </a:stretch>
+                  </pic:blipFill>
+                  <pic:spPr>
+                    <a:xfrm>
+                      <a:off x="0" y="0"/>
+                      <a:ext cx="1287145" cy="2294255"/>
+                    </a:xfrm>
+                    <a:prstGeom prst="rect">
+                      <a:avLst/>
+                    </a:prstGeom>
+                  </pic:spPr>
+                </pic:pic>
+              </a:graphicData>
+            </a:graphic>
+            <wp14:sizeRelH relativeFrom="margin">
+              <wp14:pctWidth>0</wp14:pctWidth>
+            </wp14:sizeRelH>
+            <wp14:sizeRelV relativeFrom="margin">
+              <wp14:pctHeight>0</wp14:pctHeight>
+            </wp14:sizeRelV>
+          </wp:anchor>
+        </w:drawing>
+      </w:r>
+      <w:r>
+        <w:rPr>
+          <w:rFonts w:ascii="Arial" w:hAnsi="Arial" w:cs="Arial"/>
+          <w:sz w:val="24"/>
+        </w:rPr>
+        <w:drawing>
+          <wp:anchor distT="0" distB="0" distL="114300" distR="114300" simplePos="0" relativeHeight="251713536" behindDoc="0" locked="0" layoutInCell="1" allowOverlap="1" wp14:anchorId="243B2143" wp14:editId="0B77BBB8">
+            <wp:simplePos x="0" y="0"/>
+            <wp:positionH relativeFrom="column">
+              <wp:posOffset>3142615</wp:posOffset>
+            </wp:positionH>
+            <wp:positionV relativeFrom="paragraph">
+              <wp:posOffset>358775</wp:posOffset>
+            </wp:positionV>
+            <wp:extent cx="1289050" cy="2305685"/>
+            <wp:effectExtent l="0" t="0" r="6350" b="0"/>
+            <wp:wrapSquare wrapText="bothSides"/>
+            <wp:docPr id="49" name="Picture 49"/>
+            <wp:cNvGraphicFramePr>
+              <a:graphicFrameLocks xmlns:a="http://schemas.openxmlformats.org/drawingml/2006/main" noChangeAspect="1"/>
+            </wp:cNvGraphicFramePr>
+            <a:graphic xmlns:a="http://schemas.openxmlformats.org/drawingml/2006/main">
+              <a:graphicData uri="http://schemas.openxmlformats.org/drawingml/2006/picture">
+                <pic:pic xmlns:pic="http://schemas.openxmlformats.org/drawingml/2006/picture">
+                  <pic:nvPicPr>
+                    <pic:cNvPr id="1" name=""/>
+                    <pic:cNvPicPr/>
+                  </pic:nvPicPr>
+                  <pic:blipFill rotWithShape="1">
+                    <a:blip r:embed="rId25" cstate="print">
+                      <a:extLst>
+                        <a:ext uri="{28A0092B-C50C-407E-A947-70E740481C1C}">
+                          <a14:useLocalDpi xmlns:a14="http://schemas.microsoft.com/office/drawing/2010/main" val="0"/>
+                        </a:ext>
+                      </a:extLst>
+                    </a:blip>
+                    <a:srcRect l="819" r="956" b="638"/>
+                    <a:stretch/>
+                  </pic:blipFill>
+                  <pic:spPr bwMode="auto">
+                    <a:xfrm>
+                      <a:off x="0" y="0"/>
+                      <a:ext cx="1289050" cy="2305685"/>
+                    </a:xfrm>
+                    <a:prstGeom prst="rect">
+                      <a:avLst/>
+                    </a:prstGeom>
+                    <a:ln>
+                      <a:noFill/>
+                    </a:ln>
+                    <a:extLst>
+                      <a:ext uri="{53640926-AAD7-44D8-BBD7-CCE9431645EC}">
+                        <a14:shadowObscured xmlns:a14="http://schemas.microsoft.com/office/drawing/2010/main"/>
+                      </a:ext>
+                    </a:extLst>
+                  </pic:spPr>
+                </pic:pic>
+              </a:graphicData>
+            </a:graphic>
+            <wp14:sizeRelH relativeFrom="margin">
+              <wp14:pctWidth>0</wp14:pctWidth>
+            </wp14:sizeRelH>
+            <wp14:sizeRelV relativeFrom="margin">
+              <wp14:pctHeight>0</wp14:pctHeight>
+            </wp14:sizeRelV>
+          </wp:anchor>
+        </w:drawing>
+      </w:r>
+      <w:r>
+        <w:rPr>
+          <w:rFonts w:ascii="Arial" w:hAnsi="Arial" w:cs="Arial"/>
+          <w:sz w:val="24"/>
+        </w:rPr>
+        <w:drawing>
+          <wp:anchor distT="0" distB="0" distL="114300" distR="114300" simplePos="0" relativeHeight="251714560" behindDoc="0" locked="0" layoutInCell="1" allowOverlap="1" wp14:anchorId="5DFE7EA8" wp14:editId="074DEC1F">
+            <wp:simplePos x="0" y="0"/>
+            <wp:positionH relativeFrom="column">
+              <wp:posOffset>171450</wp:posOffset>
+            </wp:positionH>
+            <wp:positionV relativeFrom="paragraph">
+              <wp:posOffset>358775</wp:posOffset>
+            </wp:positionV>
+            <wp:extent cx="1289050" cy="2305685"/>
+            <wp:effectExtent l="0" t="0" r="6350" b="0"/>
+            <wp:wrapSquare wrapText="bothSides"/>
+            <wp:docPr id="50" name="Picture 50"/>
+            <wp:cNvGraphicFramePr>
+              <a:graphicFrameLocks xmlns:a="http://schemas.openxmlformats.org/drawingml/2006/main" noChangeAspect="1"/>
+            </wp:cNvGraphicFramePr>
+            <a:graphic xmlns:a="http://schemas.openxmlformats.org/drawingml/2006/main">
+              <a:graphicData uri="http://schemas.openxmlformats.org/drawingml/2006/picture">
+                <pic:pic xmlns:pic="http://schemas.openxmlformats.org/drawingml/2006/picture">
+                  <pic:nvPicPr>
+                    <pic:cNvPr id="1" name=""/>
+                    <pic:cNvPicPr/>
+                  </pic:nvPicPr>
+                  <pic:blipFill rotWithShape="1">
+                    <a:blip r:embed="rId25" cstate="print">
+                      <a:extLst>
+                        <a:ext uri="{28A0092B-C50C-407E-A947-70E740481C1C}">
+                          <a14:useLocalDpi xmlns:a14="http://schemas.microsoft.com/office/drawing/2010/main" val="0"/>
+                        </a:ext>
+                      </a:extLst>
+                    </a:blip>
+                    <a:srcRect l="819" r="956" b="638"/>
+                    <a:stretch/>
+                  </pic:blipFill>
+                  <pic:spPr bwMode="auto">
+                    <a:xfrm>
+                      <a:off x="0" y="0"/>
+                      <a:ext cx="1289050" cy="2305685"/>
+                    </a:xfrm>
+                    <a:prstGeom prst="rect">
+                      <a:avLst/>
+                    </a:prstGeom>
+                    <a:ln>
+                      <a:noFill/>
+                    </a:ln>
+                    <a:extLst>
+                      <a:ext uri="{53640926-AAD7-44D8-BBD7-CCE9431645EC}">
+                        <a14:shadowObscured xmlns:a14="http://schemas.microsoft.com/office/drawing/2010/main"/>
+                      </a:ext>
+                    </a:extLst>
+                  </pic:spPr>
+                </pic:pic>
+              </a:graphicData>
+            </a:graphic>
+            <wp14:sizeRelH relativeFrom="margin">
+              <wp14:pctWidth>0</wp14:pctWidth>
+            </wp14:sizeRelH>
+            <wp14:sizeRelV relativeFrom="margin">
+              <wp14:pctHeight>0</wp14:pctHeight>
+            </wp14:sizeRelV>
+          </wp:anchor>
+        </w:drawing>
+      </w:r>
+      <w:r>
+        <w:rPr>
+          <w:rFonts w:ascii="Arial" w:hAnsi="Arial" w:cs="Arial"/>
+          <w:sz w:val="24"/>
+        </w:rPr>
+        <w:drawing>
+          <wp:anchor distT="0" distB="0" distL="114300" distR="114300" simplePos="0" relativeHeight="251715584" behindDoc="0" locked="0" layoutInCell="1" allowOverlap="1" wp14:anchorId="583E875E" wp14:editId="71DC1882">
+            <wp:simplePos x="0" y="0"/>
+            <wp:positionH relativeFrom="column">
+              <wp:posOffset>1626235</wp:posOffset>
+            </wp:positionH>
+            <wp:positionV relativeFrom="paragraph">
+              <wp:posOffset>365760</wp:posOffset>
+            </wp:positionV>
+            <wp:extent cx="1289050" cy="2305685"/>
+            <wp:effectExtent l="0" t="0" r="6350" b="0"/>
+            <wp:wrapSquare wrapText="bothSides"/>
+            <wp:docPr id="51" name="Picture 51"/>
+            <wp:cNvGraphicFramePr>
+              <a:graphicFrameLocks xmlns:a="http://schemas.openxmlformats.org/drawingml/2006/main" noChangeAspect="1"/>
+            </wp:cNvGraphicFramePr>
+            <a:graphic xmlns:a="http://schemas.openxmlformats.org/drawingml/2006/main">
+              <a:graphicData uri="http://schemas.openxmlformats.org/drawingml/2006/picture">
+                <pic:pic xmlns:pic="http://schemas.openxmlformats.org/drawingml/2006/picture">
+                  <pic:nvPicPr>
+                    <pic:cNvPr id="1" name=""/>
+                    <pic:cNvPicPr/>
+                  </pic:nvPicPr>
+                  <pic:blipFill rotWithShape="1">
+                    <a:blip r:embed="rId25" cstate="print">
+                      <a:extLst>
+                        <a:ext uri="{28A0092B-C50C-407E-A947-70E740481C1C}">
+                          <a14:useLocalDpi xmlns:a14="http://schemas.microsoft.com/office/drawing/2010/main" val="0"/>
+                        </a:ext>
+                      </a:extLst>
+                    </a:blip>
+                    <a:srcRect l="819" r="956" b="638"/>
+                    <a:stretch/>
+                  </pic:blipFill>
+                  <pic:spPr bwMode="auto">
+                    <a:xfrm>
+                      <a:off x="0" y="0"/>
+                      <a:ext cx="1289050" cy="2305685"/>
+                    </a:xfrm>
+                    <a:prstGeom prst="rect">
+                      <a:avLst/>
+                    </a:prstGeom>
+                    <a:ln>
+                      <a:noFill/>
+                    </a:ln>
+                    <a:extLst>
+                      <a:ext uri="{53640926-AAD7-44D8-BBD7-CCE9431645EC}">
+                        <a14:shadowObscured xmlns:a14="http://schemas.microsoft.com/office/drawing/2010/main"/>
+                      </a:ext>
+                    </a:extLst>
+                  </pic:spPr>
+                </pic:pic>
+              </a:graphicData>
+            </a:graphic>
+            <wp14:sizeRelH relativeFrom="margin">
+              <wp14:pctWidth>0</wp14:pctWidth>
+            </wp14:sizeRelH>
+            <wp14:sizeRelV relativeFrom="margin">
+              <wp14:pctHeight>0</wp14:pctHeight>
+            </wp14:sizeRelV>
+          </wp:anchor>
+        </w:drawing>
+      </w:r>
+      <w:r>
+        <w:rPr>
+          <w:rFonts w:ascii="Arial" w:hAnsi="Arial" w:cs="Arial"/>
+          <w:sz w:val="24"/>
+        </w:rPr>
+        <w:t>Epoca Contemporana</w:t>
+      </w:r>
+    </w:p>
+    <w:p>
+      <w:pPr>
+        <w:pStyle w:val="ListParagraph"/>
+        <w:rPr>
+          <w:rFonts w:ascii="Arial" w:hAnsi="Arial" w:cs="Arial"/>
+          <w:sz w:val="24"/>
+        </w:rPr>
+      </w:pPr>
+    </w:p>
+    <w:p>
+      <w:pPr>
+        <w:pStyle w:val="ListParagraph"/>
+        <w:rPr>
+          <w:rFonts w:ascii="Arial" w:hAnsi="Arial" w:cs="Arial"/>
+          <w:sz w:val="24"/>
+        </w:rPr>
+      </w:pPr>
+    </w:p>
+    <w:p>
+      <w:pPr>
+        <w:pStyle w:val="ListParagraph"/>
+        <w:rPr>
+          <w:rFonts w:ascii="Arial" w:hAnsi="Arial" w:cs="Arial"/>
         </w:rPr>
       </w:pPr>
     </w:p>
@@ -6461,7 +10668,14 @@
           <w:rFonts w:ascii="Arial" w:hAnsi="Arial" w:cs="Arial"/>
           <w:sz w:val="28"/>
         </w:rPr>
-        <w:t>3.2. Sfarsitul de era</w:t>
+        <w:t>3.4</w:t>
+      </w:r>
+      <w:r>
+        <w:rPr>
+          <w:rFonts w:ascii="Arial" w:hAnsi="Arial" w:cs="Arial"/>
+          <w:sz w:val="28"/>
+        </w:rPr>
+        <w:t>. Sfarsitul de era</w:t>
       </w:r>
     </w:p>
     <w:p>
@@ -6480,7 +10694,25 @@
         <w:rPr>
           <w:rFonts w:ascii="Arial" w:hAnsi="Arial" w:cs="Arial"/>
         </w:rPr>
-        <w:t xml:space="preserve">Butonul “Era urmatoare” este disponibil in orice moment al jocului, indiferent daca energia a fost epuizata sau nu, apasarea acestuia incheand era curenta. </w:t>
+        <w:t xml:space="preserve">Butonul “Era urmatoare” este disponibil in orice moment al jocului, indiferent daca energia a fost epuizata sau </w:t>
+      </w:r>
+      <w:r>
+        <w:rPr>
+          <w:rFonts w:ascii="Arial" w:hAnsi="Arial" w:cs="Arial"/>
+        </w:rPr>
+        <w:t>nu, apasarea acestuia inchei</w:t>
+      </w:r>
+      <w:r>
+        <w:rPr>
+          <w:rFonts w:ascii="Arial" w:hAnsi="Arial" w:cs="Arial"/>
+        </w:rPr>
+        <w:t>nd nivelul</w:t>
+      </w:r>
+      <w:r>
+        <w:rPr>
+          <w:rFonts w:ascii="Arial" w:hAnsi="Arial" w:cs="Arial"/>
+        </w:rPr>
+        <w:t xml:space="preserve"> curenta. </w:t>
       </w:r>
       <w:r>
         <w:rPr>
@@ -6513,6 +10745,57 @@
           <w:rFonts w:ascii="Arial" w:hAnsi="Arial" w:cs="Arial"/>
         </w:rPr>
       </w:pPr>
+      <w:r>
+        <w:rPr>
+          <w:rFonts w:ascii="Arial" w:hAnsi="Arial" w:cs="Arial"/>
+        </w:rPr>
+        <w:tab/>
+        <w:t>Butoanele de actiune difera in functie de nivelul curent</w:t>
+      </w:r>
+      <w:r>
+        <w:rPr>
+          <w:rFonts w:ascii="Arial" w:hAnsi="Arial" w:cs="Arial"/>
+        </w:rPr>
+        <w:t xml:space="preserve"> (cel in care a fost apasat butonul)</w:t>
+      </w:r>
+      <w:r>
+        <w:rPr>
+          <w:rFonts w:ascii="Arial" w:hAnsi="Arial" w:cs="Arial"/>
+        </w:rPr>
+        <w:t xml:space="preserve"> si reprezinta actiuni </w:t>
+      </w:r>
+      <w:r>
+        <w:rPr>
+          <w:rFonts w:ascii="Arial" w:hAnsi="Arial" w:cs="Arial"/>
+        </w:rPr>
+        <w:t xml:space="preserve">atat omenesti, cat si </w:t>
+      </w:r>
+      <w:r>
+        <w:rPr>
+          <w:rFonts w:ascii="Arial" w:hAnsi="Arial" w:cs="Arial"/>
+        </w:rPr>
+        <w:t>supraomenesti</w:t>
+      </w:r>
+      <w:r>
+        <w:rPr>
+          <w:rFonts w:ascii="Arial" w:hAnsi="Arial" w:cs="Arial"/>
+        </w:rPr>
+        <w:t>,</w:t>
+      </w:r>
+      <w:r>
+        <w:rPr>
+          <w:rFonts w:ascii="Arial" w:hAnsi="Arial" w:cs="Arial"/>
+        </w:rPr>
+        <w:t xml:space="preserve"> cum ar</w:t>
+      </w:r>
+      <w:r>
+        <w:rPr>
+          <w:rFonts w:ascii="Arial" w:hAnsi="Arial" w:cs="Arial"/>
+        </w:rPr>
+        <w:t xml:space="preserve"> fi dezastre naturale, epidemii, cautarea antidoturilor sau dezvoltarea unor abilitati, tehnologii.</w:t>
+      </w:r>
+      <w:bookmarkStart w:id="0" w:name="_GoBack"/>
+      <w:bookmarkEnd w:id="0"/>
     </w:p>
     <w:p>
       <w:pPr>
@@ -6521,22 +10804,21 @@
           <w:sz w:val="32"/>
         </w:rPr>
       </w:pPr>
-    </w:p>
-    <w:p>
-      <w:pPr>
+      <w:r>
         <w:rPr>
           <w:rFonts w:ascii="Arial" w:hAnsi="Arial" w:cs="Arial"/>
           <w:sz w:val="32"/>
         </w:rPr>
-      </w:pPr>
-    </w:p>
-    <w:p>
-      <w:pPr>
+        <w:lastRenderedPageBreak/>
+        <w:t>3.5</w:t>
+      </w:r>
+      <w:r>
         <w:rPr>
           <w:rFonts w:ascii="Arial" w:hAnsi="Arial" w:cs="Arial"/>
           <w:sz w:val="32"/>
         </w:rPr>
-      </w:pPr>
+        <w:t>. Gameplay</w:t>
+      </w:r>
     </w:p>
     <w:p>
       <w:pPr>
@@ -6561,28 +10843,11 @@
           <w:sz w:val="32"/>
         </w:rPr>
       </w:pPr>
-    </w:p>
-    <w:p>
-      <w:pPr>
+      <w:r>
         <w:rPr>
           <w:rFonts w:ascii="Arial" w:hAnsi="Arial" w:cs="Arial"/>
           <w:sz w:val="32"/>
         </w:rPr>
-      </w:pPr>
-    </w:p>
-    <w:p>
-      <w:pPr>
-        <w:rPr>
-          <w:rFonts w:ascii="Arial" w:hAnsi="Arial" w:cs="Arial"/>
-          <w:sz w:val="32"/>
-        </w:rPr>
-      </w:pPr>
-      <w:r>
-        <w:rPr>
-          <w:rFonts w:ascii="Arial" w:hAnsi="Arial" w:cs="Arial"/>
-          <w:sz w:val="32"/>
-        </w:rPr>
-        <w:lastRenderedPageBreak/>
         <w:t>Capitolul 4. Aplicatii si limbaje folosite in contextul lucrarii</w:t>
       </w:r>
     </w:p>
@@ -6753,14 +11018,14 @@
         <w:rPr>
           <w:rFonts w:ascii="Arial" w:hAnsi="Arial" w:cs="Arial"/>
         </w:rPr>
-        <w:t xml:space="preserve">]. Limbajul este asemanator sintactic cu C++ si Java, fiind usor de invatat datorita nivelul ridicat de expresivitate. Fata de Java, acesta aduce in plus delegari, declaratii “goto”, suport pentru structuri, insa nu face diferenta intre exceptii verificate si neverificate. Fata de C++, C# este un limbaj de nivel inalt si pur orientat pe obiecte, are notiunea de “garbage colletor”, suporta bucle “for </w:t>
+        <w:t xml:space="preserve">]. Limbajul este asemanator sintactic </w:t>
       </w:r>
       <w:r>
         <w:rPr>
           <w:rFonts w:ascii="Arial" w:hAnsi="Arial" w:cs="Arial"/>
         </w:rPr>
         <w:lastRenderedPageBreak/>
-        <w:t>each”, insa este mai mult orientat pentru platforma Windows, pe cand C++ poate fi folosit pentru orice platforma</w:t>
+        <w:t>cu C++ si Java, fiind usor de invatat datorita nivelul ridicat de expresivitate. Fata de Java, acesta aduce in plus delegari, declaratii “goto”, suport pentru structuri, insa nu face diferenta intre exceptii verificate si neverificate. Fata de C++, C# este un limbaj de nivel inalt si pur orientat pe obiecte, are notiunea de “garbage colletor”, suporta bucle “for each”, insa este mai mult orientat pentru platforma Windows, pe cand C++ poate fi folosit pentru orice platforma</w:t>
       </w:r>
       <w:r>
         <w:rPr>
@@ -6921,6 +11186,7 @@
         <w:rPr>
           <w:rFonts w:ascii="Arial" w:hAnsi="Arial" w:cs="Arial"/>
         </w:rPr>
+        <w:lastRenderedPageBreak/>
         <w:tab/>
         <w:t>De-a lungul celor peste 20 de versiuni, Adobe Illustrator a evoluat si a introdus instrumente pentru a usura munca creatorului, printre care: layer panels, suport pentru crearea obiectelor tridimensionale, abilitatea de a mentine mai multe art boards, salvand astfel mai multe versiuni ale unei imagini intr-un singur fisier</w:t>
       </w:r>
@@ -6943,14 +11209,18 @@
           <w:rFonts w:ascii="Arial" w:hAnsi="Arial" w:cs="Arial"/>
         </w:rPr>
       </w:pPr>
-      <w:bookmarkStart w:id="0" w:name="_GoBack"/>
-      <w:bookmarkEnd w:id="0"/>
+    </w:p>
+    <w:p>
+      <w:pPr>
+        <w:rPr>
+          <w:rFonts w:ascii="Arial" w:hAnsi="Arial" w:cs="Arial"/>
+        </w:rPr>
+      </w:pPr>
       <w:r>
         <w:rPr>
           <w:rFonts w:ascii="Arial" w:hAnsi="Arial" w:cs="Arial"/>
           <w:sz w:val="32"/>
         </w:rPr>
-        <w:lastRenderedPageBreak/>
         <w:t xml:space="preserve">Capitolul </w:t>
       </w:r>
       <w:r>
@@ -7231,6 +11501,7 @@
         <w:rPr>
           <w:rFonts w:ascii="Arial" w:hAnsi="Arial" w:cs="Arial"/>
         </w:rPr>
+        <w:lastRenderedPageBreak/>
         <w:tab/>
         <w:t>Pentru fiecare meserie, utilizatorul poate selecta dintr-o lista actiuni ce vor trebui indeplinite de catre muncitorul respectiv. Aceste date sunt salvate in fisiere json cu nume ales strategic pentru o mai buna abastractizare. De exemplu, pentru saman, path-ul fisierului este “Era1/shaman”, acesta fiind format din numele erei curente impreuna cu numele job-ului selectat.</w:t>
       </w:r>
@@ -7238,14 +11509,7 @@
         <w:rPr>
           <w:rFonts w:ascii="Arial" w:hAnsi="Arial" w:cs="Arial"/>
         </w:rPr>
-        <w:t xml:space="preserve"> In acest fisier se afla o lista de obiecte de tip ActionButtonData (clasa regasita in pachetul “model” al solutiei), insa pentru a intelege structura butonului </w:t>
-      </w:r>
-      <w:r>
-        <w:rPr>
-          <w:rFonts w:ascii="Arial" w:hAnsi="Arial" w:cs="Arial"/>
-        </w:rPr>
-        <w:lastRenderedPageBreak/>
-        <w:t>de actiune, pun la dispozitie un exemplu</w:t>
+        <w:t xml:space="preserve"> In acest fisier se afla o lista de obiecte de tip ActionButtonData (clasa regasita in pachetul “model” al solutiei), insa pentru a intelege structura butonului de actiune, pun la dispozitie un exemplu</w:t>
       </w:r>
       <w:r>
         <w:rPr>
@@ -7295,7 +11559,7 @@
                     <pic:cNvPicPr/>
                   </pic:nvPicPr>
                   <pic:blipFill>
-                    <a:blip r:embed="rId5">
+                    <a:blip r:embed="rId27">
                       <a:extLst>
                         <a:ext uri="{28A0092B-C50C-407E-A947-70E740481C1C}">
                           <a14:useLocalDpi xmlns:a14="http://schemas.microsoft.com/office/drawing/2010/main" val="0"/>
@@ -7690,6 +11954,7 @@
         <w:rPr>
           <w:rFonts w:ascii="Arial" w:hAnsi="Arial" w:cs="Arial"/>
         </w:rPr>
+        <w:lastRenderedPageBreak/>
         <w:tab/>
       </w:r>
       <w:r>

</xml_diff>

<commit_message>
added food modern era
</commit_message>
<xml_diff>
--- a/Docs/Neagu_Cezara.docx
+++ b/Docs/Neagu_Cezara.docx
@@ -658,7 +658,14 @@
           <w:rFonts w:ascii="Arial" w:hAnsi="Arial" w:cs="Arial"/>
           <w:sz w:val="24"/>
         </w:rPr>
-        <w:t>Prezentarea subiectului. Istoria meseriilor</w:t>
+        <w:t xml:space="preserve">Prezentarea subiectului. Istoria </w:t>
+      </w:r>
+      <w:r>
+        <w:rPr>
+          <w:rFonts w:ascii="Arial" w:hAnsi="Arial" w:cs="Arial"/>
+          <w:sz w:val="24"/>
+        </w:rPr>
+        <w:t>vietii cotidiene</w:t>
       </w:r>
     </w:p>
     <w:p>
@@ -4597,7 +4604,19 @@
         <w:rPr>
           <w:rFonts w:ascii="Arial" w:hAnsi="Arial" w:cs="Arial"/>
         </w:rPr>
-        <w:t>ecum cleste, bisturiu, foarfece</w:t>
+        <w:t>ecum cleste, bisturiu</w:t>
+      </w:r>
+      <w:r>
+        <w:rPr>
+          <w:rFonts w:ascii="Arial" w:hAnsi="Arial" w:cs="Arial"/>
+        </w:rPr>
+        <w:t xml:space="preserve"> si</w:t>
+      </w:r>
+      <w:r>
+        <w:rPr>
+          <w:rFonts w:ascii="Arial" w:hAnsi="Arial" w:cs="Arial"/>
+        </w:rPr>
+        <w:t xml:space="preserve"> foarfece</w:t>
       </w:r>
       <w:r>
         <w:rPr>
@@ -4701,6 +4720,13 @@
       <w:pPr>
         <w:rPr>
           <w:rFonts w:ascii="Arial" w:hAnsi="Arial" w:cs="Arial"/>
+        </w:rPr>
+      </w:pPr>
+    </w:p>
+    <w:p>
+      <w:pPr>
+        <w:rPr>
+          <w:rFonts w:ascii="Arial" w:hAnsi="Arial" w:cs="Arial"/>
           <w:sz w:val="28"/>
         </w:rPr>
       </w:pPr>
@@ -4967,7 +4993,7 @@
           <w:rFonts w:ascii="Arial" w:hAnsi="Arial" w:cs="Arial"/>
         </w:rPr>
         <w:tab/>
-        <w:t xml:space="preserve">Inspirandu-se de la egiptenii, grecii antici </w:t>
+        <w:t xml:space="preserve">Inspirandu-se de la egipteni, grecii antici </w:t>
       </w:r>
       <w:r>
         <w:rPr>
@@ -5039,7 +5065,14 @@
         <w:rPr>
           <w:rFonts w:ascii="Arial" w:hAnsi="Arial" w:cs="Arial"/>
         </w:rPr>
-        <w:t xml:space="preserve"> In Grecia Antica apare o figura importanta, Hippocrate, numit si “</w:t>
+        <w:t xml:space="preserve"> In Grecia Antica apare o </w:t>
+      </w:r>
+      <w:r>
+        <w:rPr>
+          <w:rFonts w:ascii="Arial" w:hAnsi="Arial" w:cs="Arial"/>
+        </w:rPr>
+        <w:lastRenderedPageBreak/>
+        <w:t>figura importanta, Hippocrate, numit si “</w:t>
       </w:r>
       <w:r>
         <w:rPr>
@@ -5057,14 +5090,7 @@
         <w:rPr>
           <w:rFonts w:ascii="Arial" w:hAnsi="Arial" w:cs="Arial"/>
         </w:rPr>
-        <w:t xml:space="preserve">inspirat din </w:t>
-      </w:r>
-      <w:r>
-        <w:rPr>
-          <w:rFonts w:ascii="Arial" w:hAnsi="Arial" w:cs="Arial"/>
-        </w:rPr>
-        <w:lastRenderedPageBreak/>
-        <w:t>invataturile sale</w:t>
+        <w:t>inspirat din invataturile sale</w:t>
       </w:r>
       <w:r>
         <w:rPr>
@@ -5130,7 +5156,25 @@
         <w:rPr>
           <w:rFonts w:ascii="Arial" w:hAnsi="Arial" w:cs="Arial"/>
         </w:rPr>
-        <w:t>Doctrina celor patru umori, considerata a fi creata de Hippocrate, presupunea ca in corpul uman se gasesc patru lichide ce trebuie sa fie in echilibru, acestea corespunzand celor patru elemente (pamant, aer, foc, apa), idee crezuta si reprodusa de multi medici de-a lungul timpului</w:t>
+        <w:t>Teoria</w:t>
+      </w:r>
+      <w:r>
+        <w:rPr>
+          <w:rFonts w:ascii="Arial" w:hAnsi="Arial" w:cs="Arial"/>
+        </w:rPr>
+        <w:t xml:space="preserve"> celor patru umori, considerata a fi creata de Hippocrate, presupunea ca in corpul uman se gasesc patru lichide</w:t>
+      </w:r>
+      <w:r>
+        <w:rPr>
+          <w:rFonts w:ascii="Arial" w:hAnsi="Arial" w:cs="Arial"/>
+        </w:rPr>
+        <w:t xml:space="preserve"> (bila neagra, sange, bila galbena, flegma)</w:t>
+      </w:r>
+      <w:r>
+        <w:rPr>
+          <w:rFonts w:ascii="Arial" w:hAnsi="Arial" w:cs="Arial"/>
+        </w:rPr>
+        <w:t xml:space="preserve"> ce trebuie sa fie in echilibru, acestea corespunzand celor patru elemente (pamant, aer, foc, apa), idee crezuta si reprodusa de multi medici de-a lungul timpului</w:t>
       </w:r>
       <w:r>
         <w:rPr>
@@ -5461,7 +5505,14 @@
         <w:rPr>
           <w:rFonts w:ascii="Arial" w:hAnsi="Arial" w:cs="Arial"/>
         </w:rPr>
-        <w:t xml:space="preserve"> prin podelele cu </w:t>
+        <w:t xml:space="preserve"> prin </w:t>
+      </w:r>
+      <w:r>
+        <w:rPr>
+          <w:rFonts w:ascii="Arial" w:hAnsi="Arial" w:cs="Arial"/>
+        </w:rPr>
+        <w:lastRenderedPageBreak/>
+        <w:t xml:space="preserve">podelele cu </w:t>
       </w:r>
       <w:r>
         <w:rPr>
@@ -5491,14 +5542,7 @@
         <w:rPr>
           <w:rFonts w:ascii="Arial" w:hAnsi="Arial" w:cs="Arial"/>
         </w:rPr>
-        <w:t xml:space="preserve"> oamenilor </w:t>
-      </w:r>
-      <w:r>
-        <w:rPr>
-          <w:rFonts w:ascii="Arial" w:hAnsi="Arial" w:cs="Arial"/>
-        </w:rPr>
-        <w:lastRenderedPageBreak/>
-        <w:t xml:space="preserve">mai putin instariti, </w:t>
+        <w:t xml:space="preserve"> oamenilor mai putin instariti, </w:t>
       </w:r>
       <w:r>
         <w:rPr>
@@ -5686,7 +5730,37 @@
         <w:rPr>
           <w:rFonts w:ascii="Arial" w:hAnsi="Arial" w:cs="Arial"/>
         </w:rPr>
-        <w:t xml:space="preserve">Cel mai important medic din Imperiul Roman era </w:t>
+        <w:t xml:space="preserve">Cel mai </w:t>
+      </w:r>
+      <w:r>
+        <w:rPr>
+          <w:rFonts w:ascii="Arial" w:hAnsi="Arial" w:cs="Arial"/>
+        </w:rPr>
+        <w:t>renumit</w:t>
+      </w:r>
+      <w:r>
+        <w:rPr>
+          <w:rFonts w:ascii="Arial" w:hAnsi="Arial" w:cs="Arial"/>
+        </w:rPr>
+        <w:t xml:space="preserve"> medic din Imperiul Roman </w:t>
+      </w:r>
+      <w:r>
+        <w:rPr>
+          <w:rFonts w:ascii="Arial" w:hAnsi="Arial" w:cs="Arial"/>
+        </w:rPr>
+        <w:t>a</w:t>
+      </w:r>
+      <w:r>
+        <w:rPr>
+          <w:rFonts w:ascii="Arial" w:hAnsi="Arial" w:cs="Arial"/>
+        </w:rPr>
+        <w:t xml:space="preserve"> fost</w:t>
+      </w:r>
+      <w:r>
+        <w:rPr>
+          <w:rFonts w:ascii="Arial" w:hAnsi="Arial" w:cs="Arial"/>
+        </w:rPr>
+        <w:t xml:space="preserve"> </w:t>
       </w:r>
       <w:r>
         <w:rPr>
@@ -5710,7 +5784,37 @@
         <w:rPr>
           <w:rFonts w:ascii="Arial" w:hAnsi="Arial" w:cs="Arial"/>
         </w:rPr>
-        <w:t>e animale, in special maimute, si vindecand conform doctrinei</w:t>
+        <w:t>e animale, in special m</w:t>
+      </w:r>
+      <w:r>
+        <w:rPr>
+          <w:rFonts w:ascii="Arial" w:hAnsi="Arial" w:cs="Arial"/>
+        </w:rPr>
+        <w:t>aimute. V</w:t>
+      </w:r>
+      <w:r>
+        <w:rPr>
+          <w:rFonts w:ascii="Arial" w:hAnsi="Arial" w:cs="Arial"/>
+        </w:rPr>
+        <w:t>ind</w:t>
+      </w:r>
+      <w:r>
+        <w:rPr>
+          <w:rFonts w:ascii="Arial" w:hAnsi="Arial" w:cs="Arial"/>
+        </w:rPr>
+        <w:t xml:space="preserve">eca </w:t>
+      </w:r>
+      <w:r>
+        <w:rPr>
+          <w:rFonts w:ascii="Arial" w:hAnsi="Arial" w:cs="Arial"/>
+        </w:rPr>
+        <w:t xml:space="preserve">conform </w:t>
+      </w:r>
+      <w:r>
+        <w:rPr>
+          <w:rFonts w:ascii="Arial" w:hAnsi="Arial" w:cs="Arial"/>
+        </w:rPr>
+        <w:t>Teoriei</w:t>
       </w:r>
       <w:r>
         <w:rPr>
@@ -5728,6 +5832,18 @@
         <w:rPr>
           <w:rFonts w:ascii="Arial" w:hAnsi="Arial" w:cs="Arial"/>
         </w:rPr>
+        <w:t xml:space="preserve">, </w:t>
+      </w:r>
+      <w:r>
+        <w:rPr>
+          <w:rFonts w:ascii="Arial" w:hAnsi="Arial" w:cs="Arial"/>
+        </w:rPr>
+        <w:t>spunand ca dezechilibrul acestora este cauza mai multor boli</w:t>
+      </w:r>
+      <w:r>
+        <w:rPr>
+          <w:rFonts w:ascii="Arial" w:hAnsi="Arial" w:cs="Arial"/>
+        </w:rPr>
         <w:t>. El considera ca un doctor bun</w:t>
       </w:r>
       <w:r>
@@ -5880,7 +5996,14 @@
           <w:rFonts w:ascii="Arial" w:hAnsi="Arial" w:cs="Arial"/>
         </w:rPr>
         <w:tab/>
-        <w:t>Agricultura ramane in continuare principala activitate a oamenilor, in special a taranilor, acestia fiind majoritari. Pamantul este important in Evul Mediu, acesta fiind detinut de nobili si muncit de taranii ce locuiesc pe mosia acestora. Hrana se deosebeste in functie de clasa sociala: taranii depind de cerealele, fructele si legumele cultivate de ei, in timp ce nobilii, pe langa alimentele cultivate de tarani si produse animale, se bucura de dulciuri, mirodenii si vinuri aduse din Orient</w:t>
+        <w:t xml:space="preserve">Agricultura ramane in continuare principala activitate a oamenilor, in special a taranilor, acestia fiind majoritari. Pamantul este important in Evul Mediu, acesta fiind detinut de nobili si muncit de taranii ce locuiesc pe mosia acestora. Hrana se deosebeste in functie de clasa sociala: taranii depind de cerealele, fructele si legumele cultivate de ei, in timp ce nobilii, pe langa alimentele cultivate de tarani si produse animale, se bucura </w:t>
+      </w:r>
+      <w:r>
+        <w:rPr>
+          <w:rFonts w:ascii="Arial" w:hAnsi="Arial" w:cs="Arial"/>
+        </w:rPr>
+        <w:lastRenderedPageBreak/>
+        <w:t>de dulciuri, mirodenii si vinuri aduse din Orient</w:t>
       </w:r>
       <w:r>
         <w:rPr>
@@ -5904,38 +6027,361 @@
         <w:rPr>
           <w:rFonts w:ascii="Arial" w:hAnsi="Arial" w:cs="Arial"/>
         </w:rPr>
-        <w:t xml:space="preserve"> Agricultura se dezvolta </w:t>
-      </w:r>
-      <w:r>
-        <w:rPr>
-          <w:rFonts w:ascii="Arial" w:hAnsi="Arial" w:cs="Arial"/>
+        <w:t xml:space="preserve"> Agricultura se dezvolta semnificativ deoarece apar morile de vant si de apa pentru macinarea cerealelor, se introduce rotatia culturilor o data la trei ani, iar terenurile fertile sunt extinse datorita defrisarilor, desecarilor si a alor astfel de activitati</w:t>
+      </w:r>
+      <w:r>
+        <w:rPr>
+          <w:rFonts w:ascii="Arial" w:hAnsi="Arial" w:cs="Arial"/>
+        </w:rPr>
+        <w:t>, toate acestea conducand la o crestere majora a recoltelor, deci si a populatiei</w:t>
+      </w:r>
+      <w:r>
+        <w:rPr>
+          <w:rFonts w:ascii="Arial" w:hAnsi="Arial" w:cs="Arial"/>
+        </w:rPr>
+        <w:t xml:space="preserve"> [Stoica, Stan</w:t>
+      </w:r>
+      <w:r>
+        <w:rPr>
+          <w:rFonts w:ascii="Arial" w:hAnsi="Arial" w:cs="Arial"/>
+        </w:rPr>
+        <w:t>].</w:t>
+      </w:r>
+    </w:p>
+    <w:p>
+      <w:pPr>
+        <w:rPr>
+          <w:rFonts w:ascii="Arial" w:hAnsi="Arial" w:cs="Arial"/>
+        </w:rPr>
+      </w:pPr>
+      <w:r>
+        <w:rPr>
+          <w:rFonts w:ascii="Arial" w:hAnsi="Arial" w:cs="Arial"/>
+        </w:rPr>
+        <w:tab/>
+      </w:r>
+      <w:r>
+        <w:rPr>
+          <w:rFonts w:ascii="Arial" w:hAnsi="Arial" w:cs="Arial"/>
+        </w:rPr>
+        <w:t>Dupa caderea Imperiului Roman, orasele scad in popularitate, majoritatea oamenilor ducandu-si viata la sat</w:t>
+      </w:r>
+      <w:r>
+        <w:rPr>
+          <w:rFonts w:ascii="Arial" w:hAnsi="Arial" w:cs="Arial"/>
+        </w:rPr>
+        <w:t xml:space="preserve"> [Balutoiu</w:t>
+      </w:r>
+      <w:r>
+        <w:rPr>
+          <w:rFonts w:ascii="Arial" w:hAnsi="Arial" w:cs="Arial"/>
+        </w:rPr>
+        <w:t>]. Nobilii locuiau in castele, iar in jurul acestora, adopostite de ziduri, se aflau si locuintele taranilor care munceau pamantul. In functie de zona in care locuiau, casele erau construite din materialele ce se gaseau in abundenta: la campie din lemn si chirpici, iar la muncte din lemn si piatra. Acestea aveau de cele mai multe ori o singura camera in care, pe langa familia numeroasa, traiau iarna si animalele</w:t>
+      </w:r>
+      <w:r>
+        <w:rPr>
+          <w:rFonts w:ascii="Arial" w:hAnsi="Arial" w:cs="Arial"/>
+        </w:rPr>
+        <w:t xml:space="preserve"> in scopul de a mentine caldura atunci cand vatra era stinsa</w:t>
+      </w:r>
+      <w:r>
+        <w:rPr>
+          <w:rFonts w:ascii="Arial" w:hAnsi="Arial" w:cs="Arial"/>
+        </w:rPr>
+        <w:t xml:space="preserve">. Din secolul XI orasele incep sa capete, din nou, importanta. Acestea erau </w:t>
+      </w:r>
+      <w:r>
+        <w:rPr>
+          <w:rFonts w:ascii="Arial" w:hAnsi="Arial" w:cs="Arial"/>
+        </w:rPr>
+        <w:t xml:space="preserve">fortificate cu </w:t>
+      </w:r>
+      <w:r>
+        <w:rPr>
+          <w:rFonts w:ascii="Arial" w:hAnsi="Arial" w:cs="Arial"/>
+        </w:rPr>
+        <w:t xml:space="preserve">ziduri si turnuri de aparare, </w:t>
+      </w:r>
+      <w:r>
+        <w:rPr>
+          <w:rFonts w:ascii="Arial" w:hAnsi="Arial" w:cs="Arial"/>
+        </w:rPr>
+        <w:t>fiecare avand o catedrala, o piata si o primarie</w:t>
+      </w:r>
+      <w:r>
+        <w:rPr>
+          <w:rFonts w:ascii="Arial" w:hAnsi="Arial" w:cs="Arial"/>
+        </w:rPr>
+        <w:t xml:space="preserve"> </w:t>
+      </w:r>
+      <w:r>
+        <w:rPr>
+          <w:rFonts w:ascii="Arial" w:hAnsi="Arial" w:cs="Arial"/>
+        </w:rPr>
+        <w:t>[Stoica</w:t>
+      </w:r>
+      <w:r>
+        <w:rPr>
+          <w:rFonts w:ascii="Arial" w:hAnsi="Arial" w:cs="Arial"/>
+        </w:rPr>
+        <w:t>].</w:t>
+      </w:r>
+      <w:r>
+        <w:rPr>
+          <w:rFonts w:ascii="Arial" w:hAnsi="Arial" w:cs="Arial"/>
+        </w:rPr>
+        <w:t xml:space="preserve"> Datorita inchiderii oraselor intre ziduri, casele erau ingramadite, strazile inguste, iar canalizarile inexistente, motiv pentru care acestea erau </w:t>
+      </w:r>
+      <w:r>
+        <w:rPr>
+          <w:rFonts w:ascii="Arial" w:hAnsi="Arial" w:cs="Arial"/>
+        </w:rPr>
+        <w:t>medii propice</w:t>
+      </w:r>
+      <w:r>
+        <w:rPr>
+          <w:rFonts w:ascii="Arial" w:hAnsi="Arial" w:cs="Arial"/>
+        </w:rPr>
+        <w:t xml:space="preserve"> primejdii</w:t>
+      </w:r>
+      <w:r>
+        <w:rPr>
+          <w:rFonts w:ascii="Arial" w:hAnsi="Arial" w:cs="Arial"/>
+        </w:rPr>
+        <w:t>lor</w:t>
+      </w:r>
+      <w:r>
+        <w:rPr>
+          <w:rFonts w:ascii="Arial" w:hAnsi="Arial" w:cs="Arial"/>
+        </w:rPr>
+        <w:t xml:space="preserve"> (incendii, epidemii)</w:t>
+      </w:r>
+      <w:r>
+        <w:rPr>
+          <w:rFonts w:ascii="Arial" w:hAnsi="Arial" w:cs="Arial"/>
+        </w:rPr>
+        <w:t xml:space="preserve"> [Balutoiu</w:t>
+      </w:r>
+      <w:r>
+        <w:rPr>
+          <w:rFonts w:ascii="Arial" w:hAnsi="Arial" w:cs="Arial"/>
+        </w:rPr>
+        <w:t>].</w:t>
+      </w:r>
+    </w:p>
+    <w:p>
+      <w:pPr>
+        <w:rPr>
+          <w:rFonts w:ascii="Arial" w:hAnsi="Arial" w:cs="Arial"/>
+        </w:rPr>
+      </w:pPr>
+      <w:r>
+        <w:rPr>
+          <w:rFonts w:ascii="Arial" w:hAnsi="Arial" w:cs="Arial"/>
+        </w:rPr>
+        <w:tab/>
+      </w:r>
+      <w:r>
+        <w:rPr>
+          <w:rFonts w:ascii="Arial" w:hAnsi="Arial" w:cs="Arial"/>
+        </w:rPr>
+        <w:t>Medicina medievala se inspira din cea a grecilor antici</w:t>
+      </w:r>
+      <w:r>
+        <w:rPr>
+          <w:rFonts w:ascii="Arial" w:hAnsi="Arial" w:cs="Arial"/>
+        </w:rPr>
+        <w:t>, in special din invataturile lui Galen si Hippocrate</w:t>
+      </w:r>
+      <w:r>
+        <w:rPr>
+          <w:rFonts w:ascii="Arial" w:hAnsi="Arial" w:cs="Arial"/>
+        </w:rPr>
+        <w:t>, creazand i</w:t>
+      </w:r>
+      <w:r>
+        <w:rPr>
+          <w:rFonts w:ascii="Arial" w:hAnsi="Arial" w:cs="Arial"/>
+        </w:rPr>
+        <w:t xml:space="preserve">n doctrina celor patru umori. </w:t>
+      </w:r>
+      <w:r>
+        <w:rPr>
+          <w:rFonts w:ascii="Arial" w:hAnsi="Arial" w:cs="Arial"/>
+        </w:rPr>
+        <w:t>Doctorii sunt in continuare inaccesibili oamenilor de rand, ei apeland la intelepti care aveau cunostinte medicale dobandite din experiente si povesti</w:t>
+      </w:r>
+      <w:r>
+        <w:rPr>
+          <w:rFonts w:ascii="Arial" w:hAnsi="Arial" w:cs="Arial"/>
+        </w:rPr>
+        <w:t xml:space="preserve"> [Bovey]</w:t>
+      </w:r>
+      <w:r>
+        <w:rPr>
+          <w:rFonts w:ascii="Arial" w:hAnsi="Arial" w:cs="Arial"/>
+        </w:rPr>
+        <w:t>.</w:t>
+      </w:r>
+      <w:r>
+        <w:rPr>
+          <w:rFonts w:ascii="Arial" w:hAnsi="Arial" w:cs="Arial"/>
+        </w:rPr>
+        <w:t xml:space="preserve"> O practica intalnita adesea era sange</w:t>
+      </w:r>
+      <w:r>
+        <w:rPr>
+          <w:rFonts w:ascii="Arial" w:hAnsi="Arial" w:cs="Arial"/>
+        </w:rPr>
+        <w:t>rarea provocata, crezandu-se ca</w:t>
+      </w:r>
+      <w:r>
+        <w:rPr>
+          <w:rFonts w:ascii="Arial" w:hAnsi="Arial" w:cs="Arial"/>
+        </w:rPr>
+        <w:t>, prin eliminarea unei cantitati mari de sange, sanatatea se imbunatateste, motiv pentru care calugarii o practicau regulat</w:t>
+      </w:r>
+      <w:r>
+        <w:rPr>
+          <w:rFonts w:ascii="Arial" w:hAnsi="Arial" w:cs="Arial"/>
+        </w:rPr>
+        <w:t xml:space="preserve"> [Lambert]</w:t>
+      </w:r>
+      <w:r>
+        <w:rPr>
+          <w:rFonts w:ascii="Arial" w:hAnsi="Arial" w:cs="Arial"/>
+        </w:rPr>
+        <w:t>.</w:t>
+      </w:r>
+      <w:r>
+        <w:rPr>
+          <w:rFonts w:ascii="Arial" w:hAnsi="Arial" w:cs="Arial"/>
+        </w:rPr>
+        <w:t xml:space="preserve"> Un lucru important in medicina din Evul Mediu era astrologia, motiv pentru care </w:t>
+      </w:r>
+      <w:r>
+        <w:rPr>
+          <w:rFonts w:ascii="Arial" w:hAnsi="Arial" w:cs="Arial"/>
+        </w:rPr>
+        <w:t xml:space="preserve">inainte de a executa o operatie complicata, doctorii erau obligati de lege sa calculeze pozitia lunii. Se credea ca, la nastere, personalitatea copilului era influentata de zodiac, doctorii avand cu ei un almanah ce ii ajuta sa determine pozitia stelelor pentru a oferi diagnosticul corect. </w:t>
+      </w:r>
+      <w:r>
+        <w:rPr>
+          <w:rFonts w:ascii="Arial" w:hAnsi="Arial" w:cs="Arial"/>
+        </w:rPr>
+        <w:t>Atunci cand practicile doctorilor nu isi faceau efectul, oamenii apelau la rugaciuni pentru a fi tratati</w:t>
+      </w:r>
+      <w:r>
+        <w:rPr>
+          <w:rFonts w:ascii="Arial" w:hAnsi="Arial" w:cs="Arial"/>
+        </w:rPr>
+        <w:t xml:space="preserve"> [Bovey]</w:t>
+      </w:r>
+      <w:r>
+        <w:rPr>
+          <w:rFonts w:ascii="Arial" w:hAnsi="Arial" w:cs="Arial"/>
+        </w:rPr>
+        <w:t xml:space="preserve">. </w:t>
+      </w:r>
+      <w:r>
+        <w:rPr>
+          <w:rFonts w:ascii="Arial" w:hAnsi="Arial" w:cs="Arial"/>
+        </w:rPr>
+        <w:t xml:space="preserve">Biserica este cea care are autoritatea </w:t>
+      </w:r>
+      <w:r>
+        <w:rPr>
+          <w:rFonts w:ascii="Arial" w:hAnsi="Arial" w:cs="Arial"/>
+        </w:rPr>
+        <w:t xml:space="preserve">si cand vine vorba de medicina, </w:t>
+      </w:r>
+      <w:r>
+        <w:rPr>
+          <w:rFonts w:ascii="Arial" w:hAnsi="Arial" w:cs="Arial"/>
+        </w:rPr>
+        <w:t>spitalele fiind administrate de aceasta</w:t>
+      </w:r>
+      <w:r>
+        <w:rPr>
+          <w:rFonts w:ascii="Arial" w:hAnsi="Arial" w:cs="Arial"/>
+        </w:rPr>
+        <w:t xml:space="preserve"> si, incepand cu secolul XIV</w:t>
+      </w:r>
+      <w:r>
+        <w:rPr>
+          <w:rFonts w:ascii="Arial" w:hAnsi="Arial" w:cs="Arial"/>
+        </w:rPr>
+        <w:t>, dand acordul disecarii corpurilor umane in scolile medicale</w:t>
+      </w:r>
+      <w:r>
+        <w:rPr>
+          <w:rFonts w:ascii="Arial" w:hAnsi="Arial" w:cs="Arial"/>
+        </w:rPr>
+        <w:t xml:space="preserve"> [Lambert]</w:t>
+      </w:r>
+      <w:r>
+        <w:rPr>
+          <w:rFonts w:ascii="Arial" w:hAnsi="Arial" w:cs="Arial"/>
+        </w:rPr>
+        <w:t>.</w:t>
+      </w:r>
+      <w:r>
+        <w:rPr>
+          <w:rFonts w:ascii="Arial" w:hAnsi="Arial" w:cs="Arial"/>
+        </w:rPr>
+        <w:t xml:space="preserve"> </w:t>
+      </w:r>
+    </w:p>
+    <w:p>
+      <w:pPr>
+        <w:rPr>
+          <w:rFonts w:ascii="Arial" w:hAnsi="Arial" w:cs="Arial"/>
+        </w:rPr>
+      </w:pPr>
+    </w:p>
+    <w:p>
+      <w:pPr>
+        <w:rPr>
+          <w:rFonts w:ascii="Arial" w:hAnsi="Arial" w:cs="Arial"/>
+          <w:sz w:val="28"/>
+        </w:rPr>
+      </w:pPr>
+      <w:r>
+        <w:rPr>
+          <w:rFonts w:ascii="Arial" w:hAnsi="Arial" w:cs="Arial"/>
+          <w:sz w:val="28"/>
         </w:rPr>
         <w:lastRenderedPageBreak/>
-        <w:t>semnificativ deoarece apar morile de vant si de apa pentru macinarea cerealelor, se introduce rotatia culturilor o data la trei ani, iar terenurile fertile sunt extinse datorita defrisarilor, desecarilor si a alor astfel de activitati</w:t>
-      </w:r>
-      <w:r>
-        <w:rPr>
-          <w:rFonts w:ascii="Arial" w:hAnsi="Arial" w:cs="Arial"/>
-        </w:rPr>
-        <w:t>, toate acestea conducand la o crestere majora a recoltelor, deci si a populatiei</w:t>
-      </w:r>
-      <w:r>
-        <w:rPr>
-          <w:rFonts w:ascii="Arial" w:hAnsi="Arial" w:cs="Arial"/>
-        </w:rPr>
-        <w:t xml:space="preserve"> [Stoica, Stan</w:t>
-      </w:r>
-      <w:r>
-        <w:rPr>
-          <w:rFonts w:ascii="Arial" w:hAnsi="Arial" w:cs="Arial"/>
-        </w:rPr>
-        <w:t>].</w:t>
-      </w:r>
-    </w:p>
-    <w:p>
-      <w:pPr>
-        <w:rPr>
-          <w:rFonts w:ascii="Arial" w:hAnsi="Arial" w:cs="Arial"/>
+        <w:t>2.4. Epoca Moderna</w:t>
+      </w:r>
+    </w:p>
+    <w:p>
+      <w:pPr>
+        <w:rPr>
+          <w:rFonts w:ascii="Arial" w:hAnsi="Arial" w:cs="Arial"/>
+          <w:sz w:val="28"/>
+        </w:rPr>
+      </w:pPr>
+      <w:r>
+        <w:rPr>
+          <w:rFonts w:ascii="Arial" w:hAnsi="Arial" w:cs="Arial"/>
+          <w:sz w:val="28"/>
+        </w:rPr>
+        <w:t>2.4.1. Revolutia industriala</w:t>
+      </w:r>
+    </w:p>
+    <w:p>
+      <w:pPr>
+        <w:rPr>
+          <w:rFonts w:ascii="Arial" w:hAnsi="Arial" w:cs="Arial"/>
+        </w:rPr>
+      </w:pPr>
+    </w:p>
+    <w:p>
+      <w:pPr>
+        <w:rPr>
+          <w:rFonts w:ascii="Arial" w:hAnsi="Arial" w:cs="Arial"/>
+          <w:sz w:val="28"/>
         </w:rPr>
       </w:pPr>
       <w:r>
@@ -5943,54 +6389,81 @@
           <w:rFonts w:ascii="Arial" w:hAnsi="Arial" w:cs="Arial"/>
         </w:rPr>
         <w:tab/>
-      </w:r>
-      <w:r>
-        <w:rPr>
-          <w:rFonts w:ascii="Arial" w:hAnsi="Arial" w:cs="Arial"/>
-        </w:rPr>
-        <w:t>Dupa caderea Imperiului Roman, orasele scad in popularitate, majoritatea oamenilor ducandu-si viata la sat</w:t>
-      </w:r>
-      <w:r>
-        <w:rPr>
-          <w:rFonts w:ascii="Arial" w:hAnsi="Arial" w:cs="Arial"/>
-        </w:rPr>
-        <w:t xml:space="preserve"> [Balutoiu</w:t>
-      </w:r>
-      <w:r>
-        <w:rPr>
-          <w:rFonts w:ascii="Arial" w:hAnsi="Arial" w:cs="Arial"/>
-        </w:rPr>
-        <w:t>]. Nobilii locuiau in castele, iar in jurul acestora, adopostite de ziduri, se aflau si locuintele taranilor care munceau pamantul. In functie de zona in care locuiau, casele erau construite din materialele ce se gaseau in abundenta: la campie din lemn si chirpici, iar la muncte din lemn si piatra. Acestea aveau de cele mai multe ori o singura camera in care, pe langa familia numeroasa, traiau iarna si animalele</w:t>
-      </w:r>
-      <w:r>
-        <w:rPr>
-          <w:rFonts w:ascii="Arial" w:hAnsi="Arial" w:cs="Arial"/>
-        </w:rPr>
-        <w:t xml:space="preserve"> in scopul de a mentine caldura atunci cand vatra era stinsa</w:t>
-      </w:r>
-      <w:r>
-        <w:rPr>
-          <w:rFonts w:ascii="Arial" w:hAnsi="Arial" w:cs="Arial"/>
-        </w:rPr>
-        <w:t xml:space="preserve">. Din secolul XI orasele incep sa capete, din nou, importanta. Acestea erau </w:t>
-      </w:r>
-      <w:r>
-        <w:rPr>
-          <w:rFonts w:ascii="Arial" w:hAnsi="Arial" w:cs="Arial"/>
-        </w:rPr>
-        <w:t xml:space="preserve">fortificate cu </w:t>
-      </w:r>
-      <w:r>
-        <w:rPr>
-          <w:rFonts w:ascii="Arial" w:hAnsi="Arial" w:cs="Arial"/>
-        </w:rPr>
-        <w:t xml:space="preserve">ziduri si turnuri de aparare, </w:t>
-      </w:r>
-      <w:r>
-        <w:rPr>
-          <w:rFonts w:ascii="Arial" w:hAnsi="Arial" w:cs="Arial"/>
-        </w:rPr>
-        <w:t>fiecare avand o catedrala, o piata si o primarie</w:t>
+        <w:t>Revolutia industriala incepe la sfarsitul sec</w:t>
+      </w:r>
+      <w:r>
+        <w:rPr>
+          <w:rFonts w:ascii="Arial" w:hAnsi="Arial" w:cs="Arial"/>
+        </w:rPr>
+        <w:t>olului XVIII in Marea Britanie, extinzandu-se apoi si pe alte zone ale globului</w:t>
+      </w:r>
+      <w:r>
+        <w:rPr>
+          <w:rFonts w:ascii="Arial" w:hAnsi="Arial" w:cs="Arial"/>
+        </w:rPr>
+        <w:t xml:space="preserve">. Inainte de aceasta, majoritatea oamenilor erau fermieri si locuiau in mediul rural, insa, probabil, nevoia de schimbare i-a dus la descoperirea noilor stiluri de viata, mutandu-se in mediul urban si parasind muncile campului. Dispunand de o cantitate semnificativa de fier si carbune, doua resurse importante pentru industrializare, Marea Britanie este cea care </w:t>
+      </w:r>
+      <w:r>
+        <w:rPr>
+          <w:rFonts w:ascii="Arial" w:hAnsi="Arial" w:cs="Arial"/>
+        </w:rPr>
+        <w:t>pune bazele industriei prezente si in contemporan.</w:t>
+      </w:r>
+    </w:p>
+    <w:p>
+      <w:pPr>
+        <w:rPr>
+          <w:rFonts w:ascii="Arial" w:hAnsi="Arial" w:cs="Arial"/>
+        </w:rPr>
+      </w:pPr>
+      <w:r>
+        <w:rPr>
+          <w:rFonts w:ascii="Arial" w:hAnsi="Arial" w:cs="Arial"/>
+          <w:sz w:val="28"/>
+        </w:rPr>
+        <w:tab/>
+      </w:r>
+      <w:r>
+        <w:rPr>
+          <w:rFonts w:ascii="Arial" w:hAnsi="Arial" w:cs="Arial"/>
+        </w:rPr>
+        <w:t xml:space="preserve">De-a lungul timpului, </w:t>
+      </w:r>
+      <w:r>
+        <w:rPr>
+          <w:rFonts w:ascii="Arial" w:hAnsi="Arial" w:cs="Arial"/>
+        </w:rPr>
+        <w:t>oamenii au incercat sa minimizeze munca pentru a maximiza productia: de la munca fizica la plugul tras de boi, apoi la morile de vant si de apa.</w:t>
+      </w:r>
+      <w:r>
+        <w:rPr>
+          <w:rFonts w:ascii="Arial" w:hAnsi="Arial" w:cs="Arial"/>
+        </w:rPr>
+        <w:t xml:space="preserve"> Populatia crestea rapid si astfel, </w:t>
+      </w:r>
+      <w:r>
+        <w:rPr>
+          <w:rFonts w:ascii="Arial" w:hAnsi="Arial" w:cs="Arial"/>
+        </w:rPr>
+        <w:t xml:space="preserve">si </w:t>
+      </w:r>
+      <w:r>
+        <w:rPr>
+          <w:rFonts w:ascii="Arial" w:hAnsi="Arial" w:cs="Arial"/>
+        </w:rPr>
+        <w:t>nevoia de hrana, oamenii cautand noi metode de a-si imbunatati viata</w:t>
+      </w:r>
+      <w:r>
+        <w:rPr>
+          <w:rFonts w:ascii="Arial" w:hAnsi="Arial" w:cs="Arial"/>
+        </w:rPr>
+        <w:t>. O inventie importanta in acest sens a fost motorul cu aburi, care da</w:t>
+      </w:r>
+      <w:r>
+        <w:rPr>
+          <w:rFonts w:ascii="Arial" w:hAnsi="Arial" w:cs="Arial"/>
+        </w:rPr>
+        <w:t xml:space="preserve"> nastere productiei in masa si indreapta agricultorii spre noi meserii.</w:t>
       </w:r>
       <w:r>
         <w:rPr>
@@ -6002,55 +6475,151 @@
         <w:rPr>
           <w:rFonts w:ascii="Arial" w:hAnsi="Arial" w:cs="Arial"/>
         </w:rPr>
-        <w:t>[Stoica</w:t>
-      </w:r>
-      <w:r>
-        <w:rPr>
-          <w:rFonts w:ascii="Arial" w:hAnsi="Arial" w:cs="Arial"/>
-        </w:rPr>
-        <w:t>].</w:t>
-      </w:r>
-      <w:r>
-        <w:rPr>
-          <w:rFonts w:ascii="Arial" w:hAnsi="Arial" w:cs="Arial"/>
-        </w:rPr>
-        <w:t xml:space="preserve"> Datorita inchiderii oraselor intre ziduri, casele erau ingramadite, strazile inguste, iar canalizarile inexistente, motiv pentru care acestea erau </w:t>
-      </w:r>
-      <w:r>
-        <w:rPr>
-          <w:rFonts w:ascii="Arial" w:hAnsi="Arial" w:cs="Arial"/>
-        </w:rPr>
-        <w:t>medii propice</w:t>
-      </w:r>
-      <w:r>
-        <w:rPr>
-          <w:rFonts w:ascii="Arial" w:hAnsi="Arial" w:cs="Arial"/>
-        </w:rPr>
-        <w:t xml:space="preserve"> primejdii</w:t>
-      </w:r>
-      <w:r>
-        <w:rPr>
-          <w:rFonts w:ascii="Arial" w:hAnsi="Arial" w:cs="Arial"/>
-        </w:rPr>
-        <w:t>lor</w:t>
-      </w:r>
-      <w:r>
-        <w:rPr>
-          <w:rFonts w:ascii="Arial" w:hAnsi="Arial" w:cs="Arial"/>
-        </w:rPr>
-        <w:t xml:space="preserve"> (incendii, epidemii)</w:t>
-      </w:r>
-      <w:r>
-        <w:rPr>
-          <w:rFonts w:ascii="Arial" w:hAnsi="Arial" w:cs="Arial"/>
-        </w:rPr>
-        <w:t xml:space="preserve"> [Balutoiu</w:t>
-      </w:r>
-      <w:r>
-        <w:rPr>
-          <w:rFonts w:ascii="Arial" w:hAnsi="Arial" w:cs="Arial"/>
-        </w:rPr>
-        <w:t>].</w:t>
+        <w:t xml:space="preserve">In afara acestei </w:t>
+      </w:r>
+      <w:r>
+        <w:rPr>
+          <w:rFonts w:ascii="Arial" w:hAnsi="Arial" w:cs="Arial"/>
+        </w:rPr>
+        <w:t>schimbari</w:t>
+      </w:r>
+      <w:r>
+        <w:rPr>
+          <w:rFonts w:ascii="Arial" w:hAnsi="Arial" w:cs="Arial"/>
+        </w:rPr>
+        <w:t xml:space="preserve">, </w:t>
+      </w:r>
+      <w:r>
+        <w:rPr>
+          <w:rFonts w:ascii="Arial" w:hAnsi="Arial" w:cs="Arial"/>
+        </w:rPr>
+        <w:t>agricultura</w:t>
+      </w:r>
+      <w:r>
+        <w:rPr>
+          <w:rFonts w:ascii="Arial" w:hAnsi="Arial" w:cs="Arial"/>
+        </w:rPr>
+        <w:t xml:space="preserve"> nu este afectata de revolutie</w:t>
+      </w:r>
+      <w:r>
+        <w:rPr>
+          <w:rFonts w:ascii="Arial" w:hAnsi="Arial" w:cs="Arial"/>
+        </w:rPr>
+        <w:t>, insa alimentatia are parte de</w:t>
+      </w:r>
+      <w:r>
+        <w:rPr>
+          <w:rFonts w:ascii="Arial" w:hAnsi="Arial" w:cs="Arial"/>
+        </w:rPr>
+        <w:t xml:space="preserve"> inovatii</w:t>
+      </w:r>
+      <w:r>
+        <w:rPr>
+          <w:rFonts w:ascii="Arial" w:hAnsi="Arial" w:cs="Arial"/>
+        </w:rPr>
+        <w:t>.</w:t>
+      </w:r>
+      <w:r>
+        <w:rPr>
+          <w:rFonts w:ascii="Arial" w:hAnsi="Arial" w:cs="Arial"/>
+        </w:rPr>
+        <w:t xml:space="preserve"> Apare mancarea conservata in borcane de sticla sigilate, apoi in cutii de metal, de acestea bucurandu-se in mare parte marinarii.</w:t>
+      </w:r>
+      <w:r>
+        <w:rPr>
+          <w:rFonts w:ascii="Arial" w:hAnsi="Arial" w:cs="Arial"/>
+        </w:rPr>
+        <w:t xml:space="preserve"> O inventie importanta in aceasta perioada este frigiderul cu gheata care, pe langa </w:t>
+      </w:r>
+      <w:r>
+        <w:rPr>
+          <w:rFonts w:ascii="Arial" w:hAnsi="Arial" w:cs="Arial"/>
+        </w:rPr>
+        <w:t>oferirea posibilitatii de a transporta mancarea</w:t>
+      </w:r>
+      <w:r>
+        <w:rPr>
+          <w:rFonts w:ascii="Arial" w:hAnsi="Arial" w:cs="Arial"/>
+        </w:rPr>
+        <w:t>, in special peste,</w:t>
+      </w:r>
+      <w:r>
+        <w:rPr>
+          <w:rFonts w:ascii="Arial" w:hAnsi="Arial" w:cs="Arial"/>
+        </w:rPr>
+        <w:t xml:space="preserve"> pe lungimi mai mari de drum</w:t>
+      </w:r>
+      <w:r>
+        <w:rPr>
+          <w:rFonts w:ascii="Arial" w:hAnsi="Arial" w:cs="Arial"/>
+        </w:rPr>
+        <w:t xml:space="preserve">, imbunatateste </w:t>
+      </w:r>
+      <w:r>
+        <w:rPr>
+          <w:rFonts w:ascii="Arial" w:hAnsi="Arial" w:cs="Arial"/>
+        </w:rPr>
+        <w:t xml:space="preserve">viata oamenilor, </w:t>
+      </w:r>
+      <w:r>
+        <w:rPr>
+          <w:rFonts w:ascii="Arial" w:hAnsi="Arial" w:cs="Arial"/>
+        </w:rPr>
+        <w:t>bolile cauzate de mancare stricata fiind intalnite mai rar.</w:t>
+      </w:r>
+      <w:r>
+        <w:rPr>
+          <w:rFonts w:ascii="Arial" w:hAnsi="Arial" w:cs="Arial"/>
+        </w:rPr>
+        <w:t xml:space="preserve"> </w:t>
+      </w:r>
+      <w:r>
+        <w:rPr>
+          <w:rFonts w:ascii="Arial" w:hAnsi="Arial" w:cs="Arial"/>
+        </w:rPr>
+        <w:t>Alte activitatii, deja existente, capata noi forme</w:t>
+      </w:r>
+      <w:r>
+        <w:rPr>
+          <w:rFonts w:ascii="Arial" w:hAnsi="Arial" w:cs="Arial"/>
+        </w:rPr>
+        <w:t xml:space="preserve">, cum ar fi fabricarea berii, </w:t>
+      </w:r>
+      <w:r>
+        <w:rPr>
+          <w:rFonts w:ascii="Arial" w:hAnsi="Arial" w:cs="Arial"/>
+        </w:rPr>
+        <w:t xml:space="preserve">coacerea painii si </w:t>
+      </w:r>
+      <w:r>
+        <w:rPr>
+          <w:rFonts w:ascii="Arial" w:hAnsi="Arial" w:cs="Arial"/>
+        </w:rPr>
+        <w:t xml:space="preserve">a </w:t>
+      </w:r>
+      <w:r>
+        <w:rPr>
+          <w:rFonts w:ascii="Arial" w:hAnsi="Arial" w:cs="Arial"/>
+        </w:rPr>
+        <w:t xml:space="preserve">biscuitilor, acestia din urma fiind, din nou, </w:t>
+      </w:r>
+      <w:r>
+        <w:rPr>
+          <w:rFonts w:ascii="Arial" w:hAnsi="Arial" w:cs="Arial"/>
+        </w:rPr>
+        <w:t>nelipsiti din alimentatia marinarilor</w:t>
+      </w:r>
+      <w:r>
+        <w:rPr>
+          <w:rFonts w:ascii="Arial" w:hAnsi="Arial" w:cs="Arial"/>
+        </w:rPr>
+        <w:t xml:space="preserve"> [Floud]</w:t>
+      </w:r>
+      <w:r>
+        <w:rPr>
+          <w:rFonts w:ascii="Arial" w:hAnsi="Arial" w:cs="Arial"/>
+        </w:rPr>
+        <w:t>.</w:t>
       </w:r>
     </w:p>
     <w:p>
@@ -6064,157 +6633,88 @@
           <w:rFonts w:ascii="Arial" w:hAnsi="Arial" w:cs="Arial"/>
         </w:rPr>
         <w:tab/>
-      </w:r>
-      <w:r>
-        <w:rPr>
-          <w:rFonts w:ascii="Arial" w:hAnsi="Arial" w:cs="Arial"/>
-        </w:rPr>
-        <w:t>Medicina medievala se inspira din cea a grecilor antici</w:t>
-      </w:r>
-      <w:r>
-        <w:rPr>
-          <w:rFonts w:ascii="Arial" w:hAnsi="Arial" w:cs="Arial"/>
-        </w:rPr>
-        <w:t>, in special din invataturile lui Galen si Hippocrate</w:t>
-      </w:r>
-      <w:r>
-        <w:rPr>
-          <w:rFonts w:ascii="Arial" w:hAnsi="Arial" w:cs="Arial"/>
-        </w:rPr>
-        <w:t>, creazand i</w:t>
-      </w:r>
-      <w:r>
-        <w:rPr>
-          <w:rFonts w:ascii="Arial" w:hAnsi="Arial" w:cs="Arial"/>
-        </w:rPr>
-        <w:t xml:space="preserve">n doctrina celor patru umori. </w:t>
-      </w:r>
-      <w:r>
-        <w:rPr>
-          <w:rFonts w:ascii="Arial" w:hAnsi="Arial" w:cs="Arial"/>
-        </w:rPr>
-        <w:t>Doctorii sunt in continuare inaccesibili oamenilor de rand, ei apeland la intelepti care aveau cunostinte medicale dobandite din experiente si povesti</w:t>
-      </w:r>
-      <w:r>
-        <w:rPr>
-          <w:rFonts w:ascii="Arial" w:hAnsi="Arial" w:cs="Arial"/>
-        </w:rPr>
-        <w:t xml:space="preserve"> [Bovey]</w:t>
-      </w:r>
+        <w:t xml:space="preserve">Datorita migararii oamenilor din rural in urban, </w:t>
+      </w:r>
+      <w:r>
+        <w:rPr>
+          <w:rFonts w:ascii="Arial" w:hAnsi="Arial" w:cs="Arial"/>
+        </w:rPr>
+        <w:t xml:space="preserve">creste </w:t>
+      </w:r>
+      <w:r>
+        <w:rPr>
+          <w:rFonts w:ascii="Arial" w:hAnsi="Arial" w:cs="Arial"/>
+        </w:rPr>
+        <w:t>nevoia de locuinte ie</w:t>
+      </w:r>
+      <w:r>
+        <w:rPr>
+          <w:rFonts w:ascii="Arial" w:hAnsi="Arial" w:cs="Arial"/>
+        </w:rPr>
+        <w:t>ftine, in apropierea fabricilor</w:t>
+      </w:r>
+      <w:bookmarkStart w:id="0" w:name="_GoBack"/>
+      <w:bookmarkEnd w:id="0"/>
       <w:r>
         <w:rPr>
           <w:rFonts w:ascii="Arial" w:hAnsi="Arial" w:cs="Arial"/>
         </w:rPr>
         <w:t>.</w:t>
       </w:r>
-      <w:r>
-        <w:rPr>
-          <w:rFonts w:ascii="Arial" w:hAnsi="Arial" w:cs="Arial"/>
-        </w:rPr>
-        <w:t xml:space="preserve"> O practica intalnita adesea era sange</w:t>
-      </w:r>
-      <w:r>
-        <w:rPr>
-          <w:rFonts w:ascii="Arial" w:hAnsi="Arial" w:cs="Arial"/>
-        </w:rPr>
-        <w:t>rarea provocata, crezandu-se ca</w:t>
-      </w:r>
-      <w:r>
-        <w:rPr>
-          <w:rFonts w:ascii="Arial" w:hAnsi="Arial" w:cs="Arial"/>
-        </w:rPr>
-        <w:t>, prin eliminarea unei cantitati mari de sange, sanatatea se imbunatateste, motiv pentru care calugarii o practicau regulat</w:t>
-      </w:r>
-      <w:r>
-        <w:rPr>
-          <w:rFonts w:ascii="Arial" w:hAnsi="Arial" w:cs="Arial"/>
-        </w:rPr>
-        <w:t xml:space="preserve"> [Lambert]</w:t>
-      </w:r>
-      <w:r>
-        <w:rPr>
-          <w:rFonts w:ascii="Arial" w:hAnsi="Arial" w:cs="Arial"/>
-        </w:rPr>
-        <w:t>.</w:t>
-      </w:r>
-      <w:r>
-        <w:rPr>
-          <w:rFonts w:ascii="Arial" w:hAnsi="Arial" w:cs="Arial"/>
-        </w:rPr>
-        <w:t xml:space="preserve"> Un lucru important in medicina din Evul Mediu era astrologia, motiv pentru care </w:t>
-      </w:r>
-      <w:r>
-        <w:rPr>
-          <w:rFonts w:ascii="Arial" w:hAnsi="Arial" w:cs="Arial"/>
-        </w:rPr>
-        <w:t xml:space="preserve">inainte de a executa o operatie complicata, doctorii erau obligati de lege sa calculeze pozitia lunii. Se credea ca, la nastere, personalitatea copilului era influentata de zodiac, doctorii avand cu ei un almanah ce ii ajuta sa determine pozitia stelelor pentru a oferi diagnosticul corect. </w:t>
-      </w:r>
-      <w:r>
-        <w:rPr>
-          <w:rFonts w:ascii="Arial" w:hAnsi="Arial" w:cs="Arial"/>
-        </w:rPr>
-        <w:t>Atunci cand practicile doctorilor nu isi faceau efectul, oamenii apelau la rugaciuni pentru a fi tratati</w:t>
-      </w:r>
-      <w:r>
-        <w:rPr>
-          <w:rFonts w:ascii="Arial" w:hAnsi="Arial" w:cs="Arial"/>
-        </w:rPr>
-        <w:t xml:space="preserve"> [Bovey]</w:t>
-      </w:r>
-      <w:r>
-        <w:rPr>
-          <w:rFonts w:ascii="Arial" w:hAnsi="Arial" w:cs="Arial"/>
-        </w:rPr>
-        <w:t xml:space="preserve">. </w:t>
-      </w:r>
-      <w:r>
-        <w:rPr>
-          <w:rFonts w:ascii="Arial" w:hAnsi="Arial" w:cs="Arial"/>
-        </w:rPr>
-        <w:t xml:space="preserve">Biserica este cea care are autoritatea </w:t>
-      </w:r>
-      <w:r>
-        <w:rPr>
-          <w:rFonts w:ascii="Arial" w:hAnsi="Arial" w:cs="Arial"/>
-        </w:rPr>
-        <w:t xml:space="preserve">si cand vine vorba de medicina, </w:t>
-      </w:r>
-      <w:r>
-        <w:rPr>
-          <w:rFonts w:ascii="Arial" w:hAnsi="Arial" w:cs="Arial"/>
-        </w:rPr>
-        <w:t>spitalele fiind administrate de aceasta</w:t>
-      </w:r>
-      <w:r>
-        <w:rPr>
-          <w:rFonts w:ascii="Arial" w:hAnsi="Arial" w:cs="Arial"/>
-        </w:rPr>
-        <w:t xml:space="preserve"> si, incepand cu secolul XIV</w:t>
-      </w:r>
-      <w:r>
-        <w:rPr>
-          <w:rFonts w:ascii="Arial" w:hAnsi="Arial" w:cs="Arial"/>
-        </w:rPr>
-        <w:t>, dand acordul disecarii corpurilor umane in scolile medicale</w:t>
-      </w:r>
-      <w:r>
-        <w:rPr>
-          <w:rFonts w:ascii="Arial" w:hAnsi="Arial" w:cs="Arial"/>
-        </w:rPr>
-        <w:t xml:space="preserve"> [Lambert]</w:t>
-      </w:r>
-      <w:r>
-        <w:rPr>
-          <w:rFonts w:ascii="Arial" w:hAnsi="Arial" w:cs="Arial"/>
-        </w:rPr>
-        <w:t>.</w:t>
-      </w:r>
-      <w:r>
-        <w:rPr>
-          <w:rFonts w:ascii="Arial" w:hAnsi="Arial" w:cs="Arial"/>
-        </w:rPr>
-        <w:t xml:space="preserve"> </w:t>
-      </w:r>
+    </w:p>
+    <w:p>
+      <w:pPr>
+        <w:rPr>
+          <w:rFonts w:ascii="Arial" w:hAnsi="Arial" w:cs="Arial"/>
+        </w:rPr>
+      </w:pPr>
+    </w:p>
+    <w:p>
+      <w:pPr>
+        <w:rPr>
+          <w:rFonts w:ascii="Arial" w:hAnsi="Arial" w:cs="Arial"/>
+        </w:rPr>
+      </w:pPr>
+      <w:r>
+        <w:rPr>
+          <w:rFonts w:ascii="Arial" w:hAnsi="Arial" w:cs="Arial"/>
+        </w:rPr>
+        <w:t>The wealthy had their own neighbourhoods in every European city and the proletarians (the poorest class) lived in ghettos. The housing conditions of the poor were deplorable compared to those of the middle class. Many people lived in one room that was unsafe. Anyone could enter their house. Due to the fact that there was no public transport, the workers had to live near their work.</w:t>
+      </w:r>
+    </w:p>
+    <w:p>
+      <w:pPr>
+        <w:rPr>
+          <w:rFonts w:ascii="Arial" w:hAnsi="Arial" w:cs="Arial"/>
+        </w:rPr>
+      </w:pPr>
+      <w:r>
+        <w:rPr>
+          <w:rFonts w:ascii="Arial" w:hAnsi="Arial" w:cs="Arial"/>
+        </w:rPr>
+        <w:lastRenderedPageBreak/>
+        <w:t>In saturated city centres it is not uncommon to see cellars or stairwells furnished, or even benches rented for the night. Housing conditions with high mortality, health and living conditions are closely linked.</w:t>
+      </w:r>
+    </w:p>
+    <w:p>
+      <w:pPr>
+        <w:rPr>
+          <w:rFonts w:ascii="Arial" w:hAnsi="Arial" w:cs="Arial"/>
+        </w:rPr>
+      </w:pPr>
+      <w:r>
+        <w:rPr>
+          <w:rFonts w:ascii="Arial" w:hAnsi="Arial" w:cs="Arial"/>
+        </w:rPr>
+        <w:t>To increase the productivity of their employees, some bosses, including Catholic and Protestant patrons, have built housing for housing. Because a worker who sleeps badly is less efficient.</w:t>
+      </w:r>
+    </w:p>
+    <w:p>
+      <w:pPr>
+        <w:rPr>
+          <w:rFonts w:ascii="Arial" w:hAnsi="Arial" w:cs="Arial"/>
+        </w:rPr>
+      </w:pPr>
     </w:p>
     <w:p>
       <w:pPr>
@@ -6235,8 +6735,47 @@
           <w:rFonts w:ascii="Arial" w:hAnsi="Arial" w:cs="Arial"/>
           <w:sz w:val="28"/>
         </w:rPr>
-        <w:t>2.4. Epoca Moderna</w:t>
-      </w:r>
+        <w:t>2.4.2. Contemporan</w:t>
+      </w:r>
+    </w:p>
+    <w:p>
+      <w:pPr>
+        <w:rPr>
+          <w:rFonts w:ascii="Arial" w:hAnsi="Arial" w:cs="Arial"/>
+          <w:sz w:val="28"/>
+        </w:rPr>
+      </w:pPr>
+      <w:r>
+        <w:rPr>
+          <w:rFonts w:ascii="Arial" w:hAnsi="Arial" w:cs="Arial"/>
+          <w:sz w:val="28"/>
+        </w:rPr>
+        <w:tab/>
+      </w:r>
+    </w:p>
+    <w:p>
+      <w:pPr>
+        <w:rPr>
+          <w:rFonts w:ascii="Arial" w:hAnsi="Arial" w:cs="Arial"/>
+          <w:sz w:val="28"/>
+        </w:rPr>
+      </w:pPr>
+    </w:p>
+    <w:p>
+      <w:pPr>
+        <w:rPr>
+          <w:rFonts w:ascii="Arial" w:hAnsi="Arial" w:cs="Arial"/>
+          <w:sz w:val="28"/>
+        </w:rPr>
+      </w:pPr>
+    </w:p>
+    <w:p>
+      <w:pPr>
+        <w:rPr>
+          <w:rFonts w:ascii="Arial" w:hAnsi="Arial" w:cs="Arial"/>
+          <w:sz w:val="28"/>
+        </w:rPr>
+      </w:pPr>
     </w:p>
     <w:p>
       <w:pPr>
@@ -6250,7 +6789,6 @@
           <w:rFonts w:ascii="Arial" w:hAnsi="Arial" w:cs="Arial"/>
           <w:sz w:val="32"/>
         </w:rPr>
-        <w:lastRenderedPageBreak/>
         <w:t xml:space="preserve">Capitolul </w:t>
       </w:r>
       <w:r>
@@ -6336,7 +6874,7 @@
             <v:path o:extrusionok="f" gradientshapeok="t" o:connecttype="rect"/>
             <o:lock v:ext="edit" aspectratio="t"/>
           </v:shapetype>
-          <v:shape id="_x0000_s1026" type="#_x0000_t75" style="position:absolute;left:0;text-align:left;margin-left:0;margin-top:14.55pt;width:162.55pt;height:268.95pt;z-index:251660288;mso-position-horizontal-relative:text;mso-position-vertical-relative:text;mso-width-relative:page;mso-height-relative:page">
+          <v:shape id="_x0000_s1026" type="#_x0000_t75" style="position:absolute;left:0;text-align:left;margin-left:0;margin-top:11.85pt;width:162.55pt;height:268.95pt;z-index:251676160;mso-position-horizontal-relative:text;mso-position-vertical-relative:text;mso-width-relative:page;mso-height-relative:page">
             <v:imagedata r:id="rId5" o:title="Untitled-1" cropbottom="417f"/>
             <w10:wrap type="square"/>
           </v:shape>
@@ -6526,37 +7064,7 @@
         <w:rPr>
           <w:rFonts w:ascii="Arial" w:hAnsi="Arial" w:cs="Arial"/>
         </w:rPr>
-        <w:t>”. L</w:t>
-      </w:r>
-      <w:r>
-        <w:rPr>
-          <w:rFonts w:ascii="Arial" w:hAnsi="Arial" w:cs="Arial"/>
-        </w:rPr>
-        <w:t xml:space="preserve">a apasarea </w:t>
-      </w:r>
-      <w:r>
-        <w:rPr>
-          <w:rFonts w:ascii="Arial" w:hAnsi="Arial" w:cs="Arial"/>
-        </w:rPr>
-        <w:t>acestui buton</w:t>
-      </w:r>
-      <w:r>
-        <w:rPr>
-          <w:rFonts w:ascii="Arial" w:hAnsi="Arial" w:cs="Arial"/>
-        </w:rPr>
-        <w:t xml:space="preserve"> se deschide un </w:t>
-      </w:r>
-      <w:r>
-        <w:rPr>
-          <w:rFonts w:ascii="Arial" w:hAnsi="Arial" w:cs="Arial"/>
-        </w:rPr>
-        <w:t xml:space="preserve">nou </w:t>
-      </w:r>
-      <w:r>
-        <w:rPr>
-          <w:rFonts w:ascii="Arial" w:hAnsi="Arial" w:cs="Arial"/>
-        </w:rPr>
-        <w:t>panou, functionalitatea acestui element fiind descrisa in subcapitolul 3.4. Sfarsit de era.</w:t>
+        <w:t>”. La apasarea acestui buton se deschide un nou panou, functionalitatea acestui element fiind descrisa in subcapitolul 3.4. Sfarsit de era.</w:t>
       </w:r>
     </w:p>
     <w:p>
@@ -6693,7 +7201,7 @@
           <w:noProof/>
         </w:rPr>
         <w:drawing>
-          <wp:anchor distT="0" distB="0" distL="114300" distR="114300" simplePos="0" relativeHeight="251658240" behindDoc="0" locked="0" layoutInCell="1" allowOverlap="1">
+          <wp:anchor distT="0" distB="0" distL="114300" distR="114300" simplePos="0" relativeHeight="251637248" behindDoc="0" locked="0" layoutInCell="1" allowOverlap="1">
             <wp:simplePos x="0" y="0"/>
             <wp:positionH relativeFrom="column">
               <wp:posOffset>341906</wp:posOffset>
@@ -6825,9 +7333,8 @@
         <w:rPr>
           <w:noProof/>
         </w:rPr>
-        <w:lastRenderedPageBreak/>
         <w:pict>
-          <v:shape id="_x0000_s1027" type="#_x0000_t75" style="position:absolute;left:0;text-align:left;margin-left:0;margin-top:.75pt;width:163.4pt;height:272.4pt;z-index:251662336;mso-position-horizontal-relative:text;mso-position-vertical-relative:text;mso-width-relative:page;mso-height-relative:page">
+          <v:shape id="_x0000_s1027" type="#_x0000_t75" style="position:absolute;left:0;text-align:left;margin-left:0;margin-top:.75pt;width:163.4pt;height:272.4pt;z-index:251677184;mso-position-horizontal-relative:text;mso-position-vertical-relative:text;mso-width-relative:page;mso-height-relative:page">
             <v:imagedata r:id="rId7" o:title="Untitled-2" croptop="402f" cropleft="880f"/>
             <w10:wrap type="square"/>
           </v:shape>
@@ -6997,8 +7504,9 @@
         <w:rPr>
           <w:noProof/>
         </w:rPr>
+        <w:lastRenderedPageBreak/>
         <w:pict>
-          <v:shape id="_x0000_s1028" type="#_x0000_t75" style="position:absolute;left:0;text-align:left;margin-left:0;margin-top:18.95pt;width:161.55pt;height:288.45pt;z-index:251664384;mso-position-horizontal-relative:text;mso-position-vertical-relative:text;mso-width-relative:page;mso-height-relative:page">
+          <v:shape id="_x0000_s1028" type="#_x0000_t75" style="position:absolute;left:0;text-align:left;margin-left:0;margin-top:18.95pt;width:161.55pt;height:288.45pt;z-index:251678208;mso-position-horizontal-relative:text;mso-position-vertical-relative:text;mso-width-relative:page;mso-height-relative:page">
             <v:imagedata r:id="rId8" o:title="Untitled-3" croptop="3251f" cropbottom="3306f" cropleft="5273f" cropright="5257f"/>
             <w10:wrap type="square"/>
           </v:shape>
@@ -7204,9 +7712,8 @@
           <w:noProof/>
           <w:sz w:val="32"/>
         </w:rPr>
-        <w:lastRenderedPageBreak/>
         <w:drawing>
-          <wp:anchor distT="0" distB="0" distL="114300" distR="114300" simplePos="0" relativeHeight="251665408" behindDoc="0" locked="0" layoutInCell="1" allowOverlap="1">
+          <wp:anchor distT="0" distB="0" distL="114300" distR="114300" simplePos="0" relativeHeight="251639296" behindDoc="0" locked="0" layoutInCell="1" allowOverlap="1">
             <wp:simplePos x="0" y="0"/>
             <wp:positionH relativeFrom="column">
               <wp:posOffset>3582035</wp:posOffset>
@@ -7298,7 +7805,7 @@
           <w:noProof/>
         </w:rPr>
         <w:drawing>
-          <wp:anchor distT="0" distB="0" distL="114300" distR="114300" simplePos="0" relativeHeight="251666432" behindDoc="0" locked="0" layoutInCell="1" allowOverlap="1">
+          <wp:anchor distT="0" distB="0" distL="114300" distR="114300" simplePos="0" relativeHeight="251640320" behindDoc="0" locked="0" layoutInCell="1" allowOverlap="1">
             <wp:simplePos x="0" y="0"/>
             <wp:positionH relativeFrom="margin">
               <wp:posOffset>4343400</wp:posOffset>
@@ -7454,6 +7961,7 @@
         <w:rPr>
           <w:rFonts w:ascii="Arial" w:hAnsi="Arial" w:cs="Arial"/>
         </w:rPr>
+        <w:lastRenderedPageBreak/>
         <w:tab/>
       </w:r>
       <w:r>
@@ -7556,7 +8064,7 @@
           <w:noProof/>
         </w:rPr>
         <w:drawing>
-          <wp:anchor distT="0" distB="0" distL="114300" distR="114300" simplePos="0" relativeHeight="251670528" behindDoc="1" locked="0" layoutInCell="1" allowOverlap="1">
+          <wp:anchor distT="0" distB="0" distL="114300" distR="114300" simplePos="0" relativeHeight="251644416" behindDoc="1" locked="0" layoutInCell="1" allowOverlap="1">
             <wp:simplePos x="0" y="0"/>
             <wp:positionH relativeFrom="margin">
               <wp:posOffset>4496753</wp:posOffset>
@@ -7623,7 +8131,7 @@
           <w:noProof/>
         </w:rPr>
         <w:drawing>
-          <wp:anchor distT="0" distB="0" distL="114300" distR="114300" simplePos="0" relativeHeight="251669504" behindDoc="0" locked="0" layoutInCell="1" allowOverlap="1">
+          <wp:anchor distT="0" distB="0" distL="114300" distR="114300" simplePos="0" relativeHeight="251643392" behindDoc="0" locked="0" layoutInCell="1" allowOverlap="1">
             <wp:simplePos x="0" y="0"/>
             <wp:positionH relativeFrom="column">
               <wp:posOffset>3068320</wp:posOffset>
@@ -7690,7 +8198,7 @@
           <w:noProof/>
         </w:rPr>
         <w:drawing>
-          <wp:anchor distT="0" distB="0" distL="114300" distR="114300" simplePos="0" relativeHeight="251668480" behindDoc="0" locked="0" layoutInCell="1" allowOverlap="1">
+          <wp:anchor distT="0" distB="0" distL="114300" distR="114300" simplePos="0" relativeHeight="251642368" behindDoc="0" locked="0" layoutInCell="1" allowOverlap="1">
             <wp:simplePos x="0" y="0"/>
             <wp:positionH relativeFrom="column">
               <wp:posOffset>1627505</wp:posOffset>
@@ -7757,7 +8265,7 @@
           <w:noProof/>
         </w:rPr>
         <w:drawing>
-          <wp:anchor distT="0" distB="0" distL="114300" distR="114300" simplePos="0" relativeHeight="251667456" behindDoc="0" locked="0" layoutInCell="1" allowOverlap="1">
+          <wp:anchor distT="0" distB="0" distL="114300" distR="114300" simplePos="0" relativeHeight="251641344" behindDoc="0" locked="0" layoutInCell="1" allowOverlap="1">
             <wp:simplePos x="0" y="0"/>
             <wp:positionH relativeFrom="column">
               <wp:posOffset>194945</wp:posOffset>
@@ -7928,7 +8436,6 @@
           <w:rFonts w:ascii="Arial" w:hAnsi="Arial" w:cs="Arial"/>
           <w:sz w:val="24"/>
         </w:rPr>
-        <w:lastRenderedPageBreak/>
         <w:t>Preistorie, Revolutia neolitica</w:t>
       </w:r>
     </w:p>
@@ -7945,7 +8452,7 @@
           <w:noProof/>
         </w:rPr>
         <w:drawing>
-          <wp:anchor distT="0" distB="0" distL="114300" distR="114300" simplePos="0" relativeHeight="251675648" behindDoc="0" locked="0" layoutInCell="1" allowOverlap="1">
+          <wp:anchor distT="0" distB="0" distL="114300" distR="114300" simplePos="0" relativeHeight="251646464" behindDoc="0" locked="0" layoutInCell="1" allowOverlap="1">
             <wp:simplePos x="0" y="0"/>
             <wp:positionH relativeFrom="margin">
               <wp:align>center</wp:align>
@@ -8021,7 +8528,7 @@
           <w:noProof/>
         </w:rPr>
         <w:drawing>
-          <wp:anchor distT="0" distB="0" distL="114300" distR="114300" simplePos="0" relativeHeight="251676672" behindDoc="0" locked="0" layoutInCell="1" allowOverlap="1">
+          <wp:anchor distT="0" distB="0" distL="114300" distR="114300" simplePos="0" relativeHeight="251647488" behindDoc="0" locked="0" layoutInCell="1" allowOverlap="1">
             <wp:simplePos x="0" y="0"/>
             <wp:positionH relativeFrom="column">
               <wp:posOffset>3976794</wp:posOffset>
@@ -8088,7 +8595,7 @@
           <w:noProof/>
         </w:rPr>
         <w:drawing>
-          <wp:anchor distT="0" distB="0" distL="114300" distR="114300" simplePos="0" relativeHeight="251674624" behindDoc="0" locked="0" layoutInCell="1" allowOverlap="1">
+          <wp:anchor distT="0" distB="0" distL="114300" distR="114300" simplePos="0" relativeHeight="251645440" behindDoc="0" locked="0" layoutInCell="1" allowOverlap="1">
             <wp:simplePos x="0" y="0"/>
             <wp:positionH relativeFrom="column">
               <wp:posOffset>751431</wp:posOffset>
@@ -8291,8 +8798,9 @@
         <w:rPr>
           <w:noProof/>
         </w:rPr>
+        <w:lastRenderedPageBreak/>
         <w:drawing>
-          <wp:anchor distT="0" distB="0" distL="114300" distR="114300" simplePos="0" relativeHeight="251678720" behindDoc="0" locked="0" layoutInCell="1" allowOverlap="1">
+          <wp:anchor distT="0" distB="0" distL="114300" distR="114300" simplePos="0" relativeHeight="251649536" behindDoc="0" locked="0" layoutInCell="1" allowOverlap="1">
             <wp:simplePos x="0" y="0"/>
             <wp:positionH relativeFrom="margin">
               <wp:posOffset>2338705</wp:posOffset>
@@ -8352,7 +8860,7 @@
           <w:noProof/>
         </w:rPr>
         <w:drawing>
-          <wp:anchor distT="0" distB="0" distL="114300" distR="114300" simplePos="0" relativeHeight="251679744" behindDoc="0" locked="0" layoutInCell="1" allowOverlap="1">
+          <wp:anchor distT="0" distB="0" distL="114300" distR="114300" simplePos="0" relativeHeight="251650560" behindDoc="0" locked="0" layoutInCell="1" allowOverlap="1">
             <wp:simplePos x="0" y="0"/>
             <wp:positionH relativeFrom="column">
               <wp:posOffset>4022090</wp:posOffset>
@@ -8412,7 +8920,7 @@
           <w:noProof/>
         </w:rPr>
         <w:drawing>
-          <wp:anchor distT="0" distB="0" distL="114300" distR="114300" simplePos="0" relativeHeight="251677696" behindDoc="0" locked="0" layoutInCell="1" allowOverlap="1">
+          <wp:anchor distT="0" distB="0" distL="114300" distR="114300" simplePos="0" relativeHeight="251648512" behindDoc="0" locked="0" layoutInCell="1" allowOverlap="1">
             <wp:simplePos x="0" y="0"/>
             <wp:positionH relativeFrom="column">
               <wp:posOffset>751205</wp:posOffset>
@@ -8810,7 +9318,7 @@
           <w:noProof/>
         </w:rPr>
         <w:drawing>
-          <wp:anchor distT="0" distB="0" distL="114300" distR="114300" simplePos="0" relativeHeight="251685888" behindDoc="0" locked="0" layoutInCell="1" allowOverlap="1" wp14:anchorId="5AF0F8A7" wp14:editId="697FF25C">
+          <wp:anchor distT="0" distB="0" distL="114300" distR="114300" simplePos="0" relativeHeight="251654656" behindDoc="0" locked="0" layoutInCell="1" allowOverlap="1" wp14:anchorId="5AF0F8A7" wp14:editId="697FF25C">
             <wp:simplePos x="0" y="0"/>
             <wp:positionH relativeFrom="margin">
               <wp:posOffset>286199</wp:posOffset>
@@ -8870,7 +9378,7 @@
           <w:noProof/>
         </w:rPr>
         <w:drawing>
-          <wp:anchor distT="0" distB="0" distL="114300" distR="114300" simplePos="0" relativeHeight="251683840" behindDoc="1" locked="0" layoutInCell="1" allowOverlap="1" wp14:anchorId="5AF0F8A7" wp14:editId="697FF25C">
+          <wp:anchor distT="0" distB="0" distL="114300" distR="114300" simplePos="0" relativeHeight="251653632" behindDoc="1" locked="0" layoutInCell="1" allowOverlap="1" wp14:anchorId="5AF0F8A7" wp14:editId="697FF25C">
             <wp:simplePos x="0" y="0"/>
             <wp:positionH relativeFrom="margin">
               <wp:posOffset>1750359</wp:posOffset>
@@ -8930,7 +9438,7 @@
           <w:noProof/>
         </w:rPr>
         <w:drawing>
-          <wp:anchor distT="0" distB="0" distL="114300" distR="114300" simplePos="0" relativeHeight="251680768" behindDoc="0" locked="0" layoutInCell="1" allowOverlap="1">
+          <wp:anchor distT="0" distB="0" distL="114300" distR="114300" simplePos="0" relativeHeight="251651584" behindDoc="0" locked="0" layoutInCell="1" allowOverlap="1">
             <wp:simplePos x="0" y="0"/>
             <wp:positionH relativeFrom="margin">
               <wp:posOffset>3196329</wp:posOffset>
@@ -8990,7 +9498,7 @@
           <w:noProof/>
         </w:rPr>
         <w:drawing>
-          <wp:anchor distT="0" distB="0" distL="114300" distR="114300" simplePos="0" relativeHeight="251681792" behindDoc="0" locked="0" layoutInCell="1" allowOverlap="1">
+          <wp:anchor distT="0" distB="0" distL="114300" distR="114300" simplePos="0" relativeHeight="251652608" behindDoc="0" locked="0" layoutInCell="1" allowOverlap="1">
             <wp:simplePos x="0" y="0"/>
             <wp:positionH relativeFrom="margin">
               <wp:align>right</wp:align>
@@ -9178,7 +9686,6 @@
           <w:rFonts w:ascii="Arial" w:hAnsi="Arial" w:cs="Arial"/>
           <w:sz w:val="24"/>
         </w:rPr>
-        <w:lastRenderedPageBreak/>
         <w:t>Antichitate, Grecia Antica</w:t>
       </w:r>
     </w:p>
@@ -9195,7 +9702,7 @@
           <w:noProof/>
         </w:rPr>
         <w:drawing>
-          <wp:anchor distT="0" distB="0" distL="114300" distR="114300" simplePos="0" relativeHeight="251691008" behindDoc="0" locked="0" layoutInCell="1" allowOverlap="1" wp14:anchorId="4CA89CFD" wp14:editId="7B9B8121">
+          <wp:anchor distT="0" distB="0" distL="114300" distR="114300" simplePos="0" relativeHeight="251657728" behindDoc="0" locked="0" layoutInCell="1" allowOverlap="1" wp14:anchorId="4CA89CFD" wp14:editId="7B9B8121">
             <wp:simplePos x="0" y="0"/>
             <wp:positionH relativeFrom="column">
               <wp:posOffset>143841</wp:posOffset>
@@ -9270,8 +9777,9 @@
         <w:rPr>
           <w:noProof/>
         </w:rPr>
+        <w:lastRenderedPageBreak/>
         <w:drawing>
-          <wp:anchor distT="0" distB="0" distL="114300" distR="114300" simplePos="0" relativeHeight="251693056" behindDoc="0" locked="0" layoutInCell="1" allowOverlap="1" wp14:anchorId="4CA89CFD" wp14:editId="7B9B8121">
+          <wp:anchor distT="0" distB="0" distL="114300" distR="114300" simplePos="0" relativeHeight="251658752" behindDoc="0" locked="0" layoutInCell="1" allowOverlap="1" wp14:anchorId="4CA89CFD" wp14:editId="7B9B8121">
             <wp:simplePos x="0" y="0"/>
             <wp:positionH relativeFrom="column">
               <wp:posOffset>1598985</wp:posOffset>
@@ -9338,7 +9846,7 @@
           <w:noProof/>
         </w:rPr>
         <w:drawing>
-          <wp:anchor distT="0" distB="0" distL="114300" distR="114300" simplePos="0" relativeHeight="251688960" behindDoc="0" locked="0" layoutInCell="1" allowOverlap="1">
+          <wp:anchor distT="0" distB="0" distL="114300" distR="114300" simplePos="0" relativeHeight="251656704" behindDoc="0" locked="0" layoutInCell="1" allowOverlap="1">
             <wp:simplePos x="0" y="0"/>
             <wp:positionH relativeFrom="column">
               <wp:posOffset>3092809</wp:posOffset>
@@ -9405,7 +9913,7 @@
           <w:noProof/>
         </w:rPr>
         <w:drawing>
-          <wp:anchor distT="0" distB="0" distL="114300" distR="114300" simplePos="0" relativeHeight="251687936" behindDoc="1" locked="0" layoutInCell="1" allowOverlap="1">
+          <wp:anchor distT="0" distB="0" distL="114300" distR="114300" simplePos="0" relativeHeight="251655680" behindDoc="1" locked="0" layoutInCell="1" allowOverlap="1">
             <wp:simplePos x="0" y="0"/>
             <wp:positionH relativeFrom="margin">
               <wp:align>right</wp:align>
@@ -9494,7 +10002,7 @@
           <w:noProof/>
         </w:rPr>
         <w:drawing>
-          <wp:anchor distT="0" distB="0" distL="114300" distR="114300" simplePos="0" relativeHeight="251698176" behindDoc="0" locked="0" layoutInCell="1" allowOverlap="1" wp14:anchorId="09CE056F" wp14:editId="3FB339E8">
+          <wp:anchor distT="0" distB="0" distL="114300" distR="114300" simplePos="0" relativeHeight="251661824" behindDoc="0" locked="0" layoutInCell="1" allowOverlap="1" wp14:anchorId="09CE056F" wp14:editId="3FB339E8">
             <wp:simplePos x="0" y="0"/>
             <wp:positionH relativeFrom="column">
               <wp:posOffset>167005</wp:posOffset>
@@ -9561,7 +10069,7 @@
           <w:noProof/>
         </w:rPr>
         <w:drawing>
-          <wp:anchor distT="0" distB="0" distL="114300" distR="114300" simplePos="0" relativeHeight="251700224" behindDoc="0" locked="0" layoutInCell="1" allowOverlap="1" wp14:anchorId="09CE056F" wp14:editId="3FB339E8">
+          <wp:anchor distT="0" distB="0" distL="114300" distR="114300" simplePos="0" relativeHeight="251662848" behindDoc="0" locked="0" layoutInCell="1" allowOverlap="1" wp14:anchorId="09CE056F" wp14:editId="3FB339E8">
             <wp:simplePos x="0" y="0"/>
             <wp:positionH relativeFrom="column">
               <wp:posOffset>1621790</wp:posOffset>
@@ -9628,7 +10136,7 @@
           <w:noProof/>
         </w:rPr>
         <w:drawing>
-          <wp:anchor distT="0" distB="0" distL="114300" distR="114300" simplePos="0" relativeHeight="251696128" behindDoc="0" locked="0" layoutInCell="1" allowOverlap="1">
+          <wp:anchor distT="0" distB="0" distL="114300" distR="114300" simplePos="0" relativeHeight="251660800" behindDoc="0" locked="0" layoutInCell="1" allowOverlap="1">
             <wp:simplePos x="0" y="0"/>
             <wp:positionH relativeFrom="column">
               <wp:posOffset>3138501</wp:posOffset>
@@ -9704,7 +10212,7 @@
           <w:noProof/>
         </w:rPr>
         <w:drawing>
-          <wp:anchor distT="0" distB="0" distL="114300" distR="114300" simplePos="0" relativeHeight="251695104" behindDoc="0" locked="0" layoutInCell="1" allowOverlap="1">
+          <wp:anchor distT="0" distB="0" distL="114300" distR="114300" simplePos="0" relativeHeight="251659776" behindDoc="0" locked="0" layoutInCell="1" allowOverlap="1">
             <wp:simplePos x="0" y="0"/>
             <wp:positionH relativeFrom="margin">
               <wp:align>right</wp:align>
@@ -9775,10 +10283,11 @@
       <w:r>
         <w:rPr>
           <w:rFonts w:ascii="Arial" w:hAnsi="Arial" w:cs="Arial"/>
+          <w:noProof/>
           <w:sz w:val="24"/>
         </w:rPr>
         <w:drawing>
-          <wp:anchor distT="0" distB="0" distL="114300" distR="114300" simplePos="0" relativeHeight="251702272" behindDoc="0" locked="0" layoutInCell="1" allowOverlap="1" wp14:anchorId="36A73868" wp14:editId="482BC273">
+          <wp:anchor distT="0" distB="0" distL="114300" distR="114300" simplePos="0" relativeHeight="251663872" behindDoc="0" locked="0" layoutInCell="1" allowOverlap="1" wp14:anchorId="36A73868" wp14:editId="482BC273">
             <wp:simplePos x="0" y="0"/>
             <wp:positionH relativeFrom="margin">
               <wp:posOffset>4658360</wp:posOffset>
@@ -9836,10 +10345,11 @@
       <w:r>
         <w:rPr>
           <w:rFonts w:ascii="Arial" w:hAnsi="Arial" w:cs="Arial"/>
+          <w:noProof/>
           <w:sz w:val="24"/>
         </w:rPr>
         <w:drawing>
-          <wp:anchor distT="0" distB="0" distL="114300" distR="114300" simplePos="0" relativeHeight="251703296" behindDoc="0" locked="0" layoutInCell="1" allowOverlap="1" wp14:anchorId="243B2143" wp14:editId="0B77BBB8">
+          <wp:anchor distT="0" distB="0" distL="114300" distR="114300" simplePos="0" relativeHeight="251664896" behindDoc="0" locked="0" layoutInCell="1" allowOverlap="1" wp14:anchorId="243B2143" wp14:editId="0B77BBB8">
             <wp:simplePos x="0" y="0"/>
             <wp:positionH relativeFrom="column">
               <wp:posOffset>3153410</wp:posOffset>
@@ -9904,10 +10414,11 @@
       <w:r>
         <w:rPr>
           <w:rFonts w:ascii="Arial" w:hAnsi="Arial" w:cs="Arial"/>
+          <w:noProof/>
           <w:sz w:val="24"/>
         </w:rPr>
         <w:drawing>
-          <wp:anchor distT="0" distB="0" distL="114300" distR="114300" simplePos="0" relativeHeight="251704320" behindDoc="0" locked="0" layoutInCell="1" allowOverlap="1" wp14:anchorId="5DFE7EA8" wp14:editId="074DEC1F">
+          <wp:anchor distT="0" distB="0" distL="114300" distR="114300" simplePos="0" relativeHeight="251665920" behindDoc="0" locked="0" layoutInCell="1" allowOverlap="1" wp14:anchorId="5DFE7EA8" wp14:editId="074DEC1F">
             <wp:simplePos x="0" y="0"/>
             <wp:positionH relativeFrom="column">
               <wp:posOffset>181610</wp:posOffset>
@@ -9972,10 +10483,11 @@
       <w:r>
         <w:rPr>
           <w:rFonts w:ascii="Arial" w:hAnsi="Arial" w:cs="Arial"/>
+          <w:noProof/>
           <w:sz w:val="24"/>
         </w:rPr>
         <w:drawing>
-          <wp:anchor distT="0" distB="0" distL="114300" distR="114300" simplePos="0" relativeHeight="251705344" behindDoc="0" locked="0" layoutInCell="1" allowOverlap="1" wp14:anchorId="583E875E" wp14:editId="71DC1882">
+          <wp:anchor distT="0" distB="0" distL="114300" distR="114300" simplePos="0" relativeHeight="251666944" behindDoc="0" locked="0" layoutInCell="1" allowOverlap="1" wp14:anchorId="583E875E" wp14:editId="71DC1882">
             <wp:simplePos x="0" y="0"/>
             <wp:positionH relativeFrom="column">
               <wp:posOffset>1638935</wp:posOffset>
@@ -10060,10 +10572,10 @@
       <w:r>
         <w:rPr>
           <w:rFonts w:ascii="Arial" w:hAnsi="Arial" w:cs="Arial"/>
-        </w:rPr>
-        <w:lastRenderedPageBreak/>
+          <w:noProof/>
+        </w:rPr>
         <w:drawing>
-          <wp:anchor distT="0" distB="0" distL="114300" distR="114300" simplePos="0" relativeHeight="251707392" behindDoc="0" locked="0" layoutInCell="1" allowOverlap="1" wp14:anchorId="36A73868" wp14:editId="482BC273">
+          <wp:anchor distT="0" distB="0" distL="114300" distR="114300" simplePos="0" relativeHeight="251667968" behindDoc="0" locked="0" layoutInCell="1" allowOverlap="1" wp14:anchorId="36A73868" wp14:editId="482BC273">
             <wp:simplePos x="0" y="0"/>
             <wp:positionH relativeFrom="margin">
               <wp:posOffset>4649470</wp:posOffset>
@@ -10121,9 +10633,10 @@
       <w:r>
         <w:rPr>
           <w:rFonts w:ascii="Arial" w:hAnsi="Arial" w:cs="Arial"/>
+          <w:noProof/>
         </w:rPr>
         <w:drawing>
-          <wp:anchor distT="0" distB="0" distL="114300" distR="114300" simplePos="0" relativeHeight="251708416" behindDoc="0" locked="0" layoutInCell="1" allowOverlap="1" wp14:anchorId="243B2143" wp14:editId="0B77BBB8">
+          <wp:anchor distT="0" distB="0" distL="114300" distR="114300" simplePos="0" relativeHeight="251668992" behindDoc="0" locked="0" layoutInCell="1" allowOverlap="1" wp14:anchorId="243B2143" wp14:editId="0B77BBB8">
             <wp:simplePos x="0" y="0"/>
             <wp:positionH relativeFrom="column">
               <wp:posOffset>3139440</wp:posOffset>
@@ -10188,9 +10701,10 @@
       <w:r>
         <w:rPr>
           <w:rFonts w:ascii="Arial" w:hAnsi="Arial" w:cs="Arial"/>
+          <w:noProof/>
         </w:rPr>
         <w:drawing>
-          <wp:anchor distT="0" distB="0" distL="114300" distR="114300" simplePos="0" relativeHeight="251709440" behindDoc="0" locked="0" layoutInCell="1" allowOverlap="1" wp14:anchorId="5DFE7EA8" wp14:editId="074DEC1F">
+          <wp:anchor distT="0" distB="0" distL="114300" distR="114300" simplePos="0" relativeHeight="251670016" behindDoc="0" locked="0" layoutInCell="1" allowOverlap="1" wp14:anchorId="5DFE7EA8" wp14:editId="074DEC1F">
             <wp:simplePos x="0" y="0"/>
             <wp:positionH relativeFrom="column">
               <wp:posOffset>168275</wp:posOffset>
@@ -10255,9 +10769,10 @@
       <w:r>
         <w:rPr>
           <w:rFonts w:ascii="Arial" w:hAnsi="Arial" w:cs="Arial"/>
+          <w:noProof/>
         </w:rPr>
         <w:drawing>
-          <wp:anchor distT="0" distB="0" distL="114300" distR="114300" simplePos="0" relativeHeight="251710464" behindDoc="0" locked="0" layoutInCell="1" allowOverlap="1" wp14:anchorId="583E875E" wp14:editId="71DC1882">
+          <wp:anchor distT="0" distB="0" distL="114300" distR="114300" simplePos="0" relativeHeight="251671040" behindDoc="0" locked="0" layoutInCell="1" allowOverlap="1" wp14:anchorId="583E875E" wp14:editId="71DC1882">
             <wp:simplePos x="0" y="0"/>
             <wp:positionH relativeFrom="column">
               <wp:posOffset>1623060</wp:posOffset>
@@ -10360,10 +10875,12 @@
       <w:r>
         <w:rPr>
           <w:rFonts w:ascii="Arial" w:hAnsi="Arial" w:cs="Arial"/>
+          <w:noProof/>
           <w:sz w:val="24"/>
         </w:rPr>
+        <w:lastRenderedPageBreak/>
         <w:drawing>
-          <wp:anchor distT="0" distB="0" distL="114300" distR="114300" simplePos="0" relativeHeight="251712512" behindDoc="0" locked="0" layoutInCell="1" allowOverlap="1" wp14:anchorId="36A73868" wp14:editId="482BC273">
+          <wp:anchor distT="0" distB="0" distL="114300" distR="114300" simplePos="0" relativeHeight="251672064" behindDoc="0" locked="0" layoutInCell="1" allowOverlap="1" wp14:anchorId="36A73868" wp14:editId="482BC273">
             <wp:simplePos x="0" y="0"/>
             <wp:positionH relativeFrom="margin">
               <wp:posOffset>4652645</wp:posOffset>
@@ -10421,10 +10938,11 @@
       <w:r>
         <w:rPr>
           <w:rFonts w:ascii="Arial" w:hAnsi="Arial" w:cs="Arial"/>
+          <w:noProof/>
           <w:sz w:val="24"/>
         </w:rPr>
         <w:drawing>
-          <wp:anchor distT="0" distB="0" distL="114300" distR="114300" simplePos="0" relativeHeight="251713536" behindDoc="0" locked="0" layoutInCell="1" allowOverlap="1" wp14:anchorId="243B2143" wp14:editId="0B77BBB8">
+          <wp:anchor distT="0" distB="0" distL="114300" distR="114300" simplePos="0" relativeHeight="251673088" behindDoc="0" locked="0" layoutInCell="1" allowOverlap="1" wp14:anchorId="243B2143" wp14:editId="0B77BBB8">
             <wp:simplePos x="0" y="0"/>
             <wp:positionH relativeFrom="column">
               <wp:posOffset>3142615</wp:posOffset>
@@ -10489,10 +11007,11 @@
       <w:r>
         <w:rPr>
           <w:rFonts w:ascii="Arial" w:hAnsi="Arial" w:cs="Arial"/>
+          <w:noProof/>
           <w:sz w:val="24"/>
         </w:rPr>
         <w:drawing>
-          <wp:anchor distT="0" distB="0" distL="114300" distR="114300" simplePos="0" relativeHeight="251714560" behindDoc="0" locked="0" layoutInCell="1" allowOverlap="1" wp14:anchorId="5DFE7EA8" wp14:editId="074DEC1F">
+          <wp:anchor distT="0" distB="0" distL="114300" distR="114300" simplePos="0" relativeHeight="251674112" behindDoc="0" locked="0" layoutInCell="1" allowOverlap="1" wp14:anchorId="5DFE7EA8" wp14:editId="074DEC1F">
             <wp:simplePos x="0" y="0"/>
             <wp:positionH relativeFrom="column">
               <wp:posOffset>171450</wp:posOffset>
@@ -10557,10 +11076,11 @@
       <w:r>
         <w:rPr>
           <w:rFonts w:ascii="Arial" w:hAnsi="Arial" w:cs="Arial"/>
+          <w:noProof/>
           <w:sz w:val="24"/>
         </w:rPr>
         <w:drawing>
-          <wp:anchor distT="0" distB="0" distL="114300" distR="114300" simplePos="0" relativeHeight="251715584" behindDoc="0" locked="0" layoutInCell="1" allowOverlap="1" wp14:anchorId="583E875E" wp14:editId="71DC1882">
+          <wp:anchor distT="0" distB="0" distL="114300" distR="114300" simplePos="0" relativeHeight="251675136" behindDoc="0" locked="0" layoutInCell="1" allowOverlap="1" wp14:anchorId="583E875E" wp14:editId="71DC1882">
             <wp:simplePos x="0" y="0"/>
             <wp:positionH relativeFrom="column">
               <wp:posOffset>1626235</wp:posOffset>
@@ -10794,8 +11314,6 @@
         </w:rPr>
         <w:t xml:space="preserve"> fi dezastre naturale, epidemii, cautarea antidoturilor sau dezvoltarea unor abilitati, tehnologii.</w:t>
       </w:r>
-      <w:bookmarkStart w:id="0" w:name="_GoBack"/>
-      <w:bookmarkEnd w:id="0"/>
     </w:p>
     <w:p>
       <w:pPr>
@@ -10809,83 +11327,89 @@
           <w:rFonts w:ascii="Arial" w:hAnsi="Arial" w:cs="Arial"/>
           <w:sz w:val="32"/>
         </w:rPr>
+        <w:t>3.5</w:t>
+      </w:r>
+      <w:r>
+        <w:rPr>
+          <w:rFonts w:ascii="Arial" w:hAnsi="Arial" w:cs="Arial"/>
+          <w:sz w:val="32"/>
+        </w:rPr>
+        <w:t>. Gameplay</w:t>
+      </w:r>
+    </w:p>
+    <w:p>
+      <w:pPr>
+        <w:rPr>
+          <w:rFonts w:ascii="Arial" w:hAnsi="Arial" w:cs="Arial"/>
+          <w:sz w:val="32"/>
+        </w:rPr>
+      </w:pPr>
+    </w:p>
+    <w:p>
+      <w:pPr>
+        <w:rPr>
+          <w:rFonts w:ascii="Arial" w:hAnsi="Arial" w:cs="Arial"/>
+          <w:sz w:val="32"/>
+        </w:rPr>
+      </w:pPr>
+    </w:p>
+    <w:p>
+      <w:pPr>
+        <w:rPr>
+          <w:rFonts w:ascii="Arial" w:hAnsi="Arial" w:cs="Arial"/>
+          <w:sz w:val="32"/>
+        </w:rPr>
+      </w:pPr>
+      <w:r>
+        <w:rPr>
+          <w:rFonts w:ascii="Arial" w:hAnsi="Arial" w:cs="Arial"/>
+          <w:sz w:val="32"/>
+        </w:rPr>
+        <w:t>Capitolul 4. Aplicatii si limbaje folosite in contextul lucrarii</w:t>
+      </w:r>
+    </w:p>
+    <w:p>
+      <w:pPr>
+        <w:rPr>
+          <w:rFonts w:ascii="Arial" w:hAnsi="Arial" w:cs="Arial"/>
+          <w:sz w:val="32"/>
+        </w:rPr>
+      </w:pPr>
+    </w:p>
+    <w:p>
+      <w:pPr>
+        <w:rPr>
+          <w:rFonts w:ascii="Arial" w:hAnsi="Arial" w:cs="Arial"/>
+          <w:sz w:val="28"/>
+        </w:rPr>
+      </w:pPr>
+      <w:r>
+        <w:rPr>
+          <w:rFonts w:ascii="Arial" w:hAnsi="Arial" w:cs="Arial"/>
+          <w:sz w:val="28"/>
+        </w:rPr>
+        <w:t>4.1. Unity</w:t>
+      </w:r>
+    </w:p>
+    <w:p>
+      <w:pPr>
+        <w:rPr>
+          <w:rFonts w:ascii="Arial" w:hAnsi="Arial" w:cs="Arial"/>
+        </w:rPr>
+      </w:pPr>
+      <w:r>
+        <w:rPr>
+          <w:rFonts w:ascii="Arial" w:hAnsi="Arial" w:cs="Arial"/>
+        </w:rPr>
+        <w:tab/>
+        <w:t xml:space="preserve">Unity este un motor grafic aparut in anul 2005 ce are la baza cod sursa in limbaj C++. Programul este folosit pentru a crea jocuri atat 3D, cat si 2D si ofera suport pentru majoritatea platformelor si sistemelor de operare, acestea fiind doua din motivele pentru </w:t>
+      </w:r>
+      <w:r>
+        <w:rPr>
+          <w:rFonts w:ascii="Arial" w:hAnsi="Arial" w:cs="Arial"/>
+        </w:rPr>
         <w:lastRenderedPageBreak/>
-        <w:t>3.5</w:t>
-      </w:r>
-      <w:r>
-        <w:rPr>
-          <w:rFonts w:ascii="Arial" w:hAnsi="Arial" w:cs="Arial"/>
-          <w:sz w:val="32"/>
-        </w:rPr>
-        <w:t>. Gameplay</w:t>
-      </w:r>
-    </w:p>
-    <w:p>
-      <w:pPr>
-        <w:rPr>
-          <w:rFonts w:ascii="Arial" w:hAnsi="Arial" w:cs="Arial"/>
-          <w:sz w:val="32"/>
-        </w:rPr>
-      </w:pPr>
-    </w:p>
-    <w:p>
-      <w:pPr>
-        <w:rPr>
-          <w:rFonts w:ascii="Arial" w:hAnsi="Arial" w:cs="Arial"/>
-          <w:sz w:val="32"/>
-        </w:rPr>
-      </w:pPr>
-    </w:p>
-    <w:p>
-      <w:pPr>
-        <w:rPr>
-          <w:rFonts w:ascii="Arial" w:hAnsi="Arial" w:cs="Arial"/>
-          <w:sz w:val="32"/>
-        </w:rPr>
-      </w:pPr>
-      <w:r>
-        <w:rPr>
-          <w:rFonts w:ascii="Arial" w:hAnsi="Arial" w:cs="Arial"/>
-          <w:sz w:val="32"/>
-        </w:rPr>
-        <w:t>Capitolul 4. Aplicatii si limbaje folosite in contextul lucrarii</w:t>
-      </w:r>
-    </w:p>
-    <w:p>
-      <w:pPr>
-        <w:rPr>
-          <w:rFonts w:ascii="Arial" w:hAnsi="Arial" w:cs="Arial"/>
-          <w:sz w:val="32"/>
-        </w:rPr>
-      </w:pPr>
-    </w:p>
-    <w:p>
-      <w:pPr>
-        <w:rPr>
-          <w:rFonts w:ascii="Arial" w:hAnsi="Arial" w:cs="Arial"/>
-          <w:sz w:val="28"/>
-        </w:rPr>
-      </w:pPr>
-      <w:r>
-        <w:rPr>
-          <w:rFonts w:ascii="Arial" w:hAnsi="Arial" w:cs="Arial"/>
-          <w:sz w:val="28"/>
-        </w:rPr>
-        <w:t>4.1. Unity</w:t>
-      </w:r>
-    </w:p>
-    <w:p>
-      <w:pPr>
-        <w:rPr>
-          <w:rFonts w:ascii="Arial" w:hAnsi="Arial" w:cs="Arial"/>
-        </w:rPr>
-      </w:pPr>
-      <w:r>
-        <w:rPr>
-          <w:rFonts w:ascii="Arial" w:hAnsi="Arial" w:cs="Arial"/>
-        </w:rPr>
-        <w:tab/>
-        <w:t>Unity este un motor grafic aparut in anul 2005 ce are la baza cod sursa in limbaj C++. Programul este folosit pentru a crea jocuri atat 3D, cat si 2D si ofera suport pentru majoritatea platformelor si sistemelor de operare, acestea fiind doua din motivele pentru care 50% din totalul de jocuri dezvoltate la momentul de fata au fost create folosind acest program [Unity1]. Alte motive tin de usurinta folosirii interfetei si multitudinea de tutoriale aflate la dispozitia oricarui incepator.</w:t>
+        <w:t>care 50% din totalul de jocuri dezvoltate la momentul de fata au fost create folosind acest program [Unity1]. Alte motive tin de usurinta folosirii interfetei si multitudinea de tutoriale aflate la dispozitia oricarui incepator.</w:t>
       </w:r>
     </w:p>
     <w:p>
@@ -11018,14 +11542,7 @@
         <w:rPr>
           <w:rFonts w:ascii="Arial" w:hAnsi="Arial" w:cs="Arial"/>
         </w:rPr>
-        <w:t xml:space="preserve">]. Limbajul este asemanator sintactic </w:t>
-      </w:r>
-      <w:r>
-        <w:rPr>
-          <w:rFonts w:ascii="Arial" w:hAnsi="Arial" w:cs="Arial"/>
-        </w:rPr>
-        <w:lastRenderedPageBreak/>
-        <w:t>cu C++ si Java, fiind usor de invatat datorita nivelul ridicat de expresivitate. Fata de Java, acesta aduce in plus delegari, declaratii “goto”, suport pentru structuri, insa nu face diferenta intre exceptii verificate si neverificate. Fata de C++, C# este un limbaj de nivel inalt si pur orientat pe obiecte, are notiunea de “garbage colletor”, suporta bucle “for each”, insa este mai mult orientat pentru platforma Windows, pe cand C++ poate fi folosit pentru orice platforma</w:t>
+        <w:t>]. Limbajul este asemanator sintactic cu C++ si Java, fiind usor de invatat datorita nivelul ridicat de expresivitate. Fata de Java, acesta aduce in plus delegari, declaratii “goto”, suport pentru structuri, insa nu face diferenta intre exceptii verificate si neverificate. Fata de C++, C# este un limbaj de nivel inalt si pur orientat pe obiecte, are notiunea de “garbage colletor”, suporta bucle “for each”, insa este mai mult orientat pentru platforma Windows, pe cand C++ poate fi folosit pentru orice platforma</w:t>
       </w:r>
       <w:r>
         <w:rPr>
@@ -11073,6 +11590,7 @@
           <w:rFonts w:ascii="Arial" w:hAnsi="Arial" w:cs="Arial"/>
           <w:sz w:val="28"/>
         </w:rPr>
+        <w:lastRenderedPageBreak/>
         <w:t>4.3. Json .NET</w:t>
       </w:r>
     </w:p>
@@ -11186,114 +11704,114 @@
         <w:rPr>
           <w:rFonts w:ascii="Arial" w:hAnsi="Arial" w:cs="Arial"/>
         </w:rPr>
+        <w:tab/>
+        <w:t>De-a lungul celor peste 20 de versiuni, Adobe Illustrator a evoluat si a introdus instrumente pentru a usura munca creatorului, printre care: layer panels, suport pentru crearea obiectelor tridimensionale, abilitatea de a mentine mai multe art boards, salvand astfel mai multe versiuni ale unei imagini intr-un singur fisier</w:t>
+      </w:r>
+      <w:r>
+        <w:rPr>
+          <w:rFonts w:ascii="Arial" w:hAnsi="Arial" w:cs="Arial"/>
+        </w:rPr>
+        <w:t xml:space="preserve"> [Smith</w:t>
+      </w:r>
+      <w:r>
+        <w:rPr>
+          <w:rFonts w:ascii="Arial" w:hAnsi="Arial" w:cs="Arial"/>
+        </w:rPr>
+        <w:t>].</w:t>
+      </w:r>
+    </w:p>
+    <w:p>
+      <w:pPr>
+        <w:rPr>
+          <w:rFonts w:ascii="Arial" w:hAnsi="Arial" w:cs="Arial"/>
+        </w:rPr>
+      </w:pPr>
+    </w:p>
+    <w:p>
+      <w:pPr>
+        <w:rPr>
+          <w:rFonts w:ascii="Arial" w:hAnsi="Arial" w:cs="Arial"/>
+        </w:rPr>
+      </w:pPr>
+      <w:r>
+        <w:rPr>
+          <w:rFonts w:ascii="Arial" w:hAnsi="Arial" w:cs="Arial"/>
+          <w:sz w:val="32"/>
+        </w:rPr>
+        <w:t xml:space="preserve">Capitolul </w:t>
+      </w:r>
+      <w:r>
+        <w:rPr>
+          <w:rFonts w:ascii="Arial" w:hAnsi="Arial" w:cs="Arial"/>
+          <w:sz w:val="32"/>
+        </w:rPr>
+        <w:t>5. Dezvoltarea aplicatiei</w:t>
+      </w:r>
+    </w:p>
+    <w:p>
+      <w:pPr>
+        <w:rPr>
+          <w:rFonts w:ascii="Arial" w:hAnsi="Arial" w:cs="Arial"/>
+          <w:sz w:val="28"/>
+        </w:rPr>
+      </w:pPr>
+      <w:r>
+        <w:rPr>
+          <w:rFonts w:ascii="Arial" w:hAnsi="Arial" w:cs="Arial"/>
+          <w:sz w:val="28"/>
+        </w:rPr>
+        <w:t xml:space="preserve">5.2. </w:t>
+      </w:r>
+      <w:r>
+        <w:rPr>
+          <w:rFonts w:ascii="Arial" w:hAnsi="Arial" w:cs="Arial"/>
+          <w:sz w:val="28"/>
+        </w:rPr>
+        <w:t>Clasele utilizate/create</w:t>
+      </w:r>
+    </w:p>
+    <w:p>
+      <w:pPr>
+        <w:rPr>
+          <w:rFonts w:ascii="Arial" w:hAnsi="Arial" w:cs="Arial"/>
+          <w:sz w:val="28"/>
+        </w:rPr>
+      </w:pPr>
+      <w:r>
+        <w:rPr>
+          <w:rFonts w:ascii="Arial" w:hAnsi="Arial" w:cs="Arial"/>
+          <w:sz w:val="28"/>
+        </w:rPr>
+        <w:t>5.2.1. Pachetul Model</w:t>
+      </w:r>
+    </w:p>
+    <w:p>
+      <w:pPr>
+        <w:rPr>
+          <w:rFonts w:ascii="Arial" w:hAnsi="Arial" w:cs="Arial"/>
+          <w:sz w:val="28"/>
+        </w:rPr>
+      </w:pPr>
+      <w:r>
+        <w:rPr>
+          <w:rFonts w:ascii="Arial" w:hAnsi="Arial" w:cs="Arial"/>
+          <w:sz w:val="28"/>
+        </w:rPr>
+        <w:t>5.2.1.1. GameData</w:t>
+      </w:r>
+    </w:p>
+    <w:p>
+      <w:pPr>
+        <w:rPr>
+          <w:rFonts w:ascii="Arial" w:hAnsi="Arial" w:cs="Arial"/>
+        </w:rPr>
+      </w:pPr>
+      <w:r>
+        <w:rPr>
+          <w:rFonts w:ascii="Arial" w:hAnsi="Arial" w:cs="Arial"/>
+        </w:rPr>
         <w:lastRenderedPageBreak/>
         <w:tab/>
-        <w:t>De-a lungul celor peste 20 de versiuni, Adobe Illustrator a evoluat si a introdus instrumente pentru a usura munca creatorului, printre care: layer panels, suport pentru crearea obiectelor tridimensionale, abilitatea de a mentine mai multe art boards, salvand astfel mai multe versiuni ale unei imagini intr-un singur fisier</w:t>
-      </w:r>
-      <w:r>
-        <w:rPr>
-          <w:rFonts w:ascii="Arial" w:hAnsi="Arial" w:cs="Arial"/>
-        </w:rPr>
-        <w:t xml:space="preserve"> [Smith</w:t>
-      </w:r>
-      <w:r>
-        <w:rPr>
-          <w:rFonts w:ascii="Arial" w:hAnsi="Arial" w:cs="Arial"/>
-        </w:rPr>
-        <w:t>].</w:t>
-      </w:r>
-    </w:p>
-    <w:p>
-      <w:pPr>
-        <w:rPr>
-          <w:rFonts w:ascii="Arial" w:hAnsi="Arial" w:cs="Arial"/>
-        </w:rPr>
-      </w:pPr>
-    </w:p>
-    <w:p>
-      <w:pPr>
-        <w:rPr>
-          <w:rFonts w:ascii="Arial" w:hAnsi="Arial" w:cs="Arial"/>
-        </w:rPr>
-      </w:pPr>
-      <w:r>
-        <w:rPr>
-          <w:rFonts w:ascii="Arial" w:hAnsi="Arial" w:cs="Arial"/>
-          <w:sz w:val="32"/>
-        </w:rPr>
-        <w:t xml:space="preserve">Capitolul </w:t>
-      </w:r>
-      <w:r>
-        <w:rPr>
-          <w:rFonts w:ascii="Arial" w:hAnsi="Arial" w:cs="Arial"/>
-          <w:sz w:val="32"/>
-        </w:rPr>
-        <w:t>5. Dezvoltarea aplicatiei</w:t>
-      </w:r>
-    </w:p>
-    <w:p>
-      <w:pPr>
-        <w:rPr>
-          <w:rFonts w:ascii="Arial" w:hAnsi="Arial" w:cs="Arial"/>
-          <w:sz w:val="28"/>
-        </w:rPr>
-      </w:pPr>
-      <w:r>
-        <w:rPr>
-          <w:rFonts w:ascii="Arial" w:hAnsi="Arial" w:cs="Arial"/>
-          <w:sz w:val="28"/>
-        </w:rPr>
-        <w:t xml:space="preserve">5.2. </w:t>
-      </w:r>
-      <w:r>
-        <w:rPr>
-          <w:rFonts w:ascii="Arial" w:hAnsi="Arial" w:cs="Arial"/>
-          <w:sz w:val="28"/>
-        </w:rPr>
-        <w:t>Clasele utilizate/create</w:t>
-      </w:r>
-    </w:p>
-    <w:p>
-      <w:pPr>
-        <w:rPr>
-          <w:rFonts w:ascii="Arial" w:hAnsi="Arial" w:cs="Arial"/>
-          <w:sz w:val="28"/>
-        </w:rPr>
-      </w:pPr>
-      <w:r>
-        <w:rPr>
-          <w:rFonts w:ascii="Arial" w:hAnsi="Arial" w:cs="Arial"/>
-          <w:sz w:val="28"/>
-        </w:rPr>
-        <w:t>5.2.1. Pachetul Model</w:t>
-      </w:r>
-    </w:p>
-    <w:p>
-      <w:pPr>
-        <w:rPr>
-          <w:rFonts w:ascii="Arial" w:hAnsi="Arial" w:cs="Arial"/>
-          <w:sz w:val="28"/>
-        </w:rPr>
-      </w:pPr>
-      <w:r>
-        <w:rPr>
-          <w:rFonts w:ascii="Arial" w:hAnsi="Arial" w:cs="Arial"/>
-          <w:sz w:val="28"/>
-        </w:rPr>
-        <w:t>5.2.1.1. GameData</w:t>
-      </w:r>
-    </w:p>
-    <w:p>
-      <w:pPr>
-        <w:rPr>
-          <w:rFonts w:ascii="Arial" w:hAnsi="Arial" w:cs="Arial"/>
-        </w:rPr>
-      </w:pPr>
-      <w:r>
-        <w:rPr>
-          <w:rFonts w:ascii="Arial" w:hAnsi="Arial" w:cs="Arial"/>
-        </w:rPr>
-        <w:tab/>
         <w:t>Pentru a putea gestiona datele ce tin de instanta unui joc (numarul de mancare, resurse, populatie, era curenta, job-ul selectat, nivelul de energie) clasa contine atributele necesare, fiind statice pentru a asigura ca fiecare cerere a unui atribut, la un moment dat, returneaza acelasi rezultat. Pe langa atribute, clase contine si metode statice, cu nume sugestive: saveGame() salveaza datele jocului curent in PlayerPref</w:t>
       </w:r>
       <w:r>
@@ -11501,7 +12019,6 @@
         <w:rPr>
           <w:rFonts w:ascii="Arial" w:hAnsi="Arial" w:cs="Arial"/>
         </w:rPr>
-        <w:lastRenderedPageBreak/>
         <w:tab/>
         <w:t>Pentru fiecare meserie, utilizatorul poate selecta dintr-o lista actiuni ce vor trebui indeplinite de catre muncitorul respectiv. Aceste date sunt salvate in fisiere json cu nume ales strategic pentru o mai buna abastractizare. De exemplu, pentru saman, path-ul fisierului este “Era1/shaman”, acesta fiind format din numele erei curente impreuna cu numele job-ului selectat.</w:t>
       </w:r>
@@ -11536,7 +12053,7 @@
           <w:noProof/>
         </w:rPr>
         <w:drawing>
-          <wp:anchor distT="0" distB="0" distL="114300" distR="114300" simplePos="0" relativeHeight="251658240" behindDoc="0" locked="0" layoutInCell="1" allowOverlap="1">
+          <wp:anchor distT="0" distB="0" distL="114300" distR="114300" simplePos="0" relativeHeight="251638272" behindDoc="0" locked="0" layoutInCell="1" allowOverlap="1">
             <wp:simplePos x="0" y="0"/>
             <wp:positionH relativeFrom="column">
               <wp:posOffset>1247775</wp:posOffset>
@@ -11616,6 +12133,7 @@
         <w:rPr>
           <w:rFonts w:ascii="Arial" w:hAnsi="Arial" w:cs="Arial"/>
         </w:rPr>
+        <w:lastRenderedPageBreak/>
         <w:t>Astfel, un obiect de tip ActionButtonData contine urmatoarele atribute:</w:t>
       </w:r>
     </w:p>
@@ -11954,7 +12472,6 @@
         <w:rPr>
           <w:rFonts w:ascii="Arial" w:hAnsi="Arial" w:cs="Arial"/>
         </w:rPr>
-        <w:lastRenderedPageBreak/>
         <w:tab/>
       </w:r>
       <w:r>
@@ -12061,6 +12578,70 @@
       <w:pPr>
         <w:rPr>
           <w:rFonts w:ascii="Arial" w:hAnsi="Arial" w:cs="Arial"/>
+        </w:rPr>
+      </w:pPr>
+      <w:r>
+        <w:rPr>
+          <w:rFonts w:ascii="Arial" w:hAnsi="Arial" w:cs="Arial"/>
+        </w:rPr>
+        <w:tab/>
+      </w:r>
+      <w:r>
+        <w:rPr>
+          <w:rFonts w:ascii="Arial" w:hAnsi="Arial" w:cs="Arial"/>
+        </w:rPr>
+        <w:tab/>
+      </w:r>
+      <w:r>
+        <w:rPr>
+          <w:rFonts w:ascii="Arial" w:hAnsi="Arial" w:cs="Arial"/>
+        </w:rPr>
+        <w:t>-</w:t>
+      </w:r>
+      <w:r>
+        <w:rPr>
+          <w:rFonts w:ascii="Arial" w:hAnsi="Arial" w:cs="Arial"/>
+        </w:rPr>
+        <w:t>lose_</w:t>
+      </w:r>
+      <w:r>
+        <w:rPr>
+          <w:rFonts w:ascii="Arial" w:hAnsi="Arial" w:cs="Arial"/>
+        </w:rPr>
+        <w:t xml:space="preserve">affected_chromozome:Chromozome </w:t>
+      </w:r>
+    </w:p>
+    <w:p>
+      <w:pPr>
+        <w:rPr>
+          <w:rFonts w:ascii="Arial" w:hAnsi="Arial" w:cs="Arial"/>
+        </w:rPr>
+      </w:pPr>
+    </w:p>
+    <w:p>
+      <w:pPr>
+        <w:rPr>
+          <w:rFonts w:ascii="Arial" w:hAnsi="Arial" w:cs="Arial"/>
+        </w:rPr>
+      </w:pPr>
+    </w:p>
+    <w:p>
+      <w:pPr>
+        <w:rPr>
+          <w:rFonts w:ascii="Arial" w:hAnsi="Arial" w:cs="Arial"/>
+        </w:rPr>
+      </w:pPr>
+      <w:r>
+        <w:rPr>
+          <w:rFonts w:ascii="Arial" w:hAnsi="Arial" w:cs="Arial"/>
+        </w:rPr>
+        <w:t xml:space="preserve">CONCLUZII </w:t>
+      </w:r>
+    </w:p>
+    <w:p>
+      <w:pPr>
+        <w:rPr>
+          <w:rFonts w:ascii="Arial" w:hAnsi="Arial" w:cs="Arial"/>
           <w:szCs w:val="28"/>
         </w:rPr>
       </w:pPr>
@@ -12068,31 +12649,7 @@
         <w:rPr>
           <w:rFonts w:ascii="Arial" w:hAnsi="Arial" w:cs="Arial"/>
         </w:rPr>
-        <w:tab/>
-      </w:r>
-      <w:r>
-        <w:rPr>
-          <w:rFonts w:ascii="Arial" w:hAnsi="Arial" w:cs="Arial"/>
-        </w:rPr>
-        <w:tab/>
-      </w:r>
-      <w:r>
-        <w:rPr>
-          <w:rFonts w:ascii="Arial" w:hAnsi="Arial" w:cs="Arial"/>
-        </w:rPr>
-        <w:t>-</w:t>
-      </w:r>
-      <w:r>
-        <w:rPr>
-          <w:rFonts w:ascii="Arial" w:hAnsi="Arial" w:cs="Arial"/>
-        </w:rPr>
-        <w:t>lose_</w:t>
-      </w:r>
-      <w:r>
-        <w:rPr>
-          <w:rFonts w:ascii="Arial" w:hAnsi="Arial" w:cs="Arial"/>
-        </w:rPr>
-        <w:t xml:space="preserve">affected_chromozome:Chromozome </w:t>
+        <w:t>deschide curiozitatea spre a afla mai mult</w:t>
       </w:r>
     </w:p>
     <w:sectPr>

</xml_diff>

<commit_message>
end of era code + subchapter
</commit_message>
<xml_diff>
--- a/Docs/Neagu_Cezara.docx
+++ b/Docs/Neagu_Cezara.docx
@@ -483,6 +483,12 @@
     </w:p>
     <w:sdt>
       <w:sdtPr>
+        <w:rPr>
+          <w:rFonts w:ascii="Times New Roman" w:eastAsiaTheme="minorHAnsi" w:hAnsi="Times New Roman" w:cs="Times New Roman"/>
+          <w:color w:val="auto"/>
+          <w:sz w:val="24"/>
+          <w:szCs w:val="24"/>
+        </w:rPr>
         <w:id w:val="-1868054419"/>
         <w:docPartObj>
           <w:docPartGallery w:val="Table of Contents"/>
@@ -491,13 +497,9 @@
       </w:sdtPr>
       <w:sdtEndPr>
         <w:rPr>
-          <w:rFonts w:ascii="Times New Roman" w:eastAsiaTheme="minorHAnsi" w:hAnsi="Times New Roman" w:cs="Times New Roman"/>
           <w:b/>
           <w:bCs/>
           <w:noProof/>
-          <w:color w:val="auto"/>
-          <w:sz w:val="24"/>
-          <w:szCs w:val="24"/>
         </w:rPr>
       </w:sdtEndPr>
       <w:sdtContent>
@@ -521,6 +523,8 @@
             </w:rPr>
             <w:t>Cuprins</w:t>
           </w:r>
+          <w:bookmarkStart w:id="0" w:name="_GoBack"/>
+          <w:bookmarkEnd w:id="0"/>
         </w:p>
         <w:p/>
         <w:p>
@@ -2205,7 +2209,7 @@
           <w:szCs w:val="28"/>
         </w:rPr>
       </w:pPr>
-      <w:bookmarkStart w:id="0" w:name="_Toc39166101"/>
+      <w:bookmarkStart w:id="1" w:name="_Toc39166101"/>
       <w:r>
         <w:rPr>
           <w:rFonts w:cs="Arial"/>
@@ -2235,7 +2239,7 @@
         </w:rPr>
         <w:t>Introducere</w:t>
       </w:r>
-      <w:bookmarkEnd w:id="0"/>
+      <w:bookmarkEnd w:id="1"/>
     </w:p>
     <w:p>
       <w:pPr>
@@ -2245,7 +2249,7 @@
           <w:szCs w:val="24"/>
         </w:rPr>
       </w:pPr>
-      <w:bookmarkStart w:id="1" w:name="_Toc39166102"/>
+      <w:bookmarkStart w:id="2" w:name="_Toc39166102"/>
       <w:r>
         <w:rPr>
           <w:rFonts w:cs="Arial"/>
@@ -2267,7 +2271,7 @@
         </w:rPr>
         <w:t>Motivatia</w:t>
       </w:r>
-      <w:bookmarkEnd w:id="1"/>
+      <w:bookmarkEnd w:id="2"/>
     </w:p>
     <w:p>
       <w:pPr>
@@ -2704,7 +2708,7 @@
           <w:szCs w:val="24"/>
         </w:rPr>
       </w:pPr>
-      <w:bookmarkStart w:id="2" w:name="_Toc39166103"/>
+      <w:bookmarkStart w:id="3" w:name="_Toc39166103"/>
       <w:r>
         <w:rPr>
           <w:rFonts w:cs="Arial"/>
@@ -2733,7 +2737,7 @@
         </w:rPr>
         <w:t xml:space="preserve"> video</w:t>
       </w:r>
-      <w:bookmarkEnd w:id="2"/>
+      <w:bookmarkEnd w:id="3"/>
       <w:r>
         <w:rPr>
           <w:rFonts w:cs="Arial"/>
@@ -3602,7 +3606,7 @@
       <w:pPr>
         <w:pStyle w:val="Heading2"/>
       </w:pPr>
-      <w:bookmarkStart w:id="3" w:name="_Toc39166104"/>
+      <w:bookmarkStart w:id="4" w:name="_Toc39166104"/>
       <w:r>
         <w:t>1.</w:t>
       </w:r>
@@ -3618,7 +3622,7 @@
       <w:r>
         <w:t>notabile</w:t>
       </w:r>
-      <w:bookmarkEnd w:id="3"/>
+      <w:bookmarkEnd w:id="4"/>
     </w:p>
     <w:p>
       <w:pPr>
@@ -4004,7 +4008,7 @@
           <w:sz w:val="32"/>
         </w:rPr>
       </w:pPr>
-      <w:bookmarkStart w:id="4" w:name="_Toc39166105"/>
+      <w:bookmarkStart w:id="5" w:name="_Toc39166105"/>
       <w:r>
         <w:rPr>
           <w:sz w:val="32"/>
@@ -4024,7 +4028,7 @@
         </w:rPr>
         <w:t>vietii cotidiene</w:t>
       </w:r>
-      <w:bookmarkEnd w:id="4"/>
+      <w:bookmarkEnd w:id="5"/>
     </w:p>
     <w:p>
       <w:pPr>
@@ -4034,7 +4038,7 @@
           <w:sz w:val="28"/>
         </w:rPr>
       </w:pPr>
-      <w:bookmarkStart w:id="5" w:name="_Toc39166106"/>
+      <w:bookmarkStart w:id="6" w:name="_Toc39166106"/>
       <w:r>
         <w:rPr>
           <w:rFonts w:cs="Arial"/>
@@ -4056,7 +4060,7 @@
         </w:rPr>
         <w:t>Preistoria</w:t>
       </w:r>
-      <w:bookmarkEnd w:id="5"/>
+      <w:bookmarkEnd w:id="6"/>
     </w:p>
     <w:p>
       <w:pPr>
@@ -5683,8 +5687,6 @@
           <w:rFonts w:ascii="Arial" w:hAnsi="Arial" w:cs="Arial"/>
         </w:rPr>
       </w:pPr>
-      <w:bookmarkStart w:id="6" w:name="_GoBack"/>
-      <w:bookmarkEnd w:id="6"/>
     </w:p>
     <w:p>
       <w:pPr>
@@ -8455,7 +8457,13 @@
         <w:rPr>
           <w:rFonts w:ascii="Arial" w:hAnsi="Arial" w:cs="Arial"/>
         </w:rPr>
-        <w:t>, dand acordul disecarii corpurilor umane in scolile medicale</w:t>
+        <w:t>, da</w:t>
+      </w:r>
+      <w:r>
+        <w:rPr>
+          <w:rFonts w:ascii="Arial" w:hAnsi="Arial" w:cs="Arial"/>
+        </w:rPr>
+        <w:t xml:space="preserve"> acordul disecarii corpurilor umane in scolile medicale</w:t>
       </w:r>
       <w:r>
         <w:rPr>
@@ -13939,6 +13947,7 @@
       <w:r>
         <w:rPr>
           <w:rFonts w:ascii="Arial" w:hAnsi="Arial" w:cs="Arial"/>
+          <w:noProof/>
           <w:sz w:val="24"/>
         </w:rPr>
         <w:drawing>
@@ -14000,6 +14009,7 @@
       <w:r>
         <w:rPr>
           <w:rFonts w:ascii="Arial" w:hAnsi="Arial" w:cs="Arial"/>
+          <w:noProof/>
           <w:sz w:val="24"/>
         </w:rPr>
         <w:drawing>
@@ -14068,6 +14078,7 @@
       <w:r>
         <w:rPr>
           <w:rFonts w:ascii="Arial" w:hAnsi="Arial" w:cs="Arial"/>
+          <w:noProof/>
           <w:sz w:val="24"/>
         </w:rPr>
         <w:drawing>
@@ -14129,6 +14140,7 @@
       <w:r>
         <w:rPr>
           <w:rFonts w:ascii="Arial" w:hAnsi="Arial" w:cs="Arial"/>
+          <w:noProof/>
           <w:sz w:val="24"/>
         </w:rPr>
         <w:drawing>
@@ -14282,7 +14294,13 @@
         <w:rPr>
           <w:rFonts w:ascii="Arial" w:hAnsi="Arial" w:cs="Arial"/>
         </w:rPr>
-        <w:t xml:space="preserve"> curenta. </w:t>
+        <w:t xml:space="preserve"> curent</w:t>
+      </w:r>
+      <w:r>
+        <w:rPr>
+          <w:rFonts w:ascii="Arial" w:hAnsi="Arial" w:cs="Arial"/>
+        </w:rPr>
+        <w:t xml:space="preserve">. </w:t>
       </w:r>
       <w:r>
         <w:rPr>
@@ -14334,61 +14352,262 @@
           <w:rFonts w:ascii="Arial" w:hAnsi="Arial" w:cs="Arial"/>
         </w:rPr>
         <w:tab/>
-        <w:t>Butoanele de actiune difera in functie de nivelul curent</w:t>
-      </w:r>
-      <w:r>
-        <w:rPr>
-          <w:rFonts w:ascii="Arial" w:hAnsi="Arial" w:cs="Arial"/>
-        </w:rPr>
-        <w:t xml:space="preserve"> (cel in care a fost apasat butonul)</w:t>
-      </w:r>
-      <w:r>
-        <w:rPr>
-          <w:rFonts w:ascii="Arial" w:hAnsi="Arial" w:cs="Arial"/>
-        </w:rPr>
-        <w:t xml:space="preserve"> si reprezinta actiuni </w:t>
-      </w:r>
-      <w:r>
-        <w:rPr>
-          <w:rFonts w:ascii="Arial" w:hAnsi="Arial" w:cs="Arial"/>
-        </w:rPr>
-        <w:t xml:space="preserve">atat omenesti, cat si </w:t>
-      </w:r>
-      <w:r>
-        <w:rPr>
-          <w:rFonts w:ascii="Arial" w:hAnsi="Arial" w:cs="Arial"/>
-        </w:rPr>
-        <w:t>supraomenesti</w:t>
-      </w:r>
-      <w:r>
-        <w:rPr>
-          <w:rFonts w:ascii="Arial" w:hAnsi="Arial" w:cs="Arial"/>
-        </w:rPr>
-        <w:t>,</w:t>
-      </w:r>
-      <w:r>
-        <w:rPr>
-          <w:rFonts w:ascii="Arial" w:hAnsi="Arial" w:cs="Arial"/>
-        </w:rPr>
-        <w:t xml:space="preserve"> cum ar</w:t>
-      </w:r>
-      <w:r>
-        <w:rPr>
-          <w:rFonts w:ascii="Arial" w:hAnsi="Arial" w:cs="Arial"/>
-        </w:rPr>
-        <w:t xml:space="preserve"> fi dezastre naturale, epidemii, cautarea antidoturilor sau dezvoltarea unor abilitati, tehnologii.</w:t>
-      </w:r>
+        <w:t xml:space="preserve">Astfel, primul panou afisat prezinta dezastre naturale, </w:t>
+      </w:r>
+      <w:r>
+        <w:rPr>
+          <w:rFonts w:ascii="Arial" w:hAnsi="Arial" w:cs="Arial"/>
+        </w:rPr>
+        <w:t>efectele acestora fiind mai devastatoare o data cu cresterea in nivel</w:t>
+      </w:r>
+      <w:r>
+        <w:rPr>
+          <w:rFonts w:ascii="Arial" w:hAnsi="Arial" w:cs="Arial"/>
+        </w:rPr>
+        <w:t>, dar putand fi oprite de</w:t>
+      </w:r>
+      <w:r>
+        <w:rPr>
+          <w:rFonts w:ascii="Arial" w:hAnsi="Arial" w:cs="Arial"/>
+        </w:rPr>
+        <w:t xml:space="preserve"> cresterea re</w:t>
+      </w:r>
+      <w:r>
+        <w:rPr>
+          <w:rFonts w:ascii="Arial" w:hAnsi="Arial" w:cs="Arial"/>
+        </w:rPr>
+        <w:t>z</w:t>
+      </w:r>
+      <w:r>
+        <w:rPr>
+          <w:rFonts w:ascii="Arial" w:hAnsi="Arial" w:cs="Arial"/>
+        </w:rPr>
+        <w:t>istentei prin efectuarea actiunilor in timpul erei sau alegand o actiune</w:t>
+      </w:r>
+      <w:r>
+        <w:rPr>
+          <w:rFonts w:ascii="Arial" w:hAnsi="Arial" w:cs="Arial"/>
+        </w:rPr>
+        <w:t xml:space="preserve"> de dezvoltare</w:t>
+      </w:r>
+      <w:r>
+        <w:rPr>
+          <w:rFonts w:ascii="Arial" w:hAnsi="Arial" w:cs="Arial"/>
+        </w:rPr>
+        <w:t xml:space="preserve"> reprezentat</w:t>
+      </w:r>
+      <w:r>
+        <w:rPr>
+          <w:rFonts w:ascii="Arial" w:hAnsi="Arial" w:cs="Arial"/>
+        </w:rPr>
+        <w:t>iva din al doilea panou afisat.</w:t>
+      </w:r>
+    </w:p>
+    <w:p>
+      <w:pPr>
+        <w:rPr>
+          <w:rFonts w:ascii="Arial" w:hAnsi="Arial" w:cs="Arial"/>
+        </w:rPr>
+      </w:pPr>
+      <w:r>
+        <w:rPr>
+          <w:noProof/>
+        </w:rPr>
+        <w:lastRenderedPageBreak/>
+        <w:drawing>
+          <wp:anchor distT="0" distB="0" distL="114300" distR="114300" simplePos="0" relativeHeight="251704832" behindDoc="0" locked="0" layoutInCell="1" allowOverlap="1">
+            <wp:simplePos x="0" y="0"/>
+            <wp:positionH relativeFrom="margin">
+              <wp:align>right</wp:align>
+            </wp:positionH>
+            <wp:positionV relativeFrom="paragraph">
+              <wp:posOffset>156</wp:posOffset>
+            </wp:positionV>
+            <wp:extent cx="1436370" cy="2541270"/>
+            <wp:effectExtent l="0" t="0" r="0" b="0"/>
+            <wp:wrapSquare wrapText="bothSides"/>
+            <wp:docPr id="35" name="Picture 35"/>
+            <wp:cNvGraphicFramePr>
+              <a:graphicFrameLocks xmlns:a="http://schemas.openxmlformats.org/drawingml/2006/main" noChangeAspect="1"/>
+            </wp:cNvGraphicFramePr>
+            <a:graphic xmlns:a="http://schemas.openxmlformats.org/drawingml/2006/main">
+              <a:graphicData uri="http://schemas.openxmlformats.org/drawingml/2006/picture">
+                <pic:pic xmlns:pic="http://schemas.openxmlformats.org/drawingml/2006/picture">
+                  <pic:nvPicPr>
+                    <pic:cNvPr id="1" name=""/>
+                    <pic:cNvPicPr/>
+                  </pic:nvPicPr>
+                  <pic:blipFill>
+                    <a:blip r:embed="rId36" cstate="print">
+                      <a:extLst>
+                        <a:ext uri="{28A0092B-C50C-407E-A947-70E740481C1C}">
+                          <a14:useLocalDpi xmlns:a14="http://schemas.microsoft.com/office/drawing/2010/main" val="0"/>
+                        </a:ext>
+                      </a:extLst>
+                    </a:blip>
+                    <a:stretch>
+                      <a:fillRect/>
+                    </a:stretch>
+                  </pic:blipFill>
+                  <pic:spPr>
+                    <a:xfrm>
+                      <a:off x="0" y="0"/>
+                      <a:ext cx="1436370" cy="2541270"/>
+                    </a:xfrm>
+                    <a:prstGeom prst="rect">
+                      <a:avLst/>
+                    </a:prstGeom>
+                  </pic:spPr>
+                </pic:pic>
+              </a:graphicData>
+            </a:graphic>
+            <wp14:sizeRelH relativeFrom="margin">
+              <wp14:pctWidth>0</wp14:pctWidth>
+            </wp14:sizeRelH>
+            <wp14:sizeRelV relativeFrom="margin">
+              <wp14:pctHeight>0</wp14:pctHeight>
+            </wp14:sizeRelV>
+          </wp:anchor>
+        </w:drawing>
+      </w:r>
+      <w:r>
+        <w:rPr>
+          <w:noProof/>
+        </w:rPr>
+        <w:drawing>
+          <wp:anchor distT="0" distB="0" distL="114300" distR="114300" simplePos="0" relativeHeight="251703808" behindDoc="0" locked="0" layoutInCell="1" allowOverlap="1">
+            <wp:simplePos x="0" y="0"/>
+            <wp:positionH relativeFrom="margin">
+              <wp:align>left</wp:align>
+            </wp:positionH>
+            <wp:positionV relativeFrom="paragraph">
+              <wp:posOffset>119</wp:posOffset>
+            </wp:positionV>
+            <wp:extent cx="1445895" cy="2541270"/>
+            <wp:effectExtent l="0" t="0" r="1905" b="0"/>
+            <wp:wrapSquare wrapText="bothSides"/>
+            <wp:docPr id="34" name="Picture 34"/>
+            <wp:cNvGraphicFramePr>
+              <a:graphicFrameLocks xmlns:a="http://schemas.openxmlformats.org/drawingml/2006/main" noChangeAspect="1"/>
+            </wp:cNvGraphicFramePr>
+            <a:graphic xmlns:a="http://schemas.openxmlformats.org/drawingml/2006/main">
+              <a:graphicData uri="http://schemas.openxmlformats.org/drawingml/2006/picture">
+                <pic:pic xmlns:pic="http://schemas.openxmlformats.org/drawingml/2006/picture">
+                  <pic:nvPicPr>
+                    <pic:cNvPr id="1" name=""/>
+                    <pic:cNvPicPr/>
+                  </pic:nvPicPr>
+                  <pic:blipFill>
+                    <a:blip r:embed="rId37" cstate="print">
+                      <a:extLst>
+                        <a:ext uri="{28A0092B-C50C-407E-A947-70E740481C1C}">
+                          <a14:useLocalDpi xmlns:a14="http://schemas.microsoft.com/office/drawing/2010/main" val="0"/>
+                        </a:ext>
+                      </a:extLst>
+                    </a:blip>
+                    <a:stretch>
+                      <a:fillRect/>
+                    </a:stretch>
+                  </pic:blipFill>
+                  <pic:spPr>
+                    <a:xfrm>
+                      <a:off x="0" y="0"/>
+                      <a:ext cx="1445895" cy="2541270"/>
+                    </a:xfrm>
+                    <a:prstGeom prst="rect">
+                      <a:avLst/>
+                    </a:prstGeom>
+                  </pic:spPr>
+                </pic:pic>
+              </a:graphicData>
+            </a:graphic>
+          </wp:anchor>
+        </w:drawing>
+      </w:r>
+    </w:p>
+    <w:p>
+      <w:pPr>
+        <w:rPr>
+          <w:rFonts w:ascii="Arial" w:hAnsi="Arial" w:cs="Arial"/>
+        </w:rPr>
+      </w:pPr>
+      <w:r>
+        <w:rPr>
+          <w:rFonts w:ascii="Arial" w:hAnsi="Arial" w:cs="Arial"/>
+        </w:rPr>
+        <w:tab/>
+      </w:r>
+    </w:p>
+    <w:p>
+      <w:pPr>
+        <w:rPr>
+          <w:rFonts w:ascii="Arial" w:hAnsi="Arial" w:cs="Arial"/>
+        </w:rPr>
+      </w:pPr>
+      <w:r>
+        <w:rPr>
+          <w:rFonts w:ascii="Arial" w:hAnsi="Arial" w:cs="Arial"/>
+        </w:rPr>
+        <w:tab/>
+      </w:r>
+      <w:r>
+        <w:rPr>
+          <w:rFonts w:ascii="Arial" w:hAnsi="Arial" w:cs="Arial"/>
+        </w:rPr>
+        <w:t>In figurile alaturate sunt prezentate cele doua panouri impreuna cu actiunile descrise anterior, acestea afisand numele actiunii si ef</w:t>
+      </w:r>
+      <w:r>
+        <w:rPr>
+          <w:rFonts w:ascii="Arial" w:hAnsi="Arial" w:cs="Arial"/>
+        </w:rPr>
+        <w:t>ectul acesteia</w:t>
+      </w:r>
+      <w:r>
+        <w:rPr>
+          <w:rFonts w:ascii="Arial" w:hAnsi="Arial" w:cs="Arial"/>
+        </w:rPr>
+        <w:t>.</w:t>
+      </w:r>
+      <w:r>
+        <w:rPr>
+          <w:noProof/>
+        </w:rPr>
+        <w:t xml:space="preserve"> </w:t>
+      </w:r>
+    </w:p>
+    <w:p>
+      <w:pPr>
+        <w:rPr>
+          <w:rFonts w:ascii="Arial" w:hAnsi="Arial" w:cs="Arial"/>
+        </w:rPr>
+      </w:pPr>
+    </w:p>
+    <w:p>
+      <w:pPr>
+        <w:rPr>
+          <w:rFonts w:ascii="Arial" w:hAnsi="Arial" w:cs="Arial"/>
+        </w:rPr>
+      </w:pPr>
     </w:p>
     <w:p>
       <w:pPr>
         <w:pStyle w:val="Heading2"/>
         <w:rPr>
+          <w:rFonts w:eastAsiaTheme="minorHAnsi" w:cs="Arial"/>
+          <w:szCs w:val="24"/>
+        </w:rPr>
+      </w:pPr>
+      <w:bookmarkStart w:id="14" w:name="_Toc39166114"/>
+    </w:p>
+    <w:p/>
+    <w:p>
+      <w:pPr>
+        <w:pStyle w:val="Heading2"/>
+        <w:rPr>
           <w:sz w:val="22"/>
         </w:rPr>
       </w:pPr>
-      <w:bookmarkStart w:id="14" w:name="_Toc39166114"/>
-      <w:r>
-        <w:lastRenderedPageBreak/>
+      <w:r>
         <w:t>3.5</w:t>
       </w:r>
       <w:r>
@@ -14637,12 +14856,12 @@
           <w:sz w:val="24"/>
         </w:rPr>
         <w:sectPr>
-          <w:headerReference w:type="even" r:id="rId36"/>
-          <w:headerReference w:type="default" r:id="rId37"/>
-          <w:footerReference w:type="even" r:id="rId38"/>
-          <w:footerReference w:type="default" r:id="rId39"/>
-          <w:headerReference w:type="first" r:id="rId40"/>
-          <w:footerReference w:type="first" r:id="rId41"/>
+          <w:headerReference w:type="even" r:id="rId38"/>
+          <w:headerReference w:type="default" r:id="rId39"/>
+          <w:footerReference w:type="even" r:id="rId40"/>
+          <w:footerReference w:type="default" r:id="rId41"/>
+          <w:headerReference w:type="first" r:id="rId42"/>
+          <w:footerReference w:type="first" r:id="rId43"/>
           <w:pgSz w:w="12240" w:h="15840"/>
           <w:pgMar w:top="1418" w:right="1418" w:bottom="1418" w:left="1985" w:header="720" w:footer="720" w:gutter="0"/>
           <w:pgNumType w:start="0"/>
@@ -14815,26 +15034,6 @@
     <w:p>
       <w:pPr>
         <w:pStyle w:val="ListParagraph"/>
-        <w:numPr>
-          <w:ilvl w:val="0"/>
-          <w:numId w:val="6"/>
-        </w:numPr>
-        <w:spacing w:line="360" w:lineRule="auto"/>
-        <w:rPr>
-          <w:rFonts w:ascii="Arial" w:hAnsi="Arial" w:cs="Arial"/>
-        </w:rPr>
-      </w:pPr>
-      <w:r>
-        <w:rPr>
-          <w:rFonts w:ascii="Arial" w:hAnsi="Arial" w:cs="Arial"/>
-          <w:sz w:val="24"/>
-        </w:rPr>
-        <w:t>noroc</w:t>
-      </w:r>
-    </w:p>
-    <w:p>
-      <w:pPr>
-        <w:pStyle w:val="ListParagraph"/>
         <w:spacing w:line="360" w:lineRule="auto"/>
         <w:rPr>
           <w:rFonts w:ascii="Arial" w:hAnsi="Arial" w:cs="Arial"/>
@@ -14876,19 +15075,6 @@
         </w:rPr>
         <w:tab/>
       </w:r>
-    </w:p>
-    <w:p>
-      <w:pPr>
-        <w:rPr>
-          <w:rFonts w:ascii="Arial" w:hAnsi="Arial" w:cs="Arial"/>
-        </w:rPr>
-      </w:pPr>
-      <w:r>
-        <w:rPr>
-          <w:rFonts w:ascii="Arial" w:hAnsi="Arial" w:cs="Arial"/>
-        </w:rPr>
-        <w:tab/>
-      </w:r>
       <w:r>
         <w:rPr>
           <w:rFonts w:ascii="Arial" w:hAnsi="Arial" w:cs="Arial"/>
@@ -15001,14 +15187,7 @@
         <w:rPr>
           <w:rFonts w:ascii="Arial" w:hAnsi="Arial" w:cs="Arial"/>
         </w:rPr>
-        <w:t xml:space="preserve"> Prin parcurgerea jocului de mai multe ori, utilizatorul poate </w:t>
-      </w:r>
-      <w:r>
-        <w:rPr>
-          <w:rFonts w:ascii="Arial" w:hAnsi="Arial" w:cs="Arial"/>
-        </w:rPr>
-        <w:lastRenderedPageBreak/>
-        <w:t>dezvolta o st</w:t>
+        <w:t xml:space="preserve"> Prin parcurgerea jocului de mai multe ori, utilizatorul poate dezvolta o st</w:t>
       </w:r>
       <w:r>
         <w:rPr>
@@ -15022,90 +15201,6 @@
         </w:rPr>
         <w:t xml:space="preserve"> toate abilitatile la maxim, primind medalia “Cea mai dezvoltata societate”, sau sa capete toate medaliile existente.</w:t>
       </w:r>
-    </w:p>
-    <w:p>
-      <w:pPr>
-        <w:rPr>
-          <w:rFonts w:ascii="Arial" w:hAnsi="Arial" w:cs="Arial"/>
-        </w:rPr>
-      </w:pPr>
-    </w:p>
-    <w:p>
-      <w:pPr>
-        <w:rPr>
-          <w:rFonts w:ascii="Arial" w:hAnsi="Arial" w:cs="Arial"/>
-        </w:rPr>
-      </w:pPr>
-    </w:p>
-    <w:p>
-      <w:pPr>
-        <w:rPr>
-          <w:rFonts w:ascii="Arial" w:hAnsi="Arial" w:cs="Arial"/>
-        </w:rPr>
-      </w:pPr>
-    </w:p>
-    <w:p>
-      <w:pPr>
-        <w:rPr>
-          <w:rFonts w:ascii="Arial" w:hAnsi="Arial" w:cs="Arial"/>
-        </w:rPr>
-      </w:pPr>
-    </w:p>
-    <w:p>
-      <w:pPr>
-        <w:rPr>
-          <w:rFonts w:ascii="Arial" w:hAnsi="Arial" w:cs="Arial"/>
-        </w:rPr>
-      </w:pPr>
-    </w:p>
-    <w:p>
-      <w:pPr>
-        <w:rPr>
-          <w:rFonts w:ascii="Arial" w:hAnsi="Arial" w:cs="Arial"/>
-        </w:rPr>
-      </w:pPr>
-    </w:p>
-    <w:p>
-      <w:pPr>
-        <w:rPr>
-          <w:rFonts w:ascii="Arial" w:hAnsi="Arial" w:cs="Arial"/>
-        </w:rPr>
-      </w:pPr>
-    </w:p>
-    <w:p>
-      <w:pPr>
-        <w:rPr>
-          <w:rFonts w:ascii="Arial" w:hAnsi="Arial" w:cs="Arial"/>
-        </w:rPr>
-      </w:pPr>
-    </w:p>
-    <w:p>
-      <w:pPr>
-        <w:rPr>
-          <w:rFonts w:ascii="Arial" w:hAnsi="Arial" w:cs="Arial"/>
-        </w:rPr>
-      </w:pPr>
-    </w:p>
-    <w:p>
-      <w:pPr>
-        <w:rPr>
-          <w:rFonts w:ascii="Arial" w:hAnsi="Arial" w:cs="Arial"/>
-        </w:rPr>
-      </w:pPr>
-    </w:p>
-    <w:p>
-      <w:pPr>
-        <w:rPr>
-          <w:rFonts w:ascii="Arial" w:hAnsi="Arial" w:cs="Arial"/>
-        </w:rPr>
-      </w:pPr>
-    </w:p>
-    <w:p>
-      <w:pPr>
-        <w:rPr>
-          <w:rFonts w:ascii="Arial" w:hAnsi="Arial" w:cs="Arial"/>
-        </w:rPr>
-      </w:pPr>
     </w:p>
     <w:p>
       <w:pPr>
@@ -15224,10 +15319,24 @@
         <w:pStyle w:val="Heading1"/>
         <w:spacing w:line="360" w:lineRule="auto"/>
         <w:rPr>
+          <w:rFonts w:eastAsiaTheme="minorHAnsi" w:cs="Arial"/>
+          <w:b w:val="0"/>
+          <w:bCs w:val="0"/>
+          <w:kern w:val="0"/>
           <w:sz w:val="24"/>
+          <w:szCs w:val="24"/>
         </w:rPr>
       </w:pPr>
       <w:bookmarkStart w:id="15" w:name="_Toc39166115"/>
+    </w:p>
+    <w:p>
+      <w:pPr>
+        <w:pStyle w:val="Heading1"/>
+        <w:spacing w:line="360" w:lineRule="auto"/>
+        <w:rPr>
+          <w:sz w:val="24"/>
+        </w:rPr>
+      </w:pPr>
       <w:r>
         <w:lastRenderedPageBreak/>
         <w:t>Capitolul 4. Aplicatii si limbaje folosite in contextul lucrarii</w:t>
@@ -15339,7 +15448,51 @@
           <w:rFonts w:ascii="Arial" w:hAnsi="Arial" w:cs="Arial"/>
         </w:rPr>
         <w:tab/>
-        <w:t>Din multitudinea de jocuri cunoscute la nivel international create cu acest motor grafic se pot mentiona Cuphead [</w:t>
+        <w:t xml:space="preserve">Din multitudinea de jocuri cunoscute la nivel international </w:t>
+      </w:r>
+      <w:proofErr w:type="gramStart"/>
+      <w:r>
+        <w:rPr>
+          <w:rFonts w:ascii="Arial" w:hAnsi="Arial" w:cs="Arial"/>
+        </w:rPr>
+        <w:t>ce</w:t>
+      </w:r>
+      <w:proofErr w:type="gramEnd"/>
+      <w:r>
+        <w:rPr>
+          <w:rFonts w:ascii="Arial" w:hAnsi="Arial" w:cs="Arial"/>
+        </w:rPr>
+        <w:t xml:space="preserve"> au fost </w:t>
+      </w:r>
+      <w:r>
+        <w:rPr>
+          <w:rFonts w:ascii="Arial" w:hAnsi="Arial" w:cs="Arial"/>
+        </w:rPr>
+        <w:t xml:space="preserve">create cu </w:t>
+      </w:r>
+      <w:r>
+        <w:rPr>
+          <w:rFonts w:ascii="Arial" w:hAnsi="Arial" w:cs="Arial"/>
+        </w:rPr>
+        <w:t xml:space="preserve">ajutorul </w:t>
+      </w:r>
+      <w:r>
+        <w:rPr>
+          <w:rFonts w:ascii="Arial" w:hAnsi="Arial" w:cs="Arial"/>
+        </w:rPr>
+        <w:t>acest</w:t>
+      </w:r>
+      <w:r>
+        <w:rPr>
+          <w:rFonts w:ascii="Arial" w:hAnsi="Arial" w:cs="Arial"/>
+        </w:rPr>
+        <w:t>ui</w:t>
+      </w:r>
+      <w:r>
+        <w:rPr>
+          <w:rFonts w:ascii="Arial" w:hAnsi="Arial" w:cs="Arial"/>
+        </w:rPr>
+        <w:t xml:space="preserve"> motor grafic se pot mentiona Cuphead [</w:t>
       </w:r>
       <w:r>
         <w:rPr>
@@ -15509,14 +15662,14 @@
         <w:rPr>
           <w:rFonts w:ascii="Arial" w:hAnsi="Arial" w:cs="Arial"/>
         </w:rPr>
-        <w:t xml:space="preserve"> un limbaj de nivel inalt si pur orientat pe obiecte, are notiunea de “garbage colletor”, suporta bucle “for </w:t>
+        <w:t xml:space="preserve"> un limbaj de nivel inalt si pur orientat pe obiecte, are notiunea de “garbage colletor”, </w:t>
       </w:r>
       <w:r>
         <w:rPr>
           <w:rFonts w:ascii="Arial" w:hAnsi="Arial" w:cs="Arial"/>
         </w:rPr>
         <w:lastRenderedPageBreak/>
-        <w:t>each”, insa este mai mult orientat pentru platforma Windows, pe cand C++ poate fi folosit pentru orice platforma</w:t>
+        <w:t>suporta bucle “for each”, insa este mai mult orientat pentru platforma Windows, pe cand C++ poate fi folosit pentru orice platforma</w:t>
       </w:r>
       <w:r>
         <w:rPr>
@@ -15686,7 +15839,9 @@
     </w:p>
     <w:p>
       <w:pPr>
-        <w:pStyle w:val="Heading2"/>
+        <w:rPr>
+          <w:rFonts w:ascii="Arial" w:hAnsi="Arial" w:cs="Arial"/>
+        </w:rPr>
       </w:pPr>
     </w:p>
     <w:p>
@@ -15778,7 +15933,14 @@
           <w:rFonts w:ascii="Arial" w:hAnsi="Arial" w:cs="Arial"/>
         </w:rPr>
         <w:tab/>
-        <w:t>De-a lungul celor peste 20 de versiuni, Adobe Illustrator a evoluat si a introdus instrumente pentru a usura munca creatorului, printre care: layer panels, suport pentru crearea obiectelor tridimensionale, abilitatea de a mentine mai multe art boards, salvand astfel mai multe versiuni ale unei imagini intr-un singur fisier</w:t>
+        <w:t xml:space="preserve">De-a lungul celor peste 20 de versiuni, Adobe Illustrator a evoluat si a introdus instrumente pentru a usura munca creatorului, printre care: layer panels, suport </w:t>
+      </w:r>
+      <w:r>
+        <w:rPr>
+          <w:rFonts w:ascii="Arial" w:hAnsi="Arial" w:cs="Arial"/>
+        </w:rPr>
+        <w:lastRenderedPageBreak/>
+        <w:t>pentru crearea obiectelor tridimensionale, abilitatea de a mentine mai multe art boards, salvand astfel mai multe versiuni ale unei imagini intr-un singur fisier</w:t>
       </w:r>
       <w:r>
         <w:rPr>
@@ -15800,7 +15962,6 @@
         <w:spacing w:line="360" w:lineRule="auto"/>
       </w:pPr>
       <w:r>
-        <w:lastRenderedPageBreak/>
         <w:t xml:space="preserve">Capitolul </w:t>
       </w:r>
       <w:r>
@@ -16135,7 +16296,14 @@
         <w:rPr>
           <w:rFonts w:ascii="Arial" w:hAnsi="Arial" w:cs="Arial"/>
         </w:rPr>
-        <w:t xml:space="preserve"> vor trebui indeplinite de catre muncitorul respectiv. Aceste date sunt salvate in fisiere json cu nume ales strategic pentru o mai buna abastractizare. De exemplu, pentru saman, path-ul fisierului </w:t>
+        <w:t xml:space="preserve"> vor trebui indeplinite de catre muncitorul respectiv. Aceste date sunt salvate in fisiere json cu nume ales strategic pentru o mai buna abastractizare. De exemplu, pentru </w:t>
+      </w:r>
+      <w:r>
+        <w:rPr>
+          <w:rFonts w:ascii="Arial" w:hAnsi="Arial" w:cs="Arial"/>
+        </w:rPr>
+        <w:lastRenderedPageBreak/>
+        <w:t xml:space="preserve">saman, path-ul fisierului </w:t>
       </w:r>
       <w:proofErr w:type="gramStart"/>
       <w:r>
@@ -16155,14 +16323,7 @@
         <w:rPr>
           <w:rFonts w:ascii="Arial" w:hAnsi="Arial" w:cs="Arial"/>
         </w:rPr>
-        <w:t xml:space="preserve"> In acest fisier se afla o lista de obiecte de tip ActionButtonData </w:t>
-      </w:r>
-      <w:r>
-        <w:rPr>
-          <w:rFonts w:ascii="Arial" w:hAnsi="Arial" w:cs="Arial"/>
-        </w:rPr>
-        <w:lastRenderedPageBreak/>
-        <w:t>(clasa regasita in pachetul “model” al solutiei), insa pentru a intelege structura butonului de actiune, pun la dispozitie un exemplu</w:t>
+        <w:t xml:space="preserve"> In acest fisier se afla o lista de obiecte de tip ActionButtonData (clasa regasita in pachetul “model” al solutiei), insa pentru a intelege structura butonului de actiune, pun la dispozitie un exemplu</w:t>
       </w:r>
       <w:r>
         <w:rPr>
@@ -16212,7 +16373,7 @@
                     <pic:cNvPicPr/>
                   </pic:nvPicPr>
                   <pic:blipFill>
-                    <a:blip r:embed="rId42">
+                    <a:blip r:embed="rId44">
                       <a:extLst>
                         <a:ext uri="{28A0092B-C50C-407E-A947-70E740481C1C}">
                           <a14:useLocalDpi xmlns:a14="http://schemas.microsoft.com/office/drawing/2010/main" val="0"/>
@@ -16778,105 +16939,6 @@
         <w:rPr>
           <w:rFonts w:ascii="Arial" w:hAnsi="Arial" w:cs="Arial"/>
         </w:rPr>
-        <w:tab/>
-      </w:r>
-      <w:r>
-        <w:rPr>
-          <w:rFonts w:ascii="Arial" w:hAnsi="Arial" w:cs="Arial"/>
-        </w:rPr>
-        <w:tab/>
-      </w:r>
-      <w:r>
-        <w:rPr>
-          <w:rFonts w:ascii="Arial" w:hAnsi="Arial" w:cs="Arial"/>
-        </w:rPr>
-        <w:t>-lose_food</w:t>
-      </w:r>
-      <w:proofErr w:type="gramStart"/>
-      <w:r>
-        <w:rPr>
-          <w:rFonts w:ascii="Arial" w:hAnsi="Arial" w:cs="Arial"/>
-        </w:rPr>
-        <w:t>:int</w:t>
-      </w:r>
-      <w:proofErr w:type="gramEnd"/>
-    </w:p>
-    <w:p>
-      <w:pPr>
-        <w:rPr>
-          <w:rFonts w:ascii="Arial" w:hAnsi="Arial" w:cs="Arial"/>
-        </w:rPr>
-      </w:pPr>
-      <w:r>
-        <w:rPr>
-          <w:rFonts w:ascii="Arial" w:hAnsi="Arial" w:cs="Arial"/>
-        </w:rPr>
-        <w:tab/>
-      </w:r>
-      <w:r>
-        <w:rPr>
-          <w:rFonts w:ascii="Arial" w:hAnsi="Arial" w:cs="Arial"/>
-        </w:rPr>
-        <w:tab/>
-      </w:r>
-      <w:r>
-        <w:rPr>
-          <w:rFonts w:ascii="Arial" w:hAnsi="Arial" w:cs="Arial"/>
-        </w:rPr>
-        <w:t>-lose_resources</w:t>
-      </w:r>
-      <w:proofErr w:type="gramStart"/>
-      <w:r>
-        <w:rPr>
-          <w:rFonts w:ascii="Arial" w:hAnsi="Arial" w:cs="Arial"/>
-        </w:rPr>
-        <w:t>:int</w:t>
-      </w:r>
-      <w:proofErr w:type="gramEnd"/>
-    </w:p>
-    <w:p>
-      <w:pPr>
-        <w:rPr>
-          <w:rFonts w:ascii="Arial" w:hAnsi="Arial" w:cs="Arial"/>
-        </w:rPr>
-      </w:pPr>
-      <w:r>
-        <w:rPr>
-          <w:rFonts w:ascii="Arial" w:hAnsi="Arial" w:cs="Arial"/>
-        </w:rPr>
-        <w:tab/>
-      </w:r>
-      <w:r>
-        <w:rPr>
-          <w:rFonts w:ascii="Arial" w:hAnsi="Arial" w:cs="Arial"/>
-        </w:rPr>
-        <w:tab/>
-      </w:r>
-      <w:r>
-        <w:rPr>
-          <w:rFonts w:ascii="Arial" w:hAnsi="Arial" w:cs="Arial"/>
-        </w:rPr>
-        <w:t>-lose_people</w:t>
-      </w:r>
-      <w:proofErr w:type="gramStart"/>
-      <w:r>
-        <w:rPr>
-          <w:rFonts w:ascii="Arial" w:hAnsi="Arial" w:cs="Arial"/>
-        </w:rPr>
-        <w:t>:int</w:t>
-      </w:r>
-      <w:proofErr w:type="gramEnd"/>
-    </w:p>
-    <w:p>
-      <w:pPr>
-        <w:rPr>
-          <w:rFonts w:ascii="Arial" w:hAnsi="Arial" w:cs="Arial"/>
-        </w:rPr>
-      </w:pPr>
-      <w:r>
-        <w:rPr>
-          <w:rFonts w:ascii="Arial" w:hAnsi="Arial" w:cs="Arial"/>
-        </w:rPr>
         <w:lastRenderedPageBreak/>
         <w:tab/>
       </w:r>
@@ -16890,6 +16952,105 @@
         <w:rPr>
           <w:rFonts w:ascii="Arial" w:hAnsi="Arial" w:cs="Arial"/>
         </w:rPr>
+        <w:t>-lose_food</w:t>
+      </w:r>
+      <w:proofErr w:type="gramStart"/>
+      <w:r>
+        <w:rPr>
+          <w:rFonts w:ascii="Arial" w:hAnsi="Arial" w:cs="Arial"/>
+        </w:rPr>
+        <w:t>:int</w:t>
+      </w:r>
+      <w:proofErr w:type="gramEnd"/>
+    </w:p>
+    <w:p>
+      <w:pPr>
+        <w:rPr>
+          <w:rFonts w:ascii="Arial" w:hAnsi="Arial" w:cs="Arial"/>
+        </w:rPr>
+      </w:pPr>
+      <w:r>
+        <w:rPr>
+          <w:rFonts w:ascii="Arial" w:hAnsi="Arial" w:cs="Arial"/>
+        </w:rPr>
+        <w:tab/>
+      </w:r>
+      <w:r>
+        <w:rPr>
+          <w:rFonts w:ascii="Arial" w:hAnsi="Arial" w:cs="Arial"/>
+        </w:rPr>
+        <w:tab/>
+      </w:r>
+      <w:r>
+        <w:rPr>
+          <w:rFonts w:ascii="Arial" w:hAnsi="Arial" w:cs="Arial"/>
+        </w:rPr>
+        <w:t>-lose_resources</w:t>
+      </w:r>
+      <w:proofErr w:type="gramStart"/>
+      <w:r>
+        <w:rPr>
+          <w:rFonts w:ascii="Arial" w:hAnsi="Arial" w:cs="Arial"/>
+        </w:rPr>
+        <w:t>:int</w:t>
+      </w:r>
+      <w:proofErr w:type="gramEnd"/>
+    </w:p>
+    <w:p>
+      <w:pPr>
+        <w:rPr>
+          <w:rFonts w:ascii="Arial" w:hAnsi="Arial" w:cs="Arial"/>
+        </w:rPr>
+      </w:pPr>
+      <w:r>
+        <w:rPr>
+          <w:rFonts w:ascii="Arial" w:hAnsi="Arial" w:cs="Arial"/>
+        </w:rPr>
+        <w:tab/>
+      </w:r>
+      <w:r>
+        <w:rPr>
+          <w:rFonts w:ascii="Arial" w:hAnsi="Arial" w:cs="Arial"/>
+        </w:rPr>
+        <w:tab/>
+      </w:r>
+      <w:r>
+        <w:rPr>
+          <w:rFonts w:ascii="Arial" w:hAnsi="Arial" w:cs="Arial"/>
+        </w:rPr>
+        <w:t>-lose_people</w:t>
+      </w:r>
+      <w:proofErr w:type="gramStart"/>
+      <w:r>
+        <w:rPr>
+          <w:rFonts w:ascii="Arial" w:hAnsi="Arial" w:cs="Arial"/>
+        </w:rPr>
+        <w:t>:int</w:t>
+      </w:r>
+      <w:proofErr w:type="gramEnd"/>
+    </w:p>
+    <w:p>
+      <w:pPr>
+        <w:rPr>
+          <w:rFonts w:ascii="Arial" w:hAnsi="Arial" w:cs="Arial"/>
+        </w:rPr>
+      </w:pPr>
+      <w:r>
+        <w:rPr>
+          <w:rFonts w:ascii="Arial" w:hAnsi="Arial" w:cs="Arial"/>
+        </w:rPr>
+        <w:tab/>
+      </w:r>
+      <w:r>
+        <w:rPr>
+          <w:rFonts w:ascii="Arial" w:hAnsi="Arial" w:cs="Arial"/>
+        </w:rPr>
+        <w:tab/>
+      </w:r>
+      <w:r>
+        <w:rPr>
+          <w:rFonts w:ascii="Arial" w:hAnsi="Arial" w:cs="Arial"/>
+        </w:rPr>
         <w:t>-</w:t>
       </w:r>
       <w:r>
@@ -17143,30 +17304,6 @@
     </w:p>
     <w:p>
       <w:pPr>
-        <w:rPr>
-          <w:rFonts w:ascii="Arial" w:hAnsi="Arial" w:cs="Arial"/>
-          <w:szCs w:val="28"/>
-        </w:rPr>
-      </w:pPr>
-    </w:p>
-    <w:p>
-      <w:pPr>
-        <w:rPr>
-          <w:rFonts w:ascii="Arial" w:hAnsi="Arial" w:cs="Arial"/>
-          <w:szCs w:val="28"/>
-        </w:rPr>
-      </w:pPr>
-    </w:p>
-    <w:p>
-      <w:pPr>
-        <w:rPr>
-          <w:rFonts w:ascii="Arial" w:hAnsi="Arial" w:cs="Arial"/>
-          <w:szCs w:val="28"/>
-        </w:rPr>
-      </w:pPr>
-    </w:p>
-    <w:p>
-      <w:pPr>
         <w:pStyle w:val="Heading1"/>
         <w:spacing w:line="360" w:lineRule="auto"/>
         <w:rPr>
@@ -17207,7 +17344,7 @@
         </w:rPr>
         <w:t xml:space="preserve"> </w:t>
       </w:r>
-      <w:hyperlink r:id="rId43" w:history="1">
+      <w:hyperlink r:id="rId45" w:history="1">
         <w:r>
           <w:rPr>
             <w:rStyle w:val="Hyperlink"/>
@@ -17237,7 +17374,7 @@
         <w:tab/>
         <w:t xml:space="preserve"> Records, </w:t>
       </w:r>
-      <w:hyperlink r:id="rId44" w:history="1">
+      <w:hyperlink r:id="rId46" w:history="1">
         <w:r>
           <w:rPr>
             <w:rStyle w:val="Hyperlink"/>
@@ -17274,7 +17411,7 @@
         </w:rPr>
         <w:t xml:space="preserve"> </w:t>
       </w:r>
-      <w:hyperlink r:id="rId45" w:history="1">
+      <w:hyperlink r:id="rId47" w:history="1">
         <w:r>
           <w:rPr>
             <w:rStyle w:val="Hyperlink"/>
@@ -17384,7 +17521,7 @@
         </w:rPr>
         <w:t xml:space="preserve">, </w:t>
       </w:r>
-      <w:hyperlink r:id="rId46" w:history="1">
+      <w:hyperlink r:id="rId48" w:history="1">
         <w:r>
           <w:rPr>
             <w:rStyle w:val="Hyperlink"/>
@@ -17414,7 +17551,7 @@
         </w:rPr>
         <w:t xml:space="preserve">[Unity2] Unity: Unity Manual, </w:t>
       </w:r>
-      <w:hyperlink r:id="rId47" w:history="1">
+      <w:hyperlink r:id="rId49" w:history="1">
         <w:r>
           <w:rPr>
             <w:rStyle w:val="Hyperlink"/>
@@ -17443,7 +17580,7 @@
         </w:rPr>
         <w:t xml:space="preserve">[MDHR] Studio MDHR Entertainment Inc.: Cuphead, </w:t>
       </w:r>
-      <w:hyperlink r:id="rId48" w:history="1">
+      <w:hyperlink r:id="rId50" w:history="1">
         <w:r>
           <w:rPr>
             <w:rStyle w:val="Hyperlink"/>
@@ -17466,7 +17603,7 @@
         </w:rPr>
         <w:t xml:space="preserve">[Niantic] Niantic: Pokemon GO, </w:t>
       </w:r>
-      <w:hyperlink r:id="rId49" w:history="1">
+      <w:hyperlink r:id="rId51" w:history="1">
         <w:r>
           <w:rPr>
             <w:rStyle w:val="Hyperlink"/>
@@ -17489,7 +17626,7 @@
         </w:rPr>
         <w:t xml:space="preserve">[Blizzard] Blizzard Entertainment: Heartstone, </w:t>
       </w:r>
-      <w:hyperlink r:id="rId50" w:history="1">
+      <w:hyperlink r:id="rId52" w:history="1">
         <w:r>
           <w:rPr>
             <w:rStyle w:val="Hyperlink"/>
@@ -17514,7 +17651,7 @@
         </w:rPr>
         <w:t xml:space="preserve">[Microsoft1] Microsoft: About Visual Studio, </w:t>
       </w:r>
-      <w:hyperlink r:id="rId51" w:history="1">
+      <w:hyperlink r:id="rId53" w:history="1">
         <w:r>
           <w:rPr>
             <w:rStyle w:val="Hyperlink"/>
@@ -17564,7 +17701,7 @@
         </w:rPr>
         <w:t xml:space="preserve">[Microsoft2] Microsoft: C# documentation, </w:t>
       </w:r>
-      <w:hyperlink r:id="rId52" w:history="1">
+      <w:hyperlink r:id="rId54" w:history="1">
         <w:r>
           <w:rPr>
             <w:rStyle w:val="Hyperlink"/>
@@ -17593,7 +17730,7 @@
         </w:rPr>
         <w:t xml:space="preserve">[Penland] Penland, Jon: Learn JSON: Get Started with Portable Data Transportation, </w:t>
       </w:r>
-      <w:hyperlink r:id="rId53" w:history="1">
+      <w:hyperlink r:id="rId55" w:history="1">
         <w:r>
           <w:rPr>
             <w:rStyle w:val="Hyperlink"/>
@@ -17614,6 +17751,7 @@
         <w:rPr>
           <w:rFonts w:ascii="Arial" w:hAnsi="Arial" w:cs="Arial"/>
         </w:rPr>
+        <w:lastRenderedPageBreak/>
         <w:t>[ECMA2] ECMA International</w:t>
       </w:r>
       <w:r>
@@ -17641,7 +17779,6 @@
         <w:rPr>
           <w:rFonts w:ascii="Arial" w:hAnsi="Arial" w:cs="Arial"/>
         </w:rPr>
-        <w:lastRenderedPageBreak/>
         <w:t>[Smith] Smith, Jennifer: What is Adobe Illustrator</w:t>
       </w:r>
       <w:r>
@@ -17651,7 +17788,7 @@
         </w:rPr>
         <w:t xml:space="preserve">, </w:t>
       </w:r>
-      <w:hyperlink r:id="rId54" w:history="1">
+      <w:hyperlink r:id="rId56" w:history="1">
         <w:r>
           <w:rPr>
             <w:rStyle w:val="Hyperlink"/>
@@ -17674,7 +17811,7 @@
         </w:rPr>
         <w:t xml:space="preserve">[Lambert] Lambert, Tim: A brief history of medicine, </w:t>
       </w:r>
-      <w:hyperlink r:id="rId55" w:history="1">
+      <w:hyperlink r:id="rId57" w:history="1">
         <w:r>
           <w:rPr>
             <w:rStyle w:val="Hyperlink"/>
@@ -17725,7 +17862,7 @@
         </w:rPr>
         <w:t xml:space="preserve">[Mark] Mark, Joshua J.: Egyptian Medicine, </w:t>
       </w:r>
-      <w:hyperlink r:id="rId56" w:history="1">
+      <w:hyperlink r:id="rId58" w:history="1">
         <w:r>
           <w:rPr>
             <w:rStyle w:val="Hyperlink"/>
@@ -17748,7 +17885,7 @@
         </w:rPr>
         <w:t xml:space="preserve">[Cartwright1] Cartwright, Mark: Ancient Greek Medicine, </w:t>
       </w:r>
-      <w:hyperlink r:id="rId57" w:history="1">
+      <w:hyperlink r:id="rId59" w:history="1">
         <w:r>
           <w:rPr>
             <w:rStyle w:val="Hyperlink"/>
@@ -17805,7 +17942,7 @@
         </w:rPr>
         <w:t xml:space="preserve">[Cartwright2] Cartwright, Mark: Roman Medicine, </w:t>
       </w:r>
-      <w:hyperlink r:id="rId58" w:history="1">
+      <w:hyperlink r:id="rId60" w:history="1">
         <w:r>
           <w:rPr>
             <w:rStyle w:val="Hyperlink"/>
@@ -17843,7 +17980,7 @@
         </w:rPr>
         <w:t xml:space="preserve"> Ages, </w:t>
       </w:r>
-      <w:hyperlink r:id="rId59" w:history="1">
+      <w:hyperlink r:id="rId61" w:history="1">
         <w:r>
           <w:rPr>
             <w:rStyle w:val="Hyperlink"/>
@@ -17881,7 +18018,7 @@
         </w:rPr>
         <w:t xml:space="preserve"> the Computer and Video Game Industry, </w:t>
       </w:r>
-      <w:hyperlink r:id="rId60" w:history="1">
+      <w:hyperlink r:id="rId62" w:history="1">
         <w:r>
           <w:rPr>
             <w:rStyle w:val="Hyperlink"/>
@@ -17932,7 +18069,7 @@
         </w:rPr>
         <w:t xml:space="preserve">[Cohen] Cohen, D.S.: Magnavox Odyssey - the First Gaming Console, </w:t>
       </w:r>
-      <w:hyperlink r:id="rId61" w:history="1">
+      <w:hyperlink r:id="rId63" w:history="1">
         <w:r>
           <w:rPr>
             <w:rStyle w:val="Hyperlink"/>
@@ -17955,7 +18092,7 @@
         </w:rPr>
         <w:t xml:space="preserve">[Bowen] Bowen, Lisa: Video game play may provide learning, health, social benefits, review finds, </w:t>
       </w:r>
-      <w:hyperlink r:id="rId62" w:history="1">
+      <w:hyperlink r:id="rId64" w:history="1">
         <w:r>
           <w:rPr>
             <w:rStyle w:val="Hyperlink"/>
@@ -17978,7 +18115,7 @@
         </w:rPr>
         <w:t xml:space="preserve">[MicroProse] MicroProse: Civilization Franchise, </w:t>
       </w:r>
-      <w:hyperlink r:id="rId63" w:history="1">
+      <w:hyperlink r:id="rId65" w:history="1">
         <w:r>
           <w:rPr>
             <w:rStyle w:val="Hyperlink"/>
@@ -17999,9 +18136,10 @@
         <w:rPr>
           <w:rFonts w:ascii="Arial" w:hAnsi="Arial" w:cs="Arial"/>
         </w:rPr>
+        <w:lastRenderedPageBreak/>
         <w:t xml:space="preserve">[Ensemble] Ensemble Studios: Age of Empires, </w:t>
       </w:r>
-      <w:hyperlink r:id="rId64" w:history="1">
+      <w:hyperlink r:id="rId66" w:history="1">
         <w:r>
           <w:rPr>
             <w:rStyle w:val="Hyperlink"/>
@@ -18036,10 +18174,9 @@
         <w:rPr>
           <w:rFonts w:ascii="Arial" w:hAnsi="Arial" w:cs="Arial"/>
         </w:rPr>
-        <w:lastRenderedPageBreak/>
         <w:t xml:space="preserve">[SchoolHistory] School History: Industrial Revolution Housing, </w:t>
       </w:r>
-      <w:hyperlink r:id="rId65" w:history="1">
+      <w:hyperlink r:id="rId67" w:history="1">
         <w:r>
           <w:rPr>
             <w:rStyle w:val="Hyperlink"/>
@@ -18062,7 +18199,7 @@
         </w:rPr>
         <w:t xml:space="preserve">[Chang] Chang, Pao-Chi, Swenson, Alfred: Construction, </w:t>
       </w:r>
-      <w:hyperlink r:id="rId66" w:history="1">
+      <w:hyperlink r:id="rId68" w:history="1">
         <w:r>
           <w:rPr>
             <w:rStyle w:val="Hyperlink"/>
@@ -18091,7 +18228,7 @@
         </w:rPr>
         <w:t xml:space="preserve">[UKEssays] UK Essays: Medical Advancements during the Industrial Revolution, </w:t>
       </w:r>
-      <w:hyperlink r:id="rId67" w:history="1">
+      <w:hyperlink r:id="rId69" w:history="1">
         <w:r>
           <w:rPr>
             <w:rStyle w:val="Hyperlink"/>
@@ -18114,7 +18251,7 @@
         </w:rPr>
         <w:t xml:space="preserve">[MedlinePlus] MedlinePlus: Genetically engineered foods, </w:t>
       </w:r>
-      <w:hyperlink r:id="rId68" w:history="1">
+      <w:hyperlink r:id="rId70" w:history="1">
         <w:r>
           <w:rPr>
             <w:rStyle w:val="Hyperlink"/>
@@ -18167,7 +18304,7 @@
         </w:rPr>
         <w:t xml:space="preserve">, </w:t>
       </w:r>
-      <w:hyperlink r:id="rId69" w:history="1">
+      <w:hyperlink r:id="rId71" w:history="1">
         <w:r>
           <w:rPr>
             <w:rStyle w:val="Hyperlink"/>
@@ -18180,7 +18317,7 @@
     <w:sectPr>
       <w:type w:val="continuous"/>
       <w:pgSz w:w="12240" w:h="15840"/>
-      <w:pgMar w:top="1440" w:right="1440" w:bottom="1440" w:left="1440" w:header="720" w:footer="720" w:gutter="0"/>
+      <w:pgMar w:top="1418" w:right="1418" w:bottom="1418" w:left="1985" w:header="720" w:footer="720" w:gutter="0"/>
       <w:pgNumType w:chapStyle="1"/>
       <w:cols w:space="720"/>
       <w:docGrid w:linePitch="360"/>
@@ -20075,7 +20212,7 @@
 </file>
 
 <file path=customXml/itemProps1.xml><?xml version="1.0" encoding="utf-8"?>
-<ds:datastoreItem xmlns:ds="http://schemas.openxmlformats.org/officeDocument/2006/customXml" ds:itemID="{ED6BC663-BF44-4493-B5D3-61CCD6F17186}">
+<ds:datastoreItem xmlns:ds="http://schemas.openxmlformats.org/officeDocument/2006/customXml" ds:itemID="{06E152A4-A072-443F-BFB9-BC20DAB00138}">
   <ds:schemaRefs>
     <ds:schemaRef ds:uri="http://schemas.openxmlformats.org/officeDocument/2006/bibliography"/>
   </ds:schemaRefs>

</xml_diff>

<commit_message>
changed table of contents/ structure of thesis
</commit_message>
<xml_diff>
--- a/Docs/Neagu_Cezara.docx
+++ b/Docs/Neagu_Cezara.docx
@@ -564,7 +564,7 @@
             </w:rPr>
             <w:fldChar w:fldCharType="separate"/>
           </w:r>
-          <w:hyperlink w:anchor="_Toc39166101" w:history="1">
+          <w:hyperlink w:anchor="_Toc39515111" w:history="1">
             <w:r>
               <w:rPr>
                 <w:rStyle w:val="Hyperlink"/>
@@ -592,7 +592,7 @@
                 <w:noProof/>
                 <w:webHidden/>
               </w:rPr>
-              <w:instrText xml:space="preserve"> PAGEREF _Toc39166101 \h </w:instrText>
+              <w:instrText xml:space="preserve"> PAGEREF _Toc39515111 \h </w:instrText>
             </w:r>
             <w:r>
               <w:rPr>
@@ -636,7 +636,7 @@
               <w:szCs w:val="22"/>
             </w:rPr>
           </w:pPr>
-          <w:hyperlink w:anchor="_Toc39166102" w:history="1">
+          <w:hyperlink w:anchor="_Toc39515112" w:history="1">
             <w:r>
               <w:rPr>
                 <w:rStyle w:val="Hyperlink"/>
@@ -664,7 +664,7 @@
                 <w:noProof/>
                 <w:webHidden/>
               </w:rPr>
-              <w:instrText xml:space="preserve"> PAGEREF _Toc39166102 \h </w:instrText>
+              <w:instrText xml:space="preserve"> PAGEREF _Toc39515112 \h </w:instrText>
             </w:r>
             <w:r>
               <w:rPr>
@@ -708,7 +708,7 @@
               <w:szCs w:val="22"/>
             </w:rPr>
           </w:pPr>
-          <w:hyperlink w:anchor="_Toc39166103" w:history="1">
+          <w:hyperlink w:anchor="_Toc39515113" w:history="1">
             <w:r>
               <w:rPr>
                 <w:rStyle w:val="Hyperlink"/>
@@ -736,7 +736,7 @@
                 <w:noProof/>
                 <w:webHidden/>
               </w:rPr>
-              <w:instrText xml:space="preserve"> PAGEREF _Toc39166103 \h </w:instrText>
+              <w:instrText xml:space="preserve"> PAGEREF _Toc39515113 \h </w:instrText>
             </w:r>
             <w:r>
               <w:rPr>
@@ -780,7 +780,7 @@
               <w:szCs w:val="22"/>
             </w:rPr>
           </w:pPr>
-          <w:hyperlink w:anchor="_Toc39166104" w:history="1">
+          <w:hyperlink w:anchor="_Toc39515114" w:history="1">
             <w:r>
               <w:rPr>
                 <w:rStyle w:val="Hyperlink"/>
@@ -807,7 +807,7 @@
                 <w:noProof/>
                 <w:webHidden/>
               </w:rPr>
-              <w:instrText xml:space="preserve"> PAGEREF _Toc39166104 \h </w:instrText>
+              <w:instrText xml:space="preserve"> PAGEREF _Toc39515114 \h </w:instrText>
             </w:r>
             <w:r>
               <w:rPr>
@@ -851,7 +851,7 @@
               <w:szCs w:val="22"/>
             </w:rPr>
           </w:pPr>
-          <w:hyperlink w:anchor="_Toc39166105" w:history="1">
+          <w:hyperlink w:anchor="_Toc39515115" w:history="1">
             <w:r>
               <w:rPr>
                 <w:rStyle w:val="Hyperlink"/>
@@ -878,7 +878,7 @@
                 <w:noProof/>
                 <w:webHidden/>
               </w:rPr>
-              <w:instrText xml:space="preserve"> PAGEREF _Toc39166105 \h </w:instrText>
+              <w:instrText xml:space="preserve"> PAGEREF _Toc39515115 \h </w:instrText>
             </w:r>
             <w:r>
               <w:rPr>
@@ -922,7 +922,7 @@
               <w:szCs w:val="22"/>
             </w:rPr>
           </w:pPr>
-          <w:hyperlink w:anchor="_Toc39166106" w:history="1">
+          <w:hyperlink w:anchor="_Toc39515116" w:history="1">
             <w:r>
               <w:rPr>
                 <w:rStyle w:val="Hyperlink"/>
@@ -950,7 +950,7 @@
                 <w:noProof/>
                 <w:webHidden/>
               </w:rPr>
-              <w:instrText xml:space="preserve"> PAGEREF _Toc39166106 \h </w:instrText>
+              <w:instrText xml:space="preserve"> PAGEREF _Toc39515116 \h </w:instrText>
             </w:r>
             <w:r>
               <w:rPr>
@@ -994,7 +994,7 @@
               <w:szCs w:val="22"/>
             </w:rPr>
           </w:pPr>
-          <w:hyperlink w:anchor="_Toc39166107" w:history="1">
+          <w:hyperlink w:anchor="_Toc39515117" w:history="1">
             <w:r>
               <w:rPr>
                 <w:rStyle w:val="Hyperlink"/>
@@ -1021,7 +1021,7 @@
                 <w:noProof/>
                 <w:webHidden/>
               </w:rPr>
-              <w:instrText xml:space="preserve"> PAGEREF _Toc39166107 \h </w:instrText>
+              <w:instrText xml:space="preserve"> PAGEREF _Toc39515117 \h </w:instrText>
             </w:r>
             <w:r>
               <w:rPr>
@@ -1065,7 +1065,7 @@
               <w:szCs w:val="22"/>
             </w:rPr>
           </w:pPr>
-          <w:hyperlink w:anchor="_Toc39166108" w:history="1">
+          <w:hyperlink w:anchor="_Toc39515118" w:history="1">
             <w:r>
               <w:rPr>
                 <w:rStyle w:val="Hyperlink"/>
@@ -1092,7 +1092,7 @@
                 <w:noProof/>
                 <w:webHidden/>
               </w:rPr>
-              <w:instrText xml:space="preserve"> PAGEREF _Toc39166108 \h </w:instrText>
+              <w:instrText xml:space="preserve"> PAGEREF _Toc39515118 \h </w:instrText>
             </w:r>
             <w:r>
               <w:rPr>
@@ -1136,7 +1136,7 @@
               <w:szCs w:val="22"/>
             </w:rPr>
           </w:pPr>
-          <w:hyperlink w:anchor="_Toc39166109" w:history="1">
+          <w:hyperlink w:anchor="_Toc39515119" w:history="1">
             <w:r>
               <w:rPr>
                 <w:rStyle w:val="Hyperlink"/>
@@ -1163,7 +1163,7 @@
                 <w:noProof/>
                 <w:webHidden/>
               </w:rPr>
-              <w:instrText xml:space="preserve"> PAGEREF _Toc39166109 \h </w:instrText>
+              <w:instrText xml:space="preserve"> PAGEREF _Toc39515119 \h </w:instrText>
             </w:r>
             <w:r>
               <w:rPr>
@@ -1207,7 +1207,7 @@
               <w:szCs w:val="22"/>
             </w:rPr>
           </w:pPr>
-          <w:hyperlink w:anchor="_Toc39166110" w:history="1">
+          <w:hyperlink w:anchor="_Toc39515120" w:history="1">
             <w:r>
               <w:rPr>
                 <w:rStyle w:val="Hyperlink"/>
@@ -1234,7 +1234,7 @@
                 <w:noProof/>
                 <w:webHidden/>
               </w:rPr>
-              <w:instrText xml:space="preserve"> PAGEREF _Toc39166110 \h </w:instrText>
+              <w:instrText xml:space="preserve"> PAGEREF _Toc39515120 \h </w:instrText>
             </w:r>
             <w:r>
               <w:rPr>
@@ -1278,13 +1278,13 @@
               <w:szCs w:val="22"/>
             </w:rPr>
           </w:pPr>
-          <w:hyperlink w:anchor="_Toc39166111" w:history="1">
+          <w:hyperlink w:anchor="_Toc39515121" w:history="1">
             <w:r>
               <w:rPr>
                 <w:rStyle w:val="Hyperlink"/>
                 <w:noProof/>
               </w:rPr>
-              <w:t>3.1. Elementele de interfata</w:t>
+              <w:t>3.1. Analiza</w:t>
             </w:r>
             <w:r>
               <w:rPr>
@@ -1305,7 +1305,7 @@
                 <w:noProof/>
                 <w:webHidden/>
               </w:rPr>
-              <w:instrText xml:space="preserve"> PAGEREF _Toc39166111 \h </w:instrText>
+              <w:instrText xml:space="preserve"> PAGEREF _Toc39515121 \h </w:instrText>
             </w:r>
             <w:r>
               <w:rPr>
@@ -1349,13 +1349,13 @@
               <w:szCs w:val="22"/>
             </w:rPr>
           </w:pPr>
-          <w:hyperlink w:anchor="_Toc39166112" w:history="1">
+          <w:hyperlink w:anchor="_Toc39515122" w:history="1">
             <w:r>
               <w:rPr>
                 <w:rStyle w:val="Hyperlink"/>
                 <w:noProof/>
               </w:rPr>
-              <w:t>3.2. Erele</w:t>
+              <w:t>3.2. Proiectare</w:t>
             </w:r>
             <w:r>
               <w:rPr>
@@ -1376,7 +1376,7 @@
                 <w:noProof/>
                 <w:webHidden/>
               </w:rPr>
-              <w:instrText xml:space="preserve"> PAGEREF _Toc39166112 \h </w:instrText>
+              <w:instrText xml:space="preserve"> PAGEREF _Toc39515122 \h </w:instrText>
             </w:r>
             <w:r>
               <w:rPr>
@@ -1396,7 +1396,7 @@
                 <w:noProof/>
                 <w:webHidden/>
               </w:rPr>
-              <w:t>20</w:t>
+              <w:t>18</w:t>
             </w:r>
             <w:r>
               <w:rPr>
@@ -1420,13 +1420,13 @@
               <w:szCs w:val="22"/>
             </w:rPr>
           </w:pPr>
-          <w:hyperlink w:anchor="_Toc39166113" w:history="1">
+          <w:hyperlink w:anchor="_Toc39515123" w:history="1">
             <w:r>
               <w:rPr>
                 <w:rStyle w:val="Hyperlink"/>
                 <w:noProof/>
               </w:rPr>
-              <w:t>3.4. Sfarsitul de era</w:t>
+              <w:t>3.3. Implementare</w:t>
             </w:r>
             <w:r>
               <w:rPr>
@@ -1447,7 +1447,7 @@
                 <w:noProof/>
                 <w:webHidden/>
               </w:rPr>
-              <w:instrText xml:space="preserve"> PAGEREF _Toc39166113 \h </w:instrText>
+              <w:instrText xml:space="preserve"> PAGEREF _Toc39515123 \h </w:instrText>
             </w:r>
             <w:r>
               <w:rPr>
@@ -1467,7 +1467,7 @@
                 <w:noProof/>
                 <w:webHidden/>
               </w:rPr>
-              <w:t>23</w:t>
+              <w:t>25</w:t>
             </w:r>
             <w:r>
               <w:rPr>
@@ -1491,13 +1491,13 @@
               <w:szCs w:val="22"/>
             </w:rPr>
           </w:pPr>
-          <w:hyperlink w:anchor="_Toc39166114" w:history="1">
+          <w:hyperlink w:anchor="_Toc39515124" w:history="1">
             <w:r>
               <w:rPr>
                 <w:rStyle w:val="Hyperlink"/>
                 <w:noProof/>
               </w:rPr>
-              <w:t>3.5. Gameplay</w:t>
+              <w:t>3.4. Gameplay</w:t>
             </w:r>
             <w:r>
               <w:rPr>
@@ -1518,7 +1518,7 @@
                 <w:noProof/>
                 <w:webHidden/>
               </w:rPr>
-              <w:instrText xml:space="preserve"> PAGEREF _Toc39166114 \h </w:instrText>
+              <w:instrText xml:space="preserve"> PAGEREF _Toc39515124 \h </w:instrText>
             </w:r>
             <w:r>
               <w:rPr>
@@ -1538,7 +1538,7 @@
                 <w:noProof/>
                 <w:webHidden/>
               </w:rPr>
-              <w:t>24</w:t>
+              <w:t>25</w:t>
             </w:r>
             <w:r>
               <w:rPr>
@@ -1562,7 +1562,7 @@
               <w:szCs w:val="22"/>
             </w:rPr>
           </w:pPr>
-          <w:hyperlink w:anchor="_Toc39166115" w:history="1">
+          <w:hyperlink w:anchor="_Toc39515125" w:history="1">
             <w:r>
               <w:rPr>
                 <w:rStyle w:val="Hyperlink"/>
@@ -1589,220 +1589,7 @@
                 <w:noProof/>
                 <w:webHidden/>
               </w:rPr>
-              <w:instrText xml:space="preserve"> PAGEREF _Toc39166115 \h </w:instrText>
-            </w:r>
-            <w:r>
-              <w:rPr>
-                <w:noProof/>
-                <w:webHidden/>
-              </w:rPr>
-            </w:r>
-            <w:r>
-              <w:rPr>
-                <w:noProof/>
-                <w:webHidden/>
-              </w:rPr>
-              <w:fldChar w:fldCharType="separate"/>
-            </w:r>
-            <w:r>
-              <w:rPr>
-                <w:noProof/>
-                <w:webHidden/>
-              </w:rPr>
-              <w:t>26</w:t>
-            </w:r>
-            <w:r>
-              <w:rPr>
-                <w:noProof/>
-                <w:webHidden/>
-              </w:rPr>
-              <w:fldChar w:fldCharType="end"/>
-            </w:r>
-          </w:hyperlink>
-        </w:p>
-        <w:p>
-          <w:pPr>
-            <w:pStyle w:val="TOC2"/>
-            <w:tabs>
-              <w:tab w:val="right" w:leader="dot" w:pos="8827"/>
-            </w:tabs>
-            <w:rPr>
-              <w:rFonts w:asciiTheme="minorHAnsi" w:eastAsiaTheme="minorEastAsia" w:hAnsiTheme="minorHAnsi" w:cstheme="minorBidi"/>
-              <w:noProof/>
-              <w:sz w:val="22"/>
-              <w:szCs w:val="22"/>
-            </w:rPr>
-          </w:pPr>
-          <w:hyperlink w:anchor="_Toc39166116" w:history="1">
-            <w:r>
-              <w:rPr>
-                <w:rStyle w:val="Hyperlink"/>
-                <w:noProof/>
-              </w:rPr>
-              <w:t>4.1. Unity</w:t>
-            </w:r>
-            <w:r>
-              <w:rPr>
-                <w:noProof/>
-                <w:webHidden/>
-              </w:rPr>
-              <w:tab/>
-            </w:r>
-            <w:r>
-              <w:rPr>
-                <w:noProof/>
-                <w:webHidden/>
-              </w:rPr>
-              <w:fldChar w:fldCharType="begin"/>
-            </w:r>
-            <w:r>
-              <w:rPr>
-                <w:noProof/>
-                <w:webHidden/>
-              </w:rPr>
-              <w:instrText xml:space="preserve"> PAGEREF _Toc39166116 \h </w:instrText>
-            </w:r>
-            <w:r>
-              <w:rPr>
-                <w:noProof/>
-                <w:webHidden/>
-              </w:rPr>
-            </w:r>
-            <w:r>
-              <w:rPr>
-                <w:noProof/>
-                <w:webHidden/>
-              </w:rPr>
-              <w:fldChar w:fldCharType="separate"/>
-            </w:r>
-            <w:r>
-              <w:rPr>
-                <w:noProof/>
-                <w:webHidden/>
-              </w:rPr>
-              <w:t>26</w:t>
-            </w:r>
-            <w:r>
-              <w:rPr>
-                <w:noProof/>
-                <w:webHidden/>
-              </w:rPr>
-              <w:fldChar w:fldCharType="end"/>
-            </w:r>
-          </w:hyperlink>
-        </w:p>
-        <w:p>
-          <w:pPr>
-            <w:pStyle w:val="TOC2"/>
-            <w:tabs>
-              <w:tab w:val="right" w:leader="dot" w:pos="8827"/>
-            </w:tabs>
-            <w:rPr>
-              <w:rFonts w:asciiTheme="minorHAnsi" w:eastAsiaTheme="minorEastAsia" w:hAnsiTheme="minorHAnsi" w:cstheme="minorBidi"/>
-              <w:noProof/>
-              <w:sz w:val="22"/>
-              <w:szCs w:val="22"/>
-            </w:rPr>
-          </w:pPr>
-          <w:hyperlink w:anchor="_Toc39166117" w:history="1">
-            <w:r>
-              <w:rPr>
-                <w:rStyle w:val="Hyperlink"/>
-                <w:noProof/>
-              </w:rPr>
-              <w:t>4.2. Visual Studio si C#</w:t>
-            </w:r>
-            <w:r>
-              <w:rPr>
-                <w:noProof/>
-                <w:webHidden/>
-              </w:rPr>
-              <w:tab/>
-            </w:r>
-            <w:r>
-              <w:rPr>
-                <w:noProof/>
-                <w:webHidden/>
-              </w:rPr>
-              <w:fldChar w:fldCharType="begin"/>
-            </w:r>
-            <w:r>
-              <w:rPr>
-                <w:noProof/>
-                <w:webHidden/>
-              </w:rPr>
-              <w:instrText xml:space="preserve"> PAGEREF _Toc39166117 \h </w:instrText>
-            </w:r>
-            <w:r>
-              <w:rPr>
-                <w:noProof/>
-                <w:webHidden/>
-              </w:rPr>
-            </w:r>
-            <w:r>
-              <w:rPr>
-                <w:noProof/>
-                <w:webHidden/>
-              </w:rPr>
-              <w:fldChar w:fldCharType="separate"/>
-            </w:r>
-            <w:r>
-              <w:rPr>
-                <w:noProof/>
-                <w:webHidden/>
-              </w:rPr>
-              <w:t>26</w:t>
-            </w:r>
-            <w:r>
-              <w:rPr>
-                <w:noProof/>
-                <w:webHidden/>
-              </w:rPr>
-              <w:fldChar w:fldCharType="end"/>
-            </w:r>
-          </w:hyperlink>
-        </w:p>
-        <w:p>
-          <w:pPr>
-            <w:pStyle w:val="TOC2"/>
-            <w:tabs>
-              <w:tab w:val="right" w:leader="dot" w:pos="8827"/>
-            </w:tabs>
-            <w:rPr>
-              <w:rFonts w:asciiTheme="minorHAnsi" w:eastAsiaTheme="minorEastAsia" w:hAnsiTheme="minorHAnsi" w:cstheme="minorBidi"/>
-              <w:noProof/>
-              <w:sz w:val="22"/>
-              <w:szCs w:val="22"/>
-            </w:rPr>
-          </w:pPr>
-          <w:hyperlink w:anchor="_Toc39166118" w:history="1">
-            <w:r>
-              <w:rPr>
-                <w:rStyle w:val="Hyperlink"/>
-                <w:noProof/>
-              </w:rPr>
-              <w:t>4.3. Json .NET</w:t>
-            </w:r>
-            <w:r>
-              <w:rPr>
-                <w:noProof/>
-                <w:webHidden/>
-              </w:rPr>
-              <w:tab/>
-            </w:r>
-            <w:r>
-              <w:rPr>
-                <w:noProof/>
-                <w:webHidden/>
-              </w:rPr>
-              <w:fldChar w:fldCharType="begin"/>
-            </w:r>
-            <w:r>
-              <w:rPr>
-                <w:noProof/>
-                <w:webHidden/>
-              </w:rPr>
-              <w:instrText xml:space="preserve"> PAGEREF _Toc39166118 \h </w:instrText>
+              <w:instrText xml:space="preserve"> PAGEREF _Toc39515125 \h </w:instrText>
             </w:r>
             <w:r>
               <w:rPr>
@@ -1846,13 +1633,13 @@
               <w:szCs w:val="22"/>
             </w:rPr>
           </w:pPr>
-          <w:hyperlink w:anchor="_Toc39166119" w:history="1">
+          <w:hyperlink w:anchor="_Toc39515126" w:history="1">
             <w:r>
               <w:rPr>
                 <w:rStyle w:val="Hyperlink"/>
                 <w:noProof/>
               </w:rPr>
-              <w:t>4.4. Adobe Illustrator</w:t>
+              <w:t>4.1. Unity</w:t>
             </w:r>
             <w:r>
               <w:rPr>
@@ -1873,7 +1660,7 @@
                 <w:noProof/>
                 <w:webHidden/>
               </w:rPr>
-              <w:instrText xml:space="preserve"> PAGEREF _Toc39166119 \h </w:instrText>
+              <w:instrText xml:space="preserve"> PAGEREF _Toc39515126 \h </w:instrText>
             </w:r>
             <w:r>
               <w:rPr>
@@ -1906,7 +1693,7 @@
         </w:p>
         <w:p>
           <w:pPr>
-            <w:pStyle w:val="TOC1"/>
+            <w:pStyle w:val="TOC2"/>
             <w:tabs>
               <w:tab w:val="right" w:leader="dot" w:pos="8827"/>
             </w:tabs>
@@ -1917,13 +1704,13 @@
               <w:szCs w:val="22"/>
             </w:rPr>
           </w:pPr>
-          <w:hyperlink w:anchor="_Toc39166120" w:history="1">
+          <w:hyperlink w:anchor="_Toc39515127" w:history="1">
             <w:r>
               <w:rPr>
                 <w:rStyle w:val="Hyperlink"/>
                 <w:noProof/>
               </w:rPr>
-              <w:t>Capitolul 5. Dezvoltarea aplicatiei</w:t>
+              <w:t>4.2. Visual Studio si C#</w:t>
             </w:r>
             <w:r>
               <w:rPr>
@@ -1944,7 +1731,78 @@
                 <w:noProof/>
                 <w:webHidden/>
               </w:rPr>
-              <w:instrText xml:space="preserve"> PAGEREF _Toc39166120 \h </w:instrText>
+              <w:instrText xml:space="preserve"> PAGEREF _Toc39515127 \h </w:instrText>
+            </w:r>
+            <w:r>
+              <w:rPr>
+                <w:noProof/>
+                <w:webHidden/>
+              </w:rPr>
+            </w:r>
+            <w:r>
+              <w:rPr>
+                <w:noProof/>
+                <w:webHidden/>
+              </w:rPr>
+              <w:fldChar w:fldCharType="separate"/>
+            </w:r>
+            <w:r>
+              <w:rPr>
+                <w:noProof/>
+                <w:webHidden/>
+              </w:rPr>
+              <w:t>27</w:t>
+            </w:r>
+            <w:r>
+              <w:rPr>
+                <w:noProof/>
+                <w:webHidden/>
+              </w:rPr>
+              <w:fldChar w:fldCharType="end"/>
+            </w:r>
+          </w:hyperlink>
+        </w:p>
+        <w:p>
+          <w:pPr>
+            <w:pStyle w:val="TOC2"/>
+            <w:tabs>
+              <w:tab w:val="right" w:leader="dot" w:pos="8827"/>
+            </w:tabs>
+            <w:rPr>
+              <w:rFonts w:asciiTheme="minorHAnsi" w:eastAsiaTheme="minorEastAsia" w:hAnsiTheme="minorHAnsi" w:cstheme="minorBidi"/>
+              <w:noProof/>
+              <w:sz w:val="22"/>
+              <w:szCs w:val="22"/>
+            </w:rPr>
+          </w:pPr>
+          <w:hyperlink w:anchor="_Toc39515128" w:history="1">
+            <w:r>
+              <w:rPr>
+                <w:rStyle w:val="Hyperlink"/>
+                <w:noProof/>
+              </w:rPr>
+              <w:t>4.3. Json .NET</w:t>
+            </w:r>
+            <w:r>
+              <w:rPr>
+                <w:noProof/>
+                <w:webHidden/>
+              </w:rPr>
+              <w:tab/>
+            </w:r>
+            <w:r>
+              <w:rPr>
+                <w:noProof/>
+                <w:webHidden/>
+              </w:rPr>
+              <w:fldChar w:fldCharType="begin"/>
+            </w:r>
+            <w:r>
+              <w:rPr>
+                <w:noProof/>
+                <w:webHidden/>
+              </w:rPr>
+              <w:instrText xml:space="preserve"> PAGEREF _Toc39515128 \h </w:instrText>
             </w:r>
             <w:r>
               <w:rPr>
@@ -1988,13 +1846,13 @@
               <w:szCs w:val="22"/>
             </w:rPr>
           </w:pPr>
-          <w:hyperlink w:anchor="_Toc39166121" w:history="1">
+          <w:hyperlink w:anchor="_Toc39515129" w:history="1">
             <w:r>
               <w:rPr>
                 <w:rStyle w:val="Hyperlink"/>
                 <w:noProof/>
               </w:rPr>
-              <w:t>5.2. Clasele utilizate/create</w:t>
+              <w:t>4.4. Adobe Illustrator</w:t>
             </w:r>
             <w:r>
               <w:rPr>
@@ -2015,7 +1873,7 @@
                 <w:noProof/>
                 <w:webHidden/>
               </w:rPr>
-              <w:instrText xml:space="preserve"> PAGEREF _Toc39166121 \h </w:instrText>
+              <w:instrText xml:space="preserve"> PAGEREF _Toc39515129 \h </w:instrText>
             </w:r>
             <w:r>
               <w:rPr>
@@ -2059,7 +1917,7 @@
               <w:szCs w:val="22"/>
             </w:rPr>
           </w:pPr>
-          <w:hyperlink w:anchor="_Toc39166122" w:history="1">
+          <w:hyperlink w:anchor="_Toc39515130" w:history="1">
             <w:r>
               <w:rPr>
                 <w:rStyle w:val="Hyperlink"/>
@@ -2086,78 +1944,7 @@
                 <w:noProof/>
                 <w:webHidden/>
               </w:rPr>
-              <w:instrText xml:space="preserve"> PAGEREF _Toc39166122 \h </w:instrText>
-            </w:r>
-            <w:r>
-              <w:rPr>
-                <w:noProof/>
-                <w:webHidden/>
-              </w:rPr>
-            </w:r>
-            <w:r>
-              <w:rPr>
-                <w:noProof/>
-                <w:webHidden/>
-              </w:rPr>
-              <w:fldChar w:fldCharType="separate"/>
-            </w:r>
-            <w:r>
-              <w:rPr>
-                <w:noProof/>
-                <w:webHidden/>
-              </w:rPr>
-              <w:t>30</w:t>
-            </w:r>
-            <w:r>
-              <w:rPr>
-                <w:noProof/>
-                <w:webHidden/>
-              </w:rPr>
-              <w:fldChar w:fldCharType="end"/>
-            </w:r>
-          </w:hyperlink>
-        </w:p>
-        <w:p>
-          <w:pPr>
-            <w:pStyle w:val="TOC1"/>
-            <w:tabs>
-              <w:tab w:val="right" w:leader="dot" w:pos="8827"/>
-            </w:tabs>
-            <w:rPr>
-              <w:rFonts w:asciiTheme="minorHAnsi" w:eastAsiaTheme="minorEastAsia" w:hAnsiTheme="minorHAnsi" w:cstheme="minorBidi"/>
-              <w:noProof/>
-              <w:sz w:val="22"/>
-              <w:szCs w:val="22"/>
-            </w:rPr>
-          </w:pPr>
-          <w:hyperlink w:anchor="_Toc39166123" w:history="1">
-            <w:r>
-              <w:rPr>
-                <w:rStyle w:val="Hyperlink"/>
-                <w:noProof/>
-              </w:rPr>
-              <w:t>Capitolul 7. Bibliografie</w:t>
-            </w:r>
-            <w:r>
-              <w:rPr>
-                <w:noProof/>
-                <w:webHidden/>
-              </w:rPr>
-              <w:tab/>
-            </w:r>
-            <w:r>
-              <w:rPr>
-                <w:noProof/>
-                <w:webHidden/>
-              </w:rPr>
-              <w:fldChar w:fldCharType="begin"/>
-            </w:r>
-            <w:r>
-              <w:rPr>
-                <w:noProof/>
-                <w:webHidden/>
-              </w:rPr>
-              <w:instrText xml:space="preserve"> PAGEREF _Toc39166123 \h </w:instrText>
+              <w:instrText xml:space="preserve"> PAGEREF _Toc39515130 \h </w:instrText>
             </w:r>
             <w:r>
               <w:rPr>
@@ -2189,6 +1976,77 @@
           </w:hyperlink>
         </w:p>
         <w:p>
+          <w:pPr>
+            <w:pStyle w:val="TOC1"/>
+            <w:tabs>
+              <w:tab w:val="right" w:leader="dot" w:pos="8827"/>
+            </w:tabs>
+            <w:rPr>
+              <w:rFonts w:asciiTheme="minorHAnsi" w:eastAsiaTheme="minorEastAsia" w:hAnsiTheme="minorHAnsi" w:cstheme="minorBidi"/>
+              <w:noProof/>
+              <w:sz w:val="22"/>
+              <w:szCs w:val="22"/>
+            </w:rPr>
+          </w:pPr>
+          <w:hyperlink w:anchor="_Toc39515131" w:history="1">
+            <w:r>
+              <w:rPr>
+                <w:rStyle w:val="Hyperlink"/>
+                <w:noProof/>
+              </w:rPr>
+              <w:t>Capitolul 7. Bibliografie</w:t>
+            </w:r>
+            <w:r>
+              <w:rPr>
+                <w:noProof/>
+                <w:webHidden/>
+              </w:rPr>
+              <w:tab/>
+            </w:r>
+            <w:r>
+              <w:rPr>
+                <w:noProof/>
+                <w:webHidden/>
+              </w:rPr>
+              <w:fldChar w:fldCharType="begin"/>
+            </w:r>
+            <w:r>
+              <w:rPr>
+                <w:noProof/>
+                <w:webHidden/>
+              </w:rPr>
+              <w:instrText xml:space="preserve"> PAGEREF _Toc39515131 \h </w:instrText>
+            </w:r>
+            <w:r>
+              <w:rPr>
+                <w:noProof/>
+                <w:webHidden/>
+              </w:rPr>
+            </w:r>
+            <w:r>
+              <w:rPr>
+                <w:noProof/>
+                <w:webHidden/>
+              </w:rPr>
+              <w:fldChar w:fldCharType="separate"/>
+            </w:r>
+            <w:r>
+              <w:rPr>
+                <w:noProof/>
+                <w:webHidden/>
+              </w:rPr>
+              <w:t>32</w:t>
+            </w:r>
+            <w:r>
+              <w:rPr>
+                <w:noProof/>
+                <w:webHidden/>
+              </w:rPr>
+              <w:fldChar w:fldCharType="end"/>
+            </w:r>
+          </w:hyperlink>
+        </w:p>
+        <w:p>
           <w:r>
             <w:rPr>
               <w:b/>
@@ -2209,12 +2067,22 @@
           <w:szCs w:val="28"/>
         </w:rPr>
       </w:pPr>
-      <w:bookmarkStart w:id="1" w:name="_Toc39166101"/>
-      <w:r>
+    </w:p>
+    <w:p>
+      <w:pPr>
+        <w:pStyle w:val="Heading1"/>
+        <w:spacing w:line="360" w:lineRule="auto"/>
         <w:rPr>
           <w:rFonts w:cs="Arial"/>
           <w:szCs w:val="28"/>
         </w:rPr>
+      </w:pPr>
+      <w:bookmarkStart w:id="1" w:name="_Toc39515111"/>
+      <w:r>
+        <w:rPr>
+          <w:rFonts w:cs="Arial"/>
+          <w:szCs w:val="28"/>
+        </w:rPr>
         <w:lastRenderedPageBreak/>
         <w:t xml:space="preserve">Capitolul </w:t>
       </w:r>
@@ -2249,7 +2117,7 @@
           <w:szCs w:val="24"/>
         </w:rPr>
       </w:pPr>
-      <w:bookmarkStart w:id="2" w:name="_Toc39166102"/>
+      <w:bookmarkStart w:id="2" w:name="_Toc39515112"/>
       <w:r>
         <w:rPr>
           <w:rFonts w:cs="Arial"/>
@@ -2708,7 +2576,7 @@
           <w:szCs w:val="24"/>
         </w:rPr>
       </w:pPr>
-      <w:bookmarkStart w:id="3" w:name="_Toc39166103"/>
+      <w:bookmarkStart w:id="3" w:name="_Toc39515113"/>
       <w:r>
         <w:rPr>
           <w:rFonts w:cs="Arial"/>
@@ -3606,7 +3474,7 @@
       <w:pPr>
         <w:pStyle w:val="Heading2"/>
       </w:pPr>
-      <w:bookmarkStart w:id="4" w:name="_Toc39166104"/>
+      <w:bookmarkStart w:id="4" w:name="_Toc39515114"/>
       <w:r>
         <w:t>1.</w:t>
       </w:r>
@@ -4008,7 +3876,7 @@
           <w:sz w:val="32"/>
         </w:rPr>
       </w:pPr>
-      <w:bookmarkStart w:id="5" w:name="_Toc39166105"/>
+      <w:bookmarkStart w:id="5" w:name="_Toc39515115"/>
       <w:r>
         <w:rPr>
           <w:sz w:val="32"/>
@@ -4038,7 +3906,7 @@
           <w:sz w:val="28"/>
         </w:rPr>
       </w:pPr>
-      <w:bookmarkStart w:id="6" w:name="_Toc39166106"/>
+      <w:bookmarkStart w:id="6" w:name="_Toc39515116"/>
       <w:r>
         <w:rPr>
           <w:rFonts w:cs="Arial"/>
@@ -5692,7 +5560,7 @@
       <w:pPr>
         <w:pStyle w:val="Heading2"/>
       </w:pPr>
-      <w:bookmarkStart w:id="7" w:name="_Toc39166107"/>
+      <w:bookmarkStart w:id="7" w:name="_Toc39515117"/>
       <w:r>
         <w:lastRenderedPageBreak/>
         <w:t>2.2. Antichitatea</w:t>
@@ -7930,7 +7798,7 @@
       <w:pPr>
         <w:pStyle w:val="Heading2"/>
       </w:pPr>
-      <w:bookmarkStart w:id="8" w:name="_Toc39166108"/>
+      <w:bookmarkStart w:id="8" w:name="_Toc39515118"/>
       <w:r>
         <w:lastRenderedPageBreak/>
         <w:t>2.3. Evul Mediu</w:t>
@@ -8495,7 +8363,7 @@
       <w:pPr>
         <w:pStyle w:val="Heading2"/>
       </w:pPr>
-      <w:bookmarkStart w:id="9" w:name="_Toc39166109"/>
+      <w:bookmarkStart w:id="9" w:name="_Toc39515119"/>
       <w:r>
         <w:t>2.4. Epoca Moderna</w:t>
       </w:r>
@@ -9586,7 +9454,21 @@
         <w:rPr>
           <w:rFonts w:ascii="Arial" w:hAnsi="Arial" w:cs="Arial"/>
         </w:rPr>
-        <w:t xml:space="preserve"> oamenii au la dispozitie alimente din toate culturile lumii, produse sub diferite forme, foametea fiind mai rar inalnita fata de anii precedenti. Tot acest </w:t>
+        <w:t xml:space="preserve"> oamenii au la dispozitie alimente din toate culturile lumii, produse </w:t>
+      </w:r>
+      <w:proofErr w:type="gramStart"/>
+      <w:r>
+        <w:rPr>
+          <w:rFonts w:ascii="Arial" w:hAnsi="Arial" w:cs="Arial"/>
+        </w:rPr>
+        <w:t>sub</w:t>
+      </w:r>
+      <w:proofErr w:type="gramEnd"/>
+      <w:r>
+        <w:rPr>
+          <w:rFonts w:ascii="Arial" w:hAnsi="Arial" w:cs="Arial"/>
+        </w:rPr>
+        <w:t xml:space="preserve"> diferite forme, foametea fiind mai rar inalnita fata de anii precedenti. Tot acest </w:t>
       </w:r>
       <w:proofErr w:type="gramStart"/>
       <w:r>
@@ -9926,7 +9808,7 @@
         <w:pStyle w:val="Heading1"/>
         <w:spacing w:line="360" w:lineRule="auto"/>
       </w:pPr>
-      <w:bookmarkStart w:id="10" w:name="_Toc39166110"/>
+      <w:bookmarkStart w:id="10" w:name="_Toc39515120"/>
       <w:r>
         <w:lastRenderedPageBreak/>
         <w:t xml:space="preserve">Capitolul </w:t>
@@ -9945,13 +9827,17 @@
     <w:p>
       <w:pPr>
         <w:pStyle w:val="Heading2"/>
-      </w:pPr>
-      <w:bookmarkStart w:id="11" w:name="_Toc39166111"/>
-      <w:r>
-        <w:t xml:space="preserve">3.1. Elementele </w:t>
-      </w:r>
-      <w:r>
-        <w:t>de interfata</w:t>
+        <w:rPr>
+          <w:rFonts w:eastAsiaTheme="minorHAnsi" w:cs="Arial"/>
+          <w:szCs w:val="24"/>
+        </w:rPr>
+      </w:pPr>
+      <w:bookmarkStart w:id="11" w:name="_Toc39515121"/>
+      <w:r>
+        <w:t xml:space="preserve">3.1. </w:t>
+      </w:r>
+      <w:r>
+        <w:t>Analiza</w:t>
       </w:r>
       <w:bookmarkEnd w:id="11"/>
     </w:p>
@@ -9963,7 +9849,7 @@
       </w:pPr>
       <w:r>
         <w:rPr>
-          <w:noProof/>
+          <w:rFonts w:ascii="Arial" w:hAnsi="Arial" w:cs="Arial"/>
         </w:rPr>
         <w:pict>
           <v:shapetype id="_x0000_t75" coordsize="21600,21600" o:spt="75" o:preferrelative="t" path="m@4@5l@4@11@9@11@9@5xe" filled="f" stroked="f">
@@ -9985,8 +9871,216 @@
             <v:path o:extrusionok="f" gradientshapeok="t" o:connecttype="rect"/>
             <o:lock v:ext="edit" aspectratio="t"/>
           </v:shapetype>
+          <v:shape id="_x0000_i1025" type="#_x0000_t75" style="width:441pt;height:336.75pt">
+            <v:imagedata r:id="rId8" o:title="diagrama cazuri"/>
+          </v:shape>
+        </w:pict>
+      </w:r>
+    </w:p>
+    <w:p>
+      <w:pPr>
+        <w:jc w:val="center"/>
+        <w:rPr>
+          <w:rFonts w:ascii="Arial" w:hAnsi="Arial" w:cs="Arial"/>
+        </w:rPr>
+      </w:pPr>
+      <w:r>
+        <w:rPr>
+          <w:rFonts w:ascii="Arial" w:hAnsi="Arial" w:cs="Arial"/>
+        </w:rPr>
+        <w:t>Figura</w:t>
+      </w:r>
+      <w:r>
+        <w:rPr>
+          <w:rFonts w:ascii="Arial" w:hAnsi="Arial" w:cs="Arial"/>
+        </w:rPr>
+        <w:t xml:space="preserve"> </w:t>
+      </w:r>
+      <w:proofErr w:type="gramStart"/>
+      <w:r>
+        <w:rPr>
+          <w:rFonts w:ascii="Arial" w:hAnsi="Arial" w:cs="Arial"/>
+        </w:rPr>
+        <w:t>3.1</w:t>
+      </w:r>
+      <w:r>
+        <w:rPr>
+          <w:rFonts w:ascii="Arial" w:hAnsi="Arial" w:cs="Arial"/>
+        </w:rPr>
+        <w:t xml:space="preserve"> :</w:t>
+      </w:r>
+      <w:proofErr w:type="gramEnd"/>
+      <w:r>
+        <w:rPr>
+          <w:rFonts w:ascii="Arial" w:hAnsi="Arial" w:cs="Arial"/>
+        </w:rPr>
+        <w:t xml:space="preserve"> Diagrama cazurilor de utilizare</w:t>
+      </w:r>
+    </w:p>
+    <w:p/>
+    <w:p/>
+    <w:p/>
+    <w:p/>
+    <w:p/>
+    <w:p/>
+    <w:p/>
+    <w:p/>
+    <w:p>
+      <w:pPr>
+        <w:pStyle w:val="Heading2"/>
+      </w:pPr>
+      <w:bookmarkStart w:id="12" w:name="_Toc39515122"/>
+      <w:r>
+        <w:t>3.2. Proiectare</w:t>
+      </w:r>
+      <w:bookmarkEnd w:id="12"/>
+    </w:p>
+    <w:p>
+      <w:pPr>
+        <w:rPr>
+          <w:rFonts w:ascii="Arial" w:hAnsi="Arial" w:cs="Arial"/>
+        </w:rPr>
+      </w:pPr>
+      <w:r>
+        <w:rPr>
+          <w:rFonts w:ascii="Arial" w:hAnsi="Arial" w:cs="Arial"/>
+        </w:rPr>
+        <w:t>3.2</w:t>
+      </w:r>
+      <w:r>
+        <w:rPr>
+          <w:rFonts w:ascii="Arial" w:hAnsi="Arial" w:cs="Arial"/>
+        </w:rPr>
+        <w:t>.1. Arhitectura</w:t>
+      </w:r>
+      <w:r>
+        <w:rPr>
+          <w:rFonts w:ascii="Arial" w:hAnsi="Arial" w:cs="Arial"/>
+        </w:rPr>
+        <w:t xml:space="preserve"> + diagrama de clase</w:t>
+      </w:r>
+    </w:p>
+    <w:p>
+      <w:pPr>
+        <w:rPr>
+          <w:rFonts w:ascii="Arial" w:hAnsi="Arial" w:cs="Arial"/>
+        </w:rPr>
+      </w:pPr>
+      <w:proofErr w:type="gramStart"/>
+      <w:r>
+        <w:rPr>
+          <w:rFonts w:ascii="Arial" w:hAnsi="Arial" w:cs="Arial"/>
+        </w:rPr>
+        <w:t>arhitectura</w:t>
+      </w:r>
+      <w:proofErr w:type="gramEnd"/>
+      <w:r>
+        <w:rPr>
+          <w:rFonts w:ascii="Arial" w:hAnsi="Arial" w:cs="Arial"/>
+        </w:rPr>
+        <w:t xml:space="preserve"> stratificata</w:t>
+      </w:r>
+    </w:p>
+    <w:p>
+      <w:pPr>
+        <w:rPr>
+          <w:rFonts w:ascii="Arial" w:hAnsi="Arial" w:cs="Arial"/>
+        </w:rPr>
+      </w:pPr>
+    </w:p>
+    <w:p>
+      <w:pPr>
+        <w:rPr>
+          <w:rFonts w:ascii="Arial" w:hAnsi="Arial" w:cs="Arial"/>
+        </w:rPr>
+      </w:pPr>
+      <w:r>
+        <w:rPr>
+          <w:rFonts w:ascii="Arial" w:hAnsi="Arial" w:cs="Arial"/>
+        </w:rPr>
+        <w:t>3.</w:t>
+      </w:r>
+      <w:r>
+        <w:rPr>
+          <w:rFonts w:ascii="Arial" w:hAnsi="Arial" w:cs="Arial"/>
+        </w:rPr>
+        <w:t>2.2</w:t>
+      </w:r>
+      <w:r>
+        <w:rPr>
+          <w:rFonts w:ascii="Arial" w:hAnsi="Arial" w:cs="Arial"/>
+        </w:rPr>
+        <w:t>. Interfata cu utilizatorul</w:t>
+      </w:r>
+    </w:p>
+    <w:p>
+      <w:pPr>
+        <w:rPr>
+          <w:rFonts w:ascii="Arial" w:hAnsi="Arial" w:cs="Arial"/>
+        </w:rPr>
+      </w:pPr>
+      <w:r>
+        <w:rPr>
+          <w:rFonts w:ascii="Arial" w:hAnsi="Arial" w:cs="Arial"/>
+        </w:rPr>
+        <w:t>3.</w:t>
+      </w:r>
+      <w:r>
+        <w:rPr>
+          <w:rFonts w:ascii="Arial" w:hAnsi="Arial" w:cs="Arial"/>
+        </w:rPr>
+        <w:t>2</w:t>
+      </w:r>
+      <w:r>
+        <w:rPr>
+          <w:rFonts w:ascii="Arial" w:hAnsi="Arial" w:cs="Arial"/>
+        </w:rPr>
+        <w:t>.</w:t>
+      </w:r>
+      <w:r>
+        <w:rPr>
+          <w:rFonts w:ascii="Arial" w:hAnsi="Arial" w:cs="Arial"/>
+        </w:rPr>
+        <w:t>2</w:t>
+      </w:r>
+      <w:r>
+        <w:rPr>
+          <w:rFonts w:ascii="Arial" w:hAnsi="Arial" w:cs="Arial"/>
+        </w:rPr>
+        <w:t>.</w:t>
+      </w:r>
+      <w:r>
+        <w:rPr>
+          <w:rFonts w:ascii="Arial" w:hAnsi="Arial" w:cs="Arial"/>
+        </w:rPr>
+        <w:t>1</w:t>
+      </w:r>
+      <w:r>
+        <w:rPr>
+          <w:rFonts w:ascii="Arial" w:hAnsi="Arial" w:cs="Arial"/>
+        </w:rPr>
+        <w:t xml:space="preserve">. Elementele </w:t>
+      </w:r>
+      <w:r>
+        <w:rPr>
+          <w:rFonts w:ascii="Arial" w:hAnsi="Arial" w:cs="Arial"/>
+        </w:rPr>
+        <w:t>de interfata</w:t>
+      </w:r>
+    </w:p>
+    <w:p>
+      <w:pPr>
+        <w:rPr>
+          <w:rFonts w:ascii="Arial" w:hAnsi="Arial" w:cs="Arial"/>
+        </w:rPr>
+      </w:pPr>
+      <w:r>
+        <w:rPr>
+          <w:noProof/>
+        </w:rPr>
+        <w:pict>
           <v:shape id="_x0000_s1026" type="#_x0000_t75" style="position:absolute;left:0;text-align:left;margin-left:0;margin-top:10.95pt;width:162.55pt;height:268.95pt;z-index:251676160;mso-position-horizontal-relative:text;mso-position-vertical-relative:text;mso-width-relative:page;mso-height-relative:page">
-            <v:imagedata r:id="rId8" o:title="Untitled-1" cropbottom="417f"/>
+            <v:imagedata r:id="rId9" o:title="Untitled-1" cropbottom="417f"/>
             <w10:wrap type="square"/>
           </v:shape>
         </w:pict>
@@ -10369,7 +10463,7 @@
                     </pic:cNvPicPr>
                   </pic:nvPicPr>
                   <pic:blipFill>
-                    <a:blip r:embed="rId9">
+                    <a:blip r:embed="rId10">
                       <a:extLst>
                         <a:ext uri="{28A0092B-C50C-407E-A947-70E740481C1C}">
                           <a14:useLocalDpi xmlns:a14="http://schemas.microsoft.com/office/drawing/2010/main" val="0"/>
@@ -10479,7 +10573,7 @@
         <w:lastRenderedPageBreak/>
         <w:pict>
           <v:shape id="_x0000_s1027" type="#_x0000_t75" style="position:absolute;left:0;text-align:left;margin-left:0;margin-top:.75pt;width:163.4pt;height:272.4pt;z-index:251677184;mso-position-horizontal-relative:text;mso-position-vertical-relative:text;mso-width-relative:page;mso-height-relative:page">
-            <v:imagedata r:id="rId10" o:title="Untitled-2" croptop="402f" cropleft="880f"/>
+            <v:imagedata r:id="rId11" o:title="Untitled-2" croptop="402f" cropleft="880f"/>
             <w10:wrap type="square"/>
           </v:shape>
         </w:pict>
@@ -10732,7 +10826,7 @@
         </w:rPr>
         <w:pict>
           <v:shape id="_x0000_s1028" type="#_x0000_t75" style="position:absolute;left:0;text-align:left;margin-left:0;margin-top:8.8pt;width:161.55pt;height:288.45pt;z-index:251678208;mso-position-horizontal-relative:text;mso-position-vertical-relative:text;mso-width-relative:page;mso-height-relative:page">
-            <v:imagedata r:id="rId11" o:title="Untitled-3" croptop="3251f" cropbottom="3306f" cropleft="5273f" cropright="5257f"/>
+            <v:imagedata r:id="rId12" o:title="Untitled-3" croptop="3251f" cropbottom="3306f" cropleft="5273f" cropright="5257f"/>
             <w10:wrap type="square"/>
           </v:shape>
         </w:pict>
@@ -11018,7 +11112,7 @@
                     </pic:cNvPicPr>
                   </pic:nvPicPr>
                   <pic:blipFill rotWithShape="1">
-                    <a:blip r:embed="rId12">
+                    <a:blip r:embed="rId13">
                       <a:extLst>
                         <a:ext uri="{28A0092B-C50C-407E-A947-70E740481C1C}">
                           <a14:useLocalDpi xmlns:a14="http://schemas.microsoft.com/office/drawing/2010/main" val="0"/>
@@ -11142,7 +11236,7 @@
                     <pic:cNvPicPr/>
                   </pic:nvPicPr>
                   <pic:blipFill rotWithShape="1">
-                    <a:blip r:embed="rId13" cstate="print">
+                    <a:blip r:embed="rId14" cstate="print">
                       <a:extLst>
                         <a:ext uri="{28A0092B-C50C-407E-A947-70E740481C1C}">
                           <a14:useLocalDpi xmlns:a14="http://schemas.microsoft.com/office/drawing/2010/main" val="0"/>
@@ -11246,16 +11340,40 @@
     </w:p>
     <w:p>
       <w:pPr>
-        <w:pStyle w:val="Heading2"/>
-      </w:pPr>
-      <w:bookmarkStart w:id="12" w:name="_Toc39166112"/>
-      <w:r>
-        <w:t>3.2</w:t>
-      </w:r>
-      <w:r>
+        <w:rPr>
+          <w:rFonts w:ascii="Arial" w:hAnsi="Arial" w:cs="Arial"/>
+        </w:rPr>
+      </w:pPr>
+      <w:r>
+        <w:rPr>
+          <w:rFonts w:ascii="Arial" w:hAnsi="Arial" w:cs="Arial"/>
+        </w:rPr>
+        <w:t>3.</w:t>
+      </w:r>
+      <w:r>
+        <w:rPr>
+          <w:rFonts w:ascii="Arial" w:hAnsi="Arial" w:cs="Arial"/>
+        </w:rPr>
+        <w:t>2.</w:t>
+      </w:r>
+      <w:r>
+        <w:rPr>
+          <w:rFonts w:ascii="Arial" w:hAnsi="Arial" w:cs="Arial"/>
+        </w:rPr>
+        <w:t>2</w:t>
+      </w:r>
+      <w:r>
+        <w:rPr>
+          <w:rFonts w:ascii="Arial" w:hAnsi="Arial" w:cs="Arial"/>
+        </w:rPr>
+        <w:t>.1</w:t>
+      </w:r>
+      <w:r>
+        <w:rPr>
+          <w:rFonts w:ascii="Arial" w:hAnsi="Arial" w:cs="Arial"/>
+        </w:rPr>
         <w:t>. Erele</w:t>
       </w:r>
-      <w:bookmarkEnd w:id="12"/>
     </w:p>
     <w:p>
       <w:pPr>
@@ -11421,7 +11539,7 @@
                     <pic:cNvPicPr/>
                   </pic:nvPicPr>
                   <pic:blipFill>
-                    <a:blip r:embed="rId14" cstate="print">
+                    <a:blip r:embed="rId15" cstate="print">
                       <a:extLst>
                         <a:ext uri="{28A0092B-C50C-407E-A947-70E740481C1C}">
                           <a14:useLocalDpi xmlns:a14="http://schemas.microsoft.com/office/drawing/2010/main" val="0"/>
@@ -11481,7 +11599,7 @@
                     <pic:cNvPicPr/>
                   </pic:nvPicPr>
                   <pic:blipFill rotWithShape="1">
-                    <a:blip r:embed="rId15" cstate="print">
+                    <a:blip r:embed="rId16" cstate="print">
                       <a:extLst>
                         <a:ext uri="{28A0092B-C50C-407E-A947-70E740481C1C}">
                           <a14:useLocalDpi xmlns:a14="http://schemas.microsoft.com/office/drawing/2010/main" val="0"/>
@@ -11548,7 +11666,7 @@
                     <pic:cNvPicPr/>
                   </pic:nvPicPr>
                   <pic:blipFill rotWithShape="1">
-                    <a:blip r:embed="rId16" cstate="print">
+                    <a:blip r:embed="rId17" cstate="print">
                       <a:extLst>
                         <a:ext uri="{28A0092B-C50C-407E-A947-70E740481C1C}">
                           <a14:useLocalDpi xmlns:a14="http://schemas.microsoft.com/office/drawing/2010/main" val="0"/>
@@ -11615,7 +11733,7 @@
                     <pic:cNvPicPr/>
                   </pic:nvPicPr>
                   <pic:blipFill rotWithShape="1">
-                    <a:blip r:embed="rId17" cstate="print">
+                    <a:blip r:embed="rId18" cstate="print">
                       <a:extLst>
                         <a:ext uri="{28A0092B-C50C-407E-A947-70E740481C1C}">
                           <a14:useLocalDpi xmlns:a14="http://schemas.microsoft.com/office/drawing/2010/main" val="0"/>
@@ -11729,6 +11847,16 @@
         <w:spacing w:line="360" w:lineRule="auto"/>
         <w:rPr>
           <w:rFonts w:ascii="Arial" w:hAnsi="Arial" w:cs="Arial"/>
+          <w:sz w:val="24"/>
+        </w:rPr>
+      </w:pPr>
+    </w:p>
+    <w:p>
+      <w:pPr>
+        <w:pStyle w:val="ListParagraph"/>
+        <w:spacing w:line="360" w:lineRule="auto"/>
+        <w:rPr>
+          <w:rFonts w:ascii="Arial" w:hAnsi="Arial" w:cs="Arial"/>
           <w:sz w:val="12"/>
         </w:rPr>
       </w:pPr>
@@ -11785,7 +11913,7 @@
                     <pic:cNvPicPr/>
                   </pic:nvPicPr>
                   <pic:blipFill rotWithShape="1">
-                    <a:blip r:embed="rId18" cstate="print">
+                    <a:blip r:embed="rId19" cstate="print">
                       <a:extLst>
                         <a:ext uri="{28A0092B-C50C-407E-A947-70E740481C1C}">
                           <a14:useLocalDpi xmlns:a14="http://schemas.microsoft.com/office/drawing/2010/main" val="0"/>
@@ -11852,7 +11980,7 @@
                     <pic:cNvPicPr/>
                   </pic:nvPicPr>
                   <pic:blipFill rotWithShape="1">
-                    <a:blip r:embed="rId19" cstate="print">
+                    <a:blip r:embed="rId20" cstate="print">
                       <a:extLst>
                         <a:ext uri="{28A0092B-C50C-407E-A947-70E740481C1C}">
                           <a14:useLocalDpi xmlns:a14="http://schemas.microsoft.com/office/drawing/2010/main" val="0"/>
@@ -11919,7 +12047,7 @@
                     <pic:cNvPicPr/>
                   </pic:nvPicPr>
                   <pic:blipFill rotWithShape="1">
-                    <a:blip r:embed="rId20" cstate="print">
+                    <a:blip r:embed="rId21" cstate="print">
                       <a:extLst>
                         <a:ext uri="{28A0092B-C50C-407E-A947-70E740481C1C}">
                           <a14:useLocalDpi xmlns:a14="http://schemas.microsoft.com/office/drawing/2010/main" val="0"/>
@@ -12100,7 +12228,7 @@
                     <pic:cNvPicPr/>
                   </pic:nvPicPr>
                   <pic:blipFill>
-                    <a:blip r:embed="rId21" cstate="print">
+                    <a:blip r:embed="rId22" cstate="print">
                       <a:extLst>
                         <a:ext uri="{28A0092B-C50C-407E-A947-70E740481C1C}">
                           <a14:useLocalDpi xmlns:a14="http://schemas.microsoft.com/office/drawing/2010/main" val="0"/>
@@ -12160,7 +12288,7 @@
                     <pic:cNvPicPr/>
                   </pic:nvPicPr>
                   <pic:blipFill>
-                    <a:blip r:embed="rId22" cstate="print">
+                    <a:blip r:embed="rId23" cstate="print">
                       <a:extLst>
                         <a:ext uri="{28A0092B-C50C-407E-A947-70E740481C1C}">
                           <a14:useLocalDpi xmlns:a14="http://schemas.microsoft.com/office/drawing/2010/main" val="0"/>
@@ -12220,7 +12348,7 @@
                     <pic:cNvPicPr/>
                   </pic:nvPicPr>
                   <pic:blipFill rotWithShape="1">
-                    <a:blip r:embed="rId23" cstate="print">
+                    <a:blip r:embed="rId24" cstate="print">
                       <a:extLst>
                         <a:ext uri="{28A0092B-C50C-407E-A947-70E740481C1C}">
                           <a14:useLocalDpi xmlns:a14="http://schemas.microsoft.com/office/drawing/2010/main" val="0"/>
@@ -12505,7 +12633,7 @@
                     <pic:cNvPicPr/>
                   </pic:nvPicPr>
                   <pic:blipFill>
-                    <a:blip r:embed="rId24" cstate="print">
+                    <a:blip r:embed="rId25" cstate="print">
                       <a:extLst>
                         <a:ext uri="{28A0092B-C50C-407E-A947-70E740481C1C}">
                           <a14:useLocalDpi xmlns:a14="http://schemas.microsoft.com/office/drawing/2010/main" val="0"/>
@@ -12565,7 +12693,7 @@
                     <pic:cNvPicPr/>
                   </pic:nvPicPr>
                   <pic:blipFill>
-                    <a:blip r:embed="rId25" cstate="print">
+                    <a:blip r:embed="rId26" cstate="print">
                       <a:extLst>
                         <a:ext uri="{28A0092B-C50C-407E-A947-70E740481C1C}">
                           <a14:useLocalDpi xmlns:a14="http://schemas.microsoft.com/office/drawing/2010/main" val="0"/>
@@ -12625,7 +12753,7 @@
                     <pic:cNvPicPr/>
                   </pic:nvPicPr>
                   <pic:blipFill rotWithShape="1">
-                    <a:blip r:embed="rId26" cstate="print">
+                    <a:blip r:embed="rId27" cstate="print">
                       <a:extLst>
                         <a:ext uri="{28A0092B-C50C-407E-A947-70E740481C1C}">
                           <a14:useLocalDpi xmlns:a14="http://schemas.microsoft.com/office/drawing/2010/main" val="0"/>
@@ -12692,7 +12820,7 @@
                     <pic:cNvPicPr/>
                   </pic:nvPicPr>
                   <pic:blipFill>
-                    <a:blip r:embed="rId27" cstate="print">
+                    <a:blip r:embed="rId28" cstate="print">
                       <a:extLst>
                         <a:ext uri="{28A0092B-C50C-407E-A947-70E740481C1C}">
                           <a14:useLocalDpi xmlns:a14="http://schemas.microsoft.com/office/drawing/2010/main" val="0"/>
@@ -12798,7 +12926,7 @@
                     <pic:cNvPicPr/>
                   </pic:nvPicPr>
                   <pic:blipFill>
-                    <a:blip r:embed="rId28" cstate="print">
+                    <a:blip r:embed="rId29" cstate="print">
                       <a:extLst>
                         <a:ext uri="{28A0092B-C50C-407E-A947-70E740481C1C}">
                           <a14:useLocalDpi xmlns:a14="http://schemas.microsoft.com/office/drawing/2010/main" val="0"/>
@@ -12858,7 +12986,7 @@
                     <pic:cNvPicPr/>
                   </pic:nvPicPr>
                   <pic:blipFill rotWithShape="1">
-                    <a:blip r:embed="rId29" cstate="print">
+                    <a:blip r:embed="rId30" cstate="print">
                       <a:extLst>
                         <a:ext uri="{28A0092B-C50C-407E-A947-70E740481C1C}">
                           <a14:useLocalDpi xmlns:a14="http://schemas.microsoft.com/office/drawing/2010/main" val="0"/>
@@ -12925,7 +13053,7 @@
                     <pic:cNvPicPr/>
                   </pic:nvPicPr>
                   <pic:blipFill>
-                    <a:blip r:embed="rId30" cstate="print">
+                    <a:blip r:embed="rId31" cstate="print">
                       <a:extLst>
                         <a:ext uri="{28A0092B-C50C-407E-A947-70E740481C1C}">
                           <a14:useLocalDpi xmlns:a14="http://schemas.microsoft.com/office/drawing/2010/main" val="0"/>
@@ -12985,7 +13113,7 @@
                     <pic:cNvPicPr/>
                   </pic:nvPicPr>
                   <pic:blipFill>
-                    <a:blip r:embed="rId31" cstate="print">
+                    <a:blip r:embed="rId32" cstate="print">
                       <a:extLst>
                         <a:ext uri="{28A0092B-C50C-407E-A947-70E740481C1C}">
                           <a14:useLocalDpi xmlns:a14="http://schemas.microsoft.com/office/drawing/2010/main" val="0"/>
@@ -13085,7 +13213,7 @@
                     <pic:cNvPicPr/>
                   </pic:nvPicPr>
                   <pic:blipFill rotWithShape="1">
-                    <a:blip r:embed="rId32" cstate="print">
+                    <a:blip r:embed="rId33" cstate="print">
                       <a:extLst>
                         <a:ext uri="{28A0092B-C50C-407E-A947-70E740481C1C}">
                           <a14:useLocalDpi xmlns:a14="http://schemas.microsoft.com/office/drawing/2010/main" val="0"/>
@@ -13152,7 +13280,7 @@
                     <pic:cNvPicPr/>
                   </pic:nvPicPr>
                   <pic:blipFill>
-                    <a:blip r:embed="rId33" cstate="print">
+                    <a:blip r:embed="rId34" cstate="print">
                       <a:extLst>
                         <a:ext uri="{28A0092B-C50C-407E-A947-70E740481C1C}">
                           <a14:useLocalDpi xmlns:a14="http://schemas.microsoft.com/office/drawing/2010/main" val="0"/>
@@ -13212,7 +13340,7 @@
                     <pic:cNvPicPr/>
                   </pic:nvPicPr>
                   <pic:blipFill>
-                    <a:blip r:embed="rId34" cstate="print">
+                    <a:blip r:embed="rId35" cstate="print">
                       <a:extLst>
                         <a:ext uri="{28A0092B-C50C-407E-A947-70E740481C1C}">
                           <a14:useLocalDpi xmlns:a14="http://schemas.microsoft.com/office/drawing/2010/main" val="0"/>
@@ -13272,7 +13400,7 @@
                     <pic:cNvPicPr/>
                   </pic:nvPicPr>
                   <pic:blipFill>
-                    <a:blip r:embed="rId35" cstate="print">
+                    <a:blip r:embed="rId36" cstate="print">
                       <a:extLst>
                         <a:ext uri="{28A0092B-C50C-407E-A947-70E740481C1C}">
                           <a14:useLocalDpi xmlns:a14="http://schemas.microsoft.com/office/drawing/2010/main" val="0"/>
@@ -13374,7 +13502,7 @@
                     <pic:cNvPicPr/>
                   </pic:nvPicPr>
                   <pic:blipFill>
-                    <a:blip r:embed="rId33" cstate="print">
+                    <a:blip r:embed="rId34" cstate="print">
                       <a:extLst>
                         <a:ext uri="{28A0092B-C50C-407E-A947-70E740481C1C}">
                           <a14:useLocalDpi xmlns:a14="http://schemas.microsoft.com/office/drawing/2010/main" val="0"/>
@@ -13436,7 +13564,7 @@
                     <pic:cNvPicPr/>
                   </pic:nvPicPr>
                   <pic:blipFill rotWithShape="1">
-                    <a:blip r:embed="rId32" cstate="print">
+                    <a:blip r:embed="rId33" cstate="print">
                       <a:extLst>
                         <a:ext uri="{28A0092B-C50C-407E-A947-70E740481C1C}">
                           <a14:useLocalDpi xmlns:a14="http://schemas.microsoft.com/office/drawing/2010/main" val="0"/>
@@ -13505,7 +13633,7 @@
                     <pic:cNvPicPr/>
                   </pic:nvPicPr>
                   <pic:blipFill>
-                    <a:blip r:embed="rId34" cstate="print">
+                    <a:blip r:embed="rId35" cstate="print">
                       <a:extLst>
                         <a:ext uri="{28A0092B-C50C-407E-A947-70E740481C1C}">
                           <a14:useLocalDpi xmlns:a14="http://schemas.microsoft.com/office/drawing/2010/main" val="0"/>
@@ -13567,7 +13695,7 @@
                     <pic:cNvPicPr/>
                   </pic:nvPicPr>
                   <pic:blipFill>
-                    <a:blip r:embed="rId35" cstate="print">
+                    <a:blip r:embed="rId36" cstate="print">
                       <a:extLst>
                         <a:ext uri="{28A0092B-C50C-407E-A947-70E740481C1C}">
                           <a14:useLocalDpi xmlns:a14="http://schemas.microsoft.com/office/drawing/2010/main" val="0"/>
@@ -13671,7 +13799,7 @@
                     <pic:cNvPicPr/>
                   </pic:nvPicPr>
                   <pic:blipFill>
-                    <a:blip r:embed="rId33" cstate="print">
+                    <a:blip r:embed="rId34" cstate="print">
                       <a:extLst>
                         <a:ext uri="{28A0092B-C50C-407E-A947-70E740481C1C}">
                           <a14:useLocalDpi xmlns:a14="http://schemas.microsoft.com/office/drawing/2010/main" val="0"/>
@@ -13733,7 +13861,7 @@
                     <pic:cNvPicPr/>
                   </pic:nvPicPr>
                   <pic:blipFill>
-                    <a:blip r:embed="rId34" cstate="print">
+                    <a:blip r:embed="rId35" cstate="print">
                       <a:extLst>
                         <a:ext uri="{28A0092B-C50C-407E-A947-70E740481C1C}">
                           <a14:useLocalDpi xmlns:a14="http://schemas.microsoft.com/office/drawing/2010/main" val="0"/>
@@ -13795,7 +13923,7 @@
                     <pic:cNvPicPr/>
                   </pic:nvPicPr>
                   <pic:blipFill rotWithShape="1">
-                    <a:blip r:embed="rId32" cstate="print">
+                    <a:blip r:embed="rId33" cstate="print">
                       <a:extLst>
                         <a:ext uri="{28A0092B-C50C-407E-A947-70E740481C1C}">
                           <a14:useLocalDpi xmlns:a14="http://schemas.microsoft.com/office/drawing/2010/main" val="0"/>
@@ -13864,7 +13992,7 @@
                     <pic:cNvPicPr/>
                   </pic:nvPicPr>
                   <pic:blipFill>
-                    <a:blip r:embed="rId35" cstate="print">
+                    <a:blip r:embed="rId36" cstate="print">
                       <a:extLst>
                         <a:ext uri="{28A0092B-C50C-407E-A947-70E740481C1C}">
                           <a14:useLocalDpi xmlns:a14="http://schemas.microsoft.com/office/drawing/2010/main" val="0"/>
@@ -13974,7 +14102,7 @@
                     <pic:cNvPicPr/>
                   </pic:nvPicPr>
                   <pic:blipFill>
-                    <a:blip r:embed="rId34" cstate="print">
+                    <a:blip r:embed="rId35" cstate="print">
                       <a:extLst>
                         <a:ext uri="{28A0092B-C50C-407E-A947-70E740481C1C}">
                           <a14:useLocalDpi xmlns:a14="http://schemas.microsoft.com/office/drawing/2010/main" val="0"/>
@@ -14036,7 +14164,7 @@
                     <pic:cNvPicPr/>
                   </pic:nvPicPr>
                   <pic:blipFill rotWithShape="1">
-                    <a:blip r:embed="rId32" cstate="print">
+                    <a:blip r:embed="rId33" cstate="print">
                       <a:extLst>
                         <a:ext uri="{28A0092B-C50C-407E-A947-70E740481C1C}">
                           <a14:useLocalDpi xmlns:a14="http://schemas.microsoft.com/office/drawing/2010/main" val="0"/>
@@ -14105,7 +14233,7 @@
                     <pic:cNvPicPr/>
                   </pic:nvPicPr>
                   <pic:blipFill>
-                    <a:blip r:embed="rId35" cstate="print">
+                    <a:blip r:embed="rId36" cstate="print">
                       <a:extLst>
                         <a:ext uri="{28A0092B-C50C-407E-A947-70E740481C1C}">
                           <a14:useLocalDpi xmlns:a14="http://schemas.microsoft.com/office/drawing/2010/main" val="0"/>
@@ -14167,7 +14295,7 @@
                     <pic:cNvPicPr/>
                   </pic:nvPicPr>
                   <pic:blipFill>
-                    <a:blip r:embed="rId33" cstate="print">
+                    <a:blip r:embed="rId34" cstate="print">
                       <a:extLst>
                         <a:ext uri="{28A0092B-C50C-407E-A947-70E740481C1C}">
                           <a14:useLocalDpi xmlns:a14="http://schemas.microsoft.com/office/drawing/2010/main" val="0"/>
@@ -14232,19 +14360,37 @@
       <w:pPr>
         <w:pStyle w:val="Heading2"/>
       </w:pPr>
-      <w:bookmarkStart w:id="13" w:name="_Toc39166113"/>
-    </w:p>
-    <w:p>
-      <w:pPr>
-        <w:pStyle w:val="Heading2"/>
-      </w:pPr>
-      <w:r>
-        <w:t>3.4</w:t>
-      </w:r>
-      <w:r>
+    </w:p>
+    <w:p>
+      <w:pPr>
+        <w:rPr>
+          <w:rFonts w:ascii="Arial" w:hAnsi="Arial" w:cs="Arial"/>
+        </w:rPr>
+      </w:pPr>
+      <w:r>
+        <w:rPr>
+          <w:rFonts w:ascii="Arial" w:hAnsi="Arial" w:cs="Arial"/>
+        </w:rPr>
+        <w:t>3.2.</w:t>
+      </w:r>
+      <w:r>
+        <w:rPr>
+          <w:rFonts w:ascii="Arial" w:hAnsi="Arial" w:cs="Arial"/>
+        </w:rPr>
+        <w:t>2</w:t>
+      </w:r>
+      <w:r>
+        <w:rPr>
+          <w:rFonts w:ascii="Arial" w:hAnsi="Arial" w:cs="Arial"/>
+        </w:rPr>
+        <w:t>.3</w:t>
+      </w:r>
+      <w:r>
+        <w:rPr>
+          <w:rFonts w:ascii="Arial" w:hAnsi="Arial" w:cs="Arial"/>
+        </w:rPr>
         <w:t>. Sfarsitul de era</w:t>
       </w:r>
-      <w:bookmarkEnd w:id="13"/>
     </w:p>
     <w:p>
       <w:pPr>
@@ -14438,7 +14584,7 @@
                     <pic:cNvPicPr/>
                   </pic:nvPicPr>
                   <pic:blipFill>
-                    <a:blip r:embed="rId36" cstate="print">
+                    <a:blip r:embed="rId37" cstate="print">
                       <a:extLst>
                         <a:ext uri="{28A0092B-C50C-407E-A947-70E740481C1C}">
                           <a14:useLocalDpi xmlns:a14="http://schemas.microsoft.com/office/drawing/2010/main" val="0"/>
@@ -14498,7 +14644,7 @@
                     <pic:cNvPicPr/>
                   </pic:nvPicPr>
                   <pic:blipFill>
-                    <a:blip r:embed="rId37" cstate="print">
+                    <a:blip r:embed="rId38" cstate="print">
                       <a:extLst>
                         <a:ext uri="{28A0092B-C50C-407E-A947-70E740481C1C}">
                           <a14:useLocalDpi xmlns:a14="http://schemas.microsoft.com/office/drawing/2010/main" val="0"/>
@@ -14589,17 +14735,26 @@
         </w:rPr>
       </w:pPr>
     </w:p>
+    <w:p/>
     <w:p>
       <w:pPr>
         <w:pStyle w:val="Heading2"/>
-        <w:rPr>
-          <w:rFonts w:eastAsiaTheme="minorHAnsi" w:cs="Arial"/>
-          <w:szCs w:val="24"/>
-        </w:rPr>
-      </w:pPr>
-      <w:bookmarkStart w:id="14" w:name="_Toc39166114"/>
+      </w:pPr>
+    </w:p>
+    <w:p>
+      <w:pPr>
+        <w:pStyle w:val="Heading2"/>
+      </w:pPr>
+      <w:bookmarkStart w:id="13" w:name="_Toc39515123"/>
+      <w:r>
+        <w:t>3.3. Implementare</w:t>
+      </w:r>
+      <w:bookmarkEnd w:id="13"/>
     </w:p>
     <w:p/>
+    <w:p/>
+    <w:p/>
+    <w:p/>
     <w:p>
       <w:pPr>
         <w:pStyle w:val="Heading2"/>
@@ -14607,8 +14762,12 @@
           <w:sz w:val="22"/>
         </w:rPr>
       </w:pPr>
-      <w:r>
-        <w:t>3.5</w:t>
+      <w:bookmarkStart w:id="14" w:name="_Toc39515124"/>
+      <w:r>
+        <w:t>3.</w:t>
+      </w:r>
+      <w:r>
+        <w:t>4</w:t>
       </w:r>
       <w:r>
         <w:t>. Gameplay</w:t>
@@ -14834,7 +14993,14 @@
         <w:rPr>
           <w:rFonts w:ascii="Arial" w:hAnsi="Arial" w:cs="Arial"/>
         </w:rPr>
-        <w:t xml:space="preserve"> activitatilor de dezvoltare</w:t>
+        <w:t xml:space="preserve"> </w:t>
+      </w:r>
+      <w:r>
+        <w:rPr>
+          <w:rFonts w:ascii="Arial" w:hAnsi="Arial" w:cs="Arial"/>
+        </w:rPr>
+        <w:lastRenderedPageBreak/>
+        <w:t>activitatilor de dezvoltare</w:t>
       </w:r>
       <w:r>
         <w:rPr>
@@ -14856,12 +15022,13 @@
           <w:sz w:val="24"/>
         </w:rPr>
         <w:sectPr>
-          <w:headerReference w:type="even" r:id="rId38"/>
-          <w:headerReference w:type="default" r:id="rId39"/>
-          <w:footerReference w:type="even" r:id="rId40"/>
-          <w:footerReference w:type="default" r:id="rId41"/>
-          <w:headerReference w:type="first" r:id="rId42"/>
-          <w:footerReference w:type="first" r:id="rId43"/>
+          <w:headerReference w:type="even" r:id="rId39"/>
+          <w:headerReference w:type="default" r:id="rId40"/>
+          <w:footerReference w:type="even" r:id="rId41"/>
+          <w:footerReference w:type="default" r:id="rId42"/>
+          <w:headerReference w:type="first" r:id="rId43"/>
+          <w:footerReference w:type="first" r:id="rId44"/>
+          <w:type w:val="continuous"/>
           <w:pgSz w:w="12240" w:h="15840"/>
           <w:pgMar w:top="1418" w:right="1418" w:bottom="1418" w:left="1985" w:header="720" w:footer="720" w:gutter="0"/>
           <w:pgNumType w:start="0"/>
@@ -15038,15 +15205,6 @@
         <w:rPr>
           <w:rFonts w:ascii="Arial" w:hAnsi="Arial" w:cs="Arial"/>
         </w:rPr>
-      </w:pPr>
-    </w:p>
-    <w:p>
-      <w:pPr>
-        <w:pStyle w:val="ListParagraph"/>
-        <w:spacing w:line="360" w:lineRule="auto"/>
-        <w:rPr>
-          <w:rFonts w:ascii="Arial" w:hAnsi="Arial" w:cs="Arial"/>
-        </w:rPr>
         <w:sectPr>
           <w:type w:val="continuous"/>
           <w:pgSz w:w="12240" w:h="15840"/>
@@ -15058,6 +15216,31 @@
     </w:p>
     <w:p>
       <w:pPr>
+        <w:pStyle w:val="ListParagraph"/>
+        <w:spacing w:line="360" w:lineRule="auto"/>
+        <w:rPr>
+          <w:rFonts w:ascii="Arial" w:hAnsi="Arial" w:cs="Arial"/>
+        </w:rPr>
+      </w:pPr>
+    </w:p>
+    <w:p>
+      <w:pPr>
+        <w:pStyle w:val="ListParagraph"/>
+        <w:spacing w:line="360" w:lineRule="auto"/>
+        <w:rPr>
+          <w:rFonts w:ascii="Arial" w:hAnsi="Arial" w:cs="Arial"/>
+        </w:rPr>
+        <w:sectPr>
+          <w:type w:val="continuous"/>
+          <w:pgSz w:w="12240" w:h="15840"/>
+          <w:pgMar w:top="1440" w:right="1440" w:bottom="1440" w:left="1440" w:header="720" w:footer="720" w:gutter="0"/>
+          <w:cols w:num="2" w:space="720"/>
+          <w:docGrid w:linePitch="360"/>
+        </w:sectPr>
+      </w:pPr>
+    </w:p>
+    <w:p>
+      <w:pPr>
         <w:rPr>
           <w:rFonts w:ascii="Arial" w:hAnsi="Arial" w:cs="Arial"/>
           <w:sz w:val="14"/>
@@ -15288,55 +15471,13 @@
     </w:p>
     <w:p>
       <w:pPr>
-        <w:rPr>
-          <w:rFonts w:ascii="Arial" w:hAnsi="Arial" w:cs="Arial"/>
-        </w:rPr>
-      </w:pPr>
-    </w:p>
-    <w:p>
-      <w:pPr>
-        <w:rPr>
-          <w:rFonts w:ascii="Arial" w:hAnsi="Arial" w:cs="Arial"/>
-        </w:rPr>
-      </w:pPr>
-    </w:p>
-    <w:p>
-      <w:pPr>
-        <w:rPr>
-          <w:rFonts w:ascii="Arial" w:hAnsi="Arial" w:cs="Arial"/>
-        </w:rPr>
-      </w:pPr>
-    </w:p>
-    <w:p>
-      <w:pPr>
-        <w:rPr>
-          <w:rFonts w:ascii="Arial" w:hAnsi="Arial" w:cs="Arial"/>
-        </w:rPr>
-      </w:pPr>
-    </w:p>
-    <w:p>
-      <w:pPr>
         <w:pStyle w:val="Heading1"/>
         <w:spacing w:line="360" w:lineRule="auto"/>
         <w:rPr>
-          <w:rFonts w:eastAsiaTheme="minorHAnsi" w:cs="Arial"/>
-          <w:b w:val="0"/>
-          <w:bCs w:val="0"/>
-          <w:kern w:val="0"/>
           <w:sz w:val="24"/>
-          <w:szCs w:val="24"/>
-        </w:rPr>
-      </w:pPr>
-      <w:bookmarkStart w:id="15" w:name="_Toc39166115"/>
-    </w:p>
-    <w:p>
-      <w:pPr>
-        <w:pStyle w:val="Heading1"/>
-        <w:spacing w:line="360" w:lineRule="auto"/>
-        <w:rPr>
-          <w:sz w:val="24"/>
-        </w:rPr>
-      </w:pPr>
+        </w:rPr>
+      </w:pPr>
+      <w:bookmarkStart w:id="15" w:name="_Toc39515125"/>
       <w:r>
         <w:lastRenderedPageBreak/>
         <w:t>Capitolul 4. Aplicatii si limbaje folosite in contextul lucrarii</w:t>
@@ -15347,7 +15488,7 @@
       <w:pPr>
         <w:pStyle w:val="Heading2"/>
       </w:pPr>
-      <w:bookmarkStart w:id="16" w:name="_Toc39166116"/>
+      <w:bookmarkStart w:id="16" w:name="_Toc39515126"/>
       <w:r>
         <w:t>4.1. Unity</w:t>
       </w:r>
@@ -15542,7 +15683,7 @@
       <w:pPr>
         <w:pStyle w:val="Heading2"/>
       </w:pPr>
-      <w:bookmarkStart w:id="17" w:name="_Toc39166117"/>
+      <w:bookmarkStart w:id="17" w:name="_Toc39515127"/>
       <w:r>
         <w:t>4.2. Visual Studio si C#</w:t>
       </w:r>
@@ -15723,7 +15864,7 @@
       <w:pPr>
         <w:pStyle w:val="Heading2"/>
       </w:pPr>
-      <w:bookmarkStart w:id="18" w:name="_Toc39166118"/>
+      <w:bookmarkStart w:id="18" w:name="_Toc39515128"/>
       <w:r>
         <w:t>4.3. Json .NET</w:t>
       </w:r>
@@ -15834,7 +15975,13 @@
         <w:rPr>
           <w:rFonts w:ascii="Arial" w:hAnsi="Arial" w:cs="Arial"/>
         </w:rPr>
-        <w:t xml:space="preserve"> folosit in principal pentru transportarea de date pe internet, am facut alegerea de a scrie informatiile jocului creat in fisiere cu acest format datorita usurintei de a le scrie si de a le citi in codul sursa. O descriere pe larg a folosirii acestor fisiere in aplicatie se afla in subcapitolul 5.3. </w:t>
+        <w:t xml:space="preserve"> folosit in principal pentru transportarea de date pe internet, am facut alegerea de a scrie informatiile jocului creat in fisiere cu acest format datorita usurintei de a le scrie </w:t>
+      </w:r>
+      <w:r>
+        <w:rPr>
+          <w:rFonts w:ascii="Arial" w:hAnsi="Arial" w:cs="Arial"/>
+        </w:rPr>
+        <w:t>si de a le citi in codul sursa.</w:t>
       </w:r>
     </w:p>
     <w:p>
@@ -15848,7 +15995,7 @@
       <w:pPr>
         <w:pStyle w:val="Heading2"/>
       </w:pPr>
-      <w:bookmarkStart w:id="19" w:name="_Toc39166119"/>
+      <w:bookmarkStart w:id="19" w:name="_Toc39515129"/>
       <w:r>
         <w:t>4.4. Adobe Illustrator</w:t>
       </w:r>
@@ -15933,14 +16080,7 @@
           <w:rFonts w:ascii="Arial" w:hAnsi="Arial" w:cs="Arial"/>
         </w:rPr>
         <w:tab/>
-        <w:t xml:space="preserve">De-a lungul celor peste 20 de versiuni, Adobe Illustrator a evoluat si a introdus instrumente pentru a usura munca creatorului, printre care: layer panels, suport </w:t>
-      </w:r>
-      <w:r>
-        <w:rPr>
-          <w:rFonts w:ascii="Arial" w:hAnsi="Arial" w:cs="Arial"/>
-        </w:rPr>
-        <w:lastRenderedPageBreak/>
-        <w:t>pentru crearea obiectelor tridimensionale, abilitatea de a mentine mai multe art boards, salvand astfel mai multe versiuni ale unei imagini intr-un singur fisier</w:t>
+        <w:t>De-a lungul celor peste 20 de versiuni, Adobe Illustrator a evoluat si a introdus instrumente pentru a usura munca creatorului, printre care: layer panels, suport pentru crearea obiectelor tridimensionale, abilitatea de a mentine mai multe art boards, salvand astfel mai multe versiuni ale unei imagini intr-un singur fisier</w:t>
       </w:r>
       <w:r>
         <w:rPr>
@@ -15954,33 +16094,25 @@
         </w:rPr>
         <w:t>].</w:t>
       </w:r>
-      <w:bookmarkStart w:id="20" w:name="_Toc39166120"/>
-    </w:p>
-    <w:p>
-      <w:pPr>
-        <w:pStyle w:val="Heading1"/>
-        <w:spacing w:line="360" w:lineRule="auto"/>
-      </w:pPr>
+    </w:p>
+    <w:p/>
+    <w:p/>
+    <w:p/>
+    <w:p>
       <w:r>
         <w:t xml:space="preserve">Capitolul </w:t>
       </w:r>
       <w:r>
         <w:t>5. Dezvoltarea aplicatiei</w:t>
       </w:r>
-      <w:bookmarkEnd w:id="20"/>
-    </w:p>
-    <w:p>
-      <w:pPr>
-        <w:pStyle w:val="Heading2"/>
-      </w:pPr>
-      <w:bookmarkStart w:id="21" w:name="_Toc39166121"/>
+    </w:p>
+    <w:p>
       <w:r>
         <w:t xml:space="preserve">5.2. </w:t>
       </w:r>
       <w:r>
         <w:t>Clasele utilizate/create</w:t>
       </w:r>
-      <w:bookmarkEnd w:id="21"/>
     </w:p>
     <w:p>
       <w:pPr>
@@ -16373,7 +16505,7 @@
                     <pic:cNvPicPr/>
                   </pic:nvPicPr>
                   <pic:blipFill>
-                    <a:blip r:embed="rId44">
+                    <a:blip r:embed="rId45">
                       <a:extLst>
                         <a:ext uri="{28A0092B-C50C-407E-A947-70E740481C1C}">
                           <a14:useLocalDpi xmlns:a14="http://schemas.microsoft.com/office/drawing/2010/main" val="0"/>
@@ -17085,11 +17217,11 @@
         <w:pStyle w:val="Heading1"/>
         <w:spacing w:line="360" w:lineRule="auto"/>
       </w:pPr>
-      <w:bookmarkStart w:id="22" w:name="_Toc39166122"/>
+      <w:bookmarkStart w:id="20" w:name="_Toc39515130"/>
       <w:r>
         <w:t>Capitolul 6. Concluzii</w:t>
       </w:r>
-      <w:bookmarkEnd w:id="22"/>
+      <w:bookmarkEnd w:id="20"/>
       <w:r>
         <w:t xml:space="preserve"> </w:t>
       </w:r>
@@ -17141,6 +17273,14 @@
         </w:rPr>
         <w:t xml:space="preserve"> “Sănătatea este o comoară pe care puţini ştiu să o preţuiască, deşi aproape toţi se nasc cu ea.” Hipocrate</w:t>
       </w:r>
+    </w:p>
+    <w:p>
+      <w:pPr>
+        <w:rPr>
+          <w:rFonts w:ascii="Arial" w:hAnsi="Arial" w:cs="Arial"/>
+          <w:szCs w:val="28"/>
+        </w:rPr>
+      </w:pPr>
     </w:p>
     <w:p>
       <w:pPr>
@@ -17310,12 +17450,11 @@
           <w:rFonts w:cs="Arial"/>
         </w:rPr>
       </w:pPr>
-      <w:bookmarkStart w:id="23" w:name="_Toc39166123"/>
-      <w:r>
-        <w:lastRenderedPageBreak/>
+      <w:bookmarkStart w:id="21" w:name="_Toc39515131"/>
+      <w:r>
         <w:t>Capitolul 7. Bibliografie</w:t>
       </w:r>
-      <w:bookmarkEnd w:id="23"/>
+      <w:bookmarkEnd w:id="21"/>
     </w:p>
     <w:p>
       <w:pPr>
@@ -17344,7 +17483,7 @@
         </w:rPr>
         <w:t xml:space="preserve"> </w:t>
       </w:r>
-      <w:hyperlink r:id="rId45" w:history="1">
+      <w:hyperlink r:id="rId46" w:history="1">
         <w:r>
           <w:rPr>
             <w:rStyle w:val="Hyperlink"/>
@@ -17374,7 +17513,7 @@
         <w:tab/>
         <w:t xml:space="preserve"> Records, </w:t>
       </w:r>
-      <w:hyperlink r:id="rId46" w:history="1">
+      <w:hyperlink r:id="rId47" w:history="1">
         <w:r>
           <w:rPr>
             <w:rStyle w:val="Hyperlink"/>
@@ -17411,7 +17550,7 @@
         </w:rPr>
         <w:t xml:space="preserve"> </w:t>
       </w:r>
-      <w:hyperlink r:id="rId47" w:history="1">
+      <w:hyperlink r:id="rId48" w:history="1">
         <w:r>
           <w:rPr>
             <w:rStyle w:val="Hyperlink"/>
@@ -17521,7 +17660,7 @@
         </w:rPr>
         <w:t xml:space="preserve">, </w:t>
       </w:r>
-      <w:hyperlink r:id="rId48" w:history="1">
+      <w:hyperlink r:id="rId49" w:history="1">
         <w:r>
           <w:rPr>
             <w:rStyle w:val="Hyperlink"/>
@@ -17551,7 +17690,7 @@
         </w:rPr>
         <w:t xml:space="preserve">[Unity2] Unity: Unity Manual, </w:t>
       </w:r>
-      <w:hyperlink r:id="rId49" w:history="1">
+      <w:hyperlink r:id="rId50" w:history="1">
         <w:r>
           <w:rPr>
             <w:rStyle w:val="Hyperlink"/>
@@ -17580,7 +17719,7 @@
         </w:rPr>
         <w:t xml:space="preserve">[MDHR] Studio MDHR Entertainment Inc.: Cuphead, </w:t>
       </w:r>
-      <w:hyperlink r:id="rId50" w:history="1">
+      <w:hyperlink r:id="rId51" w:history="1">
         <w:r>
           <w:rPr>
             <w:rStyle w:val="Hyperlink"/>
@@ -17603,7 +17742,7 @@
         </w:rPr>
         <w:t xml:space="preserve">[Niantic] Niantic: Pokemon GO, </w:t>
       </w:r>
-      <w:hyperlink r:id="rId51" w:history="1">
+      <w:hyperlink r:id="rId52" w:history="1">
         <w:r>
           <w:rPr>
             <w:rStyle w:val="Hyperlink"/>
@@ -17626,7 +17765,7 @@
         </w:rPr>
         <w:t xml:space="preserve">[Blizzard] Blizzard Entertainment: Heartstone, </w:t>
       </w:r>
-      <w:hyperlink r:id="rId52" w:history="1">
+      <w:hyperlink r:id="rId53" w:history="1">
         <w:r>
           <w:rPr>
             <w:rStyle w:val="Hyperlink"/>
@@ -17651,7 +17790,7 @@
         </w:rPr>
         <w:t xml:space="preserve">[Microsoft1] Microsoft: About Visual Studio, </w:t>
       </w:r>
-      <w:hyperlink r:id="rId53" w:history="1">
+      <w:hyperlink r:id="rId54" w:history="1">
         <w:r>
           <w:rPr>
             <w:rStyle w:val="Hyperlink"/>
@@ -17701,7 +17840,7 @@
         </w:rPr>
         <w:t xml:space="preserve">[Microsoft2] Microsoft: C# documentation, </w:t>
       </w:r>
-      <w:hyperlink r:id="rId54" w:history="1">
+      <w:hyperlink r:id="rId55" w:history="1">
         <w:r>
           <w:rPr>
             <w:rStyle w:val="Hyperlink"/>
@@ -17730,7 +17869,7 @@
         </w:rPr>
         <w:t xml:space="preserve">[Penland] Penland, Jon: Learn JSON: Get Started with Portable Data Transportation, </w:t>
       </w:r>
-      <w:hyperlink r:id="rId55" w:history="1">
+      <w:hyperlink r:id="rId56" w:history="1">
         <w:r>
           <w:rPr>
             <w:rStyle w:val="Hyperlink"/>
@@ -17788,7 +17927,7 @@
         </w:rPr>
         <w:t xml:space="preserve">, </w:t>
       </w:r>
-      <w:hyperlink r:id="rId56" w:history="1">
+      <w:hyperlink r:id="rId57" w:history="1">
         <w:r>
           <w:rPr>
             <w:rStyle w:val="Hyperlink"/>
@@ -17811,7 +17950,7 @@
         </w:rPr>
         <w:t xml:space="preserve">[Lambert] Lambert, Tim: A brief history of medicine, </w:t>
       </w:r>
-      <w:hyperlink r:id="rId57" w:history="1">
+      <w:hyperlink r:id="rId58" w:history="1">
         <w:r>
           <w:rPr>
             <w:rStyle w:val="Hyperlink"/>
@@ -17862,7 +18001,7 @@
         </w:rPr>
         <w:t xml:space="preserve">[Mark] Mark, Joshua J.: Egyptian Medicine, </w:t>
       </w:r>
-      <w:hyperlink r:id="rId58" w:history="1">
+      <w:hyperlink r:id="rId59" w:history="1">
         <w:r>
           <w:rPr>
             <w:rStyle w:val="Hyperlink"/>
@@ -17885,7 +18024,7 @@
         </w:rPr>
         <w:t xml:space="preserve">[Cartwright1] Cartwright, Mark: Ancient Greek Medicine, </w:t>
       </w:r>
-      <w:hyperlink r:id="rId59" w:history="1">
+      <w:hyperlink r:id="rId60" w:history="1">
         <w:r>
           <w:rPr>
             <w:rStyle w:val="Hyperlink"/>
@@ -17942,7 +18081,7 @@
         </w:rPr>
         <w:t xml:space="preserve">[Cartwright2] Cartwright, Mark: Roman Medicine, </w:t>
       </w:r>
-      <w:hyperlink r:id="rId60" w:history="1">
+      <w:hyperlink r:id="rId61" w:history="1">
         <w:r>
           <w:rPr>
             <w:rStyle w:val="Hyperlink"/>
@@ -17980,7 +18119,7 @@
         </w:rPr>
         <w:t xml:space="preserve"> Ages, </w:t>
       </w:r>
-      <w:hyperlink r:id="rId61" w:history="1">
+      <w:hyperlink r:id="rId62" w:history="1">
         <w:r>
           <w:rPr>
             <w:rStyle w:val="Hyperlink"/>
@@ -18018,7 +18157,7 @@
         </w:rPr>
         <w:t xml:space="preserve"> the Computer and Video Game Industry, </w:t>
       </w:r>
-      <w:hyperlink r:id="rId62" w:history="1">
+      <w:hyperlink r:id="rId63" w:history="1">
         <w:r>
           <w:rPr>
             <w:rStyle w:val="Hyperlink"/>
@@ -18069,7 +18208,7 @@
         </w:rPr>
         <w:t xml:space="preserve">[Cohen] Cohen, D.S.: Magnavox Odyssey - the First Gaming Console, </w:t>
       </w:r>
-      <w:hyperlink r:id="rId63" w:history="1">
+      <w:hyperlink r:id="rId64" w:history="1">
         <w:r>
           <w:rPr>
             <w:rStyle w:val="Hyperlink"/>
@@ -18092,7 +18231,7 @@
         </w:rPr>
         <w:t xml:space="preserve">[Bowen] Bowen, Lisa: Video game play may provide learning, health, social benefits, review finds, </w:t>
       </w:r>
-      <w:hyperlink r:id="rId64" w:history="1">
+      <w:hyperlink r:id="rId65" w:history="1">
         <w:r>
           <w:rPr>
             <w:rStyle w:val="Hyperlink"/>
@@ -18115,7 +18254,7 @@
         </w:rPr>
         <w:t xml:space="preserve">[MicroProse] MicroProse: Civilization Franchise, </w:t>
       </w:r>
-      <w:hyperlink r:id="rId65" w:history="1">
+      <w:hyperlink r:id="rId66" w:history="1">
         <w:r>
           <w:rPr>
             <w:rStyle w:val="Hyperlink"/>
@@ -18139,7 +18278,7 @@
         <w:lastRenderedPageBreak/>
         <w:t xml:space="preserve">[Ensemble] Ensemble Studios: Age of Empires, </w:t>
       </w:r>
-      <w:hyperlink r:id="rId66" w:history="1">
+      <w:hyperlink r:id="rId67" w:history="1">
         <w:r>
           <w:rPr>
             <w:rStyle w:val="Hyperlink"/>
@@ -18176,7 +18315,7 @@
         </w:rPr>
         <w:t xml:space="preserve">[SchoolHistory] School History: Industrial Revolution Housing, </w:t>
       </w:r>
-      <w:hyperlink r:id="rId67" w:history="1">
+      <w:hyperlink r:id="rId68" w:history="1">
         <w:r>
           <w:rPr>
             <w:rStyle w:val="Hyperlink"/>
@@ -18199,7 +18338,7 @@
         </w:rPr>
         <w:t xml:space="preserve">[Chang] Chang, Pao-Chi, Swenson, Alfred: Construction, </w:t>
       </w:r>
-      <w:hyperlink r:id="rId68" w:history="1">
+      <w:hyperlink r:id="rId69" w:history="1">
         <w:r>
           <w:rPr>
             <w:rStyle w:val="Hyperlink"/>
@@ -18228,7 +18367,7 @@
         </w:rPr>
         <w:t xml:space="preserve">[UKEssays] UK Essays: Medical Advancements during the Industrial Revolution, </w:t>
       </w:r>
-      <w:hyperlink r:id="rId69" w:history="1">
+      <w:hyperlink r:id="rId70" w:history="1">
         <w:r>
           <w:rPr>
             <w:rStyle w:val="Hyperlink"/>
@@ -18251,7 +18390,7 @@
         </w:rPr>
         <w:t xml:space="preserve">[MedlinePlus] MedlinePlus: Genetically engineered foods, </w:t>
       </w:r>
-      <w:hyperlink r:id="rId70" w:history="1">
+      <w:hyperlink r:id="rId71" w:history="1">
         <w:r>
           <w:rPr>
             <w:rStyle w:val="Hyperlink"/>
@@ -18304,7 +18443,7 @@
         </w:rPr>
         <w:t xml:space="preserve">, </w:t>
       </w:r>
-      <w:hyperlink r:id="rId71" w:history="1">
+      <w:hyperlink r:id="rId72" w:history="1">
         <w:r>
           <w:rPr>
             <w:rStyle w:val="Hyperlink"/>
@@ -18365,7 +18504,7 @@
 <w:ftr xmlns:wpc="http://schemas.microsoft.com/office/word/2010/wordprocessingCanvas" xmlns:mc="http://schemas.openxmlformats.org/markup-compatibility/2006" xmlns:o="urn:schemas-microsoft-com:office:office" xmlns:r="http://schemas.openxmlformats.org/officeDocument/2006/relationships" xmlns:m="http://schemas.openxmlformats.org/officeDocument/2006/math" xmlns:v="urn:schemas-microsoft-com:vml" xmlns:wp14="http://schemas.microsoft.com/office/word/2010/wordprocessingDrawing" xmlns:wp="http://schemas.openxmlformats.org/drawingml/2006/wordprocessingDrawing" xmlns:w10="urn:schemas-microsoft-com:office:word" xmlns:w="http://schemas.openxmlformats.org/wordprocessingml/2006/main" xmlns:w14="http://schemas.microsoft.com/office/word/2010/wordml" xmlns:w15="http://schemas.microsoft.com/office/word/2012/wordml" xmlns:wpg="http://schemas.microsoft.com/office/word/2010/wordprocessingGroup" xmlns:wpi="http://schemas.microsoft.com/office/word/2010/wordprocessingInk" xmlns:wne="http://schemas.microsoft.com/office/word/2006/wordml" xmlns:wps="http://schemas.microsoft.com/office/word/2010/wordprocessingShape" mc:Ignorable="w14 w15 wp14">
   <w:sdt>
     <w:sdtPr>
-      <w:id w:val="-1423573669"/>
+      <w:id w:val="-1721281968"/>
       <w:docPartObj>
         <w:docPartGallery w:val="Page Numbers (Bottom of Page)"/>
         <w:docPartUnique/>
@@ -18395,7 +18534,7 @@
           <w:rPr>
             <w:noProof/>
           </w:rPr>
-          <w:t>3</w:t>
+          <w:t>27</w:t>
         </w:r>
         <w:r>
           <w:rPr>
@@ -19943,6 +20082,89 @@
       <w:ind w:left="240"/>
     </w:pPr>
   </w:style>
+  <w:style w:type="paragraph" w:styleId="Subtitle">
+    <w:name w:val="Subtitle"/>
+    <w:basedOn w:val="Normal"/>
+    <w:next w:val="Normal"/>
+    <w:link w:val="SubtitleChar"/>
+    <w:uiPriority w:val="11"/>
+    <w:qFormat/>
+    <w:rsid w:val="00D835B9"/>
+    <w:pPr>
+      <w:numPr>
+        <w:ilvl w:val="1"/>
+      </w:numPr>
+      <w:spacing w:after="160"/>
+    </w:pPr>
+    <w:rPr>
+      <w:rFonts w:asciiTheme="minorHAnsi" w:eastAsiaTheme="minorEastAsia" w:hAnsiTheme="minorHAnsi" w:cstheme="minorBidi"/>
+      <w:color w:val="5A5A5A" w:themeColor="text1" w:themeTint="A5"/>
+      <w:spacing w:val="15"/>
+      <w:sz w:val="22"/>
+      <w:szCs w:val="22"/>
+    </w:rPr>
+  </w:style>
+  <w:style w:type="character" w:customStyle="1" w:styleId="SubtitleChar">
+    <w:name w:val="Subtitle Char"/>
+    <w:basedOn w:val="DefaultParagraphFont"/>
+    <w:link w:val="Subtitle"/>
+    <w:uiPriority w:val="11"/>
+    <w:rsid w:val="00D835B9"/>
+    <w:rPr>
+      <w:rFonts w:eastAsiaTheme="minorEastAsia"/>
+      <w:color w:val="5A5A5A" w:themeColor="text1" w:themeTint="A5"/>
+      <w:spacing w:val="15"/>
+    </w:rPr>
+  </w:style>
+  <w:style w:type="table" w:styleId="PlainTable4">
+    <w:name w:val="Plain Table 4"/>
+    <w:basedOn w:val="TableNormal"/>
+    <w:uiPriority w:val="44"/>
+    <w:rsid w:val="00FE343B"/>
+    <w:pPr>
+      <w:spacing w:after="0" w:line="240" w:lineRule="auto"/>
+    </w:pPr>
+    <w:tblPr>
+      <w:tblStyleRowBandSize w:val="1"/>
+      <w:tblStyleColBandSize w:val="1"/>
+    </w:tblPr>
+    <w:tblStylePr w:type="firstRow">
+      <w:rPr>
+        <w:b/>
+        <w:bCs/>
+      </w:rPr>
+    </w:tblStylePr>
+    <w:tblStylePr w:type="lastRow">
+      <w:rPr>
+        <w:b/>
+        <w:bCs/>
+      </w:rPr>
+    </w:tblStylePr>
+    <w:tblStylePr w:type="firstCol">
+      <w:rPr>
+        <w:b/>
+        <w:bCs/>
+      </w:rPr>
+    </w:tblStylePr>
+    <w:tblStylePr w:type="lastCol">
+      <w:rPr>
+        <w:b/>
+        <w:bCs/>
+      </w:rPr>
+    </w:tblStylePr>
+    <w:tblStylePr w:type="band1Vert">
+      <w:tblPr/>
+      <w:tcPr>
+        <w:shd w:val="clear" w:color="auto" w:fill="F2F2F2" w:themeFill="background1" w:themeFillShade="F2"/>
+      </w:tcPr>
+    </w:tblStylePr>
+    <w:tblStylePr w:type="band1Horz">
+      <w:tblPr/>
+      <w:tcPr>
+        <w:shd w:val="clear" w:color="auto" w:fill="F2F2F2" w:themeFill="background1" w:themeFillShade="F2"/>
+      </w:tcPr>
+    </w:tblStylePr>
+  </w:style>
 </w:styles>
 </file>
 
@@ -20212,7 +20434,7 @@
 </file>
 
 <file path=customXml/itemProps1.xml><?xml version="1.0" encoding="utf-8"?>
-<ds:datastoreItem xmlns:ds="http://schemas.openxmlformats.org/officeDocument/2006/customXml" ds:itemID="{06E152A4-A072-443F-BFB9-BC20DAB00138}">
+<ds:datastoreItem xmlns:ds="http://schemas.openxmlformats.org/officeDocument/2006/customXml" ds:itemID="{A967675E-1CB0-4B6F-AFF7-AD7805B854B9}">
   <ds:schemaRefs>
     <ds:schemaRef ds:uri="http://schemas.openxmlformats.org/officeDocument/2006/bibliography"/>
   </ds:schemaRefs>

</xml_diff>

<commit_message>
diagrama uc modfiicata, noul meniu la legenda
</commit_message>
<xml_diff>
--- a/Docs/Neagu_Cezara.docx
+++ b/Docs/Neagu_Cezara.docx
@@ -147,7 +147,7 @@
           <w:sz w:val="32"/>
           <w:lang w:val="ro-RO"/>
         </w:rPr>
-        <w:t xml:space="preserve">Informatică </w:t>
+        <w:t xml:space="preserve">Specializarea </w:t>
       </w:r>
       <w:r>
         <w:rPr>
@@ -156,7 +156,7 @@
           <w:sz w:val="32"/>
           <w:lang w:val="ro-RO"/>
         </w:rPr>
-        <w:t>Română</w:t>
+        <w:t>Informatică</w:t>
       </w:r>
     </w:p>
     <w:p>
@@ -543,6 +543,15 @@
           <w:szCs w:val="28"/>
         </w:rPr>
       </w:pPr>
+      <w:r>
+        <w:rPr>
+          <w:rFonts w:ascii="Arial" w:hAnsi="Arial" w:cs="Arial"/>
+          <w:b/>
+          <w:sz w:val="28"/>
+          <w:lang w:val="ro-RO"/>
+        </w:rPr>
+        <w:t xml:space="preserve">Cluj-Napoca, </w:t>
+      </w:r>
       <w:r>
         <w:rPr>
           <w:rFonts w:ascii="Arial" w:hAnsi="Arial" w:cs="Arial"/>
@@ -634,7 +643,7 @@
             </w:rPr>
             <w:fldChar w:fldCharType="separate"/>
           </w:r>
-          <w:hyperlink w:anchor="_Toc40110852" w:history="1">
+          <w:hyperlink w:anchor="_Toc40288550" w:history="1">
             <w:r>
               <w:rPr>
                 <w:rStyle w:val="Hyperlink"/>
@@ -662,7 +671,7 @@
                 <w:noProof/>
                 <w:webHidden/>
               </w:rPr>
-              <w:instrText xml:space="preserve"> PAGEREF _Toc40110852 \h </w:instrText>
+              <w:instrText xml:space="preserve"> PAGEREF _Toc40288550 \h </w:instrText>
             </w:r>
             <w:r>
               <w:rPr>
@@ -706,7 +715,7 @@
               <w:szCs w:val="22"/>
             </w:rPr>
           </w:pPr>
-          <w:hyperlink w:anchor="_Toc40110853" w:history="1">
+          <w:hyperlink w:anchor="_Toc40288551" w:history="1">
             <w:r>
               <w:rPr>
                 <w:rStyle w:val="Hyperlink"/>
@@ -734,7 +743,7 @@
                 <w:noProof/>
                 <w:webHidden/>
               </w:rPr>
-              <w:instrText xml:space="preserve"> PAGEREF _Toc40110853 \h </w:instrText>
+              <w:instrText xml:space="preserve"> PAGEREF _Toc40288551 \h </w:instrText>
             </w:r>
             <w:r>
               <w:rPr>
@@ -778,7 +787,7 @@
               <w:szCs w:val="22"/>
             </w:rPr>
           </w:pPr>
-          <w:hyperlink w:anchor="_Toc40110854" w:history="1">
+          <w:hyperlink w:anchor="_Toc40288552" w:history="1">
             <w:r>
               <w:rPr>
                 <w:rStyle w:val="Hyperlink"/>
@@ -806,7 +815,7 @@
                 <w:noProof/>
                 <w:webHidden/>
               </w:rPr>
-              <w:instrText xml:space="preserve"> PAGEREF _Toc40110854 \h </w:instrText>
+              <w:instrText xml:space="preserve"> PAGEREF _Toc40288552 \h </w:instrText>
             </w:r>
             <w:r>
               <w:rPr>
@@ -850,7 +859,7 @@
               <w:szCs w:val="22"/>
             </w:rPr>
           </w:pPr>
-          <w:hyperlink w:anchor="_Toc40110855" w:history="1">
+          <w:hyperlink w:anchor="_Toc40288553" w:history="1">
             <w:r>
               <w:rPr>
                 <w:rStyle w:val="Hyperlink"/>
@@ -877,7 +886,7 @@
                 <w:noProof/>
                 <w:webHidden/>
               </w:rPr>
-              <w:instrText xml:space="preserve"> PAGEREF _Toc40110855 \h </w:instrText>
+              <w:instrText xml:space="preserve"> PAGEREF _Toc40288553 \h </w:instrText>
             </w:r>
             <w:r>
               <w:rPr>
@@ -921,7 +930,7 @@
               <w:szCs w:val="22"/>
             </w:rPr>
           </w:pPr>
-          <w:hyperlink w:anchor="_Toc40110856" w:history="1">
+          <w:hyperlink w:anchor="_Toc40288554" w:history="1">
             <w:r>
               <w:rPr>
                 <w:rStyle w:val="Hyperlink"/>
@@ -948,7 +957,7 @@
                 <w:noProof/>
                 <w:webHidden/>
               </w:rPr>
-              <w:instrText xml:space="preserve"> PAGEREF _Toc40110856 \h </w:instrText>
+              <w:instrText xml:space="preserve"> PAGEREF _Toc40288554 \h </w:instrText>
             </w:r>
             <w:r>
               <w:rPr>
@@ -992,11 +1001,10 @@
               <w:szCs w:val="22"/>
             </w:rPr>
           </w:pPr>
-          <w:hyperlink w:anchor="_Toc40110857" w:history="1">
+          <w:hyperlink w:anchor="_Toc40288555" w:history="1">
             <w:r>
               <w:rPr>
                 <w:rStyle w:val="Hyperlink"/>
-                <w:rFonts w:cs="Arial"/>
                 <w:noProof/>
               </w:rPr>
               <w:t>2.1. Preistoria</w:t>
@@ -1020,7 +1028,7 @@
                 <w:noProof/>
                 <w:webHidden/>
               </w:rPr>
-              <w:instrText xml:space="preserve"> PAGEREF _Toc40110857 \h </w:instrText>
+              <w:instrText xml:space="preserve"> PAGEREF _Toc40288555 \h </w:instrText>
             </w:r>
             <w:r>
               <w:rPr>
@@ -1064,7 +1072,7 @@
               <w:szCs w:val="22"/>
             </w:rPr>
           </w:pPr>
-          <w:hyperlink w:anchor="_Toc40110858" w:history="1">
+          <w:hyperlink w:anchor="_Toc40288556" w:history="1">
             <w:r>
               <w:rPr>
                 <w:rStyle w:val="Hyperlink"/>
@@ -1091,7 +1099,7 @@
                 <w:noProof/>
                 <w:webHidden/>
               </w:rPr>
-              <w:instrText xml:space="preserve"> PAGEREF _Toc40110858 \h </w:instrText>
+              <w:instrText xml:space="preserve"> PAGEREF _Toc40288556 \h </w:instrText>
             </w:r>
             <w:r>
               <w:rPr>
@@ -1135,7 +1143,7 @@
               <w:szCs w:val="22"/>
             </w:rPr>
           </w:pPr>
-          <w:hyperlink w:anchor="_Toc40110859" w:history="1">
+          <w:hyperlink w:anchor="_Toc40288557" w:history="1">
             <w:r>
               <w:rPr>
                 <w:rStyle w:val="Hyperlink"/>
@@ -1162,7 +1170,7 @@
                 <w:noProof/>
                 <w:webHidden/>
               </w:rPr>
-              <w:instrText xml:space="preserve"> PAGEREF _Toc40110859 \h </w:instrText>
+              <w:instrText xml:space="preserve"> PAGEREF _Toc40288557 \h </w:instrText>
             </w:r>
             <w:r>
               <w:rPr>
@@ -1206,7 +1214,7 @@
               <w:szCs w:val="22"/>
             </w:rPr>
           </w:pPr>
-          <w:hyperlink w:anchor="_Toc40110860" w:history="1">
+          <w:hyperlink w:anchor="_Toc40288558" w:history="1">
             <w:r>
               <w:rPr>
                 <w:rStyle w:val="Hyperlink"/>
@@ -1233,7 +1241,7 @@
                 <w:noProof/>
                 <w:webHidden/>
               </w:rPr>
-              <w:instrText xml:space="preserve"> PAGEREF _Toc40110860 \h </w:instrText>
+              <w:instrText xml:space="preserve"> PAGEREF _Toc40288558 \h </w:instrText>
             </w:r>
             <w:r>
               <w:rPr>
@@ -1277,7 +1285,7 @@
               <w:szCs w:val="22"/>
             </w:rPr>
           </w:pPr>
-          <w:hyperlink w:anchor="_Toc40110861" w:history="1">
+          <w:hyperlink w:anchor="_Toc40288559" w:history="1">
             <w:r>
               <w:rPr>
                 <w:rStyle w:val="Hyperlink"/>
@@ -1304,7 +1312,7 @@
                 <w:noProof/>
                 <w:webHidden/>
               </w:rPr>
-              <w:instrText xml:space="preserve"> PAGEREF _Toc40110861 \h </w:instrText>
+              <w:instrText xml:space="preserve"> PAGEREF _Toc40288559 \h </w:instrText>
             </w:r>
             <w:r>
               <w:rPr>
@@ -1348,7 +1356,7 @@
               <w:szCs w:val="22"/>
             </w:rPr>
           </w:pPr>
-          <w:hyperlink w:anchor="_Toc40110862" w:history="1">
+          <w:hyperlink w:anchor="_Toc40288560" w:history="1">
             <w:r>
               <w:rPr>
                 <w:rStyle w:val="Hyperlink"/>
@@ -1384,7 +1392,7 @@
                 <w:noProof/>
                 <w:webHidden/>
               </w:rPr>
-              <w:instrText xml:space="preserve"> PAGEREF _Toc40110862 \h </w:instrText>
+              <w:instrText xml:space="preserve"> PAGEREF _Toc40288560 \h </w:instrText>
             </w:r>
             <w:r>
               <w:rPr>
@@ -1428,7 +1436,7 @@
               <w:szCs w:val="22"/>
             </w:rPr>
           </w:pPr>
-          <w:hyperlink w:anchor="_Toc40110863" w:history="1">
+          <w:hyperlink w:anchor="_Toc40288561" w:history="1">
             <w:r>
               <w:rPr>
                 <w:rStyle w:val="Hyperlink"/>
@@ -1455,7 +1463,7 @@
                 <w:noProof/>
                 <w:webHidden/>
               </w:rPr>
-              <w:instrText xml:space="preserve"> PAGEREF _Toc40110863 \h </w:instrText>
+              <w:instrText xml:space="preserve"> PAGEREF _Toc40288561 \h </w:instrText>
             </w:r>
             <w:r>
               <w:rPr>
@@ -1475,7 +1483,7 @@
                 <w:noProof/>
                 <w:webHidden/>
               </w:rPr>
-              <w:t>19</w:t>
+              <w:t>20</w:t>
             </w:r>
             <w:r>
               <w:rPr>
@@ -1499,7 +1507,7 @@
               <w:szCs w:val="22"/>
             </w:rPr>
           </w:pPr>
-          <w:hyperlink w:anchor="_Toc40110864" w:history="1">
+          <w:hyperlink w:anchor="_Toc40288562" w:history="1">
             <w:r>
               <w:rPr>
                 <w:rStyle w:val="Hyperlink"/>
@@ -1526,7 +1534,7 @@
                 <w:noProof/>
                 <w:webHidden/>
               </w:rPr>
-              <w:instrText xml:space="preserve"> PAGEREF _Toc40110864 \h </w:instrText>
+              <w:instrText xml:space="preserve"> PAGEREF _Toc40288562 \h </w:instrText>
             </w:r>
             <w:r>
               <w:rPr>
@@ -1570,7 +1578,7 @@
               <w:szCs w:val="22"/>
             </w:rPr>
           </w:pPr>
-          <w:hyperlink w:anchor="_Toc40110865" w:history="1">
+          <w:hyperlink w:anchor="_Toc40288563" w:history="1">
             <w:r>
               <w:rPr>
                 <w:rStyle w:val="Hyperlink"/>
@@ -1597,362 +1605,7 @@
                 <w:noProof/>
                 <w:webHidden/>
               </w:rPr>
-              <w:instrText xml:space="preserve"> PAGEREF _Toc40110865 \h </w:instrText>
-            </w:r>
-            <w:r>
-              <w:rPr>
-                <w:noProof/>
-                <w:webHidden/>
-              </w:rPr>
-            </w:r>
-            <w:r>
-              <w:rPr>
-                <w:noProof/>
-                <w:webHidden/>
-              </w:rPr>
-              <w:fldChar w:fldCharType="separate"/>
-            </w:r>
-            <w:r>
-              <w:rPr>
-                <w:noProof/>
-                <w:webHidden/>
-              </w:rPr>
-              <w:t>29</w:t>
-            </w:r>
-            <w:r>
-              <w:rPr>
-                <w:noProof/>
-                <w:webHidden/>
-              </w:rPr>
-              <w:fldChar w:fldCharType="end"/>
-            </w:r>
-          </w:hyperlink>
-        </w:p>
-        <w:p>
-          <w:pPr>
-            <w:pStyle w:val="TOC1"/>
-            <w:tabs>
-              <w:tab w:val="right" w:leader="dot" w:pos="8827"/>
-            </w:tabs>
-            <w:rPr>
-              <w:rFonts w:asciiTheme="minorHAnsi" w:eastAsiaTheme="minorEastAsia" w:hAnsiTheme="minorHAnsi" w:cstheme="minorBidi"/>
-              <w:noProof/>
-              <w:sz w:val="22"/>
-              <w:szCs w:val="22"/>
-            </w:rPr>
-          </w:pPr>
-          <w:hyperlink w:anchor="_Toc40110866" w:history="1">
-            <w:r>
-              <w:rPr>
-                <w:rStyle w:val="Hyperlink"/>
-                <w:noProof/>
-              </w:rPr>
-              <w:t>Capitolul 4. Aplicații și limbaje folosite în contextul lucrării</w:t>
-            </w:r>
-            <w:r>
-              <w:rPr>
-                <w:noProof/>
-                <w:webHidden/>
-              </w:rPr>
-              <w:tab/>
-            </w:r>
-            <w:r>
-              <w:rPr>
-                <w:noProof/>
-                <w:webHidden/>
-              </w:rPr>
-              <w:fldChar w:fldCharType="begin"/>
-            </w:r>
-            <w:r>
-              <w:rPr>
-                <w:noProof/>
-                <w:webHidden/>
-              </w:rPr>
-              <w:instrText xml:space="preserve"> PAGEREF _Toc40110866 \h </w:instrText>
-            </w:r>
-            <w:r>
-              <w:rPr>
-                <w:noProof/>
-                <w:webHidden/>
-              </w:rPr>
-            </w:r>
-            <w:r>
-              <w:rPr>
-                <w:noProof/>
-                <w:webHidden/>
-              </w:rPr>
-              <w:fldChar w:fldCharType="separate"/>
-            </w:r>
-            <w:r>
-              <w:rPr>
-                <w:noProof/>
-                <w:webHidden/>
-              </w:rPr>
-              <w:t>31</w:t>
-            </w:r>
-            <w:r>
-              <w:rPr>
-                <w:noProof/>
-                <w:webHidden/>
-              </w:rPr>
-              <w:fldChar w:fldCharType="end"/>
-            </w:r>
-          </w:hyperlink>
-        </w:p>
-        <w:p>
-          <w:pPr>
-            <w:pStyle w:val="TOC2"/>
-            <w:tabs>
-              <w:tab w:val="right" w:leader="dot" w:pos="8827"/>
-            </w:tabs>
-            <w:rPr>
-              <w:rFonts w:asciiTheme="minorHAnsi" w:eastAsiaTheme="minorEastAsia" w:hAnsiTheme="minorHAnsi" w:cstheme="minorBidi"/>
-              <w:noProof/>
-              <w:sz w:val="22"/>
-              <w:szCs w:val="22"/>
-            </w:rPr>
-          </w:pPr>
-          <w:hyperlink w:anchor="_Toc40110867" w:history="1">
-            <w:r>
-              <w:rPr>
-                <w:rStyle w:val="Hyperlink"/>
-                <w:noProof/>
-              </w:rPr>
-              <w:t>4.1. Unity</w:t>
-            </w:r>
-            <w:r>
-              <w:rPr>
-                <w:noProof/>
-                <w:webHidden/>
-              </w:rPr>
-              <w:tab/>
-            </w:r>
-            <w:r>
-              <w:rPr>
-                <w:noProof/>
-                <w:webHidden/>
-              </w:rPr>
-              <w:fldChar w:fldCharType="begin"/>
-            </w:r>
-            <w:r>
-              <w:rPr>
-                <w:noProof/>
-                <w:webHidden/>
-              </w:rPr>
-              <w:instrText xml:space="preserve"> PAGEREF _Toc40110867 \h </w:instrText>
-            </w:r>
-            <w:r>
-              <w:rPr>
-                <w:noProof/>
-                <w:webHidden/>
-              </w:rPr>
-            </w:r>
-            <w:r>
-              <w:rPr>
-                <w:noProof/>
-                <w:webHidden/>
-              </w:rPr>
-              <w:fldChar w:fldCharType="separate"/>
-            </w:r>
-            <w:r>
-              <w:rPr>
-                <w:noProof/>
-                <w:webHidden/>
-              </w:rPr>
-              <w:t>31</w:t>
-            </w:r>
-            <w:r>
-              <w:rPr>
-                <w:noProof/>
-                <w:webHidden/>
-              </w:rPr>
-              <w:fldChar w:fldCharType="end"/>
-            </w:r>
-          </w:hyperlink>
-        </w:p>
-        <w:p>
-          <w:pPr>
-            <w:pStyle w:val="TOC2"/>
-            <w:tabs>
-              <w:tab w:val="right" w:leader="dot" w:pos="8827"/>
-            </w:tabs>
-            <w:rPr>
-              <w:rFonts w:asciiTheme="minorHAnsi" w:eastAsiaTheme="minorEastAsia" w:hAnsiTheme="minorHAnsi" w:cstheme="minorBidi"/>
-              <w:noProof/>
-              <w:sz w:val="22"/>
-              <w:szCs w:val="22"/>
-            </w:rPr>
-          </w:pPr>
-          <w:hyperlink w:anchor="_Toc40110868" w:history="1">
-            <w:r>
-              <w:rPr>
-                <w:rStyle w:val="Hyperlink"/>
-                <w:noProof/>
-              </w:rPr>
-              <w:t>4.2. Visual Studio si C#</w:t>
-            </w:r>
-            <w:r>
-              <w:rPr>
-                <w:noProof/>
-                <w:webHidden/>
-              </w:rPr>
-              <w:tab/>
-            </w:r>
-            <w:r>
-              <w:rPr>
-                <w:noProof/>
-                <w:webHidden/>
-              </w:rPr>
-              <w:fldChar w:fldCharType="begin"/>
-            </w:r>
-            <w:r>
-              <w:rPr>
-                <w:noProof/>
-                <w:webHidden/>
-              </w:rPr>
-              <w:instrText xml:space="preserve"> PAGEREF _Toc40110868 \h </w:instrText>
-            </w:r>
-            <w:r>
-              <w:rPr>
-                <w:noProof/>
-                <w:webHidden/>
-              </w:rPr>
-            </w:r>
-            <w:r>
-              <w:rPr>
-                <w:noProof/>
-                <w:webHidden/>
-              </w:rPr>
-              <w:fldChar w:fldCharType="separate"/>
-            </w:r>
-            <w:r>
-              <w:rPr>
-                <w:noProof/>
-                <w:webHidden/>
-              </w:rPr>
-              <w:t>31</w:t>
-            </w:r>
-            <w:r>
-              <w:rPr>
-                <w:noProof/>
-                <w:webHidden/>
-              </w:rPr>
-              <w:fldChar w:fldCharType="end"/>
-            </w:r>
-          </w:hyperlink>
-        </w:p>
-        <w:p>
-          <w:pPr>
-            <w:pStyle w:val="TOC2"/>
-            <w:tabs>
-              <w:tab w:val="right" w:leader="dot" w:pos="8827"/>
-            </w:tabs>
-            <w:rPr>
-              <w:rFonts w:asciiTheme="minorHAnsi" w:eastAsiaTheme="minorEastAsia" w:hAnsiTheme="minorHAnsi" w:cstheme="minorBidi"/>
-              <w:noProof/>
-              <w:sz w:val="22"/>
-              <w:szCs w:val="22"/>
-            </w:rPr>
-          </w:pPr>
-          <w:hyperlink w:anchor="_Toc40110869" w:history="1">
-            <w:r>
-              <w:rPr>
-                <w:rStyle w:val="Hyperlink"/>
-                <w:noProof/>
-              </w:rPr>
-              <w:t>4.3. Json .NET</w:t>
-            </w:r>
-            <w:r>
-              <w:rPr>
-                <w:noProof/>
-                <w:webHidden/>
-              </w:rPr>
-              <w:tab/>
-            </w:r>
-            <w:r>
-              <w:rPr>
-                <w:noProof/>
-                <w:webHidden/>
-              </w:rPr>
-              <w:fldChar w:fldCharType="begin"/>
-            </w:r>
-            <w:r>
-              <w:rPr>
-                <w:noProof/>
-                <w:webHidden/>
-              </w:rPr>
-              <w:instrText xml:space="preserve"> PAGEREF _Toc40110869 \h </w:instrText>
-            </w:r>
-            <w:r>
-              <w:rPr>
-                <w:noProof/>
-                <w:webHidden/>
-              </w:rPr>
-            </w:r>
-            <w:r>
-              <w:rPr>
-                <w:noProof/>
-                <w:webHidden/>
-              </w:rPr>
-              <w:fldChar w:fldCharType="separate"/>
-            </w:r>
-            <w:r>
-              <w:rPr>
-                <w:noProof/>
-                <w:webHidden/>
-              </w:rPr>
-              <w:t>32</w:t>
-            </w:r>
-            <w:r>
-              <w:rPr>
-                <w:noProof/>
-                <w:webHidden/>
-              </w:rPr>
-              <w:fldChar w:fldCharType="end"/>
-            </w:r>
-          </w:hyperlink>
-        </w:p>
-        <w:p>
-          <w:pPr>
-            <w:pStyle w:val="TOC2"/>
-            <w:tabs>
-              <w:tab w:val="right" w:leader="dot" w:pos="8827"/>
-            </w:tabs>
-            <w:rPr>
-              <w:rFonts w:asciiTheme="minorHAnsi" w:eastAsiaTheme="minorEastAsia" w:hAnsiTheme="minorHAnsi" w:cstheme="minorBidi"/>
-              <w:noProof/>
-              <w:sz w:val="22"/>
-              <w:szCs w:val="22"/>
-            </w:rPr>
-          </w:pPr>
-          <w:hyperlink w:anchor="_Toc40110870" w:history="1">
-            <w:r>
-              <w:rPr>
-                <w:rStyle w:val="Hyperlink"/>
-                <w:noProof/>
-              </w:rPr>
-              <w:t>4.4. Adobe Illustrator</w:t>
-            </w:r>
-            <w:r>
-              <w:rPr>
-                <w:noProof/>
-                <w:webHidden/>
-              </w:rPr>
-              <w:tab/>
-            </w:r>
-            <w:r>
-              <w:rPr>
-                <w:noProof/>
-                <w:webHidden/>
-              </w:rPr>
-              <w:fldChar w:fldCharType="begin"/>
-            </w:r>
-            <w:r>
-              <w:rPr>
-                <w:noProof/>
-                <w:webHidden/>
-              </w:rPr>
-              <w:instrText xml:space="preserve"> PAGEREF _Toc40110870 \h </w:instrText>
+              <w:instrText xml:space="preserve"> PAGEREF _Toc40288563 \h </w:instrText>
             </w:r>
             <w:r>
               <w:rPr>
@@ -1996,13 +1649,13 @@
               <w:szCs w:val="22"/>
             </w:rPr>
           </w:pPr>
-          <w:hyperlink w:anchor="_Toc40110871" w:history="1">
+          <w:hyperlink w:anchor="_Toc40288564" w:history="1">
             <w:r>
               <w:rPr>
                 <w:rStyle w:val="Hyperlink"/>
                 <w:noProof/>
               </w:rPr>
-              <w:t>Capitolul 5. Concluzie</w:t>
+              <w:t>Capitolul 4. Aplicații și limbaje folosite în contextul lucrării</w:t>
             </w:r>
             <w:r>
               <w:rPr>
@@ -2023,78 +1676,7 @@
                 <w:noProof/>
                 <w:webHidden/>
               </w:rPr>
-              <w:instrText xml:space="preserve"> PAGEREF _Toc40110871 \h </w:instrText>
-            </w:r>
-            <w:r>
-              <w:rPr>
-                <w:noProof/>
-                <w:webHidden/>
-              </w:rPr>
-            </w:r>
-            <w:r>
-              <w:rPr>
-                <w:noProof/>
-                <w:webHidden/>
-              </w:rPr>
-              <w:fldChar w:fldCharType="separate"/>
-            </w:r>
-            <w:r>
-              <w:rPr>
-                <w:noProof/>
-                <w:webHidden/>
-              </w:rPr>
-              <w:t>33</w:t>
-            </w:r>
-            <w:r>
-              <w:rPr>
-                <w:noProof/>
-                <w:webHidden/>
-              </w:rPr>
-              <w:fldChar w:fldCharType="end"/>
-            </w:r>
-          </w:hyperlink>
-        </w:p>
-        <w:p>
-          <w:pPr>
-            <w:pStyle w:val="TOC1"/>
-            <w:tabs>
-              <w:tab w:val="right" w:leader="dot" w:pos="8827"/>
-            </w:tabs>
-            <w:rPr>
-              <w:rFonts w:asciiTheme="minorHAnsi" w:eastAsiaTheme="minorEastAsia" w:hAnsiTheme="minorHAnsi" w:cstheme="minorBidi"/>
-              <w:noProof/>
-              <w:sz w:val="22"/>
-              <w:szCs w:val="22"/>
-            </w:rPr>
-          </w:pPr>
-          <w:hyperlink w:anchor="_Toc40110872" w:history="1">
-            <w:r>
-              <w:rPr>
-                <w:rStyle w:val="Hyperlink"/>
-                <w:noProof/>
-              </w:rPr>
-              <w:t>Capitolul 6. Bibliografie</w:t>
-            </w:r>
-            <w:r>
-              <w:rPr>
-                <w:noProof/>
-                <w:webHidden/>
-              </w:rPr>
-              <w:tab/>
-            </w:r>
-            <w:r>
-              <w:rPr>
-                <w:noProof/>
-                <w:webHidden/>
-              </w:rPr>
-              <w:fldChar w:fldCharType="begin"/>
-            </w:r>
-            <w:r>
-              <w:rPr>
-                <w:noProof/>
-                <w:webHidden/>
-              </w:rPr>
-              <w:instrText xml:space="preserve"> PAGEREF _Toc40110872 \h </w:instrText>
+              <w:instrText xml:space="preserve"> PAGEREF _Toc40288564 \h </w:instrText>
             </w:r>
             <w:r>
               <w:rPr>
@@ -2126,6 +1708,432 @@
           </w:hyperlink>
         </w:p>
         <w:p>
+          <w:pPr>
+            <w:pStyle w:val="TOC2"/>
+            <w:tabs>
+              <w:tab w:val="right" w:leader="dot" w:pos="8827"/>
+            </w:tabs>
+            <w:rPr>
+              <w:rFonts w:asciiTheme="minorHAnsi" w:eastAsiaTheme="minorEastAsia" w:hAnsiTheme="minorHAnsi" w:cstheme="minorBidi"/>
+              <w:noProof/>
+              <w:sz w:val="22"/>
+              <w:szCs w:val="22"/>
+            </w:rPr>
+          </w:pPr>
+          <w:hyperlink w:anchor="_Toc40288565" w:history="1">
+            <w:r>
+              <w:rPr>
+                <w:rStyle w:val="Hyperlink"/>
+                <w:noProof/>
+              </w:rPr>
+              <w:t>4.1. Unity</w:t>
+            </w:r>
+            <w:r>
+              <w:rPr>
+                <w:noProof/>
+                <w:webHidden/>
+              </w:rPr>
+              <w:tab/>
+            </w:r>
+            <w:r>
+              <w:rPr>
+                <w:noProof/>
+                <w:webHidden/>
+              </w:rPr>
+              <w:fldChar w:fldCharType="begin"/>
+            </w:r>
+            <w:r>
+              <w:rPr>
+                <w:noProof/>
+                <w:webHidden/>
+              </w:rPr>
+              <w:instrText xml:space="preserve"> PAGEREF _Toc40288565 \h </w:instrText>
+            </w:r>
+            <w:r>
+              <w:rPr>
+                <w:noProof/>
+                <w:webHidden/>
+              </w:rPr>
+            </w:r>
+            <w:r>
+              <w:rPr>
+                <w:noProof/>
+                <w:webHidden/>
+              </w:rPr>
+              <w:fldChar w:fldCharType="separate"/>
+            </w:r>
+            <w:r>
+              <w:rPr>
+                <w:noProof/>
+                <w:webHidden/>
+              </w:rPr>
+              <w:t>34</w:t>
+            </w:r>
+            <w:r>
+              <w:rPr>
+                <w:noProof/>
+                <w:webHidden/>
+              </w:rPr>
+              <w:fldChar w:fldCharType="end"/>
+            </w:r>
+          </w:hyperlink>
+        </w:p>
+        <w:p>
+          <w:pPr>
+            <w:pStyle w:val="TOC2"/>
+            <w:tabs>
+              <w:tab w:val="right" w:leader="dot" w:pos="8827"/>
+            </w:tabs>
+            <w:rPr>
+              <w:rFonts w:asciiTheme="minorHAnsi" w:eastAsiaTheme="minorEastAsia" w:hAnsiTheme="minorHAnsi" w:cstheme="minorBidi"/>
+              <w:noProof/>
+              <w:sz w:val="22"/>
+              <w:szCs w:val="22"/>
+            </w:rPr>
+          </w:pPr>
+          <w:hyperlink w:anchor="_Toc40288566" w:history="1">
+            <w:r>
+              <w:rPr>
+                <w:rStyle w:val="Hyperlink"/>
+                <w:noProof/>
+              </w:rPr>
+              <w:t>4.2. Visual Studio si C#</w:t>
+            </w:r>
+            <w:r>
+              <w:rPr>
+                <w:noProof/>
+                <w:webHidden/>
+              </w:rPr>
+              <w:tab/>
+            </w:r>
+            <w:r>
+              <w:rPr>
+                <w:noProof/>
+                <w:webHidden/>
+              </w:rPr>
+              <w:fldChar w:fldCharType="begin"/>
+            </w:r>
+            <w:r>
+              <w:rPr>
+                <w:noProof/>
+                <w:webHidden/>
+              </w:rPr>
+              <w:instrText xml:space="preserve"> PAGEREF _Toc40288566 \h </w:instrText>
+            </w:r>
+            <w:r>
+              <w:rPr>
+                <w:noProof/>
+                <w:webHidden/>
+              </w:rPr>
+            </w:r>
+            <w:r>
+              <w:rPr>
+                <w:noProof/>
+                <w:webHidden/>
+              </w:rPr>
+              <w:fldChar w:fldCharType="separate"/>
+            </w:r>
+            <w:r>
+              <w:rPr>
+                <w:noProof/>
+                <w:webHidden/>
+              </w:rPr>
+              <w:t>34</w:t>
+            </w:r>
+            <w:r>
+              <w:rPr>
+                <w:noProof/>
+                <w:webHidden/>
+              </w:rPr>
+              <w:fldChar w:fldCharType="end"/>
+            </w:r>
+          </w:hyperlink>
+        </w:p>
+        <w:p>
+          <w:pPr>
+            <w:pStyle w:val="TOC2"/>
+            <w:tabs>
+              <w:tab w:val="right" w:leader="dot" w:pos="8827"/>
+            </w:tabs>
+            <w:rPr>
+              <w:rFonts w:asciiTheme="minorHAnsi" w:eastAsiaTheme="minorEastAsia" w:hAnsiTheme="minorHAnsi" w:cstheme="minorBidi"/>
+              <w:noProof/>
+              <w:sz w:val="22"/>
+              <w:szCs w:val="22"/>
+            </w:rPr>
+          </w:pPr>
+          <w:hyperlink w:anchor="_Toc40288567" w:history="1">
+            <w:r>
+              <w:rPr>
+                <w:rStyle w:val="Hyperlink"/>
+                <w:noProof/>
+              </w:rPr>
+              <w:t>4.3. Json .NET</w:t>
+            </w:r>
+            <w:r>
+              <w:rPr>
+                <w:noProof/>
+                <w:webHidden/>
+              </w:rPr>
+              <w:tab/>
+            </w:r>
+            <w:r>
+              <w:rPr>
+                <w:noProof/>
+                <w:webHidden/>
+              </w:rPr>
+              <w:fldChar w:fldCharType="begin"/>
+            </w:r>
+            <w:r>
+              <w:rPr>
+                <w:noProof/>
+                <w:webHidden/>
+              </w:rPr>
+              <w:instrText xml:space="preserve"> PAGEREF _Toc40288567 \h </w:instrText>
+            </w:r>
+            <w:r>
+              <w:rPr>
+                <w:noProof/>
+                <w:webHidden/>
+              </w:rPr>
+            </w:r>
+            <w:r>
+              <w:rPr>
+                <w:noProof/>
+                <w:webHidden/>
+              </w:rPr>
+              <w:fldChar w:fldCharType="separate"/>
+            </w:r>
+            <w:r>
+              <w:rPr>
+                <w:noProof/>
+                <w:webHidden/>
+              </w:rPr>
+              <w:t>35</w:t>
+            </w:r>
+            <w:r>
+              <w:rPr>
+                <w:noProof/>
+                <w:webHidden/>
+              </w:rPr>
+              <w:fldChar w:fldCharType="end"/>
+            </w:r>
+          </w:hyperlink>
+        </w:p>
+        <w:p>
+          <w:pPr>
+            <w:pStyle w:val="TOC2"/>
+            <w:tabs>
+              <w:tab w:val="right" w:leader="dot" w:pos="8827"/>
+            </w:tabs>
+            <w:rPr>
+              <w:rFonts w:asciiTheme="minorHAnsi" w:eastAsiaTheme="minorEastAsia" w:hAnsiTheme="minorHAnsi" w:cstheme="minorBidi"/>
+              <w:noProof/>
+              <w:sz w:val="22"/>
+              <w:szCs w:val="22"/>
+            </w:rPr>
+          </w:pPr>
+          <w:hyperlink w:anchor="_Toc40288568" w:history="1">
+            <w:r>
+              <w:rPr>
+                <w:rStyle w:val="Hyperlink"/>
+                <w:noProof/>
+              </w:rPr>
+              <w:t>4.4. Adobe Illustrator</w:t>
+            </w:r>
+            <w:r>
+              <w:rPr>
+                <w:noProof/>
+                <w:webHidden/>
+              </w:rPr>
+              <w:tab/>
+            </w:r>
+            <w:r>
+              <w:rPr>
+                <w:noProof/>
+                <w:webHidden/>
+              </w:rPr>
+              <w:fldChar w:fldCharType="begin"/>
+            </w:r>
+            <w:r>
+              <w:rPr>
+                <w:noProof/>
+                <w:webHidden/>
+              </w:rPr>
+              <w:instrText xml:space="preserve"> PAGEREF _Toc40288568 \h </w:instrText>
+            </w:r>
+            <w:r>
+              <w:rPr>
+                <w:noProof/>
+                <w:webHidden/>
+              </w:rPr>
+            </w:r>
+            <w:r>
+              <w:rPr>
+                <w:noProof/>
+                <w:webHidden/>
+              </w:rPr>
+              <w:fldChar w:fldCharType="separate"/>
+            </w:r>
+            <w:r>
+              <w:rPr>
+                <w:noProof/>
+                <w:webHidden/>
+              </w:rPr>
+              <w:t>35</w:t>
+            </w:r>
+            <w:r>
+              <w:rPr>
+                <w:noProof/>
+                <w:webHidden/>
+              </w:rPr>
+              <w:fldChar w:fldCharType="end"/>
+            </w:r>
+          </w:hyperlink>
+        </w:p>
+        <w:p>
+          <w:pPr>
+            <w:pStyle w:val="TOC1"/>
+            <w:tabs>
+              <w:tab w:val="right" w:leader="dot" w:pos="8827"/>
+            </w:tabs>
+            <w:rPr>
+              <w:rFonts w:asciiTheme="minorHAnsi" w:eastAsiaTheme="minorEastAsia" w:hAnsiTheme="minorHAnsi" w:cstheme="minorBidi"/>
+              <w:noProof/>
+              <w:sz w:val="22"/>
+              <w:szCs w:val="22"/>
+            </w:rPr>
+          </w:pPr>
+          <w:hyperlink w:anchor="_Toc40288569" w:history="1">
+            <w:r>
+              <w:rPr>
+                <w:rStyle w:val="Hyperlink"/>
+                <w:noProof/>
+              </w:rPr>
+              <w:t>Capitolul 5. Concluzie</w:t>
+            </w:r>
+            <w:r>
+              <w:rPr>
+                <w:noProof/>
+                <w:webHidden/>
+              </w:rPr>
+              <w:tab/>
+            </w:r>
+            <w:r>
+              <w:rPr>
+                <w:noProof/>
+                <w:webHidden/>
+              </w:rPr>
+              <w:fldChar w:fldCharType="begin"/>
+            </w:r>
+            <w:r>
+              <w:rPr>
+                <w:noProof/>
+                <w:webHidden/>
+              </w:rPr>
+              <w:instrText xml:space="preserve"> PAGEREF _Toc40288569 \h </w:instrText>
+            </w:r>
+            <w:r>
+              <w:rPr>
+                <w:noProof/>
+                <w:webHidden/>
+              </w:rPr>
+            </w:r>
+            <w:r>
+              <w:rPr>
+                <w:noProof/>
+                <w:webHidden/>
+              </w:rPr>
+              <w:fldChar w:fldCharType="separate"/>
+            </w:r>
+            <w:r>
+              <w:rPr>
+                <w:noProof/>
+                <w:webHidden/>
+              </w:rPr>
+              <w:t>36</w:t>
+            </w:r>
+            <w:r>
+              <w:rPr>
+                <w:noProof/>
+                <w:webHidden/>
+              </w:rPr>
+              <w:fldChar w:fldCharType="end"/>
+            </w:r>
+          </w:hyperlink>
+        </w:p>
+        <w:p>
+          <w:pPr>
+            <w:pStyle w:val="TOC1"/>
+            <w:tabs>
+              <w:tab w:val="right" w:leader="dot" w:pos="8827"/>
+            </w:tabs>
+            <w:rPr>
+              <w:rFonts w:asciiTheme="minorHAnsi" w:eastAsiaTheme="minorEastAsia" w:hAnsiTheme="minorHAnsi" w:cstheme="minorBidi"/>
+              <w:noProof/>
+              <w:sz w:val="22"/>
+              <w:szCs w:val="22"/>
+            </w:rPr>
+          </w:pPr>
+          <w:hyperlink w:anchor="_Toc40288570" w:history="1">
+            <w:r>
+              <w:rPr>
+                <w:rStyle w:val="Hyperlink"/>
+                <w:noProof/>
+              </w:rPr>
+              <w:t>Capitolul 6. Bibliografie</w:t>
+            </w:r>
+            <w:r>
+              <w:rPr>
+                <w:noProof/>
+                <w:webHidden/>
+              </w:rPr>
+              <w:tab/>
+            </w:r>
+            <w:r>
+              <w:rPr>
+                <w:noProof/>
+                <w:webHidden/>
+              </w:rPr>
+              <w:fldChar w:fldCharType="begin"/>
+            </w:r>
+            <w:r>
+              <w:rPr>
+                <w:noProof/>
+                <w:webHidden/>
+              </w:rPr>
+              <w:instrText xml:space="preserve"> PAGEREF _Toc40288570 \h </w:instrText>
+            </w:r>
+            <w:r>
+              <w:rPr>
+                <w:noProof/>
+                <w:webHidden/>
+              </w:rPr>
+            </w:r>
+            <w:r>
+              <w:rPr>
+                <w:noProof/>
+                <w:webHidden/>
+              </w:rPr>
+              <w:fldChar w:fldCharType="separate"/>
+            </w:r>
+            <w:r>
+              <w:rPr>
+                <w:noProof/>
+                <w:webHidden/>
+              </w:rPr>
+              <w:t>37</w:t>
+            </w:r>
+            <w:r>
+              <w:rPr>
+                <w:noProof/>
+                <w:webHidden/>
+              </w:rPr>
+              <w:fldChar w:fldCharType="end"/>
+            </w:r>
+          </w:hyperlink>
+        </w:p>
+        <w:p>
           <w:r>
             <w:rPr>
               <w:b/>
@@ -2156,7 +2164,7 @@
           <w:szCs w:val="28"/>
         </w:rPr>
       </w:pPr>
-      <w:bookmarkStart w:id="0" w:name="_Toc40110852"/>
+      <w:bookmarkStart w:id="0" w:name="_Toc40288550"/>
       <w:r>
         <w:rPr>
           <w:rFonts w:cs="Arial"/>
@@ -2196,7 +2204,7 @@
           <w:szCs w:val="24"/>
         </w:rPr>
       </w:pPr>
-      <w:bookmarkStart w:id="1" w:name="_Toc40110853"/>
+      <w:bookmarkStart w:id="1" w:name="_Toc40288551"/>
       <w:r>
         <w:rPr>
           <w:rFonts w:cs="Arial"/>
@@ -2548,7 +2556,7 @@
           <w:szCs w:val="24"/>
         </w:rPr>
       </w:pPr>
-      <w:bookmarkStart w:id="2" w:name="_Toc40110854"/>
+      <w:bookmarkStart w:id="2" w:name="_Toc40288552"/>
       <w:r>
         <w:rPr>
           <w:rFonts w:cs="Arial"/>
@@ -2827,7 +2835,7 @@
       <w:pPr>
         <w:pStyle w:val="Heading2"/>
       </w:pPr>
-      <w:bookmarkStart w:id="3" w:name="_Toc40110855"/>
+      <w:bookmarkStart w:id="3" w:name="_Toc40288553"/>
       <w:r>
         <w:t>1.</w:t>
       </w:r>
@@ -2949,7 +2957,21 @@
         <w:rPr>
           <w:rFonts w:ascii="Arial" w:hAnsi="Arial" w:cs="Arial"/>
         </w:rPr>
-        <w:t>O altă serie de jocuri, Age of Empires [Ensemble], apare în 1997 și încearcă să reprezinte cât mai bine perioade scurte din istoria umanității, decât întreaga istorie. Aceasta se concentrează mai mult spre război, față de anterioara, neavând aceleași posibilități de</w:t>
+        <w:t xml:space="preserve">O altă serie de jocuri, Age of Empires [Ensemble], apare în 1997 și încearcă </w:t>
+      </w:r>
+      <w:proofErr w:type="gramStart"/>
+      <w:r>
+        <w:rPr>
+          <w:rFonts w:ascii="Arial" w:hAnsi="Arial" w:cs="Arial"/>
+        </w:rPr>
+        <w:t>să</w:t>
+      </w:r>
+      <w:proofErr w:type="gramEnd"/>
+      <w:r>
+        <w:rPr>
+          <w:rFonts w:ascii="Arial" w:hAnsi="Arial" w:cs="Arial"/>
+        </w:rPr>
+        <w:t xml:space="preserve"> reprezinte cât mai bine perioade scurte din istoria umanității, decât întreaga istorie. Aceasta se concentrează mai mult spre război, față de anterioara, neavând aceleași posibilități de</w:t>
       </w:r>
       <w:r>
         <w:rPr>
@@ -3064,15 +3086,6 @@
     </w:p>
     <w:p>
       <w:pPr>
-        <w:rPr>
-          <w:rFonts w:ascii="Arial" w:hAnsi="Arial" w:cs="Arial"/>
-          <w:sz w:val="28"/>
-          <w:szCs w:val="22"/>
-        </w:rPr>
-      </w:pPr>
-    </w:p>
-    <w:p>
-      <w:pPr>
         <w:pStyle w:val="Heading1"/>
         <w:spacing w:line="360" w:lineRule="auto"/>
       </w:pPr>
@@ -3087,11 +3100,17 @@
       <w:pPr>
         <w:pStyle w:val="Heading1"/>
         <w:spacing w:line="360" w:lineRule="auto"/>
+      </w:pPr>
+    </w:p>
+    <w:p>
+      <w:pPr>
+        <w:pStyle w:val="Heading1"/>
+        <w:spacing w:line="360" w:lineRule="auto"/>
         <w:rPr>
           <w:sz w:val="32"/>
         </w:rPr>
       </w:pPr>
-      <w:bookmarkStart w:id="4" w:name="_Toc40110856"/>
+      <w:bookmarkStart w:id="4" w:name="_Toc40288554"/>
       <w:r>
         <w:rPr>
           <w:sz w:val="32"/>
@@ -3129,7 +3148,7 @@
       <w:pPr>
         <w:pStyle w:val="Heading2"/>
       </w:pPr>
-      <w:bookmarkStart w:id="5" w:name="_Toc40110857"/>
+      <w:bookmarkStart w:id="5" w:name="_Toc40288555"/>
       <w:r>
         <w:t>2</w:t>
       </w:r>
@@ -3737,7 +3756,7 @@
         <w:rPr>
           <w:rFonts w:ascii="Arial" w:hAnsi="Arial" w:cs="Arial"/>
         </w:rPr>
-        <w:t xml:space="preserve">Arhitecutura se </w:t>
+        <w:t xml:space="preserve">Arhitectura se </w:t>
       </w:r>
       <w:r>
         <w:rPr>
@@ -3946,7 +3965,7 @@
       <w:pPr>
         <w:pStyle w:val="Heading2"/>
       </w:pPr>
-      <w:bookmarkStart w:id="6" w:name="_Toc40110858"/>
+      <w:bookmarkStart w:id="6" w:name="_Toc40288556"/>
       <w:r>
         <w:lastRenderedPageBreak/>
         <w:t>2.2. Antichitatea</w:t>
@@ -4541,7 +4560,7 @@
       <w:pPr>
         <w:pStyle w:val="Heading2"/>
       </w:pPr>
-      <w:bookmarkStart w:id="7" w:name="_Toc40110859"/>
+      <w:bookmarkStart w:id="7" w:name="_Toc40288557"/>
       <w:r>
         <w:lastRenderedPageBreak/>
         <w:t>2.3. Evul Mediu</w:t>
@@ -4781,7 +4800,7 @@
       <w:pPr>
         <w:pStyle w:val="Heading2"/>
       </w:pPr>
-      <w:bookmarkStart w:id="8" w:name="_Toc40110860"/>
+      <w:bookmarkStart w:id="8" w:name="_Toc40288558"/>
       <w:r>
         <w:t xml:space="preserve">2.4. Epoca </w:t>
       </w:r>
@@ -5037,7 +5056,19 @@
         <w:rPr>
           <w:rFonts w:ascii="Arial" w:hAnsi="Arial" w:cs="Arial"/>
         </w:rPr>
-        <w:t xml:space="preserve"> aibă grijă ca muncitorii să rămână sănătoși, angajând medici personali. Toți acești factori îndreaptă doctorii spre căutarea de soluții, dând naștere medicinei moderne. Louis Pasture </w:t>
+        <w:t xml:space="preserve"> aibă grijă ca muncitorii să rămână sănătoși, angajând medici personali. Toți acești factori îndreaptă doctorii spre căutarea de soluții, dând naștere medicinei moderne. Louis Past</w:t>
+      </w:r>
+      <w:r>
+        <w:rPr>
+          <w:rFonts w:ascii="Arial" w:hAnsi="Arial" w:cs="Arial"/>
+        </w:rPr>
+        <w:t>e</w:t>
+      </w:r>
+      <w:r>
+        <w:rPr>
+          <w:rFonts w:ascii="Arial" w:hAnsi="Arial" w:cs="Arial"/>
+        </w:rPr>
+        <w:t xml:space="preserve">ur </w:t>
       </w:r>
       <w:proofErr w:type="gramStart"/>
       <w:r>
@@ -5282,7 +5313,7 @@
         <w:pStyle w:val="Heading1"/>
         <w:spacing w:line="360" w:lineRule="auto"/>
       </w:pPr>
-      <w:bookmarkStart w:id="9" w:name="_Toc40110861"/>
+      <w:bookmarkStart w:id="9" w:name="_Toc40288559"/>
       <w:r>
         <w:lastRenderedPageBreak/>
         <w:t xml:space="preserve">Capitolul </w:t>
@@ -5307,7 +5338,7 @@
           <w:shd w:val="clear" w:color="auto" w:fill="FFFFFF"/>
         </w:rPr>
       </w:pPr>
-      <w:bookmarkStart w:id="10" w:name="_Toc40110862"/>
+      <w:bookmarkStart w:id="10" w:name="_Toc40288560"/>
       <w:r>
         <w:t xml:space="preserve">3.1. </w:t>
       </w:r>
@@ -5596,7 +5627,191 @@
       </w:pPr>
       <w:r>
         <w:rPr>
-          <w:rFonts w:ascii="Arial" w:hAnsi="Arial" w:cs="Arial"/>
+          <w:noProof/>
+        </w:rPr>
+        <w:drawing>
+          <wp:inline distT="0" distB="0" distL="0" distR="0" wp14:anchorId="15561B11" wp14:editId="319A082E">
+            <wp:extent cx="5611495" cy="6390167"/>
+            <wp:effectExtent l="0" t="0" r="8255" b="0"/>
+            <wp:docPr id="1" name="Picture 1"/>
+            <wp:cNvGraphicFramePr>
+              <a:graphicFrameLocks xmlns:a="http://schemas.openxmlformats.org/drawingml/2006/main" noChangeAspect="1"/>
+            </wp:cNvGraphicFramePr>
+            <a:graphic xmlns:a="http://schemas.openxmlformats.org/drawingml/2006/main">
+              <a:graphicData uri="http://schemas.openxmlformats.org/drawingml/2006/picture">
+                <pic:pic xmlns:pic="http://schemas.openxmlformats.org/drawingml/2006/picture">
+                  <pic:nvPicPr>
+                    <pic:cNvPr id="1" name=""/>
+                    <pic:cNvPicPr/>
+                  </pic:nvPicPr>
+                  <pic:blipFill>
+                    <a:blip r:embed="rId8"/>
+                    <a:stretch>
+                      <a:fillRect/>
+                    </a:stretch>
+                  </pic:blipFill>
+                  <pic:spPr>
+                    <a:xfrm>
+                      <a:off x="0" y="0"/>
+                      <a:ext cx="5611495" cy="6390167"/>
+                    </a:xfrm>
+                    <a:prstGeom prst="rect">
+                      <a:avLst/>
+                    </a:prstGeom>
+                  </pic:spPr>
+                </pic:pic>
+              </a:graphicData>
+            </a:graphic>
+          </wp:inline>
+        </w:drawing>
+      </w:r>
+    </w:p>
+    <w:p>
+      <w:pPr>
+        <w:jc w:val="center"/>
+        <w:rPr>
+          <w:rFonts w:ascii="Arial" w:hAnsi="Arial" w:cs="Arial"/>
+        </w:rPr>
+      </w:pPr>
+      <w:r>
+        <w:rPr>
+          <w:rFonts w:ascii="Arial" w:hAnsi="Arial" w:cs="Arial"/>
+        </w:rPr>
+        <w:t>Figura</w:t>
+      </w:r>
+      <w:r>
+        <w:rPr>
+          <w:rFonts w:ascii="Arial" w:hAnsi="Arial" w:cs="Arial"/>
+        </w:rPr>
+        <w:t xml:space="preserve"> </w:t>
+      </w:r>
+      <w:proofErr w:type="gramStart"/>
+      <w:r>
+        <w:rPr>
+          <w:rFonts w:ascii="Arial" w:hAnsi="Arial" w:cs="Arial"/>
+        </w:rPr>
+        <w:t>3.1</w:t>
+      </w:r>
+      <w:r>
+        <w:rPr>
+          <w:rFonts w:ascii="Arial" w:hAnsi="Arial" w:cs="Arial"/>
+        </w:rPr>
+        <w:t xml:space="preserve"> :</w:t>
+      </w:r>
+      <w:proofErr w:type="gramEnd"/>
+      <w:r>
+        <w:rPr>
+          <w:rFonts w:ascii="Arial" w:hAnsi="Arial" w:cs="Arial"/>
+        </w:rPr>
+        <w:t xml:space="preserve"> Diagrama cazurilor de utilizare</w:t>
+      </w:r>
+    </w:p>
+    <w:p>
+      <w:pPr>
+        <w:pStyle w:val="Heading2"/>
+      </w:pPr>
+      <w:bookmarkStart w:id="11" w:name="_Toc40288561"/>
+      <w:r>
+        <w:lastRenderedPageBreak/>
+        <w:t>3.2. Proiectare</w:t>
+      </w:r>
+      <w:bookmarkEnd w:id="11"/>
+    </w:p>
+    <w:p>
+      <w:pPr>
+        <w:rPr>
+          <w:rFonts w:ascii="Arial" w:hAnsi="Arial" w:cs="Arial"/>
+        </w:rPr>
+      </w:pPr>
+      <w:r>
+        <w:rPr>
+          <w:rFonts w:ascii="Arial" w:hAnsi="Arial" w:cs="Arial"/>
+        </w:rPr>
+        <w:t>3.2</w:t>
+      </w:r>
+      <w:r>
+        <w:rPr>
+          <w:rFonts w:ascii="Arial" w:hAnsi="Arial" w:cs="Arial"/>
+        </w:rPr>
+        <w:t>.1. Arhitectura</w:t>
+      </w:r>
+      <w:r>
+        <w:rPr>
+          <w:rFonts w:ascii="Arial" w:hAnsi="Arial" w:cs="Arial"/>
+        </w:rPr>
+        <w:t xml:space="preserve"> </w:t>
+      </w:r>
+    </w:p>
+    <w:p>
+      <w:pPr>
+        <w:rPr>
+          <w:rFonts w:ascii="Arial" w:hAnsi="Arial" w:cs="Arial"/>
+        </w:rPr>
+      </w:pPr>
+      <w:r>
+        <w:rPr>
+          <w:rFonts w:ascii="Arial" w:hAnsi="Arial" w:cs="Arial"/>
+        </w:rPr>
+        <w:tab/>
+      </w:r>
+      <w:r>
+        <w:rPr>
+          <w:rFonts w:ascii="Arial" w:hAnsi="Arial" w:cs="Arial"/>
+        </w:rPr>
+        <w:t xml:space="preserve">Arhitectura aleasă </w:t>
+      </w:r>
+      <w:proofErr w:type="gramStart"/>
+      <w:r>
+        <w:rPr>
+          <w:rFonts w:ascii="Arial" w:hAnsi="Arial" w:cs="Arial"/>
+        </w:rPr>
+        <w:t>este</w:t>
+      </w:r>
+      <w:proofErr w:type="gramEnd"/>
+      <w:r>
+        <w:rPr>
+          <w:rFonts w:ascii="Arial" w:hAnsi="Arial" w:cs="Arial"/>
+        </w:rPr>
+        <w:t xml:space="preserve"> una stratificată pe trei nivele, acestea fiind Model, Repository și User Interface. Fiecare nivel se ocupă de </w:t>
+      </w:r>
+      <w:proofErr w:type="gramStart"/>
+      <w:r>
+        <w:rPr>
+          <w:rFonts w:ascii="Arial" w:hAnsi="Arial" w:cs="Arial"/>
+        </w:rPr>
+        <w:t>un</w:t>
+      </w:r>
+      <w:proofErr w:type="gramEnd"/>
+      <w:r>
+        <w:rPr>
+          <w:rFonts w:ascii="Arial" w:hAnsi="Arial" w:cs="Arial"/>
+        </w:rPr>
+        <w:t xml:space="preserve"> rol bine definit, folosind astfel principiul unei singure responsabilități.</w:t>
+      </w:r>
+    </w:p>
+    <w:p>
+      <w:pPr>
+        <w:rPr>
+          <w:rFonts w:ascii="Arial" w:hAnsi="Arial" w:cs="Arial"/>
+        </w:rPr>
+      </w:pPr>
+      <w:r>
+        <w:rPr>
+          <w:rFonts w:ascii="Arial" w:hAnsi="Arial" w:cs="Arial"/>
+        </w:rPr>
+        <w:t xml:space="preserve">            Nivelul Model conține entitățile din domeniul problemei, mai exact datele referitoare la butoanele de acțiune, abilitățile populației și elementele jocului (cum ar fi energie, populație, hrană). </w:t>
+      </w:r>
+    </w:p>
+    <w:p>
+      <w:pPr>
+        <w:rPr>
+          <w:rFonts w:ascii="Arial" w:hAnsi="Arial" w:cs="Arial"/>
+        </w:rPr>
+      </w:pPr>
+      <w:r>
+        <w:rPr>
+          <w:rFonts w:ascii="Arial" w:hAnsi="Arial" w:cs="Arial"/>
+          <w:noProof/>
         </w:rPr>
         <w:pict>
           <v:shapetype id="_x0000_t75" coordsize="21600,21600" o:spt="75" o:preferrelative="t" path="m@4@5l@4@11@9@11@9@5xe" filled="f" stroked="f">
@@ -5618,8 +5833,8 @@
             <v:path o:extrusionok="f" gradientshapeok="t" o:connecttype="rect"/>
             <o:lock v:ext="edit" aspectratio="t"/>
           </v:shapetype>
-          <v:shape id="_x0000_i1025" type="#_x0000_t75" style="width:441pt;height:334.5pt">
-            <v:imagedata r:id="rId8" o:title="Capture"/>
+          <v:shape id="_x0000_i1025" type="#_x0000_t75" style="width:441.35pt;height:300.15pt">
+            <v:imagedata r:id="rId9" o:title="1"/>
           </v:shape>
         </w:pict>
       </w:r>
@@ -5635,79 +5850,21 @@
         <w:rPr>
           <w:rFonts w:ascii="Arial" w:hAnsi="Arial" w:cs="Arial"/>
         </w:rPr>
-        <w:t>Figura</w:t>
-      </w:r>
-      <w:r>
-        <w:rPr>
-          <w:rFonts w:ascii="Arial" w:hAnsi="Arial" w:cs="Arial"/>
-        </w:rPr>
-        <w:t xml:space="preserve"> </w:t>
-      </w:r>
-      <w:proofErr w:type="gramStart"/>
-      <w:r>
-        <w:rPr>
-          <w:rFonts w:ascii="Arial" w:hAnsi="Arial" w:cs="Arial"/>
-        </w:rPr>
-        <w:t>3.1</w:t>
-      </w:r>
-      <w:r>
-        <w:rPr>
-          <w:rFonts w:ascii="Arial" w:hAnsi="Arial" w:cs="Arial"/>
-        </w:rPr>
-        <w:t xml:space="preserve"> :</w:t>
-      </w:r>
-      <w:proofErr w:type="gramEnd"/>
-      <w:r>
-        <w:rPr>
-          <w:rFonts w:ascii="Arial" w:hAnsi="Arial" w:cs="Arial"/>
-        </w:rPr>
-        <w:t xml:space="preserve"> Diagrama cazurilor de utilizare</w:t>
-      </w:r>
-    </w:p>
-    <w:p>
-      <w:pPr>
-        <w:pStyle w:val="Heading2"/>
-      </w:pPr>
-    </w:p>
-    <w:p>
-      <w:pPr>
-        <w:pStyle w:val="Heading2"/>
-      </w:pPr>
-      <w:bookmarkStart w:id="11" w:name="_Toc40110863"/>
-      <w:r>
-        <w:t>3.2. Proiectare</w:t>
-      </w:r>
-      <w:bookmarkEnd w:id="11"/>
-    </w:p>
-    <w:p>
-      <w:pPr>
-        <w:rPr>
-          <w:rFonts w:ascii="Arial" w:hAnsi="Arial" w:cs="Arial"/>
-        </w:rPr>
-      </w:pPr>
-      <w:r>
-        <w:rPr>
-          <w:rFonts w:ascii="Arial" w:hAnsi="Arial" w:cs="Arial"/>
-        </w:rPr>
-        <w:t>3.2</w:t>
-      </w:r>
-      <w:r>
-        <w:rPr>
-          <w:rFonts w:ascii="Arial" w:hAnsi="Arial" w:cs="Arial"/>
-        </w:rPr>
-        <w:t>.1. Arhitectura</w:t>
-      </w:r>
-      <w:r>
-        <w:rPr>
-          <w:rFonts w:ascii="Arial" w:hAnsi="Arial" w:cs="Arial"/>
-        </w:rPr>
-        <w:t xml:space="preserve"> </w:t>
-      </w:r>
-    </w:p>
-    <w:p>
-      <w:pPr>
-        <w:rPr>
-          <w:rFonts w:ascii="Arial" w:hAnsi="Arial" w:cs="Arial"/>
+        <w:t>Figura 3.2. Diagrama de clase corespunzatoare pachetului Model</w:t>
+      </w:r>
+    </w:p>
+    <w:p>
+      <w:pPr>
+        <w:rPr>
+          <w:rFonts w:ascii="Arial" w:hAnsi="Arial" w:cs="Arial"/>
+        </w:rPr>
+      </w:pPr>
+    </w:p>
+    <w:p>
+      <w:pPr>
+        <w:rPr>
+          <w:rFonts w:ascii="Arial" w:hAnsi="Arial" w:cs="Arial"/>
+          <w:noProof/>
         </w:rPr>
       </w:pPr>
       <w:r>
@@ -5720,110 +5877,202 @@
         <w:rPr>
           <w:rFonts w:ascii="Arial" w:hAnsi="Arial" w:cs="Arial"/>
         </w:rPr>
-        <w:t xml:space="preserve">Arhitectura aleasă </w:t>
-      </w:r>
-      <w:proofErr w:type="gramStart"/>
-      <w:r>
-        <w:rPr>
-          <w:rFonts w:ascii="Arial" w:hAnsi="Arial" w:cs="Arial"/>
-        </w:rPr>
-        <w:t>este</w:t>
-      </w:r>
-      <w:proofErr w:type="gramEnd"/>
-      <w:r>
-        <w:rPr>
-          <w:rFonts w:ascii="Arial" w:hAnsi="Arial" w:cs="Arial"/>
-        </w:rPr>
-        <w:t xml:space="preserve"> una stratificată pe trei nivele, acestea fiind Model, Repository și User Interface. Fiecare nivel se ocupă de </w:t>
-      </w:r>
-      <w:proofErr w:type="gramStart"/>
-      <w:r>
-        <w:rPr>
-          <w:rFonts w:ascii="Arial" w:hAnsi="Arial" w:cs="Arial"/>
-        </w:rPr>
-        <w:t>un</w:t>
-      </w:r>
-      <w:proofErr w:type="gramEnd"/>
-      <w:r>
-        <w:rPr>
-          <w:rFonts w:ascii="Arial" w:hAnsi="Arial" w:cs="Arial"/>
-        </w:rPr>
-        <w:t xml:space="preserve"> rol bine definit, folosind astfel principiul unei singure responsabilități.</w:t>
-      </w:r>
-    </w:p>
-    <w:p>
-      <w:pPr>
-        <w:rPr>
-          <w:rFonts w:ascii="Arial" w:hAnsi="Arial" w:cs="Arial"/>
-        </w:rPr>
-      </w:pPr>
-      <w:r>
-        <w:rPr>
-          <w:rFonts w:ascii="Arial" w:hAnsi="Arial" w:cs="Arial"/>
+        <w:t xml:space="preserve">Nivelul Repository se ocupă de persistarea informațiilor în liste, toate clasele din acesta implementând interfața generică </w:t>
+      </w:r>
+      <w:r>
+        <w:rPr>
+          <w:rFonts w:ascii="Arial" w:hAnsi="Arial" w:cs="Arial"/>
+          <w:i/>
+        </w:rPr>
+        <w:t>IRepository</w:t>
+      </w:r>
+      <w:r>
+        <w:rPr>
+          <w:rFonts w:ascii="Arial" w:hAnsi="Arial" w:cs="Arial"/>
+        </w:rPr>
+        <w:t xml:space="preserve">, având metoda </w:t>
+      </w:r>
+      <w:proofErr w:type="gramStart"/>
+      <w:r>
+        <w:rPr>
+          <w:rFonts w:ascii="Arial" w:hAnsi="Arial" w:cs="Arial"/>
+          <w:i/>
+        </w:rPr>
+        <w:t>read(</w:t>
+      </w:r>
+      <w:proofErr w:type="gramEnd"/>
+      <w:r>
+        <w:rPr>
+          <w:rFonts w:ascii="Arial" w:hAnsi="Arial" w:cs="Arial"/>
+          <w:i/>
+        </w:rPr>
+        <w:t>)</w:t>
+      </w:r>
+      <w:r>
+        <w:rPr>
+          <w:rFonts w:ascii="Arial" w:hAnsi="Arial" w:cs="Arial"/>
+        </w:rPr>
+        <w:t xml:space="preserve"> și un atribut buttons, ce va repezenta lista. Metoda </w:t>
+      </w:r>
+      <w:proofErr w:type="gramStart"/>
+      <w:r>
+        <w:rPr>
+          <w:rFonts w:ascii="Arial" w:hAnsi="Arial" w:cs="Arial"/>
+          <w:i/>
+        </w:rPr>
+        <w:t>read(</w:t>
+      </w:r>
+      <w:proofErr w:type="gramEnd"/>
+      <w:r>
+        <w:rPr>
+          <w:rFonts w:ascii="Arial" w:hAnsi="Arial" w:cs="Arial"/>
+          <w:i/>
+        </w:rPr>
+        <w:t>)</w:t>
+      </w:r>
+      <w:r>
+        <w:rPr>
+          <w:rFonts w:ascii="Arial" w:hAnsi="Arial" w:cs="Arial"/>
+        </w:rPr>
+        <w:t xml:space="preserve"> citește informații din fișiere scrise în format JSON, le deserializeaza și le introduce în liste, fiecare clasă </w:t>
+      </w:r>
+      <w:r>
+        <w:rPr>
+          <w:rFonts w:ascii="Arial" w:hAnsi="Arial" w:cs="Arial"/>
+        </w:rPr>
+        <w:t>ocupând</w:t>
+      </w:r>
+      <w:r>
+        <w:rPr>
+          <w:rFonts w:ascii="Arial" w:hAnsi="Arial" w:cs="Arial"/>
+        </w:rPr>
+        <w:t>u</w:t>
+      </w:r>
+      <w:r>
+        <w:rPr>
+          <w:rFonts w:ascii="Arial" w:hAnsi="Arial" w:cs="Arial"/>
+        </w:rPr>
+        <w:t xml:space="preserve">-se de citirea unei anumite entități din nivelul Model. </w:t>
+      </w:r>
+    </w:p>
+    <w:p>
+      <w:pPr>
+        <w:rPr>
+          <w:rFonts w:ascii="Arial" w:hAnsi="Arial" w:cs="Arial"/>
+        </w:rPr>
+      </w:pPr>
+      <w:r>
+        <w:rPr>
+          <w:rFonts w:ascii="Arial" w:hAnsi="Arial" w:cs="Arial"/>
+          <w:noProof/>
         </w:rPr>
         <w:lastRenderedPageBreak/>
-        <w:t xml:space="preserve">            Nivelul Model conține entitățile din domeniul problemei, mai exact datele referitoare la butoanele de acțiune, abilitățile populației și elementele jocului (cum ar fi energie, populație, hrană). </w:t>
-      </w:r>
-    </w:p>
-    <w:p>
-      <w:pPr>
-        <w:rPr>
-          <w:rFonts w:ascii="Arial" w:hAnsi="Arial" w:cs="Arial"/>
-        </w:rPr>
-      </w:pPr>
+        <w:pict>
+          <v:shape id="_x0000_i1026" type="#_x0000_t75" style="width:441.35pt;height:158.05pt">
+            <v:imagedata r:id="rId10" o:title="2"/>
+          </v:shape>
+        </w:pict>
+      </w:r>
+    </w:p>
+    <w:p>
+      <w:pPr>
+        <w:jc w:val="center"/>
+        <w:rPr>
+          <w:rFonts w:ascii="Arial" w:hAnsi="Arial" w:cs="Arial"/>
+        </w:rPr>
+      </w:pPr>
+      <w:r>
+        <w:rPr>
+          <w:rFonts w:ascii="Arial" w:hAnsi="Arial" w:cs="Arial"/>
+        </w:rPr>
+        <w:t>Figura 3.3. Diagrama de clase corespunzatoare pachetului Repository</w:t>
+      </w:r>
+    </w:p>
+    <w:p>
+      <w:pPr>
+        <w:jc w:val="center"/>
+        <w:rPr>
+          <w:rFonts w:ascii="Arial" w:hAnsi="Arial" w:cs="Arial"/>
+        </w:rPr>
+      </w:pPr>
+    </w:p>
+    <w:p>
+      <w:pPr>
+        <w:rPr>
+          <w:rFonts w:ascii="Arial" w:hAnsi="Arial" w:cs="Arial"/>
+        </w:rPr>
+      </w:pPr>
+      <w:r>
+        <w:rPr>
+          <w:rFonts w:ascii="Arial" w:hAnsi="Arial" w:cs="Arial"/>
+        </w:rPr>
+        <w:tab/>
+      </w:r>
+      <w:r>
+        <w:rPr>
+          <w:rFonts w:ascii="Arial" w:hAnsi="Arial" w:cs="Arial"/>
+        </w:rPr>
+        <w:t xml:space="preserve">Nivelul superior din ierarhie, User Interface (UI), conține metode </w:t>
+      </w:r>
+      <w:proofErr w:type="gramStart"/>
+      <w:r>
+        <w:rPr>
+          <w:rFonts w:ascii="Arial" w:hAnsi="Arial" w:cs="Arial"/>
+        </w:rPr>
+        <w:t>ce</w:t>
+      </w:r>
+      <w:proofErr w:type="gramEnd"/>
+      <w:r>
+        <w:rPr>
+          <w:rFonts w:ascii="Arial" w:hAnsi="Arial" w:cs="Arial"/>
+        </w:rPr>
+        <w:t xml:space="preserve"> creează anumite componente sau le definește comportamentul. Toate clasele din acest nivel extind clasa MonoBehaviour implementată de Unity, moștenind metodele </w:t>
+      </w:r>
+      <w:proofErr w:type="gramStart"/>
+      <w:r>
+        <w:rPr>
+          <w:rFonts w:ascii="Arial" w:hAnsi="Arial" w:cs="Arial"/>
+          <w:i/>
+        </w:rPr>
+        <w:t>Start(</w:t>
+      </w:r>
+      <w:proofErr w:type="gramEnd"/>
+      <w:r>
+        <w:rPr>
+          <w:rFonts w:ascii="Arial" w:hAnsi="Arial" w:cs="Arial"/>
+          <w:i/>
+        </w:rPr>
+        <w:t>)</w:t>
+      </w:r>
+      <w:r>
+        <w:rPr>
+          <w:rFonts w:ascii="Arial" w:hAnsi="Arial" w:cs="Arial"/>
+        </w:rPr>
+        <w:t xml:space="preserve"> și </w:t>
+      </w:r>
+      <w:r>
+        <w:rPr>
+          <w:rFonts w:ascii="Arial" w:hAnsi="Arial" w:cs="Arial"/>
+          <w:i/>
+        </w:rPr>
+        <w:t>Update()</w:t>
+      </w:r>
+      <w:r>
+        <w:rPr>
+          <w:rFonts w:ascii="Arial" w:hAnsi="Arial" w:cs="Arial"/>
+        </w:rPr>
+        <w:t>.</w:t>
+      </w:r>
       <w:r>
         <w:rPr>
           <w:rFonts w:ascii="Arial" w:hAnsi="Arial" w:cs="Arial"/>
           <w:noProof/>
         </w:rPr>
-        <w:drawing>
-          <wp:inline distT="0" distB="0" distL="0" distR="0">
-            <wp:extent cx="5600700" cy="3333750"/>
-            <wp:effectExtent l="0" t="0" r="0" b="0"/>
-            <wp:docPr id="29" name="Picture 29" descr="C:\Users\Snutzy\AppData\Local\Microsoft\Windows\INetCache\Content.Word\1.png"/>
-            <wp:cNvGraphicFramePr>
-              <a:graphicFrameLocks xmlns:a="http://schemas.openxmlformats.org/drawingml/2006/main" noChangeAspect="1"/>
-            </wp:cNvGraphicFramePr>
-            <a:graphic xmlns:a="http://schemas.openxmlformats.org/drawingml/2006/main">
-              <a:graphicData uri="http://schemas.openxmlformats.org/drawingml/2006/picture">
-                <pic:pic xmlns:pic="http://schemas.openxmlformats.org/drawingml/2006/picture">
-                  <pic:nvPicPr>
-                    <pic:cNvPr id="0" name="Picture 21" descr="C:\Users\Snutzy\AppData\Local\Microsoft\Windows\INetCache\Content.Word\1.png"/>
-                    <pic:cNvPicPr>
-                      <a:picLocks noChangeAspect="1" noChangeArrowheads="1"/>
-                    </pic:cNvPicPr>
-                  </pic:nvPicPr>
-                  <pic:blipFill>
-                    <a:blip r:embed="rId9">
-                      <a:extLst>
-                        <a:ext uri="{28A0092B-C50C-407E-A947-70E740481C1C}">
-                          <a14:useLocalDpi xmlns:a14="http://schemas.microsoft.com/office/drawing/2010/main" val="0"/>
-                        </a:ext>
-                      </a:extLst>
-                    </a:blip>
-                    <a:srcRect/>
-                    <a:stretch>
-                      <a:fillRect/>
-                    </a:stretch>
-                  </pic:blipFill>
-                  <pic:spPr bwMode="auto">
-                    <a:xfrm>
-                      <a:off x="0" y="0"/>
-                      <a:ext cx="5600700" cy="3333750"/>
-                    </a:xfrm>
-                    <a:prstGeom prst="rect">
-                      <a:avLst/>
-                    </a:prstGeom>
-                    <a:noFill/>
-                    <a:ln>
-                      <a:noFill/>
-                    </a:ln>
-                  </pic:spPr>
-                </pic:pic>
-              </a:graphicData>
-            </a:graphic>
-          </wp:inline>
-        </w:drawing>
+        <w:pict>
+          <v:shape id="_x0000_i1027" type="#_x0000_t75" style="width:441.35pt;height:316.05pt">
+            <v:imagedata r:id="rId11" o:title="3"/>
+          </v:shape>
+        </w:pict>
       </w:r>
     </w:p>
     <w:p>
@@ -5837,21 +6086,13 @@
         <w:rPr>
           <w:rFonts w:ascii="Arial" w:hAnsi="Arial" w:cs="Arial"/>
         </w:rPr>
-        <w:t>Figura 3.2. Diagrama de clase corespunzatoare pachetului Model</w:t>
-      </w:r>
-    </w:p>
-    <w:p>
-      <w:pPr>
-        <w:rPr>
-          <w:rFonts w:ascii="Arial" w:hAnsi="Arial" w:cs="Arial"/>
-        </w:rPr>
-      </w:pPr>
-    </w:p>
-    <w:p>
-      <w:pPr>
-        <w:rPr>
-          <w:rFonts w:ascii="Arial" w:hAnsi="Arial" w:cs="Arial"/>
-          <w:noProof/>
+        <w:t>Figura 3.4. Diagrama de clase corespunzatoare pachetului UI</w:t>
+      </w:r>
+    </w:p>
+    <w:p>
+      <w:pPr>
+        <w:rPr>
+          <w:rFonts w:ascii="Arial" w:hAnsi="Arial" w:cs="Arial"/>
         </w:rPr>
       </w:pPr>
       <w:r>
@@ -5860,169 +6101,15 @@
         </w:rPr>
         <w:tab/>
       </w:r>
-      <w:r>
-        <w:rPr>
-          <w:rFonts w:ascii="Arial" w:hAnsi="Arial" w:cs="Arial"/>
-        </w:rPr>
-        <w:t xml:space="preserve">Nivelul Repository se ocupă de persistarea informațiilor în liste, toate clasele din acesta implementând interfața generică </w:t>
-      </w:r>
-      <w:r>
-        <w:rPr>
-          <w:rFonts w:ascii="Arial" w:hAnsi="Arial" w:cs="Arial"/>
-          <w:i/>
-        </w:rPr>
-        <w:t>IRepository</w:t>
-      </w:r>
-      <w:r>
-        <w:rPr>
-          <w:rFonts w:ascii="Arial" w:hAnsi="Arial" w:cs="Arial"/>
-        </w:rPr>
-        <w:t xml:space="preserve">, având metoda </w:t>
-      </w:r>
-      <w:proofErr w:type="gramStart"/>
-      <w:r>
-        <w:rPr>
-          <w:rFonts w:ascii="Arial" w:hAnsi="Arial" w:cs="Arial"/>
-          <w:i/>
-        </w:rPr>
-        <w:t>read(</w:t>
-      </w:r>
-      <w:proofErr w:type="gramEnd"/>
-      <w:r>
-        <w:rPr>
-          <w:rFonts w:ascii="Arial" w:hAnsi="Arial" w:cs="Arial"/>
-          <w:i/>
-        </w:rPr>
-        <w:t>)</w:t>
-      </w:r>
-      <w:r>
-        <w:rPr>
-          <w:rFonts w:ascii="Arial" w:hAnsi="Arial" w:cs="Arial"/>
-        </w:rPr>
-        <w:t xml:space="preserve"> și un atribut buttons, ce va repezenta lista. Metoda </w:t>
-      </w:r>
-      <w:proofErr w:type="gramStart"/>
-      <w:r>
-        <w:rPr>
-          <w:rFonts w:ascii="Arial" w:hAnsi="Arial" w:cs="Arial"/>
-          <w:i/>
-        </w:rPr>
-        <w:t>read(</w:t>
-      </w:r>
-      <w:proofErr w:type="gramEnd"/>
-      <w:r>
-        <w:rPr>
-          <w:rFonts w:ascii="Arial" w:hAnsi="Arial" w:cs="Arial"/>
-          <w:i/>
-        </w:rPr>
-        <w:t>)</w:t>
-      </w:r>
-      <w:r>
-        <w:rPr>
-          <w:rFonts w:ascii="Arial" w:hAnsi="Arial" w:cs="Arial"/>
-        </w:rPr>
-        <w:t xml:space="preserve"> citește informații din fișiere scrise în format JSON, le deserializeaza și le introduce în liste, fiecare clasă </w:t>
-      </w:r>
-      <w:r>
-        <w:rPr>
-          <w:rFonts w:ascii="Arial" w:hAnsi="Arial" w:cs="Arial"/>
-        </w:rPr>
-        <w:t>ocupând</w:t>
-      </w:r>
-      <w:r>
-        <w:rPr>
-          <w:rFonts w:ascii="Arial" w:hAnsi="Arial" w:cs="Arial"/>
-        </w:rPr>
-        <w:t>u</w:t>
-      </w:r>
-      <w:r>
-        <w:rPr>
-          <w:rFonts w:ascii="Arial" w:hAnsi="Arial" w:cs="Arial"/>
-        </w:rPr>
-        <w:t xml:space="preserve">-se de citirea unei anumite entități din nivelul Model. </w:t>
-      </w:r>
-    </w:p>
-    <w:p>
-      <w:pPr>
-        <w:rPr>
-          <w:rFonts w:ascii="Arial" w:hAnsi="Arial" w:cs="Arial"/>
-        </w:rPr>
-      </w:pPr>
-      <w:r>
-        <w:rPr>
-          <w:rFonts w:ascii="Arial" w:hAnsi="Arial" w:cs="Arial"/>
-          <w:noProof/>
-        </w:rPr>
-        <w:drawing>
-          <wp:inline distT="0" distB="0" distL="0" distR="0">
-            <wp:extent cx="5610225" cy="1924050"/>
-            <wp:effectExtent l="0" t="0" r="9525" b="0"/>
-            <wp:docPr id="30" name="Picture 30" descr="C:\Users\Snutzy\AppData\Local\Microsoft\Windows\INetCache\Content.Word\2.png"/>
-            <wp:cNvGraphicFramePr>
-              <a:graphicFrameLocks xmlns:a="http://schemas.openxmlformats.org/drawingml/2006/main" noChangeAspect="1"/>
-            </wp:cNvGraphicFramePr>
-            <a:graphic xmlns:a="http://schemas.openxmlformats.org/drawingml/2006/main">
-              <a:graphicData uri="http://schemas.openxmlformats.org/drawingml/2006/picture">
-                <pic:pic xmlns:pic="http://schemas.openxmlformats.org/drawingml/2006/picture">
-                  <pic:nvPicPr>
-                    <pic:cNvPr id="0" name="Picture 23" descr="C:\Users\Snutzy\AppData\Local\Microsoft\Windows\INetCache\Content.Word\2.png"/>
-                    <pic:cNvPicPr>
-                      <a:picLocks noChangeAspect="1" noChangeArrowheads="1"/>
-                    </pic:cNvPicPr>
-                  </pic:nvPicPr>
-                  <pic:blipFill>
-                    <a:blip r:embed="rId10">
-                      <a:extLst>
-                        <a:ext uri="{28A0092B-C50C-407E-A947-70E740481C1C}">
-                          <a14:useLocalDpi xmlns:a14="http://schemas.microsoft.com/office/drawing/2010/main" val="0"/>
-                        </a:ext>
-                      </a:extLst>
-                    </a:blip>
-                    <a:srcRect/>
-                    <a:stretch>
-                      <a:fillRect/>
-                    </a:stretch>
-                  </pic:blipFill>
-                  <pic:spPr bwMode="auto">
-                    <a:xfrm>
-                      <a:off x="0" y="0"/>
-                      <a:ext cx="5610225" cy="1924050"/>
-                    </a:xfrm>
-                    <a:prstGeom prst="rect">
-                      <a:avLst/>
-                    </a:prstGeom>
-                    <a:noFill/>
-                    <a:ln>
-                      <a:noFill/>
-                    </a:ln>
-                  </pic:spPr>
-                </pic:pic>
-              </a:graphicData>
-            </a:graphic>
-          </wp:inline>
-        </w:drawing>
-      </w:r>
-    </w:p>
-    <w:p>
-      <w:pPr>
-        <w:jc w:val="center"/>
-        <w:rPr>
-          <w:rFonts w:ascii="Arial" w:hAnsi="Arial" w:cs="Arial"/>
-        </w:rPr>
-      </w:pPr>
-      <w:r>
-        <w:rPr>
-          <w:rFonts w:ascii="Arial" w:hAnsi="Arial" w:cs="Arial"/>
-        </w:rPr>
-        <w:t>Figura 3.3. Diagrama de clase corespunzatoare pachetului Repository</w:t>
-      </w:r>
-    </w:p>
-    <w:p>
-      <w:pPr>
-        <w:rPr>
-          <w:rFonts w:ascii="Arial" w:hAnsi="Arial" w:cs="Arial"/>
-        </w:rPr>
-      </w:pPr>
+    </w:p>
+    <w:p>
+      <w:pPr>
+        <w:rPr>
+          <w:rFonts w:ascii="Arial" w:hAnsi="Arial" w:cs="Arial"/>
+        </w:rPr>
+      </w:pPr>
+      <w:bookmarkStart w:id="12" w:name="_GoBack"/>
+      <w:bookmarkEnd w:id="12"/>
       <w:r>
         <w:rPr>
           <w:rFonts w:ascii="Arial" w:hAnsi="Arial" w:cs="Arial"/>
@@ -6034,7 +6121,110 @@
         <w:rPr>
           <w:rFonts w:ascii="Arial" w:hAnsi="Arial" w:cs="Arial"/>
         </w:rPr>
-        <w:t xml:space="preserve">Nivelul superior din ierarhie, User Interface (UI), conține metode </w:t>
+        <w:t>Pe lângă aceste nivele principale, mai există două pachete: Utils și Validators.</w:t>
+      </w:r>
+    </w:p>
+    <w:p>
+      <w:pPr>
+        <w:rPr>
+          <w:rFonts w:ascii="Arial" w:hAnsi="Arial" w:cs="Arial"/>
+        </w:rPr>
+      </w:pPr>
+      <w:r>
+        <w:rPr>
+          <w:rFonts w:ascii="Arial" w:hAnsi="Arial" w:cs="Arial"/>
+        </w:rPr>
+        <w:t xml:space="preserve">           </w:t>
+      </w:r>
+      <w:r>
+        <w:rPr>
+          <w:rFonts w:ascii="Arial" w:hAnsi="Arial" w:cs="Arial"/>
+        </w:rPr>
+        <w:t xml:space="preserve">Pachetul Validators conține clase ce implementează interfața generică IValidator având metoda </w:t>
+      </w:r>
+      <w:proofErr w:type="gramStart"/>
+      <w:r>
+        <w:rPr>
+          <w:rFonts w:ascii="Arial" w:hAnsi="Arial" w:cs="Arial"/>
+        </w:rPr>
+        <w:t>validate(</w:t>
+      </w:r>
+      <w:proofErr w:type="gramEnd"/>
+      <w:r>
+        <w:rPr>
+          <w:rFonts w:ascii="Arial" w:hAnsi="Arial" w:cs="Arial"/>
+        </w:rPr>
+        <w:t>) ce primește drept parametru un obiect și returnează un string ce descrie motivul pentru care obiectul nu este valid sau un string gol în caz de validitate.</w:t>
+      </w:r>
+    </w:p>
+    <w:p>
+      <w:pPr>
+        <w:rPr>
+          <w:rFonts w:ascii="Arial" w:hAnsi="Arial" w:cs="Arial"/>
+        </w:rPr>
+      </w:pPr>
+      <w:r>
+        <w:rPr>
+          <w:rFonts w:ascii="Arial" w:hAnsi="Arial" w:cs="Arial"/>
+          <w:noProof/>
+        </w:rPr>
+        <w:pict>
+          <v:shape id="_x0000_i1028" type="#_x0000_t75" style="width:441.35pt;height:151.5pt">
+            <v:imagedata r:id="rId12" o:title="5"/>
+          </v:shape>
+        </w:pict>
+      </w:r>
+    </w:p>
+    <w:p>
+      <w:pPr>
+        <w:jc w:val="center"/>
+        <w:rPr>
+          <w:rFonts w:ascii="Arial" w:hAnsi="Arial" w:cs="Arial"/>
+        </w:rPr>
+      </w:pPr>
+      <w:r>
+        <w:rPr>
+          <w:rFonts w:ascii="Arial" w:hAnsi="Arial" w:cs="Arial"/>
+        </w:rPr>
+        <w:t>Figura 3.5. Diagrama de clase corespunzatoare pachetului Validators (</w:t>
+      </w:r>
+      <w:r>
+        <w:rPr>
+          <w:rFonts w:ascii="Arial" w:hAnsi="Arial" w:cs="Arial"/>
+        </w:rPr>
+        <w:t xml:space="preserve">împreună </w:t>
+      </w:r>
+      <w:r>
+        <w:rPr>
+          <w:rFonts w:ascii="Arial" w:hAnsi="Arial" w:cs="Arial"/>
+        </w:rPr>
+        <w:t>cu clasa ActionButtonsManager din pachetul UI)</w:t>
+      </w:r>
+    </w:p>
+    <w:p>
+      <w:pPr>
+        <w:rPr>
+          <w:rFonts w:ascii="Arial" w:hAnsi="Arial" w:cs="Arial"/>
+        </w:rPr>
+      </w:pPr>
+    </w:p>
+    <w:p>
+      <w:pPr>
+        <w:rPr>
+          <w:rFonts w:ascii="Arial" w:hAnsi="Arial" w:cs="Arial"/>
+        </w:rPr>
+      </w:pPr>
+      <w:r>
+        <w:rPr>
+          <w:rFonts w:ascii="Arial" w:hAnsi="Arial" w:cs="Arial"/>
+        </w:rPr>
+        <w:tab/>
+      </w:r>
+      <w:r>
+        <w:rPr>
+          <w:rFonts w:ascii="Arial" w:hAnsi="Arial" w:cs="Arial"/>
+        </w:rPr>
+        <w:t xml:space="preserve">Pachetul Uitlis conține clase care implementează metode ajutătoare </w:t>
       </w:r>
       <w:proofErr w:type="gramStart"/>
       <w:r>
@@ -6048,340 +6238,22 @@
         <w:rPr>
           <w:rFonts w:ascii="Arial" w:hAnsi="Arial" w:cs="Arial"/>
         </w:rPr>
-        <w:t xml:space="preserve"> creează anumite componente sau le definește comportamentul. Toate clasele din acest nivel extind clasa MonoBehaviour implementată de Unity, moștenind metodele </w:t>
-      </w:r>
-      <w:proofErr w:type="gramStart"/>
-      <w:r>
-        <w:rPr>
-          <w:rFonts w:ascii="Arial" w:hAnsi="Arial" w:cs="Arial"/>
-          <w:i/>
-        </w:rPr>
-        <w:t>Start(</w:t>
-      </w:r>
-      <w:proofErr w:type="gramEnd"/>
-      <w:r>
-        <w:rPr>
-          <w:rFonts w:ascii="Arial" w:hAnsi="Arial" w:cs="Arial"/>
-          <w:i/>
-        </w:rPr>
-        <w:t>)</w:t>
-      </w:r>
-      <w:r>
-        <w:rPr>
-          <w:rFonts w:ascii="Arial" w:hAnsi="Arial" w:cs="Arial"/>
-        </w:rPr>
-        <w:t xml:space="preserve"> și </w:t>
-      </w:r>
-      <w:r>
-        <w:rPr>
-          <w:rFonts w:ascii="Arial" w:hAnsi="Arial" w:cs="Arial"/>
-          <w:i/>
-        </w:rPr>
-        <w:t>Update()</w:t>
-      </w:r>
-      <w:r>
-        <w:rPr>
-          <w:rFonts w:ascii="Arial" w:hAnsi="Arial" w:cs="Arial"/>
-        </w:rPr>
-        <w:t>.</w:t>
-      </w:r>
+        <w:t xml:space="preserve"> nu se încadrează în nici unul dintre pachetele menționate anterior, precum ascunderea componentelor sau generarea numerelor aleatorii.</w:t>
+      </w:r>
+    </w:p>
+    <w:p>
+      <w:pPr>
+        <w:rPr>
+          <w:rFonts w:ascii="Arial" w:hAnsi="Arial" w:cs="Arial"/>
+        </w:rPr>
+      </w:pPr>
       <w:r>
         <w:rPr>
           <w:rFonts w:ascii="Arial" w:hAnsi="Arial" w:cs="Arial"/>
           <w:noProof/>
         </w:rPr>
-        <w:drawing>
-          <wp:inline distT="0" distB="0" distL="0" distR="0">
-            <wp:extent cx="5610225" cy="4010025"/>
-            <wp:effectExtent l="0" t="0" r="9525" b="9525"/>
-            <wp:docPr id="31" name="Picture 31" descr="C:\Users\Snutzy\AppData\Local\Microsoft\Windows\INetCache\Content.Word\3.png"/>
-            <wp:cNvGraphicFramePr>
-              <a:graphicFrameLocks xmlns:a="http://schemas.openxmlformats.org/drawingml/2006/main" noChangeAspect="1"/>
-            </wp:cNvGraphicFramePr>
-            <a:graphic xmlns:a="http://schemas.openxmlformats.org/drawingml/2006/main">
-              <a:graphicData uri="http://schemas.openxmlformats.org/drawingml/2006/picture">
-                <pic:pic xmlns:pic="http://schemas.openxmlformats.org/drawingml/2006/picture">
-                  <pic:nvPicPr>
-                    <pic:cNvPr id="0" name="Picture 25" descr="C:\Users\Snutzy\AppData\Local\Microsoft\Windows\INetCache\Content.Word\3.png"/>
-                    <pic:cNvPicPr>
-                      <a:picLocks noChangeAspect="1" noChangeArrowheads="1"/>
-                    </pic:cNvPicPr>
-                  </pic:nvPicPr>
-                  <pic:blipFill>
-                    <a:blip r:embed="rId11">
-                      <a:extLst>
-                        <a:ext uri="{28A0092B-C50C-407E-A947-70E740481C1C}">
-                          <a14:useLocalDpi xmlns:a14="http://schemas.microsoft.com/office/drawing/2010/main" val="0"/>
-                        </a:ext>
-                      </a:extLst>
-                    </a:blip>
-                    <a:srcRect/>
-                    <a:stretch>
-                      <a:fillRect/>
-                    </a:stretch>
-                  </pic:blipFill>
-                  <pic:spPr bwMode="auto">
-                    <a:xfrm>
-                      <a:off x="0" y="0"/>
-                      <a:ext cx="5610225" cy="4010025"/>
-                    </a:xfrm>
-                    <a:prstGeom prst="rect">
-                      <a:avLst/>
-                    </a:prstGeom>
-                    <a:noFill/>
-                    <a:ln>
-                      <a:noFill/>
-                    </a:ln>
-                  </pic:spPr>
-                </pic:pic>
-              </a:graphicData>
-            </a:graphic>
-          </wp:inline>
-        </w:drawing>
-      </w:r>
-    </w:p>
-    <w:p>
-      <w:pPr>
-        <w:jc w:val="center"/>
-        <w:rPr>
-          <w:rFonts w:ascii="Arial" w:hAnsi="Arial" w:cs="Arial"/>
-        </w:rPr>
-      </w:pPr>
-      <w:r>
-        <w:rPr>
-          <w:rFonts w:ascii="Arial" w:hAnsi="Arial" w:cs="Arial"/>
-        </w:rPr>
-        <w:t>Figura 3.4. Diagrama de clase corespunzatoare pachetului UI</w:t>
-      </w:r>
-    </w:p>
-    <w:p>
-      <w:pPr>
-        <w:rPr>
-          <w:rFonts w:ascii="Arial" w:hAnsi="Arial" w:cs="Arial"/>
-        </w:rPr>
-      </w:pPr>
-      <w:r>
-        <w:rPr>
-          <w:rFonts w:ascii="Arial" w:hAnsi="Arial" w:cs="Arial"/>
-        </w:rPr>
-        <w:tab/>
-      </w:r>
-    </w:p>
-    <w:p>
-      <w:pPr>
-        <w:rPr>
-          <w:rFonts w:ascii="Arial" w:hAnsi="Arial" w:cs="Arial"/>
-        </w:rPr>
-      </w:pPr>
-      <w:r>
-        <w:rPr>
-          <w:rFonts w:ascii="Arial" w:hAnsi="Arial" w:cs="Arial"/>
-        </w:rPr>
-        <w:tab/>
-      </w:r>
-      <w:r>
-        <w:rPr>
-          <w:rFonts w:ascii="Arial" w:hAnsi="Arial" w:cs="Arial"/>
-        </w:rPr>
-        <w:t>Pe lângă aceste nivele principale, mai există două pachete: Utils și Validators.</w:t>
-      </w:r>
-    </w:p>
-    <w:p>
-      <w:pPr>
-        <w:rPr>
-          <w:rFonts w:ascii="Arial" w:hAnsi="Arial" w:cs="Arial"/>
-        </w:rPr>
-      </w:pPr>
-      <w:r>
-        <w:rPr>
-          <w:rFonts w:ascii="Arial" w:hAnsi="Arial" w:cs="Arial"/>
-        </w:rPr>
-        <w:t xml:space="preserve">            Pachetul Validators conține clase ce implementează interfața generică IValidator având metoda </w:t>
-      </w:r>
-      <w:proofErr w:type="gramStart"/>
-      <w:r>
-        <w:rPr>
-          <w:rFonts w:ascii="Arial" w:hAnsi="Arial" w:cs="Arial"/>
-        </w:rPr>
-        <w:t>validate(</w:t>
-      </w:r>
-      <w:proofErr w:type="gramEnd"/>
-      <w:r>
-        <w:rPr>
-          <w:rFonts w:ascii="Arial" w:hAnsi="Arial" w:cs="Arial"/>
-        </w:rPr>
-        <w:t>) ce primește drept parametru un obiect și returnează un string ce descrie motivul pentru care obiectul nu este valid sau un string gol în caz de validitate.</w:t>
-      </w:r>
-    </w:p>
-    <w:p>
-      <w:pPr>
-        <w:rPr>
-          <w:rFonts w:ascii="Arial" w:hAnsi="Arial" w:cs="Arial"/>
-        </w:rPr>
-      </w:pPr>
-    </w:p>
-    <w:p>
-      <w:pPr>
-        <w:rPr>
-          <w:rFonts w:ascii="Arial" w:hAnsi="Arial" w:cs="Arial"/>
-        </w:rPr>
-      </w:pPr>
-    </w:p>
-    <w:p>
-      <w:pPr>
-        <w:rPr>
-          <w:rFonts w:ascii="Arial" w:hAnsi="Arial" w:cs="Arial"/>
-        </w:rPr>
-      </w:pPr>
-    </w:p>
-    <w:p>
-      <w:pPr>
-        <w:rPr>
-          <w:rFonts w:ascii="Arial" w:hAnsi="Arial" w:cs="Arial"/>
-        </w:rPr>
-      </w:pPr>
-    </w:p>
-    <w:p>
-      <w:pPr>
-        <w:rPr>
-          <w:rFonts w:ascii="Arial" w:hAnsi="Arial" w:cs="Arial"/>
-        </w:rPr>
-      </w:pPr>
-      <w:r>
-        <w:rPr>
-          <w:rFonts w:ascii="Arial" w:hAnsi="Arial" w:cs="Arial"/>
-          <w:noProof/>
-        </w:rPr>
-        <w:lastRenderedPageBreak/>
-        <w:drawing>
-          <wp:inline distT="0" distB="0" distL="0" distR="0">
-            <wp:extent cx="5577840" cy="1645920"/>
-            <wp:effectExtent l="0" t="0" r="3810" b="0"/>
-            <wp:docPr id="36" name="Picture 36" descr="C:\Users\Snutzy\AppData\Local\Microsoft\Windows\INetCache\Content.Word\5.png"/>
-            <wp:cNvGraphicFramePr>
-              <a:graphicFrameLocks xmlns:a="http://schemas.openxmlformats.org/drawingml/2006/main" noChangeAspect="1"/>
-            </wp:cNvGraphicFramePr>
-            <a:graphic xmlns:a="http://schemas.openxmlformats.org/drawingml/2006/main">
-              <a:graphicData uri="http://schemas.openxmlformats.org/drawingml/2006/picture">
-                <pic:pic xmlns:pic="http://schemas.openxmlformats.org/drawingml/2006/picture">
-                  <pic:nvPicPr>
-                    <pic:cNvPr id="0" name="Picture 27" descr="C:\Users\Snutzy\AppData\Local\Microsoft\Windows\INetCache\Content.Word\5.png"/>
-                    <pic:cNvPicPr>
-                      <a:picLocks noChangeAspect="1" noChangeArrowheads="1"/>
-                    </pic:cNvPicPr>
-                  </pic:nvPicPr>
-                  <pic:blipFill>
-                    <a:blip r:embed="rId12">
-                      <a:extLst>
-                        <a:ext uri="{28A0092B-C50C-407E-A947-70E740481C1C}">
-                          <a14:useLocalDpi xmlns:a14="http://schemas.microsoft.com/office/drawing/2010/main" val="0"/>
-                        </a:ext>
-                      </a:extLst>
-                    </a:blip>
-                    <a:srcRect/>
-                    <a:stretch>
-                      <a:fillRect/>
-                    </a:stretch>
-                  </pic:blipFill>
-                  <pic:spPr bwMode="auto">
-                    <a:xfrm>
-                      <a:off x="0" y="0"/>
-                      <a:ext cx="5577840" cy="1645920"/>
-                    </a:xfrm>
-                    <a:prstGeom prst="rect">
-                      <a:avLst/>
-                    </a:prstGeom>
-                    <a:noFill/>
-                    <a:ln>
-                      <a:noFill/>
-                    </a:ln>
-                  </pic:spPr>
-                </pic:pic>
-              </a:graphicData>
-            </a:graphic>
-          </wp:inline>
-        </w:drawing>
-      </w:r>
-    </w:p>
-    <w:p>
-      <w:pPr>
-        <w:jc w:val="center"/>
-        <w:rPr>
-          <w:rFonts w:ascii="Arial" w:hAnsi="Arial" w:cs="Arial"/>
-        </w:rPr>
-      </w:pPr>
-      <w:r>
-        <w:rPr>
-          <w:rFonts w:ascii="Arial" w:hAnsi="Arial" w:cs="Arial"/>
-        </w:rPr>
-        <w:t>Figura 3.5. Diagrama de clase corespunzatoare pachetului Validators (</w:t>
-      </w:r>
-      <w:r>
-        <w:rPr>
-          <w:rFonts w:ascii="Arial" w:hAnsi="Arial" w:cs="Arial"/>
-        </w:rPr>
-        <w:t xml:space="preserve">împreună </w:t>
-      </w:r>
-      <w:r>
-        <w:rPr>
-          <w:rFonts w:ascii="Arial" w:hAnsi="Arial" w:cs="Arial"/>
-        </w:rPr>
-        <w:t>cu clasa ActionButtonsManager din pachetul UI)</w:t>
-      </w:r>
-    </w:p>
-    <w:p>
-      <w:pPr>
-        <w:rPr>
-          <w:rFonts w:ascii="Arial" w:hAnsi="Arial" w:cs="Arial"/>
-        </w:rPr>
-      </w:pPr>
-    </w:p>
-    <w:p>
-      <w:pPr>
-        <w:rPr>
-          <w:rFonts w:ascii="Arial" w:hAnsi="Arial" w:cs="Arial"/>
-        </w:rPr>
-      </w:pPr>
-      <w:r>
-        <w:rPr>
-          <w:rFonts w:ascii="Arial" w:hAnsi="Arial" w:cs="Arial"/>
-        </w:rPr>
-        <w:tab/>
-      </w:r>
-      <w:r>
-        <w:rPr>
-          <w:rFonts w:ascii="Arial" w:hAnsi="Arial" w:cs="Arial"/>
-        </w:rPr>
-        <w:t xml:space="preserve">Pachetul Uitlis conține clase care implementează metode ajutătoare </w:t>
-      </w:r>
-      <w:proofErr w:type="gramStart"/>
-      <w:r>
-        <w:rPr>
-          <w:rFonts w:ascii="Arial" w:hAnsi="Arial" w:cs="Arial"/>
-        </w:rPr>
-        <w:t>ce</w:t>
-      </w:r>
-      <w:proofErr w:type="gramEnd"/>
-      <w:r>
-        <w:rPr>
-          <w:rFonts w:ascii="Arial" w:hAnsi="Arial" w:cs="Arial"/>
-        </w:rPr>
-        <w:t xml:space="preserve"> nu se încadrează în nici unul dintre pachetele menționate anterior, precum ascunderea componentelor sau generarea numerelor aleatorii.</w:t>
-      </w:r>
-    </w:p>
-    <w:p>
-      <w:pPr>
-        <w:rPr>
-          <w:rFonts w:ascii="Arial" w:hAnsi="Arial" w:cs="Arial"/>
-        </w:rPr>
-      </w:pPr>
-      <w:r>
-        <w:rPr>
-          <w:rFonts w:ascii="Arial" w:hAnsi="Arial" w:cs="Arial"/>
-          <w:noProof/>
-        </w:rPr>
         <w:pict>
-          <v:shape id="_x0000_i1026" type="#_x0000_t75" style="width:441.75pt;height:227.25pt">
+          <v:shape id="_x0000_i1029" type="#_x0000_t75" style="width:441.35pt;height:227.2pt">
             <v:imagedata r:id="rId13" o:title="4"/>
           </v:shape>
         </w:pict>
@@ -6407,48 +6279,6 @@
           <w:rFonts w:ascii="Arial" w:hAnsi="Arial" w:cs="Arial"/>
         </w:rPr>
       </w:pPr>
-    </w:p>
-    <w:p>
-      <w:pPr>
-        <w:rPr>
-          <w:rFonts w:ascii="Arial" w:hAnsi="Arial" w:cs="Arial"/>
-        </w:rPr>
-      </w:pPr>
-    </w:p>
-    <w:p>
-      <w:pPr>
-        <w:rPr>
-          <w:rFonts w:ascii="Arial" w:hAnsi="Arial" w:cs="Arial"/>
-        </w:rPr>
-      </w:pPr>
-    </w:p>
-    <w:p>
-      <w:pPr>
-        <w:rPr>
-          <w:rFonts w:ascii="Arial" w:hAnsi="Arial" w:cs="Arial"/>
-        </w:rPr>
-      </w:pPr>
-    </w:p>
-    <w:p>
-      <w:pPr>
-        <w:rPr>
-          <w:rFonts w:ascii="Arial" w:hAnsi="Arial" w:cs="Arial"/>
-        </w:rPr>
-      </w:pPr>
-    </w:p>
-    <w:p>
-      <w:pPr>
-        <w:rPr>
-          <w:rFonts w:ascii="Arial" w:hAnsi="Arial" w:cs="Arial"/>
-        </w:rPr>
-      </w:pPr>
-    </w:p>
-    <w:p>
-      <w:pPr>
-        <w:rPr>
-          <w:rFonts w:ascii="Arial" w:hAnsi="Arial" w:cs="Arial"/>
-        </w:rPr>
-      </w:pPr>
       <w:r>
         <w:rPr>
           <w:rFonts w:ascii="Arial" w:hAnsi="Arial" w:cs="Arial"/>
@@ -6555,7 +6385,7 @@
           <w:noProof/>
         </w:rPr>
         <w:pict>
-          <v:shape id="_x0000_s1026" type="#_x0000_t75" style="position:absolute;left:0;text-align:left;margin-left:0;margin-top:10.95pt;width:162.55pt;height:268.95pt;z-index:251676160;mso-position-horizontal-relative:text;mso-position-vertical-relative:text;mso-width-relative:page;mso-height-relative:page">
+          <v:shape id="_x0000_s1026" type="#_x0000_t75" style="position:absolute;left:0;text-align:left;margin-left:0;margin-top:9.1pt;width:162.55pt;height:268.95pt;z-index:251676160;mso-position-horizontal-relative:text;mso-position-vertical-relative:text;mso-width-relative:page;mso-height-relative:page">
             <v:imagedata r:id="rId14" o:title="Untitled-1" cropbottom="417f"/>
             <w10:wrap type="square"/>
           </v:shape>
@@ -7049,12 +6879,22 @@
           <w:rFonts w:ascii="Arial" w:hAnsi="Arial" w:cs="Arial"/>
         </w:rPr>
       </w:pPr>
-    </w:p>
-    <w:p>
-      <w:pPr>
-        <w:rPr>
-          <w:rFonts w:ascii="Arial" w:hAnsi="Arial" w:cs="Arial"/>
-          <w:sz w:val="32"/>
+      <w:r>
+        <w:rPr>
+          <w:noProof/>
+        </w:rPr>
+        <w:pict>
+          <v:shape id="_x0000_s1035" type="#_x0000_t75" style="position:absolute;left:0;text-align:left;margin-left:0;margin-top:.3pt;width:172.05pt;height:214.15pt;z-index:251706880;mso-position-horizontal-relative:text;mso-position-vertical-relative:text;mso-width-relative:page;mso-height-relative:page">
+            <v:imagedata r:id="rId15" o:title="meniu"/>
+            <w10:wrap type="square"/>
+          </v:shape>
+        </w:pict>
+      </w:r>
+    </w:p>
+    <w:p>
+      <w:pPr>
+        <w:rPr>
+          <w:rFonts w:ascii="Arial" w:hAnsi="Arial" w:cs="Arial"/>
         </w:rPr>
       </w:pPr>
       <w:r>
@@ -7096,122 +6936,75 @@
       </w:pPr>
       <w:r>
         <w:rPr>
-          <w:noProof/>
-        </w:rPr>
-        <w:drawing>
-          <wp:anchor distT="0" distB="0" distL="114300" distR="114300" simplePos="0" relativeHeight="251637248" behindDoc="0" locked="0" layoutInCell="1" allowOverlap="1">
-            <wp:simplePos x="0" y="0"/>
-            <wp:positionH relativeFrom="column">
-              <wp:posOffset>341906</wp:posOffset>
-            </wp:positionH>
-            <wp:positionV relativeFrom="paragraph">
-              <wp:posOffset>124212</wp:posOffset>
-            </wp:positionV>
-            <wp:extent cx="1552575" cy="1334770"/>
-            <wp:effectExtent l="0" t="0" r="9525" b="0"/>
-            <wp:wrapSquare wrapText="bothSides"/>
-            <wp:docPr id="8" name="Picture 8" descr="C:\Users\Snutzy\AppData\Local\Microsoft\Windows\INetCache\Content.Word\Untitled-4.png"/>
-            <wp:cNvGraphicFramePr>
-              <a:graphicFrameLocks xmlns:a="http://schemas.openxmlformats.org/drawingml/2006/main" noChangeAspect="1"/>
-            </wp:cNvGraphicFramePr>
-            <a:graphic xmlns:a="http://schemas.openxmlformats.org/drawingml/2006/main">
-              <a:graphicData uri="http://schemas.openxmlformats.org/drawingml/2006/picture">
-                <pic:pic xmlns:pic="http://schemas.openxmlformats.org/drawingml/2006/picture">
-                  <pic:nvPicPr>
-                    <pic:cNvPr id="0" name="Picture 6" descr="C:\Users\Snutzy\AppData\Local\Microsoft\Windows\INetCache\Content.Word\Untitled-4.png"/>
-                    <pic:cNvPicPr>
-                      <a:picLocks noChangeAspect="1" noChangeArrowheads="1"/>
-                    </pic:cNvPicPr>
-                  </pic:nvPicPr>
-                  <pic:blipFill>
-                    <a:blip r:embed="rId15">
-                      <a:extLst>
-                        <a:ext uri="{28A0092B-C50C-407E-A947-70E740481C1C}">
-                          <a14:useLocalDpi xmlns:a14="http://schemas.microsoft.com/office/drawing/2010/main" val="0"/>
-                        </a:ext>
-                      </a:extLst>
-                    </a:blip>
-                    <a:srcRect/>
-                    <a:stretch>
-                      <a:fillRect/>
-                    </a:stretch>
-                  </pic:blipFill>
-                  <pic:spPr bwMode="auto">
-                    <a:xfrm>
-                      <a:off x="0" y="0"/>
-                      <a:ext cx="1552575" cy="1334770"/>
-                    </a:xfrm>
-                    <a:prstGeom prst="rect">
-                      <a:avLst/>
-                    </a:prstGeom>
-                    <a:noFill/>
-                    <a:ln>
-                      <a:noFill/>
-                    </a:ln>
-                  </pic:spPr>
-                </pic:pic>
-              </a:graphicData>
-            </a:graphic>
-            <wp14:sizeRelH relativeFrom="page">
-              <wp14:pctWidth>0</wp14:pctWidth>
-            </wp14:sizeRelH>
-            <wp14:sizeRelV relativeFrom="page">
-              <wp14:pctHeight>0</wp14:pctHeight>
-            </wp14:sizeRelV>
-          </wp:anchor>
-        </w:drawing>
-      </w:r>
-    </w:p>
-    <w:p>
-      <w:pPr>
-        <w:rPr>
-          <w:rFonts w:ascii="Arial" w:hAnsi="Arial" w:cs="Arial"/>
-        </w:rPr>
-      </w:pPr>
-      <w:r>
-        <w:rPr>
-          <w:rFonts w:ascii="Arial" w:hAnsi="Arial" w:cs="Arial"/>
-        </w:rPr>
-        <w:t>20 – Buton pentru oprirea/ pornirea sonorului</w:t>
-      </w:r>
-    </w:p>
-    <w:p>
-      <w:pPr>
-        <w:rPr>
-          <w:rFonts w:ascii="Arial" w:hAnsi="Arial" w:cs="Arial"/>
-        </w:rPr>
-      </w:pPr>
-      <w:r>
-        <w:rPr>
-          <w:rFonts w:ascii="Arial" w:hAnsi="Arial" w:cs="Arial"/>
-        </w:rPr>
-        <w:t>21 – Buton pentru salvarea jocului curent</w:t>
-      </w:r>
-    </w:p>
-    <w:p>
-      <w:pPr>
-        <w:rPr>
-          <w:rFonts w:ascii="Arial" w:hAnsi="Arial" w:cs="Arial"/>
-        </w:rPr>
-      </w:pPr>
-      <w:r>
-        <w:rPr>
-          <w:rFonts w:ascii="Arial" w:hAnsi="Arial" w:cs="Arial"/>
-        </w:rPr>
-        <w:t>22 – Buton pentru continuarea ultimului joc salvat</w:t>
-      </w:r>
-    </w:p>
-    <w:p>
-      <w:pPr>
-        <w:rPr>
-          <w:rFonts w:ascii="Arial" w:hAnsi="Arial" w:cs="Arial"/>
-        </w:rPr>
-      </w:pPr>
-      <w:r>
-        <w:rPr>
-          <w:rFonts w:ascii="Arial" w:hAnsi="Arial" w:cs="Arial"/>
-        </w:rPr>
-        <w:t>23 – Buton pentru în</w:t>
+          <w:rFonts w:ascii="Arial" w:hAnsi="Arial" w:cs="Arial"/>
+        </w:rPr>
+        <w:t>a</w:t>
+      </w:r>
+      <w:r>
+        <w:rPr>
+          <w:rFonts w:ascii="Arial" w:hAnsi="Arial" w:cs="Arial"/>
+        </w:rPr>
+        <w:t xml:space="preserve"> – Buton pentru oprirea/ pornirea sonorului</w:t>
+      </w:r>
+    </w:p>
+    <w:p>
+      <w:pPr>
+        <w:rPr>
+          <w:rFonts w:ascii="Arial" w:hAnsi="Arial" w:cs="Arial"/>
+        </w:rPr>
+      </w:pPr>
+      <w:r>
+        <w:rPr>
+          <w:rFonts w:ascii="Arial" w:hAnsi="Arial" w:cs="Arial"/>
+        </w:rPr>
+        <w:t>b</w:t>
+      </w:r>
+      <w:r>
+        <w:rPr>
+          <w:rFonts w:ascii="Arial" w:hAnsi="Arial" w:cs="Arial"/>
+        </w:rPr>
+        <w:t xml:space="preserve"> – Buton pentru salvarea jocului curent</w:t>
+      </w:r>
+    </w:p>
+    <w:p>
+      <w:pPr>
+        <w:rPr>
+          <w:rFonts w:ascii="Arial" w:hAnsi="Arial" w:cs="Arial"/>
+        </w:rPr>
+      </w:pPr>
+      <w:r>
+        <w:rPr>
+          <w:rFonts w:ascii="Arial" w:hAnsi="Arial" w:cs="Arial"/>
+        </w:rPr>
+        <w:t>c</w:t>
+      </w:r>
+      <w:r>
+        <w:rPr>
+          <w:rFonts w:ascii="Arial" w:hAnsi="Arial" w:cs="Arial"/>
+        </w:rPr>
+        <w:t xml:space="preserve"> – Buton pentru continuarea ultimului joc salvat</w:t>
+      </w:r>
+    </w:p>
+    <w:p>
+      <w:pPr>
+        <w:tabs>
+          <w:tab w:val="right" w:pos="5212"/>
+        </w:tabs>
+        <w:rPr>
+          <w:rFonts w:ascii="Arial" w:hAnsi="Arial" w:cs="Arial"/>
+        </w:rPr>
+      </w:pPr>
+      <w:r>
+        <w:rPr>
+          <w:rFonts w:ascii="Arial" w:hAnsi="Arial" w:cs="Arial"/>
+        </w:rPr>
+        <w:t>d</w:t>
+      </w:r>
+      <w:r>
+        <w:rPr>
+          <w:rFonts w:ascii="Arial" w:hAnsi="Arial" w:cs="Arial"/>
+        </w:rPr>
+        <w:t xml:space="preserve"> – Buton pentru în</w:t>
       </w:r>
       <w:r>
         <w:rPr>
@@ -7219,13 +7012,122 @@
         </w:rPr>
         <w:t>ceperea unui joc nou</w:t>
       </w:r>
-    </w:p>
-    <w:p>
-      <w:pPr>
-        <w:rPr>
-          <w:rFonts w:ascii="Arial" w:hAnsi="Arial" w:cs="Arial"/>
-        </w:rPr>
-      </w:pPr>
+      <w:r>
+        <w:rPr>
+          <w:rFonts w:ascii="Arial" w:hAnsi="Arial" w:cs="Arial"/>
+        </w:rPr>
+        <w:tab/>
+      </w:r>
+    </w:p>
+    <w:p>
+      <w:pPr>
+        <w:tabs>
+          <w:tab w:val="right" w:pos="5212"/>
+        </w:tabs>
+        <w:rPr>
+          <w:rFonts w:ascii="Arial" w:hAnsi="Arial" w:cs="Arial"/>
+        </w:rPr>
+      </w:pPr>
+      <w:r>
+        <w:rPr>
+          <w:rFonts w:ascii="Arial" w:hAnsi="Arial" w:cs="Arial"/>
+        </w:rPr>
+        <w:t>e</w:t>
+      </w:r>
+      <w:r>
+        <w:rPr>
+          <w:rFonts w:ascii="Arial" w:hAnsi="Arial" w:cs="Arial"/>
+        </w:rPr>
+        <w:t xml:space="preserve"> – Buton pentru </w:t>
+      </w:r>
+      <w:r>
+        <w:rPr>
+          <w:rFonts w:ascii="Arial" w:hAnsi="Arial" w:cs="Arial"/>
+        </w:rPr>
+        <w:t>afișare</w:t>
+      </w:r>
+      <w:r>
+        <w:rPr>
+          <w:rFonts w:ascii="Arial" w:hAnsi="Arial" w:cs="Arial"/>
+        </w:rPr>
+        <w:t>a</w:t>
+      </w:r>
+      <w:r>
+        <w:rPr>
+          <w:rFonts w:ascii="Arial" w:hAnsi="Arial" w:cs="Arial"/>
+        </w:rPr>
+        <w:t xml:space="preserve"> </w:t>
+      </w:r>
+      <w:r>
+        <w:rPr>
+          <w:rFonts w:ascii="Arial" w:hAnsi="Arial" w:cs="Arial"/>
+        </w:rPr>
+        <w:t>tutorialului</w:t>
+      </w:r>
+      <w:r>
+        <w:rPr>
+          <w:rFonts w:ascii="Arial" w:hAnsi="Arial" w:cs="Arial"/>
+        </w:rPr>
+        <w:tab/>
+      </w:r>
+    </w:p>
+    <w:p>
+      <w:pPr>
+        <w:tabs>
+          <w:tab w:val="right" w:pos="5212"/>
+        </w:tabs>
+        <w:rPr>
+          <w:rFonts w:ascii="Arial" w:hAnsi="Arial" w:cs="Arial"/>
+        </w:rPr>
+      </w:pPr>
+      <w:r>
+        <w:rPr>
+          <w:rFonts w:ascii="Arial" w:hAnsi="Arial" w:cs="Arial"/>
+        </w:rPr>
+        <w:t>f</w:t>
+      </w:r>
+      <w:r>
+        <w:rPr>
+          <w:rFonts w:ascii="Arial" w:hAnsi="Arial" w:cs="Arial"/>
+        </w:rPr>
+        <w:t xml:space="preserve"> – </w:t>
+      </w:r>
+      <w:r>
+        <w:rPr>
+          <w:rFonts w:ascii="Arial" w:hAnsi="Arial" w:cs="Arial"/>
+        </w:rPr>
+        <w:t>Text indicator stare (apărut dup</w:t>
+      </w:r>
+      <w:r>
+        <w:rPr>
+          <w:rFonts w:ascii="Arial" w:hAnsi="Arial" w:cs="Arial"/>
+        </w:rPr>
+        <w:t>ă</w:t>
+      </w:r>
+      <w:r>
+        <w:rPr>
+          <w:rFonts w:ascii="Arial" w:hAnsi="Arial" w:cs="Arial"/>
+        </w:rPr>
+        <w:t xml:space="preserve"> ap</w:t>
+      </w:r>
+      <w:r>
+        <w:rPr>
+          <w:rFonts w:ascii="Arial" w:hAnsi="Arial" w:cs="Arial"/>
+        </w:rPr>
+        <w:t>ă</w:t>
+      </w:r>
+      <w:r>
+        <w:rPr>
+          <w:rFonts w:ascii="Arial" w:hAnsi="Arial" w:cs="Arial"/>
+        </w:rPr>
+        <w:t>sarea unui buton)</w:t>
+      </w:r>
+      <w:r>
+        <w:rPr>
+          <w:rFonts w:ascii="Arial" w:hAnsi="Arial" w:cs="Arial"/>
+        </w:rPr>
+        <w:tab/>
+      </w:r>
     </w:p>
     <w:p>
       <w:pPr>
@@ -11411,15 +11313,16 @@
       </w:pPr>
     </w:p>
     <w:p/>
+    <w:p/>
     <w:p>
       <w:pPr>
         <w:pStyle w:val="Heading2"/>
       </w:pPr>
-      <w:bookmarkStart w:id="12" w:name="_Toc40110864"/>
+      <w:bookmarkStart w:id="13" w:name="_Toc40288562"/>
       <w:r>
         <w:t>3.3. Implementare</w:t>
       </w:r>
-      <w:bookmarkEnd w:id="12"/>
+      <w:bookmarkEnd w:id="13"/>
     </w:p>
     <w:p>
       <w:pPr>
@@ -12418,25 +12321,7 @@
           <w:sz w:val="19"/>
           <w:szCs w:val="19"/>
         </w:rPr>
-        <w:t>&gt; achievements</w:t>
-      </w:r>
-      <w:r>
-        <w:rPr>
-          <w:rFonts w:ascii="Consolas" w:hAnsi="Consolas" w:cs="Consolas"/>
-          <w:color w:val="000000"/>
-          <w:sz w:val="19"/>
-          <w:szCs w:val="19"/>
-        </w:rPr>
-        <w:t>;</w:t>
-      </w:r>
-      <w:r>
-        <w:rPr>
-          <w:rFonts w:ascii="Consolas" w:hAnsi="Consolas" w:cs="Consolas"/>
-          <w:color w:val="000000"/>
-          <w:sz w:val="19"/>
-          <w:szCs w:val="19"/>
-        </w:rPr>
-        <w:t xml:space="preserve">    </w:t>
+        <w:t xml:space="preserve">&gt; achievements;    </w:t>
       </w:r>
     </w:p>
     <w:p>
@@ -12516,16 +12401,7 @@
           <w:sz w:val="19"/>
           <w:szCs w:val="19"/>
         </w:rPr>
-        <w:t xml:space="preserve"> getGameAchv()</w:t>
-      </w:r>
-      <w:r>
-        <w:rPr>
-          <w:rFonts w:ascii="Consolas" w:hAnsi="Consolas" w:cs="Consolas"/>
-          <w:color w:val="000000"/>
-          <w:sz w:val="19"/>
-          <w:szCs w:val="19"/>
-        </w:rPr>
-        <w:t>;</w:t>
+        <w:t xml:space="preserve"> getGameAchv();</w:t>
       </w:r>
     </w:p>
     <w:p>
@@ -12685,16 +12561,7 @@
           <w:sz w:val="19"/>
           <w:szCs w:val="19"/>
         </w:rPr>
-        <w:t xml:space="preserve"> getFirstTime()</w:t>
-      </w:r>
-      <w:r>
-        <w:rPr>
-          <w:rFonts w:ascii="Consolas" w:hAnsi="Consolas" w:cs="Consolas"/>
-          <w:color w:val="000000"/>
-          <w:sz w:val="19"/>
-          <w:szCs w:val="19"/>
-        </w:rPr>
-        <w:t>;</w:t>
+        <w:t xml:space="preserve"> getFirstTime();</w:t>
       </w:r>
     </w:p>
     <w:p>
@@ -12774,16 +12641,7 @@
           <w:sz w:val="19"/>
           <w:szCs w:val="19"/>
         </w:rPr>
-        <w:t xml:space="preserve"> saveGame()</w:t>
-      </w:r>
-      <w:r>
-        <w:rPr>
-          <w:rFonts w:ascii="Consolas" w:hAnsi="Consolas" w:cs="Consolas"/>
-          <w:color w:val="000000"/>
-          <w:sz w:val="19"/>
-          <w:szCs w:val="19"/>
-        </w:rPr>
-        <w:t>;</w:t>
+        <w:t xml:space="preserve"> saveGame();</w:t>
       </w:r>
     </w:p>
     <w:p>
@@ -12863,16 +12721,7 @@
           <w:sz w:val="19"/>
           <w:szCs w:val="19"/>
         </w:rPr>
-        <w:t xml:space="preserve"> loadGame()</w:t>
-      </w:r>
-      <w:r>
-        <w:rPr>
-          <w:rFonts w:ascii="Consolas" w:hAnsi="Consolas" w:cs="Consolas"/>
-          <w:color w:val="000000"/>
-          <w:sz w:val="19"/>
-          <w:szCs w:val="19"/>
-        </w:rPr>
-        <w:t>;</w:t>
+        <w:t xml:space="preserve"> loadGame();</w:t>
       </w:r>
     </w:p>
     <w:p>
@@ -12952,16 +12801,7 @@
           <w:sz w:val="19"/>
           <w:szCs w:val="19"/>
         </w:rPr>
-        <w:t xml:space="preserve"> newGame()</w:t>
-      </w:r>
-      <w:r>
-        <w:rPr>
-          <w:rFonts w:ascii="Consolas" w:hAnsi="Consolas" w:cs="Consolas"/>
-          <w:color w:val="000000"/>
-          <w:sz w:val="19"/>
-          <w:szCs w:val="19"/>
-        </w:rPr>
-        <w:t>;</w:t>
+        <w:t xml:space="preserve"> newGame();</w:t>
       </w:r>
     </w:p>
     <w:p>
@@ -13122,19 +12962,7 @@
         <w:rPr>
           <w:rFonts w:ascii="Arial" w:hAnsi="Arial" w:cs="Arial"/>
         </w:rPr>
-        <w:t xml:space="preserve"> definită de Unity, acestea </w:t>
-      </w:r>
-      <w:r>
-        <w:rPr>
-          <w:rFonts w:ascii="Arial" w:hAnsi="Arial" w:cs="Arial"/>
-        </w:rPr>
-        <w:t>rămânând</w:t>
-      </w:r>
-      <w:r>
-        <w:rPr>
-          <w:rFonts w:ascii="Arial" w:hAnsi="Arial" w:cs="Arial"/>
-        </w:rPr>
-        <w:t xml:space="preserve"> salvate în acea clasa, indiferent de sesiunea de joc.</w:t>
+        <w:t xml:space="preserve"> definită de Unity, acestea rămânând salvate în acea clasa, indiferent de sesiunea de joc.</w:t>
       </w:r>
     </w:p>
     <w:p>
@@ -14815,13 +14643,7 @@
         <w:rPr>
           <w:rFonts w:ascii="Arial" w:hAnsi="Arial" w:cs="Arial"/>
         </w:rPr>
-        <w:t>iaz</w:t>
-      </w:r>
-      <w:r>
-        <w:rPr>
-          <w:rFonts w:ascii="Arial" w:hAnsi="Arial" w:cs="Arial"/>
-        </w:rPr>
-        <w:t>ă</w:t>
+        <w:t>iază</w:t>
       </w:r>
       <w:r>
         <w:rPr>
@@ -14833,13 +14655,7 @@
         <w:rPr>
           <w:rFonts w:ascii="Arial" w:hAnsi="Arial" w:cs="Arial"/>
         </w:rPr>
-        <w:t>ă</w:t>
-      </w:r>
-      <w:r>
-        <w:rPr>
-          <w:rFonts w:ascii="Arial" w:hAnsi="Arial" w:cs="Arial"/>
-        </w:rPr>
-        <w:t xml:space="preserve"> actualizarea elementelor, cum ar fi bara de energie sau numărul resurselor. Excepție face clasa </w:t>
+        <w:t xml:space="preserve">ă actualizarea elementelor, cum ar fi bara de energie sau numărul resurselor. Excepție face clasa </w:t>
       </w:r>
       <w:r>
         <w:rPr>
@@ -15554,91 +15370,86 @@
     </w:p>
     <w:p>
       <w:pPr>
+        <w:rPr>
+          <w:rFonts w:ascii="Arial" w:hAnsi="Arial" w:cs="Arial"/>
+        </w:rPr>
+      </w:pPr>
+      <w:r>
+        <w:rPr>
+          <w:rFonts w:ascii="Arial" w:hAnsi="Arial" w:cs="Arial"/>
+        </w:rPr>
+        <w:t xml:space="preserve">            Pachetul Utils conține patru clase </w:t>
+      </w:r>
+      <w:proofErr w:type="gramStart"/>
+      <w:r>
+        <w:rPr>
+          <w:rFonts w:ascii="Arial" w:hAnsi="Arial" w:cs="Arial"/>
+        </w:rPr>
+        <w:t>ce</w:t>
+      </w:r>
+      <w:proofErr w:type="gramEnd"/>
+      <w:r>
+        <w:rPr>
+          <w:rFonts w:ascii="Arial" w:hAnsi="Arial" w:cs="Arial"/>
+        </w:rPr>
+        <w:t xml:space="preserve"> nu puteau fi încadrate în nici un alt pachet, acestea ajutând la buna funcționare a mai multor componente UI sau alte funcționalități semnificative. Clasa </w:t>
+      </w:r>
+      <w:r>
+        <w:rPr>
+          <w:rFonts w:ascii="Arial" w:hAnsi="Arial" w:cs="Arial"/>
+          <w:i/>
+        </w:rPr>
+        <w:t>RandomGenerator</w:t>
+      </w:r>
+      <w:r>
+        <w:rPr>
+          <w:rFonts w:ascii="Arial" w:hAnsi="Arial" w:cs="Arial"/>
+        </w:rPr>
+        <w:t xml:space="preserve"> are metode </w:t>
+      </w:r>
+      <w:proofErr w:type="gramStart"/>
+      <w:r>
+        <w:rPr>
+          <w:rFonts w:ascii="Arial" w:hAnsi="Arial" w:cs="Arial"/>
+        </w:rPr>
+        <w:t>ce</w:t>
+      </w:r>
+      <w:proofErr w:type="gramEnd"/>
+      <w:r>
+        <w:rPr>
+          <w:rFonts w:ascii="Arial" w:hAnsi="Arial" w:cs="Arial"/>
+        </w:rPr>
+        <w:t xml:space="preserve"> generează numere aleatoare pentru cromozom. Celelalte trei clase moștenesc clasa </w:t>
+      </w:r>
+      <w:r>
+        <w:rPr>
+          <w:rFonts w:ascii="Arial" w:hAnsi="Arial" w:cs="Arial"/>
+          <w:i/>
+        </w:rPr>
+        <w:t>MonoBehaviour</w:t>
+      </w:r>
+      <w:r>
+        <w:rPr>
+          <w:rFonts w:ascii="Arial" w:hAnsi="Arial" w:cs="Arial"/>
+        </w:rPr>
+        <w:t>, ocupându-se de afișarea sau ascunderea unei componente sau de încărcarea textului potrivit în urma apăsării unui buton (în funcție de nivelul curent).</w:t>
+      </w:r>
+    </w:p>
+    <w:p>
+      <w:pPr>
+        <w:rPr>
+          <w:rFonts w:ascii="Arial" w:hAnsi="Arial" w:cs="Arial"/>
+        </w:rPr>
+      </w:pPr>
+    </w:p>
+    <w:p>
+      <w:pPr>
         <w:pStyle w:val="Heading2"/>
         <w:rPr>
-          <w:rFonts w:eastAsiaTheme="minorHAnsi" w:cs="Arial"/>
-          <w:szCs w:val="24"/>
-        </w:rPr>
-      </w:pPr>
-      <w:bookmarkStart w:id="13" w:name="_Toc40110865"/>
-      <w:r>
-        <w:rPr>
-          <w:rFonts w:eastAsiaTheme="minorHAnsi" w:cs="Arial"/>
-          <w:szCs w:val="24"/>
-        </w:rPr>
-        <w:t xml:space="preserve">            Pachetul Utils conține patru clase </w:t>
-      </w:r>
-      <w:proofErr w:type="gramStart"/>
-      <w:r>
-        <w:rPr>
-          <w:rFonts w:eastAsiaTheme="minorHAnsi" w:cs="Arial"/>
-          <w:szCs w:val="24"/>
-        </w:rPr>
-        <w:t>ce</w:t>
-      </w:r>
-      <w:proofErr w:type="gramEnd"/>
-      <w:r>
-        <w:rPr>
-          <w:rFonts w:eastAsiaTheme="minorHAnsi" w:cs="Arial"/>
-          <w:szCs w:val="24"/>
-        </w:rPr>
-        <w:t xml:space="preserve"> nu puteau fi încadrate în nici un alt pachet, acestea ajutând la buna funcționare a mai multor componente UI sau alte funcționalități semnificative. Clasa </w:t>
-      </w:r>
-      <w:r>
-        <w:rPr>
-          <w:rFonts w:eastAsiaTheme="minorHAnsi" w:cs="Arial"/>
-          <w:i/>
-          <w:szCs w:val="24"/>
-        </w:rPr>
-        <w:t>RandomGenerator</w:t>
-      </w:r>
-      <w:r>
-        <w:rPr>
-          <w:rFonts w:eastAsiaTheme="minorHAnsi" w:cs="Arial"/>
-          <w:szCs w:val="24"/>
-        </w:rPr>
-        <w:t xml:space="preserve"> are metode </w:t>
-      </w:r>
-      <w:proofErr w:type="gramStart"/>
-      <w:r>
-        <w:rPr>
-          <w:rFonts w:eastAsiaTheme="minorHAnsi" w:cs="Arial"/>
-          <w:szCs w:val="24"/>
-        </w:rPr>
-        <w:t>ce</w:t>
-      </w:r>
-      <w:proofErr w:type="gramEnd"/>
-      <w:r>
-        <w:rPr>
-          <w:rFonts w:eastAsiaTheme="minorHAnsi" w:cs="Arial"/>
-          <w:szCs w:val="24"/>
-        </w:rPr>
-        <w:t xml:space="preserve"> generează numere aleatoare pentru cromozom. Celelalte trei clase moștenesc clasa </w:t>
-      </w:r>
-      <w:r>
-        <w:rPr>
-          <w:rFonts w:eastAsiaTheme="minorHAnsi" w:cs="Arial"/>
-          <w:i/>
-          <w:szCs w:val="24"/>
-        </w:rPr>
-        <w:t>MonoBehaviour</w:t>
-      </w:r>
-      <w:r>
-        <w:rPr>
-          <w:rFonts w:eastAsiaTheme="minorHAnsi" w:cs="Arial"/>
-          <w:szCs w:val="24"/>
-        </w:rPr>
-        <w:t>, ocupându-se de afișarea sau ascunderea unei componente sau de încărcarea textului potrivit în urma apăsării unui buton (în funcție de nivelul curent).</w:t>
-      </w:r>
-    </w:p>
-    <w:p/>
-    <w:p>
-      <w:pPr>
-        <w:pStyle w:val="Heading2"/>
-        <w:rPr>
           <w:sz w:val="22"/>
         </w:rPr>
       </w:pPr>
+      <w:bookmarkStart w:id="14" w:name="_Toc40288563"/>
       <w:r>
         <w:t>3.</w:t>
       </w:r>
@@ -15648,8 +15459,6 @@
       <w:r>
         <w:t>. Gameplay</w:t>
       </w:r>
-      <w:bookmarkStart w:id="14" w:name="_GoBack"/>
-      <w:bookmarkEnd w:id="13"/>
       <w:bookmarkEnd w:id="14"/>
     </w:p>
     <w:p>
@@ -15788,15 +15597,10 @@
           <w:sz w:val="24"/>
         </w:rPr>
         <w:sectPr>
-          <w:headerReference w:type="even" r:id="rId44"/>
-          <w:headerReference w:type="default" r:id="rId45"/>
-          <w:footerReference w:type="even" r:id="rId46"/>
-          <w:footerReference w:type="default" r:id="rId47"/>
-          <w:headerReference w:type="first" r:id="rId48"/>
-          <w:footerReference w:type="first" r:id="rId49"/>
+          <w:footerReference w:type="default" r:id="rId44"/>
           <w:type w:val="continuous"/>
           <w:pgSz w:w="12240" w:h="15840"/>
-          <w:pgMar w:top="1418" w:right="1418" w:bottom="1418" w:left="1985" w:header="720" w:footer="720" w:gutter="0"/>
+          <w:pgMar w:top="1418" w:right="1418" w:bottom="1418" w:left="1985" w:header="850" w:footer="720" w:gutter="0"/>
           <w:pgNumType w:start="0"/>
           <w:cols w:space="720"/>
           <w:titlePg/>
@@ -16098,7 +15902,7 @@
         <w:pStyle w:val="Heading1"/>
         <w:spacing w:line="360" w:lineRule="auto"/>
       </w:pPr>
-      <w:bookmarkStart w:id="15" w:name="_Toc40110866"/>
+      <w:bookmarkStart w:id="15" w:name="_Toc40288564"/>
       <w:r>
         <w:lastRenderedPageBreak/>
         <w:t xml:space="preserve">Capitolul 4. </w:t>
@@ -16112,7 +15916,7 @@
       <w:pPr>
         <w:pStyle w:val="Heading2"/>
       </w:pPr>
-      <w:bookmarkStart w:id="16" w:name="_Toc40110867"/>
+      <w:bookmarkStart w:id="16" w:name="_Toc40288565"/>
       <w:r>
         <w:t>4.1. Unity</w:t>
       </w:r>
@@ -16256,7 +16060,7 @@
       <w:pPr>
         <w:pStyle w:val="Heading2"/>
       </w:pPr>
-      <w:bookmarkStart w:id="17" w:name="_Toc40110868"/>
+      <w:bookmarkStart w:id="17" w:name="_Toc40288566"/>
       <w:r>
         <w:t>4.2. Visual Studio si C#</w:t>
       </w:r>
@@ -16414,7 +16218,7 @@
       <w:pPr>
         <w:pStyle w:val="Heading2"/>
       </w:pPr>
-      <w:bookmarkStart w:id="18" w:name="_Toc40110869"/>
+      <w:bookmarkStart w:id="18" w:name="_Toc40288567"/>
       <w:r>
         <w:t>4.3. Json .NET</w:t>
       </w:r>
@@ -16519,7 +16323,7 @@
       <w:pPr>
         <w:pStyle w:val="Heading2"/>
       </w:pPr>
-      <w:bookmarkStart w:id="19" w:name="_Toc40110870"/>
+      <w:bookmarkStart w:id="19" w:name="_Toc40288568"/>
       <w:r>
         <w:t>4.4. Adobe Illustrator</w:t>
       </w:r>
@@ -16605,7 +16409,7 @@
         <w:pStyle w:val="Heading1"/>
         <w:spacing w:line="360" w:lineRule="auto"/>
       </w:pPr>
-      <w:bookmarkStart w:id="20" w:name="_Toc40110871"/>
+      <w:bookmarkStart w:id="20" w:name="_Toc40288569"/>
       <w:r>
         <w:lastRenderedPageBreak/>
         <w:t>Capitolul 5</w:t>
@@ -16838,7 +16642,7 @@
           <w:rFonts w:cs="Arial"/>
         </w:rPr>
       </w:pPr>
-      <w:bookmarkStart w:id="21" w:name="_Toc40110872"/>
+      <w:bookmarkStart w:id="21" w:name="_Toc40288570"/>
       <w:r>
         <w:lastRenderedPageBreak/>
         <w:t xml:space="preserve">Capitolul </w:t>
@@ -16892,7 +16696,7 @@
         </w:rPr>
         <w:t xml:space="preserve"> </w:t>
       </w:r>
-      <w:hyperlink r:id="rId50" w:history="1">
+      <w:hyperlink r:id="rId45" w:history="1">
         <w:r>
           <w:rPr>
             <w:rStyle w:val="Hyperlink"/>
@@ -16915,7 +16719,7 @@
         </w:rPr>
         <w:t xml:space="preserve">[Blizzard] Blizzard Entertainment: Heartstone, </w:t>
       </w:r>
-      <w:hyperlink r:id="rId51" w:history="1">
+      <w:hyperlink r:id="rId46" w:history="1">
         <w:r>
           <w:rPr>
             <w:rStyle w:val="Hyperlink"/>
@@ -16953,7 +16757,7 @@
         </w:rPr>
         <w:t xml:space="preserve"> Ages, </w:t>
       </w:r>
-      <w:hyperlink r:id="rId52" w:history="1">
+      <w:hyperlink r:id="rId47" w:history="1">
         <w:r>
           <w:rPr>
             <w:rStyle w:val="Hyperlink"/>
@@ -16976,7 +16780,7 @@
         </w:rPr>
         <w:t xml:space="preserve">[Bowen] Bowen, Lisa: Video game play may provide learning, health, social benefits, review finds, </w:t>
       </w:r>
-      <w:hyperlink r:id="rId53" w:history="1">
+      <w:hyperlink r:id="rId48" w:history="1">
         <w:r>
           <w:rPr>
             <w:rStyle w:val="Hyperlink"/>
@@ -17013,7 +16817,7 @@
         </w:rPr>
         <w:t xml:space="preserve">[Cartwright1] Cartwright, Mark: Ancient Greek Medicine, </w:t>
       </w:r>
-      <w:hyperlink r:id="rId54" w:history="1">
+      <w:hyperlink r:id="rId49" w:history="1">
         <w:r>
           <w:rPr>
             <w:rStyle w:val="Hyperlink"/>
@@ -17042,7 +16846,7 @@
         </w:rPr>
         <w:t xml:space="preserve">[Cartwright2] Cartwright, Mark: Roman Medicine, </w:t>
       </w:r>
-      <w:hyperlink r:id="rId55" w:history="1">
+      <w:hyperlink r:id="rId50" w:history="1">
         <w:r>
           <w:rPr>
             <w:rStyle w:val="Hyperlink"/>
@@ -17065,7 +16869,7 @@
         </w:rPr>
         <w:t xml:space="preserve">[Chang] Chang, Pao-Chi, Swenson, Alfred: Construction, </w:t>
       </w:r>
-      <w:hyperlink r:id="rId56" w:history="1">
+      <w:hyperlink r:id="rId51" w:history="1">
         <w:r>
           <w:rPr>
             <w:rStyle w:val="Hyperlink"/>
@@ -17094,7 +16898,7 @@
         </w:rPr>
         <w:t xml:space="preserve">[Cohen] Cohen, D.S.: Magnavox Odyssey - the First Gaming Console, </w:t>
       </w:r>
-      <w:hyperlink r:id="rId57" w:history="1">
+      <w:hyperlink r:id="rId52" w:history="1">
         <w:r>
           <w:rPr>
             <w:rStyle w:val="Hyperlink"/>
@@ -17160,7 +16964,7 @@
         </w:rPr>
         <w:t xml:space="preserve"> the Computer and Video Game Industry, </w:t>
       </w:r>
-      <w:hyperlink r:id="rId58" w:history="1">
+      <w:hyperlink r:id="rId53" w:history="1">
         <w:r>
           <w:rPr>
             <w:rStyle w:val="Hyperlink"/>
@@ -17183,7 +16987,7 @@
         </w:rPr>
         <w:t xml:space="preserve">[Ensemble] Ensemble Studios: Age of Empires, </w:t>
       </w:r>
-      <w:hyperlink r:id="rId59" w:history="1">
+      <w:hyperlink r:id="rId54" w:history="1">
         <w:r>
           <w:rPr>
             <w:rStyle w:val="Hyperlink"/>
@@ -17261,7 +17065,7 @@
         </w:rPr>
         <w:t xml:space="preserve"> Records, </w:t>
       </w:r>
-      <w:hyperlink r:id="rId60" w:history="1">
+      <w:hyperlink r:id="rId55" w:history="1">
         <w:r>
           <w:rPr>
             <w:rStyle w:val="Hyperlink"/>
@@ -17284,7 +17088,7 @@
         </w:rPr>
         <w:t xml:space="preserve">[Kuran] Kuran, Mehmet Şükrü, Tozoğlu, Ahmet Erdem, Tavernari Cinzia: History-Themed Games in History Education: Experiences on a Blended World History Course, </w:t>
       </w:r>
-      <w:hyperlink r:id="rId61" w:history="1">
+      <w:hyperlink r:id="rId56" w:history="1">
         <w:r>
           <w:rPr>
             <w:rStyle w:val="Hyperlink"/>
@@ -17313,7 +17117,7 @@
         </w:rPr>
         <w:t xml:space="preserve">[Lambert] Lambert, Tim: A brief history of medicine, </w:t>
       </w:r>
-      <w:hyperlink r:id="rId62" w:history="1">
+      <w:hyperlink r:id="rId57" w:history="1">
         <w:r>
           <w:rPr>
             <w:rStyle w:val="Hyperlink"/>
@@ -17336,7 +17140,7 @@
         </w:rPr>
         <w:t xml:space="preserve">[MDHR] Studio MDHR Entertainment Inc.: Cuphead, </w:t>
       </w:r>
-      <w:hyperlink r:id="rId63" w:history="1">
+      <w:hyperlink r:id="rId58" w:history="1">
         <w:r>
           <w:rPr>
             <w:rStyle w:val="Hyperlink"/>
@@ -17359,7 +17163,7 @@
         </w:rPr>
         <w:t xml:space="preserve">[Mark] Mark, Joshua J.: Egyptian Medicine, </w:t>
       </w:r>
-      <w:hyperlink r:id="rId64" w:history="1">
+      <w:hyperlink r:id="rId59" w:history="1">
         <w:r>
           <w:rPr>
             <w:rStyle w:val="Hyperlink"/>
@@ -17388,7 +17192,7 @@
         </w:rPr>
         <w:t xml:space="preserve">[MedlinePlus] MedlinePlus: Genetically engineered foods, </w:t>
       </w:r>
-      <w:hyperlink r:id="rId65" w:history="1">
+      <w:hyperlink r:id="rId60" w:history="1">
         <w:r>
           <w:rPr>
             <w:rStyle w:val="Hyperlink"/>
@@ -17411,7 +17215,7 @@
         </w:rPr>
         <w:t xml:space="preserve">[MicroProse] MicroProse: Civilization Franchise, </w:t>
       </w:r>
-      <w:hyperlink r:id="rId66" w:history="1">
+      <w:hyperlink r:id="rId61" w:history="1">
         <w:r>
           <w:rPr>
             <w:rStyle w:val="Hyperlink"/>
@@ -17436,7 +17240,7 @@
         </w:rPr>
         <w:t xml:space="preserve">[Microsoft1] Microsoft: About Visual Studio, </w:t>
       </w:r>
-      <w:hyperlink r:id="rId67" w:history="1">
+      <w:hyperlink r:id="rId62" w:history="1">
         <w:r>
           <w:rPr>
             <w:rStyle w:val="Hyperlink"/>
@@ -17459,7 +17263,7 @@
         </w:rPr>
         <w:t xml:space="preserve">[Microsoft2] Microsoft: C# documentation, </w:t>
       </w:r>
-      <w:hyperlink r:id="rId68" w:history="1">
+      <w:hyperlink r:id="rId63" w:history="1">
         <w:r>
           <w:rPr>
             <w:rStyle w:val="Hyperlink"/>
@@ -17488,7 +17292,7 @@
         </w:rPr>
         <w:t xml:space="preserve">[Niantic] Niantic: Pokemon GO, </w:t>
       </w:r>
-      <w:hyperlink r:id="rId69" w:history="1">
+      <w:hyperlink r:id="rId64" w:history="1">
         <w:r>
           <w:rPr>
             <w:rStyle w:val="Hyperlink"/>
@@ -17525,7 +17329,7 @@
         </w:rPr>
         <w:t xml:space="preserve"> </w:t>
       </w:r>
-      <w:hyperlink r:id="rId70" w:history="1">
+      <w:hyperlink r:id="rId65" w:history="1">
         <w:r>
           <w:rPr>
             <w:rStyle w:val="Hyperlink"/>
@@ -17548,7 +17352,7 @@
         </w:rPr>
         <w:t xml:space="preserve">[Penland] Penland, Jon: Learn JSON: Get Started with Portable Data Transportation, </w:t>
       </w:r>
-      <w:hyperlink r:id="rId71" w:history="1">
+      <w:hyperlink r:id="rId66" w:history="1">
         <w:r>
           <w:rPr>
             <w:rStyle w:val="Hyperlink"/>
@@ -17599,7 +17403,7 @@
         </w:rPr>
         <w:t xml:space="preserve">[SchoolHistory] School History: Industrial Revolution Housing, </w:t>
       </w:r>
-      <w:hyperlink r:id="rId72" w:history="1">
+      <w:hyperlink r:id="rId67" w:history="1">
         <w:r>
           <w:rPr>
             <w:rStyle w:val="Hyperlink"/>
@@ -17630,7 +17434,7 @@
         </w:rPr>
         <w:t xml:space="preserve">, </w:t>
       </w:r>
-      <w:hyperlink r:id="rId73" w:history="1">
+      <w:hyperlink r:id="rId68" w:history="1">
         <w:r>
           <w:rPr>
             <w:rStyle w:val="Hyperlink"/>
@@ -17695,7 +17499,7 @@
         </w:rPr>
         <w:t xml:space="preserve">[UKEssays] UK Essays: Medical Advancements during the Industrial Revolution, </w:t>
       </w:r>
-      <w:hyperlink r:id="rId74" w:history="1">
+      <w:hyperlink r:id="rId69" w:history="1">
         <w:r>
           <w:rPr>
             <w:rStyle w:val="Hyperlink"/>
@@ -17725,7 +17529,7 @@
         </w:rPr>
         <w:t xml:space="preserve">, </w:t>
       </w:r>
-      <w:hyperlink r:id="rId75" w:history="1">
+      <w:hyperlink r:id="rId70" w:history="1">
         <w:r>
           <w:rPr>
             <w:rStyle w:val="Hyperlink"/>
@@ -17754,7 +17558,7 @@
         </w:rPr>
         <w:t xml:space="preserve">[Unity2] Unity: Unity Manual, </w:t>
       </w:r>
-      <w:hyperlink r:id="rId76" w:history="1">
+      <w:hyperlink r:id="rId71" w:history="1">
         <w:r>
           <w:rPr>
             <w:rStyle w:val="Hyperlink"/>
@@ -17813,7 +17617,7 @@
         </w:rPr>
         <w:t xml:space="preserve">, </w:t>
       </w:r>
-      <w:hyperlink r:id="rId77" w:history="1">
+      <w:hyperlink r:id="rId72" w:history="1">
         <w:r>
           <w:rPr>
             <w:rStyle w:val="Hyperlink"/>
@@ -17889,16 +17693,6 @@
 </file>
 
 <file path=word/footer1.xml><?xml version="1.0" encoding="utf-8"?>
-<w:ftr xmlns:wpc="http://schemas.microsoft.com/office/word/2010/wordprocessingCanvas" xmlns:mc="http://schemas.openxmlformats.org/markup-compatibility/2006" xmlns:o="urn:schemas-microsoft-com:office:office" xmlns:r="http://schemas.openxmlformats.org/officeDocument/2006/relationships" xmlns:m="http://schemas.openxmlformats.org/officeDocument/2006/math" xmlns:v="urn:schemas-microsoft-com:vml" xmlns:wp14="http://schemas.microsoft.com/office/word/2010/wordprocessingDrawing" xmlns:wp="http://schemas.openxmlformats.org/drawingml/2006/wordprocessingDrawing" xmlns:w10="urn:schemas-microsoft-com:office:word" xmlns:w="http://schemas.openxmlformats.org/wordprocessingml/2006/main" xmlns:w14="http://schemas.microsoft.com/office/word/2010/wordml" xmlns:w15="http://schemas.microsoft.com/office/word/2012/wordml" xmlns:wpg="http://schemas.microsoft.com/office/word/2010/wordprocessingGroup" xmlns:wpi="http://schemas.microsoft.com/office/word/2010/wordprocessingInk" xmlns:wne="http://schemas.microsoft.com/office/word/2006/wordml" xmlns:wps="http://schemas.microsoft.com/office/word/2010/wordprocessingShape" mc:Ignorable="w14 w15 wp14">
-  <w:p>
-    <w:pPr>
-      <w:pStyle w:val="Footer"/>
-    </w:pPr>
-  </w:p>
-</w:ftr>
-</file>
-
-<file path=word/footer2.xml><?xml version="1.0" encoding="utf-8"?>
 <w:ftr xmlns:wpc="http://schemas.microsoft.com/office/word/2010/wordprocessingCanvas" xmlns:mc="http://schemas.openxmlformats.org/markup-compatibility/2006" xmlns:o="urn:schemas-microsoft-com:office:office" xmlns:r="http://schemas.openxmlformats.org/officeDocument/2006/relationships" xmlns:m="http://schemas.openxmlformats.org/officeDocument/2006/math" xmlns:v="urn:schemas-microsoft-com:vml" xmlns:wp14="http://schemas.microsoft.com/office/word/2010/wordprocessingDrawing" xmlns:wp="http://schemas.openxmlformats.org/drawingml/2006/wordprocessingDrawing" xmlns:w10="urn:schemas-microsoft-com:office:word" xmlns:w="http://schemas.openxmlformats.org/wordprocessingml/2006/main" xmlns:w14="http://schemas.microsoft.com/office/word/2010/wordml" xmlns:w15="http://schemas.microsoft.com/office/word/2012/wordml" xmlns:wpg="http://schemas.microsoft.com/office/word/2010/wordprocessingGroup" xmlns:wpi="http://schemas.microsoft.com/office/word/2010/wordprocessingInk" xmlns:wne="http://schemas.microsoft.com/office/word/2006/wordml" xmlns:wps="http://schemas.microsoft.com/office/word/2010/wordprocessingShape" mc:Ignorable="w14 w15 wp14">
   <w:sdt>
     <w:sdtPr>
@@ -17932,7 +17726,7 @@
           <w:rPr>
             <w:noProof/>
           </w:rPr>
-          <w:t>35</w:t>
+          <w:t>31</w:t>
         </w:r>
         <w:r>
           <w:rPr>
@@ -17952,16 +17746,6 @@
 </w:ftr>
 </file>
 
-<file path=word/footer3.xml><?xml version="1.0" encoding="utf-8"?>
-<w:ftr xmlns:wpc="http://schemas.microsoft.com/office/word/2010/wordprocessingCanvas" xmlns:mc="http://schemas.openxmlformats.org/markup-compatibility/2006" xmlns:o="urn:schemas-microsoft-com:office:office" xmlns:r="http://schemas.openxmlformats.org/officeDocument/2006/relationships" xmlns:m="http://schemas.openxmlformats.org/officeDocument/2006/math" xmlns:v="urn:schemas-microsoft-com:vml" xmlns:wp14="http://schemas.microsoft.com/office/word/2010/wordprocessingDrawing" xmlns:wp="http://schemas.openxmlformats.org/drawingml/2006/wordprocessingDrawing" xmlns:w10="urn:schemas-microsoft-com:office:word" xmlns:w="http://schemas.openxmlformats.org/wordprocessingml/2006/main" xmlns:w14="http://schemas.microsoft.com/office/word/2010/wordml" xmlns:w15="http://schemas.microsoft.com/office/word/2012/wordml" xmlns:wpg="http://schemas.microsoft.com/office/word/2010/wordprocessingGroup" xmlns:wpi="http://schemas.microsoft.com/office/word/2010/wordprocessingInk" xmlns:wne="http://schemas.microsoft.com/office/word/2006/wordml" xmlns:wps="http://schemas.microsoft.com/office/word/2010/wordprocessingShape" mc:Ignorable="w14 w15 wp14">
-  <w:p>
-    <w:pPr>
-      <w:pStyle w:val="Footer"/>
-    </w:pPr>
-  </w:p>
-</w:ftr>
-</file>
-
 <file path=word/footnotes.xml><?xml version="1.0" encoding="utf-8"?>
 <w:footnotes xmlns:wpc="http://schemas.microsoft.com/office/word/2010/wordprocessingCanvas" xmlns:mc="http://schemas.openxmlformats.org/markup-compatibility/2006" xmlns:o="urn:schemas-microsoft-com:office:office" xmlns:r="http://schemas.openxmlformats.org/officeDocument/2006/relationships" xmlns:m="http://schemas.openxmlformats.org/officeDocument/2006/math" xmlns:v="urn:schemas-microsoft-com:vml" xmlns:wp14="http://schemas.microsoft.com/office/word/2010/wordprocessingDrawing" xmlns:wp="http://schemas.openxmlformats.org/drawingml/2006/wordprocessingDrawing" xmlns:w10="urn:schemas-microsoft-com:office:word" xmlns:w="http://schemas.openxmlformats.org/wordprocessingml/2006/main" xmlns:w14="http://schemas.microsoft.com/office/word/2010/wordml" xmlns:w15="http://schemas.microsoft.com/office/word/2012/wordml" xmlns:wpg="http://schemas.microsoft.com/office/word/2010/wordprocessingGroup" xmlns:wpi="http://schemas.microsoft.com/office/word/2010/wordprocessingInk" xmlns:wne="http://schemas.microsoft.com/office/word/2006/wordml" xmlns:wps="http://schemas.microsoft.com/office/word/2010/wordprocessingShape" mc:Ignorable="w14 w15 wp14">
   <w:footnote w:type="separator" w:id="-1">
@@ -17985,36 +17769,6 @@
     </w:p>
   </w:footnote>
 </w:footnotes>
-</file>
-
-<file path=word/header1.xml><?xml version="1.0" encoding="utf-8"?>
-<w:hdr xmlns:wpc="http://schemas.microsoft.com/office/word/2010/wordprocessingCanvas" xmlns:mc="http://schemas.openxmlformats.org/markup-compatibility/2006" xmlns:o="urn:schemas-microsoft-com:office:office" xmlns:r="http://schemas.openxmlformats.org/officeDocument/2006/relationships" xmlns:m="http://schemas.openxmlformats.org/officeDocument/2006/math" xmlns:v="urn:schemas-microsoft-com:vml" xmlns:wp14="http://schemas.microsoft.com/office/word/2010/wordprocessingDrawing" xmlns:wp="http://schemas.openxmlformats.org/drawingml/2006/wordprocessingDrawing" xmlns:w10="urn:schemas-microsoft-com:office:word" xmlns:w="http://schemas.openxmlformats.org/wordprocessingml/2006/main" xmlns:w14="http://schemas.microsoft.com/office/word/2010/wordml" xmlns:w15="http://schemas.microsoft.com/office/word/2012/wordml" xmlns:wpg="http://schemas.microsoft.com/office/word/2010/wordprocessingGroup" xmlns:wpi="http://schemas.microsoft.com/office/word/2010/wordprocessingInk" xmlns:wne="http://schemas.microsoft.com/office/word/2006/wordml" xmlns:wps="http://schemas.microsoft.com/office/word/2010/wordprocessingShape" mc:Ignorable="w14 w15 wp14">
-  <w:p>
-    <w:pPr>
-      <w:pStyle w:val="Header"/>
-    </w:pPr>
-  </w:p>
-</w:hdr>
-</file>
-
-<file path=word/header2.xml><?xml version="1.0" encoding="utf-8"?>
-<w:hdr xmlns:wpc="http://schemas.microsoft.com/office/word/2010/wordprocessingCanvas" xmlns:mc="http://schemas.openxmlformats.org/markup-compatibility/2006" xmlns:o="urn:schemas-microsoft-com:office:office" xmlns:r="http://schemas.openxmlformats.org/officeDocument/2006/relationships" xmlns:m="http://schemas.openxmlformats.org/officeDocument/2006/math" xmlns:v="urn:schemas-microsoft-com:vml" xmlns:wp14="http://schemas.microsoft.com/office/word/2010/wordprocessingDrawing" xmlns:wp="http://schemas.openxmlformats.org/drawingml/2006/wordprocessingDrawing" xmlns:w10="urn:schemas-microsoft-com:office:word" xmlns:w="http://schemas.openxmlformats.org/wordprocessingml/2006/main" xmlns:w14="http://schemas.microsoft.com/office/word/2010/wordml" xmlns:w15="http://schemas.microsoft.com/office/word/2012/wordml" xmlns:wpg="http://schemas.microsoft.com/office/word/2010/wordprocessingGroup" xmlns:wpi="http://schemas.microsoft.com/office/word/2010/wordprocessingInk" xmlns:wne="http://schemas.microsoft.com/office/word/2006/wordml" xmlns:wps="http://schemas.microsoft.com/office/word/2010/wordprocessingShape" mc:Ignorable="w14 w15 wp14">
-  <w:p>
-    <w:pPr>
-      <w:pStyle w:val="Header"/>
-    </w:pPr>
-  </w:p>
-</w:hdr>
-</file>
-
-<file path=word/header3.xml><?xml version="1.0" encoding="utf-8"?>
-<w:hdr xmlns:wpc="http://schemas.microsoft.com/office/word/2010/wordprocessingCanvas" xmlns:mc="http://schemas.openxmlformats.org/markup-compatibility/2006" xmlns:o="urn:schemas-microsoft-com:office:office" xmlns:r="http://schemas.openxmlformats.org/officeDocument/2006/relationships" xmlns:m="http://schemas.openxmlformats.org/officeDocument/2006/math" xmlns:v="urn:schemas-microsoft-com:vml" xmlns:wp14="http://schemas.microsoft.com/office/word/2010/wordprocessingDrawing" xmlns:wp="http://schemas.openxmlformats.org/drawingml/2006/wordprocessingDrawing" xmlns:w10="urn:schemas-microsoft-com:office:word" xmlns:w="http://schemas.openxmlformats.org/wordprocessingml/2006/main" xmlns:w14="http://schemas.microsoft.com/office/word/2010/wordml" xmlns:w15="http://schemas.microsoft.com/office/word/2012/wordml" xmlns:wpg="http://schemas.microsoft.com/office/word/2010/wordprocessingGroup" xmlns:wpi="http://schemas.microsoft.com/office/word/2010/wordprocessingInk" xmlns:wne="http://schemas.microsoft.com/office/word/2006/wordml" xmlns:wps="http://schemas.microsoft.com/office/word/2010/wordprocessingShape" mc:Ignorable="w14 w15 wp14">
-  <w:p>
-    <w:pPr>
-      <w:pStyle w:val="Header"/>
-    </w:pPr>
-  </w:p>
-</w:hdr>
 </file>
 
 <file path=word/numbering.xml><?xml version="1.0" encoding="utf-8"?>
@@ -19832,7 +19586,7 @@
 </file>
 
 <file path=customXml/itemProps1.xml><?xml version="1.0" encoding="utf-8"?>
-<ds:datastoreItem xmlns:ds="http://schemas.openxmlformats.org/officeDocument/2006/customXml" ds:itemID="{464C7580-3A43-4AE6-AD41-53D5F7EAF81B}">
+<ds:datastoreItem xmlns:ds="http://schemas.openxmlformats.org/officeDocument/2006/customXml" ds:itemID="{5C1AD33B-569C-41A7-AD40-62C27FBC5058}">
   <ds:schemaRefs>
     <ds:schemaRef ds:uri="http://schemas.openxmlformats.org/officeDocument/2006/bibliography"/>
   </ds:schemaRefs>

</xml_diff>